<commit_message>
mise a jour doc et analyse
</commit_message>
<xml_diff>
--- a/Documentation/R-RapportTpi.docx
+++ b/Documentation/R-RapportTpi.docx
@@ -103,15 +103,35 @@
     </w:p>
     <w:p>
       <w:pPr>
-        <w:spacing w:before="2000"/>
         <w:jc w:val="center"/>
       </w:pPr>
+    </w:p>
+    <w:p>
+      <w:pPr>
+        <w:jc w:val="center"/>
+      </w:pPr>
+    </w:p>
+    <w:p>
+      <w:pPr>
+        <w:jc w:val="center"/>
+      </w:pPr>
+    </w:p>
+    <w:p>
+      <w:pPr>
+        <w:jc w:val="center"/>
+      </w:pPr>
+    </w:p>
+    <w:p>
+      <w:pPr>
+        <w:jc w:val="center"/>
+      </w:pPr>
       <w:r>
         <w:t>Pittier Stéphane – Cin4B</w:t>
       </w:r>
     </w:p>
     <w:p>
       <w:pPr>
+        <w:spacing w:line="240" w:lineRule="auto"/>
         <w:jc w:val="center"/>
       </w:pPr>
       <w:r>
@@ -120,6 +140,7 @@
     </w:p>
     <w:p>
       <w:pPr>
+        <w:spacing w:line="240" w:lineRule="auto"/>
         <w:jc w:val="center"/>
       </w:pPr>
       <w:r>
@@ -128,14 +149,21 @@
     </w:p>
     <w:p>
       <w:pPr>
+        <w:spacing w:line="240" w:lineRule="auto"/>
         <w:jc w:val="center"/>
       </w:pPr>
       <w:r>
-        <w:t>Chef de projet : Gilbert Gruaz</w:t>
-      </w:r>
-    </w:p>
-    <w:p>
-      <w:pPr>
+        <w:t xml:space="preserve">Chef de projet : Gilbert </w:t>
+      </w:r>
+      <w:proofErr w:type="spellStart"/>
+      <w:r>
+        <w:t>Gruaz</w:t>
+      </w:r>
+      <w:proofErr w:type="spellEnd"/>
+    </w:p>
+    <w:p>
+      <w:pPr>
+        <w:spacing w:line="240" w:lineRule="auto"/>
         <w:jc w:val="center"/>
       </w:pPr>
       <w:r>
@@ -144,11 +172,17 @@
     </w:p>
     <w:p>
       <w:pPr>
+        <w:spacing w:line="240" w:lineRule="auto"/>
         <w:jc w:val="center"/>
       </w:pPr>
       <w:r>
-        <w:t>Expert 2 : Jean Zahn</w:t>
-      </w:r>
+        <w:t xml:space="preserve">Expert 2 : Jean </w:t>
+      </w:r>
+      <w:proofErr w:type="spellStart"/>
+      <w:r>
+        <w:t>Zahn</w:t>
+      </w:r>
+      <w:proofErr w:type="spellEnd"/>
     </w:p>
     <w:p>
       <w:pPr>
@@ -3651,36 +3685,338 @@
       </w:r>
       <w:bookmarkEnd w:id="10"/>
     </w:p>
-    <w:p>
-      <w:pPr>
-        <w:pStyle w:val="Corpsdetexte"/>
-      </w:pPr>
-      <w:bookmarkStart w:id="11" w:name="_GoBack"/>
+    <w:p/>
+    <w:p>
+      <w:r>
+        <w:rPr>
+          <w:noProof/>
+        </w:rPr>
+        <w:drawing>
+          <wp:anchor distT="0" distB="0" distL="114300" distR="114300" simplePos="0" relativeHeight="251661312" behindDoc="0" locked="0" layoutInCell="1" allowOverlap="1">
+            <wp:simplePos x="0" y="0"/>
+            <wp:positionH relativeFrom="margin">
+              <wp:align>center</wp:align>
+            </wp:positionH>
+            <wp:positionV relativeFrom="paragraph">
+              <wp:posOffset>1851912</wp:posOffset>
+            </wp:positionV>
+            <wp:extent cx="6745605" cy="1445895"/>
+            <wp:effectExtent l="0" t="0" r="0" b="1905"/>
+            <wp:wrapSquare wrapText="bothSides"/>
+            <wp:docPr id="8" name="Image 8" descr="C:\Users\pittierst\Desktop\planifimg\planif2.PNG"/>
+            <wp:cNvGraphicFramePr>
+              <a:graphicFrameLocks xmlns:a="http://schemas.openxmlformats.org/drawingml/2006/main" noChangeAspect="1"/>
+            </wp:cNvGraphicFramePr>
+            <a:graphic xmlns:a="http://schemas.openxmlformats.org/drawingml/2006/main">
+              <a:graphicData uri="http://schemas.openxmlformats.org/drawingml/2006/picture">
+                <pic:pic xmlns:pic="http://schemas.openxmlformats.org/drawingml/2006/picture">
+                  <pic:nvPicPr>
+                    <pic:cNvPr id="0" name="Picture 7" descr="C:\Users\pittierst\Desktop\planifimg\planif2.PNG"/>
+                    <pic:cNvPicPr>
+                      <a:picLocks noChangeAspect="1" noChangeArrowheads="1"/>
+                    </pic:cNvPicPr>
+                  </pic:nvPicPr>
+                  <pic:blipFill>
+                    <a:blip r:embed="rId9" cstate="print">
+                      <a:extLst>
+                        <a:ext uri="{28A0092B-C50C-407E-A947-70E740481C1C}">
+                          <a14:useLocalDpi xmlns:a14="http://schemas.microsoft.com/office/drawing/2010/main" val="0"/>
+                        </a:ext>
+                      </a:extLst>
+                    </a:blip>
+                    <a:srcRect/>
+                    <a:stretch>
+                      <a:fillRect/>
+                    </a:stretch>
+                  </pic:blipFill>
+                  <pic:spPr bwMode="auto">
+                    <a:xfrm>
+                      <a:off x="0" y="0"/>
+                      <a:ext cx="6745605" cy="1445895"/>
+                    </a:xfrm>
+                    <a:prstGeom prst="rect">
+                      <a:avLst/>
+                    </a:prstGeom>
+                    <a:noFill/>
+                    <a:ln>
+                      <a:noFill/>
+                    </a:ln>
+                  </pic:spPr>
+                </pic:pic>
+              </a:graphicData>
+            </a:graphic>
+            <wp14:sizeRelH relativeFrom="page">
+              <wp14:pctWidth>0</wp14:pctWidth>
+            </wp14:sizeRelH>
+            <wp14:sizeRelV relativeFrom="page">
+              <wp14:pctHeight>0</wp14:pctHeight>
+            </wp14:sizeRelV>
+          </wp:anchor>
+        </w:drawing>
+      </w:r>
+      <w:r>
+        <w:rPr>
+          <w:noProof/>
+        </w:rPr>
+        <w:drawing>
+          <wp:anchor distT="0" distB="0" distL="114300" distR="114300" simplePos="0" relativeHeight="251659264" behindDoc="0" locked="0" layoutInCell="1" allowOverlap="1">
+            <wp:simplePos x="0" y="0"/>
+            <wp:positionH relativeFrom="margin">
+              <wp:align>center</wp:align>
+            </wp:positionH>
+            <wp:positionV relativeFrom="paragraph">
+              <wp:posOffset>3439280</wp:posOffset>
+            </wp:positionV>
+            <wp:extent cx="6779895" cy="1383030"/>
+            <wp:effectExtent l="0" t="0" r="1905" b="7620"/>
+            <wp:wrapSquare wrapText="bothSides"/>
+            <wp:docPr id="6" name="Image 6" descr="C:\Users\pittierst\Desktop\planifimg\planif3.PNG"/>
+            <wp:cNvGraphicFramePr>
+              <a:graphicFrameLocks xmlns:a="http://schemas.openxmlformats.org/drawingml/2006/main" noChangeAspect="1"/>
+            </wp:cNvGraphicFramePr>
+            <a:graphic xmlns:a="http://schemas.openxmlformats.org/drawingml/2006/main">
+              <a:graphicData uri="http://schemas.openxmlformats.org/drawingml/2006/picture">
+                <pic:pic xmlns:pic="http://schemas.openxmlformats.org/drawingml/2006/picture">
+                  <pic:nvPicPr>
+                    <pic:cNvPr id="0" name="Picture 5" descr="C:\Users\pittierst\Desktop\planifimg\planif3.PNG"/>
+                    <pic:cNvPicPr>
+                      <a:picLocks noChangeAspect="1" noChangeArrowheads="1"/>
+                    </pic:cNvPicPr>
+                  </pic:nvPicPr>
+                  <pic:blipFill>
+                    <a:blip r:embed="rId10">
+                      <a:extLst>
+                        <a:ext uri="{28A0092B-C50C-407E-A947-70E740481C1C}">
+                          <a14:useLocalDpi xmlns:a14="http://schemas.microsoft.com/office/drawing/2010/main" val="0"/>
+                        </a:ext>
+                      </a:extLst>
+                    </a:blip>
+                    <a:srcRect/>
+                    <a:stretch>
+                      <a:fillRect/>
+                    </a:stretch>
+                  </pic:blipFill>
+                  <pic:spPr bwMode="auto">
+                    <a:xfrm>
+                      <a:off x="0" y="0"/>
+                      <a:ext cx="6779895" cy="1383030"/>
+                    </a:xfrm>
+                    <a:prstGeom prst="rect">
+                      <a:avLst/>
+                    </a:prstGeom>
+                    <a:noFill/>
+                    <a:ln>
+                      <a:noFill/>
+                    </a:ln>
+                  </pic:spPr>
+                </pic:pic>
+              </a:graphicData>
+            </a:graphic>
+            <wp14:sizeRelH relativeFrom="page">
+              <wp14:pctWidth>0</wp14:pctWidth>
+            </wp14:sizeRelH>
+            <wp14:sizeRelV relativeFrom="page">
+              <wp14:pctHeight>0</wp14:pctHeight>
+            </wp14:sizeRelV>
+          </wp:anchor>
+        </w:drawing>
+      </w:r>
+      <w:r>
+        <w:rPr>
+          <w:noProof/>
+        </w:rPr>
+        <w:drawing>
+          <wp:anchor distT="0" distB="0" distL="114300" distR="114300" simplePos="0" relativeHeight="251660288" behindDoc="0" locked="0" layoutInCell="1" allowOverlap="1">
+            <wp:simplePos x="0" y="0"/>
+            <wp:positionH relativeFrom="margin">
+              <wp:align>center</wp:align>
+            </wp:positionH>
+            <wp:positionV relativeFrom="paragraph">
+              <wp:posOffset>4974650</wp:posOffset>
+            </wp:positionV>
+            <wp:extent cx="5339715" cy="2193290"/>
+            <wp:effectExtent l="0" t="0" r="0" b="0"/>
+            <wp:wrapSquare wrapText="bothSides"/>
+            <wp:docPr id="7" name="Image 7" descr="C:\Users\pittierst\Desktop\planifimg\planif4.PNG"/>
+            <wp:cNvGraphicFramePr>
+              <a:graphicFrameLocks xmlns:a="http://schemas.openxmlformats.org/drawingml/2006/main" noChangeAspect="1"/>
+            </wp:cNvGraphicFramePr>
+            <a:graphic xmlns:a="http://schemas.openxmlformats.org/drawingml/2006/main">
+              <a:graphicData uri="http://schemas.openxmlformats.org/drawingml/2006/picture">
+                <pic:pic xmlns:pic="http://schemas.openxmlformats.org/drawingml/2006/picture">
+                  <pic:nvPicPr>
+                    <pic:cNvPr id="0" name="Picture 6" descr="C:\Users\pittierst\Desktop\planifimg\planif4.PNG"/>
+                    <pic:cNvPicPr>
+                      <a:picLocks noChangeAspect="1" noChangeArrowheads="1"/>
+                    </pic:cNvPicPr>
+                  </pic:nvPicPr>
+                  <pic:blipFill>
+                    <a:blip r:embed="rId11">
+                      <a:extLst>
+                        <a:ext uri="{28A0092B-C50C-407E-A947-70E740481C1C}">
+                          <a14:useLocalDpi xmlns:a14="http://schemas.microsoft.com/office/drawing/2010/main" val="0"/>
+                        </a:ext>
+                      </a:extLst>
+                    </a:blip>
+                    <a:srcRect/>
+                    <a:stretch>
+                      <a:fillRect/>
+                    </a:stretch>
+                  </pic:blipFill>
+                  <pic:spPr bwMode="auto">
+                    <a:xfrm>
+                      <a:off x="0" y="0"/>
+                      <a:ext cx="5339715" cy="2193290"/>
+                    </a:xfrm>
+                    <a:prstGeom prst="rect">
+                      <a:avLst/>
+                    </a:prstGeom>
+                    <a:noFill/>
+                    <a:ln>
+                      <a:noFill/>
+                    </a:ln>
+                  </pic:spPr>
+                </pic:pic>
+              </a:graphicData>
+            </a:graphic>
+            <wp14:sizeRelH relativeFrom="page">
+              <wp14:pctWidth>0</wp14:pctWidth>
+            </wp14:sizeRelH>
+            <wp14:sizeRelV relativeFrom="page">
+              <wp14:pctHeight>0</wp14:pctHeight>
+            </wp14:sizeRelV>
+          </wp:anchor>
+        </w:drawing>
+      </w:r>
+      <w:r>
+        <w:rPr>
+          <w:noProof/>
+        </w:rPr>
+        <w:drawing>
+          <wp:inline distT="0" distB="0" distL="0" distR="0">
+            <wp:extent cx="5762625" cy="1647825"/>
+            <wp:effectExtent l="0" t="0" r="9525" b="9525"/>
+            <wp:docPr id="3" name="Image 3" descr="C:\Users\pittierst\Desktop\planifimg\planif1.PNG"/>
+            <wp:cNvGraphicFramePr>
+              <a:graphicFrameLocks xmlns:a="http://schemas.openxmlformats.org/drawingml/2006/main" noChangeAspect="1"/>
+            </wp:cNvGraphicFramePr>
+            <a:graphic xmlns:a="http://schemas.openxmlformats.org/drawingml/2006/main">
+              <a:graphicData uri="http://schemas.openxmlformats.org/drawingml/2006/picture">
+                <pic:pic xmlns:pic="http://schemas.openxmlformats.org/drawingml/2006/picture">
+                  <pic:nvPicPr>
+                    <pic:cNvPr id="0" name="Picture 3" descr="C:\Users\pittierst\Desktop\planifimg\planif1.PNG"/>
+                    <pic:cNvPicPr>
+                      <a:picLocks noChangeAspect="1" noChangeArrowheads="1"/>
+                    </pic:cNvPicPr>
+                  </pic:nvPicPr>
+                  <pic:blipFill>
+                    <a:blip r:embed="rId12">
+                      <a:extLst>
+                        <a:ext uri="{28A0092B-C50C-407E-A947-70E740481C1C}">
+                          <a14:useLocalDpi xmlns:a14="http://schemas.microsoft.com/office/drawing/2010/main" val="0"/>
+                        </a:ext>
+                      </a:extLst>
+                    </a:blip>
+                    <a:srcRect/>
+                    <a:stretch>
+                      <a:fillRect/>
+                    </a:stretch>
+                  </pic:blipFill>
+                  <pic:spPr bwMode="auto">
+                    <a:xfrm>
+                      <a:off x="0" y="0"/>
+                      <a:ext cx="5762625" cy="1647825"/>
+                    </a:xfrm>
+                    <a:prstGeom prst="rect">
+                      <a:avLst/>
+                    </a:prstGeom>
+                    <a:noFill/>
+                    <a:ln>
+                      <a:noFill/>
+                    </a:ln>
+                  </pic:spPr>
+                </pic:pic>
+              </a:graphicData>
+            </a:graphic>
+          </wp:inline>
+        </w:drawing>
+      </w:r>
+    </w:p>
+    <w:p>
+      <w:pPr>
+        <w:pStyle w:val="Titre1"/>
+      </w:pPr>
+      <w:bookmarkStart w:id="11" w:name="_Toc532179957"/>
+      <w:bookmarkStart w:id="12" w:name="_Toc165969641"/>
+      <w:bookmarkStart w:id="13" w:name="_Toc474850085"/>
+      <w:r>
+        <w:lastRenderedPageBreak/>
+        <w:t>Analyse</w:t>
+      </w:r>
       <w:bookmarkEnd w:id="11"/>
-    </w:p>
-    <w:p>
-      <w:pPr>
-        <w:pStyle w:val="Titre1"/>
-      </w:pPr>
-      <w:bookmarkStart w:id="12" w:name="_Toc532179957"/>
-      <w:bookmarkStart w:id="13" w:name="_Toc165969641"/>
-      <w:bookmarkStart w:id="14" w:name="_Toc474850085"/>
-      <w:r>
-        <w:t>Analyse</w:t>
-      </w:r>
       <w:bookmarkEnd w:id="12"/>
       <w:bookmarkEnd w:id="13"/>
+    </w:p>
+    <w:p>
+      <w:pPr>
+        <w:pStyle w:val="Titre2"/>
+      </w:pPr>
+      <w:bookmarkStart w:id="14" w:name="_Toc474850086"/>
+      <w:r>
+        <w:t>Opportunités</w:t>
+      </w:r>
       <w:bookmarkEnd w:id="14"/>
     </w:p>
     <w:p>
+      <w:r>
+        <w:t xml:space="preserve">Ce projet va me permettre d’approfondir mes connaissances en </w:t>
+      </w:r>
+      <w:proofErr w:type="spellStart"/>
+      <w:r>
+        <w:t>c</w:t>
+      </w:r>
+      <w:r>
+        <w:t>#</w:t>
+      </w:r>
+      <w:proofErr w:type="spellEnd"/>
+      <w:r>
+        <w:t xml:space="preserve"> et ma façon de coder. </w:t>
+      </w:r>
+    </w:p>
+    <w:p>
       <w:pPr>
         <w:pStyle w:val="Titre2"/>
       </w:pPr>
-      <w:bookmarkStart w:id="15" w:name="_Toc474850086"/>
-      <w:r>
-        <w:t>Opportunités</w:t>
+      <w:bookmarkStart w:id="15" w:name="_Toc532179959"/>
+      <w:bookmarkStart w:id="16" w:name="_Toc165969643"/>
+      <w:bookmarkStart w:id="17" w:name="_Toc474850087"/>
+      <w:r>
+        <w:t>Document d’analyse</w:t>
       </w:r>
       <w:bookmarkEnd w:id="15"/>
+      <w:bookmarkEnd w:id="16"/>
+      <w:r>
+        <w:t xml:space="preserve"> et conception</w:t>
+      </w:r>
+      <w:bookmarkEnd w:id="17"/>
+    </w:p>
+    <w:p>
+      <w:bookmarkStart w:id="18" w:name="_GoBack"/>
+      <w:bookmarkEnd w:id="18"/>
+    </w:p>
+    <w:p>
+      <w:pPr>
+        <w:pStyle w:val="Titre2"/>
+      </w:pPr>
+      <w:bookmarkStart w:id="19" w:name="_Toc532179967"/>
+      <w:bookmarkStart w:id="20" w:name="_Toc165969651"/>
+      <w:bookmarkStart w:id="21" w:name="_Toc474850088"/>
+      <w:r>
+        <w:t>Conception des tests</w:t>
+      </w:r>
+      <w:bookmarkEnd w:id="19"/>
+      <w:bookmarkEnd w:id="20"/>
+      <w:bookmarkEnd w:id="21"/>
     </w:p>
     <w:p>
       <w:pPr>
@@ -3692,101 +4028,28 @@
         <w:ind w:left="426" w:hanging="426"/>
       </w:pPr>
       <w:r>
-        <w:t>Ce paragraphe énumère la l</w:t>
-      </w:r>
-      <w:r>
-        <w:t xml:space="preserve">iste des difficultés potentielles de tout </w:t>
-      </w:r>
-      <w:r>
-        <w:t>ordre :</w:t>
-      </w:r>
-    </w:p>
-    <w:p>
-      <w:pPr>
-        <w:pStyle w:val="Informations"/>
-        <w:numPr>
-          <w:ilvl w:val="6"/>
-          <w:numId w:val="5"/>
-        </w:numPr>
-        <w:tabs>
-          <w:tab w:val="clear" w:pos="4395"/>
-        </w:tabs>
-        <w:ind w:left="709" w:hanging="283"/>
-      </w:pPr>
-      <w:r>
-        <w:t xml:space="preserve">Liste des </w:t>
-      </w:r>
-      <w:r>
-        <w:t>compétences</w:t>
-      </w:r>
-      <w:r>
-        <w:t xml:space="preserve"> à acquérir</w:t>
-      </w:r>
-      <w:r>
-        <w:t xml:space="preserve"> ou approfondir</w:t>
-      </w:r>
-    </w:p>
-    <w:p>
-      <w:pPr>
-        <w:pStyle w:val="Informations"/>
-        <w:numPr>
-          <w:ilvl w:val="6"/>
-          <w:numId w:val="5"/>
-        </w:numPr>
-        <w:tabs>
-          <w:tab w:val="clear" w:pos="4395"/>
-        </w:tabs>
-        <w:ind w:left="709" w:hanging="283"/>
-      </w:pPr>
-      <w:r>
-        <w:t xml:space="preserve">Liste du </w:t>
-      </w:r>
-      <w:r>
-        <w:t>matériel</w:t>
-      </w:r>
-      <w:r>
-        <w:t xml:space="preserve"> à exploiter</w:t>
-      </w:r>
-    </w:p>
-    <w:p>
-      <w:pPr>
-        <w:pStyle w:val="Informations"/>
-        <w:numPr>
-          <w:ilvl w:val="6"/>
-          <w:numId w:val="5"/>
-        </w:numPr>
-        <w:tabs>
-          <w:tab w:val="clear" w:pos="4395"/>
-        </w:tabs>
-        <w:ind w:left="709" w:hanging="283"/>
-      </w:pPr>
-      <w:r>
-        <w:t>Recherche d’</w:t>
-      </w:r>
-      <w:r>
-        <w:t>information</w:t>
-      </w:r>
-      <w:r>
-        <w:t>s</w:t>
-      </w:r>
-      <w:r>
-        <w:t xml:space="preserve"> particulières</w:t>
-      </w:r>
-    </w:p>
-    <w:p>
-      <w:pPr>
-        <w:pStyle w:val="Informations"/>
-        <w:numPr>
-          <w:ilvl w:val="6"/>
-          <w:numId w:val="5"/>
-        </w:numPr>
-        <w:tabs>
-          <w:tab w:val="clear" w:pos="4395"/>
-        </w:tabs>
-        <w:ind w:left="709" w:hanging="283"/>
-      </w:pPr>
-      <w:r>
-        <w:t>Gestion du travail en équipe &amp; collaboration</w:t>
+        <w:t xml:space="preserve">Ce paragraphe permet de spécifier la stratégie de </w:t>
+      </w:r>
+      <w:r>
+        <w:t>test </w:t>
+      </w:r>
+      <w:r>
+        <w:t xml:space="preserve">qui sera menée au point </w:t>
+      </w:r>
+      <w:r>
+        <w:fldChar w:fldCharType="begin"/>
+      </w:r>
+      <w:r>
+        <w:instrText xml:space="preserve"> REF _Ref308525868 \r \h </w:instrText>
+      </w:r>
+      <w:r>
+        <w:fldChar w:fldCharType="separate"/>
+      </w:r>
+      <w:r>
+        <w:t>5.1</w:t>
+      </w:r>
+      <w:r>
+        <w:fldChar w:fldCharType="end"/>
       </w:r>
     </w:p>
     <w:p>
@@ -3799,94 +4062,7 @@
         <w:ind w:left="426" w:hanging="426"/>
       </w:pPr>
       <w:r>
-        <w:t>Ainsi que les s</w:t>
-      </w:r>
-      <w:r>
-        <w:t>olutions possibles</w:t>
-      </w:r>
-    </w:p>
-    <w:p>
-      <w:pPr>
-        <w:pStyle w:val="Informations"/>
-        <w:numPr>
-          <w:ilvl w:val="5"/>
-          <w:numId w:val="7"/>
-        </w:numPr>
-        <w:ind w:left="426" w:hanging="426"/>
-      </w:pPr>
-      <w:r>
-        <w:t>Si les spécifications de départ ne laissent pas de doutes sur la manière de réaliser un projet, ce chapitre ne fera que renvoyer le lecteur aux spécifications.</w:t>
-      </w:r>
-    </w:p>
-    <w:p>
-      <w:pPr>
-        <w:pStyle w:val="Titre2"/>
-      </w:pPr>
-      <w:bookmarkStart w:id="16" w:name="_Toc532179959"/>
-      <w:bookmarkStart w:id="17" w:name="_Toc165969643"/>
-      <w:bookmarkStart w:id="18" w:name="_Toc474850087"/>
-      <w:r>
-        <w:t>Document d’analyse</w:t>
-      </w:r>
-      <w:bookmarkEnd w:id="16"/>
-      <w:bookmarkEnd w:id="17"/>
-      <w:r>
-        <w:t xml:space="preserve"> et conception</w:t>
-      </w:r>
-      <w:bookmarkEnd w:id="18"/>
-    </w:p>
-    <w:p>
-      <w:pPr>
-        <w:pStyle w:val="Informations"/>
-        <w:numPr>
-          <w:ilvl w:val="5"/>
-          <w:numId w:val="7"/>
-        </w:numPr>
-        <w:ind w:left="426" w:hanging="426"/>
-      </w:pPr>
-      <w:r>
-        <w:t xml:space="preserve">Ce paragraphe </w:t>
-      </w:r>
-      <w:r>
-        <w:t>décrit le fonctionnement de manière détaillée.</w:t>
-      </w:r>
-    </w:p>
-    <w:p>
-      <w:pPr>
-        <w:pStyle w:val="Informations"/>
-        <w:numPr>
-          <w:ilvl w:val="6"/>
-          <w:numId w:val="5"/>
-        </w:numPr>
-        <w:tabs>
-          <w:tab w:val="clear" w:pos="4395"/>
-        </w:tabs>
-        <w:ind w:left="709" w:hanging="283"/>
-      </w:pPr>
-      <w:r>
-        <w:t>Autant que possible de manière graphique</w:t>
-      </w:r>
-      <w:r>
-        <w:t>, imagée, tableaux, etc.</w:t>
-      </w:r>
-    </w:p>
-    <w:p>
-      <w:pPr>
-        <w:pStyle w:val="Informations"/>
-        <w:numPr>
-          <w:ilvl w:val="6"/>
-          <w:numId w:val="5"/>
-        </w:numPr>
-        <w:tabs>
-          <w:tab w:val="clear" w:pos="4395"/>
-        </w:tabs>
-        <w:ind w:left="709" w:hanging="283"/>
-      </w:pPr>
-      <w:r>
-        <w:t>Tous les cas particuliers devraient y être spécifiés</w:t>
-      </w:r>
-      <w:r>
-        <w:t>…</w:t>
+        <w:t>Qui, quand, avec quelles données, dans quel ordre, etc.</w:t>
       </w:r>
     </w:p>
     <w:p>
@@ -3908,31 +4084,132 @@
         <w:rPr>
           <w:color w:val="FF0000"/>
         </w:rPr>
-        <w:t>S’il</w:t>
+        <w:t>Avec quels matériels, quels services, etc</w:t>
       </w:r>
       <w:r>
         <w:rPr>
           <w:color w:val="FF0000"/>
         </w:rPr>
-        <w:t xml:space="preserve"> y</w:t>
-      </w:r>
-      <w:r>
-        <w:rPr>
-          <w:color w:val="FF0000"/>
-        </w:rPr>
-        <w:t xml:space="preserve"> </w:t>
-      </w:r>
-      <w:r>
-        <w:rPr>
-          <w:color w:val="FF0000"/>
-        </w:rPr>
-        <w:t xml:space="preserve">a des </w:t>
-      </w:r>
-      <w:r>
-        <w:rPr>
-          <w:color w:val="FF0000"/>
-        </w:rPr>
-        <w:t>fonctionnalités à développer :</w:t>
+        <w:t>.</w:t>
+      </w:r>
+    </w:p>
+    <w:p>
+      <w:pPr>
+        <w:pStyle w:val="Titre2"/>
+      </w:pPr>
+      <w:bookmarkStart w:id="22" w:name="_Toc474850089"/>
+      <w:bookmarkStart w:id="23" w:name="_Toc532179961"/>
+      <w:r>
+        <w:t>Planification</w:t>
+      </w:r>
+      <w:r>
+        <w:t xml:space="preserve"> détaillé</w:t>
+      </w:r>
+      <w:r>
+        <w:t>e</w:t>
+      </w:r>
+      <w:bookmarkEnd w:id="22"/>
+    </w:p>
+    <w:p>
+      <w:pPr>
+        <w:pStyle w:val="Informations"/>
+        <w:numPr>
+          <w:ilvl w:val="5"/>
+          <w:numId w:val="7"/>
+        </w:numPr>
+        <w:ind w:left="426" w:hanging="426"/>
+      </w:pPr>
+      <w:r>
+        <w:t>A ce stade, après l’analyse complète du projet, un planning détaillé et complet (avec tâches, sous-tâches, dépendances, durée</w:t>
+      </w:r>
+      <w:r>
+        <w:t>, …) peut être finalisé.</w:t>
+      </w:r>
+    </w:p>
+    <w:p>
+      <w:pPr>
+        <w:pStyle w:val="Informations"/>
+        <w:numPr>
+          <w:ilvl w:val="5"/>
+          <w:numId w:val="7"/>
+        </w:numPr>
+        <w:ind w:left="426" w:hanging="426"/>
+      </w:pPr>
+      <w:r>
+        <w:t>Le planning détaillé doit s’inscrire dans le planning initial.</w:t>
+      </w:r>
+      <w:r>
+        <w:t xml:space="preserve"> Il faut que l’on puisse situer cette planification détaillée par rapport à la planification initiale.</w:t>
+      </w:r>
+    </w:p>
+    <w:p>
+      <w:pPr>
+        <w:pStyle w:val="Titre1"/>
+      </w:pPr>
+      <w:bookmarkStart w:id="24" w:name="_Toc532179964"/>
+      <w:bookmarkStart w:id="25" w:name="_Toc165969648"/>
+      <w:bookmarkStart w:id="26" w:name="_Toc474850090"/>
+      <w:bookmarkEnd w:id="23"/>
+      <w:r>
+        <w:t>Réalisation</w:t>
+      </w:r>
+      <w:bookmarkEnd w:id="24"/>
+      <w:bookmarkEnd w:id="25"/>
+      <w:bookmarkEnd w:id="26"/>
+    </w:p>
+    <w:p>
+      <w:pPr>
+        <w:pStyle w:val="Titre2"/>
+      </w:pPr>
+      <w:bookmarkStart w:id="27" w:name="_Toc532179965"/>
+      <w:bookmarkStart w:id="28" w:name="_Toc165969649"/>
+      <w:bookmarkStart w:id="29" w:name="_Toc474850091"/>
+      <w:r>
+        <w:t>Dossier de Réalisation</w:t>
+      </w:r>
+      <w:bookmarkEnd w:id="27"/>
+      <w:bookmarkEnd w:id="28"/>
+      <w:bookmarkEnd w:id="29"/>
+    </w:p>
+    <w:p>
+      <w:pPr>
+        <w:pStyle w:val="Informations"/>
+        <w:numPr>
+          <w:ilvl w:val="5"/>
+          <w:numId w:val="7"/>
+        </w:numPr>
+        <w:ind w:left="426" w:hanging="426"/>
+      </w:pPr>
+      <w:r>
+        <w:t>Ce</w:t>
+      </w:r>
+      <w:r>
+        <w:t>tte partie</w:t>
+      </w:r>
+      <w:r>
+        <w:t xml:space="preserve"> permet de reproduire ou reprendre le projet par un tiers.</w:t>
+      </w:r>
+    </w:p>
+    <w:p>
+      <w:pPr>
+        <w:pStyle w:val="Informations"/>
+        <w:numPr>
+          <w:ilvl w:val="5"/>
+          <w:numId w:val="7"/>
+        </w:numPr>
+        <w:ind w:left="426" w:hanging="426"/>
+      </w:pPr>
+      <w:r>
+        <w:t xml:space="preserve">Pour chaque </w:t>
+      </w:r>
+      <w:r>
+        <w:t xml:space="preserve">étape, il faut décrire sa mise en </w:t>
+      </w:r>
+      <w:r>
+        <w:t>œuvre. Typiquement</w:t>
+      </w:r>
+      <w:r>
+        <w:t> :</w:t>
       </w:r>
     </w:p>
     <w:p>
@@ -3948,7 +4225,7 @@
         <w:ind w:left="709" w:hanging="283"/>
       </w:pPr>
       <w:r>
-        <w:t>Découpage en étapes, en modules, en fonctionnalités, etc.</w:t>
+        <w:t>Versions des outils logiciels utilisés (OS, applications, pilotes, librairies, etc.)</w:t>
       </w:r>
     </w:p>
     <w:p>
@@ -3964,7 +4241,22 @@
         <w:ind w:left="709" w:hanging="283"/>
       </w:pPr>
       <w:r>
-        <w:t>Formulaires, interfaces graphiques, pages web, etc.</w:t>
+        <w:t>Configurations spéciales</w:t>
+      </w:r>
+      <w:r>
+        <w:t xml:space="preserve"> des outils (Equipements, </w:t>
+      </w:r>
+      <w:r>
+        <w:t>PC</w:t>
+      </w:r>
+      <w:r>
+        <w:t xml:space="preserve">, machines, </w:t>
+      </w:r>
+      <w:r>
+        <w:t xml:space="preserve">outillage, </w:t>
+      </w:r>
+      <w:r>
+        <w:t>etc.)</w:t>
       </w:r>
     </w:p>
     <w:p>
@@ -3980,32 +4272,19 @@
         <w:ind w:left="709" w:hanging="283"/>
       </w:pPr>
       <w:r>
-        <w:t xml:space="preserve">Schémas de navigation, schémas événementiels, structogramme, </w:t>
-      </w:r>
-      <w:r>
-        <w:t>pseudocode</w:t>
-      </w:r>
-      <w:r>
-        <w:t>, etc.</w:t>
-      </w:r>
-    </w:p>
-    <w:p>
-      <w:pPr>
-        <w:pStyle w:val="Informations"/>
-        <w:numPr>
-          <w:ilvl w:val="5"/>
-          <w:numId w:val="7"/>
-        </w:numPr>
-        <w:ind w:left="426" w:hanging="426"/>
-      </w:pPr>
-      <w:r>
-        <w:t>Si le pr</w:t>
-      </w:r>
-      <w:r>
-        <w:t xml:space="preserve">ojet inclut une base </w:t>
-      </w:r>
-      <w:r>
-        <w:t>de données :</w:t>
+        <w:t xml:space="preserve">Code source </w:t>
+      </w:r>
+      <w:r>
+        <w:t xml:space="preserve">commenté </w:t>
+      </w:r>
+      <w:r>
+        <w:t xml:space="preserve">des </w:t>
+      </w:r>
+      <w:r>
+        <w:t>éléments logiciels</w:t>
+      </w:r>
+      <w:r>
+        <w:t xml:space="preserve"> développés.</w:t>
       </w:r>
     </w:p>
     <w:p>
@@ -4021,10 +4300,7 @@
         <w:ind w:left="709" w:hanging="283"/>
       </w:pPr>
       <w:r>
-        <w:t>Dictionnaire</w:t>
-      </w:r>
-      <w:r>
-        <w:t xml:space="preserve"> des données</w:t>
+        <w:t>Modèle physique d’une base de données.</w:t>
       </w:r>
     </w:p>
     <w:p>
@@ -4040,8 +4316,645 @@
         <w:ind w:left="709" w:hanging="283"/>
       </w:pPr>
       <w:r>
-        <w:t>Modèle conceptuel des données, modèles logique des données.</w:t>
-      </w:r>
+        <w:t>Arborescences des documents produits</w:t>
+      </w:r>
+      <w:r>
+        <w:t>.</w:t>
+      </w:r>
+    </w:p>
+    <w:p>
+      <w:pPr>
+        <w:pStyle w:val="Informations"/>
+        <w:numPr>
+          <w:ilvl w:val="6"/>
+          <w:numId w:val="5"/>
+        </w:numPr>
+        <w:tabs>
+          <w:tab w:val="clear" w:pos="4395"/>
+        </w:tabs>
+        <w:ind w:left="709" w:hanging="283"/>
+        <w:rPr>
+          <w:color w:val="FF0000"/>
+        </w:rPr>
+      </w:pPr>
+      <w:r>
+        <w:rPr>
+          <w:color w:val="FF0000"/>
+        </w:rPr>
+        <w:t xml:space="preserve">Schémas, </w:t>
+      </w:r>
+      <w:r>
+        <w:rPr>
+          <w:color w:val="FF0000"/>
+        </w:rPr>
+        <w:t>plans</w:t>
+      </w:r>
+      <w:r>
+        <w:rPr>
+          <w:color w:val="FF0000"/>
+        </w:rPr>
+        <w:t xml:space="preserve"> d’adressages, </w:t>
+      </w:r>
+      <w:r>
+        <w:rPr>
+          <w:color w:val="FF0000"/>
+        </w:rPr>
+        <w:t xml:space="preserve">plan de </w:t>
+      </w:r>
+      <w:r>
+        <w:rPr>
+          <w:color w:val="FF0000"/>
+        </w:rPr>
+        <w:t>nommage, etc.</w:t>
+      </w:r>
+    </w:p>
+    <w:p>
+      <w:pPr>
+        <w:pStyle w:val="Informations"/>
+        <w:numPr>
+          <w:ilvl w:val="5"/>
+          <w:numId w:val="7"/>
+        </w:numPr>
+        <w:ind w:left="426" w:hanging="426"/>
+      </w:pPr>
+      <w:r>
+        <w:t>Il faut décrire le parcours de réalisation e</w:t>
+      </w:r>
+      <w:r>
+        <w:t>t</w:t>
+      </w:r>
+      <w:r>
+        <w:t xml:space="preserve"> justifi</w:t>
+      </w:r>
+      <w:r>
+        <w:t>er</w:t>
+      </w:r>
+      <w:r>
+        <w:t xml:space="preserve"> les choix. </w:t>
+      </w:r>
+    </w:p>
+    <w:p>
+      <w:pPr>
+        <w:pStyle w:val="Titre2"/>
+      </w:pPr>
+      <w:bookmarkStart w:id="30" w:name="_Toc532179960"/>
+      <w:bookmarkStart w:id="31" w:name="_Toc165969644"/>
+      <w:bookmarkStart w:id="32" w:name="_Toc474850092"/>
+      <w:r>
+        <w:t>Modifications</w:t>
+      </w:r>
+      <w:bookmarkEnd w:id="30"/>
+      <w:bookmarkEnd w:id="31"/>
+      <w:bookmarkEnd w:id="32"/>
+    </w:p>
+    <w:p>
+      <w:pPr>
+        <w:pStyle w:val="Informations"/>
+        <w:numPr>
+          <w:ilvl w:val="5"/>
+          <w:numId w:val="7"/>
+        </w:numPr>
+        <w:ind w:left="426" w:hanging="426"/>
+      </w:pPr>
+      <w:r>
+        <w:t>Historique</w:t>
+      </w:r>
+      <w:r>
+        <w:t xml:space="preserve"> des modifications demandées (ou nécessaires) au</w:t>
+      </w:r>
+      <w:r>
+        <w:t>x</w:t>
+      </w:r>
+      <w:r>
+        <w:t xml:space="preserve"> spécifications détaillé</w:t>
+      </w:r>
+      <w:r>
+        <w:t>es.</w:t>
+      </w:r>
+    </w:p>
+    <w:p>
+      <w:pPr>
+        <w:pStyle w:val="Informations"/>
+        <w:numPr>
+          <w:ilvl w:val="5"/>
+          <w:numId w:val="7"/>
+        </w:numPr>
+        <w:ind w:left="426" w:hanging="426"/>
+      </w:pPr>
+      <w:r>
+        <w:t>Date, raison, description, etc.</w:t>
+      </w:r>
+    </w:p>
+    <w:p>
+      <w:pPr>
+        <w:pStyle w:val="Titre1"/>
+      </w:pPr>
+      <w:bookmarkStart w:id="33" w:name="_Toc532179966"/>
+      <w:bookmarkStart w:id="34" w:name="_Toc165969650"/>
+      <w:bookmarkStart w:id="35" w:name="_Toc474850093"/>
+      <w:r>
+        <w:lastRenderedPageBreak/>
+        <w:t>Tests</w:t>
+      </w:r>
+      <w:bookmarkEnd w:id="33"/>
+      <w:bookmarkEnd w:id="34"/>
+      <w:bookmarkEnd w:id="35"/>
+    </w:p>
+    <w:p>
+      <w:pPr>
+        <w:pStyle w:val="Titre2"/>
+      </w:pPr>
+      <w:bookmarkStart w:id="36" w:name="_Toc532179968"/>
+      <w:bookmarkStart w:id="37" w:name="_Toc165969652"/>
+      <w:bookmarkStart w:id="38" w:name="_Ref308525868"/>
+      <w:bookmarkStart w:id="39" w:name="_Toc474850094"/>
+      <w:r>
+        <w:t>Dossier des tests</w:t>
+      </w:r>
+      <w:bookmarkEnd w:id="36"/>
+      <w:bookmarkEnd w:id="37"/>
+      <w:bookmarkEnd w:id="38"/>
+      <w:bookmarkEnd w:id="39"/>
+    </w:p>
+    <w:p>
+      <w:pPr>
+        <w:pStyle w:val="Informations"/>
+        <w:numPr>
+          <w:ilvl w:val="5"/>
+          <w:numId w:val="7"/>
+        </w:numPr>
+        <w:ind w:left="426" w:hanging="426"/>
+      </w:pPr>
+      <w:r>
+        <w:t>On dresse le bilan des t</w:t>
+      </w:r>
+      <w:r>
+        <w:t>ests effectués (qui, quand, avec quelles données…)</w:t>
+      </w:r>
+      <w:r>
+        <w:t xml:space="preserve"> sous forme de procédure. Lorsque cela est possible, fournir un tableau des tests effectués avec les résultats </w:t>
+      </w:r>
+      <w:r>
+        <w:rPr>
+          <w:color w:val="FF0000"/>
+        </w:rPr>
+        <w:t xml:space="preserve">attendus et </w:t>
+      </w:r>
+      <w:r>
+        <w:rPr>
+          <w:color w:val="FF0000"/>
+        </w:rPr>
+        <w:t>obtenus</w:t>
+      </w:r>
+      <w:r>
+        <w:rPr>
+          <w:color w:val="FF0000"/>
+        </w:rPr>
+        <w:t>, ainsi que</w:t>
+      </w:r>
+      <w:r>
+        <w:rPr>
+          <w:color w:val="FF0000"/>
+        </w:rPr>
+        <w:t xml:space="preserve"> </w:t>
+      </w:r>
+      <w:r>
+        <w:t>les</w:t>
+      </w:r>
+      <w:r>
+        <w:t xml:space="preserve"> actions à entreprendre en conséquence</w:t>
+      </w:r>
+      <w:r>
+        <w:t xml:space="preserve"> (et une estimation de leur durée)</w:t>
+      </w:r>
+      <w:r>
+        <w:t>.</w:t>
+      </w:r>
+    </w:p>
+    <w:p>
+      <w:pPr>
+        <w:pStyle w:val="Informations"/>
+        <w:numPr>
+          <w:ilvl w:val="5"/>
+          <w:numId w:val="7"/>
+        </w:numPr>
+        <w:ind w:left="426" w:hanging="426"/>
+      </w:pPr>
+      <w:r>
+        <w:t xml:space="preserve">Si des tests prévus dans la stratégie n'ont pas pu être </w:t>
+      </w:r>
+      <w:r>
+        <w:t>effectués :</w:t>
+      </w:r>
+    </w:p>
+    <w:p>
+      <w:pPr>
+        <w:pStyle w:val="Informations"/>
+        <w:numPr>
+          <w:ilvl w:val="6"/>
+          <w:numId w:val="5"/>
+        </w:numPr>
+        <w:tabs>
+          <w:tab w:val="clear" w:pos="4395"/>
+        </w:tabs>
+        <w:ind w:left="709" w:hanging="283"/>
+      </w:pPr>
+      <w:proofErr w:type="gramStart"/>
+      <w:r>
+        <w:t>raison</w:t>
+      </w:r>
+      <w:proofErr w:type="gramEnd"/>
+      <w:r>
+        <w:t>, décisions, etc.</w:t>
+      </w:r>
+    </w:p>
+    <w:p>
+      <w:pPr>
+        <w:pStyle w:val="Informations"/>
+        <w:numPr>
+          <w:ilvl w:val="5"/>
+          <w:numId w:val="7"/>
+        </w:numPr>
+        <w:ind w:left="426" w:hanging="426"/>
+      </w:pPr>
+      <w:r>
+        <w:t>Liste des bugs répertoriés avec la date de découverte et leur état:</w:t>
+      </w:r>
+    </w:p>
+    <w:p>
+      <w:pPr>
+        <w:pStyle w:val="Informations"/>
+        <w:numPr>
+          <w:ilvl w:val="6"/>
+          <w:numId w:val="5"/>
+        </w:numPr>
+        <w:tabs>
+          <w:tab w:val="clear" w:pos="4395"/>
+        </w:tabs>
+        <w:ind w:left="709" w:hanging="283"/>
+      </w:pPr>
+      <w:r>
+        <w:t>Corrigé</w:t>
+      </w:r>
+      <w:r>
+        <w:t xml:space="preserve">, </w:t>
+      </w:r>
+      <w:r>
+        <w:t>date de correction, corrigé par, etc.</w:t>
+      </w:r>
+    </w:p>
+    <w:p>
+      <w:pPr>
+        <w:pStyle w:val="Titre1"/>
+      </w:pPr>
+      <w:bookmarkStart w:id="40" w:name="_Toc165969653"/>
+      <w:bookmarkStart w:id="41" w:name="_Toc474850095"/>
+      <w:r>
+        <w:t>Conclusion</w:t>
+      </w:r>
+      <w:bookmarkEnd w:id="40"/>
+      <w:bookmarkEnd w:id="41"/>
+    </w:p>
+    <w:p>
+      <w:pPr>
+        <w:pStyle w:val="Titre2"/>
+      </w:pPr>
+      <w:bookmarkStart w:id="42" w:name="_Toc165969654"/>
+      <w:bookmarkStart w:id="43" w:name="_Toc474850096"/>
+      <w:r>
+        <w:t xml:space="preserve">Bilan des </w:t>
+      </w:r>
+      <w:bookmarkEnd w:id="42"/>
+      <w:r>
+        <w:t>fonctionnalités demandées</w:t>
+      </w:r>
+      <w:bookmarkEnd w:id="43"/>
+    </w:p>
+    <w:p>
+      <w:pPr>
+        <w:pStyle w:val="Informations"/>
+        <w:numPr>
+          <w:ilvl w:val="5"/>
+          <w:numId w:val="7"/>
+        </w:numPr>
+        <w:ind w:left="426" w:hanging="426"/>
+      </w:pPr>
+      <w:r>
+        <w:t xml:space="preserve">Il s’agit de reprendre point par point les fonctionnalités décrites dans les spécifications de départ </w:t>
+      </w:r>
+      <w:r>
+        <w:t>et de définir si elles sont atteintes ou pas, et pourquoi.</w:t>
+      </w:r>
+    </w:p>
+    <w:p>
+      <w:pPr>
+        <w:pStyle w:val="Informations"/>
+        <w:numPr>
+          <w:ilvl w:val="5"/>
+          <w:numId w:val="7"/>
+        </w:numPr>
+        <w:ind w:left="426" w:hanging="426"/>
+      </w:pPr>
+      <w:r>
+        <w:t>Si ce n’est pas le cas, estimer</w:t>
+      </w:r>
+      <w:r>
+        <w:t xml:space="preserve"> en « % » ou en « temps supplémentaire » </w:t>
+      </w:r>
+      <w:r>
+        <w:t>le travail qu’il reste à accomplir pour terminer le tout.</w:t>
+      </w:r>
+    </w:p>
+    <w:p>
+      <w:pPr>
+        <w:pStyle w:val="Titre2"/>
+      </w:pPr>
+      <w:bookmarkStart w:id="44" w:name="_Toc165969655"/>
+      <w:bookmarkStart w:id="45" w:name="_Toc474850097"/>
+      <w:r>
+        <w:t>Bilan de la planification</w:t>
+      </w:r>
+      <w:bookmarkEnd w:id="44"/>
+      <w:bookmarkEnd w:id="45"/>
+    </w:p>
+    <w:p>
+      <w:pPr>
+        <w:pStyle w:val="Informations"/>
+        <w:numPr>
+          <w:ilvl w:val="5"/>
+          <w:numId w:val="7"/>
+        </w:numPr>
+        <w:ind w:left="426" w:hanging="426"/>
+      </w:pPr>
+      <w:r>
+        <w:t xml:space="preserve">Distinguer </w:t>
+      </w:r>
+      <w:r>
+        <w:t xml:space="preserve">et expliquer </w:t>
+      </w:r>
+      <w:r>
+        <w:t xml:space="preserve">les tâches qui ont généré des retards ou de l'avance dans la </w:t>
+      </w:r>
+      <w:r>
+        <w:t>gestion du</w:t>
+      </w:r>
+      <w:r>
+        <w:t xml:space="preserve"> projet.</w:t>
+      </w:r>
+      <w:r>
+        <w:t xml:space="preserve"> Indiquer les différence</w:t>
+      </w:r>
+      <w:r>
+        <w:t>s</w:t>
+      </w:r>
+      <w:r>
+        <w:t xml:space="preserve"> entre les planifications initiales et détaillées avec le journal de travail.</w:t>
+      </w:r>
+    </w:p>
+    <w:p>
+      <w:pPr>
+        <w:pStyle w:val="Titre2"/>
+      </w:pPr>
+      <w:bookmarkStart w:id="46" w:name="_Toc165969656"/>
+      <w:bookmarkStart w:id="47" w:name="_Toc474850098"/>
+      <w:r>
+        <w:t>Bilan personnel</w:t>
+      </w:r>
+      <w:bookmarkEnd w:id="46"/>
+      <w:bookmarkEnd w:id="47"/>
+    </w:p>
+    <w:p>
+      <w:pPr>
+        <w:pStyle w:val="Informations"/>
+        <w:numPr>
+          <w:ilvl w:val="5"/>
+          <w:numId w:val="7"/>
+        </w:numPr>
+        <w:ind w:left="426" w:hanging="426"/>
+      </w:pPr>
+      <w:r>
+        <w:t>Si c’était à refaire</w:t>
+      </w:r>
+      <w:r>
+        <w:t>:</w:t>
+      </w:r>
+    </w:p>
+    <w:p>
+      <w:pPr>
+        <w:pStyle w:val="Informations"/>
+        <w:numPr>
+          <w:ilvl w:val="6"/>
+          <w:numId w:val="5"/>
+        </w:numPr>
+        <w:tabs>
+          <w:tab w:val="clear" w:pos="4395"/>
+        </w:tabs>
+        <w:ind w:left="709" w:hanging="283"/>
+      </w:pPr>
+      <w:r>
+        <w:t>Q</w:t>
+      </w:r>
+      <w:r>
+        <w:t xml:space="preserve">u’est-ce </w:t>
+      </w:r>
+      <w:r>
+        <w:t>qu’il faudrait garder</w:t>
+      </w:r>
+      <w:r>
+        <w:t> </w:t>
+      </w:r>
+      <w:r>
+        <w:t>? Les</w:t>
+      </w:r>
+      <w:r>
+        <w:t xml:space="preserve"> plus et les moins ?</w:t>
+      </w:r>
+    </w:p>
+    <w:p>
+      <w:pPr>
+        <w:pStyle w:val="Informations"/>
+        <w:numPr>
+          <w:ilvl w:val="6"/>
+          <w:numId w:val="5"/>
+        </w:numPr>
+        <w:tabs>
+          <w:tab w:val="clear" w:pos="4395"/>
+        </w:tabs>
+        <w:ind w:left="709" w:hanging="283"/>
+      </w:pPr>
+      <w:r>
+        <w:t>Q</w:t>
+      </w:r>
+      <w:r>
+        <w:t xml:space="preserve">u’est-ce </w:t>
+      </w:r>
+      <w:r>
+        <w:t>qu’il faudrait gérer, réaliser ou traiter différemment ?</w:t>
+      </w:r>
+    </w:p>
+    <w:p>
+      <w:pPr>
+        <w:pStyle w:val="Informations"/>
+        <w:numPr>
+          <w:ilvl w:val="5"/>
+          <w:numId w:val="7"/>
+        </w:numPr>
+        <w:ind w:left="426" w:hanging="426"/>
+      </w:pPr>
+      <w:r>
+        <w:t>Qu’est que ce projet m’a appris ?</w:t>
+      </w:r>
+    </w:p>
+    <w:p>
+      <w:pPr>
+        <w:pStyle w:val="Informations"/>
+        <w:numPr>
+          <w:ilvl w:val="5"/>
+          <w:numId w:val="7"/>
+        </w:numPr>
+        <w:ind w:left="426" w:hanging="426"/>
+      </w:pPr>
+      <w:r>
+        <w:t>Suite à donner, améliorations souhaitables, …</w:t>
+      </w:r>
+    </w:p>
+    <w:p>
+      <w:pPr>
+        <w:pStyle w:val="Informations"/>
+        <w:numPr>
+          <w:ilvl w:val="5"/>
+          <w:numId w:val="7"/>
+        </w:numPr>
+        <w:ind w:left="426" w:hanging="426"/>
+      </w:pPr>
+      <w:r>
+        <w:t>Remerciements, signature, etc.</w:t>
+      </w:r>
+    </w:p>
+    <w:p>
+      <w:pPr>
+        <w:pStyle w:val="Titre1"/>
+      </w:pPr>
+      <w:bookmarkStart w:id="48" w:name="_Toc532179971"/>
+      <w:bookmarkStart w:id="49" w:name="_Toc165969657"/>
+      <w:bookmarkStart w:id="50" w:name="_Toc474850099"/>
+      <w:r>
+        <w:t>Divers</w:t>
+      </w:r>
+      <w:bookmarkEnd w:id="48"/>
+      <w:bookmarkEnd w:id="49"/>
+      <w:bookmarkEnd w:id="50"/>
+    </w:p>
+    <w:p>
+      <w:pPr>
+        <w:pStyle w:val="Titre2"/>
+      </w:pPr>
+      <w:bookmarkStart w:id="51" w:name="_Toc532179972"/>
+      <w:bookmarkStart w:id="52" w:name="_Toc165969658"/>
+      <w:bookmarkStart w:id="53" w:name="_Toc474850100"/>
+      <w:r>
+        <w:t>Journal de travail</w:t>
+      </w:r>
+      <w:bookmarkEnd w:id="51"/>
+      <w:bookmarkEnd w:id="52"/>
+      <w:bookmarkEnd w:id="53"/>
+    </w:p>
+    <w:p>
+      <w:pPr>
+        <w:pStyle w:val="Informations"/>
+        <w:numPr>
+          <w:ilvl w:val="5"/>
+          <w:numId w:val="7"/>
+        </w:numPr>
+        <w:ind w:left="426" w:hanging="426"/>
+      </w:pPr>
+      <w:r>
+        <w:t>Date, activité</w:t>
+      </w:r>
+      <w:r>
+        <w:t xml:space="preserve"> (description qui permet</w:t>
+      </w:r>
+      <w:r>
+        <w:t xml:space="preserve"> de reproduire le cheminement du projet)</w:t>
+      </w:r>
+      <w:r>
+        <w:t>, durée</w:t>
+      </w:r>
+      <w:r>
+        <w:t>, liens et références sur des documents externes</w:t>
+      </w:r>
+      <w:r>
+        <w:t>.</w:t>
+      </w:r>
+      <w:r>
+        <w:t xml:space="preserve"> Lorsqu’une activité de recherches a été entreprise, il convient d’énumérer ce qui a été trouvé, avec les références.</w:t>
+      </w:r>
+    </w:p>
+    <w:p>
+      <w:pPr>
+        <w:pStyle w:val="Titre2"/>
+      </w:pPr>
+      <w:bookmarkStart w:id="54" w:name="_Toc474850101"/>
+      <w:r>
+        <w:t>Bibliographie</w:t>
+      </w:r>
+      <w:bookmarkEnd w:id="54"/>
+    </w:p>
+    <w:p>
+      <w:pPr>
+        <w:pStyle w:val="Informations"/>
+        <w:numPr>
+          <w:ilvl w:val="5"/>
+          <w:numId w:val="7"/>
+        </w:numPr>
+        <w:ind w:left="426" w:hanging="426"/>
+      </w:pPr>
+      <w:r>
+        <w:t>Références des livres</w:t>
+      </w:r>
+      <w:r>
+        <w:t>, revues et publications</w:t>
+      </w:r>
+      <w:r>
+        <w:t xml:space="preserve"> u</w:t>
+      </w:r>
+      <w:r>
+        <w:t>tilisés durant le projet.</w:t>
+      </w:r>
+    </w:p>
+    <w:p>
+      <w:pPr>
+        <w:pStyle w:val="Titre2"/>
+      </w:pPr>
+      <w:bookmarkStart w:id="55" w:name="_Toc474850102"/>
+      <w:r>
+        <w:lastRenderedPageBreak/>
+        <w:t>Webographie</w:t>
+      </w:r>
+      <w:bookmarkEnd w:id="55"/>
+    </w:p>
+    <w:p>
+      <w:pPr>
+        <w:pStyle w:val="Informations"/>
+        <w:numPr>
+          <w:ilvl w:val="5"/>
+          <w:numId w:val="7"/>
+        </w:numPr>
+        <w:ind w:left="426" w:hanging="426"/>
+      </w:pPr>
+      <w:r>
+        <w:t>Références des sites Internet consultés durant le projet.</w:t>
+      </w:r>
+    </w:p>
+    <w:p>
+      <w:pPr>
+        <w:pStyle w:val="Titre1"/>
+      </w:pPr>
+      <w:bookmarkStart w:id="56" w:name="_Toc474850103"/>
+      <w:r>
+        <w:t>Annexes</w:t>
+      </w:r>
+      <w:bookmarkEnd w:id="56"/>
     </w:p>
     <w:p>
       <w:pPr>
@@ -4062,90 +4975,8 @@
         <w:rPr>
           <w:color w:val="FF0000"/>
         </w:rPr>
-        <w:t xml:space="preserve">Si le projet inclut </w:t>
-      </w:r>
-      <w:r>
-        <w:rPr>
-          <w:color w:val="FF0000"/>
-        </w:rPr>
-        <w:t>implémentation système/réseau</w:t>
-      </w:r>
-      <w:r>
-        <w:rPr>
-          <w:color w:val="FF0000"/>
-        </w:rPr>
-        <w:t> :</w:t>
-      </w:r>
-    </w:p>
-    <w:p>
-      <w:pPr>
-        <w:pStyle w:val="Informations"/>
-        <w:numPr>
-          <w:ilvl w:val="6"/>
-          <w:numId w:val="5"/>
-        </w:numPr>
-        <w:tabs>
-          <w:tab w:val="clear" w:pos="4395"/>
-        </w:tabs>
-        <w:ind w:left="709" w:hanging="283"/>
-        <w:rPr>
-          <w:color w:val="FF0000"/>
-        </w:rPr>
-      </w:pPr>
-      <w:r>
-        <w:rPr>
-          <w:color w:val="FF0000"/>
-        </w:rPr>
-        <w:t>Schéma</w:t>
-      </w:r>
-      <w:r>
-        <w:rPr>
-          <w:color w:val="FF0000"/>
-        </w:rPr>
-        <w:t xml:space="preserve"> réseau, plan d’adressage, etc.</w:t>
-      </w:r>
-    </w:p>
-    <w:p>
-      <w:pPr>
-        <w:pStyle w:val="Informations"/>
-        <w:numPr>
-          <w:ilvl w:val="6"/>
-          <w:numId w:val="5"/>
-        </w:numPr>
-        <w:tabs>
-          <w:tab w:val="clear" w:pos="4395"/>
-        </w:tabs>
-        <w:ind w:left="709" w:hanging="283"/>
-        <w:rPr>
-          <w:color w:val="FF0000"/>
-        </w:rPr>
-      </w:pPr>
-      <w:r>
-        <w:rPr>
-          <w:color w:val="FF0000"/>
-        </w:rPr>
-        <w:t>Descriptif installation</w:t>
-      </w:r>
-      <w:r>
-        <w:rPr>
-          <w:color w:val="FF0000"/>
-        </w:rPr>
-        <w:t>, guide de mise en œuvre, etc.</w:t>
-      </w:r>
-    </w:p>
-    <w:p>
-      <w:pPr>
-        <w:pStyle w:val="Titre2"/>
-      </w:pPr>
-      <w:bookmarkStart w:id="19" w:name="_Toc532179967"/>
-      <w:bookmarkStart w:id="20" w:name="_Toc165969651"/>
-      <w:bookmarkStart w:id="21" w:name="_Toc474850088"/>
-      <w:r>
-        <w:t>Conception des tests</w:t>
-      </w:r>
-      <w:bookmarkEnd w:id="19"/>
-      <w:bookmarkEnd w:id="20"/>
-      <w:bookmarkEnd w:id="21"/>
+        <w:t>Cahier des charges</w:t>
+      </w:r>
     </w:p>
     <w:p>
       <w:pPr>
@@ -4157,28 +4988,7 @@
         <w:ind w:left="426" w:hanging="426"/>
       </w:pPr>
       <w:r>
-        <w:t xml:space="preserve">Ce paragraphe permet de spécifier la stratégie de </w:t>
-      </w:r>
-      <w:r>
-        <w:t>test </w:t>
-      </w:r>
-      <w:r>
-        <w:t xml:space="preserve">qui sera menée au point </w:t>
-      </w:r>
-      <w:r>
-        <w:fldChar w:fldCharType="begin"/>
-      </w:r>
-      <w:r>
-        <w:instrText xml:space="preserve"> REF _Ref308525868 \r \h </w:instrText>
-      </w:r>
-      <w:r>
-        <w:fldChar w:fldCharType="separate"/>
-      </w:r>
-      <w:r>
-        <w:t>5.1</w:t>
-      </w:r>
-      <w:r>
-        <w:fldChar w:fldCharType="end"/>
+        <w:t>Listing du code source (partiel ou, plus rarement complet)</w:t>
       </w:r>
     </w:p>
     <w:p>
@@ -4191,53 +5001,14 @@
         <w:ind w:left="426" w:hanging="426"/>
       </w:pPr>
       <w:r>
-        <w:t>Qui, quand, avec quelles données, dans quel ordre, etc.</w:t>
-      </w:r>
-    </w:p>
-    <w:p>
-      <w:pPr>
-        <w:pStyle w:val="Informations"/>
-        <w:numPr>
-          <w:ilvl w:val="5"/>
-          <w:numId w:val="6"/>
-        </w:numPr>
-        <w:tabs>
-          <w:tab w:val="clear" w:pos="4395"/>
-        </w:tabs>
-        <w:ind w:left="426" w:hanging="426"/>
-        <w:rPr>
-          <w:color w:val="FF0000"/>
-        </w:rPr>
-      </w:pPr>
-      <w:r>
-        <w:rPr>
-          <w:color w:val="FF0000"/>
-        </w:rPr>
-        <w:t>Avec quels matériels, quels services, etc</w:t>
-      </w:r>
-      <w:r>
-        <w:rPr>
-          <w:color w:val="FF0000"/>
-        </w:rPr>
-        <w:t>.</w:t>
-      </w:r>
-    </w:p>
-    <w:p>
-      <w:pPr>
-        <w:pStyle w:val="Titre2"/>
-      </w:pPr>
-      <w:bookmarkStart w:id="22" w:name="_Toc474850089"/>
-      <w:bookmarkStart w:id="23" w:name="_Toc532179961"/>
-      <w:r>
-        <w:t>Planification</w:t>
-      </w:r>
-      <w:r>
-        <w:t xml:space="preserve"> détaillé</w:t>
-      </w:r>
-      <w:r>
-        <w:t>e</w:t>
-      </w:r>
-      <w:bookmarkEnd w:id="22"/>
+        <w:t>Guide</w:t>
+      </w:r>
+      <w:r>
+        <w:t>(s)</w:t>
+      </w:r>
+      <w:r>
+        <w:t xml:space="preserve"> d’utilisation et/ou guide de l’administrateur</w:t>
+      </w:r>
     </w:p>
     <w:p>
       <w:pPr>
@@ -4249,10 +5020,19 @@
         <w:ind w:left="426" w:hanging="426"/>
       </w:pPr>
       <w:r>
-        <w:t>A ce stade, après l’analyse complète du projet, un planning détaillé et complet (avec tâches, sous-tâches, dépendances, durée</w:t>
-      </w:r>
-      <w:r>
-        <w:t>, …) peut être finalisé.</w:t>
+        <w:t>Etat ou</w:t>
+      </w:r>
+      <w:r>
+        <w:t xml:space="preserve"> « dump » </w:t>
+      </w:r>
+      <w:r>
+        <w:t xml:space="preserve">de la configuration </w:t>
+      </w:r>
+      <w:r>
+        <w:t>des équipements</w:t>
+      </w:r>
+      <w:r>
+        <w:t xml:space="preserve"> (routeur, switch, robot, etc.).</w:t>
       </w:r>
     </w:p>
     <w:p>
@@ -4265,909 +5045,6 @@
         <w:ind w:left="426" w:hanging="426"/>
       </w:pPr>
       <w:r>
-        <w:t>Le planning détaillé doit s’inscrire dans le planning initial.</w:t>
-      </w:r>
-      <w:r>
-        <w:t xml:space="preserve"> Il faut que l’on puisse situer cette planification détaillée par rapport à la planification initiale.</w:t>
-      </w:r>
-    </w:p>
-    <w:p>
-      <w:pPr>
-        <w:pStyle w:val="Titre1"/>
-      </w:pPr>
-      <w:bookmarkStart w:id="24" w:name="_Toc532179964"/>
-      <w:bookmarkStart w:id="25" w:name="_Toc165969648"/>
-      <w:bookmarkStart w:id="26" w:name="_Toc474850090"/>
-      <w:bookmarkEnd w:id="23"/>
-      <w:r>
-        <w:t>Réalisation</w:t>
-      </w:r>
-      <w:bookmarkEnd w:id="24"/>
-      <w:bookmarkEnd w:id="25"/>
-      <w:bookmarkEnd w:id="26"/>
-    </w:p>
-    <w:p>
-      <w:pPr>
-        <w:pStyle w:val="Titre2"/>
-      </w:pPr>
-      <w:bookmarkStart w:id="27" w:name="_Toc532179965"/>
-      <w:bookmarkStart w:id="28" w:name="_Toc165969649"/>
-      <w:bookmarkStart w:id="29" w:name="_Toc474850091"/>
-      <w:r>
-        <w:t>Dossier de Réalisation</w:t>
-      </w:r>
-      <w:bookmarkEnd w:id="27"/>
-      <w:bookmarkEnd w:id="28"/>
-      <w:bookmarkEnd w:id="29"/>
-    </w:p>
-    <w:p>
-      <w:pPr>
-        <w:pStyle w:val="Informations"/>
-        <w:numPr>
-          <w:ilvl w:val="5"/>
-          <w:numId w:val="7"/>
-        </w:numPr>
-        <w:ind w:left="426" w:hanging="426"/>
-      </w:pPr>
-      <w:r>
-        <w:t>Ce</w:t>
-      </w:r>
-      <w:r>
-        <w:t>tte partie</w:t>
-      </w:r>
-      <w:r>
-        <w:t xml:space="preserve"> permet de reproduire ou reprendre le projet par un tiers.</w:t>
-      </w:r>
-    </w:p>
-    <w:p>
-      <w:pPr>
-        <w:pStyle w:val="Informations"/>
-        <w:numPr>
-          <w:ilvl w:val="5"/>
-          <w:numId w:val="7"/>
-        </w:numPr>
-        <w:ind w:left="426" w:hanging="426"/>
-      </w:pPr>
-      <w:r>
-        <w:t xml:space="preserve">Pour chaque </w:t>
-      </w:r>
-      <w:r>
-        <w:t xml:space="preserve">étape, il faut décrire sa mise en </w:t>
-      </w:r>
-      <w:r>
-        <w:t>œuvre. Typiquement</w:t>
-      </w:r>
-      <w:r>
-        <w:t> :</w:t>
-      </w:r>
-    </w:p>
-    <w:p>
-      <w:pPr>
-        <w:pStyle w:val="Informations"/>
-        <w:numPr>
-          <w:ilvl w:val="6"/>
-          <w:numId w:val="5"/>
-        </w:numPr>
-        <w:tabs>
-          <w:tab w:val="clear" w:pos="4395"/>
-        </w:tabs>
-        <w:ind w:left="709" w:hanging="283"/>
-      </w:pPr>
-      <w:r>
-        <w:t>Versions des outils logiciels utilisés (OS, applications, pilotes, librairies, etc.)</w:t>
-      </w:r>
-    </w:p>
-    <w:p>
-      <w:pPr>
-        <w:pStyle w:val="Informations"/>
-        <w:numPr>
-          <w:ilvl w:val="6"/>
-          <w:numId w:val="5"/>
-        </w:numPr>
-        <w:tabs>
-          <w:tab w:val="clear" w:pos="4395"/>
-        </w:tabs>
-        <w:ind w:left="709" w:hanging="283"/>
-      </w:pPr>
-      <w:r>
-        <w:t>Configurations spéciales</w:t>
-      </w:r>
-      <w:r>
-        <w:t xml:space="preserve"> des outils (Equipements, </w:t>
-      </w:r>
-      <w:r>
-        <w:t>PC</w:t>
-      </w:r>
-      <w:r>
-        <w:t xml:space="preserve">, machines, </w:t>
-      </w:r>
-      <w:r>
-        <w:t xml:space="preserve">outillage, </w:t>
-      </w:r>
-      <w:r>
-        <w:t>etc.)</w:t>
-      </w:r>
-    </w:p>
-    <w:p>
-      <w:pPr>
-        <w:pStyle w:val="Informations"/>
-        <w:numPr>
-          <w:ilvl w:val="6"/>
-          <w:numId w:val="5"/>
-        </w:numPr>
-        <w:tabs>
-          <w:tab w:val="clear" w:pos="4395"/>
-        </w:tabs>
-        <w:ind w:left="709" w:hanging="283"/>
-      </w:pPr>
-      <w:r>
-        <w:t xml:space="preserve">Code source </w:t>
-      </w:r>
-      <w:r>
-        <w:t xml:space="preserve">commenté </w:t>
-      </w:r>
-      <w:r>
-        <w:t xml:space="preserve">des </w:t>
-      </w:r>
-      <w:r>
-        <w:t>éléments logiciels</w:t>
-      </w:r>
-      <w:r>
-        <w:t xml:space="preserve"> développés.</w:t>
-      </w:r>
-    </w:p>
-    <w:p>
-      <w:pPr>
-        <w:pStyle w:val="Informations"/>
-        <w:numPr>
-          <w:ilvl w:val="6"/>
-          <w:numId w:val="5"/>
-        </w:numPr>
-        <w:tabs>
-          <w:tab w:val="clear" w:pos="4395"/>
-        </w:tabs>
-        <w:ind w:left="709" w:hanging="283"/>
-      </w:pPr>
-      <w:r>
-        <w:t>Modèle physique d’une base de données.</w:t>
-      </w:r>
-    </w:p>
-    <w:p>
-      <w:pPr>
-        <w:pStyle w:val="Informations"/>
-        <w:numPr>
-          <w:ilvl w:val="6"/>
-          <w:numId w:val="5"/>
-        </w:numPr>
-        <w:tabs>
-          <w:tab w:val="clear" w:pos="4395"/>
-        </w:tabs>
-        <w:ind w:left="709" w:hanging="283"/>
-      </w:pPr>
-      <w:r>
-        <w:t>Arborescences des documents produits</w:t>
-      </w:r>
-      <w:r>
-        <w:t>.</w:t>
-      </w:r>
-    </w:p>
-    <w:p>
-      <w:pPr>
-        <w:pStyle w:val="Informations"/>
-        <w:numPr>
-          <w:ilvl w:val="6"/>
-          <w:numId w:val="5"/>
-        </w:numPr>
-        <w:tabs>
-          <w:tab w:val="clear" w:pos="4395"/>
-        </w:tabs>
-        <w:ind w:left="709" w:hanging="283"/>
-        <w:rPr>
-          <w:color w:val="FF0000"/>
-        </w:rPr>
-      </w:pPr>
-      <w:r>
-        <w:rPr>
-          <w:color w:val="FF0000"/>
-        </w:rPr>
-        <w:t xml:space="preserve">Schémas, </w:t>
-      </w:r>
-      <w:r>
-        <w:rPr>
-          <w:color w:val="FF0000"/>
-        </w:rPr>
-        <w:t>plans</w:t>
-      </w:r>
-      <w:r>
-        <w:rPr>
-          <w:color w:val="FF0000"/>
-        </w:rPr>
-        <w:t xml:space="preserve"> d’adressages, </w:t>
-      </w:r>
-      <w:r>
-        <w:rPr>
-          <w:color w:val="FF0000"/>
-        </w:rPr>
-        <w:t xml:space="preserve">plan de </w:t>
-      </w:r>
-      <w:r>
-        <w:rPr>
-          <w:color w:val="FF0000"/>
-        </w:rPr>
-        <w:t>nommage, etc.</w:t>
-      </w:r>
-    </w:p>
-    <w:p>
-      <w:pPr>
-        <w:pStyle w:val="Informations"/>
-        <w:numPr>
-          <w:ilvl w:val="5"/>
-          <w:numId w:val="7"/>
-        </w:numPr>
-        <w:ind w:left="426" w:hanging="426"/>
-      </w:pPr>
-      <w:r>
-        <w:t>Il faut décrire le parcours de réalisation e</w:t>
-      </w:r>
-      <w:r>
-        <w:t>t</w:t>
-      </w:r>
-      <w:r>
-        <w:t xml:space="preserve"> justifi</w:t>
-      </w:r>
-      <w:r>
-        <w:t>er</w:t>
-      </w:r>
-      <w:r>
-        <w:t xml:space="preserve"> les choix. </w:t>
-      </w:r>
-    </w:p>
-    <w:p>
-      <w:pPr>
-        <w:pStyle w:val="Titre2"/>
-      </w:pPr>
-      <w:bookmarkStart w:id="30" w:name="_Toc532179960"/>
-      <w:bookmarkStart w:id="31" w:name="_Toc165969644"/>
-      <w:bookmarkStart w:id="32" w:name="_Toc474850092"/>
-      <w:r>
-        <w:t>Modifications</w:t>
-      </w:r>
-      <w:bookmarkEnd w:id="30"/>
-      <w:bookmarkEnd w:id="31"/>
-      <w:bookmarkEnd w:id="32"/>
-    </w:p>
-    <w:p>
-      <w:pPr>
-        <w:pStyle w:val="Informations"/>
-        <w:numPr>
-          <w:ilvl w:val="5"/>
-          <w:numId w:val="7"/>
-        </w:numPr>
-        <w:ind w:left="426" w:hanging="426"/>
-      </w:pPr>
-      <w:r>
-        <w:t>Historique</w:t>
-      </w:r>
-      <w:r>
-        <w:t xml:space="preserve"> des modifications demandées (ou nécessaires) au</w:t>
-      </w:r>
-      <w:r>
-        <w:t>x</w:t>
-      </w:r>
-      <w:r>
-        <w:t xml:space="preserve"> spécifications détaillé</w:t>
-      </w:r>
-      <w:r>
-        <w:t>es.</w:t>
-      </w:r>
-    </w:p>
-    <w:p>
-      <w:pPr>
-        <w:pStyle w:val="Informations"/>
-        <w:numPr>
-          <w:ilvl w:val="5"/>
-          <w:numId w:val="7"/>
-        </w:numPr>
-        <w:ind w:left="426" w:hanging="426"/>
-      </w:pPr>
-      <w:r>
-        <w:t>Date, raison, description, etc.</w:t>
-      </w:r>
-    </w:p>
-    <w:p>
-      <w:pPr>
-        <w:pStyle w:val="Titre1"/>
-      </w:pPr>
-      <w:bookmarkStart w:id="33" w:name="_Toc532179966"/>
-      <w:bookmarkStart w:id="34" w:name="_Toc165969650"/>
-      <w:bookmarkStart w:id="35" w:name="_Toc474850093"/>
-      <w:r>
-        <w:lastRenderedPageBreak/>
-        <w:t>Tests</w:t>
-      </w:r>
-      <w:bookmarkEnd w:id="33"/>
-      <w:bookmarkEnd w:id="34"/>
-      <w:bookmarkEnd w:id="35"/>
-    </w:p>
-    <w:p>
-      <w:pPr>
-        <w:pStyle w:val="Titre2"/>
-      </w:pPr>
-      <w:bookmarkStart w:id="36" w:name="_Toc532179968"/>
-      <w:bookmarkStart w:id="37" w:name="_Toc165969652"/>
-      <w:bookmarkStart w:id="38" w:name="_Ref308525868"/>
-      <w:bookmarkStart w:id="39" w:name="_Toc474850094"/>
-      <w:r>
-        <w:t>Dossier des tests</w:t>
-      </w:r>
-      <w:bookmarkEnd w:id="36"/>
-      <w:bookmarkEnd w:id="37"/>
-      <w:bookmarkEnd w:id="38"/>
-      <w:bookmarkEnd w:id="39"/>
-    </w:p>
-    <w:p>
-      <w:pPr>
-        <w:pStyle w:val="Informations"/>
-        <w:numPr>
-          <w:ilvl w:val="5"/>
-          <w:numId w:val="7"/>
-        </w:numPr>
-        <w:ind w:left="426" w:hanging="426"/>
-      </w:pPr>
-      <w:r>
-        <w:t>On dresse le bilan des t</w:t>
-      </w:r>
-      <w:r>
-        <w:t>ests effectués (qui, quand, avec quelles données…)</w:t>
-      </w:r>
-      <w:r>
-        <w:t xml:space="preserve"> sous forme de procédure. Lorsque cela est possible, fournir un tableau des tests effectués avec les résultats </w:t>
-      </w:r>
-      <w:r>
-        <w:rPr>
-          <w:color w:val="FF0000"/>
-        </w:rPr>
-        <w:t xml:space="preserve">attendus et </w:t>
-      </w:r>
-      <w:r>
-        <w:rPr>
-          <w:color w:val="FF0000"/>
-        </w:rPr>
-        <w:t>obtenus</w:t>
-      </w:r>
-      <w:r>
-        <w:rPr>
-          <w:color w:val="FF0000"/>
-        </w:rPr>
-        <w:t>, ainsi que</w:t>
-      </w:r>
-      <w:r>
-        <w:rPr>
-          <w:color w:val="FF0000"/>
-        </w:rPr>
-        <w:t xml:space="preserve"> </w:t>
-      </w:r>
-      <w:r>
-        <w:t>les</w:t>
-      </w:r>
-      <w:r>
-        <w:t xml:space="preserve"> actions à entreprendre en conséquence</w:t>
-      </w:r>
-      <w:r>
-        <w:t xml:space="preserve"> (et une estimation de leur durée)</w:t>
-      </w:r>
-      <w:r>
-        <w:t>.</w:t>
-      </w:r>
-    </w:p>
-    <w:p>
-      <w:pPr>
-        <w:pStyle w:val="Informations"/>
-        <w:numPr>
-          <w:ilvl w:val="5"/>
-          <w:numId w:val="7"/>
-        </w:numPr>
-        <w:ind w:left="426" w:hanging="426"/>
-      </w:pPr>
-      <w:r>
-        <w:t xml:space="preserve">Si des tests prévus dans la stratégie n'ont pas pu être </w:t>
-      </w:r>
-      <w:r>
-        <w:t>effectués :</w:t>
-      </w:r>
-    </w:p>
-    <w:p>
-      <w:pPr>
-        <w:pStyle w:val="Informations"/>
-        <w:numPr>
-          <w:ilvl w:val="6"/>
-          <w:numId w:val="5"/>
-        </w:numPr>
-        <w:tabs>
-          <w:tab w:val="clear" w:pos="4395"/>
-        </w:tabs>
-        <w:ind w:left="709" w:hanging="283"/>
-      </w:pPr>
-      <w:r>
-        <w:t>raison, décisions, etc.</w:t>
-      </w:r>
-    </w:p>
-    <w:p>
-      <w:pPr>
-        <w:pStyle w:val="Informations"/>
-        <w:numPr>
-          <w:ilvl w:val="5"/>
-          <w:numId w:val="7"/>
-        </w:numPr>
-        <w:ind w:left="426" w:hanging="426"/>
-      </w:pPr>
-      <w:r>
-        <w:t>Liste des bugs répertoriés avec la date de découverte et leur état:</w:t>
-      </w:r>
-    </w:p>
-    <w:p>
-      <w:pPr>
-        <w:pStyle w:val="Informations"/>
-        <w:numPr>
-          <w:ilvl w:val="6"/>
-          <w:numId w:val="5"/>
-        </w:numPr>
-        <w:tabs>
-          <w:tab w:val="clear" w:pos="4395"/>
-        </w:tabs>
-        <w:ind w:left="709" w:hanging="283"/>
-      </w:pPr>
-      <w:r>
-        <w:t>Corrigé</w:t>
-      </w:r>
-      <w:r>
-        <w:t xml:space="preserve">, </w:t>
-      </w:r>
-      <w:r>
-        <w:t>date de correction, corrigé par, etc.</w:t>
-      </w:r>
-    </w:p>
-    <w:p>
-      <w:pPr>
-        <w:pStyle w:val="Titre1"/>
-      </w:pPr>
-      <w:bookmarkStart w:id="40" w:name="_Toc165969653"/>
-      <w:bookmarkStart w:id="41" w:name="_Toc474850095"/>
-      <w:r>
-        <w:t>Conclusion</w:t>
-      </w:r>
-      <w:bookmarkEnd w:id="40"/>
-      <w:bookmarkEnd w:id="41"/>
-    </w:p>
-    <w:p>
-      <w:pPr>
-        <w:pStyle w:val="Titre2"/>
-      </w:pPr>
-      <w:bookmarkStart w:id="42" w:name="_Toc165969654"/>
-      <w:bookmarkStart w:id="43" w:name="_Toc474850096"/>
-      <w:r>
-        <w:t xml:space="preserve">Bilan des </w:t>
-      </w:r>
-      <w:bookmarkEnd w:id="42"/>
-      <w:r>
-        <w:t>fonctionnalités demandées</w:t>
-      </w:r>
-      <w:bookmarkEnd w:id="43"/>
-    </w:p>
-    <w:p>
-      <w:pPr>
-        <w:pStyle w:val="Informations"/>
-        <w:numPr>
-          <w:ilvl w:val="5"/>
-          <w:numId w:val="7"/>
-        </w:numPr>
-        <w:ind w:left="426" w:hanging="426"/>
-      </w:pPr>
-      <w:r>
-        <w:t xml:space="preserve">Il s’agit de reprendre point par point les fonctionnalités décrites dans les spécifications de départ </w:t>
-      </w:r>
-      <w:r>
-        <w:t>et de définir si elles sont atteintes ou pas, et pourquoi.</w:t>
-      </w:r>
-    </w:p>
-    <w:p>
-      <w:pPr>
-        <w:pStyle w:val="Informations"/>
-        <w:numPr>
-          <w:ilvl w:val="5"/>
-          <w:numId w:val="7"/>
-        </w:numPr>
-        <w:ind w:left="426" w:hanging="426"/>
-      </w:pPr>
-      <w:r>
-        <w:t>Si ce n’est pas le cas, estimer</w:t>
-      </w:r>
-      <w:r>
-        <w:t xml:space="preserve"> en « % » ou en « temps supplémentaire » </w:t>
-      </w:r>
-      <w:r>
-        <w:t>le travail qu’il reste à accomplir pour terminer le tout.</w:t>
-      </w:r>
-    </w:p>
-    <w:p>
-      <w:pPr>
-        <w:pStyle w:val="Titre2"/>
-      </w:pPr>
-      <w:bookmarkStart w:id="44" w:name="_Toc165969655"/>
-      <w:bookmarkStart w:id="45" w:name="_Toc474850097"/>
-      <w:r>
-        <w:t>Bilan de la planification</w:t>
-      </w:r>
-      <w:bookmarkEnd w:id="44"/>
-      <w:bookmarkEnd w:id="45"/>
-    </w:p>
-    <w:p>
-      <w:pPr>
-        <w:pStyle w:val="Informations"/>
-        <w:numPr>
-          <w:ilvl w:val="5"/>
-          <w:numId w:val="7"/>
-        </w:numPr>
-        <w:ind w:left="426" w:hanging="426"/>
-      </w:pPr>
-      <w:r>
-        <w:t xml:space="preserve">Distinguer </w:t>
-      </w:r>
-      <w:r>
-        <w:t xml:space="preserve">et expliquer </w:t>
-      </w:r>
-      <w:r>
-        <w:t xml:space="preserve">les tâches qui ont généré des retards ou de l'avance dans la </w:t>
-      </w:r>
-      <w:r>
-        <w:t>gestion du</w:t>
-      </w:r>
-      <w:r>
-        <w:t xml:space="preserve"> projet.</w:t>
-      </w:r>
-      <w:r>
-        <w:t xml:space="preserve"> Indiquer les différence</w:t>
-      </w:r>
-      <w:r>
-        <w:t>s</w:t>
-      </w:r>
-      <w:r>
-        <w:t xml:space="preserve"> entre les planifications initiales et détaillées avec le journal de travail.</w:t>
-      </w:r>
-    </w:p>
-    <w:p>
-      <w:pPr>
-        <w:pStyle w:val="Titre2"/>
-      </w:pPr>
-      <w:bookmarkStart w:id="46" w:name="_Toc165969656"/>
-      <w:bookmarkStart w:id="47" w:name="_Toc474850098"/>
-      <w:r>
-        <w:t>Bilan personnel</w:t>
-      </w:r>
-      <w:bookmarkEnd w:id="46"/>
-      <w:bookmarkEnd w:id="47"/>
-    </w:p>
-    <w:p>
-      <w:pPr>
-        <w:pStyle w:val="Informations"/>
-        <w:numPr>
-          <w:ilvl w:val="5"/>
-          <w:numId w:val="7"/>
-        </w:numPr>
-        <w:ind w:left="426" w:hanging="426"/>
-      </w:pPr>
-      <w:r>
-        <w:t>Si c’était à refaire</w:t>
-      </w:r>
-      <w:r>
-        <w:t>:</w:t>
-      </w:r>
-    </w:p>
-    <w:p>
-      <w:pPr>
-        <w:pStyle w:val="Informations"/>
-        <w:numPr>
-          <w:ilvl w:val="6"/>
-          <w:numId w:val="5"/>
-        </w:numPr>
-        <w:tabs>
-          <w:tab w:val="clear" w:pos="4395"/>
-        </w:tabs>
-        <w:ind w:left="709" w:hanging="283"/>
-      </w:pPr>
-      <w:r>
-        <w:t>Q</w:t>
-      </w:r>
-      <w:r>
-        <w:t xml:space="preserve">u’est-ce </w:t>
-      </w:r>
-      <w:r>
-        <w:t>qu’il faudrait garder</w:t>
-      </w:r>
-      <w:r>
-        <w:t> </w:t>
-      </w:r>
-      <w:r>
-        <w:t>? Les</w:t>
-      </w:r>
-      <w:r>
-        <w:t xml:space="preserve"> plus et les moins ?</w:t>
-      </w:r>
-    </w:p>
-    <w:p>
-      <w:pPr>
-        <w:pStyle w:val="Informations"/>
-        <w:numPr>
-          <w:ilvl w:val="6"/>
-          <w:numId w:val="5"/>
-        </w:numPr>
-        <w:tabs>
-          <w:tab w:val="clear" w:pos="4395"/>
-        </w:tabs>
-        <w:ind w:left="709" w:hanging="283"/>
-      </w:pPr>
-      <w:r>
-        <w:t>Q</w:t>
-      </w:r>
-      <w:r>
-        <w:t xml:space="preserve">u’est-ce </w:t>
-      </w:r>
-      <w:r>
-        <w:t>qu’il faudrait gérer, réaliser ou traiter différemment ?</w:t>
-      </w:r>
-    </w:p>
-    <w:p>
-      <w:pPr>
-        <w:pStyle w:val="Informations"/>
-        <w:numPr>
-          <w:ilvl w:val="5"/>
-          <w:numId w:val="7"/>
-        </w:numPr>
-        <w:ind w:left="426" w:hanging="426"/>
-      </w:pPr>
-      <w:r>
-        <w:t>Qu’est que ce projet m’a appris ?</w:t>
-      </w:r>
-    </w:p>
-    <w:p>
-      <w:pPr>
-        <w:pStyle w:val="Informations"/>
-        <w:numPr>
-          <w:ilvl w:val="5"/>
-          <w:numId w:val="7"/>
-        </w:numPr>
-        <w:ind w:left="426" w:hanging="426"/>
-      </w:pPr>
-      <w:r>
-        <w:t>Suite à donner, améliorations souhaitables, …</w:t>
-      </w:r>
-    </w:p>
-    <w:p>
-      <w:pPr>
-        <w:pStyle w:val="Informations"/>
-        <w:numPr>
-          <w:ilvl w:val="5"/>
-          <w:numId w:val="7"/>
-        </w:numPr>
-        <w:ind w:left="426" w:hanging="426"/>
-      </w:pPr>
-      <w:r>
-        <w:t>Remerciements, signature, etc.</w:t>
-      </w:r>
-    </w:p>
-    <w:p>
-      <w:pPr>
-        <w:pStyle w:val="Titre1"/>
-      </w:pPr>
-      <w:bookmarkStart w:id="48" w:name="_Toc532179971"/>
-      <w:bookmarkStart w:id="49" w:name="_Toc165969657"/>
-      <w:bookmarkStart w:id="50" w:name="_Toc474850099"/>
-      <w:r>
-        <w:t>Divers</w:t>
-      </w:r>
-      <w:bookmarkEnd w:id="48"/>
-      <w:bookmarkEnd w:id="49"/>
-      <w:bookmarkEnd w:id="50"/>
-    </w:p>
-    <w:p>
-      <w:pPr>
-        <w:pStyle w:val="Titre2"/>
-      </w:pPr>
-      <w:bookmarkStart w:id="51" w:name="_Toc532179972"/>
-      <w:bookmarkStart w:id="52" w:name="_Toc165969658"/>
-      <w:bookmarkStart w:id="53" w:name="_Toc474850100"/>
-      <w:r>
-        <w:t>Journal de travail</w:t>
-      </w:r>
-      <w:bookmarkEnd w:id="51"/>
-      <w:bookmarkEnd w:id="52"/>
-      <w:bookmarkEnd w:id="53"/>
-    </w:p>
-    <w:p>
-      <w:pPr>
-        <w:pStyle w:val="Informations"/>
-        <w:numPr>
-          <w:ilvl w:val="5"/>
-          <w:numId w:val="7"/>
-        </w:numPr>
-        <w:ind w:left="426" w:hanging="426"/>
-      </w:pPr>
-      <w:r>
-        <w:t>Date, activité</w:t>
-      </w:r>
-      <w:r>
-        <w:t xml:space="preserve"> (description qui permet</w:t>
-      </w:r>
-      <w:r>
-        <w:t xml:space="preserve"> de reproduire le cheminement du projet)</w:t>
-      </w:r>
-      <w:r>
-        <w:t>, durée</w:t>
-      </w:r>
-      <w:r>
-        <w:t>, liens et références sur des documents externes</w:t>
-      </w:r>
-      <w:r>
-        <w:t>.</w:t>
-      </w:r>
-      <w:r>
-        <w:t xml:space="preserve"> Lorsqu’une activité de recherches a été entreprise, il convient d’énumérer ce qui a été trouvé, avec les références.</w:t>
-      </w:r>
-    </w:p>
-    <w:p>
-      <w:pPr>
-        <w:pStyle w:val="Titre2"/>
-      </w:pPr>
-      <w:bookmarkStart w:id="54" w:name="_Toc474850101"/>
-      <w:r>
-        <w:t>Bibliographie</w:t>
-      </w:r>
-      <w:bookmarkEnd w:id="54"/>
-    </w:p>
-    <w:p>
-      <w:pPr>
-        <w:pStyle w:val="Informations"/>
-        <w:numPr>
-          <w:ilvl w:val="5"/>
-          <w:numId w:val="7"/>
-        </w:numPr>
-        <w:ind w:left="426" w:hanging="426"/>
-      </w:pPr>
-      <w:r>
-        <w:t>Références des livres</w:t>
-      </w:r>
-      <w:r>
-        <w:t>, revues et publications</w:t>
-      </w:r>
-      <w:r>
-        <w:t xml:space="preserve"> u</w:t>
-      </w:r>
-      <w:r>
-        <w:t>tilisés durant le projet.</w:t>
-      </w:r>
-    </w:p>
-    <w:p>
-      <w:pPr>
-        <w:pStyle w:val="Titre2"/>
-      </w:pPr>
-      <w:bookmarkStart w:id="55" w:name="_Toc474850102"/>
-      <w:r>
-        <w:t>Webographie</w:t>
-      </w:r>
-      <w:bookmarkEnd w:id="55"/>
-    </w:p>
-    <w:p>
-      <w:pPr>
-        <w:pStyle w:val="Informations"/>
-        <w:numPr>
-          <w:ilvl w:val="5"/>
-          <w:numId w:val="7"/>
-        </w:numPr>
-        <w:ind w:left="426" w:hanging="426"/>
-      </w:pPr>
-      <w:r>
-        <w:t>Références des sites Internet consultés durant le projet.</w:t>
-      </w:r>
-    </w:p>
-    <w:p>
-      <w:pPr>
-        <w:pStyle w:val="Titre1"/>
-      </w:pPr>
-      <w:bookmarkStart w:id="56" w:name="_Toc474850103"/>
-      <w:r>
-        <w:t>Annexes</w:t>
-      </w:r>
-      <w:bookmarkEnd w:id="56"/>
-    </w:p>
-    <w:p>
-      <w:pPr>
-        <w:pStyle w:val="Informations"/>
-        <w:numPr>
-          <w:ilvl w:val="5"/>
-          <w:numId w:val="6"/>
-        </w:numPr>
-        <w:tabs>
-          <w:tab w:val="clear" w:pos="4395"/>
-        </w:tabs>
-        <w:ind w:left="426" w:hanging="426"/>
-        <w:rPr>
-          <w:color w:val="FF0000"/>
-        </w:rPr>
-      </w:pPr>
-      <w:r>
-        <w:rPr>
-          <w:color w:val="FF0000"/>
-        </w:rPr>
-        <w:t>Cahier des charges</w:t>
-      </w:r>
-    </w:p>
-    <w:p>
-      <w:pPr>
-        <w:pStyle w:val="Informations"/>
-        <w:numPr>
-          <w:ilvl w:val="5"/>
-          <w:numId w:val="7"/>
-        </w:numPr>
-        <w:ind w:left="426" w:hanging="426"/>
-      </w:pPr>
-      <w:r>
-        <w:t>Listing du code source (partiel ou, plus rarement complet)</w:t>
-      </w:r>
-    </w:p>
-    <w:p>
-      <w:pPr>
-        <w:pStyle w:val="Informations"/>
-        <w:numPr>
-          <w:ilvl w:val="5"/>
-          <w:numId w:val="7"/>
-        </w:numPr>
-        <w:ind w:left="426" w:hanging="426"/>
-      </w:pPr>
-      <w:r>
-        <w:t>Guide</w:t>
-      </w:r>
-      <w:r>
-        <w:t>(s)</w:t>
-      </w:r>
-      <w:r>
-        <w:t xml:space="preserve"> d’utilisation et/ou guide de l’administrateur</w:t>
-      </w:r>
-    </w:p>
-    <w:p>
-      <w:pPr>
-        <w:pStyle w:val="Informations"/>
-        <w:numPr>
-          <w:ilvl w:val="5"/>
-          <w:numId w:val="7"/>
-        </w:numPr>
-        <w:ind w:left="426" w:hanging="426"/>
-      </w:pPr>
-      <w:r>
-        <w:t>Etat ou</w:t>
-      </w:r>
-      <w:r>
-        <w:t xml:space="preserve"> « dump » </w:t>
-      </w:r>
-      <w:r>
-        <w:t xml:space="preserve">de la configuration </w:t>
-      </w:r>
-      <w:r>
-        <w:t>des équipements</w:t>
-      </w:r>
-      <w:r>
-        <w:t xml:space="preserve"> (routeur, switch, robot, etc.).</w:t>
-      </w:r>
-    </w:p>
-    <w:p>
-      <w:pPr>
-        <w:pStyle w:val="Informations"/>
-        <w:numPr>
-          <w:ilvl w:val="5"/>
-          <w:numId w:val="7"/>
-        </w:numPr>
-        <w:ind w:left="426" w:hanging="426"/>
-      </w:pPr>
-      <w:r>
         <w:t>Extraits</w:t>
       </w:r>
       <w:r>
@@ -5178,8 +5055,8 @@
       </w:r>
     </w:p>
     <w:sectPr>
-      <w:headerReference w:type="default" r:id="rId9"/>
-      <w:footerReference w:type="default" r:id="rId10"/>
+      <w:headerReference w:type="default" r:id="rId13"/>
+      <w:footerReference w:type="default" r:id="rId14"/>
       <w:pgSz w:w="11906" w:h="16838" w:code="9"/>
       <w:pgMar w:top="1276" w:right="1418" w:bottom="1276" w:left="1418" w:header="680" w:footer="680" w:gutter="0"/>
       <w:cols w:space="708"/>
@@ -5457,7 +5334,7 @@
               <w:noProof/>
               <w:szCs w:val="16"/>
             </w:rPr>
-            <w:t>4</w:t>
+            <w:t>8</w:t>
           </w:r>
           <w:r>
             <w:rPr>
@@ -5506,7 +5383,7 @@
               <w:noProof/>
               <w:szCs w:val="16"/>
             </w:rPr>
-            <w:t>5</w:t>
+            <w:t>8</w:t>
           </w:r>
           <w:r>
             <w:rPr>
@@ -5653,7 +5530,7 @@
               <w:noProof/>
               <w:szCs w:val="16"/>
             </w:rPr>
-            <w:t>03.05.2017 12:06</w:t>
+            <w:t>04.05.2017 10:59</w:t>
           </w:r>
           <w:r>
             <w:rPr>
@@ -7182,7 +7059,10 @@
   <w:style w:type="paragraph" w:default="1" w:styleId="Normal">
     <w:name w:val="Normal"/>
     <w:qFormat/>
-    <w:rsid w:val="00CB712D"/>
+    <w:rsid w:val="00851FB9"/>
+    <w:pPr>
+      <w:spacing w:line="360" w:lineRule="auto"/>
+    </w:pPr>
   </w:style>
   <w:style w:type="paragraph" w:styleId="Titre1">
     <w:name w:val="heading 1"/>
@@ -7480,7 +7360,6 @@
       <w:numPr>
         <w:numId w:val="2"/>
       </w:numPr>
-      <w:spacing w:line="360" w:lineRule="auto"/>
     </w:pPr>
   </w:style>
   <w:style w:type="paragraph" w:styleId="Corpsdetexte">
@@ -7511,9 +7390,6 @@
     <w:name w:val="Gras"/>
     <w:basedOn w:val="Normal"/>
     <w:rsid w:val="009B6FDC"/>
-    <w:pPr>
-      <w:spacing w:line="360" w:lineRule="auto"/>
-    </w:pPr>
     <w:rPr>
       <w:b/>
     </w:rPr>
@@ -7522,9 +7398,6 @@
     <w:name w:val="Italique"/>
     <w:basedOn w:val="Normal"/>
     <w:rsid w:val="009B6FDC"/>
-    <w:pPr>
-      <w:spacing w:line="360" w:lineRule="auto"/>
-    </w:pPr>
     <w:rPr>
       <w:i/>
     </w:rPr>
@@ -7533,9 +7406,6 @@
     <w:name w:val="Souligné"/>
     <w:basedOn w:val="Normal"/>
     <w:rsid w:val="009B6FDC"/>
-    <w:pPr>
-      <w:spacing w:line="360" w:lineRule="auto"/>
-    </w:pPr>
     <w:rPr>
       <w:u w:val="single"/>
     </w:rPr>
@@ -7906,6 +7776,17 @@
       <w:rFonts w:asciiTheme="majorHAnsi" w:hAnsiTheme="majorHAnsi"/>
     </w:rPr>
   </w:style>
+  <w:style w:type="paragraph" w:styleId="Paragraphedeliste">
+    <w:name w:val="List Paragraph"/>
+    <w:basedOn w:val="Normal"/>
+    <w:uiPriority w:val="34"/>
+    <w:qFormat/>
+    <w:rsid w:val="00A80E42"/>
+    <w:pPr>
+      <w:ind w:left="720"/>
+      <w:contextualSpacing/>
+    </w:pPr>
+  </w:style>
 </w:styles>
 </file>
 
@@ -8200,7 +8081,7 @@
 </file>
 
 <file path=customXml/itemProps1.xml><?xml version="1.0" encoding="utf-8"?>
-<ds:datastoreItem xmlns:ds="http://schemas.openxmlformats.org/officeDocument/2006/customXml" ds:itemID="{8F743EC2-6714-4B0F-ACBD-3BDFB9303611}">
+<ds:datastoreItem xmlns:ds="http://schemas.openxmlformats.org/officeDocument/2006/customXml" ds:itemID="{03642BD0-ED6B-4E6C-B55E-109B387D0035}">
   <ds:schemaRefs>
     <ds:schemaRef ds:uri="http://schemas.openxmlformats.org/officeDocument/2006/bibliography"/>
   </ds:schemaRefs>

</xml_diff>

<commit_message>
Mise à jour du 05.05.2017
Nouvelle version de la planification (détaillée) mise à jour de la documentation avec une partie analyse et mise à jour du journal de travail quotidien
</commit_message>
<xml_diff>
--- a/Documentation/R-RapportTpi.docx
+++ b/Documentation/R-RapportTpi.docx
@@ -153,8 +153,13 @@
         <w:jc w:val="center"/>
       </w:pPr>
       <w:r>
-        <w:t>Chef de projet : Gilbert Gruaz</w:t>
-      </w:r>
+        <w:t xml:space="preserve">Chef de projet : Gilbert </w:t>
+      </w:r>
+      <w:proofErr w:type="spellStart"/>
+      <w:r>
+        <w:t>Gruaz</w:t>
+      </w:r>
+      <w:proofErr w:type="spellEnd"/>
     </w:p>
     <w:p>
       <w:pPr>
@@ -171,8 +176,13 @@
         <w:jc w:val="center"/>
       </w:pPr>
       <w:r>
-        <w:t>Expert 2 : Jean Zahn</w:t>
-      </w:r>
+        <w:t xml:space="preserve">Expert 2 : Jean </w:t>
+      </w:r>
+      <w:proofErr w:type="spellStart"/>
+      <w:r>
+        <w:t>Zahn</w:t>
+      </w:r>
+      <w:proofErr w:type="spellEnd"/>
     </w:p>
     <w:p>
       <w:pPr>
@@ -236,7 +246,7 @@
         </w:rPr>
         <w:fldChar w:fldCharType="separate"/>
       </w:r>
-      <w:hyperlink w:anchor="_Toc474850069" w:history="1">
+      <w:hyperlink w:anchor="_Toc481753746" w:history="1">
         <w:r>
           <w:rPr>
             <w:rStyle w:val="Lienhypertexte"/>
@@ -282,7 +292,7 @@
             <w:noProof/>
             <w:webHidden/>
           </w:rPr>
-          <w:instrText xml:space="preserve"> PAGEREF _Toc474850069 \h </w:instrText>
+          <w:instrText xml:space="preserve"> PAGEREF _Toc481753746 \h </w:instrText>
         </w:r>
         <w:r>
           <w:rPr>
@@ -328,7 +338,7 @@
           <w:szCs w:val="22"/>
         </w:rPr>
       </w:pPr>
-      <w:hyperlink w:anchor="_Toc474850070" w:history="1">
+      <w:hyperlink w:anchor="_Toc481753747" w:history="1">
         <w:r>
           <w:rPr>
             <w:rStyle w:val="Lienhypertexte"/>
@@ -372,7 +382,7 @@
             <w:noProof/>
             <w:webHidden/>
           </w:rPr>
-          <w:instrText xml:space="preserve"> PAGEREF _Toc474850070 \h </w:instrText>
+          <w:instrText xml:space="preserve"> PAGEREF _Toc481753747 \h </w:instrText>
         </w:r>
         <w:r>
           <w:rPr>
@@ -418,7 +428,7 @@
           <w:szCs w:val="22"/>
         </w:rPr>
       </w:pPr>
-      <w:hyperlink w:anchor="_Toc474850071" w:history="1">
+      <w:hyperlink w:anchor="_Toc481753748" w:history="1">
         <w:r>
           <w:rPr>
             <w:rStyle w:val="Lienhypertexte"/>
@@ -462,7 +472,7 @@
             <w:noProof/>
             <w:webHidden/>
           </w:rPr>
-          <w:instrText xml:space="preserve"> PAGEREF _Toc474850071 \h </w:instrText>
+          <w:instrText xml:space="preserve"> PAGEREF _Toc481753748 \h </w:instrText>
         </w:r>
         <w:r>
           <w:rPr>
@@ -508,7 +518,7 @@
           <w:szCs w:val="22"/>
         </w:rPr>
       </w:pPr>
-      <w:hyperlink w:anchor="_Toc474850072" w:history="1">
+      <w:hyperlink w:anchor="_Toc481753749" w:history="1">
         <w:r>
           <w:rPr>
             <w:rStyle w:val="Lienhypertexte"/>
@@ -552,7 +562,7 @@
             <w:noProof/>
             <w:webHidden/>
           </w:rPr>
-          <w:instrText xml:space="preserve"> PAGEREF _Toc474850072 \h </w:instrText>
+          <w:instrText xml:space="preserve"> PAGEREF _Toc481753749 \h </w:instrText>
         </w:r>
         <w:r>
           <w:rPr>
@@ -598,7 +608,7 @@
           <w:szCs w:val="22"/>
         </w:rPr>
       </w:pPr>
-      <w:hyperlink w:anchor="_Toc474850073" w:history="1">
+      <w:hyperlink w:anchor="_Toc481753750" w:history="1">
         <w:r>
           <w:rPr>
             <w:rStyle w:val="Lienhypertexte"/>
@@ -642,7 +652,7 @@
             <w:noProof/>
             <w:webHidden/>
           </w:rPr>
-          <w:instrText xml:space="preserve"> PAGEREF _Toc474850073 \h </w:instrText>
+          <w:instrText xml:space="preserve"> PAGEREF _Toc481753750 \h </w:instrText>
         </w:r>
         <w:r>
           <w:rPr>
@@ -688,7 +698,7 @@
           <w:szCs w:val="22"/>
         </w:rPr>
       </w:pPr>
-      <w:hyperlink w:anchor="_Toc474850074" w:history="1">
+      <w:hyperlink w:anchor="_Toc481753751" w:history="1">
         <w:r>
           <w:rPr>
             <w:rStyle w:val="Lienhypertexte"/>
@@ -732,849 +742,7 @@
             <w:noProof/>
             <w:webHidden/>
           </w:rPr>
-          <w:instrText xml:space="preserve"> PAGEREF _Toc474850074 \h </w:instrText>
-        </w:r>
-        <w:r>
-          <w:rPr>
-            <w:noProof/>
-            <w:webHidden/>
-          </w:rPr>
-        </w:r>
-        <w:r>
-          <w:rPr>
-            <w:noProof/>
-            <w:webHidden/>
-          </w:rPr>
-          <w:fldChar w:fldCharType="separate"/>
-        </w:r>
-        <w:r>
-          <w:rPr>
-            <w:noProof/>
-            <w:webHidden/>
-          </w:rPr>
-          <w:t>3</w:t>
-        </w:r>
-        <w:r>
-          <w:rPr>
-            <w:noProof/>
-            <w:webHidden/>
-          </w:rPr>
-          <w:fldChar w:fldCharType="end"/>
-        </w:r>
-      </w:hyperlink>
-    </w:p>
-    <w:p>
-      <w:pPr>
-        <w:pStyle w:val="TM3"/>
-        <w:tabs>
-          <w:tab w:val="left" w:pos="1200"/>
-          <w:tab w:val="right" w:leader="dot" w:pos="9060"/>
-        </w:tabs>
-        <w:rPr>
-          <w:rFonts w:eastAsiaTheme="minorEastAsia" w:cstheme="minorBidi"/>
-          <w:i w:val="0"/>
-          <w:iCs w:val="0"/>
-          <w:noProof/>
-          <w:sz w:val="22"/>
-          <w:szCs w:val="22"/>
-        </w:rPr>
-      </w:pPr>
-      <w:hyperlink w:anchor="_Toc474850075" w:history="1">
-        <w:r>
-          <w:rPr>
-            <w:rStyle w:val="Lienhypertexte"/>
-            <w:strike/>
-            <w:noProof/>
-          </w:rPr>
-          <w:t>1.5.1</w:t>
-        </w:r>
-        <w:r>
-          <w:rPr>
-            <w:rFonts w:eastAsiaTheme="minorEastAsia" w:cstheme="minorBidi"/>
-            <w:i w:val="0"/>
-            <w:iCs w:val="0"/>
-            <w:noProof/>
-            <w:sz w:val="22"/>
-            <w:szCs w:val="22"/>
-          </w:rPr>
-          <w:tab/>
-        </w:r>
-        <w:r>
-          <w:rPr>
-            <w:rStyle w:val="Lienhypertexte"/>
-            <w:strike/>
-            <w:noProof/>
-          </w:rPr>
-          <w:t>Objectifs et portée du projet (objectifs SMART)</w:t>
-        </w:r>
-        <w:r>
-          <w:rPr>
-            <w:noProof/>
-            <w:webHidden/>
-          </w:rPr>
-          <w:tab/>
-        </w:r>
-        <w:r>
-          <w:rPr>
-            <w:noProof/>
-            <w:webHidden/>
-          </w:rPr>
-          <w:fldChar w:fldCharType="begin"/>
-        </w:r>
-        <w:r>
-          <w:rPr>
-            <w:noProof/>
-            <w:webHidden/>
-          </w:rPr>
-          <w:instrText xml:space="preserve"> PAGEREF _Toc474850075 \h </w:instrText>
-        </w:r>
-        <w:r>
-          <w:rPr>
-            <w:noProof/>
-            <w:webHidden/>
-          </w:rPr>
-        </w:r>
-        <w:r>
-          <w:rPr>
-            <w:noProof/>
-            <w:webHidden/>
-          </w:rPr>
-          <w:fldChar w:fldCharType="separate"/>
-        </w:r>
-        <w:r>
-          <w:rPr>
-            <w:noProof/>
-            <w:webHidden/>
-          </w:rPr>
-          <w:t>3</w:t>
-        </w:r>
-        <w:r>
-          <w:rPr>
-            <w:noProof/>
-            <w:webHidden/>
-          </w:rPr>
-          <w:fldChar w:fldCharType="end"/>
-        </w:r>
-      </w:hyperlink>
-    </w:p>
-    <w:p>
-      <w:pPr>
-        <w:pStyle w:val="TM3"/>
-        <w:tabs>
-          <w:tab w:val="left" w:pos="1200"/>
-          <w:tab w:val="right" w:leader="dot" w:pos="9060"/>
-        </w:tabs>
-        <w:rPr>
-          <w:rFonts w:eastAsiaTheme="minorEastAsia" w:cstheme="minorBidi"/>
-          <w:i w:val="0"/>
-          <w:iCs w:val="0"/>
-          <w:noProof/>
-          <w:sz w:val="22"/>
-          <w:szCs w:val="22"/>
-        </w:rPr>
-      </w:pPr>
-      <w:hyperlink w:anchor="_Toc474850076" w:history="1">
-        <w:r>
-          <w:rPr>
-            <w:rStyle w:val="Lienhypertexte"/>
-            <w:strike/>
-            <w:noProof/>
-          </w:rPr>
-          <w:t>1.5.2</w:t>
-        </w:r>
-        <w:r>
-          <w:rPr>
-            <w:rFonts w:eastAsiaTheme="minorEastAsia" w:cstheme="minorBidi"/>
-            <w:i w:val="0"/>
-            <w:iCs w:val="0"/>
-            <w:noProof/>
-            <w:sz w:val="22"/>
-            <w:szCs w:val="22"/>
-          </w:rPr>
-          <w:tab/>
-        </w:r>
-        <w:r>
-          <w:rPr>
-            <w:rStyle w:val="Lienhypertexte"/>
-            <w:strike/>
-            <w:noProof/>
-          </w:rPr>
-          <w:t>Caractéristiques des utilisateurs et impacts</w:t>
-        </w:r>
-        <w:r>
-          <w:rPr>
-            <w:noProof/>
-            <w:webHidden/>
-          </w:rPr>
-          <w:tab/>
-        </w:r>
-        <w:r>
-          <w:rPr>
-            <w:noProof/>
-            <w:webHidden/>
-          </w:rPr>
-          <w:fldChar w:fldCharType="begin"/>
-        </w:r>
-        <w:r>
-          <w:rPr>
-            <w:noProof/>
-            <w:webHidden/>
-          </w:rPr>
-          <w:instrText xml:space="preserve"> PAGEREF _Toc474850076 \h </w:instrText>
-        </w:r>
-        <w:r>
-          <w:rPr>
-            <w:noProof/>
-            <w:webHidden/>
-          </w:rPr>
-        </w:r>
-        <w:r>
-          <w:rPr>
-            <w:noProof/>
-            <w:webHidden/>
-          </w:rPr>
-          <w:fldChar w:fldCharType="separate"/>
-        </w:r>
-        <w:r>
-          <w:rPr>
-            <w:noProof/>
-            <w:webHidden/>
-          </w:rPr>
-          <w:t>3</w:t>
-        </w:r>
-        <w:r>
-          <w:rPr>
-            <w:noProof/>
-            <w:webHidden/>
-          </w:rPr>
-          <w:fldChar w:fldCharType="end"/>
-        </w:r>
-      </w:hyperlink>
-    </w:p>
-    <w:p>
-      <w:pPr>
-        <w:pStyle w:val="TM3"/>
-        <w:tabs>
-          <w:tab w:val="left" w:pos="1200"/>
-          <w:tab w:val="right" w:leader="dot" w:pos="9060"/>
-        </w:tabs>
-        <w:rPr>
-          <w:rFonts w:eastAsiaTheme="minorEastAsia" w:cstheme="minorBidi"/>
-          <w:i w:val="0"/>
-          <w:iCs w:val="0"/>
-          <w:noProof/>
-          <w:sz w:val="22"/>
-          <w:szCs w:val="22"/>
-        </w:rPr>
-      </w:pPr>
-      <w:hyperlink w:anchor="_Toc474850077" w:history="1">
-        <w:r>
-          <w:rPr>
-            <w:rStyle w:val="Lienhypertexte"/>
-            <w:strike/>
-            <w:noProof/>
-          </w:rPr>
-          <w:t>1.5.3</w:t>
-        </w:r>
-        <w:r>
-          <w:rPr>
-            <w:rFonts w:eastAsiaTheme="minorEastAsia" w:cstheme="minorBidi"/>
-            <w:i w:val="0"/>
-            <w:iCs w:val="0"/>
-            <w:noProof/>
-            <w:sz w:val="22"/>
-            <w:szCs w:val="22"/>
-          </w:rPr>
-          <w:tab/>
-        </w:r>
-        <w:r>
-          <w:rPr>
-            <w:rStyle w:val="Lienhypertexte"/>
-            <w:strike/>
-            <w:noProof/>
-          </w:rPr>
-          <w:t>Fonctionnalités requises (du point de vue de l’utilisateur)</w:t>
-        </w:r>
-        <w:r>
-          <w:rPr>
-            <w:noProof/>
-            <w:webHidden/>
-          </w:rPr>
-          <w:tab/>
-        </w:r>
-        <w:r>
-          <w:rPr>
-            <w:noProof/>
-            <w:webHidden/>
-          </w:rPr>
-          <w:fldChar w:fldCharType="begin"/>
-        </w:r>
-        <w:r>
-          <w:rPr>
-            <w:noProof/>
-            <w:webHidden/>
-          </w:rPr>
-          <w:instrText xml:space="preserve"> PAGEREF _Toc474850077 \h </w:instrText>
-        </w:r>
-        <w:r>
-          <w:rPr>
-            <w:noProof/>
-            <w:webHidden/>
-          </w:rPr>
-        </w:r>
-        <w:r>
-          <w:rPr>
-            <w:noProof/>
-            <w:webHidden/>
-          </w:rPr>
-          <w:fldChar w:fldCharType="separate"/>
-        </w:r>
-        <w:r>
-          <w:rPr>
-            <w:noProof/>
-            <w:webHidden/>
-          </w:rPr>
-          <w:t>3</w:t>
-        </w:r>
-        <w:r>
-          <w:rPr>
-            <w:noProof/>
-            <w:webHidden/>
-          </w:rPr>
-          <w:fldChar w:fldCharType="end"/>
-        </w:r>
-      </w:hyperlink>
-    </w:p>
-    <w:p>
-      <w:pPr>
-        <w:pStyle w:val="TM3"/>
-        <w:tabs>
-          <w:tab w:val="left" w:pos="1200"/>
-          <w:tab w:val="right" w:leader="dot" w:pos="9060"/>
-        </w:tabs>
-        <w:rPr>
-          <w:rFonts w:eastAsiaTheme="minorEastAsia" w:cstheme="minorBidi"/>
-          <w:i w:val="0"/>
-          <w:iCs w:val="0"/>
-          <w:noProof/>
-          <w:sz w:val="22"/>
-          <w:szCs w:val="22"/>
-        </w:rPr>
-      </w:pPr>
-      <w:hyperlink w:anchor="_Toc474850078" w:history="1">
-        <w:r>
-          <w:rPr>
-            <w:rStyle w:val="Lienhypertexte"/>
-            <w:strike/>
-            <w:noProof/>
-          </w:rPr>
-          <w:t>1.5.4</w:t>
-        </w:r>
-        <w:r>
-          <w:rPr>
-            <w:rFonts w:eastAsiaTheme="minorEastAsia" w:cstheme="minorBidi"/>
-            <w:i w:val="0"/>
-            <w:iCs w:val="0"/>
-            <w:noProof/>
-            <w:sz w:val="22"/>
-            <w:szCs w:val="22"/>
-          </w:rPr>
-          <w:tab/>
-        </w:r>
-        <w:r>
-          <w:rPr>
-            <w:rStyle w:val="Lienhypertexte"/>
-            <w:strike/>
-            <w:noProof/>
-          </w:rPr>
-          <w:t>Contraintes</w:t>
-        </w:r>
-        <w:r>
-          <w:rPr>
-            <w:noProof/>
-            <w:webHidden/>
-          </w:rPr>
-          <w:tab/>
-        </w:r>
-        <w:r>
-          <w:rPr>
-            <w:noProof/>
-            <w:webHidden/>
-          </w:rPr>
-          <w:fldChar w:fldCharType="begin"/>
-        </w:r>
-        <w:r>
-          <w:rPr>
-            <w:noProof/>
-            <w:webHidden/>
-          </w:rPr>
-          <w:instrText xml:space="preserve"> PAGEREF _Toc474850078 \h </w:instrText>
-        </w:r>
-        <w:r>
-          <w:rPr>
-            <w:noProof/>
-            <w:webHidden/>
-          </w:rPr>
-        </w:r>
-        <w:r>
-          <w:rPr>
-            <w:noProof/>
-            <w:webHidden/>
-          </w:rPr>
-          <w:fldChar w:fldCharType="separate"/>
-        </w:r>
-        <w:r>
-          <w:rPr>
-            <w:noProof/>
-            <w:webHidden/>
-          </w:rPr>
-          <w:t>3</w:t>
-        </w:r>
-        <w:r>
-          <w:rPr>
-            <w:noProof/>
-            <w:webHidden/>
-          </w:rPr>
-          <w:fldChar w:fldCharType="end"/>
-        </w:r>
-      </w:hyperlink>
-    </w:p>
-    <w:p>
-      <w:pPr>
-        <w:pStyle w:val="TM3"/>
-        <w:tabs>
-          <w:tab w:val="left" w:pos="1200"/>
-          <w:tab w:val="right" w:leader="dot" w:pos="9060"/>
-        </w:tabs>
-        <w:rPr>
-          <w:rFonts w:eastAsiaTheme="minorEastAsia" w:cstheme="minorBidi"/>
-          <w:i w:val="0"/>
-          <w:iCs w:val="0"/>
-          <w:noProof/>
-          <w:sz w:val="22"/>
-          <w:szCs w:val="22"/>
-        </w:rPr>
-      </w:pPr>
-      <w:hyperlink w:anchor="_Toc474850079" w:history="1">
-        <w:r>
-          <w:rPr>
-            <w:rStyle w:val="Lienhypertexte"/>
-            <w:strike/>
-            <w:noProof/>
-          </w:rPr>
-          <w:t>1.5.5</w:t>
-        </w:r>
-        <w:r>
-          <w:rPr>
-            <w:rFonts w:eastAsiaTheme="minorEastAsia" w:cstheme="minorBidi"/>
-            <w:i w:val="0"/>
-            <w:iCs w:val="0"/>
-            <w:noProof/>
-            <w:sz w:val="22"/>
-            <w:szCs w:val="22"/>
-          </w:rPr>
-          <w:tab/>
-        </w:r>
-        <w:r>
-          <w:rPr>
-            <w:rStyle w:val="Lienhypertexte"/>
-            <w:strike/>
-            <w:noProof/>
-          </w:rPr>
-          <w:t>Travail à réaliser par l'apprenti</w:t>
-        </w:r>
-        <w:r>
-          <w:rPr>
-            <w:noProof/>
-            <w:webHidden/>
-          </w:rPr>
-          <w:tab/>
-        </w:r>
-        <w:r>
-          <w:rPr>
-            <w:noProof/>
-            <w:webHidden/>
-          </w:rPr>
-          <w:fldChar w:fldCharType="begin"/>
-        </w:r>
-        <w:r>
-          <w:rPr>
-            <w:noProof/>
-            <w:webHidden/>
-          </w:rPr>
-          <w:instrText xml:space="preserve"> PAGEREF _Toc474850079 \h </w:instrText>
-        </w:r>
-        <w:r>
-          <w:rPr>
-            <w:noProof/>
-            <w:webHidden/>
-          </w:rPr>
-        </w:r>
-        <w:r>
-          <w:rPr>
-            <w:noProof/>
-            <w:webHidden/>
-          </w:rPr>
-          <w:fldChar w:fldCharType="separate"/>
-        </w:r>
-        <w:r>
-          <w:rPr>
-            <w:noProof/>
-            <w:webHidden/>
-          </w:rPr>
-          <w:t>3</w:t>
-        </w:r>
-        <w:r>
-          <w:rPr>
-            <w:noProof/>
-            <w:webHidden/>
-          </w:rPr>
-          <w:fldChar w:fldCharType="end"/>
-        </w:r>
-      </w:hyperlink>
-    </w:p>
-    <w:p>
-      <w:pPr>
-        <w:pStyle w:val="TM3"/>
-        <w:tabs>
-          <w:tab w:val="left" w:pos="1200"/>
-          <w:tab w:val="right" w:leader="dot" w:pos="9060"/>
-        </w:tabs>
-        <w:rPr>
-          <w:rFonts w:eastAsiaTheme="minorEastAsia" w:cstheme="minorBidi"/>
-          <w:i w:val="0"/>
-          <w:iCs w:val="0"/>
-          <w:noProof/>
-          <w:sz w:val="22"/>
-          <w:szCs w:val="22"/>
-        </w:rPr>
-      </w:pPr>
-      <w:hyperlink w:anchor="_Toc474850080" w:history="1">
-        <w:r>
-          <w:rPr>
-            <w:rStyle w:val="Lienhypertexte"/>
-            <w:strike/>
-            <w:noProof/>
-          </w:rPr>
-          <w:t>1.5.6</w:t>
-        </w:r>
-        <w:r>
-          <w:rPr>
-            <w:rFonts w:eastAsiaTheme="minorEastAsia" w:cstheme="minorBidi"/>
-            <w:i w:val="0"/>
-            <w:iCs w:val="0"/>
-            <w:noProof/>
-            <w:sz w:val="22"/>
-            <w:szCs w:val="22"/>
-          </w:rPr>
-          <w:tab/>
-        </w:r>
-        <w:r>
-          <w:rPr>
-            <w:rStyle w:val="Lienhypertexte"/>
-            <w:strike/>
-            <w:noProof/>
-          </w:rPr>
-          <w:t>Si le temps le permet …</w:t>
-        </w:r>
-        <w:r>
-          <w:rPr>
-            <w:noProof/>
-            <w:webHidden/>
-          </w:rPr>
-          <w:tab/>
-        </w:r>
-        <w:r>
-          <w:rPr>
-            <w:noProof/>
-            <w:webHidden/>
-          </w:rPr>
-          <w:fldChar w:fldCharType="begin"/>
-        </w:r>
-        <w:r>
-          <w:rPr>
-            <w:noProof/>
-            <w:webHidden/>
-          </w:rPr>
-          <w:instrText xml:space="preserve"> PAGEREF _Toc474850080 \h </w:instrText>
-        </w:r>
-        <w:r>
-          <w:rPr>
-            <w:noProof/>
-            <w:webHidden/>
-          </w:rPr>
-        </w:r>
-        <w:r>
-          <w:rPr>
-            <w:noProof/>
-            <w:webHidden/>
-          </w:rPr>
-          <w:fldChar w:fldCharType="separate"/>
-        </w:r>
-        <w:r>
-          <w:rPr>
-            <w:noProof/>
-            <w:webHidden/>
-          </w:rPr>
-          <w:t>3</w:t>
-        </w:r>
-        <w:r>
-          <w:rPr>
-            <w:noProof/>
-            <w:webHidden/>
-          </w:rPr>
-          <w:fldChar w:fldCharType="end"/>
-        </w:r>
-      </w:hyperlink>
-    </w:p>
-    <w:p>
-      <w:pPr>
-        <w:pStyle w:val="TM3"/>
-        <w:tabs>
-          <w:tab w:val="left" w:pos="1200"/>
-          <w:tab w:val="right" w:leader="dot" w:pos="9060"/>
-        </w:tabs>
-        <w:rPr>
-          <w:rFonts w:eastAsiaTheme="minorEastAsia" w:cstheme="minorBidi"/>
-          <w:i w:val="0"/>
-          <w:iCs w:val="0"/>
-          <w:noProof/>
-          <w:sz w:val="22"/>
-          <w:szCs w:val="22"/>
-        </w:rPr>
-      </w:pPr>
-      <w:hyperlink w:anchor="_Toc474850081" w:history="1">
-        <w:r>
-          <w:rPr>
-            <w:rStyle w:val="Lienhypertexte"/>
-            <w:strike/>
-            <w:noProof/>
-          </w:rPr>
-          <w:t>1.5.7</w:t>
-        </w:r>
-        <w:r>
-          <w:rPr>
-            <w:rFonts w:eastAsiaTheme="minorEastAsia" w:cstheme="minorBidi"/>
-            <w:i w:val="0"/>
-            <w:iCs w:val="0"/>
-            <w:noProof/>
-            <w:sz w:val="22"/>
-            <w:szCs w:val="22"/>
-          </w:rPr>
-          <w:tab/>
-        </w:r>
-        <w:r>
-          <w:rPr>
-            <w:rStyle w:val="Lienhypertexte"/>
-            <w:strike/>
-            <w:noProof/>
-          </w:rPr>
-          <w:t>Méthodes de validation des solutions</w:t>
-        </w:r>
-        <w:r>
-          <w:rPr>
-            <w:noProof/>
-            <w:webHidden/>
-          </w:rPr>
-          <w:tab/>
-        </w:r>
-        <w:r>
-          <w:rPr>
-            <w:noProof/>
-            <w:webHidden/>
-          </w:rPr>
-          <w:fldChar w:fldCharType="begin"/>
-        </w:r>
-        <w:r>
-          <w:rPr>
-            <w:noProof/>
-            <w:webHidden/>
-          </w:rPr>
-          <w:instrText xml:space="preserve"> PAGEREF _Toc474850081 \h </w:instrText>
-        </w:r>
-        <w:r>
-          <w:rPr>
-            <w:noProof/>
-            <w:webHidden/>
-          </w:rPr>
-        </w:r>
-        <w:r>
-          <w:rPr>
-            <w:noProof/>
-            <w:webHidden/>
-          </w:rPr>
-          <w:fldChar w:fldCharType="separate"/>
-        </w:r>
-        <w:r>
-          <w:rPr>
-            <w:noProof/>
-            <w:webHidden/>
-          </w:rPr>
-          <w:t>3</w:t>
-        </w:r>
-        <w:r>
-          <w:rPr>
-            <w:noProof/>
-            <w:webHidden/>
-          </w:rPr>
-          <w:fldChar w:fldCharType="end"/>
-        </w:r>
-      </w:hyperlink>
-    </w:p>
-    <w:p>
-      <w:pPr>
-        <w:pStyle w:val="TM2"/>
-        <w:tabs>
-          <w:tab w:val="left" w:pos="800"/>
-          <w:tab w:val="right" w:leader="dot" w:pos="9060"/>
-        </w:tabs>
-        <w:rPr>
-          <w:rFonts w:eastAsiaTheme="minorEastAsia" w:cstheme="minorBidi"/>
-          <w:smallCaps w:val="0"/>
-          <w:noProof/>
-          <w:sz w:val="22"/>
-          <w:szCs w:val="22"/>
-        </w:rPr>
-      </w:pPr>
-      <w:hyperlink w:anchor="_Toc474850082" w:history="1">
-        <w:r>
-          <w:rPr>
-            <w:rStyle w:val="Lienhypertexte"/>
-            <w:strike/>
-            <w:noProof/>
-          </w:rPr>
-          <w:t>1.6</w:t>
-        </w:r>
-        <w:r>
-          <w:rPr>
-            <w:rFonts w:eastAsiaTheme="minorEastAsia" w:cstheme="minorBidi"/>
-            <w:smallCaps w:val="0"/>
-            <w:noProof/>
-            <w:sz w:val="22"/>
-            <w:szCs w:val="22"/>
-          </w:rPr>
-          <w:tab/>
-        </w:r>
-        <w:r>
-          <w:rPr>
-            <w:rStyle w:val="Lienhypertexte"/>
-            <w:strike/>
-            <w:noProof/>
-          </w:rPr>
-          <w:t>Les points suivants seront évalués</w:t>
-        </w:r>
-        <w:r>
-          <w:rPr>
-            <w:noProof/>
-            <w:webHidden/>
-          </w:rPr>
-          <w:tab/>
-        </w:r>
-        <w:r>
-          <w:rPr>
-            <w:noProof/>
-            <w:webHidden/>
-          </w:rPr>
-          <w:fldChar w:fldCharType="begin"/>
-        </w:r>
-        <w:r>
-          <w:rPr>
-            <w:noProof/>
-            <w:webHidden/>
-          </w:rPr>
-          <w:instrText xml:space="preserve"> PAGEREF _Toc474850082 \h </w:instrText>
-        </w:r>
-        <w:r>
-          <w:rPr>
-            <w:noProof/>
-            <w:webHidden/>
-          </w:rPr>
-        </w:r>
-        <w:r>
-          <w:rPr>
-            <w:noProof/>
-            <w:webHidden/>
-          </w:rPr>
-          <w:fldChar w:fldCharType="separate"/>
-        </w:r>
-        <w:r>
-          <w:rPr>
-            <w:noProof/>
-            <w:webHidden/>
-          </w:rPr>
-          <w:t>3</w:t>
-        </w:r>
-        <w:r>
-          <w:rPr>
-            <w:noProof/>
-            <w:webHidden/>
-          </w:rPr>
-          <w:fldChar w:fldCharType="end"/>
-        </w:r>
-      </w:hyperlink>
-    </w:p>
-    <w:p>
-      <w:pPr>
-        <w:pStyle w:val="TM2"/>
-        <w:tabs>
-          <w:tab w:val="left" w:pos="800"/>
-          <w:tab w:val="right" w:leader="dot" w:pos="9060"/>
-        </w:tabs>
-        <w:rPr>
-          <w:rFonts w:eastAsiaTheme="minorEastAsia" w:cstheme="minorBidi"/>
-          <w:smallCaps w:val="0"/>
-          <w:noProof/>
-          <w:sz w:val="22"/>
-          <w:szCs w:val="22"/>
-        </w:rPr>
-      </w:pPr>
-      <w:hyperlink w:anchor="_Toc474850083" w:history="1">
-        <w:r>
-          <w:rPr>
-            <w:rStyle w:val="Lienhypertexte"/>
-            <w:strike/>
-            <w:noProof/>
-          </w:rPr>
-          <w:t>1.7</w:t>
-        </w:r>
-        <w:r>
-          <w:rPr>
-            <w:rFonts w:eastAsiaTheme="minorEastAsia" w:cstheme="minorBidi"/>
-            <w:smallCaps w:val="0"/>
-            <w:noProof/>
-            <w:sz w:val="22"/>
-            <w:szCs w:val="22"/>
-          </w:rPr>
-          <w:tab/>
-        </w:r>
-        <w:r>
-          <w:rPr>
-            <w:rStyle w:val="Lienhypertexte"/>
-            <w:strike/>
-            <w:noProof/>
-          </w:rPr>
-          <w:t>Validation et conditions de réussite</w:t>
-        </w:r>
-        <w:r>
-          <w:rPr>
-            <w:noProof/>
-            <w:webHidden/>
-          </w:rPr>
-          <w:tab/>
-        </w:r>
-        <w:r>
-          <w:rPr>
-            <w:noProof/>
-            <w:webHidden/>
-          </w:rPr>
-          <w:fldChar w:fldCharType="begin"/>
-        </w:r>
-        <w:r>
-          <w:rPr>
-            <w:noProof/>
-            <w:webHidden/>
-          </w:rPr>
-          <w:instrText xml:space="preserve"> PAGEREF _Toc474850083 \h </w:instrText>
+          <w:instrText xml:space="preserve"> PAGEREF _Toc481753751 \h </w:instrText>
         </w:r>
         <w:r>
           <w:rPr>
@@ -1622,7 +790,7 @@
           <w:szCs w:val="22"/>
         </w:rPr>
       </w:pPr>
-      <w:hyperlink w:anchor="_Toc474850084" w:history="1">
+      <w:hyperlink w:anchor="_Toc481753752" w:history="1">
         <w:r>
           <w:rPr>
             <w:rStyle w:val="Lienhypertexte"/>
@@ -1668,7 +836,7 @@
             <w:noProof/>
             <w:webHidden/>
           </w:rPr>
-          <w:instrText xml:space="preserve"> PAGEREF _Toc474850084 \h </w:instrText>
+          <w:instrText xml:space="preserve"> PAGEREF _Toc481753752 \h </w:instrText>
         </w:r>
         <w:r>
           <w:rPr>
@@ -1688,7 +856,7 @@
             <w:noProof/>
             <w:webHidden/>
           </w:rPr>
-          <w:t>3</w:t>
+          <w:t>4</w:t>
         </w:r>
         <w:r>
           <w:rPr>
@@ -1716,7 +884,7 @@
           <w:szCs w:val="22"/>
         </w:rPr>
       </w:pPr>
-      <w:hyperlink w:anchor="_Toc474850085" w:history="1">
+      <w:hyperlink w:anchor="_Toc481753753" w:history="1">
         <w:r>
           <w:rPr>
             <w:rStyle w:val="Lienhypertexte"/>
@@ -1762,7 +930,7 @@
             <w:noProof/>
             <w:webHidden/>
           </w:rPr>
-          <w:instrText xml:space="preserve"> PAGEREF _Toc474850085 \h </w:instrText>
+          <w:instrText xml:space="preserve"> PAGEREF _Toc481753753 \h </w:instrText>
         </w:r>
         <w:r>
           <w:rPr>
@@ -1782,7 +950,7 @@
             <w:noProof/>
             <w:webHidden/>
           </w:rPr>
-          <w:t>3</w:t>
+          <w:t>4</w:t>
         </w:r>
         <w:r>
           <w:rPr>
@@ -1808,7 +976,7 @@
           <w:szCs w:val="22"/>
         </w:rPr>
       </w:pPr>
-      <w:hyperlink w:anchor="_Toc474850086" w:history="1">
+      <w:hyperlink w:anchor="_Toc481753754" w:history="1">
         <w:r>
           <w:rPr>
             <w:rStyle w:val="Lienhypertexte"/>
@@ -1852,7 +1020,7 @@
             <w:noProof/>
             <w:webHidden/>
           </w:rPr>
-          <w:instrText xml:space="preserve"> PAGEREF _Toc474850086 \h </w:instrText>
+          <w:instrText xml:space="preserve"> PAGEREF _Toc481753754 \h </w:instrText>
         </w:r>
         <w:r>
           <w:rPr>
@@ -1872,7 +1040,7 @@
             <w:noProof/>
             <w:webHidden/>
           </w:rPr>
-          <w:t>3</w:t>
+          <w:t>4</w:t>
         </w:r>
         <w:r>
           <w:rPr>
@@ -1898,7 +1066,7 @@
           <w:szCs w:val="22"/>
         </w:rPr>
       </w:pPr>
-      <w:hyperlink w:anchor="_Toc474850087" w:history="1">
+      <w:hyperlink w:anchor="_Toc481753755" w:history="1">
         <w:r>
           <w:rPr>
             <w:rStyle w:val="Lienhypertexte"/>
@@ -1942,7 +1110,7 @@
             <w:noProof/>
             <w:webHidden/>
           </w:rPr>
-          <w:instrText xml:space="preserve"> PAGEREF _Toc474850087 \h </w:instrText>
+          <w:instrText xml:space="preserve"> PAGEREF _Toc481753755 \h </w:instrText>
         </w:r>
         <w:r>
           <w:rPr>
@@ -1962,7 +1130,191 @@
             <w:noProof/>
             <w:webHidden/>
           </w:rPr>
-          <w:t>3</w:t>
+          <w:t>4</w:t>
+        </w:r>
+        <w:r>
+          <w:rPr>
+            <w:noProof/>
+            <w:webHidden/>
+          </w:rPr>
+          <w:fldChar w:fldCharType="end"/>
+        </w:r>
+      </w:hyperlink>
+    </w:p>
+    <w:p>
+      <w:pPr>
+        <w:pStyle w:val="TM3"/>
+        <w:tabs>
+          <w:tab w:val="left" w:pos="1200"/>
+          <w:tab w:val="right" w:leader="dot" w:pos="9060"/>
+        </w:tabs>
+        <w:rPr>
+          <w:rFonts w:eastAsiaTheme="minorEastAsia" w:cstheme="minorBidi"/>
+          <w:i w:val="0"/>
+          <w:iCs w:val="0"/>
+          <w:noProof/>
+          <w:sz w:val="22"/>
+          <w:szCs w:val="22"/>
+        </w:rPr>
+      </w:pPr>
+      <w:hyperlink w:anchor="_Toc481753756" w:history="1">
+        <w:r>
+          <w:rPr>
+            <w:rStyle w:val="Lienhypertexte"/>
+            <w:noProof/>
+          </w:rPr>
+          <w:t>3.2.1</w:t>
+        </w:r>
+        <w:r>
+          <w:rPr>
+            <w:rFonts w:eastAsiaTheme="minorEastAsia" w:cstheme="minorBidi"/>
+            <w:i w:val="0"/>
+            <w:iCs w:val="0"/>
+            <w:noProof/>
+            <w:sz w:val="22"/>
+            <w:szCs w:val="22"/>
+          </w:rPr>
+          <w:tab/>
+        </w:r>
+        <w:r>
+          <w:rPr>
+            <w:rStyle w:val="Lienhypertexte"/>
+            <w:noProof/>
+          </w:rPr>
+          <w:t>Maquette</w:t>
+        </w:r>
+        <w:r>
+          <w:rPr>
+            <w:noProof/>
+            <w:webHidden/>
+          </w:rPr>
+          <w:tab/>
+        </w:r>
+        <w:r>
+          <w:rPr>
+            <w:noProof/>
+            <w:webHidden/>
+          </w:rPr>
+          <w:fldChar w:fldCharType="begin"/>
+        </w:r>
+        <w:r>
+          <w:rPr>
+            <w:noProof/>
+            <w:webHidden/>
+          </w:rPr>
+          <w:instrText xml:space="preserve"> PAGEREF _Toc481753756 \h </w:instrText>
+        </w:r>
+        <w:r>
+          <w:rPr>
+            <w:noProof/>
+            <w:webHidden/>
+          </w:rPr>
+        </w:r>
+        <w:r>
+          <w:rPr>
+            <w:noProof/>
+            <w:webHidden/>
+          </w:rPr>
+          <w:fldChar w:fldCharType="separate"/>
+        </w:r>
+        <w:r>
+          <w:rPr>
+            <w:noProof/>
+            <w:webHidden/>
+          </w:rPr>
+          <w:t>5</w:t>
+        </w:r>
+        <w:r>
+          <w:rPr>
+            <w:noProof/>
+            <w:webHidden/>
+          </w:rPr>
+          <w:fldChar w:fldCharType="end"/>
+        </w:r>
+      </w:hyperlink>
+    </w:p>
+    <w:p>
+      <w:pPr>
+        <w:pStyle w:val="TM3"/>
+        <w:tabs>
+          <w:tab w:val="left" w:pos="1200"/>
+          <w:tab w:val="right" w:leader="dot" w:pos="9060"/>
+        </w:tabs>
+        <w:rPr>
+          <w:rFonts w:eastAsiaTheme="minorEastAsia" w:cstheme="minorBidi"/>
+          <w:i w:val="0"/>
+          <w:iCs w:val="0"/>
+          <w:noProof/>
+          <w:sz w:val="22"/>
+          <w:szCs w:val="22"/>
+        </w:rPr>
+      </w:pPr>
+      <w:hyperlink w:anchor="_Toc481753757" w:history="1">
+        <w:r>
+          <w:rPr>
+            <w:rStyle w:val="Lienhypertexte"/>
+            <w:noProof/>
+          </w:rPr>
+          <w:t>3.2.2</w:t>
+        </w:r>
+        <w:r>
+          <w:rPr>
+            <w:rFonts w:eastAsiaTheme="minorEastAsia" w:cstheme="minorBidi"/>
+            <w:i w:val="0"/>
+            <w:iCs w:val="0"/>
+            <w:noProof/>
+            <w:sz w:val="22"/>
+            <w:szCs w:val="22"/>
+          </w:rPr>
+          <w:tab/>
+        </w:r>
+        <w:r>
+          <w:rPr>
+            <w:rStyle w:val="Lienhypertexte"/>
+            <w:noProof/>
+          </w:rPr>
+          <w:t>Structogrammes</w:t>
+        </w:r>
+        <w:r>
+          <w:rPr>
+            <w:noProof/>
+            <w:webHidden/>
+          </w:rPr>
+          <w:tab/>
+        </w:r>
+        <w:r>
+          <w:rPr>
+            <w:noProof/>
+            <w:webHidden/>
+          </w:rPr>
+          <w:fldChar w:fldCharType="begin"/>
+        </w:r>
+        <w:r>
+          <w:rPr>
+            <w:noProof/>
+            <w:webHidden/>
+          </w:rPr>
+          <w:instrText xml:space="preserve"> PAGEREF _Toc481753757 \h </w:instrText>
+        </w:r>
+        <w:r>
+          <w:rPr>
+            <w:noProof/>
+            <w:webHidden/>
+          </w:rPr>
+        </w:r>
+        <w:r>
+          <w:rPr>
+            <w:noProof/>
+            <w:webHidden/>
+          </w:rPr>
+          <w:fldChar w:fldCharType="separate"/>
+        </w:r>
+        <w:r>
+          <w:rPr>
+            <w:noProof/>
+            <w:webHidden/>
+          </w:rPr>
+          <w:t>7</w:t>
         </w:r>
         <w:r>
           <w:rPr>
@@ -1988,7 +1340,7 @@
           <w:szCs w:val="22"/>
         </w:rPr>
       </w:pPr>
-      <w:hyperlink w:anchor="_Toc474850088" w:history="1">
+      <w:hyperlink w:anchor="_Toc481753758" w:history="1">
         <w:r>
           <w:rPr>
             <w:rStyle w:val="Lienhypertexte"/>
@@ -2032,7 +1384,7 @@
             <w:noProof/>
             <w:webHidden/>
           </w:rPr>
-          <w:instrText xml:space="preserve"> PAGEREF _Toc474850088 \h </w:instrText>
+          <w:instrText xml:space="preserve"> PAGEREF _Toc481753758 \h </w:instrText>
         </w:r>
         <w:r>
           <w:rPr>
@@ -2052,7 +1404,7 @@
             <w:noProof/>
             <w:webHidden/>
           </w:rPr>
-          <w:t>3</w:t>
+          <w:t>7</w:t>
         </w:r>
         <w:r>
           <w:rPr>
@@ -2078,7 +1430,7 @@
           <w:szCs w:val="22"/>
         </w:rPr>
       </w:pPr>
-      <w:hyperlink w:anchor="_Toc474850089" w:history="1">
+      <w:hyperlink w:anchor="_Toc481753759" w:history="1">
         <w:r>
           <w:rPr>
             <w:rStyle w:val="Lienhypertexte"/>
@@ -2122,7 +1474,7 @@
             <w:noProof/>
             <w:webHidden/>
           </w:rPr>
-          <w:instrText xml:space="preserve"> PAGEREF _Toc474850089 \h </w:instrText>
+          <w:instrText xml:space="preserve"> PAGEREF _Toc481753759 \h </w:instrText>
         </w:r>
         <w:r>
           <w:rPr>
@@ -2142,7 +1494,7 @@
             <w:noProof/>
             <w:webHidden/>
           </w:rPr>
-          <w:t>3</w:t>
+          <w:t>7</w:t>
         </w:r>
         <w:r>
           <w:rPr>
@@ -2170,7 +1522,7 @@
           <w:szCs w:val="22"/>
         </w:rPr>
       </w:pPr>
-      <w:hyperlink w:anchor="_Toc474850090" w:history="1">
+      <w:hyperlink w:anchor="_Toc481753760" w:history="1">
         <w:r>
           <w:rPr>
             <w:rStyle w:val="Lienhypertexte"/>
@@ -2216,7 +1568,7 @@
             <w:noProof/>
             <w:webHidden/>
           </w:rPr>
-          <w:instrText xml:space="preserve"> PAGEREF _Toc474850090 \h </w:instrText>
+          <w:instrText xml:space="preserve"> PAGEREF _Toc481753760 \h </w:instrText>
         </w:r>
         <w:r>
           <w:rPr>
@@ -2236,7 +1588,7 @@
             <w:noProof/>
             <w:webHidden/>
           </w:rPr>
-          <w:t>3</w:t>
+          <w:t>7</w:t>
         </w:r>
         <w:r>
           <w:rPr>
@@ -2262,7 +1614,7 @@
           <w:szCs w:val="22"/>
         </w:rPr>
       </w:pPr>
-      <w:hyperlink w:anchor="_Toc474850091" w:history="1">
+      <w:hyperlink w:anchor="_Toc481753761" w:history="1">
         <w:r>
           <w:rPr>
             <w:rStyle w:val="Lienhypertexte"/>
@@ -2306,7 +1658,7 @@
             <w:noProof/>
             <w:webHidden/>
           </w:rPr>
-          <w:instrText xml:space="preserve"> PAGEREF _Toc474850091 \h </w:instrText>
+          <w:instrText xml:space="preserve"> PAGEREF _Toc481753761 \h </w:instrText>
         </w:r>
         <w:r>
           <w:rPr>
@@ -2326,7 +1678,7 @@
             <w:noProof/>
             <w:webHidden/>
           </w:rPr>
-          <w:t>3</w:t>
+          <w:t>7</w:t>
         </w:r>
         <w:r>
           <w:rPr>
@@ -2352,7 +1704,7 @@
           <w:szCs w:val="22"/>
         </w:rPr>
       </w:pPr>
-      <w:hyperlink w:anchor="_Toc474850092" w:history="1">
+      <w:hyperlink w:anchor="_Toc481753762" w:history="1">
         <w:r>
           <w:rPr>
             <w:rStyle w:val="Lienhypertexte"/>
@@ -2396,7 +1748,7 @@
             <w:noProof/>
             <w:webHidden/>
           </w:rPr>
-          <w:instrText xml:space="preserve"> PAGEREF _Toc474850092 \h </w:instrText>
+          <w:instrText xml:space="preserve"> PAGEREF _Toc481753762 \h </w:instrText>
         </w:r>
         <w:r>
           <w:rPr>
@@ -2416,7 +1768,7 @@
             <w:noProof/>
             <w:webHidden/>
           </w:rPr>
-          <w:t>3</w:t>
+          <w:t>7</w:t>
         </w:r>
         <w:r>
           <w:rPr>
@@ -2444,7 +1796,7 @@
           <w:szCs w:val="22"/>
         </w:rPr>
       </w:pPr>
-      <w:hyperlink w:anchor="_Toc474850093" w:history="1">
+      <w:hyperlink w:anchor="_Toc481753763" w:history="1">
         <w:r>
           <w:rPr>
             <w:rStyle w:val="Lienhypertexte"/>
@@ -2490,7 +1842,7 @@
             <w:noProof/>
             <w:webHidden/>
           </w:rPr>
-          <w:instrText xml:space="preserve"> PAGEREF _Toc474850093 \h </w:instrText>
+          <w:instrText xml:space="preserve"> PAGEREF _Toc481753763 \h </w:instrText>
         </w:r>
         <w:r>
           <w:rPr>
@@ -2510,7 +1862,7 @@
             <w:noProof/>
             <w:webHidden/>
           </w:rPr>
-          <w:t>3</w:t>
+          <w:t>8</w:t>
         </w:r>
         <w:r>
           <w:rPr>
@@ -2536,7 +1888,7 @@
           <w:szCs w:val="22"/>
         </w:rPr>
       </w:pPr>
-      <w:hyperlink w:anchor="_Toc474850094" w:history="1">
+      <w:hyperlink w:anchor="_Toc481753764" w:history="1">
         <w:r>
           <w:rPr>
             <w:rStyle w:val="Lienhypertexte"/>
@@ -2580,7 +1932,7 @@
             <w:noProof/>
             <w:webHidden/>
           </w:rPr>
-          <w:instrText xml:space="preserve"> PAGEREF _Toc474850094 \h </w:instrText>
+          <w:instrText xml:space="preserve"> PAGEREF _Toc481753764 \h </w:instrText>
         </w:r>
         <w:r>
           <w:rPr>
@@ -2600,7 +1952,7 @@
             <w:noProof/>
             <w:webHidden/>
           </w:rPr>
-          <w:t>3</w:t>
+          <w:t>8</w:t>
         </w:r>
         <w:r>
           <w:rPr>
@@ -2628,7 +1980,7 @@
           <w:szCs w:val="22"/>
         </w:rPr>
       </w:pPr>
-      <w:hyperlink w:anchor="_Toc474850095" w:history="1">
+      <w:hyperlink w:anchor="_Toc481753765" w:history="1">
         <w:r>
           <w:rPr>
             <w:rStyle w:val="Lienhypertexte"/>
@@ -2674,7 +2026,7 @@
             <w:noProof/>
             <w:webHidden/>
           </w:rPr>
-          <w:instrText xml:space="preserve"> PAGEREF _Toc474850095 \h </w:instrText>
+          <w:instrText xml:space="preserve"> PAGEREF _Toc481753765 \h </w:instrText>
         </w:r>
         <w:r>
           <w:rPr>
@@ -2694,7 +2046,7 @@
             <w:noProof/>
             <w:webHidden/>
           </w:rPr>
-          <w:t>3</w:t>
+          <w:t>8</w:t>
         </w:r>
         <w:r>
           <w:rPr>
@@ -2720,7 +2072,7 @@
           <w:szCs w:val="22"/>
         </w:rPr>
       </w:pPr>
-      <w:hyperlink w:anchor="_Toc474850096" w:history="1">
+      <w:hyperlink w:anchor="_Toc481753766" w:history="1">
         <w:r>
           <w:rPr>
             <w:rStyle w:val="Lienhypertexte"/>
@@ -2764,7 +2116,7 @@
             <w:noProof/>
             <w:webHidden/>
           </w:rPr>
-          <w:instrText xml:space="preserve"> PAGEREF _Toc474850096 \h </w:instrText>
+          <w:instrText xml:space="preserve"> PAGEREF _Toc481753766 \h </w:instrText>
         </w:r>
         <w:r>
           <w:rPr>
@@ -2784,7 +2136,7 @@
             <w:noProof/>
             <w:webHidden/>
           </w:rPr>
-          <w:t>3</w:t>
+          <w:t>8</w:t>
         </w:r>
         <w:r>
           <w:rPr>
@@ -2810,7 +2162,7 @@
           <w:szCs w:val="22"/>
         </w:rPr>
       </w:pPr>
-      <w:hyperlink w:anchor="_Toc474850097" w:history="1">
+      <w:hyperlink w:anchor="_Toc481753767" w:history="1">
         <w:r>
           <w:rPr>
             <w:rStyle w:val="Lienhypertexte"/>
@@ -2854,7 +2206,7 @@
             <w:noProof/>
             <w:webHidden/>
           </w:rPr>
-          <w:instrText xml:space="preserve"> PAGEREF _Toc474850097 \h </w:instrText>
+          <w:instrText xml:space="preserve"> PAGEREF _Toc481753767 \h </w:instrText>
         </w:r>
         <w:r>
           <w:rPr>
@@ -2874,7 +2226,7 @@
             <w:noProof/>
             <w:webHidden/>
           </w:rPr>
-          <w:t>3</w:t>
+          <w:t>8</w:t>
         </w:r>
         <w:r>
           <w:rPr>
@@ -2900,7 +2252,7 @@
           <w:szCs w:val="22"/>
         </w:rPr>
       </w:pPr>
-      <w:hyperlink w:anchor="_Toc474850098" w:history="1">
+      <w:hyperlink w:anchor="_Toc481753768" w:history="1">
         <w:r>
           <w:rPr>
             <w:rStyle w:val="Lienhypertexte"/>
@@ -2944,7 +2296,7 @@
             <w:noProof/>
             <w:webHidden/>
           </w:rPr>
-          <w:instrText xml:space="preserve"> PAGEREF _Toc474850098 \h </w:instrText>
+          <w:instrText xml:space="preserve"> PAGEREF _Toc481753768 \h </w:instrText>
         </w:r>
         <w:r>
           <w:rPr>
@@ -2964,7 +2316,7 @@
             <w:noProof/>
             <w:webHidden/>
           </w:rPr>
-          <w:t>3</w:t>
+          <w:t>8</w:t>
         </w:r>
         <w:r>
           <w:rPr>
@@ -2992,7 +2344,7 @@
           <w:szCs w:val="22"/>
         </w:rPr>
       </w:pPr>
-      <w:hyperlink w:anchor="_Toc474850099" w:history="1">
+      <w:hyperlink w:anchor="_Toc481753769" w:history="1">
         <w:r>
           <w:rPr>
             <w:rStyle w:val="Lienhypertexte"/>
@@ -3038,7 +2390,7 @@
             <w:noProof/>
             <w:webHidden/>
           </w:rPr>
-          <w:instrText xml:space="preserve"> PAGEREF _Toc474850099 \h </w:instrText>
+          <w:instrText xml:space="preserve"> PAGEREF _Toc481753769 \h </w:instrText>
         </w:r>
         <w:r>
           <w:rPr>
@@ -3058,7 +2410,7 @@
             <w:noProof/>
             <w:webHidden/>
           </w:rPr>
-          <w:t>3</w:t>
+          <w:t>8</w:t>
         </w:r>
         <w:r>
           <w:rPr>
@@ -3084,7 +2436,7 @@
           <w:szCs w:val="22"/>
         </w:rPr>
       </w:pPr>
-      <w:hyperlink w:anchor="_Toc474850100" w:history="1">
+      <w:hyperlink w:anchor="_Toc481753770" w:history="1">
         <w:r>
           <w:rPr>
             <w:rStyle w:val="Lienhypertexte"/>
@@ -3128,7 +2480,7 @@
             <w:noProof/>
             <w:webHidden/>
           </w:rPr>
-          <w:instrText xml:space="preserve"> PAGEREF _Toc474850100 \h </w:instrText>
+          <w:instrText xml:space="preserve"> PAGEREF _Toc481753770 \h </w:instrText>
         </w:r>
         <w:r>
           <w:rPr>
@@ -3148,7 +2500,7 @@
             <w:noProof/>
             <w:webHidden/>
           </w:rPr>
-          <w:t>3</w:t>
+          <w:t>8</w:t>
         </w:r>
         <w:r>
           <w:rPr>
@@ -3174,7 +2526,7 @@
           <w:szCs w:val="22"/>
         </w:rPr>
       </w:pPr>
-      <w:hyperlink w:anchor="_Toc474850101" w:history="1">
+      <w:hyperlink w:anchor="_Toc481753771" w:history="1">
         <w:r>
           <w:rPr>
             <w:rStyle w:val="Lienhypertexte"/>
@@ -3218,7 +2570,7 @@
             <w:noProof/>
             <w:webHidden/>
           </w:rPr>
-          <w:instrText xml:space="preserve"> PAGEREF _Toc474850101 \h </w:instrText>
+          <w:instrText xml:space="preserve"> PAGEREF _Toc481753771 \h </w:instrText>
         </w:r>
         <w:r>
           <w:rPr>
@@ -3238,7 +2590,7 @@
             <w:noProof/>
             <w:webHidden/>
           </w:rPr>
-          <w:t>3</w:t>
+          <w:t>8</w:t>
         </w:r>
         <w:r>
           <w:rPr>
@@ -3264,7 +2616,7 @@
           <w:szCs w:val="22"/>
         </w:rPr>
       </w:pPr>
-      <w:hyperlink w:anchor="_Toc474850102" w:history="1">
+      <w:hyperlink w:anchor="_Toc481753772" w:history="1">
         <w:r>
           <w:rPr>
             <w:rStyle w:val="Lienhypertexte"/>
@@ -3308,7 +2660,7 @@
             <w:noProof/>
             <w:webHidden/>
           </w:rPr>
-          <w:instrText xml:space="preserve"> PAGEREF _Toc474850102 \h </w:instrText>
+          <w:instrText xml:space="preserve"> PAGEREF _Toc481753772 \h </w:instrText>
         </w:r>
         <w:r>
           <w:rPr>
@@ -3328,7 +2680,7 @@
             <w:noProof/>
             <w:webHidden/>
           </w:rPr>
-          <w:t>3</w:t>
+          <w:t>9</w:t>
         </w:r>
         <w:r>
           <w:rPr>
@@ -3356,7 +2708,7 @@
           <w:szCs w:val="22"/>
         </w:rPr>
       </w:pPr>
-      <w:hyperlink w:anchor="_Toc474850103" w:history="1">
+      <w:hyperlink w:anchor="_Toc481753773" w:history="1">
         <w:r>
           <w:rPr>
             <w:rStyle w:val="Lienhypertexte"/>
@@ -3402,7 +2754,7 @@
             <w:noProof/>
             <w:webHidden/>
           </w:rPr>
-          <w:instrText xml:space="preserve"> PAGEREF _Toc474850103 \h </w:instrText>
+          <w:instrText xml:space="preserve"> PAGEREF _Toc481753773 \h </w:instrText>
         </w:r>
         <w:r>
           <w:rPr>
@@ -3422,7 +2774,7 @@
             <w:noProof/>
             <w:webHidden/>
           </w:rPr>
-          <w:t>3</w:t>
+          <w:t>9</w:t>
         </w:r>
         <w:r>
           <w:rPr>
@@ -3455,7 +2807,7 @@
       </w:pPr>
       <w:bookmarkStart w:id="0" w:name="_Toc532179955"/>
       <w:bookmarkStart w:id="1" w:name="_Toc165969637"/>
-      <w:bookmarkStart w:id="2" w:name="_Toc474850069"/>
+      <w:bookmarkStart w:id="2" w:name="_Toc481753746"/>
       <w:r>
         <w:lastRenderedPageBreak/>
         <w:t>Spécifications</w:t>
@@ -3473,9 +2825,9 @@
       <w:pPr>
         <w:pStyle w:val="Titre2"/>
       </w:pPr>
-      <w:bookmarkStart w:id="3" w:name="_Toc474850070"/>
-      <w:bookmarkStart w:id="4" w:name="_Toc532179969"/>
-      <w:bookmarkStart w:id="5" w:name="_Toc165969639"/>
+      <w:bookmarkStart w:id="3" w:name="_Toc532179969"/>
+      <w:bookmarkStart w:id="4" w:name="_Toc165969639"/>
+      <w:bookmarkStart w:id="5" w:name="_Toc481753747"/>
       <w:r>
         <w:t>T</w:t>
       </w:r>
@@ -3485,7 +2837,7 @@
       <w:r>
         <w:t>e</w:t>
       </w:r>
-      <w:bookmarkEnd w:id="3"/>
+      <w:bookmarkEnd w:id="5"/>
     </w:p>
     <w:p>
       <w:r>
@@ -3501,7 +2853,7 @@
       <w:pPr>
         <w:pStyle w:val="Titre2"/>
       </w:pPr>
-      <w:bookmarkStart w:id="6" w:name="_Toc474850071"/>
+      <w:bookmarkStart w:id="6" w:name="_Toc481753748"/>
       <w:r>
         <w:t>Description</w:t>
       </w:r>
@@ -3520,7 +2872,7 @@
       <w:pPr>
         <w:pStyle w:val="Titre2"/>
       </w:pPr>
-      <w:bookmarkStart w:id="7" w:name="_Toc474850072"/>
+      <w:bookmarkStart w:id="7" w:name="_Toc481753749"/>
       <w:r>
         <w:t>Matériel et logiciels à disposition</w:t>
       </w:r>
@@ -3577,7 +2929,7 @@
       <w:pPr>
         <w:pStyle w:val="Titre2"/>
       </w:pPr>
-      <w:bookmarkStart w:id="8" w:name="_Toc474850073"/>
+      <w:bookmarkStart w:id="8" w:name="_Toc481753750"/>
       <w:r>
         <w:t>P</w:t>
       </w:r>
@@ -3599,7 +2951,7 @@
       <w:pPr>
         <w:pStyle w:val="Titre2"/>
       </w:pPr>
-      <w:bookmarkStart w:id="9" w:name="_Toc474850074"/>
+      <w:bookmarkStart w:id="9" w:name="_Toc481753751"/>
       <w:r>
         <w:t>Cahier des charges</w:t>
       </w:r>
@@ -3663,13 +3015,13 @@
       <w:pPr>
         <w:pStyle w:val="Titre1"/>
       </w:pPr>
-      <w:bookmarkStart w:id="10" w:name="_Toc474850084"/>
+      <w:bookmarkStart w:id="10" w:name="_Toc481753752"/>
       <w:r>
         <w:lastRenderedPageBreak/>
         <w:t>Planification</w:t>
       </w:r>
+      <w:bookmarkEnd w:id="3"/>
       <w:bookmarkEnd w:id="4"/>
-      <w:bookmarkEnd w:id="5"/>
       <w:r>
         <w:t xml:space="preserve"> Initiale</w:t>
       </w:r>
@@ -3779,7 +3131,7 @@
       </w:pPr>
       <w:bookmarkStart w:id="11" w:name="_Toc532179957"/>
       <w:bookmarkStart w:id="12" w:name="_Toc165969641"/>
-      <w:bookmarkStart w:id="13" w:name="_Toc474850085"/>
+      <w:bookmarkStart w:id="13" w:name="_Toc481753753"/>
       <w:r>
         <w:rPr>
           <w:noProof/>
@@ -3861,7 +3213,7 @@
       <w:pPr>
         <w:pStyle w:val="Titre2"/>
       </w:pPr>
-      <w:bookmarkStart w:id="14" w:name="_Toc474850086"/>
+      <w:bookmarkStart w:id="14" w:name="_Toc481753754"/>
       <w:r>
         <w:t>Opportunités</w:t>
       </w:r>
@@ -3946,10 +3298,18 @@
         </w:drawing>
       </w:r>
       <w:r>
-        <w:t>Ce projet va me permettre d’approfondir mes connaissances en c</w:t>
-      </w:r>
-      <w:r>
-        <w:t xml:space="preserve"># et ma façon de coder. </w:t>
+        <w:t xml:space="preserve">Ce projet va me permettre d’approfondir mes connaissances en </w:t>
+      </w:r>
+      <w:proofErr w:type="spellStart"/>
+      <w:r>
+        <w:t>c</w:t>
+      </w:r>
+      <w:r>
+        <w:t>#</w:t>
+      </w:r>
+      <w:proofErr w:type="spellEnd"/>
+      <w:r>
+        <w:t xml:space="preserve"> et ma façon de coder. </w:t>
       </w:r>
     </w:p>
     <w:p>
@@ -3971,7 +3331,7 @@
       </w:pPr>
       <w:bookmarkStart w:id="15" w:name="_Toc532179959"/>
       <w:bookmarkStart w:id="16" w:name="_Toc165969643"/>
-      <w:bookmarkStart w:id="17" w:name="_Toc474850087"/>
+      <w:bookmarkStart w:id="17" w:name="_Toc481753755"/>
       <w:r>
         <w:rPr>
           <w:noProof/>
@@ -4191,7 +3551,15 @@
         </w:drawing>
       </w:r>
       <w:r>
-        <w:t xml:space="preserve">Comme écrit dans les opportunités, le programme sera développé en C#. Il utilisera le type Windows Form Project, plus simple d’utilisation pour l’utilisateur que la console. </w:t>
+        <w:t xml:space="preserve">Comme écrit dans les opportunités, le programme sera développé en C#. Il utilisera le type Windows </w:t>
+      </w:r>
+      <w:proofErr w:type="spellStart"/>
+      <w:r>
+        <w:t>Form</w:t>
+      </w:r>
+      <w:proofErr w:type="spellEnd"/>
+      <w:r>
+        <w:t xml:space="preserve"> Project, plus simple d’utilisation pour l’utilisateur que la console. </w:t>
       </w:r>
       <w:r>
         <w:t xml:space="preserve">Il sera aussi séparé en 2 fenêtre. Le convertisseur et le calculateur. </w:t>
@@ -4201,9 +3569,14 @@
       <w:pPr>
         <w:pStyle w:val="Titre3"/>
       </w:pPr>
+      <w:bookmarkStart w:id="18" w:name="_Toc481753756"/>
       <w:r>
         <w:lastRenderedPageBreak/>
-        <w:t xml:space="preserve">Maquette </w:t>
+        <w:t>Maquette</w:t>
+      </w:r>
+      <w:bookmarkEnd w:id="18"/>
+      <w:r>
+        <w:t xml:space="preserve"> </w:t>
       </w:r>
     </w:p>
     <w:p>
@@ -4781,6 +4154,15 @@
       <w:r>
         <w:t>les informations sont correctes et lancer la méthode « Conversion »</w:t>
       </w:r>
+      <w:r>
+        <w:t xml:space="preserve">. Je décide de mettre ces options car dans le cas d’une recherche automatique du type, si l’utilisateur converti le nombre « 3654 » comment savoir </w:t>
+      </w:r>
+      <w:r>
+        <w:t>s’il</w:t>
+      </w:r>
+      <w:r>
+        <w:t xml:space="preserve"> est question d’un nombre décimal, octal ou hexadécimal.</w:t>
+      </w:r>
     </w:p>
     <w:p>
       <w:pPr>
@@ -4827,6 +4209,7 @@
         </w:numPr>
       </w:pPr>
       <w:r>
+        <w:lastRenderedPageBreak/>
         <w:t>Ce bouton permet d’afficher les informations relatives aux informations et au fonctionnement du logiciel</w:t>
       </w:r>
     </w:p>
@@ -4839,7 +4222,6 @@
         </w:numPr>
       </w:pPr>
       <w:r>
-        <w:lastRenderedPageBreak/>
         <w:t>Bouton pour réduire et fermer le programme</w:t>
       </w:r>
     </w:p>
@@ -5413,6 +4795,14 @@
       <w:r>
         <w:t>L’utilisateur choisi le type des valeurs qu’il a entré au point 1</w:t>
       </w:r>
+      <w:r>
+        <w:t>. Comme pour la fenêtre de conversion, le choix est indispensable p</w:t>
+      </w:r>
+      <w:bookmarkStart w:id="19" w:name="_GoBack"/>
+      <w:bookmarkEnd w:id="19"/>
+      <w:r>
+        <w:t>our éviter des problèmes dans le futur développement.</w:t>
+      </w:r>
     </w:p>
     <w:p>
       <w:pPr>
@@ -5447,6 +4837,7 @@
         </w:numPr>
       </w:pPr>
       <w:r>
+        <w:lastRenderedPageBreak/>
         <w:t>Bouton pour réduire ou fermer la fenêtre de calcul. Entant donné qu’elle est indépendante par rapport à la conversion, si elle est fermée elle ne quitte pas le logiciel.</w:t>
       </w:r>
     </w:p>
@@ -5459,10 +4850,13 @@
       <w:pPr>
         <w:pStyle w:val="Titre3"/>
       </w:pPr>
-      <w:r>
-        <w:lastRenderedPageBreak/>
+      <w:bookmarkStart w:id="20" w:name="_Toc481753757"/>
+      <w:proofErr w:type="spellStart"/>
+      <w:r>
         <w:t>Structogrammes</w:t>
       </w:r>
+      <w:bookmarkEnd w:id="20"/>
+      <w:proofErr w:type="spellEnd"/>
     </w:p>
     <w:p>
       <w:pPr>
@@ -5479,7 +4873,15 @@
         <w:ind w:left="0"/>
       </w:pPr>
       <w:r>
-        <w:t>On peut aussi séparer les grandes méthodes en plus petites mais faire un structogrammes pour ces étapes intermédiaires ne servirait pas à grand-chose.</w:t>
+        <w:t xml:space="preserve">On peut aussi séparer les grandes méthodes en plus petites mais faire un </w:t>
+      </w:r>
+      <w:proofErr w:type="spellStart"/>
+      <w:r>
+        <w:t>structogrammes</w:t>
+      </w:r>
+      <w:proofErr w:type="spellEnd"/>
+      <w:r>
+        <w:t xml:space="preserve"> pour ces étapes intermédiaires ne servirait pas à grand-chose.</w:t>
       </w:r>
     </w:p>
     <w:p>
@@ -5497,10 +4899,232 @@
     <w:p>
       <w:pPr>
         <w:pStyle w:val="Retraitcorpsdetexte3"/>
+        <w:ind w:left="720"/>
+      </w:pPr>
+      <w:r>
+        <w:rPr>
+          <w:noProof/>
+        </w:rPr>
+        <w:drawing>
+          <wp:anchor distT="0" distB="0" distL="114300" distR="114300" simplePos="0" relativeHeight="251689984" behindDoc="0" locked="0" layoutInCell="1" allowOverlap="1">
+            <wp:simplePos x="0" y="0"/>
+            <wp:positionH relativeFrom="margin">
+              <wp:posOffset>522605</wp:posOffset>
+            </wp:positionH>
+            <wp:positionV relativeFrom="paragraph">
+              <wp:posOffset>6985</wp:posOffset>
+            </wp:positionV>
+            <wp:extent cx="4389120" cy="1503680"/>
+            <wp:effectExtent l="0" t="0" r="0" b="1270"/>
+            <wp:wrapSquare wrapText="bothSides"/>
+            <wp:docPr id="14" name="Image 14"/>
+            <wp:cNvGraphicFramePr>
+              <a:graphicFrameLocks xmlns:a="http://schemas.openxmlformats.org/drawingml/2006/main" noChangeAspect="1"/>
+            </wp:cNvGraphicFramePr>
+            <a:graphic xmlns:a="http://schemas.openxmlformats.org/drawingml/2006/main">
+              <a:graphicData uri="http://schemas.openxmlformats.org/drawingml/2006/picture">
+                <pic:pic xmlns:pic="http://schemas.openxmlformats.org/drawingml/2006/picture">
+                  <pic:nvPicPr>
+                    <pic:cNvPr id="14" name="structo-conv.PNG"/>
+                    <pic:cNvPicPr/>
+                  </pic:nvPicPr>
+                  <pic:blipFill>
+                    <a:blip r:embed="rId15">
+                      <a:extLst>
+                        <a:ext uri="{28A0092B-C50C-407E-A947-70E740481C1C}">
+                          <a14:useLocalDpi xmlns:a14="http://schemas.microsoft.com/office/drawing/2010/main" val="0"/>
+                        </a:ext>
+                      </a:extLst>
+                    </a:blip>
+                    <a:stretch>
+                      <a:fillRect/>
+                    </a:stretch>
+                  </pic:blipFill>
+                  <pic:spPr>
+                    <a:xfrm>
+                      <a:off x="0" y="0"/>
+                      <a:ext cx="4389120" cy="1503680"/>
+                    </a:xfrm>
+                    <a:prstGeom prst="rect">
+                      <a:avLst/>
+                    </a:prstGeom>
+                  </pic:spPr>
+                </pic:pic>
+              </a:graphicData>
+            </a:graphic>
+            <wp14:sizeRelH relativeFrom="page">
+              <wp14:pctWidth>0</wp14:pctWidth>
+            </wp14:sizeRelH>
+            <wp14:sizeRelV relativeFrom="page">
+              <wp14:pctHeight>0</wp14:pctHeight>
+            </wp14:sizeRelV>
+          </wp:anchor>
+        </w:drawing>
+      </w:r>
+    </w:p>
+    <w:p>
+      <w:pPr>
+        <w:pStyle w:val="Retraitcorpsdetexte3"/>
+        <w:ind w:left="720"/>
+      </w:pPr>
+    </w:p>
+    <w:p>
+      <w:pPr>
+        <w:pStyle w:val="Retraitcorpsdetexte3"/>
+        <w:ind w:left="720"/>
+      </w:pPr>
+    </w:p>
+    <w:p>
+      <w:pPr>
+        <w:pStyle w:val="Retraitcorpsdetexte3"/>
+        <w:ind w:left="720"/>
+      </w:pPr>
+    </w:p>
+    <w:p>
+      <w:pPr>
+        <w:pStyle w:val="Retraitcorpsdetexte3"/>
+        <w:ind w:left="720"/>
+      </w:pPr>
+    </w:p>
+    <w:p>
+      <w:pPr>
+        <w:pStyle w:val="Retraitcorpsdetexte3"/>
         <w:ind w:left="0"/>
       </w:pPr>
-      <w:bookmarkStart w:id="18" w:name="_GoBack"/>
-      <w:bookmarkEnd w:id="18"/>
+    </w:p>
+    <w:p>
+      <w:pPr>
+        <w:pStyle w:val="Retraitcorpsdetexte3"/>
+        <w:numPr>
+          <w:ilvl w:val="0"/>
+          <w:numId w:val="11"/>
+        </w:numPr>
+      </w:pPr>
+      <w:r>
+        <w:t>La méthode Calcul</w:t>
+      </w:r>
+    </w:p>
+    <w:p>
+      <w:pPr>
+        <w:pStyle w:val="Retraitcorpsdetexte3"/>
+        <w:ind w:left="720"/>
+      </w:pPr>
+      <w:r>
+        <w:rPr>
+          <w:noProof/>
+        </w:rPr>
+        <w:drawing>
+          <wp:inline distT="0" distB="0" distL="0" distR="0">
+            <wp:extent cx="4484536" cy="1585657"/>
+            <wp:effectExtent l="0" t="0" r="0" b="0"/>
+            <wp:docPr id="16" name="Image 16"/>
+            <wp:cNvGraphicFramePr>
+              <a:graphicFrameLocks xmlns:a="http://schemas.openxmlformats.org/drawingml/2006/main" noChangeAspect="1"/>
+            </wp:cNvGraphicFramePr>
+            <a:graphic xmlns:a="http://schemas.openxmlformats.org/drawingml/2006/main">
+              <a:graphicData uri="http://schemas.openxmlformats.org/drawingml/2006/picture">
+                <pic:pic xmlns:pic="http://schemas.openxmlformats.org/drawingml/2006/picture">
+                  <pic:nvPicPr>
+                    <pic:cNvPr id="16" name="structo-calcul.PNG"/>
+                    <pic:cNvPicPr/>
+                  </pic:nvPicPr>
+                  <pic:blipFill>
+                    <a:blip r:embed="rId16">
+                      <a:extLst>
+                        <a:ext uri="{28A0092B-C50C-407E-A947-70E740481C1C}">
+                          <a14:useLocalDpi xmlns:a14="http://schemas.microsoft.com/office/drawing/2010/main" val="0"/>
+                        </a:ext>
+                      </a:extLst>
+                    </a:blip>
+                    <a:stretch>
+                      <a:fillRect/>
+                    </a:stretch>
+                  </pic:blipFill>
+                  <pic:spPr>
+                    <a:xfrm>
+                      <a:off x="0" y="0"/>
+                      <a:ext cx="4511221" cy="1595092"/>
+                    </a:xfrm>
+                    <a:prstGeom prst="rect">
+                      <a:avLst/>
+                    </a:prstGeom>
+                  </pic:spPr>
+                </pic:pic>
+              </a:graphicData>
+            </a:graphic>
+          </wp:inline>
+        </w:drawing>
+      </w:r>
+    </w:p>
+    <w:p>
+      <w:pPr>
+        <w:pStyle w:val="Retraitcorpsdetexte3"/>
+        <w:numPr>
+          <w:ilvl w:val="0"/>
+          <w:numId w:val="11"/>
+        </w:numPr>
+      </w:pPr>
+      <w:r>
+        <w:t>La méthode Affichage</w:t>
+      </w:r>
+    </w:p>
+    <w:p>
+      <w:pPr>
+        <w:pStyle w:val="Retraitcorpsdetexte3"/>
+        <w:ind w:left="720"/>
+      </w:pPr>
+      <w:r>
+        <w:rPr>
+          <w:noProof/>
+        </w:rPr>
+        <w:drawing>
+          <wp:inline distT="0" distB="0" distL="0" distR="0">
+            <wp:extent cx="4436828" cy="1291425"/>
+            <wp:effectExtent l="0" t="0" r="1905" b="4445"/>
+            <wp:docPr id="17" name="Image 17"/>
+            <wp:cNvGraphicFramePr>
+              <a:graphicFrameLocks xmlns:a="http://schemas.openxmlformats.org/drawingml/2006/main" noChangeAspect="1"/>
+            </wp:cNvGraphicFramePr>
+            <a:graphic xmlns:a="http://schemas.openxmlformats.org/drawingml/2006/main">
+              <a:graphicData uri="http://schemas.openxmlformats.org/drawingml/2006/picture">
+                <pic:pic xmlns:pic="http://schemas.openxmlformats.org/drawingml/2006/picture">
+                  <pic:nvPicPr>
+                    <pic:cNvPr id="17" name="structo-affiche.PNG"/>
+                    <pic:cNvPicPr/>
+                  </pic:nvPicPr>
+                  <pic:blipFill>
+                    <a:blip r:embed="rId17">
+                      <a:extLst>
+                        <a:ext uri="{28A0092B-C50C-407E-A947-70E740481C1C}">
+                          <a14:useLocalDpi xmlns:a14="http://schemas.microsoft.com/office/drawing/2010/main" val="0"/>
+                        </a:ext>
+                      </a:extLst>
+                    </a:blip>
+                    <a:stretch>
+                      <a:fillRect/>
+                    </a:stretch>
+                  </pic:blipFill>
+                  <pic:spPr>
+                    <a:xfrm>
+                      <a:off x="0" y="0"/>
+                      <a:ext cx="4463938" cy="1299316"/>
+                    </a:xfrm>
+                    <a:prstGeom prst="rect">
+                      <a:avLst/>
+                    </a:prstGeom>
+                  </pic:spPr>
+                </pic:pic>
+              </a:graphicData>
+            </a:graphic>
+          </wp:inline>
+        </w:drawing>
+      </w:r>
+    </w:p>
+    <w:p>
+      <w:pPr>
+        <w:pStyle w:val="Retraitcorpsdetexte3"/>
+        <w:ind w:left="0"/>
+      </w:pPr>
     </w:p>
     <w:p>
       <w:pPr>
@@ -5512,15 +5136,15 @@
       <w:pPr>
         <w:pStyle w:val="Titre2"/>
       </w:pPr>
-      <w:bookmarkStart w:id="19" w:name="_Toc532179967"/>
-      <w:bookmarkStart w:id="20" w:name="_Toc165969651"/>
-      <w:bookmarkStart w:id="21" w:name="_Toc474850088"/>
+      <w:bookmarkStart w:id="21" w:name="_Toc532179967"/>
+      <w:bookmarkStart w:id="22" w:name="_Toc165969651"/>
+      <w:bookmarkStart w:id="23" w:name="_Toc481753758"/>
       <w:r>
         <w:t>Conception des tests</w:t>
       </w:r>
-      <w:bookmarkEnd w:id="19"/>
-      <w:bookmarkEnd w:id="20"/>
       <w:bookmarkEnd w:id="21"/>
+      <w:bookmarkEnd w:id="22"/>
+      <w:bookmarkEnd w:id="23"/>
     </w:p>
     <w:p>
       <w:pPr>
@@ -5601,8 +5225,8 @@
       <w:pPr>
         <w:pStyle w:val="Titre2"/>
       </w:pPr>
-      <w:bookmarkStart w:id="22" w:name="_Toc474850089"/>
-      <w:bookmarkStart w:id="23" w:name="_Toc532179961"/>
+      <w:bookmarkStart w:id="24" w:name="_Toc532179961"/>
+      <w:bookmarkStart w:id="25" w:name="_Toc481753759"/>
       <w:r>
         <w:t>Planification</w:t>
       </w:r>
@@ -5612,7 +5236,7 @@
       <w:r>
         <w:t>e</w:t>
       </w:r>
-      <w:bookmarkEnd w:id="22"/>
+      <w:bookmarkEnd w:id="25"/>
     </w:p>
     <w:p>
       <w:pPr>
@@ -5650,30 +5274,30 @@
       <w:pPr>
         <w:pStyle w:val="Titre1"/>
       </w:pPr>
-      <w:bookmarkStart w:id="24" w:name="_Toc532179964"/>
-      <w:bookmarkStart w:id="25" w:name="_Toc165969648"/>
-      <w:bookmarkStart w:id="26" w:name="_Toc474850090"/>
-      <w:bookmarkEnd w:id="23"/>
+      <w:bookmarkStart w:id="26" w:name="_Toc532179964"/>
+      <w:bookmarkStart w:id="27" w:name="_Toc165969648"/>
+      <w:bookmarkStart w:id="28" w:name="_Toc481753760"/>
+      <w:bookmarkEnd w:id="24"/>
       <w:r>
         <w:t>Réalisation</w:t>
       </w:r>
-      <w:bookmarkEnd w:id="24"/>
-      <w:bookmarkEnd w:id="25"/>
       <w:bookmarkEnd w:id="26"/>
-    </w:p>
-    <w:p>
-      <w:pPr>
-        <w:pStyle w:val="Titre2"/>
-      </w:pPr>
-      <w:bookmarkStart w:id="27" w:name="_Toc532179965"/>
-      <w:bookmarkStart w:id="28" w:name="_Toc165969649"/>
-      <w:bookmarkStart w:id="29" w:name="_Toc474850091"/>
-      <w:r>
-        <w:t>Dossier de Réalisation</w:t>
-      </w:r>
       <w:bookmarkEnd w:id="27"/>
       <w:bookmarkEnd w:id="28"/>
+    </w:p>
+    <w:p>
+      <w:pPr>
+        <w:pStyle w:val="Titre2"/>
+      </w:pPr>
+      <w:bookmarkStart w:id="29" w:name="_Toc532179965"/>
+      <w:bookmarkStart w:id="30" w:name="_Toc165969649"/>
+      <w:bookmarkStart w:id="31" w:name="_Toc481753761"/>
+      <w:r>
+        <w:t>Dossier de Réalisation</w:t>
+      </w:r>
       <w:bookmarkEnd w:id="29"/>
+      <w:bookmarkEnd w:id="30"/>
+      <w:bookmarkEnd w:id="31"/>
     </w:p>
     <w:p>
       <w:pPr>
@@ -5901,15 +5525,15 @@
       <w:pPr>
         <w:pStyle w:val="Titre2"/>
       </w:pPr>
-      <w:bookmarkStart w:id="30" w:name="_Toc532179960"/>
-      <w:bookmarkStart w:id="31" w:name="_Toc165969644"/>
-      <w:bookmarkStart w:id="32" w:name="_Toc474850092"/>
+      <w:bookmarkStart w:id="32" w:name="_Toc532179960"/>
+      <w:bookmarkStart w:id="33" w:name="_Toc165969644"/>
+      <w:bookmarkStart w:id="34" w:name="_Toc481753762"/>
       <w:r>
         <w:t>Modifications</w:t>
       </w:r>
-      <w:bookmarkEnd w:id="30"/>
-      <w:bookmarkEnd w:id="31"/>
       <w:bookmarkEnd w:id="32"/>
+      <w:bookmarkEnd w:id="33"/>
+      <w:bookmarkEnd w:id="34"/>
     </w:p>
     <w:p>
       <w:pPr>
@@ -5953,32 +5577,31 @@
       <w:pPr>
         <w:pStyle w:val="Titre1"/>
       </w:pPr>
-      <w:bookmarkStart w:id="33" w:name="_Toc532179966"/>
-      <w:bookmarkStart w:id="34" w:name="_Toc165969650"/>
-      <w:bookmarkStart w:id="35" w:name="_Toc474850093"/>
-      <w:r>
-        <w:lastRenderedPageBreak/>
+      <w:bookmarkStart w:id="35" w:name="_Toc532179966"/>
+      <w:bookmarkStart w:id="36" w:name="_Toc165969650"/>
+      <w:bookmarkStart w:id="37" w:name="_Toc481753763"/>
+      <w:r>
         <w:t>Tests</w:t>
       </w:r>
-      <w:bookmarkEnd w:id="33"/>
-      <w:bookmarkEnd w:id="34"/>
       <w:bookmarkEnd w:id="35"/>
-    </w:p>
-    <w:p>
-      <w:pPr>
-        <w:pStyle w:val="Titre2"/>
-      </w:pPr>
-      <w:bookmarkStart w:id="36" w:name="_Toc532179968"/>
-      <w:bookmarkStart w:id="37" w:name="_Toc165969652"/>
-      <w:bookmarkStart w:id="38" w:name="_Ref308525868"/>
-      <w:bookmarkStart w:id="39" w:name="_Toc474850094"/>
-      <w:r>
-        <w:t>Dossier des tests</w:t>
-      </w:r>
       <w:bookmarkEnd w:id="36"/>
       <w:bookmarkEnd w:id="37"/>
+    </w:p>
+    <w:p>
+      <w:pPr>
+        <w:pStyle w:val="Titre2"/>
+      </w:pPr>
+      <w:bookmarkStart w:id="38" w:name="_Toc532179968"/>
+      <w:bookmarkStart w:id="39" w:name="_Toc165969652"/>
+      <w:bookmarkStart w:id="40" w:name="_Ref308525868"/>
+      <w:bookmarkStart w:id="41" w:name="_Toc481753764"/>
+      <w:r>
+        <w:t>Dossier des tests</w:t>
+      </w:r>
       <w:bookmarkEnd w:id="38"/>
       <w:bookmarkEnd w:id="39"/>
+      <w:bookmarkEnd w:id="40"/>
+      <w:bookmarkEnd w:id="41"/>
     </w:p>
     <w:p>
       <w:pPr>
@@ -6063,8 +5686,13 @@
         </w:tabs>
         <w:ind w:left="709" w:hanging="283"/>
       </w:pPr>
-      <w:r>
-        <w:t>raison, décisions, etc.</w:t>
+      <w:proofErr w:type="gramStart"/>
+      <w:r>
+        <w:t>raison</w:t>
+      </w:r>
+      <w:proofErr w:type="gramEnd"/>
+      <w:r>
+        <w:t>, décisions, etc.</w:t>
       </w:r>
     </w:p>
     <w:p>
@@ -6106,28 +5734,29 @@
       <w:pPr>
         <w:pStyle w:val="Titre1"/>
       </w:pPr>
-      <w:bookmarkStart w:id="40" w:name="_Toc165969653"/>
-      <w:bookmarkStart w:id="41" w:name="_Toc474850095"/>
-      <w:r>
+      <w:bookmarkStart w:id="42" w:name="_Toc165969653"/>
+      <w:bookmarkStart w:id="43" w:name="_Toc481753765"/>
+      <w:r>
+        <w:lastRenderedPageBreak/>
         <w:t>Conclusion</w:t>
       </w:r>
-      <w:bookmarkEnd w:id="40"/>
-      <w:bookmarkEnd w:id="41"/>
+      <w:bookmarkEnd w:id="42"/>
+      <w:bookmarkEnd w:id="43"/>
     </w:p>
     <w:p>
       <w:pPr>
         <w:pStyle w:val="Titre2"/>
       </w:pPr>
-      <w:bookmarkStart w:id="42" w:name="_Toc165969654"/>
-      <w:bookmarkStart w:id="43" w:name="_Toc474850096"/>
+      <w:bookmarkStart w:id="44" w:name="_Toc165969654"/>
+      <w:bookmarkStart w:id="45" w:name="_Toc481753766"/>
       <w:r>
         <w:t xml:space="preserve">Bilan des </w:t>
       </w:r>
-      <w:bookmarkEnd w:id="42"/>
+      <w:bookmarkEnd w:id="44"/>
       <w:r>
         <w:t>fonctionnalités demandées</w:t>
       </w:r>
-      <w:bookmarkEnd w:id="43"/>
+      <w:bookmarkEnd w:id="45"/>
     </w:p>
     <w:p>
       <w:pPr>
@@ -6168,13 +5797,13 @@
       <w:pPr>
         <w:pStyle w:val="Titre2"/>
       </w:pPr>
-      <w:bookmarkStart w:id="44" w:name="_Toc165969655"/>
-      <w:bookmarkStart w:id="45" w:name="_Toc474850097"/>
+      <w:bookmarkStart w:id="46" w:name="_Toc165969655"/>
+      <w:bookmarkStart w:id="47" w:name="_Toc481753767"/>
       <w:r>
         <w:t>Bilan de la planification</w:t>
       </w:r>
-      <w:bookmarkEnd w:id="44"/>
-      <w:bookmarkEnd w:id="45"/>
+      <w:bookmarkEnd w:id="46"/>
+      <w:bookmarkEnd w:id="47"/>
     </w:p>
     <w:p>
       <w:pPr>
@@ -6214,13 +5843,13 @@
       <w:pPr>
         <w:pStyle w:val="Titre2"/>
       </w:pPr>
-      <w:bookmarkStart w:id="46" w:name="_Toc165969656"/>
-      <w:bookmarkStart w:id="47" w:name="_Toc474850098"/>
+      <w:bookmarkStart w:id="48" w:name="_Toc165969656"/>
+      <w:bookmarkStart w:id="49" w:name="_Toc481753768"/>
       <w:r>
         <w:t>Bilan personnel</w:t>
       </w:r>
-      <w:bookmarkEnd w:id="46"/>
-      <w:bookmarkEnd w:id="47"/>
+      <w:bookmarkEnd w:id="48"/>
+      <w:bookmarkEnd w:id="49"/>
     </w:p>
     <w:p>
       <w:pPr>
@@ -6334,29 +5963,29 @@
       <w:pPr>
         <w:pStyle w:val="Titre1"/>
       </w:pPr>
-      <w:bookmarkStart w:id="48" w:name="_Toc532179971"/>
-      <w:bookmarkStart w:id="49" w:name="_Toc165969657"/>
-      <w:bookmarkStart w:id="50" w:name="_Toc474850099"/>
+      <w:bookmarkStart w:id="50" w:name="_Toc532179971"/>
+      <w:bookmarkStart w:id="51" w:name="_Toc165969657"/>
+      <w:bookmarkStart w:id="52" w:name="_Toc481753769"/>
       <w:r>
         <w:t>Divers</w:t>
       </w:r>
-      <w:bookmarkEnd w:id="48"/>
-      <w:bookmarkEnd w:id="49"/>
       <w:bookmarkEnd w:id="50"/>
-    </w:p>
-    <w:p>
-      <w:pPr>
-        <w:pStyle w:val="Titre2"/>
-      </w:pPr>
-      <w:bookmarkStart w:id="51" w:name="_Toc532179972"/>
-      <w:bookmarkStart w:id="52" w:name="_Toc165969658"/>
-      <w:bookmarkStart w:id="53" w:name="_Toc474850100"/>
-      <w:r>
-        <w:t>Journal de travail</w:t>
-      </w:r>
       <w:bookmarkEnd w:id="51"/>
       <w:bookmarkEnd w:id="52"/>
+    </w:p>
+    <w:p>
+      <w:pPr>
+        <w:pStyle w:val="Titre2"/>
+      </w:pPr>
+      <w:bookmarkStart w:id="53" w:name="_Toc532179972"/>
+      <w:bookmarkStart w:id="54" w:name="_Toc165969658"/>
+      <w:bookmarkStart w:id="55" w:name="_Toc481753770"/>
+      <w:r>
+        <w:t>Journal de travail</w:t>
+      </w:r>
       <w:bookmarkEnd w:id="53"/>
+      <w:bookmarkEnd w:id="54"/>
+      <w:bookmarkEnd w:id="55"/>
     </w:p>
     <w:p>
       <w:pPr>
@@ -6393,11 +6022,11 @@
       <w:pPr>
         <w:pStyle w:val="Titre2"/>
       </w:pPr>
-      <w:bookmarkStart w:id="54" w:name="_Toc474850101"/>
+      <w:bookmarkStart w:id="56" w:name="_Toc481753771"/>
       <w:r>
         <w:t>Bibliographie</w:t>
       </w:r>
-      <w:bookmarkEnd w:id="54"/>
+      <w:bookmarkEnd w:id="56"/>
     </w:p>
     <w:p>
       <w:pPr>
@@ -6425,12 +6054,11 @@
       <w:pPr>
         <w:pStyle w:val="Titre2"/>
       </w:pPr>
-      <w:bookmarkStart w:id="55" w:name="_Toc474850102"/>
-      <w:r>
-        <w:lastRenderedPageBreak/>
+      <w:bookmarkStart w:id="57" w:name="_Toc481753772"/>
+      <w:r>
         <w:t>Webographie</w:t>
       </w:r>
-      <w:bookmarkEnd w:id="55"/>
+      <w:bookmarkEnd w:id="57"/>
     </w:p>
     <w:p>
       <w:pPr>
@@ -6449,11 +6077,11 @@
       <w:pPr>
         <w:pStyle w:val="Titre1"/>
       </w:pPr>
-      <w:bookmarkStart w:id="56" w:name="_Toc474850103"/>
+      <w:bookmarkStart w:id="58" w:name="_Toc481753773"/>
       <w:r>
         <w:t>Annexes</w:t>
       </w:r>
-      <w:bookmarkEnd w:id="56"/>
+      <w:bookmarkEnd w:id="58"/>
     </w:p>
     <w:p>
       <w:pPr>
@@ -6554,8 +6182,8 @@
       </w:r>
     </w:p>
     <w:sectPr>
-      <w:headerReference w:type="default" r:id="rId15"/>
-      <w:footerReference w:type="default" r:id="rId16"/>
+      <w:headerReference w:type="default" r:id="rId18"/>
+      <w:footerReference w:type="default" r:id="rId19"/>
       <w:pgSz w:w="11906" w:h="16838" w:code="9"/>
       <w:pgMar w:top="1276" w:right="1418" w:bottom="1276" w:left="1418" w:header="680" w:footer="680" w:gutter="0"/>
       <w:cols w:space="708"/>
@@ -6637,31 +6265,16 @@
             </w:rPr>
             <w:t xml:space="preserve"> </w:t>
           </w:r>
-          <w:r>
-            <w:fldChar w:fldCharType="begin"/>
-          </w:r>
-          <w:r>
-            <w:instrText xml:space="preserve"> AUTHOR   \* MERGEFORMAT </w:instrText>
-          </w:r>
-          <w:r>
-            <w:fldChar w:fldCharType="separate"/>
-          </w:r>
-          <w:r>
-            <w:rPr>
-              <w:rFonts w:cs="Arial"/>
-              <w:noProof/>
-              <w:szCs w:val="16"/>
-            </w:rPr>
-            <w:t>ETML</w:t>
-          </w:r>
-          <w:r>
-            <w:rPr>
-              <w:rFonts w:cs="Arial"/>
-              <w:noProof/>
-              <w:szCs w:val="16"/>
-            </w:rPr>
-            <w:fldChar w:fldCharType="end"/>
-          </w:r>
+          <w:fldSimple w:instr=" AUTHOR   \* MERGEFORMAT ">
+            <w:r>
+              <w:rPr>
+                <w:rFonts w:cs="Arial"/>
+                <w:noProof/>
+                <w:szCs w:val="16"/>
+              </w:rPr>
+              <w:t>ETML</w:t>
+            </w:r>
+          </w:fldSimple>
         </w:p>
         <w:p>
           <w:pPr>
@@ -6848,7 +6461,7 @@
               <w:noProof/>
               <w:szCs w:val="16"/>
             </w:rPr>
-            <w:t>8</w:t>
+            <w:t>9</w:t>
           </w:r>
           <w:r>
             <w:rPr>
@@ -6897,7 +6510,7 @@
               <w:noProof/>
               <w:szCs w:val="16"/>
             </w:rPr>
-            <w:t>10</w:t>
+            <w:t>9</w:t>
           </w:r>
           <w:r>
             <w:rPr>
@@ -7000,31 +6613,16 @@
             </w:rPr>
             <w:t xml:space="preserve">Version: </w:t>
           </w:r>
-          <w:r>
-            <w:fldChar w:fldCharType="begin"/>
-          </w:r>
-          <w:r>
-            <w:instrText xml:space="preserve"> REVNUM   \* MERGEFORMAT </w:instrText>
-          </w:r>
-          <w:r>
-            <w:fldChar w:fldCharType="separate"/>
-          </w:r>
-          <w:r>
-            <w:rPr>
-              <w:rFonts w:cs="Arial"/>
-              <w:noProof/>
-              <w:szCs w:val="16"/>
-            </w:rPr>
-            <w:t>1</w:t>
-          </w:r>
-          <w:r>
-            <w:rPr>
-              <w:rFonts w:cs="Arial"/>
-              <w:noProof/>
-              <w:szCs w:val="16"/>
-            </w:rPr>
-            <w:fldChar w:fldCharType="end"/>
-          </w:r>
+          <w:fldSimple w:instr=" REVNUM   \* MERGEFORMAT ">
+            <w:r>
+              <w:rPr>
+                <w:rFonts w:cs="Arial"/>
+                <w:noProof/>
+                <w:szCs w:val="16"/>
+              </w:rPr>
+              <w:t>1</w:t>
+            </w:r>
+          </w:fldSimple>
           <w:r>
             <w:rPr>
               <w:rFonts w:cs="Arial"/>
@@ -7059,7 +6657,7 @@
               <w:noProof/>
               <w:szCs w:val="16"/>
             </w:rPr>
-            <w:t>04.05.2017 15:56</w:t>
+            <w:t>05.05.2017 12:10</w:t>
           </w:r>
           <w:r>
             <w:rPr>
@@ -7085,31 +6683,16 @@
               <w:szCs w:val="16"/>
             </w:rPr>
           </w:pPr>
-          <w:r>
-            <w:fldChar w:fldCharType="begin"/>
-          </w:r>
-          <w:r>
-            <w:instrText xml:space="preserve"> FILENAME  \* FirstCap  \* MERGEFORMAT </w:instrText>
-          </w:r>
-          <w:r>
-            <w:fldChar w:fldCharType="separate"/>
-          </w:r>
-          <w:r>
-            <w:rPr>
-              <w:rFonts w:cs="Arial"/>
-              <w:noProof/>
-              <w:szCs w:val="16"/>
-            </w:rPr>
-            <w:t>Document2</w:t>
-          </w:r>
-          <w:r>
-            <w:rPr>
-              <w:rFonts w:cs="Arial"/>
-              <w:noProof/>
-              <w:szCs w:val="16"/>
-            </w:rPr>
-            <w:fldChar w:fldCharType="end"/>
-          </w:r>
+          <w:fldSimple w:instr=" FILENAME  \* FirstCap  \* MERGEFORMAT ">
+            <w:r>
+              <w:rPr>
+                <w:rFonts w:cs="Arial"/>
+                <w:noProof/>
+                <w:szCs w:val="16"/>
+              </w:rPr>
+              <w:t>Document2</w:t>
+            </w:r>
+          </w:fldSimple>
         </w:p>
       </w:tc>
     </w:tr>
@@ -9901,7 +9484,7 @@
 </file>
 
 <file path=customXml/itemProps1.xml><?xml version="1.0" encoding="utf-8"?>
-<ds:datastoreItem xmlns:ds="http://schemas.openxmlformats.org/officeDocument/2006/customXml" ds:itemID="{DCB9102A-3159-45E0-9E63-9F55D6B78271}">
+<ds:datastoreItem xmlns:ds="http://schemas.openxmlformats.org/officeDocument/2006/customXml" ds:itemID="{9E9AFC6D-3D11-4337-AF16-E30B0D2BC5F4}">
   <ds:schemaRefs>
     <ds:schemaRef ds:uri="http://schemas.openxmlformats.org/officeDocument/2006/bibliography"/>
   </ds:schemaRefs>

</xml_diff>

<commit_message>
mise à jour du 08.05.2017
Mise à jour du journal de travail et du rapport, pour convenir aux exigences.
</commit_message>
<xml_diff>
--- a/Documentation/R-RapportTpi.docx
+++ b/Documentation/R-RapportTpi.docx
@@ -2825,9 +2825,9 @@
       <w:pPr>
         <w:pStyle w:val="Titre2"/>
       </w:pPr>
-      <w:bookmarkStart w:id="3" w:name="_Toc532179969"/>
-      <w:bookmarkStart w:id="4" w:name="_Toc165969639"/>
-      <w:bookmarkStart w:id="5" w:name="_Toc481753747"/>
+      <w:bookmarkStart w:id="3" w:name="_Toc481753747"/>
+      <w:bookmarkStart w:id="4" w:name="_Toc532179969"/>
+      <w:bookmarkStart w:id="5" w:name="_Toc165969639"/>
       <w:r>
         <w:t>T</w:t>
       </w:r>
@@ -2837,7 +2837,7 @@
       <w:r>
         <w:t>e</w:t>
       </w:r>
-      <w:bookmarkEnd w:id="5"/>
+      <w:bookmarkEnd w:id="3"/>
     </w:p>
     <w:p>
       <w:r>
@@ -3020,8 +3020,8 @@
         <w:lastRenderedPageBreak/>
         <w:t>Planification</w:t>
       </w:r>
-      <w:bookmarkEnd w:id="3"/>
       <w:bookmarkEnd w:id="4"/>
+      <w:bookmarkEnd w:id="5"/>
       <w:r>
         <w:t xml:space="preserve"> Initiale</w:t>
       </w:r>
@@ -3036,13 +3036,13 @@
           <wp:anchor distT="0" distB="0" distL="114300" distR="114300" simplePos="0" relativeHeight="251688960" behindDoc="0" locked="0" layoutInCell="1" allowOverlap="1">
             <wp:simplePos x="0" y="0"/>
             <wp:positionH relativeFrom="margin">
-              <wp:align>left</wp:align>
+              <wp:align>center</wp:align>
             </wp:positionH>
             <wp:positionV relativeFrom="paragraph">
-              <wp:posOffset>192405</wp:posOffset>
+              <wp:posOffset>158921</wp:posOffset>
             </wp:positionV>
-            <wp:extent cx="5382895" cy="1539240"/>
-            <wp:effectExtent l="0" t="0" r="8255" b="3810"/>
+            <wp:extent cx="5015230" cy="1433830"/>
+            <wp:effectExtent l="0" t="0" r="0" b="0"/>
             <wp:wrapSquare wrapText="bothSides"/>
             <wp:docPr id="3" name="Image 3" descr="C:\Users\pittierst\Desktop\planifimg\planif1.PNG"/>
             <wp:cNvGraphicFramePr>
@@ -3073,7 +3073,7 @@
                   <pic:spPr bwMode="auto">
                     <a:xfrm>
                       <a:off x="0" y="0"/>
-                      <a:ext cx="5382895" cy="1539240"/>
+                      <a:ext cx="5015230" cy="1433830"/>
                     </a:xfrm>
                     <a:prstGeom prst="rect">
                       <a:avLst/>
@@ -3124,14 +3124,14 @@
         </w:rPr>
       </w:pPr>
     </w:p>
-    <w:p/>
-    <w:p>
-      <w:pPr>
-        <w:pStyle w:val="Titre1"/>
-      </w:pPr>
-      <w:bookmarkStart w:id="11" w:name="_Toc532179957"/>
-      <w:bookmarkStart w:id="12" w:name="_Toc165969641"/>
-      <w:bookmarkStart w:id="13" w:name="_Toc481753753"/>
+    <w:p>
+      <w:pPr>
+        <w:rPr>
+          <w:noProof/>
+        </w:rPr>
+      </w:pPr>
+    </w:p>
+    <w:p>
       <w:r>
         <w:rPr>
           <w:noProof/>
@@ -3140,14 +3140,14 @@
           <wp:anchor distT="0" distB="0" distL="114300" distR="114300" simplePos="0" relativeHeight="251661312" behindDoc="0" locked="0" layoutInCell="1" allowOverlap="1">
             <wp:simplePos x="0" y="0"/>
             <wp:positionH relativeFrom="margin">
-              <wp:posOffset>1794482</wp:posOffset>
+              <wp:posOffset>2291963</wp:posOffset>
             </wp:positionH>
             <wp:positionV relativeFrom="paragraph">
-              <wp:posOffset>452589</wp:posOffset>
+              <wp:posOffset>191481</wp:posOffset>
             </wp:positionV>
-            <wp:extent cx="3577590" cy="1529715"/>
-            <wp:effectExtent l="0" t="0" r="3810" b="0"/>
-            <wp:wrapSquare wrapText="bothSides"/>
+            <wp:extent cx="3093085" cy="1223010"/>
+            <wp:effectExtent l="0" t="0" r="0" b="0"/>
+            <wp:wrapTopAndBottom/>
             <wp:docPr id="8" name="Image 8" descr="C:\Users\pittierst\Desktop\planifimg\planif2.PNG"/>
             <wp:cNvGraphicFramePr>
               <a:graphicFrameLocks xmlns:a="http://schemas.openxmlformats.org/drawingml/2006/main" noChangeAspect="1"/>
@@ -3169,13 +3169,13 @@
                         </a:ext>
                       </a:extLst>
                     </a:blip>
-                    <a:srcRect r="49890"/>
+                    <a:srcRect t="1913" r="49890" b="5597"/>
                     <a:stretch/>
                   </pic:blipFill>
                   <pic:spPr bwMode="auto">
                     <a:xfrm>
                       <a:off x="0" y="0"/>
-                      <a:ext cx="3577590" cy="1529715"/>
+                      <a:ext cx="3093085" cy="1223010"/>
                     </a:xfrm>
                     <a:prstGeom prst="rect">
                       <a:avLst/>
@@ -3203,47 +3203,22 @@
         </w:drawing>
       </w:r>
       <w:r>
-        <w:t>Analyse</w:t>
-      </w:r>
-      <w:bookmarkEnd w:id="11"/>
-      <w:bookmarkEnd w:id="12"/>
-      <w:bookmarkEnd w:id="13"/>
-    </w:p>
-    <w:p>
-      <w:pPr>
-        <w:pStyle w:val="Titre2"/>
-      </w:pPr>
-      <w:bookmarkStart w:id="14" w:name="_Toc481753754"/>
-      <w:r>
-        <w:t>Opportunités</w:t>
-      </w:r>
-      <w:bookmarkEnd w:id="14"/>
-    </w:p>
-    <w:p>
-      <w:pPr>
-        <w:rPr>
-          <w:noProof/>
-        </w:rPr>
-      </w:pPr>
-    </w:p>
-    <w:p>
-      <w:r>
         <w:rPr>
           <w:noProof/>
         </w:rPr>
         <w:drawing>
-          <wp:anchor distT="0" distB="0" distL="114300" distR="114300" simplePos="0" relativeHeight="251685888" behindDoc="0" locked="0" layoutInCell="1" allowOverlap="1" wp14:anchorId="610B9B1C" wp14:editId="154A7277">
+          <wp:anchor distT="0" distB="0" distL="114300" distR="114300" simplePos="0" relativeHeight="251660288" behindDoc="0" locked="0" layoutInCell="1" allowOverlap="1">
             <wp:simplePos x="0" y="0"/>
             <wp:positionH relativeFrom="margin">
-              <wp:posOffset>1834212</wp:posOffset>
+              <wp:posOffset>2251075</wp:posOffset>
             </wp:positionH>
             <wp:positionV relativeFrom="paragraph">
-              <wp:posOffset>434506</wp:posOffset>
+              <wp:posOffset>5407660</wp:posOffset>
             </wp:positionV>
-            <wp:extent cx="3529965" cy="1511300"/>
-            <wp:effectExtent l="0" t="0" r="0" b="0"/>
-            <wp:wrapSquare wrapText="bothSides"/>
-            <wp:docPr id="23" name="Image 23" descr="C:\Users\pittierst\Desktop\planifimg\planif2.PNG"/>
+            <wp:extent cx="3153410" cy="1269365"/>
+            <wp:effectExtent l="0" t="0" r="8890" b="6985"/>
+            <wp:wrapTopAndBottom/>
+            <wp:docPr id="7" name="Image 7" descr="C:\Users\pittierst\Desktop\planifimg\planif4.PNG"/>
             <wp:cNvGraphicFramePr>
               <a:graphicFrameLocks xmlns:a="http://schemas.openxmlformats.org/drawingml/2006/main" noChangeAspect="1"/>
             </wp:cNvGraphicFramePr>
@@ -3251,26 +3226,26 @@
               <a:graphicData uri="http://schemas.openxmlformats.org/drawingml/2006/picture">
                 <pic:pic xmlns:pic="http://schemas.openxmlformats.org/drawingml/2006/picture">
                   <pic:nvPicPr>
-                    <pic:cNvPr id="0" name="Picture 7" descr="C:\Users\pittierst\Desktop\planifimg\planif2.PNG"/>
+                    <pic:cNvPr id="0" name="Picture 6" descr="C:\Users\pittierst\Desktop\planifimg\planif4.PNG"/>
                     <pic:cNvPicPr>
                       <a:picLocks noChangeAspect="1" noChangeArrowheads="1"/>
                     </pic:cNvPicPr>
                   </pic:nvPicPr>
                   <pic:blipFill rotWithShape="1">
-                    <a:blip r:embed="rId10" cstate="print">
+                    <a:blip r:embed="rId11">
                       <a:extLst>
                         <a:ext uri="{28A0092B-C50C-407E-A947-70E740481C1C}">
                           <a14:useLocalDpi xmlns:a14="http://schemas.microsoft.com/office/drawing/2010/main" val="0"/>
                         </a:ext>
                       </a:extLst>
                     </a:blip>
-                    <a:srcRect l="49938"/>
+                    <a:srcRect b="1930"/>
                     <a:stretch/>
                   </pic:blipFill>
                   <pic:spPr bwMode="auto">
                     <a:xfrm>
                       <a:off x="0" y="0"/>
-                      <a:ext cx="3529965" cy="1511300"/>
+                      <a:ext cx="3153410" cy="1269365"/>
                     </a:xfrm>
                     <a:prstGeom prst="rect">
                       <a:avLst/>
@@ -3298,57 +3273,22 @@
         </w:drawing>
       </w:r>
       <w:r>
-        <w:t xml:space="preserve">Ce projet va me permettre d’approfondir mes connaissances en </w:t>
-      </w:r>
-      <w:proofErr w:type="spellStart"/>
-      <w:r>
-        <w:t>c</w:t>
-      </w:r>
-      <w:r>
-        <w:t>#</w:t>
-      </w:r>
-      <w:proofErr w:type="spellEnd"/>
-      <w:r>
-        <w:t xml:space="preserve"> et ma façon de coder. </w:t>
-      </w:r>
-    </w:p>
-    <w:p>
-      <w:pPr>
-        <w:rPr>
-          <w:b/>
-        </w:rPr>
-      </w:pPr>
-      <w:r>
-        <w:rPr>
-          <w:b/>
-        </w:rPr>
-        <w:t>A compléter</w:t>
-      </w:r>
-    </w:p>
-    <w:p>
-      <w:pPr>
-        <w:pStyle w:val="Titre2"/>
-      </w:pPr>
-      <w:bookmarkStart w:id="15" w:name="_Toc532179959"/>
-      <w:bookmarkStart w:id="16" w:name="_Toc165969643"/>
-      <w:bookmarkStart w:id="17" w:name="_Toc481753755"/>
-      <w:r>
         <w:rPr>
           <w:noProof/>
         </w:rPr>
         <w:drawing>
-          <wp:anchor distT="0" distB="0" distL="114300" distR="114300" simplePos="0" relativeHeight="251687936" behindDoc="0" locked="0" layoutInCell="1" allowOverlap="1" wp14:anchorId="556A4BEE" wp14:editId="69EFC997">
+          <wp:anchor distT="0" distB="0" distL="114300" distR="114300" simplePos="0" relativeHeight="251659264" behindDoc="0" locked="0" layoutInCell="1" allowOverlap="1">
             <wp:simplePos x="0" y="0"/>
             <wp:positionH relativeFrom="margin">
-              <wp:posOffset>1874189</wp:posOffset>
+              <wp:posOffset>2252345</wp:posOffset>
             </wp:positionH>
             <wp:positionV relativeFrom="paragraph">
-              <wp:posOffset>745683</wp:posOffset>
+              <wp:posOffset>4083644</wp:posOffset>
             </wp:positionV>
-            <wp:extent cx="3514725" cy="1430655"/>
+            <wp:extent cx="3152775" cy="1261745"/>
             <wp:effectExtent l="0" t="0" r="9525" b="0"/>
-            <wp:wrapSquare wrapText="bothSides"/>
-            <wp:docPr id="24" name="Image 24" descr="C:\Users\pittierst\Desktop\planifimg\planif3.PNG"/>
+            <wp:wrapTopAndBottom/>
+            <wp:docPr id="6" name="Image 6" descr="C:\Users\pittierst\Desktop\planifimg\planif3.PNG"/>
             <wp:cNvGraphicFramePr>
               <a:graphicFrameLocks xmlns:a="http://schemas.openxmlformats.org/drawingml/2006/main" noChangeAspect="1"/>
             </wp:cNvGraphicFramePr>
@@ -3362,20 +3302,20 @@
                     </pic:cNvPicPr>
                   </pic:nvPicPr>
                   <pic:blipFill rotWithShape="1">
-                    <a:blip r:embed="rId11">
+                    <a:blip r:embed="rId12">
                       <a:extLst>
                         <a:ext uri="{28A0092B-C50C-407E-A947-70E740481C1C}">
                           <a14:useLocalDpi xmlns:a14="http://schemas.microsoft.com/office/drawing/2010/main" val="0"/>
                         </a:ext>
                       </a:extLst>
                     </a:blip>
-                    <a:srcRect r="49906"/>
+                    <a:srcRect l="49872" b="1608"/>
                     <a:stretch/>
                   </pic:blipFill>
                   <pic:spPr bwMode="auto">
                     <a:xfrm>
                       <a:off x="0" y="0"/>
-                      <a:ext cx="3514725" cy="1430655"/>
+                      <a:ext cx="3152775" cy="1261745"/>
                     </a:xfrm>
                     <a:prstGeom prst="rect">
                       <a:avLst/>
@@ -3403,100 +3343,22 @@
         </w:drawing>
       </w:r>
       <w:r>
-        <w:t>Document d’analyse</w:t>
-      </w:r>
-      <w:bookmarkEnd w:id="15"/>
-      <w:bookmarkEnd w:id="16"/>
-      <w:r>
-        <w:t xml:space="preserve"> et conception</w:t>
-      </w:r>
-      <w:bookmarkEnd w:id="17"/>
-    </w:p>
-    <w:p>
-      <w:r>
         <w:rPr>
           <w:noProof/>
         </w:rPr>
         <w:drawing>
-          <wp:anchor distT="0" distB="0" distL="114300" distR="114300" simplePos="0" relativeHeight="251660288" behindDoc="0" locked="0" layoutInCell="1" allowOverlap="1">
+          <wp:anchor distT="0" distB="0" distL="114300" distR="114300" simplePos="0" relativeHeight="251687936" behindDoc="0" locked="0" layoutInCell="1" allowOverlap="1" wp14:anchorId="556A4BEE" wp14:editId="69EFC997">
             <wp:simplePos x="0" y="0"/>
             <wp:positionH relativeFrom="margin">
-              <wp:posOffset>1953260</wp:posOffset>
+              <wp:posOffset>2275650</wp:posOffset>
             </wp:positionH>
             <wp:positionV relativeFrom="paragraph">
-              <wp:posOffset>1660028</wp:posOffset>
+              <wp:posOffset>2759636</wp:posOffset>
             </wp:positionV>
-            <wp:extent cx="3411220" cy="1400810"/>
-            <wp:effectExtent l="0" t="0" r="0" b="8890"/>
-            <wp:wrapSquare wrapText="bothSides"/>
-            <wp:docPr id="7" name="Image 7" descr="C:\Users\pittierst\Desktop\planifimg\planif4.PNG"/>
-            <wp:cNvGraphicFramePr>
-              <a:graphicFrameLocks xmlns:a="http://schemas.openxmlformats.org/drawingml/2006/main" noChangeAspect="1"/>
-            </wp:cNvGraphicFramePr>
-            <a:graphic xmlns:a="http://schemas.openxmlformats.org/drawingml/2006/main">
-              <a:graphicData uri="http://schemas.openxmlformats.org/drawingml/2006/picture">
-                <pic:pic xmlns:pic="http://schemas.openxmlformats.org/drawingml/2006/picture">
-                  <pic:nvPicPr>
-                    <pic:cNvPr id="0" name="Picture 6" descr="C:\Users\pittierst\Desktop\planifimg\planif4.PNG"/>
-                    <pic:cNvPicPr>
-                      <a:picLocks noChangeAspect="1" noChangeArrowheads="1"/>
-                    </pic:cNvPicPr>
-                  </pic:nvPicPr>
-                  <pic:blipFill>
-                    <a:blip r:embed="rId12">
-                      <a:extLst>
-                        <a:ext uri="{28A0092B-C50C-407E-A947-70E740481C1C}">
-                          <a14:useLocalDpi xmlns:a14="http://schemas.microsoft.com/office/drawing/2010/main" val="0"/>
-                        </a:ext>
-                      </a:extLst>
-                    </a:blip>
-                    <a:srcRect/>
-                    <a:stretch>
-                      <a:fillRect/>
-                    </a:stretch>
-                  </pic:blipFill>
-                  <pic:spPr bwMode="auto">
-                    <a:xfrm>
-                      <a:off x="0" y="0"/>
-                      <a:ext cx="3411220" cy="1400810"/>
-                    </a:xfrm>
-                    <a:prstGeom prst="rect">
-                      <a:avLst/>
-                    </a:prstGeom>
-                    <a:noFill/>
-                    <a:ln>
-                      <a:noFill/>
-                    </a:ln>
-                  </pic:spPr>
-                </pic:pic>
-              </a:graphicData>
-            </a:graphic>
-            <wp14:sizeRelH relativeFrom="page">
-              <wp14:pctWidth>0</wp14:pctWidth>
-            </wp14:sizeRelH>
-            <wp14:sizeRelV relativeFrom="page">
-              <wp14:pctHeight>0</wp14:pctHeight>
-            </wp14:sizeRelV>
-          </wp:anchor>
-        </w:drawing>
-      </w:r>
-      <w:r>
-        <w:rPr>
-          <w:noProof/>
-        </w:rPr>
-        <w:drawing>
-          <wp:anchor distT="0" distB="0" distL="114300" distR="114300" simplePos="0" relativeHeight="251659264" behindDoc="0" locked="0" layoutInCell="1" allowOverlap="1">
-            <wp:simplePos x="0" y="0"/>
-            <wp:positionH relativeFrom="margin">
-              <wp:posOffset>1906270</wp:posOffset>
-            </wp:positionH>
-            <wp:positionV relativeFrom="paragraph">
-              <wp:posOffset>1089660</wp:posOffset>
-            </wp:positionV>
-            <wp:extent cx="3516630" cy="1430655"/>
-            <wp:effectExtent l="0" t="0" r="7620" b="0"/>
-            <wp:wrapSquare wrapText="bothSides"/>
-            <wp:docPr id="6" name="Image 6" descr="C:\Users\pittierst\Desktop\planifimg\planif3.PNG"/>
+            <wp:extent cx="3142615" cy="1259840"/>
+            <wp:effectExtent l="0" t="0" r="635" b="0"/>
+            <wp:wrapTopAndBottom/>
+            <wp:docPr id="24" name="Image 24" descr="C:\Users\pittierst\Desktop\planifimg\planif3.PNG"/>
             <wp:cNvGraphicFramePr>
               <a:graphicFrameLocks xmlns:a="http://schemas.openxmlformats.org/drawingml/2006/main" noChangeAspect="1"/>
             </wp:cNvGraphicFramePr>
@@ -3510,20 +3372,20 @@
                     </pic:cNvPicPr>
                   </pic:nvPicPr>
                   <pic:blipFill rotWithShape="1">
-                    <a:blip r:embed="rId11">
+                    <a:blip r:embed="rId12">
                       <a:extLst>
                         <a:ext uri="{28A0092B-C50C-407E-A947-70E740481C1C}">
                           <a14:useLocalDpi xmlns:a14="http://schemas.microsoft.com/office/drawing/2010/main" val="0"/>
                         </a:ext>
                       </a:extLst>
                     </a:blip>
-                    <a:srcRect l="49872"/>
+                    <a:srcRect t="1" r="49906" b="1451"/>
                     <a:stretch/>
                   </pic:blipFill>
                   <pic:spPr bwMode="auto">
                     <a:xfrm>
                       <a:off x="0" y="0"/>
-                      <a:ext cx="3516630" cy="1430655"/>
+                      <a:ext cx="3142615" cy="1259840"/>
                     </a:xfrm>
                     <a:prstGeom prst="rect">
                       <a:avLst/>
@@ -3551,6 +3413,156 @@
         </w:drawing>
       </w:r>
       <w:r>
+        <w:rPr>
+          <w:noProof/>
+        </w:rPr>
+        <w:drawing>
+          <wp:anchor distT="0" distB="0" distL="114300" distR="114300" simplePos="0" relativeHeight="251685888" behindDoc="0" locked="0" layoutInCell="1" allowOverlap="1" wp14:anchorId="610B9B1C" wp14:editId="154A7277">
+            <wp:simplePos x="0" y="0"/>
+            <wp:positionH relativeFrom="margin">
+              <wp:posOffset>2285142</wp:posOffset>
+            </wp:positionH>
+            <wp:positionV relativeFrom="paragraph">
+              <wp:posOffset>1471163</wp:posOffset>
+            </wp:positionV>
+            <wp:extent cx="3121660" cy="1235710"/>
+            <wp:effectExtent l="0" t="0" r="2540" b="2540"/>
+            <wp:wrapTopAndBottom/>
+            <wp:docPr id="23" name="Image 23" descr="C:\Users\pittierst\Desktop\planifimg\planif2.PNG"/>
+            <wp:cNvGraphicFramePr>
+              <a:graphicFrameLocks xmlns:a="http://schemas.openxmlformats.org/drawingml/2006/main" noChangeAspect="1"/>
+            </wp:cNvGraphicFramePr>
+            <a:graphic xmlns:a="http://schemas.openxmlformats.org/drawingml/2006/main">
+              <a:graphicData uri="http://schemas.openxmlformats.org/drawingml/2006/picture">
+                <pic:pic xmlns:pic="http://schemas.openxmlformats.org/drawingml/2006/picture">
+                  <pic:nvPicPr>
+                    <pic:cNvPr id="0" name="Picture 7" descr="C:\Users\pittierst\Desktop\planifimg\planif2.PNG"/>
+                    <pic:cNvPicPr>
+                      <a:picLocks noChangeAspect="1" noChangeArrowheads="1"/>
+                    </pic:cNvPicPr>
+                  </pic:nvPicPr>
+                  <pic:blipFill rotWithShape="1">
+                    <a:blip r:embed="rId10" cstate="print">
+                      <a:extLst>
+                        <a:ext uri="{28A0092B-C50C-407E-A947-70E740481C1C}">
+                          <a14:useLocalDpi xmlns:a14="http://schemas.microsoft.com/office/drawing/2010/main" val="0"/>
+                        </a:ext>
+                      </a:extLst>
+                    </a:blip>
+                    <a:srcRect l="49938" t="2089" b="5398"/>
+                    <a:stretch/>
+                  </pic:blipFill>
+                  <pic:spPr bwMode="auto">
+                    <a:xfrm>
+                      <a:off x="0" y="0"/>
+                      <a:ext cx="3121660" cy="1235710"/>
+                    </a:xfrm>
+                    <a:prstGeom prst="rect">
+                      <a:avLst/>
+                    </a:prstGeom>
+                    <a:noFill/>
+                    <a:ln>
+                      <a:noFill/>
+                    </a:ln>
+                    <a:extLst>
+                      <a:ext uri="{53640926-AAD7-44D8-BBD7-CCE9431645EC}">
+                        <a14:shadowObscured xmlns:a14="http://schemas.microsoft.com/office/drawing/2010/main"/>
+                      </a:ext>
+                    </a:extLst>
+                  </pic:spPr>
+                </pic:pic>
+              </a:graphicData>
+            </a:graphic>
+            <wp14:sizeRelH relativeFrom="page">
+              <wp14:pctWidth>0</wp14:pctWidth>
+            </wp14:sizeRelH>
+            <wp14:sizeRelV relativeFrom="page">
+              <wp14:pctHeight>0</wp14:pctHeight>
+            </wp14:sizeRelV>
+          </wp:anchor>
+        </w:drawing>
+      </w:r>
+    </w:p>
+    <w:p>
+      <w:pPr>
+        <w:pStyle w:val="Titre1"/>
+      </w:pPr>
+      <w:bookmarkStart w:id="11" w:name="_Toc532179957"/>
+      <w:bookmarkStart w:id="12" w:name="_Toc165969641"/>
+      <w:bookmarkStart w:id="13" w:name="_Toc481753753"/>
+      <w:r>
+        <w:lastRenderedPageBreak/>
+        <w:t>Analyse</w:t>
+      </w:r>
+      <w:bookmarkEnd w:id="11"/>
+      <w:bookmarkEnd w:id="12"/>
+      <w:bookmarkEnd w:id="13"/>
+    </w:p>
+    <w:p>
+      <w:pPr>
+        <w:pStyle w:val="Titre2"/>
+      </w:pPr>
+      <w:bookmarkStart w:id="14" w:name="_Toc481753754"/>
+      <w:r>
+        <w:t>Opportunités</w:t>
+      </w:r>
+      <w:bookmarkEnd w:id="14"/>
+    </w:p>
+    <w:p>
+      <w:pPr>
+        <w:rPr>
+          <w:noProof/>
+        </w:rPr>
+      </w:pPr>
+    </w:p>
+    <w:p>
+      <w:r>
+        <w:t xml:space="preserve">Ce projet va me permettre d’approfondir mes connaissances en </w:t>
+      </w:r>
+      <w:proofErr w:type="spellStart"/>
+      <w:r>
+        <w:t>c</w:t>
+      </w:r>
+      <w:r>
+        <w:t>#</w:t>
+      </w:r>
+      <w:proofErr w:type="spellEnd"/>
+      <w:r>
+        <w:t xml:space="preserve"> et ma façon de coder. </w:t>
+      </w:r>
+    </w:p>
+    <w:p>
+      <w:pPr>
+        <w:rPr>
+          <w:b/>
+        </w:rPr>
+      </w:pPr>
+      <w:r>
+        <w:rPr>
+          <w:b/>
+        </w:rPr>
+        <w:t>A compléter</w:t>
+      </w:r>
+    </w:p>
+    <w:p>
+      <w:pPr>
+        <w:pStyle w:val="Titre2"/>
+      </w:pPr>
+      <w:bookmarkStart w:id="15" w:name="_Toc532179959"/>
+      <w:bookmarkStart w:id="16" w:name="_Toc165969643"/>
+      <w:bookmarkStart w:id="17" w:name="_Toc481753755"/>
+      <w:r>
+        <w:t>Document d’analyse</w:t>
+      </w:r>
+      <w:bookmarkEnd w:id="15"/>
+      <w:bookmarkEnd w:id="16"/>
+      <w:r>
+        <w:t xml:space="preserve"> et conception</w:t>
+      </w:r>
+      <w:bookmarkEnd w:id="17"/>
+    </w:p>
+    <w:p>
+      <w:r>
         <w:t xml:space="preserve">Comme écrit dans les opportunités, le programme sera développé en C#. Il utilisera le type Windows </w:t>
       </w:r>
       <w:proofErr w:type="spellStart"/>
@@ -3571,7 +3583,6 @@
       </w:pPr>
       <w:bookmarkStart w:id="18" w:name="_Toc481753756"/>
       <w:r>
-        <w:lastRenderedPageBreak/>
         <w:t>Maquette</w:t>
       </w:r>
       <w:bookmarkEnd w:id="18"/>
@@ -3584,6 +3595,738 @@
         <w:pStyle w:val="Retraitcorpsdetexte3"/>
         <w:ind w:left="0"/>
       </w:pPr>
+      <w:r>
+        <w:rPr>
+          <w:noProof/>
+        </w:rPr>
+        <mc:AlternateContent>
+          <mc:Choice Requires="wps">
+            <w:drawing>
+              <wp:anchor distT="0" distB="0" distL="114300" distR="114300" simplePos="0" relativeHeight="251703296" behindDoc="0" locked="0" layoutInCell="1" allowOverlap="1" wp14:anchorId="2B01DFBE" wp14:editId="01F150C6">
+                <wp:simplePos x="0" y="0"/>
+                <wp:positionH relativeFrom="column">
+                  <wp:posOffset>4178935</wp:posOffset>
+                </wp:positionH>
+                <wp:positionV relativeFrom="paragraph">
+                  <wp:posOffset>283845</wp:posOffset>
+                </wp:positionV>
+                <wp:extent cx="246490" cy="246491"/>
+                <wp:effectExtent l="0" t="0" r="20320" b="20320"/>
+                <wp:wrapNone/>
+                <wp:docPr id="31" name="Zone de texte 31"/>
+                <wp:cNvGraphicFramePr/>
+                <a:graphic xmlns:a="http://schemas.openxmlformats.org/drawingml/2006/main">
+                  <a:graphicData uri="http://schemas.microsoft.com/office/word/2010/wordprocessingShape">
+                    <wps:wsp>
+                      <wps:cNvSpPr txBox="1"/>
+                      <wps:spPr>
+                        <a:xfrm>
+                          <a:off x="0" y="0"/>
+                          <a:ext cx="246490" cy="246491"/>
+                        </a:xfrm>
+                        <a:prstGeom prst="rect">
+                          <a:avLst/>
+                        </a:prstGeom>
+                        <a:solidFill>
+                          <a:schemeClr val="lt1"/>
+                        </a:solidFill>
+                        <a:ln w="6350">
+                          <a:solidFill>
+                            <a:prstClr val="black"/>
+                          </a:solidFill>
+                        </a:ln>
+                      </wps:spPr>
+                      <wps:txbx>
+                        <w:txbxContent>
+                          <w:p>
+                            <w:r>
+                              <w:t>6</w:t>
+                            </w:r>
+                          </w:p>
+                        </w:txbxContent>
+                      </wps:txbx>
+                      <wps:bodyPr rot="0" spcFirstLastPara="0" vertOverflow="overflow" horzOverflow="overflow" vert="horz" wrap="square" lIns="91440" tIns="45720" rIns="91440" bIns="45720" numCol="1" spcCol="0" rtlCol="0" fromWordArt="0" anchor="t" anchorCtr="0" forceAA="0" compatLnSpc="1">
+                        <a:prstTxWarp prst="textNoShape">
+                          <a:avLst/>
+                        </a:prstTxWarp>
+                        <a:noAutofit/>
+                      </wps:bodyPr>
+                    </wps:wsp>
+                  </a:graphicData>
+                </a:graphic>
+                <wp14:sizeRelH relativeFrom="margin">
+                  <wp14:pctWidth>0</wp14:pctWidth>
+                </wp14:sizeRelH>
+                <wp14:sizeRelV relativeFrom="margin">
+                  <wp14:pctHeight>0</wp14:pctHeight>
+                </wp14:sizeRelV>
+              </wp:anchor>
+            </w:drawing>
+          </mc:Choice>
+          <mc:Fallback>
+            <w:pict>
+              <v:shapetype w14:anchorId="2B01DFBE" id="_x0000_t202" coordsize="21600,21600" o:spt="202" path="m,l,21600r21600,l21600,xe">
+                <v:stroke joinstyle="miter"/>
+                <v:path gradientshapeok="t" o:connecttype="rect"/>
+              </v:shapetype>
+              <v:shape id="Zone de texte 31" o:spid="_x0000_s1026" type="#_x0000_t202" style="position:absolute;left:0;text-align:left;margin-left:329.05pt;margin-top:22.35pt;width:19.4pt;height:19.4pt;z-index:251703296;visibility:visible;mso-wrap-style:square;mso-width-percent:0;mso-height-percent:0;mso-wrap-distance-left:9pt;mso-wrap-distance-top:0;mso-wrap-distance-right:9pt;mso-wrap-distance-bottom:0;mso-position-horizontal:absolute;mso-position-horizontal-relative:text;mso-position-vertical:absolute;mso-position-vertical-relative:text;mso-width-percent:0;mso-height-percent:0;mso-width-relative:margin;mso-height-relative:margin;v-text-anchor:top" o:gfxdata="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" fillcolor="white [3201]" strokeweight=".5pt">
+                <v:textbox>
+                  <w:txbxContent>
+                    <w:p>
+                      <w:r>
+                        <w:t>6</w:t>
+                      </w:r>
+                    </w:p>
+                  </w:txbxContent>
+                </v:textbox>
+              </v:shape>
+            </w:pict>
+          </mc:Fallback>
+        </mc:AlternateContent>
+      </w:r>
+      <w:r>
+        <w:rPr>
+          <w:noProof/>
+        </w:rPr>
+        <mc:AlternateContent>
+          <mc:Choice Requires="wps">
+            <w:drawing>
+              <wp:anchor distT="0" distB="0" distL="114300" distR="114300" simplePos="0" relativeHeight="251704320" behindDoc="0" locked="0" layoutInCell="1" allowOverlap="1">
+                <wp:simplePos x="0" y="0"/>
+                <wp:positionH relativeFrom="column">
+                  <wp:posOffset>4421505</wp:posOffset>
+                </wp:positionH>
+                <wp:positionV relativeFrom="paragraph">
+                  <wp:posOffset>198120</wp:posOffset>
+                </wp:positionV>
+                <wp:extent cx="159026" cy="174928"/>
+                <wp:effectExtent l="0" t="0" r="31750" b="34925"/>
+                <wp:wrapNone/>
+                <wp:docPr id="32" name="Connecteur droit 32"/>
+                <wp:cNvGraphicFramePr/>
+                <a:graphic xmlns:a="http://schemas.openxmlformats.org/drawingml/2006/main">
+                  <a:graphicData uri="http://schemas.microsoft.com/office/word/2010/wordprocessingShape">
+                    <wps:wsp>
+                      <wps:cNvCnPr/>
+                      <wps:spPr>
+                        <a:xfrm flipV="1">
+                          <a:off x="0" y="0"/>
+                          <a:ext cx="159026" cy="174928"/>
+                        </a:xfrm>
+                        <a:prstGeom prst="line">
+                          <a:avLst/>
+                        </a:prstGeom>
+                        <a:ln>
+                          <a:solidFill>
+                            <a:schemeClr val="tx1"/>
+                          </a:solidFill>
+                        </a:ln>
+                      </wps:spPr>
+                      <wps:style>
+                        <a:lnRef idx="1">
+                          <a:schemeClr val="accent1"/>
+                        </a:lnRef>
+                        <a:fillRef idx="0">
+                          <a:schemeClr val="accent1"/>
+                        </a:fillRef>
+                        <a:effectRef idx="0">
+                          <a:schemeClr val="accent1"/>
+                        </a:effectRef>
+                        <a:fontRef idx="minor">
+                          <a:schemeClr val="tx1"/>
+                        </a:fontRef>
+                      </wps:style>
+                      <wps:bodyPr/>
+                    </wps:wsp>
+                  </a:graphicData>
+                </a:graphic>
+              </wp:anchor>
+            </w:drawing>
+          </mc:Choice>
+          <mc:Fallback>
+            <w:pict>
+              <v:line w14:anchorId="6A3666F3" id="Connecteur droit 32" o:spid="_x0000_s1026" style="position:absolute;flip:y;z-index:251704320;visibility:visible;mso-wrap-style:square;mso-wrap-distance-left:9pt;mso-wrap-distance-top:0;mso-wrap-distance-right:9pt;mso-wrap-distance-bottom:0;mso-position-horizontal:absolute;mso-position-horizontal-relative:text;mso-position-vertical:absolute;mso-position-vertical-relative:text" from="348.15pt,15.6pt" to="360.65pt,29.35pt" o:gfxdata="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" strokecolor="black [3213]"/>
+            </w:pict>
+          </mc:Fallback>
+        </mc:AlternateContent>
+      </w:r>
+      <w:r>
+        <w:rPr>
+          <w:noProof/>
+        </w:rPr>
+        <mc:AlternateContent>
+          <mc:Choice Requires="wps">
+            <w:drawing>
+              <wp:anchor distT="0" distB="0" distL="114300" distR="114300" simplePos="0" relativeHeight="251706368" behindDoc="0" locked="0" layoutInCell="1" allowOverlap="1" wp14:anchorId="301F237D" wp14:editId="35A13014">
+                <wp:simplePos x="0" y="0"/>
+                <wp:positionH relativeFrom="column">
+                  <wp:posOffset>5266055</wp:posOffset>
+                </wp:positionH>
+                <wp:positionV relativeFrom="paragraph">
+                  <wp:posOffset>591185</wp:posOffset>
+                </wp:positionV>
+                <wp:extent cx="127635" cy="182880"/>
+                <wp:effectExtent l="0" t="0" r="24765" b="26670"/>
+                <wp:wrapNone/>
+                <wp:docPr id="33" name="Connecteur droit 33"/>
+                <wp:cNvGraphicFramePr/>
+                <a:graphic xmlns:a="http://schemas.openxmlformats.org/drawingml/2006/main">
+                  <a:graphicData uri="http://schemas.microsoft.com/office/word/2010/wordprocessingShape">
+                    <wps:wsp>
+                      <wps:cNvCnPr/>
+                      <wps:spPr>
+                        <a:xfrm flipV="1">
+                          <a:off x="0" y="0"/>
+                          <a:ext cx="127635" cy="182880"/>
+                        </a:xfrm>
+                        <a:prstGeom prst="line">
+                          <a:avLst/>
+                        </a:prstGeom>
+                        <a:ln>
+                          <a:solidFill>
+                            <a:schemeClr val="tx1"/>
+                          </a:solidFill>
+                        </a:ln>
+                      </wps:spPr>
+                      <wps:style>
+                        <a:lnRef idx="1">
+                          <a:schemeClr val="accent1"/>
+                        </a:lnRef>
+                        <a:fillRef idx="0">
+                          <a:schemeClr val="accent1"/>
+                        </a:fillRef>
+                        <a:effectRef idx="0">
+                          <a:schemeClr val="accent1"/>
+                        </a:effectRef>
+                        <a:fontRef idx="minor">
+                          <a:schemeClr val="tx1"/>
+                        </a:fontRef>
+                      </wps:style>
+                      <wps:bodyPr/>
+                    </wps:wsp>
+                  </a:graphicData>
+                </a:graphic>
+                <wp14:sizeRelH relativeFrom="margin">
+                  <wp14:pctWidth>0</wp14:pctWidth>
+                </wp14:sizeRelH>
+                <wp14:sizeRelV relativeFrom="margin">
+                  <wp14:pctHeight>0</wp14:pctHeight>
+                </wp14:sizeRelV>
+              </wp:anchor>
+            </w:drawing>
+          </mc:Choice>
+          <mc:Fallback>
+            <w:pict>
+              <v:line w14:anchorId="47EF956B" id="Connecteur droit 33" o:spid="_x0000_s1026" style="position:absolute;flip:y;z-index:251706368;visibility:visible;mso-wrap-style:square;mso-width-percent:0;mso-height-percent:0;mso-wrap-distance-left:9pt;mso-wrap-distance-top:0;mso-wrap-distance-right:9pt;mso-wrap-distance-bottom:0;mso-position-horizontal:absolute;mso-position-horizontal-relative:text;mso-position-vertical:absolute;mso-position-vertical-relative:text;mso-width-percent:0;mso-height-percent:0;mso-width-relative:margin;mso-height-relative:margin" from="414.65pt,46.55pt" to="424.7pt,60.95pt" o:gfxdata="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" strokecolor="black [3213]"/>
+            </w:pict>
+          </mc:Fallback>
+        </mc:AlternateContent>
+      </w:r>
+      <w:r>
+        <w:rPr>
+          <w:noProof/>
+        </w:rPr>
+        <mc:AlternateContent>
+          <mc:Choice Requires="wps">
+            <w:drawing>
+              <wp:anchor distT="0" distB="0" distL="114300" distR="114300" simplePos="0" relativeHeight="251701248" behindDoc="0" locked="0" layoutInCell="1" allowOverlap="1" wp14:anchorId="57BF7E6A" wp14:editId="686180B2">
+                <wp:simplePos x="0" y="0"/>
+                <wp:positionH relativeFrom="column">
+                  <wp:posOffset>5023926</wp:posOffset>
+                </wp:positionH>
+                <wp:positionV relativeFrom="paragraph">
+                  <wp:posOffset>661946</wp:posOffset>
+                </wp:positionV>
+                <wp:extent cx="246490" cy="246491"/>
+                <wp:effectExtent l="0" t="0" r="20320" b="20320"/>
+                <wp:wrapNone/>
+                <wp:docPr id="30" name="Zone de texte 30"/>
+                <wp:cNvGraphicFramePr/>
+                <a:graphic xmlns:a="http://schemas.openxmlformats.org/drawingml/2006/main">
+                  <a:graphicData uri="http://schemas.microsoft.com/office/word/2010/wordprocessingShape">
+                    <wps:wsp>
+                      <wps:cNvSpPr txBox="1"/>
+                      <wps:spPr>
+                        <a:xfrm>
+                          <a:off x="0" y="0"/>
+                          <a:ext cx="246490" cy="246491"/>
+                        </a:xfrm>
+                        <a:prstGeom prst="rect">
+                          <a:avLst/>
+                        </a:prstGeom>
+                        <a:solidFill>
+                          <a:schemeClr val="lt1"/>
+                        </a:solidFill>
+                        <a:ln w="6350">
+                          <a:solidFill>
+                            <a:prstClr val="black"/>
+                          </a:solidFill>
+                        </a:ln>
+                      </wps:spPr>
+                      <wps:txbx>
+                        <w:txbxContent>
+                          <w:p>
+                            <w:r>
+                              <w:t>5</w:t>
+                            </w:r>
+                          </w:p>
+                        </w:txbxContent>
+                      </wps:txbx>
+                      <wps:bodyPr rot="0" spcFirstLastPara="0" vertOverflow="overflow" horzOverflow="overflow" vert="horz" wrap="square" lIns="91440" tIns="45720" rIns="91440" bIns="45720" numCol="1" spcCol="0" rtlCol="0" fromWordArt="0" anchor="t" anchorCtr="0" forceAA="0" compatLnSpc="1">
+                        <a:prstTxWarp prst="textNoShape">
+                          <a:avLst/>
+                        </a:prstTxWarp>
+                        <a:noAutofit/>
+                      </wps:bodyPr>
+                    </wps:wsp>
+                  </a:graphicData>
+                </a:graphic>
+                <wp14:sizeRelH relativeFrom="margin">
+                  <wp14:pctWidth>0</wp14:pctWidth>
+                </wp14:sizeRelH>
+                <wp14:sizeRelV relativeFrom="margin">
+                  <wp14:pctHeight>0</wp14:pctHeight>
+                </wp14:sizeRelV>
+              </wp:anchor>
+            </w:drawing>
+          </mc:Choice>
+          <mc:Fallback>
+            <w:pict>
+              <v:shape w14:anchorId="57BF7E6A" id="Zone de texte 30" o:spid="_x0000_s1027" type="#_x0000_t202" style="position:absolute;left:0;text-align:left;margin-left:395.6pt;margin-top:52.1pt;width:19.4pt;height:19.4pt;z-index:251701248;visibility:visible;mso-wrap-style:square;mso-width-percent:0;mso-height-percent:0;mso-wrap-distance-left:9pt;mso-wrap-distance-top:0;mso-wrap-distance-right:9pt;mso-wrap-distance-bottom:0;mso-position-horizontal:absolute;mso-position-horizontal-relative:text;mso-position-vertical:absolute;mso-position-vertical-relative:text;mso-width-percent:0;mso-height-percent:0;mso-width-relative:margin;mso-height-relative:margin;v-text-anchor:top" o:gfxdata="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" fillcolor="white [3201]" strokeweight=".5pt">
+                <v:textbox>
+                  <w:txbxContent>
+                    <w:p>
+                      <w:r>
+                        <w:t>5</w:t>
+                      </w:r>
+                    </w:p>
+                  </w:txbxContent>
+                </v:textbox>
+              </v:shape>
+            </w:pict>
+          </mc:Fallback>
+        </mc:AlternateContent>
+      </w:r>
+      <w:r>
+        <w:rPr>
+          <w:noProof/>
+        </w:rPr>
+        <mc:AlternateContent>
+          <mc:Choice Requires="wps">
+            <w:drawing>
+              <wp:anchor distT="0" distB="0" distL="114300" distR="114300" simplePos="0" relativeHeight="251699200" behindDoc="0" locked="0" layoutInCell="1" allowOverlap="1" wp14:anchorId="11B12743" wp14:editId="543BDE06">
+                <wp:simplePos x="0" y="0"/>
+                <wp:positionH relativeFrom="column">
+                  <wp:posOffset>4960758</wp:posOffset>
+                </wp:positionH>
+                <wp:positionV relativeFrom="paragraph">
+                  <wp:posOffset>1926203</wp:posOffset>
+                </wp:positionV>
+                <wp:extent cx="246490" cy="246491"/>
+                <wp:effectExtent l="0" t="0" r="20320" b="20320"/>
+                <wp:wrapNone/>
+                <wp:docPr id="29" name="Zone de texte 29"/>
+                <wp:cNvGraphicFramePr/>
+                <a:graphic xmlns:a="http://schemas.openxmlformats.org/drawingml/2006/main">
+                  <a:graphicData uri="http://schemas.microsoft.com/office/word/2010/wordprocessingShape">
+                    <wps:wsp>
+                      <wps:cNvSpPr txBox="1"/>
+                      <wps:spPr>
+                        <a:xfrm>
+                          <a:off x="0" y="0"/>
+                          <a:ext cx="246490" cy="246491"/>
+                        </a:xfrm>
+                        <a:prstGeom prst="rect">
+                          <a:avLst/>
+                        </a:prstGeom>
+                        <a:solidFill>
+                          <a:schemeClr val="lt1"/>
+                        </a:solidFill>
+                        <a:ln w="6350">
+                          <a:solidFill>
+                            <a:prstClr val="black"/>
+                          </a:solidFill>
+                        </a:ln>
+                      </wps:spPr>
+                      <wps:txbx>
+                        <w:txbxContent>
+                          <w:p>
+                            <w:r>
+                              <w:t>4</w:t>
+                            </w:r>
+                          </w:p>
+                        </w:txbxContent>
+                      </wps:txbx>
+                      <wps:bodyPr rot="0" spcFirstLastPara="0" vertOverflow="overflow" horzOverflow="overflow" vert="horz" wrap="square" lIns="91440" tIns="45720" rIns="91440" bIns="45720" numCol="1" spcCol="0" rtlCol="0" fromWordArt="0" anchor="t" anchorCtr="0" forceAA="0" compatLnSpc="1">
+                        <a:prstTxWarp prst="textNoShape">
+                          <a:avLst/>
+                        </a:prstTxWarp>
+                        <a:noAutofit/>
+                      </wps:bodyPr>
+                    </wps:wsp>
+                  </a:graphicData>
+                </a:graphic>
+                <wp14:sizeRelH relativeFrom="margin">
+                  <wp14:pctWidth>0</wp14:pctWidth>
+                </wp14:sizeRelH>
+                <wp14:sizeRelV relativeFrom="margin">
+                  <wp14:pctHeight>0</wp14:pctHeight>
+                </wp14:sizeRelV>
+              </wp:anchor>
+            </w:drawing>
+          </mc:Choice>
+          <mc:Fallback>
+            <w:pict>
+              <v:shape w14:anchorId="11B12743" id="Zone de texte 29" o:spid="_x0000_s1028" type="#_x0000_t202" style="position:absolute;left:0;text-align:left;margin-left:390.6pt;margin-top:151.65pt;width:19.4pt;height:19.4pt;z-index:251699200;visibility:visible;mso-wrap-style:square;mso-width-percent:0;mso-height-percent:0;mso-wrap-distance-left:9pt;mso-wrap-distance-top:0;mso-wrap-distance-right:9pt;mso-wrap-distance-bottom:0;mso-position-horizontal:absolute;mso-position-horizontal-relative:text;mso-position-vertical:absolute;mso-position-vertical-relative:text;mso-width-percent:0;mso-height-percent:0;mso-width-relative:margin;mso-height-relative:margin;v-text-anchor:top" o:gfxdata="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" fillcolor="white [3201]" strokeweight=".5pt">
+                <v:textbox>
+                  <w:txbxContent>
+                    <w:p>
+                      <w:r>
+                        <w:t>4</w:t>
+                      </w:r>
+                    </w:p>
+                  </w:txbxContent>
+                </v:textbox>
+              </v:shape>
+            </w:pict>
+          </mc:Fallback>
+        </mc:AlternateContent>
+      </w:r>
+      <w:r>
+        <w:rPr>
+          <w:noProof/>
+        </w:rPr>
+        <mc:AlternateContent>
+          <mc:Choice Requires="wps">
+            <w:drawing>
+              <wp:anchor distT="0" distB="0" distL="114300" distR="114300" simplePos="0" relativeHeight="251697152" behindDoc="0" locked="0" layoutInCell="1" allowOverlap="1" wp14:anchorId="4D6569E2" wp14:editId="469BE987">
+                <wp:simplePos x="0" y="0"/>
+                <wp:positionH relativeFrom="column">
+                  <wp:posOffset>444417</wp:posOffset>
+                </wp:positionH>
+                <wp:positionV relativeFrom="paragraph">
+                  <wp:posOffset>1258294</wp:posOffset>
+                </wp:positionV>
+                <wp:extent cx="246490" cy="246491"/>
+                <wp:effectExtent l="0" t="0" r="20320" b="20320"/>
+                <wp:wrapNone/>
+                <wp:docPr id="28" name="Zone de texte 28"/>
+                <wp:cNvGraphicFramePr/>
+                <a:graphic xmlns:a="http://schemas.openxmlformats.org/drawingml/2006/main">
+                  <a:graphicData uri="http://schemas.microsoft.com/office/word/2010/wordprocessingShape">
+                    <wps:wsp>
+                      <wps:cNvSpPr txBox="1"/>
+                      <wps:spPr>
+                        <a:xfrm>
+                          <a:off x="0" y="0"/>
+                          <a:ext cx="246490" cy="246491"/>
+                        </a:xfrm>
+                        <a:prstGeom prst="rect">
+                          <a:avLst/>
+                        </a:prstGeom>
+                        <a:solidFill>
+                          <a:schemeClr val="lt1"/>
+                        </a:solidFill>
+                        <a:ln w="6350">
+                          <a:solidFill>
+                            <a:prstClr val="black"/>
+                          </a:solidFill>
+                        </a:ln>
+                      </wps:spPr>
+                      <wps:txbx>
+                        <w:txbxContent>
+                          <w:p>
+                            <w:r>
+                              <w:t>1</w:t>
+                            </w:r>
+                          </w:p>
+                        </w:txbxContent>
+                      </wps:txbx>
+                      <wps:bodyPr rot="0" spcFirstLastPara="0" vertOverflow="overflow" horzOverflow="overflow" vert="horz" wrap="square" lIns="91440" tIns="45720" rIns="91440" bIns="45720" numCol="1" spcCol="0" rtlCol="0" fromWordArt="0" anchor="t" anchorCtr="0" forceAA="0" compatLnSpc="1">
+                        <a:prstTxWarp prst="textNoShape">
+                          <a:avLst/>
+                        </a:prstTxWarp>
+                        <a:noAutofit/>
+                      </wps:bodyPr>
+                    </wps:wsp>
+                  </a:graphicData>
+                </a:graphic>
+                <wp14:sizeRelH relativeFrom="margin">
+                  <wp14:pctWidth>0</wp14:pctWidth>
+                </wp14:sizeRelH>
+                <wp14:sizeRelV relativeFrom="margin">
+                  <wp14:pctHeight>0</wp14:pctHeight>
+                </wp14:sizeRelV>
+              </wp:anchor>
+            </w:drawing>
+          </mc:Choice>
+          <mc:Fallback>
+            <w:pict>
+              <v:shape w14:anchorId="4D6569E2" id="Zone de texte 28" o:spid="_x0000_s1029" type="#_x0000_t202" style="position:absolute;left:0;text-align:left;margin-left:35pt;margin-top:99.1pt;width:19.4pt;height:19.4pt;z-index:251697152;visibility:visible;mso-wrap-style:square;mso-width-percent:0;mso-height-percent:0;mso-wrap-distance-left:9pt;mso-wrap-distance-top:0;mso-wrap-distance-right:9pt;mso-wrap-distance-bottom:0;mso-position-horizontal:absolute;mso-position-horizontal-relative:text;mso-position-vertical:absolute;mso-position-vertical-relative:text;mso-width-percent:0;mso-height-percent:0;mso-width-relative:margin;mso-height-relative:margin;v-text-anchor:top" o:gfxdata="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" fillcolor="white [3201]" strokeweight=".5pt">
+                <v:textbox>
+                  <w:txbxContent>
+                    <w:p>
+                      <w:r>
+                        <w:t>1</w:t>
+                      </w:r>
+                    </w:p>
+                  </w:txbxContent>
+                </v:textbox>
+              </v:shape>
+            </w:pict>
+          </mc:Fallback>
+        </mc:AlternateContent>
+      </w:r>
+      <w:r>
+        <w:rPr>
+          <w:noProof/>
+        </w:rPr>
+        <mc:AlternateContent>
+          <mc:Choice Requires="wps">
+            <w:drawing>
+              <wp:anchor distT="0" distB="0" distL="114300" distR="114300" simplePos="0" relativeHeight="251693056" behindDoc="0" locked="0" layoutInCell="1" allowOverlap="1" wp14:anchorId="4EB3739A" wp14:editId="5566B635">
+                <wp:simplePos x="0" y="0"/>
+                <wp:positionH relativeFrom="column">
+                  <wp:posOffset>1993265</wp:posOffset>
+                </wp:positionH>
+                <wp:positionV relativeFrom="paragraph">
+                  <wp:posOffset>1335957</wp:posOffset>
+                </wp:positionV>
+                <wp:extent cx="246490" cy="246491"/>
+                <wp:effectExtent l="0" t="0" r="20320" b="20320"/>
+                <wp:wrapNone/>
+                <wp:docPr id="26" name="Zone de texte 26"/>
+                <wp:cNvGraphicFramePr/>
+                <a:graphic xmlns:a="http://schemas.openxmlformats.org/drawingml/2006/main">
+                  <a:graphicData uri="http://schemas.microsoft.com/office/word/2010/wordprocessingShape">
+                    <wps:wsp>
+                      <wps:cNvSpPr txBox="1"/>
+                      <wps:spPr>
+                        <a:xfrm>
+                          <a:off x="0" y="0"/>
+                          <a:ext cx="246490" cy="246491"/>
+                        </a:xfrm>
+                        <a:prstGeom prst="rect">
+                          <a:avLst/>
+                        </a:prstGeom>
+                        <a:solidFill>
+                          <a:schemeClr val="lt1"/>
+                        </a:solidFill>
+                        <a:ln w="6350">
+                          <a:solidFill>
+                            <a:prstClr val="black"/>
+                          </a:solidFill>
+                        </a:ln>
+                      </wps:spPr>
+                      <wps:txbx>
+                        <w:txbxContent>
+                          <w:p>
+                            <w:r>
+                              <w:t>2</w:t>
+                            </w:r>
+                          </w:p>
+                        </w:txbxContent>
+                      </wps:txbx>
+                      <wps:bodyPr rot="0" spcFirstLastPara="0" vertOverflow="overflow" horzOverflow="overflow" vert="horz" wrap="square" lIns="91440" tIns="45720" rIns="91440" bIns="45720" numCol="1" spcCol="0" rtlCol="0" fromWordArt="0" anchor="t" anchorCtr="0" forceAA="0" compatLnSpc="1">
+                        <a:prstTxWarp prst="textNoShape">
+                          <a:avLst/>
+                        </a:prstTxWarp>
+                        <a:noAutofit/>
+                      </wps:bodyPr>
+                    </wps:wsp>
+                  </a:graphicData>
+                </a:graphic>
+                <wp14:sizeRelH relativeFrom="margin">
+                  <wp14:pctWidth>0</wp14:pctWidth>
+                </wp14:sizeRelH>
+                <wp14:sizeRelV relativeFrom="margin">
+                  <wp14:pctHeight>0</wp14:pctHeight>
+                </wp14:sizeRelV>
+              </wp:anchor>
+            </w:drawing>
+          </mc:Choice>
+          <mc:Fallback>
+            <w:pict>
+              <v:shape w14:anchorId="4EB3739A" id="Zone de texte 26" o:spid="_x0000_s1030" type="#_x0000_t202" style="position:absolute;left:0;text-align:left;margin-left:156.95pt;margin-top:105.2pt;width:19.4pt;height:19.4pt;z-index:251693056;visibility:visible;mso-wrap-style:square;mso-width-percent:0;mso-height-percent:0;mso-wrap-distance-left:9pt;mso-wrap-distance-top:0;mso-wrap-distance-right:9pt;mso-wrap-distance-bottom:0;mso-position-horizontal:absolute;mso-position-horizontal-relative:text;mso-position-vertical:absolute;mso-position-vertical-relative:text;mso-width-percent:0;mso-height-percent:0;mso-width-relative:margin;mso-height-relative:margin;v-text-anchor:top" o:gfxdata="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" fillcolor="white [3201]" strokeweight=".5pt">
+                <v:textbox>
+                  <w:txbxContent>
+                    <w:p>
+                      <w:r>
+                        <w:t>2</w:t>
+                      </w:r>
+                    </w:p>
+                  </w:txbxContent>
+                </v:textbox>
+              </v:shape>
+            </w:pict>
+          </mc:Fallback>
+        </mc:AlternateContent>
+      </w:r>
+      <w:r>
+        <w:rPr>
+          <w:noProof/>
+        </w:rPr>
+        <mc:AlternateContent>
+          <mc:Choice Requires="wps">
+            <w:drawing>
+              <wp:anchor distT="0" distB="0" distL="114300" distR="114300" simplePos="0" relativeHeight="251664384" behindDoc="0" locked="0" layoutInCell="1" allowOverlap="1" wp14:anchorId="600511CF" wp14:editId="3D8915C8">
+                <wp:simplePos x="0" y="0"/>
+                <wp:positionH relativeFrom="column">
+                  <wp:posOffset>1969991</wp:posOffset>
+                </wp:positionH>
+                <wp:positionV relativeFrom="paragraph">
+                  <wp:posOffset>1297277</wp:posOffset>
+                </wp:positionV>
+                <wp:extent cx="1844702" cy="1418370"/>
+                <wp:effectExtent l="0" t="0" r="22225" b="10795"/>
+                <wp:wrapNone/>
+                <wp:docPr id="9" name="Rectangle 9"/>
+                <wp:cNvGraphicFramePr/>
+                <a:graphic xmlns:a="http://schemas.openxmlformats.org/drawingml/2006/main">
+                  <a:graphicData uri="http://schemas.microsoft.com/office/word/2010/wordprocessingShape">
+                    <wps:wsp>
+                      <wps:cNvSpPr/>
+                      <wps:spPr>
+                        <a:xfrm>
+                          <a:off x="0" y="0"/>
+                          <a:ext cx="1844702" cy="1418370"/>
+                        </a:xfrm>
+                        <a:prstGeom prst="rect">
+                          <a:avLst/>
+                        </a:prstGeom>
+                        <a:noFill/>
+                        <a:ln>
+                          <a:solidFill>
+                            <a:srgbClr val="FF0000"/>
+                          </a:solidFill>
+                        </a:ln>
+                      </wps:spPr>
+                      <wps:style>
+                        <a:lnRef idx="2">
+                          <a:schemeClr val="accent1">
+                            <a:shade val="50000"/>
+                          </a:schemeClr>
+                        </a:lnRef>
+                        <a:fillRef idx="1">
+                          <a:schemeClr val="accent1"/>
+                        </a:fillRef>
+                        <a:effectRef idx="0">
+                          <a:schemeClr val="accent1"/>
+                        </a:effectRef>
+                        <a:fontRef idx="minor">
+                          <a:schemeClr val="lt1"/>
+                        </a:fontRef>
+                      </wps:style>
+                      <wps:bodyPr rot="0" spcFirstLastPara="0" vertOverflow="overflow" horzOverflow="overflow" vert="horz" wrap="square" lIns="91440" tIns="45720" rIns="91440" bIns="45720" numCol="1" spcCol="0" rtlCol="0" fromWordArt="0" anchor="ctr" anchorCtr="0" forceAA="0" compatLnSpc="1">
+                        <a:prstTxWarp prst="textNoShape">
+                          <a:avLst/>
+                        </a:prstTxWarp>
+                        <a:noAutofit/>
+                      </wps:bodyPr>
+                    </wps:wsp>
+                  </a:graphicData>
+                </a:graphic>
+                <wp14:sizeRelH relativeFrom="margin">
+                  <wp14:pctWidth>0</wp14:pctWidth>
+                </wp14:sizeRelH>
+                <wp14:sizeRelV relativeFrom="margin">
+                  <wp14:pctHeight>0</wp14:pctHeight>
+                </wp14:sizeRelV>
+              </wp:anchor>
+            </w:drawing>
+          </mc:Choice>
+          <mc:Fallback>
+            <w:pict>
+              <v:rect w14:anchorId="415F8ED2" id="Rectangle 9" o:spid="_x0000_s1026" style="position:absolute;margin-left:155.1pt;margin-top:102.15pt;width:145.25pt;height:111.7pt;z-index:251664384;visibility:visible;mso-wrap-style:square;mso-width-percent:0;mso-height-percent:0;mso-wrap-distance-left:9pt;mso-wrap-distance-top:0;mso-wrap-distance-right:9pt;mso-wrap-distance-bottom:0;mso-position-horizontal:absolute;mso-position-horizontal-relative:text;mso-position-vertical:absolute;mso-position-vertical-relative:text;mso-width-percent:0;mso-height-percent:0;mso-width-relative:margin;mso-height-relative:margin;v-text-anchor:middle" o:gfxdata="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" filled="f" strokecolor="red" strokeweight="1.25pt"/>
+            </w:pict>
+          </mc:Fallback>
+        </mc:AlternateContent>
+      </w:r>
+      <w:r>
+        <w:rPr>
+          <w:noProof/>
+        </w:rPr>
+        <mc:AlternateContent>
+          <mc:Choice Requires="wps">
+            <w:drawing>
+              <wp:anchor distT="0" distB="0" distL="114300" distR="114300" simplePos="0" relativeHeight="251695104" behindDoc="0" locked="0" layoutInCell="1" allowOverlap="1" wp14:anchorId="30B542E3" wp14:editId="34D3BE4E">
+                <wp:simplePos x="0" y="0"/>
+                <wp:positionH relativeFrom="column">
+                  <wp:posOffset>157674</wp:posOffset>
+                </wp:positionH>
+                <wp:positionV relativeFrom="paragraph">
+                  <wp:posOffset>3094769</wp:posOffset>
+                </wp:positionV>
+                <wp:extent cx="246490" cy="246491"/>
+                <wp:effectExtent l="0" t="0" r="20320" b="20320"/>
+                <wp:wrapNone/>
+                <wp:docPr id="27" name="Zone de texte 27"/>
+                <wp:cNvGraphicFramePr/>
+                <a:graphic xmlns:a="http://schemas.openxmlformats.org/drawingml/2006/main">
+                  <a:graphicData uri="http://schemas.microsoft.com/office/word/2010/wordprocessingShape">
+                    <wps:wsp>
+                      <wps:cNvSpPr txBox="1"/>
+                      <wps:spPr>
+                        <a:xfrm>
+                          <a:off x="0" y="0"/>
+                          <a:ext cx="246490" cy="246491"/>
+                        </a:xfrm>
+                        <a:prstGeom prst="rect">
+                          <a:avLst/>
+                        </a:prstGeom>
+                        <a:solidFill>
+                          <a:schemeClr val="lt1"/>
+                        </a:solidFill>
+                        <a:ln w="6350">
+                          <a:solidFill>
+                            <a:prstClr val="black"/>
+                          </a:solidFill>
+                        </a:ln>
+                      </wps:spPr>
+                      <wps:txbx>
+                        <w:txbxContent>
+                          <w:p>
+                            <w:r>
+                              <w:t>3</w:t>
+                            </w:r>
+                          </w:p>
+                        </w:txbxContent>
+                      </wps:txbx>
+                      <wps:bodyPr rot="0" spcFirstLastPara="0" vertOverflow="overflow" horzOverflow="overflow" vert="horz" wrap="square" lIns="91440" tIns="45720" rIns="91440" bIns="45720" numCol="1" spcCol="0" rtlCol="0" fromWordArt="0" anchor="t" anchorCtr="0" forceAA="0" compatLnSpc="1">
+                        <a:prstTxWarp prst="textNoShape">
+                          <a:avLst/>
+                        </a:prstTxWarp>
+                        <a:noAutofit/>
+                      </wps:bodyPr>
+                    </wps:wsp>
+                  </a:graphicData>
+                </a:graphic>
+                <wp14:sizeRelH relativeFrom="margin">
+                  <wp14:pctWidth>0</wp14:pctWidth>
+                </wp14:sizeRelH>
+                <wp14:sizeRelV relativeFrom="margin">
+                  <wp14:pctHeight>0</wp14:pctHeight>
+                </wp14:sizeRelV>
+              </wp:anchor>
+            </w:drawing>
+          </mc:Choice>
+          <mc:Fallback>
+            <w:pict>
+              <v:shape w14:anchorId="30B542E3" id="Zone de texte 27" o:spid="_x0000_s1031" type="#_x0000_t202" style="position:absolute;left:0;text-align:left;margin-left:12.4pt;margin-top:243.7pt;width:19.4pt;height:19.4pt;z-index:251695104;visibility:visible;mso-wrap-style:square;mso-width-percent:0;mso-height-percent:0;mso-wrap-distance-left:9pt;mso-wrap-distance-top:0;mso-wrap-distance-right:9pt;mso-wrap-distance-bottom:0;mso-position-horizontal:absolute;mso-position-horizontal-relative:text;mso-position-vertical:absolute;mso-position-vertical-relative:text;mso-width-percent:0;mso-height-percent:0;mso-width-relative:margin;mso-height-relative:margin;v-text-anchor:top" o:gfxdata="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" fillcolor="white [3201]" strokeweight=".5pt">
+                <v:textbox>
+                  <w:txbxContent>
+                    <w:p>
+                      <w:r>
+                        <w:t>3</w:t>
+                      </w:r>
+                    </w:p>
+                  </w:txbxContent>
+                </v:textbox>
+              </v:shape>
+            </w:pict>
+          </mc:Fallback>
+        </mc:AlternateContent>
+      </w:r>
       <w:r>
         <w:rPr>
           <w:noProof/>
@@ -3659,7 +4402,7 @@
           </mc:Choice>
           <mc:Fallback>
             <w:pict>
-              <v:rect w14:anchorId="136E9C2C" id="Rectangle 12" o:spid="_x0000_s1026" style="position:absolute;margin-left:7.2pt;margin-top:222.15pt;width:442.15pt;height:116.15pt;z-index:251670528;visibility:visible;mso-wrap-style:square;mso-width-percent:0;mso-height-percent:0;mso-wrap-distance-left:9pt;mso-wrap-distance-top:0;mso-wrap-distance-right:9pt;mso-wrap-distance-bottom:0;mso-position-horizontal:absolute;mso-position-horizontal-relative:text;mso-position-vertical:absolute;mso-position-vertical-relative:text;mso-width-percent:0;mso-height-percent:0;mso-width-relative:margin;mso-height-relative:margin;v-text-anchor:middle" o:gfxdata="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" filled="f" strokecolor="red" strokeweight="1.25pt"/>
+              <v:rect w14:anchorId="1D6215A3" id="Rectangle 12" o:spid="_x0000_s1026" style="position:absolute;margin-left:7.2pt;margin-top:222.15pt;width:442.15pt;height:116.15pt;z-index:251670528;visibility:visible;mso-wrap-style:square;mso-width-percent:0;mso-height-percent:0;mso-wrap-distance-left:9pt;mso-wrap-distance-top:0;mso-wrap-distance-right:9pt;mso-wrap-distance-bottom:0;mso-position-horizontal:absolute;mso-position-horizontal-relative:text;mso-position-vertical:absolute;mso-position-vertical-relative:text;mso-width-percent:0;mso-height-percent:0;mso-width-relative:margin;mso-height-relative:margin;v-text-anchor:middle" o:gfxdata="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" filled="f" strokecolor="red" strokeweight="1.25pt"/>
             </w:pict>
           </mc:Fallback>
         </mc:AlternateContent>
@@ -3901,87 +4644,7 @@
           </mc:Choice>
           <mc:Fallback>
             <w:pict>
-              <v:rect w14:anchorId="56064D84" id="Rectangle 10" o:spid="_x0000_s1026" style="position:absolute;margin-left:391pt;margin-top:174.65pt;width:50.95pt;height:33.3pt;z-index:251666432;visibility:visible;mso-wrap-style:square;mso-width-percent:0;mso-height-percent:0;mso-wrap-distance-left:9pt;mso-wrap-distance-top:0;mso-wrap-distance-right:9pt;mso-wrap-distance-bottom:0;mso-position-horizontal:absolute;mso-position-horizontal-relative:text;mso-position-vertical:absolute;mso-position-vertical-relative:text;mso-width-percent:0;mso-height-percent:0;mso-width-relative:margin;mso-height-relative:margin;v-text-anchor:middle" o:gfxdata="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" filled="f" strokecolor="red" strokeweight="1.25pt"/>
-            </w:pict>
-          </mc:Fallback>
-        </mc:AlternateContent>
-      </w:r>
-      <w:r>
-        <w:rPr>
-          <w:noProof/>
-        </w:rPr>
-        <mc:AlternateContent>
-          <mc:Choice Requires="wps">
-            <w:drawing>
-              <wp:anchor distT="0" distB="0" distL="114300" distR="114300" simplePos="0" relativeHeight="251664384" behindDoc="0" locked="0" layoutInCell="1" allowOverlap="1" wp14:anchorId="600511CF" wp14:editId="3D8915C8">
-                <wp:simplePos x="0" y="0"/>
-                <wp:positionH relativeFrom="column">
-                  <wp:posOffset>1972166</wp:posOffset>
-                </wp:positionH>
-                <wp:positionV relativeFrom="paragraph">
-                  <wp:posOffset>1355677</wp:posOffset>
-                </wp:positionV>
-                <wp:extent cx="1863306" cy="1362734"/>
-                <wp:effectExtent l="0" t="0" r="22860" b="27940"/>
-                <wp:wrapNone/>
-                <wp:docPr id="9" name="Rectangle 9"/>
-                <wp:cNvGraphicFramePr/>
-                <a:graphic xmlns:a="http://schemas.openxmlformats.org/drawingml/2006/main">
-                  <a:graphicData uri="http://schemas.microsoft.com/office/word/2010/wordprocessingShape">
-                    <wps:wsp>
-                      <wps:cNvSpPr/>
-                      <wps:spPr>
-                        <a:xfrm>
-                          <a:off x="0" y="0"/>
-                          <a:ext cx="1863306" cy="1362734"/>
-                        </a:xfrm>
-                        <a:prstGeom prst="rect">
-                          <a:avLst/>
-                        </a:prstGeom>
-                        <a:noFill/>
-                        <a:ln>
-                          <a:solidFill>
-                            <a:srgbClr val="FF0000"/>
-                          </a:solidFill>
-                        </a:ln>
-                      </wps:spPr>
-                      <wps:style>
-                        <a:lnRef idx="2">
-                          <a:schemeClr val="accent1">
-                            <a:shade val="50000"/>
-                          </a:schemeClr>
-                        </a:lnRef>
-                        <a:fillRef idx="1">
-                          <a:schemeClr val="accent1"/>
-                        </a:fillRef>
-                        <a:effectRef idx="0">
-                          <a:schemeClr val="accent1"/>
-                        </a:effectRef>
-                        <a:fontRef idx="minor">
-                          <a:schemeClr val="lt1"/>
-                        </a:fontRef>
-                      </wps:style>
-                      <wps:bodyPr rot="0" spcFirstLastPara="0" vertOverflow="overflow" horzOverflow="overflow" vert="horz" wrap="square" lIns="91440" tIns="45720" rIns="91440" bIns="45720" numCol="1" spcCol="0" rtlCol="0" fromWordArt="0" anchor="ctr" anchorCtr="0" forceAA="0" compatLnSpc="1">
-                        <a:prstTxWarp prst="textNoShape">
-                          <a:avLst/>
-                        </a:prstTxWarp>
-                        <a:noAutofit/>
-                      </wps:bodyPr>
-                    </wps:wsp>
-                  </a:graphicData>
-                </a:graphic>
-                <wp14:sizeRelH relativeFrom="margin">
-                  <wp14:pctWidth>0</wp14:pctWidth>
-                </wp14:sizeRelH>
-                <wp14:sizeRelV relativeFrom="margin">
-                  <wp14:pctHeight>0</wp14:pctHeight>
-                </wp14:sizeRelV>
-              </wp:anchor>
-            </w:drawing>
-          </mc:Choice>
-          <mc:Fallback>
-            <w:pict>
-              <v:rect w14:anchorId="4FDD819C" id="Rectangle 9" o:spid="_x0000_s1026" style="position:absolute;margin-left:155.3pt;margin-top:106.75pt;width:146.7pt;height:107.3pt;z-index:251664384;visibility:visible;mso-wrap-style:square;mso-width-percent:0;mso-height-percent:0;mso-wrap-distance-left:9pt;mso-wrap-distance-top:0;mso-wrap-distance-right:9pt;mso-wrap-distance-bottom:0;mso-position-horizontal:absolute;mso-position-horizontal-relative:text;mso-position-vertical:absolute;mso-position-vertical-relative:text;mso-width-percent:0;mso-height-percent:0;mso-width-relative:margin;mso-height-relative:margin;v-text-anchor:middle" o:gfxdata="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" filled="f" strokecolor="red" strokeweight="1.25pt"/>
+              <v:rect w14:anchorId="38131B8B" id="Rectangle 10" o:spid="_x0000_s1026" style="position:absolute;margin-left:391pt;margin-top:174.65pt;width:50.95pt;height:33.3pt;z-index:251666432;visibility:visible;mso-wrap-style:square;mso-width-percent:0;mso-height-percent:0;mso-wrap-distance-left:9pt;mso-wrap-distance-top:0;mso-wrap-distance-right:9pt;mso-wrap-distance-bottom:0;mso-position-horizontal:absolute;mso-position-horizontal-relative:text;mso-position-vertical:absolute;mso-position-vertical-relative:text;mso-width-percent:0;mso-height-percent:0;mso-width-relative:margin;mso-height-relative:margin;v-text-anchor:middle" o:gfxdata="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" filled="f" strokecolor="red" strokeweight="1.25pt"/>
             </w:pict>
           </mc:Fallback>
         </mc:AlternateContent>
@@ -4055,7 +4718,7 @@
           </mc:Choice>
           <mc:Fallback>
             <w:pict>
-              <v:rect w14:anchorId="5363083E" id="Rectangle 4" o:spid="_x0000_s1026" style="position:absolute;margin-left:22.8pt;margin-top:87.05pt;width:84.9pt;height:127pt;z-index:251662336;visibility:visible;mso-wrap-style:square;mso-wrap-distance-left:9pt;mso-wrap-distance-top:0;mso-wrap-distance-right:9pt;mso-wrap-distance-bottom:0;mso-position-horizontal:absolute;mso-position-horizontal-relative:text;mso-position-vertical:absolute;mso-position-vertical-relative:text;v-text-anchor:middle" o:gfxdata="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" filled="f" strokecolor="red" strokeweight="1.25pt"/>
+              <v:rect w14:anchorId="4F0BDCEE" id="Rectangle 4" o:spid="_x0000_s1026" style="position:absolute;margin-left:22.8pt;margin-top:87.05pt;width:84.9pt;height:127pt;z-index:251662336;visibility:visible;mso-wrap-style:square;mso-wrap-distance-left:9pt;mso-wrap-distance-top:0;mso-wrap-distance-right:9pt;mso-wrap-distance-bottom:0;mso-position-horizontal:absolute;mso-position-horizontal-relative:text;mso-position-vertical:absolute;mso-position-vertical-relative:text;v-text-anchor:middle" o:gfxdata="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" filled="f" strokecolor="red" strokeweight="1.25pt"/>
             </w:pict>
           </mc:Fallback>
         </mc:AlternateContent>
@@ -4134,6 +4797,7 @@
         </w:numPr>
       </w:pPr>
       <w:r>
+        <w:lastRenderedPageBreak/>
         <w:t>L’utilisateur doit choisir son type de base. Une série de check box seront à sa disposition pour informer le programme de quelle base de chiffre il doit partir pour effectuer la conversion.</w:t>
       </w:r>
     </w:p>
@@ -4209,7 +4873,6 @@
         </w:numPr>
       </w:pPr>
       <w:r>
-        <w:lastRenderedPageBreak/>
         <w:t>Ce bouton permet d’afficher les informations relatives aux informations et au fonctionnement du logiciel</w:t>
       </w:r>
     </w:p>
@@ -4305,7 +4968,7 @@
           </mc:Choice>
           <mc:Fallback>
             <w:pict>
-              <v:rect w14:anchorId="42CDB4CB" id="Rectangle 22" o:spid="_x0000_s1026" style="position:absolute;margin-left:35.05pt;margin-top:225.2pt;width:383.75pt;height:102.55pt;z-index:251683840;visibility:visible;mso-wrap-style:square;mso-width-percent:0;mso-height-percent:0;mso-wrap-distance-left:9pt;mso-wrap-distance-top:0;mso-wrap-distance-right:9pt;mso-wrap-distance-bottom:0;mso-position-horizontal:absolute;mso-position-horizontal-relative:text;mso-position-vertical:absolute;mso-position-vertical-relative:text;mso-width-percent:0;mso-height-percent:0;mso-width-relative:margin;mso-height-relative:margin;v-text-anchor:middle" o:gfxdata="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" filled="f" strokecolor="red" strokeweight="1.25pt"/>
+              <v:rect w14:anchorId="0FCBA9A3" id="Rectangle 22" o:spid="_x0000_s1026" style="position:absolute;margin-left:35.05pt;margin-top:225.2pt;width:383.75pt;height:102.55pt;z-index:251683840;visibility:visible;mso-wrap-style:square;mso-width-percent:0;mso-height-percent:0;mso-wrap-distance-left:9pt;mso-wrap-distance-top:0;mso-wrap-distance-right:9pt;mso-wrap-distance-bottom:0;mso-position-horizontal:absolute;mso-position-horizontal-relative:text;mso-position-vertical:absolute;mso-position-vertical-relative:text;mso-width-percent:0;mso-height-percent:0;mso-width-relative:margin;mso-height-relative:margin;v-text-anchor:middle" o:gfxdata="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" filled="f" strokecolor="red" strokeweight="1.25pt"/>
             </w:pict>
           </mc:Fallback>
         </mc:AlternateContent>
@@ -4625,7 +5288,7 @@
           </mc:Choice>
           <mc:Fallback>
             <w:pict>
-              <v:rect w14:anchorId="2BCE2196" id="Rectangle 18" o:spid="_x0000_s1026" style="position:absolute;margin-left:341.4pt;margin-top:39.1pt;width:69.3pt;height:21.65pt;z-index:251675648;visibility:visible;mso-wrap-style:square;mso-width-percent:0;mso-height-percent:0;mso-wrap-distance-left:9pt;mso-wrap-distance-top:0;mso-wrap-distance-right:9pt;mso-wrap-distance-bottom:0;mso-position-horizontal:absolute;mso-position-horizontal-relative:text;mso-position-vertical:absolute;mso-position-vertical-relative:text;mso-width-percent:0;mso-height-percent:0;mso-width-relative:margin;mso-height-relative:margin;v-text-anchor:middle" o:gfxdata="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" filled="f" strokecolor="red" strokeweight="1.25pt"/>
+              <v:rect w14:anchorId="3ABDE625" id="Rectangle 18" o:spid="_x0000_s1026" style="position:absolute;margin-left:341.4pt;margin-top:39.1pt;width:69.3pt;height:21.65pt;z-index:251675648;visibility:visible;mso-wrap-style:square;mso-width-percent:0;mso-height-percent:0;mso-wrap-distance-left:9pt;mso-wrap-distance-top:0;mso-wrap-distance-right:9pt;mso-wrap-distance-bottom:0;mso-position-horizontal:absolute;mso-position-horizontal-relative:text;mso-position-vertical:absolute;mso-position-vertical-relative:text;mso-width-percent:0;mso-height-percent:0;mso-width-relative:margin;mso-height-relative:margin;v-text-anchor:middle" o:gfxdata="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" filled="f" strokecolor="red" strokeweight="1.25pt"/>
             </w:pict>
           </mc:Fallback>
         </mc:AlternateContent>
@@ -4699,12 +5362,182 @@
         <w:pStyle w:val="Retraitcorpsdetexte3"/>
         <w:ind w:left="0"/>
       </w:pPr>
+      <w:r>
+        <w:rPr>
+          <w:noProof/>
+        </w:rPr>
+        <mc:AlternateContent>
+          <mc:Choice Requires="wps">
+            <w:drawing>
+              <wp:anchor distT="0" distB="0" distL="114300" distR="114300" simplePos="0" relativeHeight="251716608" behindDoc="0" locked="0" layoutInCell="1" allowOverlap="1" wp14:anchorId="229EBFA0" wp14:editId="3F2A29A1">
+                <wp:simplePos x="0" y="0"/>
+                <wp:positionH relativeFrom="column">
+                  <wp:posOffset>4048940</wp:posOffset>
+                </wp:positionH>
+                <wp:positionV relativeFrom="paragraph">
+                  <wp:posOffset>104434</wp:posOffset>
+                </wp:positionV>
+                <wp:extent cx="246490" cy="246491"/>
+                <wp:effectExtent l="0" t="0" r="20320" b="20320"/>
+                <wp:wrapNone/>
+                <wp:docPr id="38" name="Zone de texte 38"/>
+                <wp:cNvGraphicFramePr/>
+                <a:graphic xmlns:a="http://schemas.openxmlformats.org/drawingml/2006/main">
+                  <a:graphicData uri="http://schemas.microsoft.com/office/word/2010/wordprocessingShape">
+                    <wps:wsp>
+                      <wps:cNvSpPr txBox="1"/>
+                      <wps:spPr>
+                        <a:xfrm>
+                          <a:off x="0" y="0"/>
+                          <a:ext cx="246490" cy="246491"/>
+                        </a:xfrm>
+                        <a:prstGeom prst="rect">
+                          <a:avLst/>
+                        </a:prstGeom>
+                        <a:solidFill>
+                          <a:schemeClr val="lt1"/>
+                        </a:solidFill>
+                        <a:ln w="6350">
+                          <a:solidFill>
+                            <a:prstClr val="black"/>
+                          </a:solidFill>
+                        </a:ln>
+                      </wps:spPr>
+                      <wps:txbx>
+                        <w:txbxContent>
+                          <w:p>
+                            <w:r>
+                              <w:t>5</w:t>
+                            </w:r>
+                          </w:p>
+                        </w:txbxContent>
+                      </wps:txbx>
+                      <wps:bodyPr rot="0" spcFirstLastPara="0" vertOverflow="overflow" horzOverflow="overflow" vert="horz" wrap="square" lIns="91440" tIns="45720" rIns="91440" bIns="45720" numCol="1" spcCol="0" rtlCol="0" fromWordArt="0" anchor="t" anchorCtr="0" forceAA="0" compatLnSpc="1">
+                        <a:prstTxWarp prst="textNoShape">
+                          <a:avLst/>
+                        </a:prstTxWarp>
+                        <a:noAutofit/>
+                      </wps:bodyPr>
+                    </wps:wsp>
+                  </a:graphicData>
+                </a:graphic>
+                <wp14:sizeRelH relativeFrom="margin">
+                  <wp14:pctWidth>0</wp14:pctWidth>
+                </wp14:sizeRelH>
+                <wp14:sizeRelV relativeFrom="margin">
+                  <wp14:pctHeight>0</wp14:pctHeight>
+                </wp14:sizeRelV>
+              </wp:anchor>
+            </w:drawing>
+          </mc:Choice>
+          <mc:Fallback>
+            <w:pict>
+              <v:shape w14:anchorId="229EBFA0" id="Zone de texte 38" o:spid="_x0000_s1032" type="#_x0000_t202" style="position:absolute;left:0;text-align:left;margin-left:318.8pt;margin-top:8.2pt;width:19.4pt;height:19.4pt;z-index:251716608;visibility:visible;mso-wrap-style:square;mso-width-percent:0;mso-height-percent:0;mso-wrap-distance-left:9pt;mso-wrap-distance-top:0;mso-wrap-distance-right:9pt;mso-wrap-distance-bottom:0;mso-position-horizontal:absolute;mso-position-horizontal-relative:text;mso-position-vertical:absolute;mso-position-vertical-relative:text;mso-width-percent:0;mso-height-percent:0;mso-width-relative:margin;mso-height-relative:margin;v-text-anchor:top" o:gfxdata="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" fillcolor="white [3201]" strokeweight=".5pt">
+                <v:textbox>
+                  <w:txbxContent>
+                    <w:p>
+                      <w:r>
+                        <w:t>5</w:t>
+                      </w:r>
+                    </w:p>
+                  </w:txbxContent>
+                </v:textbox>
+              </v:shape>
+            </w:pict>
+          </mc:Fallback>
+        </mc:AlternateContent>
+      </w:r>
     </w:p>
     <w:p>
       <w:pPr>
         <w:pStyle w:val="Retraitcorpsdetexte3"/>
         <w:ind w:left="0"/>
       </w:pPr>
+      <w:r>
+        <w:rPr>
+          <w:noProof/>
+        </w:rPr>
+        <mc:AlternateContent>
+          <mc:Choice Requires="wps">
+            <w:drawing>
+              <wp:anchor distT="0" distB="0" distL="114300" distR="114300" simplePos="0" relativeHeight="251708416" behindDoc="0" locked="0" layoutInCell="1" allowOverlap="1" wp14:anchorId="7AE26EBF" wp14:editId="5BBF91FE">
+                <wp:simplePos x="0" y="0"/>
+                <wp:positionH relativeFrom="column">
+                  <wp:posOffset>819150</wp:posOffset>
+                </wp:positionH>
+                <wp:positionV relativeFrom="paragraph">
+                  <wp:posOffset>167469</wp:posOffset>
+                </wp:positionV>
+                <wp:extent cx="246490" cy="246491"/>
+                <wp:effectExtent l="0" t="0" r="20320" b="20320"/>
+                <wp:wrapNone/>
+                <wp:docPr id="34" name="Zone de texte 34"/>
+                <wp:cNvGraphicFramePr/>
+                <a:graphic xmlns:a="http://schemas.openxmlformats.org/drawingml/2006/main">
+                  <a:graphicData uri="http://schemas.microsoft.com/office/word/2010/wordprocessingShape">
+                    <wps:wsp>
+                      <wps:cNvSpPr txBox="1"/>
+                      <wps:spPr>
+                        <a:xfrm>
+                          <a:off x="0" y="0"/>
+                          <a:ext cx="246490" cy="246491"/>
+                        </a:xfrm>
+                        <a:prstGeom prst="rect">
+                          <a:avLst/>
+                        </a:prstGeom>
+                        <a:solidFill>
+                          <a:schemeClr val="lt1"/>
+                        </a:solidFill>
+                        <a:ln w="6350">
+                          <a:solidFill>
+                            <a:prstClr val="black"/>
+                          </a:solidFill>
+                        </a:ln>
+                      </wps:spPr>
+                      <wps:txbx>
+                        <w:txbxContent>
+                          <w:p>
+                            <w:r>
+                              <w:t>1</w:t>
+                            </w:r>
+                          </w:p>
+                        </w:txbxContent>
+                      </wps:txbx>
+                      <wps:bodyPr rot="0" spcFirstLastPara="0" vertOverflow="overflow" horzOverflow="overflow" vert="horz" wrap="square" lIns="91440" tIns="45720" rIns="91440" bIns="45720" numCol="1" spcCol="0" rtlCol="0" fromWordArt="0" anchor="t" anchorCtr="0" forceAA="0" compatLnSpc="1">
+                        <a:prstTxWarp prst="textNoShape">
+                          <a:avLst/>
+                        </a:prstTxWarp>
+                        <a:noAutofit/>
+                      </wps:bodyPr>
+                    </wps:wsp>
+                  </a:graphicData>
+                </a:graphic>
+                <wp14:sizeRelH relativeFrom="margin">
+                  <wp14:pctWidth>0</wp14:pctWidth>
+                </wp14:sizeRelH>
+                <wp14:sizeRelV relativeFrom="margin">
+                  <wp14:pctHeight>0</wp14:pctHeight>
+                </wp14:sizeRelV>
+              </wp:anchor>
+            </w:drawing>
+          </mc:Choice>
+          <mc:Fallback>
+            <w:pict>
+              <v:shape w14:anchorId="7AE26EBF" id="Zone de texte 34" o:spid="_x0000_s1033" type="#_x0000_t202" style="position:absolute;left:0;text-align:left;margin-left:64.5pt;margin-top:13.2pt;width:19.4pt;height:19.4pt;z-index:251708416;visibility:visible;mso-wrap-style:square;mso-width-percent:0;mso-height-percent:0;mso-wrap-distance-left:9pt;mso-wrap-distance-top:0;mso-wrap-distance-right:9pt;mso-wrap-distance-bottom:0;mso-position-horizontal:absolute;mso-position-horizontal-relative:text;mso-position-vertical:absolute;mso-position-vertical-relative:text;mso-width-percent:0;mso-height-percent:0;mso-width-relative:margin;mso-height-relative:margin;v-text-anchor:top" o:gfxdata="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" fillcolor="white [3201]" strokeweight=".5pt">
+                <v:textbox>
+                  <w:txbxContent>
+                    <w:p>
+                      <w:r>
+                        <w:t>1</w:t>
+                      </w:r>
+                    </w:p>
+                  </w:txbxContent>
+                </v:textbox>
+              </v:shape>
+            </w:pict>
+          </mc:Fallback>
+        </mc:AlternateContent>
+      </w:r>
     </w:p>
     <w:p>
       <w:pPr>
@@ -4729,6 +5562,176 @@
         <w:pStyle w:val="Retraitcorpsdetexte3"/>
         <w:ind w:left="0"/>
       </w:pPr>
+      <w:r>
+        <w:rPr>
+          <w:noProof/>
+        </w:rPr>
+        <mc:AlternateContent>
+          <mc:Choice Requires="wps">
+            <w:drawing>
+              <wp:anchor distT="0" distB="0" distL="114300" distR="114300" simplePos="0" relativeHeight="251712512" behindDoc="0" locked="0" layoutInCell="1" allowOverlap="1" wp14:anchorId="3ABACFB4" wp14:editId="2BBF01E3">
+                <wp:simplePos x="0" y="0"/>
+                <wp:positionH relativeFrom="column">
+                  <wp:posOffset>3352856</wp:posOffset>
+                </wp:positionH>
+                <wp:positionV relativeFrom="paragraph">
+                  <wp:posOffset>15847</wp:posOffset>
+                </wp:positionV>
+                <wp:extent cx="246490" cy="246491"/>
+                <wp:effectExtent l="0" t="0" r="20320" b="20320"/>
+                <wp:wrapNone/>
+                <wp:docPr id="36" name="Zone de texte 36"/>
+                <wp:cNvGraphicFramePr/>
+                <a:graphic xmlns:a="http://schemas.openxmlformats.org/drawingml/2006/main">
+                  <a:graphicData uri="http://schemas.microsoft.com/office/word/2010/wordprocessingShape">
+                    <wps:wsp>
+                      <wps:cNvSpPr txBox="1"/>
+                      <wps:spPr>
+                        <a:xfrm>
+                          <a:off x="0" y="0"/>
+                          <a:ext cx="246490" cy="246491"/>
+                        </a:xfrm>
+                        <a:prstGeom prst="rect">
+                          <a:avLst/>
+                        </a:prstGeom>
+                        <a:solidFill>
+                          <a:schemeClr val="lt1"/>
+                        </a:solidFill>
+                        <a:ln w="6350">
+                          <a:solidFill>
+                            <a:prstClr val="black"/>
+                          </a:solidFill>
+                        </a:ln>
+                      </wps:spPr>
+                      <wps:txbx>
+                        <w:txbxContent>
+                          <w:p>
+                            <w:r>
+                              <w:t>3</w:t>
+                            </w:r>
+                          </w:p>
+                        </w:txbxContent>
+                      </wps:txbx>
+                      <wps:bodyPr rot="0" spcFirstLastPara="0" vertOverflow="overflow" horzOverflow="overflow" vert="horz" wrap="square" lIns="91440" tIns="45720" rIns="91440" bIns="45720" numCol="1" spcCol="0" rtlCol="0" fromWordArt="0" anchor="t" anchorCtr="0" forceAA="0" compatLnSpc="1">
+                        <a:prstTxWarp prst="textNoShape">
+                          <a:avLst/>
+                        </a:prstTxWarp>
+                        <a:noAutofit/>
+                      </wps:bodyPr>
+                    </wps:wsp>
+                  </a:graphicData>
+                </a:graphic>
+                <wp14:sizeRelH relativeFrom="margin">
+                  <wp14:pctWidth>0</wp14:pctWidth>
+                </wp14:sizeRelH>
+                <wp14:sizeRelV relativeFrom="margin">
+                  <wp14:pctHeight>0</wp14:pctHeight>
+                </wp14:sizeRelV>
+              </wp:anchor>
+            </w:drawing>
+          </mc:Choice>
+          <mc:Fallback>
+            <w:pict>
+              <v:shape w14:anchorId="3ABACFB4" id="Zone de texte 36" o:spid="_x0000_s1034" type="#_x0000_t202" style="position:absolute;left:0;text-align:left;margin-left:264pt;margin-top:1.25pt;width:19.4pt;height:19.4pt;z-index:251712512;visibility:visible;mso-wrap-style:square;mso-width-percent:0;mso-height-percent:0;mso-wrap-distance-left:9pt;mso-wrap-distance-top:0;mso-wrap-distance-right:9pt;mso-wrap-distance-bottom:0;mso-position-horizontal:absolute;mso-position-horizontal-relative:text;mso-position-vertical:absolute;mso-position-vertical-relative:text;mso-width-percent:0;mso-height-percent:0;mso-width-relative:margin;mso-height-relative:margin;v-text-anchor:top" o:gfxdata="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" fillcolor="white [3201]" strokeweight=".5pt">
+                <v:textbox>
+                  <w:txbxContent>
+                    <w:p>
+                      <w:r>
+                        <w:t>3</w:t>
+                      </w:r>
+                    </w:p>
+                  </w:txbxContent>
+                </v:textbox>
+              </v:shape>
+            </w:pict>
+          </mc:Fallback>
+        </mc:AlternateContent>
+      </w:r>
+      <w:r>
+        <w:rPr>
+          <w:noProof/>
+        </w:rPr>
+        <mc:AlternateContent>
+          <mc:Choice Requires="wps">
+            <w:drawing>
+              <wp:anchor distT="0" distB="0" distL="114300" distR="114300" simplePos="0" relativeHeight="251710464" behindDoc="0" locked="0" layoutInCell="1" allowOverlap="1" wp14:anchorId="29AC922A" wp14:editId="5C701ACA">
+                <wp:simplePos x="0" y="0"/>
+                <wp:positionH relativeFrom="column">
+                  <wp:posOffset>1537932</wp:posOffset>
+                </wp:positionH>
+                <wp:positionV relativeFrom="paragraph">
+                  <wp:posOffset>241214</wp:posOffset>
+                </wp:positionV>
+                <wp:extent cx="246490" cy="246491"/>
+                <wp:effectExtent l="0" t="0" r="20320" b="20320"/>
+                <wp:wrapNone/>
+                <wp:docPr id="35" name="Zone de texte 35"/>
+                <wp:cNvGraphicFramePr/>
+                <a:graphic xmlns:a="http://schemas.openxmlformats.org/drawingml/2006/main">
+                  <a:graphicData uri="http://schemas.microsoft.com/office/word/2010/wordprocessingShape">
+                    <wps:wsp>
+                      <wps:cNvSpPr txBox="1"/>
+                      <wps:spPr>
+                        <a:xfrm>
+                          <a:off x="0" y="0"/>
+                          <a:ext cx="246490" cy="246491"/>
+                        </a:xfrm>
+                        <a:prstGeom prst="rect">
+                          <a:avLst/>
+                        </a:prstGeom>
+                        <a:solidFill>
+                          <a:schemeClr val="lt1"/>
+                        </a:solidFill>
+                        <a:ln w="6350">
+                          <a:solidFill>
+                            <a:prstClr val="black"/>
+                          </a:solidFill>
+                        </a:ln>
+                      </wps:spPr>
+                      <wps:txbx>
+                        <w:txbxContent>
+                          <w:p>
+                            <w:r>
+                              <w:t>2</w:t>
+                            </w:r>
+                          </w:p>
+                        </w:txbxContent>
+                      </wps:txbx>
+                      <wps:bodyPr rot="0" spcFirstLastPara="0" vertOverflow="overflow" horzOverflow="overflow" vert="horz" wrap="square" lIns="91440" tIns="45720" rIns="91440" bIns="45720" numCol="1" spcCol="0" rtlCol="0" fromWordArt="0" anchor="t" anchorCtr="0" forceAA="0" compatLnSpc="1">
+                        <a:prstTxWarp prst="textNoShape">
+                          <a:avLst/>
+                        </a:prstTxWarp>
+                        <a:noAutofit/>
+                      </wps:bodyPr>
+                    </wps:wsp>
+                  </a:graphicData>
+                </a:graphic>
+                <wp14:sizeRelH relativeFrom="margin">
+                  <wp14:pctWidth>0</wp14:pctWidth>
+                </wp14:sizeRelH>
+                <wp14:sizeRelV relativeFrom="margin">
+                  <wp14:pctHeight>0</wp14:pctHeight>
+                </wp14:sizeRelV>
+              </wp:anchor>
+            </w:drawing>
+          </mc:Choice>
+          <mc:Fallback>
+            <w:pict>
+              <v:shape w14:anchorId="29AC922A" id="Zone de texte 35" o:spid="_x0000_s1035" type="#_x0000_t202" style="position:absolute;left:0;text-align:left;margin-left:121.1pt;margin-top:19pt;width:19.4pt;height:19.4pt;z-index:251710464;visibility:visible;mso-wrap-style:square;mso-width-percent:0;mso-height-percent:0;mso-wrap-distance-left:9pt;mso-wrap-distance-top:0;mso-wrap-distance-right:9pt;mso-wrap-distance-bottom:0;mso-position-horizontal:absolute;mso-position-horizontal-relative:text;mso-position-vertical:absolute;mso-position-vertical-relative:text;mso-width-percent:0;mso-height-percent:0;mso-width-relative:margin;mso-height-relative:margin;v-text-anchor:top" o:gfxdata="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" fillcolor="white [3201]" strokeweight=".5pt">
+                <v:textbox>
+                  <w:txbxContent>
+                    <w:p>
+                      <w:r>
+                        <w:t>2</w:t>
+                      </w:r>
+                    </w:p>
+                  </w:txbxContent>
+                </v:textbox>
+              </v:shape>
+            </w:pict>
+          </mc:Fallback>
+        </mc:AlternateContent>
+      </w:r>
     </w:p>
     <w:p>
       <w:pPr>
@@ -4747,6 +5750,91 @@
         <w:pStyle w:val="Retraitcorpsdetexte3"/>
         <w:ind w:left="0"/>
       </w:pPr>
+      <w:r>
+        <w:rPr>
+          <w:noProof/>
+        </w:rPr>
+        <mc:AlternateContent>
+          <mc:Choice Requires="wps">
+            <w:drawing>
+              <wp:anchor distT="0" distB="0" distL="114300" distR="114300" simplePos="0" relativeHeight="251714560" behindDoc="0" locked="0" layoutInCell="1" allowOverlap="1" wp14:anchorId="229EBFA0" wp14:editId="3F2A29A1">
+                <wp:simplePos x="0" y="0"/>
+                <wp:positionH relativeFrom="column">
+                  <wp:posOffset>616158</wp:posOffset>
+                </wp:positionH>
+                <wp:positionV relativeFrom="paragraph">
+                  <wp:posOffset>110822</wp:posOffset>
+                </wp:positionV>
+                <wp:extent cx="246490" cy="246491"/>
+                <wp:effectExtent l="0" t="0" r="20320" b="20320"/>
+                <wp:wrapNone/>
+                <wp:docPr id="37" name="Zone de texte 37"/>
+                <wp:cNvGraphicFramePr/>
+                <a:graphic xmlns:a="http://schemas.openxmlformats.org/drawingml/2006/main">
+                  <a:graphicData uri="http://schemas.microsoft.com/office/word/2010/wordprocessingShape">
+                    <wps:wsp>
+                      <wps:cNvSpPr txBox="1"/>
+                      <wps:spPr>
+                        <a:xfrm>
+                          <a:off x="0" y="0"/>
+                          <a:ext cx="246490" cy="246491"/>
+                        </a:xfrm>
+                        <a:prstGeom prst="rect">
+                          <a:avLst/>
+                        </a:prstGeom>
+                        <a:solidFill>
+                          <a:schemeClr val="lt1"/>
+                        </a:solidFill>
+                        <a:ln w="6350">
+                          <a:solidFill>
+                            <a:prstClr val="black"/>
+                          </a:solidFill>
+                        </a:ln>
+                      </wps:spPr>
+                      <wps:txbx>
+                        <w:txbxContent>
+                          <w:p>
+                            <w:r>
+                              <w:t>4</w:t>
+                            </w:r>
+                          </w:p>
+                        </w:txbxContent>
+                      </wps:txbx>
+                      <wps:bodyPr rot="0" spcFirstLastPara="0" vertOverflow="overflow" horzOverflow="overflow" vert="horz" wrap="square" lIns="91440" tIns="45720" rIns="91440" bIns="45720" numCol="1" spcCol="0" rtlCol="0" fromWordArt="0" anchor="t" anchorCtr="0" forceAA="0" compatLnSpc="1">
+                        <a:prstTxWarp prst="textNoShape">
+                          <a:avLst/>
+                        </a:prstTxWarp>
+                        <a:noAutofit/>
+                      </wps:bodyPr>
+                    </wps:wsp>
+                  </a:graphicData>
+                </a:graphic>
+                <wp14:sizeRelH relativeFrom="margin">
+                  <wp14:pctWidth>0</wp14:pctWidth>
+                </wp14:sizeRelH>
+                <wp14:sizeRelV relativeFrom="margin">
+                  <wp14:pctHeight>0</wp14:pctHeight>
+                </wp14:sizeRelV>
+              </wp:anchor>
+            </w:drawing>
+          </mc:Choice>
+          <mc:Fallback>
+            <w:pict>
+              <v:shape w14:anchorId="229EBFA0" id="Zone de texte 37" o:spid="_x0000_s1036" type="#_x0000_t202" style="position:absolute;left:0;text-align:left;margin-left:48.5pt;margin-top:8.75pt;width:19.4pt;height:19.4pt;z-index:251714560;visibility:visible;mso-wrap-style:square;mso-width-percent:0;mso-height-percent:0;mso-wrap-distance-left:9pt;mso-wrap-distance-top:0;mso-wrap-distance-right:9pt;mso-wrap-distance-bottom:0;mso-position-horizontal:absolute;mso-position-horizontal-relative:text;mso-position-vertical:absolute;mso-position-vertical-relative:text;mso-width-percent:0;mso-height-percent:0;mso-width-relative:margin;mso-height-relative:margin;v-text-anchor:top" o:gfxdata="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" fillcolor="white [3201]" strokeweight=".5pt">
+                <v:textbox>
+                  <w:txbxContent>
+                    <w:p>
+                      <w:r>
+                        <w:t>4</w:t>
+                      </w:r>
+                    </w:p>
+                  </w:txbxContent>
+                </v:textbox>
+              </v:shape>
+            </w:pict>
+          </mc:Fallback>
+        </mc:AlternateContent>
+      </w:r>
     </w:p>
     <w:p>
       <w:pPr>
@@ -4781,6 +5869,7 @@
         </w:numPr>
       </w:pPr>
       <w:r>
+        <w:lastRenderedPageBreak/>
         <w:t xml:space="preserve">L’utilisateur entre les valeurs et choisi l’opération à effectuer (addition, soustraction et multiplication).  </w:t>
       </w:r>
     </w:p>
@@ -4796,12 +5885,7 @@
         <w:t>L’utilisateur choisi le type des valeurs qu’il a entré au point 1</w:t>
       </w:r>
       <w:r>
-        <w:t>. Comme pour la fenêtre de conversion, le choix est indispensable p</w:t>
-      </w:r>
-      <w:bookmarkStart w:id="19" w:name="_GoBack"/>
-      <w:bookmarkEnd w:id="19"/>
-      <w:r>
-        <w:t>our éviter des problèmes dans le futur développement.</w:t>
+        <w:t>. Comme pour la fenêtre de conversion, le choix est indispensable pour éviter des problèmes dans le futur développement.</w:t>
       </w:r>
     </w:p>
     <w:p>
@@ -4837,7 +5921,6 @@
         </w:numPr>
       </w:pPr>
       <w:r>
-        <w:lastRenderedPageBreak/>
         <w:t>Bouton pour réduire ou fermer la fenêtre de calcul. Entant donné qu’elle est indépendante par rapport à la conversion, si elle est fermée elle ne quitte pas le logiciel.</w:t>
       </w:r>
     </w:p>
@@ -4850,13 +5933,9 @@
       <w:pPr>
         <w:pStyle w:val="Titre3"/>
       </w:pPr>
-      <w:bookmarkStart w:id="20" w:name="_Toc481753757"/>
-      <w:proofErr w:type="spellStart"/>
       <w:r>
         <w:t>Structogrammes</w:t>
       </w:r>
-      <w:bookmarkEnd w:id="20"/>
-      <w:proofErr w:type="spellEnd"/>
     </w:p>
     <w:p>
       <w:pPr>
@@ -4875,13 +5954,14 @@
       <w:r>
         <w:t xml:space="preserve">On peut aussi séparer les grandes méthodes en plus petites mais faire un </w:t>
       </w:r>
-      <w:proofErr w:type="spellStart"/>
-      <w:r>
-        <w:t>structogrammes</w:t>
-      </w:r>
-      <w:proofErr w:type="spellEnd"/>
-      <w:r>
-        <w:t xml:space="preserve"> pour ces étapes intermédiaires ne servirait pas à grand-chose.</w:t>
+      <w:r>
+        <w:t xml:space="preserve">structogramme </w:t>
+      </w:r>
+      <w:r>
+        <w:t>pour ces étapes intermédiaires ne servirait pas à grand-chose.</w:t>
+      </w:r>
+      <w:r>
+        <w:t xml:space="preserve"> </w:t>
       </w:r>
     </w:p>
     <w:p>
@@ -4909,13 +5989,13 @@
           <wp:anchor distT="0" distB="0" distL="114300" distR="114300" simplePos="0" relativeHeight="251689984" behindDoc="0" locked="0" layoutInCell="1" allowOverlap="1">
             <wp:simplePos x="0" y="0"/>
             <wp:positionH relativeFrom="margin">
-              <wp:posOffset>522605</wp:posOffset>
+              <wp:align>center</wp:align>
             </wp:positionH>
             <wp:positionV relativeFrom="paragraph">
-              <wp:posOffset>6985</wp:posOffset>
+              <wp:posOffset>185420</wp:posOffset>
             </wp:positionV>
-            <wp:extent cx="4389120" cy="1503680"/>
-            <wp:effectExtent l="0" t="0" r="0" b="1270"/>
+            <wp:extent cx="3838575" cy="1314450"/>
+            <wp:effectExtent l="0" t="0" r="9525" b="0"/>
             <wp:wrapSquare wrapText="bothSides"/>
             <wp:docPr id="14" name="Image 14"/>
             <wp:cNvGraphicFramePr>
@@ -4943,7 +6023,7 @@
                   <pic:spPr>
                     <a:xfrm>
                       <a:off x="0" y="0"/>
-                      <a:ext cx="4389120" cy="1503680"/>
+                      <a:ext cx="3838575" cy="1314450"/>
                     </a:xfrm>
                     <a:prstGeom prst="rect">
                       <a:avLst/>
@@ -5001,22 +6081,21 @@
         </w:numPr>
       </w:pPr>
       <w:r>
-        <w:t>La méthode Calcul</w:t>
-      </w:r>
-    </w:p>
-    <w:p>
-      <w:pPr>
-        <w:pStyle w:val="Retraitcorpsdetexte3"/>
-        <w:ind w:left="720"/>
-      </w:pPr>
-      <w:r>
         <w:rPr>
           <w:noProof/>
         </w:rPr>
         <w:drawing>
-          <wp:inline distT="0" distB="0" distL="0" distR="0">
-            <wp:extent cx="4484536" cy="1585657"/>
-            <wp:effectExtent l="0" t="0" r="0" b="0"/>
+          <wp:anchor distT="0" distB="0" distL="114300" distR="114300" simplePos="0" relativeHeight="251717632" behindDoc="0" locked="0" layoutInCell="1" allowOverlap="1">
+            <wp:simplePos x="0" y="0"/>
+            <wp:positionH relativeFrom="margin">
+              <wp:align>center</wp:align>
+            </wp:positionH>
+            <wp:positionV relativeFrom="paragraph">
+              <wp:posOffset>241300</wp:posOffset>
+            </wp:positionV>
+            <wp:extent cx="3583305" cy="1266825"/>
+            <wp:effectExtent l="0" t="0" r="0" b="9525"/>
+            <wp:wrapTopAndBottom/>
             <wp:docPr id="16" name="Image 16"/>
             <wp:cNvGraphicFramePr>
               <a:graphicFrameLocks xmlns:a="http://schemas.openxmlformats.org/drawingml/2006/main" noChangeAspect="1"/>
@@ -5043,7 +6122,7 @@
                   <pic:spPr>
                     <a:xfrm>
                       <a:off x="0" y="0"/>
-                      <a:ext cx="4511221" cy="1595092"/>
+                      <a:ext cx="3583305" cy="1266825"/>
                     </a:xfrm>
                     <a:prstGeom prst="rect">
                       <a:avLst/>
@@ -5052,9 +6131,24 @@
                 </pic:pic>
               </a:graphicData>
             </a:graphic>
-          </wp:inline>
+            <wp14:sizeRelH relativeFrom="margin">
+              <wp14:pctWidth>0</wp14:pctWidth>
+            </wp14:sizeRelH>
+            <wp14:sizeRelV relativeFrom="margin">
+              <wp14:pctHeight>0</wp14:pctHeight>
+            </wp14:sizeRelV>
+          </wp:anchor>
         </w:drawing>
       </w:r>
+      <w:r>
+        <w:t>La méthode Calcul</w:t>
+      </w:r>
+    </w:p>
+    <w:p>
+      <w:pPr>
+        <w:pStyle w:val="Retraitcorpsdetexte3"/>
+        <w:ind w:left="720"/>
+      </w:pPr>
     </w:p>
     <w:p>
       <w:pPr>
@@ -5065,22 +6159,21 @@
         </w:numPr>
       </w:pPr>
       <w:r>
-        <w:t>La méthode Affichage</w:t>
-      </w:r>
-    </w:p>
-    <w:p>
-      <w:pPr>
-        <w:pStyle w:val="Retraitcorpsdetexte3"/>
-        <w:ind w:left="720"/>
-      </w:pPr>
-      <w:r>
         <w:rPr>
           <w:noProof/>
         </w:rPr>
         <w:drawing>
-          <wp:inline distT="0" distB="0" distL="0" distR="0">
+          <wp:anchor distT="0" distB="0" distL="114300" distR="114300" simplePos="0" relativeHeight="251718656" behindDoc="0" locked="0" layoutInCell="1" allowOverlap="1">
+            <wp:simplePos x="0" y="0"/>
+            <wp:positionH relativeFrom="margin">
+              <wp:align>center</wp:align>
+            </wp:positionH>
+            <wp:positionV relativeFrom="paragraph">
+              <wp:posOffset>398145</wp:posOffset>
+            </wp:positionV>
             <wp:extent cx="4436828" cy="1291425"/>
             <wp:effectExtent l="0" t="0" r="1905" b="4445"/>
+            <wp:wrapTopAndBottom/>
             <wp:docPr id="17" name="Image 17"/>
             <wp:cNvGraphicFramePr>
               <a:graphicFrameLocks xmlns:a="http://schemas.openxmlformats.org/drawingml/2006/main" noChangeAspect="1"/>
@@ -5107,7 +6200,7 @@
                   <pic:spPr>
                     <a:xfrm>
                       <a:off x="0" y="0"/>
-                      <a:ext cx="4463938" cy="1299316"/>
+                      <a:ext cx="4436828" cy="1291425"/>
                     </a:xfrm>
                     <a:prstGeom prst="rect">
                       <a:avLst/>
@@ -5116,8 +6209,11 @@
                 </pic:pic>
               </a:graphicData>
             </a:graphic>
-          </wp:inline>
+          </wp:anchor>
         </w:drawing>
+      </w:r>
+      <w:r>
+        <w:t>La méthode Affichage</w:t>
       </w:r>
     </w:p>
     <w:p>
@@ -5128,22 +6224,69 @@
     </w:p>
     <w:p>
       <w:pPr>
-        <w:pStyle w:val="Retraitcorpsdetexte3"/>
-        <w:ind w:left="360"/>
-      </w:pPr>
-    </w:p>
-    <w:p>
-      <w:pPr>
         <w:pStyle w:val="Titre2"/>
       </w:pPr>
-      <w:bookmarkStart w:id="21" w:name="_Toc532179967"/>
-      <w:bookmarkStart w:id="22" w:name="_Toc165969651"/>
-      <w:bookmarkStart w:id="23" w:name="_Toc481753758"/>
+      <w:bookmarkStart w:id="19" w:name="_Toc532179967"/>
+      <w:bookmarkStart w:id="20" w:name="_Toc165969651"/>
+      <w:bookmarkStart w:id="21" w:name="_Toc481753758"/>
       <w:r>
         <w:t>Conception des tests</w:t>
       </w:r>
+      <w:bookmarkEnd w:id="19"/>
+      <w:bookmarkEnd w:id="20"/>
       <w:bookmarkEnd w:id="21"/>
+    </w:p>
+    <w:p>
+      <w:r>
+        <w:t xml:space="preserve">Les tests se dérouleront en 2 parties : </w:t>
+      </w:r>
+    </w:p>
+    <w:p>
+      <w:pPr>
+        <w:pStyle w:val="Paragraphedeliste"/>
+        <w:numPr>
+          <w:ilvl w:val="0"/>
+          <w:numId w:val="8"/>
+        </w:numPr>
+      </w:pPr>
+      <w:r>
+        <w:t>La grille de tests</w:t>
+      </w:r>
+    </w:p>
+    <w:p>
+      <w:pPr>
+        <w:pStyle w:val="Paragraphedeliste"/>
+        <w:numPr>
+          <w:ilvl w:val="0"/>
+          <w:numId w:val="8"/>
+        </w:numPr>
+      </w:pPr>
+      <w:r>
+        <w:t>Les tests unitaires</w:t>
+      </w:r>
+    </w:p>
+    <w:p>
+      <w:r>
+        <w:t xml:space="preserve">Pour la grille elle comportera une série de manipulations, bonnes ou mauvaises, pour vérifier le bon fonctionnement </w:t>
+      </w:r>
+      <w:bookmarkStart w:id="22" w:name="_GoBack"/>
       <w:bookmarkEnd w:id="22"/>
+    </w:p>
+    <w:p>
+      <w:pPr>
+        <w:pStyle w:val="Titre2"/>
+      </w:pPr>
+      <w:bookmarkStart w:id="23" w:name="_Toc481753759"/>
+      <w:bookmarkStart w:id="24" w:name="_Toc532179961"/>
+      <w:r>
+        <w:t>Planification</w:t>
+      </w:r>
+      <w:r>
+        <w:t xml:space="preserve"> détaillé</w:t>
+      </w:r>
+      <w:r>
+        <w:t>e</w:t>
+      </w:r>
       <w:bookmarkEnd w:id="23"/>
     </w:p>
     <w:p>
@@ -5156,28 +6299,10 @@
         <w:ind w:left="426" w:hanging="426"/>
       </w:pPr>
       <w:r>
-        <w:t xml:space="preserve">Ce paragraphe permet de spécifier la stratégie de </w:t>
-      </w:r>
-      <w:r>
-        <w:t>test </w:t>
-      </w:r>
-      <w:r>
-        <w:t xml:space="preserve">qui sera menée au point </w:t>
-      </w:r>
-      <w:r>
-        <w:fldChar w:fldCharType="begin"/>
-      </w:r>
-      <w:r>
-        <w:instrText xml:space="preserve"> REF _Ref308525868 \r \h </w:instrText>
-      </w:r>
-      <w:r>
-        <w:fldChar w:fldCharType="separate"/>
-      </w:r>
-      <w:r>
-        <w:t>5.1</w:t>
-      </w:r>
-      <w:r>
-        <w:fldChar w:fldCharType="end"/>
+        <w:t>A ce stade, après l’analyse complète du projet, un planning détaillé et complet (avec tâches, sous-tâches, dépendances, durée</w:t>
+      </w:r>
+      <w:r>
+        <w:t>, …) peut être finalisé.</w:t>
       </w:r>
     </w:p>
     <w:p>
@@ -5190,114 +6315,40 @@
         <w:ind w:left="426" w:hanging="426"/>
       </w:pPr>
       <w:r>
-        <w:t>Qui, quand, avec quelles données, dans quel ordre, etc.</w:t>
-      </w:r>
-    </w:p>
-    <w:p>
-      <w:pPr>
-        <w:pStyle w:val="Informations"/>
-        <w:numPr>
-          <w:ilvl w:val="5"/>
-          <w:numId w:val="6"/>
-        </w:numPr>
-        <w:tabs>
-          <w:tab w:val="clear" w:pos="4395"/>
-        </w:tabs>
-        <w:ind w:left="426" w:hanging="426"/>
-        <w:rPr>
-          <w:color w:val="FF0000"/>
-        </w:rPr>
-      </w:pPr>
-      <w:r>
-        <w:rPr>
-          <w:color w:val="FF0000"/>
-        </w:rPr>
-        <w:t>Avec quels matériels, quels services, etc</w:t>
-      </w:r>
-      <w:r>
-        <w:rPr>
-          <w:color w:val="FF0000"/>
-        </w:rPr>
-        <w:t>.</w:t>
-      </w:r>
-    </w:p>
-    <w:p>
-      <w:pPr>
-        <w:pStyle w:val="Titre2"/>
-      </w:pPr>
-      <w:bookmarkStart w:id="24" w:name="_Toc532179961"/>
-      <w:bookmarkStart w:id="25" w:name="_Toc481753759"/>
-      <w:r>
-        <w:t>Planification</w:t>
-      </w:r>
-      <w:r>
-        <w:t xml:space="preserve"> détaillé</w:t>
-      </w:r>
-      <w:r>
-        <w:t>e</w:t>
+        <w:t>Le planning détaillé doit s’inscrire dans le planning initial.</w:t>
+      </w:r>
+      <w:r>
+        <w:t xml:space="preserve"> Il faut que l’on puisse situer cette planification détaillée par rapport à la planification initiale.</w:t>
+      </w:r>
+    </w:p>
+    <w:p>
+      <w:pPr>
+        <w:pStyle w:val="Titre1"/>
+      </w:pPr>
+      <w:bookmarkStart w:id="25" w:name="_Toc532179964"/>
+      <w:bookmarkStart w:id="26" w:name="_Toc165969648"/>
+      <w:bookmarkStart w:id="27" w:name="_Toc481753760"/>
+      <w:bookmarkEnd w:id="24"/>
+      <w:r>
+        <w:t>Réalisation</w:t>
       </w:r>
       <w:bookmarkEnd w:id="25"/>
-    </w:p>
-    <w:p>
-      <w:pPr>
-        <w:pStyle w:val="Informations"/>
-        <w:numPr>
-          <w:ilvl w:val="5"/>
-          <w:numId w:val="7"/>
-        </w:numPr>
-        <w:ind w:left="426" w:hanging="426"/>
-      </w:pPr>
-      <w:r>
-        <w:t>A ce stade, après l’analyse complète du projet, un planning détaillé et complet (avec tâches, sous-tâches, dépendances, durée</w:t>
-      </w:r>
-      <w:r>
-        <w:t>, …) peut être finalisé.</w:t>
-      </w:r>
-    </w:p>
-    <w:p>
-      <w:pPr>
-        <w:pStyle w:val="Informations"/>
-        <w:numPr>
-          <w:ilvl w:val="5"/>
-          <w:numId w:val="7"/>
-        </w:numPr>
-        <w:ind w:left="426" w:hanging="426"/>
-      </w:pPr>
-      <w:r>
-        <w:t>Le planning détaillé doit s’inscrire dans le planning initial.</w:t>
-      </w:r>
-      <w:r>
-        <w:t xml:space="preserve"> Il faut que l’on puisse situer cette planification détaillée par rapport à la planification initiale.</w:t>
-      </w:r>
-    </w:p>
-    <w:p>
-      <w:pPr>
-        <w:pStyle w:val="Titre1"/>
-      </w:pPr>
-      <w:bookmarkStart w:id="26" w:name="_Toc532179964"/>
-      <w:bookmarkStart w:id="27" w:name="_Toc165969648"/>
-      <w:bookmarkStart w:id="28" w:name="_Toc481753760"/>
-      <w:bookmarkEnd w:id="24"/>
-      <w:r>
-        <w:t>Réalisation</w:t>
-      </w:r>
       <w:bookmarkEnd w:id="26"/>
       <w:bookmarkEnd w:id="27"/>
+    </w:p>
+    <w:p>
+      <w:pPr>
+        <w:pStyle w:val="Titre2"/>
+      </w:pPr>
+      <w:bookmarkStart w:id="28" w:name="_Toc532179965"/>
+      <w:bookmarkStart w:id="29" w:name="_Toc165969649"/>
+      <w:bookmarkStart w:id="30" w:name="_Toc481753761"/>
+      <w:r>
+        <w:t>Dossier de Réalisation</w:t>
+      </w:r>
       <w:bookmarkEnd w:id="28"/>
-    </w:p>
-    <w:p>
-      <w:pPr>
-        <w:pStyle w:val="Titre2"/>
-      </w:pPr>
-      <w:bookmarkStart w:id="29" w:name="_Toc532179965"/>
-      <w:bookmarkStart w:id="30" w:name="_Toc165969649"/>
-      <w:bookmarkStart w:id="31" w:name="_Toc481753761"/>
-      <w:r>
-        <w:t>Dossier de Réalisation</w:t>
-      </w:r>
       <w:bookmarkEnd w:id="29"/>
       <w:bookmarkEnd w:id="30"/>
-      <w:bookmarkEnd w:id="31"/>
     </w:p>
     <w:p>
       <w:pPr>
@@ -5525,15 +6576,15 @@
       <w:pPr>
         <w:pStyle w:val="Titre2"/>
       </w:pPr>
-      <w:bookmarkStart w:id="32" w:name="_Toc532179960"/>
-      <w:bookmarkStart w:id="33" w:name="_Toc165969644"/>
-      <w:bookmarkStart w:id="34" w:name="_Toc481753762"/>
+      <w:bookmarkStart w:id="31" w:name="_Toc532179960"/>
+      <w:bookmarkStart w:id="32" w:name="_Toc165969644"/>
+      <w:bookmarkStart w:id="33" w:name="_Toc481753762"/>
       <w:r>
         <w:t>Modifications</w:t>
       </w:r>
+      <w:bookmarkEnd w:id="31"/>
       <w:bookmarkEnd w:id="32"/>
       <w:bookmarkEnd w:id="33"/>
-      <w:bookmarkEnd w:id="34"/>
     </w:p>
     <w:p>
       <w:pPr>
@@ -5577,31 +6628,32 @@
       <w:pPr>
         <w:pStyle w:val="Titre1"/>
       </w:pPr>
-      <w:bookmarkStart w:id="35" w:name="_Toc532179966"/>
-      <w:bookmarkStart w:id="36" w:name="_Toc165969650"/>
-      <w:bookmarkStart w:id="37" w:name="_Toc481753763"/>
-      <w:r>
+      <w:bookmarkStart w:id="34" w:name="_Toc532179966"/>
+      <w:bookmarkStart w:id="35" w:name="_Toc165969650"/>
+      <w:bookmarkStart w:id="36" w:name="_Toc481753763"/>
+      <w:r>
+        <w:lastRenderedPageBreak/>
         <w:t>Tests</w:t>
       </w:r>
+      <w:bookmarkEnd w:id="34"/>
       <w:bookmarkEnd w:id="35"/>
       <w:bookmarkEnd w:id="36"/>
+    </w:p>
+    <w:p>
+      <w:pPr>
+        <w:pStyle w:val="Titre2"/>
+      </w:pPr>
+      <w:bookmarkStart w:id="37" w:name="_Toc532179968"/>
+      <w:bookmarkStart w:id="38" w:name="_Toc165969652"/>
+      <w:bookmarkStart w:id="39" w:name="_Ref308525868"/>
+      <w:bookmarkStart w:id="40" w:name="_Toc481753764"/>
+      <w:r>
+        <w:t>Dossier des tests</w:t>
+      </w:r>
       <w:bookmarkEnd w:id="37"/>
-    </w:p>
-    <w:p>
-      <w:pPr>
-        <w:pStyle w:val="Titre2"/>
-      </w:pPr>
-      <w:bookmarkStart w:id="38" w:name="_Toc532179968"/>
-      <w:bookmarkStart w:id="39" w:name="_Toc165969652"/>
-      <w:bookmarkStart w:id="40" w:name="_Ref308525868"/>
-      <w:bookmarkStart w:id="41" w:name="_Toc481753764"/>
-      <w:r>
-        <w:t>Dossier des tests</w:t>
-      </w:r>
       <w:bookmarkEnd w:id="38"/>
       <w:bookmarkEnd w:id="39"/>
       <w:bookmarkEnd w:id="40"/>
-      <w:bookmarkEnd w:id="41"/>
     </w:p>
     <w:p>
       <w:pPr>
@@ -5734,29 +6786,28 @@
       <w:pPr>
         <w:pStyle w:val="Titre1"/>
       </w:pPr>
-      <w:bookmarkStart w:id="42" w:name="_Toc165969653"/>
-      <w:bookmarkStart w:id="43" w:name="_Toc481753765"/>
-      <w:r>
-        <w:lastRenderedPageBreak/>
+      <w:bookmarkStart w:id="41" w:name="_Toc165969653"/>
+      <w:bookmarkStart w:id="42" w:name="_Toc481753765"/>
+      <w:r>
         <w:t>Conclusion</w:t>
       </w:r>
+      <w:bookmarkEnd w:id="41"/>
       <w:bookmarkEnd w:id="42"/>
+    </w:p>
+    <w:p>
+      <w:pPr>
+        <w:pStyle w:val="Titre2"/>
+      </w:pPr>
+      <w:bookmarkStart w:id="43" w:name="_Toc165969654"/>
+      <w:bookmarkStart w:id="44" w:name="_Toc481753766"/>
+      <w:r>
+        <w:t xml:space="preserve">Bilan des </w:t>
+      </w:r>
       <w:bookmarkEnd w:id="43"/>
-    </w:p>
-    <w:p>
-      <w:pPr>
-        <w:pStyle w:val="Titre2"/>
-      </w:pPr>
-      <w:bookmarkStart w:id="44" w:name="_Toc165969654"/>
-      <w:bookmarkStart w:id="45" w:name="_Toc481753766"/>
-      <w:r>
-        <w:t xml:space="preserve">Bilan des </w:t>
+      <w:r>
+        <w:t>fonctionnalités demandées</w:t>
       </w:r>
       <w:bookmarkEnd w:id="44"/>
-      <w:r>
-        <w:t>fonctionnalités demandées</w:t>
-      </w:r>
-      <w:bookmarkEnd w:id="45"/>
     </w:p>
     <w:p>
       <w:pPr>
@@ -5797,13 +6848,13 @@
       <w:pPr>
         <w:pStyle w:val="Titre2"/>
       </w:pPr>
-      <w:bookmarkStart w:id="46" w:name="_Toc165969655"/>
-      <w:bookmarkStart w:id="47" w:name="_Toc481753767"/>
+      <w:bookmarkStart w:id="45" w:name="_Toc165969655"/>
+      <w:bookmarkStart w:id="46" w:name="_Toc481753767"/>
       <w:r>
         <w:t>Bilan de la planification</w:t>
       </w:r>
+      <w:bookmarkEnd w:id="45"/>
       <w:bookmarkEnd w:id="46"/>
-      <w:bookmarkEnd w:id="47"/>
     </w:p>
     <w:p>
       <w:pPr>
@@ -5843,13 +6894,13 @@
       <w:pPr>
         <w:pStyle w:val="Titre2"/>
       </w:pPr>
-      <w:bookmarkStart w:id="48" w:name="_Toc165969656"/>
-      <w:bookmarkStart w:id="49" w:name="_Toc481753768"/>
+      <w:bookmarkStart w:id="47" w:name="_Toc165969656"/>
+      <w:bookmarkStart w:id="48" w:name="_Toc481753768"/>
       <w:r>
         <w:t>Bilan personnel</w:t>
       </w:r>
+      <w:bookmarkEnd w:id="47"/>
       <w:bookmarkEnd w:id="48"/>
-      <w:bookmarkEnd w:id="49"/>
     </w:p>
     <w:p>
       <w:pPr>
@@ -5963,29 +7014,29 @@
       <w:pPr>
         <w:pStyle w:val="Titre1"/>
       </w:pPr>
-      <w:bookmarkStart w:id="50" w:name="_Toc532179971"/>
-      <w:bookmarkStart w:id="51" w:name="_Toc165969657"/>
-      <w:bookmarkStart w:id="52" w:name="_Toc481753769"/>
+      <w:bookmarkStart w:id="49" w:name="_Toc532179971"/>
+      <w:bookmarkStart w:id="50" w:name="_Toc165969657"/>
+      <w:bookmarkStart w:id="51" w:name="_Toc481753769"/>
       <w:r>
         <w:t>Divers</w:t>
       </w:r>
+      <w:bookmarkEnd w:id="49"/>
       <w:bookmarkEnd w:id="50"/>
       <w:bookmarkEnd w:id="51"/>
+    </w:p>
+    <w:p>
+      <w:pPr>
+        <w:pStyle w:val="Titre2"/>
+      </w:pPr>
+      <w:bookmarkStart w:id="52" w:name="_Toc532179972"/>
+      <w:bookmarkStart w:id="53" w:name="_Toc165969658"/>
+      <w:bookmarkStart w:id="54" w:name="_Toc481753770"/>
+      <w:r>
+        <w:t>Journal de travail</w:t>
+      </w:r>
       <w:bookmarkEnd w:id="52"/>
-    </w:p>
-    <w:p>
-      <w:pPr>
-        <w:pStyle w:val="Titre2"/>
-      </w:pPr>
-      <w:bookmarkStart w:id="53" w:name="_Toc532179972"/>
-      <w:bookmarkStart w:id="54" w:name="_Toc165969658"/>
-      <w:bookmarkStart w:id="55" w:name="_Toc481753770"/>
-      <w:r>
-        <w:t>Journal de travail</w:t>
-      </w:r>
       <w:bookmarkEnd w:id="53"/>
       <w:bookmarkEnd w:id="54"/>
-      <w:bookmarkEnd w:id="55"/>
     </w:p>
     <w:p>
       <w:pPr>
@@ -6022,11 +7073,11 @@
       <w:pPr>
         <w:pStyle w:val="Titre2"/>
       </w:pPr>
-      <w:bookmarkStart w:id="56" w:name="_Toc481753771"/>
+      <w:bookmarkStart w:id="55" w:name="_Toc481753771"/>
       <w:r>
         <w:t>Bibliographie</w:t>
       </w:r>
-      <w:bookmarkEnd w:id="56"/>
+      <w:bookmarkEnd w:id="55"/>
     </w:p>
     <w:p>
       <w:pPr>
@@ -6054,11 +7105,12 @@
       <w:pPr>
         <w:pStyle w:val="Titre2"/>
       </w:pPr>
-      <w:bookmarkStart w:id="57" w:name="_Toc481753772"/>
-      <w:r>
+      <w:bookmarkStart w:id="56" w:name="_Toc481753772"/>
+      <w:r>
+        <w:lastRenderedPageBreak/>
         <w:t>Webographie</w:t>
       </w:r>
-      <w:bookmarkEnd w:id="57"/>
+      <w:bookmarkEnd w:id="56"/>
     </w:p>
     <w:p>
       <w:pPr>
@@ -6077,11 +7129,11 @@
       <w:pPr>
         <w:pStyle w:val="Titre1"/>
       </w:pPr>
-      <w:bookmarkStart w:id="58" w:name="_Toc481753773"/>
+      <w:bookmarkStart w:id="57" w:name="_Toc481753773"/>
       <w:r>
         <w:t>Annexes</w:t>
       </w:r>
-      <w:bookmarkEnd w:id="58"/>
+      <w:bookmarkEnd w:id="57"/>
     </w:p>
     <w:p>
       <w:pPr>
@@ -6265,16 +7317,31 @@
             </w:rPr>
             <w:t xml:space="preserve"> </w:t>
           </w:r>
-          <w:fldSimple w:instr=" AUTHOR   \* MERGEFORMAT ">
-            <w:r>
-              <w:rPr>
-                <w:rFonts w:cs="Arial"/>
-                <w:noProof/>
-                <w:szCs w:val="16"/>
-              </w:rPr>
-              <w:t>ETML</w:t>
-            </w:r>
-          </w:fldSimple>
+          <w:r>
+            <w:fldChar w:fldCharType="begin"/>
+          </w:r>
+          <w:r>
+            <w:instrText xml:space="preserve"> AUTHOR   \* MERGEFORMAT </w:instrText>
+          </w:r>
+          <w:r>
+            <w:fldChar w:fldCharType="separate"/>
+          </w:r>
+          <w:r>
+            <w:rPr>
+              <w:rFonts w:cs="Arial"/>
+              <w:noProof/>
+              <w:szCs w:val="16"/>
+            </w:rPr>
+            <w:t>ETML</w:t>
+          </w:r>
+          <w:r>
+            <w:rPr>
+              <w:rFonts w:cs="Arial"/>
+              <w:noProof/>
+              <w:szCs w:val="16"/>
+            </w:rPr>
+            <w:fldChar w:fldCharType="end"/>
+          </w:r>
         </w:p>
         <w:p>
           <w:pPr>
@@ -6461,7 +7528,7 @@
               <w:noProof/>
               <w:szCs w:val="16"/>
             </w:rPr>
-            <w:t>9</w:t>
+            <w:t>8</w:t>
           </w:r>
           <w:r>
             <w:rPr>
@@ -6510,7 +7577,7 @@
               <w:noProof/>
               <w:szCs w:val="16"/>
             </w:rPr>
-            <w:t>9</w:t>
+            <w:t>10</w:t>
           </w:r>
           <w:r>
             <w:rPr>
@@ -6613,16 +7680,31 @@
             </w:rPr>
             <w:t xml:space="preserve">Version: </w:t>
           </w:r>
-          <w:fldSimple w:instr=" REVNUM   \* MERGEFORMAT ">
-            <w:r>
-              <w:rPr>
-                <w:rFonts w:cs="Arial"/>
-                <w:noProof/>
-                <w:szCs w:val="16"/>
-              </w:rPr>
-              <w:t>1</w:t>
-            </w:r>
-          </w:fldSimple>
+          <w:r>
+            <w:fldChar w:fldCharType="begin"/>
+          </w:r>
+          <w:r>
+            <w:instrText xml:space="preserve"> REVNUM   \* MERGEFORMAT </w:instrText>
+          </w:r>
+          <w:r>
+            <w:fldChar w:fldCharType="separate"/>
+          </w:r>
+          <w:r>
+            <w:rPr>
+              <w:rFonts w:cs="Arial"/>
+              <w:noProof/>
+              <w:szCs w:val="16"/>
+            </w:rPr>
+            <w:t>1</w:t>
+          </w:r>
+          <w:r>
+            <w:rPr>
+              <w:rFonts w:cs="Arial"/>
+              <w:noProof/>
+              <w:szCs w:val="16"/>
+            </w:rPr>
+            <w:fldChar w:fldCharType="end"/>
+          </w:r>
           <w:r>
             <w:rPr>
               <w:rFonts w:cs="Arial"/>
@@ -6657,7 +7739,7 @@
               <w:noProof/>
               <w:szCs w:val="16"/>
             </w:rPr>
-            <w:t>05.05.2017 12:10</w:t>
+            <w:t>05.05.2017 16:18</w:t>
           </w:r>
           <w:r>
             <w:rPr>
@@ -6683,16 +7765,31 @@
               <w:szCs w:val="16"/>
             </w:rPr>
           </w:pPr>
-          <w:fldSimple w:instr=" FILENAME  \* FirstCap  \* MERGEFORMAT ">
-            <w:r>
-              <w:rPr>
-                <w:rFonts w:cs="Arial"/>
-                <w:noProof/>
-                <w:szCs w:val="16"/>
-              </w:rPr>
-              <w:t>Document2</w:t>
-            </w:r>
-          </w:fldSimple>
+          <w:r>
+            <w:fldChar w:fldCharType="begin"/>
+          </w:r>
+          <w:r>
+            <w:instrText xml:space="preserve"> FILENAME  \* FirstCap  \* MERGEFORMAT </w:instrText>
+          </w:r>
+          <w:r>
+            <w:fldChar w:fldCharType="separate"/>
+          </w:r>
+          <w:r>
+            <w:rPr>
+              <w:rFonts w:cs="Arial"/>
+              <w:noProof/>
+              <w:szCs w:val="16"/>
+            </w:rPr>
+            <w:t>Document2</w:t>
+          </w:r>
+          <w:r>
+            <w:rPr>
+              <w:rFonts w:cs="Arial"/>
+              <w:noProof/>
+              <w:szCs w:val="16"/>
+            </w:rPr>
+            <w:fldChar w:fldCharType="end"/>
+          </w:r>
         </w:p>
       </w:tc>
     </w:tr>
@@ -6869,7 +7966,7 @@
         <v:path o:extrusionok="f" gradientshapeok="t" o:connecttype="rect"/>
         <o:lock v:ext="edit" aspectratio="t"/>
       </v:shapetype>
-      <v:shape id="_x0000_i1026" type="#_x0000_t75" style="width:12.5pt;height:12.5pt" o:bullet="t">
+      <v:shape id="_x0000_i1026" type="#_x0000_t75" style="width:12.75pt;height:12.75pt" o:bullet="t">
         <v:imagedata r:id="rId1" o:title="BD10263_"/>
       </v:shape>
     </w:pict>
@@ -7933,6 +9030,95 @@
     </w:lvl>
   </w:abstractNum>
   <w:abstractNum w:abstractNumId="10" w15:restartNumberingAfterBreak="0">
+    <w:nsid w:val="6A5B60B3"/>
+    <w:multiLevelType w:val="hybridMultilevel"/>
+    <w:tmpl w:val="31481C90"/>
+    <w:lvl w:ilvl="0" w:tplc="45567A74">
+      <w:start w:val="1"/>
+      <w:numFmt w:val="decimal"/>
+      <w:lvlText w:val="%1)"/>
+      <w:lvlJc w:val="left"/>
+      <w:pPr>
+        <w:ind w:left="1428" w:hanging="360"/>
+      </w:pPr>
+      <w:rPr>
+        <w:rFonts w:hint="default"/>
+      </w:rPr>
+    </w:lvl>
+    <w:lvl w:ilvl="1" w:tplc="100C0019" w:tentative="1">
+      <w:start w:val="1"/>
+      <w:numFmt w:val="lowerLetter"/>
+      <w:lvlText w:val="%2."/>
+      <w:lvlJc w:val="left"/>
+      <w:pPr>
+        <w:ind w:left="2148" w:hanging="360"/>
+      </w:pPr>
+    </w:lvl>
+    <w:lvl w:ilvl="2" w:tplc="100C001B" w:tentative="1">
+      <w:start w:val="1"/>
+      <w:numFmt w:val="lowerRoman"/>
+      <w:lvlText w:val="%3."/>
+      <w:lvlJc w:val="right"/>
+      <w:pPr>
+        <w:ind w:left="2868" w:hanging="180"/>
+      </w:pPr>
+    </w:lvl>
+    <w:lvl w:ilvl="3" w:tplc="100C000F" w:tentative="1">
+      <w:start w:val="1"/>
+      <w:numFmt w:val="decimal"/>
+      <w:lvlText w:val="%4."/>
+      <w:lvlJc w:val="left"/>
+      <w:pPr>
+        <w:ind w:left="3588" w:hanging="360"/>
+      </w:pPr>
+    </w:lvl>
+    <w:lvl w:ilvl="4" w:tplc="100C0019" w:tentative="1">
+      <w:start w:val="1"/>
+      <w:numFmt w:val="lowerLetter"/>
+      <w:lvlText w:val="%5."/>
+      <w:lvlJc w:val="left"/>
+      <w:pPr>
+        <w:ind w:left="4308" w:hanging="360"/>
+      </w:pPr>
+    </w:lvl>
+    <w:lvl w:ilvl="5" w:tplc="100C001B" w:tentative="1">
+      <w:start w:val="1"/>
+      <w:numFmt w:val="lowerRoman"/>
+      <w:lvlText w:val="%6."/>
+      <w:lvlJc w:val="right"/>
+      <w:pPr>
+        <w:ind w:left="5028" w:hanging="180"/>
+      </w:pPr>
+    </w:lvl>
+    <w:lvl w:ilvl="6" w:tplc="100C000F" w:tentative="1">
+      <w:start w:val="1"/>
+      <w:numFmt w:val="decimal"/>
+      <w:lvlText w:val="%7."/>
+      <w:lvlJc w:val="left"/>
+      <w:pPr>
+        <w:ind w:left="5748" w:hanging="360"/>
+      </w:pPr>
+    </w:lvl>
+    <w:lvl w:ilvl="7" w:tplc="100C0019" w:tentative="1">
+      <w:start w:val="1"/>
+      <w:numFmt w:val="lowerLetter"/>
+      <w:lvlText w:val="%8."/>
+      <w:lvlJc w:val="left"/>
+      <w:pPr>
+        <w:ind w:left="6468" w:hanging="360"/>
+      </w:pPr>
+    </w:lvl>
+    <w:lvl w:ilvl="8" w:tplc="100C001B" w:tentative="1">
+      <w:start w:val="1"/>
+      <w:numFmt w:val="lowerRoman"/>
+      <w:lvlText w:val="%9."/>
+      <w:lvlJc w:val="right"/>
+      <w:pPr>
+        <w:ind w:left="7188" w:hanging="180"/>
+      </w:pPr>
+    </w:lvl>
+  </w:abstractNum>
+  <w:abstractNum w:abstractNumId="11" w15:restartNumberingAfterBreak="0">
     <w:nsid w:val="6AE407F9"/>
     <w:multiLevelType w:val="hybridMultilevel"/>
     <w:tmpl w:val="9FD436D0"/>
@@ -8067,7 +9253,7 @@
     <w:abstractNumId w:val="1"/>
   </w:num>
   <w:num w:numId="8">
-    <w:abstractNumId w:val="10"/>
+    <w:abstractNumId w:val="11"/>
   </w:num>
   <w:num w:numId="9">
     <w:abstractNumId w:val="8"/>
@@ -8077,6 +9263,9 @@
   </w:num>
   <w:num w:numId="11">
     <w:abstractNumId w:val="2"/>
+  </w:num>
+  <w:num w:numId="12">
+    <w:abstractNumId w:val="10"/>
   </w:num>
   <w:numIdMacAtCleanup w:val="7"/>
 </w:numbering>
@@ -9484,7 +10673,7 @@
 </file>
 
 <file path=customXml/itemProps1.xml><?xml version="1.0" encoding="utf-8"?>
-<ds:datastoreItem xmlns:ds="http://schemas.openxmlformats.org/officeDocument/2006/customXml" ds:itemID="{9E9AFC6D-3D11-4337-AF16-E30B0D2BC5F4}">
+<ds:datastoreItem xmlns:ds="http://schemas.openxmlformats.org/officeDocument/2006/customXml" ds:itemID="{AC335B4F-D648-4519-90BD-43A1861655B5}">
   <ds:schemaRefs>
     <ds:schemaRef ds:uri="http://schemas.openxmlformats.org/officeDocument/2006/bibliography"/>
   </ds:schemaRefs>

</xml_diff>

<commit_message>
Mise à jour du 10.05.2017
- Modification de la documentation ( mise à jour structos et analyse) 

- Création de la vraie Maquette 

- Début du programme avec l'interface utilisateur
</commit_message>
<xml_diff>
--- a/Documentation/R-RapportTpi.docx
+++ b/Documentation/R-RapportTpi.docx
@@ -3009,9 +3009,9 @@
       <w:pPr>
         <w:pStyle w:val="Titre2"/>
       </w:pPr>
-      <w:bookmarkStart w:id="3" w:name="_Toc532179969"/>
-      <w:bookmarkStart w:id="4" w:name="_Toc165969639"/>
-      <w:bookmarkStart w:id="5" w:name="_Toc482185326"/>
+      <w:bookmarkStart w:id="3" w:name="_Toc482185326"/>
+      <w:bookmarkStart w:id="4" w:name="_Toc532179969"/>
+      <w:bookmarkStart w:id="5" w:name="_Toc165969639"/>
       <w:r>
         <w:t>T</w:t>
       </w:r>
@@ -3021,7 +3021,7 @@
       <w:r>
         <w:t>e</w:t>
       </w:r>
-      <w:bookmarkEnd w:id="5"/>
+      <w:bookmarkEnd w:id="3"/>
     </w:p>
     <w:p>
       <w:r>
@@ -3204,8 +3204,8 @@
         <w:lastRenderedPageBreak/>
         <w:t>Planification</w:t>
       </w:r>
-      <w:bookmarkEnd w:id="3"/>
       <w:bookmarkEnd w:id="4"/>
+      <w:bookmarkEnd w:id="5"/>
       <w:r>
         <w:t xml:space="preserve"> Initiale</w:t>
       </w:r>
@@ -3217,7 +3217,7 @@
           <w:noProof/>
         </w:rPr>
         <w:drawing>
-          <wp:anchor distT="0" distB="0" distL="114300" distR="114300" simplePos="0" relativeHeight="251688960" behindDoc="0" locked="0" layoutInCell="1" allowOverlap="1">
+          <wp:anchor distT="0" distB="0" distL="114300" distR="114300" simplePos="0" relativeHeight="251687936" behindDoc="0" locked="0" layoutInCell="1" allowOverlap="1">
             <wp:simplePos x="0" y="0"/>
             <wp:positionH relativeFrom="margin">
               <wp:align>center</wp:align>
@@ -3321,7 +3321,7 @@
           <w:noProof/>
         </w:rPr>
         <w:drawing>
-          <wp:anchor distT="0" distB="0" distL="114300" distR="114300" simplePos="0" relativeHeight="251661312" behindDoc="0" locked="0" layoutInCell="1" allowOverlap="1">
+          <wp:anchor distT="0" distB="0" distL="114300" distR="114300" simplePos="0" relativeHeight="251660288" behindDoc="0" locked="0" layoutInCell="1" allowOverlap="1">
             <wp:simplePos x="0" y="0"/>
             <wp:positionH relativeFrom="margin">
               <wp:posOffset>2291963</wp:posOffset>
@@ -3391,7 +3391,7 @@
           <w:noProof/>
         </w:rPr>
         <w:drawing>
-          <wp:anchor distT="0" distB="0" distL="114300" distR="114300" simplePos="0" relativeHeight="251660288" behindDoc="0" locked="0" layoutInCell="1" allowOverlap="1">
+          <wp:anchor distT="0" distB="0" distL="114300" distR="114300" simplePos="0" relativeHeight="251659264" behindDoc="0" locked="0" layoutInCell="1" allowOverlap="1">
             <wp:simplePos x="0" y="0"/>
             <wp:positionH relativeFrom="margin">
               <wp:posOffset>2251075</wp:posOffset>
@@ -3461,7 +3461,7 @@
           <w:noProof/>
         </w:rPr>
         <w:drawing>
-          <wp:anchor distT="0" distB="0" distL="114300" distR="114300" simplePos="0" relativeHeight="251659264" behindDoc="0" locked="0" layoutInCell="1" allowOverlap="1">
+          <wp:anchor distT="0" distB="0" distL="114300" distR="114300" simplePos="0" relativeHeight="251658240" behindDoc="0" locked="0" layoutInCell="1" allowOverlap="1">
             <wp:simplePos x="0" y="0"/>
             <wp:positionH relativeFrom="margin">
               <wp:posOffset>2252345</wp:posOffset>
@@ -3531,7 +3531,7 @@
           <w:noProof/>
         </w:rPr>
         <w:drawing>
-          <wp:anchor distT="0" distB="0" distL="114300" distR="114300" simplePos="0" relativeHeight="251687936" behindDoc="0" locked="0" layoutInCell="1" allowOverlap="1" wp14:anchorId="556A4BEE" wp14:editId="69EFC997">
+          <wp:anchor distT="0" distB="0" distL="114300" distR="114300" simplePos="0" relativeHeight="251686912" behindDoc="0" locked="0" layoutInCell="1" allowOverlap="1" wp14:anchorId="556A4BEE" wp14:editId="69EFC997">
             <wp:simplePos x="0" y="0"/>
             <wp:positionH relativeFrom="margin">
               <wp:posOffset>2275650</wp:posOffset>
@@ -3601,7 +3601,7 @@
           <w:noProof/>
         </w:rPr>
         <w:drawing>
-          <wp:anchor distT="0" distB="0" distL="114300" distR="114300" simplePos="0" relativeHeight="251685888" behindDoc="0" locked="0" layoutInCell="1" allowOverlap="1" wp14:anchorId="610B9B1C" wp14:editId="154A7277">
+          <wp:anchor distT="0" distB="0" distL="114300" distR="114300" simplePos="0" relativeHeight="251684864" behindDoc="0" locked="0" layoutInCell="1" allowOverlap="1" wp14:anchorId="610B9B1C" wp14:editId="154A7277">
             <wp:simplePos x="0" y="0"/>
             <wp:positionH relativeFrom="margin">
               <wp:posOffset>2285142</wp:posOffset>
@@ -3766,8 +3766,6 @@
       <w:r>
         <w:t xml:space="preserve">plus de types que je veux, mais la conversion en ternaire et en quintal n’est pas une priorité. </w:t>
       </w:r>
-      <w:bookmarkStart w:id="19" w:name="_GoBack"/>
-      <w:bookmarkEnd w:id="19"/>
       <w:r>
         <w:t>Pour le deuxième, il ne peut convertir que le décimal, hexadécimal et binaire.</w:t>
       </w:r>
@@ -3784,7 +3782,7 @@
         <mc:AlternateContent>
           <mc:Choice Requires="wps">
             <w:drawing>
-              <wp:anchor distT="0" distB="0" distL="114300" distR="114300" simplePos="0" relativeHeight="251727872" behindDoc="0" locked="0" layoutInCell="1" allowOverlap="1" wp14:anchorId="42FF40E5" wp14:editId="55697452">
+              <wp:anchor distT="0" distB="0" distL="114300" distR="114300" simplePos="0" relativeHeight="251726848" behindDoc="0" locked="0" layoutInCell="1" allowOverlap="1" wp14:anchorId="42FF40E5" wp14:editId="55697452">
                 <wp:simplePos x="0" y="0"/>
                 <wp:positionH relativeFrom="column">
                   <wp:posOffset>730250</wp:posOffset>
@@ -3830,27 +3828,14 @@
                             <w:r>
                               <w:t xml:space="preserve">Figure </w:t>
                             </w:r>
-                            <w:r>
-                              <w:fldChar w:fldCharType="begin"/>
-                            </w:r>
-                            <w:r>
-                              <w:instrText xml:space="preserve"> SEQ Figure \* ARABIC </w:instrText>
-                            </w:r>
-                            <w:r>
-                              <w:fldChar w:fldCharType="separate"/>
-                            </w:r>
-                            <w:r>
-                              <w:rPr>
-                                <w:noProof/>
-                              </w:rPr>
-                              <w:t>1</w:t>
-                            </w:r>
-                            <w:r>
-                              <w:rPr>
-                                <w:noProof/>
-                              </w:rPr>
-                              <w:fldChar w:fldCharType="end"/>
-                            </w:r>
+                            <w:fldSimple w:instr=" SEQ Figure \* ARABIC ">
+                              <w:r>
+                                <w:rPr>
+                                  <w:noProof/>
+                                </w:rPr>
+                                <w:t>1</w:t>
+                              </w:r>
+                            </w:fldSimple>
                             <w:r>
                               <w:t xml:space="preserve"> Page d'accueil du site 2</w:t>
                             </w:r>
@@ -3875,7 +3860,7 @@
                 <v:stroke joinstyle="miter"/>
                 <v:path gradientshapeok="t" o:connecttype="rect"/>
               </v:shapetype>
-              <v:shape id="Zone de texte 44" o:spid="_x0000_s1026" type="#_x0000_t202" style="position:absolute;left:0;text-align:left;margin-left:57.5pt;margin-top:354.95pt;width:395.95pt;height:.05pt;z-index:251727872;visibility:visible;mso-wrap-style:square;mso-wrap-distance-left:9pt;mso-wrap-distance-top:0;mso-wrap-distance-right:9pt;mso-wrap-distance-bottom:0;mso-position-horizontal:absolute;mso-position-horizontal-relative:text;mso-position-vertical:absolute;mso-position-vertical-relative:text;v-text-anchor:top" o:gfxdata="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" stroked="f">
+              <v:shape id="Zone de texte 44" o:spid="_x0000_s1026" type="#_x0000_t202" style="position:absolute;left:0;text-align:left;margin-left:57.5pt;margin-top:354.95pt;width:395.95pt;height:.05pt;z-index:251726848;visibility:visible;mso-wrap-style:square;mso-wrap-distance-left:9pt;mso-wrap-distance-top:0;mso-wrap-distance-right:9pt;mso-wrap-distance-bottom:0;mso-position-horizontal:absolute;mso-position-horizontal-relative:text;mso-position-vertical:absolute;mso-position-vertical-relative:text;v-text-anchor:top" o:gfxdata="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" stroked="f">
                 <v:textbox style="mso-fit-shape-to-text:t" inset="0,0,0,0">
                   <w:txbxContent>
                     <w:p>
@@ -3890,27 +3875,14 @@
                       <w:r>
                         <w:t xml:space="preserve">Figure </w:t>
                       </w:r>
-                      <w:r>
-                        <w:fldChar w:fldCharType="begin"/>
-                      </w:r>
-                      <w:r>
-                        <w:instrText xml:space="preserve"> SEQ Figure \* ARABIC </w:instrText>
-                      </w:r>
-                      <w:r>
-                        <w:fldChar w:fldCharType="separate"/>
-                      </w:r>
-                      <w:r>
-                        <w:rPr>
-                          <w:noProof/>
-                        </w:rPr>
-                        <w:t>1</w:t>
-                      </w:r>
-                      <w:r>
-                        <w:rPr>
-                          <w:noProof/>
-                        </w:rPr>
-                        <w:fldChar w:fldCharType="end"/>
-                      </w:r>
+                      <w:fldSimple w:instr=" SEQ Figure \* ARABIC ">
+                        <w:r>
+                          <w:rPr>
+                            <w:noProof/>
+                          </w:rPr>
+                          <w:t>1</w:t>
+                        </w:r>
+                      </w:fldSimple>
                       <w:r>
                         <w:t xml:space="preserve"> Page d'accueil du site 2</w:t>
                       </w:r>
@@ -3928,7 +3900,7 @@
           <w:noProof/>
         </w:rPr>
         <w:drawing>
-          <wp:anchor distT="0" distB="0" distL="114300" distR="114300" simplePos="0" relativeHeight="251723776" behindDoc="0" locked="0" layoutInCell="1" allowOverlap="1">
+          <wp:anchor distT="0" distB="0" distL="114300" distR="114300" simplePos="0" relativeHeight="251722752" behindDoc="0" locked="0" layoutInCell="1" allowOverlap="1">
             <wp:simplePos x="0" y="0"/>
             <wp:positionH relativeFrom="margin">
               <wp:align>right</wp:align>
@@ -3991,7 +3963,7 @@
         <mc:AlternateContent>
           <mc:Choice Requires="wps">
             <w:drawing>
-              <wp:anchor distT="0" distB="0" distL="114300" distR="114300" simplePos="0" relativeHeight="251725824" behindDoc="0" locked="0" layoutInCell="1" allowOverlap="1" wp14:anchorId="0E0AC660" wp14:editId="4E6908D9">
+              <wp:anchor distT="0" distB="0" distL="114300" distR="114300" simplePos="0" relativeHeight="251724800" behindDoc="0" locked="0" layoutInCell="1" allowOverlap="1" wp14:anchorId="0E0AC660" wp14:editId="4E6908D9">
                 <wp:simplePos x="0" y="0"/>
                 <wp:positionH relativeFrom="margin">
                   <wp:align>left</wp:align>
@@ -4037,27 +4009,14 @@
                             <w:r>
                               <w:t xml:space="preserve">Figure </w:t>
                             </w:r>
-                            <w:r>
-                              <w:fldChar w:fldCharType="begin"/>
-                            </w:r>
-                            <w:r>
-                              <w:instrText xml:space="preserve"> SEQ Figure \* ARABIC </w:instrText>
-                            </w:r>
-                            <w:r>
-                              <w:fldChar w:fldCharType="separate"/>
-                            </w:r>
-                            <w:r>
-                              <w:rPr>
-                                <w:noProof/>
-                              </w:rPr>
-                              <w:t>2</w:t>
-                            </w:r>
-                            <w:r>
-                              <w:rPr>
-                                <w:noProof/>
-                              </w:rPr>
-                              <w:fldChar w:fldCharType="end"/>
-                            </w:r>
+                            <w:fldSimple w:instr=" SEQ Figure \* ARABIC ">
+                              <w:r>
+                                <w:rPr>
+                                  <w:noProof/>
+                                </w:rPr>
+                                <w:t>2</w:t>
+                              </w:r>
+                            </w:fldSimple>
                             <w:r>
                               <w:t xml:space="preserve"> Exemple de conversion d'une valeur négative sur le site 1</w:t>
                             </w:r>
@@ -4078,7 +4037,7 @@
           </mc:Choice>
           <mc:Fallback>
             <w:pict>
-              <v:shape w14:anchorId="0E0AC660" id="Zone de texte 43" o:spid="_x0000_s1027" type="#_x0000_t202" style="position:absolute;left:0;text-align:left;margin-left:0;margin-top:176.45pt;width:374.25pt;height:.05pt;z-index:251725824;visibility:visible;mso-wrap-style:square;mso-wrap-distance-left:9pt;mso-wrap-distance-top:0;mso-wrap-distance-right:9pt;mso-wrap-distance-bottom:0;mso-position-horizontal:left;mso-position-horizontal-relative:margin;mso-position-vertical:absolute;mso-position-vertical-relative:text;v-text-anchor:top" o:gfxdata="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" stroked="f">
+              <v:shape w14:anchorId="0E0AC660" id="Zone de texte 43" o:spid="_x0000_s1027" type="#_x0000_t202" style="position:absolute;left:0;text-align:left;margin-left:0;margin-top:176.45pt;width:374.25pt;height:.05pt;z-index:251724800;visibility:visible;mso-wrap-style:square;mso-wrap-distance-left:9pt;mso-wrap-distance-top:0;mso-wrap-distance-right:9pt;mso-wrap-distance-bottom:0;mso-position-horizontal:left;mso-position-horizontal-relative:margin;mso-position-vertical:absolute;mso-position-vertical-relative:text;v-text-anchor:top" o:gfxdata="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" stroked="f">
                 <v:textbox style="mso-fit-shape-to-text:t" inset="0,0,0,0">
                   <w:txbxContent>
                     <w:p>
@@ -4093,27 +4052,14 @@
                       <w:r>
                         <w:t xml:space="preserve">Figure </w:t>
                       </w:r>
-                      <w:r>
-                        <w:fldChar w:fldCharType="begin"/>
-                      </w:r>
-                      <w:r>
-                        <w:instrText xml:space="preserve"> SEQ Figure \* ARABIC </w:instrText>
-                      </w:r>
-                      <w:r>
-                        <w:fldChar w:fldCharType="separate"/>
-                      </w:r>
-                      <w:r>
-                        <w:rPr>
-                          <w:noProof/>
-                        </w:rPr>
-                        <w:t>2</w:t>
-                      </w:r>
-                      <w:r>
-                        <w:rPr>
-                          <w:noProof/>
-                        </w:rPr>
-                        <w:fldChar w:fldCharType="end"/>
-                      </w:r>
+                      <w:fldSimple w:instr=" SEQ Figure \* ARABIC ">
+                        <w:r>
+                          <w:rPr>
+                            <w:noProof/>
+                          </w:rPr>
+                          <w:t>2</w:t>
+                        </w:r>
+                      </w:fldSimple>
                       <w:r>
                         <w:t xml:space="preserve"> Exemple de conversion d'une valeur négative sur le site 1</w:t>
                       </w:r>
@@ -4131,7 +4077,7 @@
           <w:noProof/>
         </w:rPr>
         <w:drawing>
-          <wp:anchor distT="0" distB="0" distL="114300" distR="114300" simplePos="0" relativeHeight="251722752" behindDoc="0" locked="0" layoutInCell="1" allowOverlap="1">
+          <wp:anchor distT="0" distB="0" distL="114300" distR="114300" simplePos="0" relativeHeight="251721728" behindDoc="0" locked="0" layoutInCell="1" allowOverlap="1">
             <wp:simplePos x="0" y="0"/>
             <wp:positionH relativeFrom="margin">
               <wp:align>left</wp:align>
@@ -4216,11 +4162,11 @@
       <w:pPr>
         <w:pStyle w:val="Titre3"/>
       </w:pPr>
-      <w:bookmarkStart w:id="20" w:name="_Toc482185336"/>
+      <w:bookmarkStart w:id="19" w:name="_Toc482185336"/>
       <w:r>
         <w:t>Structure graphique</w:t>
       </w:r>
-      <w:bookmarkEnd w:id="20"/>
+      <w:bookmarkEnd w:id="19"/>
     </w:p>
     <w:p>
       <w:pPr>
@@ -4234,7 +4180,7 @@
         <mc:AlternateContent>
           <mc:Choice Requires="wps">
             <w:drawing>
-              <wp:anchor distT="0" distB="0" distL="114300" distR="114300" simplePos="0" relativeHeight="251668480" behindDoc="0" locked="0" layoutInCell="1" allowOverlap="1" wp14:anchorId="0D121EAA" wp14:editId="0B2F1A5B">
+              <wp:anchor distT="0" distB="0" distL="114300" distR="114300" simplePos="0" relativeHeight="251667456" behindDoc="0" locked="0" layoutInCell="1" allowOverlap="1" wp14:anchorId="0D121EAA" wp14:editId="0B2F1A5B">
                 <wp:simplePos x="0" y="0"/>
                 <wp:positionH relativeFrom="column">
                   <wp:posOffset>5300345</wp:posOffset>
@@ -4302,7 +4248,7 @@
           </mc:Choice>
           <mc:Fallback>
             <w:pict>
-              <v:rect w14:anchorId="27DEEE97" id="Rectangle 11" o:spid="_x0000_s1026" style="position:absolute;margin-left:417.35pt;margin-top:25.45pt;width:22.5pt;height:21.65pt;z-index:251668480;visibility:visible;mso-wrap-style:square;mso-width-percent:0;mso-height-percent:0;mso-wrap-distance-left:9pt;mso-wrap-distance-top:0;mso-wrap-distance-right:9pt;mso-wrap-distance-bottom:0;mso-position-horizontal:absolute;mso-position-horizontal-relative:text;mso-position-vertical:absolute;mso-position-vertical-relative:text;mso-width-percent:0;mso-height-percent:0;mso-width-relative:margin;mso-height-relative:margin;v-text-anchor:middle" o:gfxdata="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" filled="f" strokecolor="red" strokeweight="1.25pt"/>
+              <v:rect w14:anchorId="7264C861" id="Rectangle 11" o:spid="_x0000_s1026" style="position:absolute;margin-left:417.35pt;margin-top:25.45pt;width:22.5pt;height:21.65pt;z-index:251667456;visibility:visible;mso-wrap-style:square;mso-width-percent:0;mso-height-percent:0;mso-wrap-distance-left:9pt;mso-wrap-distance-top:0;mso-wrap-distance-right:9pt;mso-wrap-distance-bottom:0;mso-position-horizontal:absolute;mso-position-horizontal-relative:text;mso-position-vertical:absolute;mso-position-vertical-relative:text;mso-width-percent:0;mso-height-percent:0;mso-width-relative:margin;mso-height-relative:margin;v-text-anchor:middle" o:gfxdata="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" filled="f" strokecolor="red" strokeweight="1.25pt"/>
             </w:pict>
           </mc:Fallback>
         </mc:AlternateContent>
@@ -4314,7 +4260,7 @@
         <mc:AlternateContent>
           <mc:Choice Requires="wps">
             <w:drawing>
-              <wp:anchor distT="0" distB="0" distL="114300" distR="114300" simplePos="0" relativeHeight="251703296" behindDoc="0" locked="0" layoutInCell="1" allowOverlap="1" wp14:anchorId="2B01DFBE" wp14:editId="01F150C6">
+              <wp:anchor distT="0" distB="0" distL="114300" distR="114300" simplePos="0" relativeHeight="251702272" behindDoc="0" locked="0" layoutInCell="1" allowOverlap="1" wp14:anchorId="2B01DFBE" wp14:editId="01F150C6">
                 <wp:simplePos x="0" y="0"/>
                 <wp:positionH relativeFrom="column">
                   <wp:posOffset>4178935</wp:posOffset>
@@ -4377,7 +4323,7 @@
           </mc:Choice>
           <mc:Fallback>
             <w:pict>
-              <v:shape w14:anchorId="2B01DFBE" id="Zone de texte 31" o:spid="_x0000_s1028" type="#_x0000_t202" style="position:absolute;left:0;text-align:left;margin-left:329.05pt;margin-top:22.35pt;width:19.4pt;height:19.4pt;z-index:251703296;visibility:visible;mso-wrap-style:square;mso-width-percent:0;mso-height-percent:0;mso-wrap-distance-left:9pt;mso-wrap-distance-top:0;mso-wrap-distance-right:9pt;mso-wrap-distance-bottom:0;mso-position-horizontal:absolute;mso-position-horizontal-relative:text;mso-position-vertical:absolute;mso-position-vertical-relative:text;mso-width-percent:0;mso-height-percent:0;mso-width-relative:margin;mso-height-relative:margin;v-text-anchor:top" o:gfxdata="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" fillcolor="white [3201]" strokeweight=".5pt">
+              <v:shape w14:anchorId="2B01DFBE" id="Zone de texte 31" o:spid="_x0000_s1028" type="#_x0000_t202" style="position:absolute;left:0;text-align:left;margin-left:329.05pt;margin-top:22.35pt;width:19.4pt;height:19.4pt;z-index:251702272;visibility:visible;mso-wrap-style:square;mso-width-percent:0;mso-height-percent:0;mso-wrap-distance-left:9pt;mso-wrap-distance-top:0;mso-wrap-distance-right:9pt;mso-wrap-distance-bottom:0;mso-position-horizontal:absolute;mso-position-horizontal-relative:text;mso-position-vertical:absolute;mso-position-vertical-relative:text;mso-width-percent:0;mso-height-percent:0;mso-width-relative:margin;mso-height-relative:margin;v-text-anchor:top" o:gfxdata="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" fillcolor="white [3201]" strokeweight=".5pt">
                 <v:textbox>
                   <w:txbxContent>
                     <w:p>
@@ -4399,7 +4345,7 @@
         <mc:AlternateContent>
           <mc:Choice Requires="wps">
             <w:drawing>
-              <wp:anchor distT="0" distB="0" distL="114300" distR="114300" simplePos="0" relativeHeight="251704320" behindDoc="0" locked="0" layoutInCell="1" allowOverlap="1">
+              <wp:anchor distT="0" distB="0" distL="114300" distR="114300" simplePos="0" relativeHeight="251703296" behindDoc="0" locked="0" layoutInCell="1" allowOverlap="1">
                 <wp:simplePos x="0" y="0"/>
                 <wp:positionH relativeFrom="column">
                   <wp:posOffset>4421505</wp:posOffset>
@@ -4453,7 +4399,7 @@
           </mc:Choice>
           <mc:Fallback>
             <w:pict>
-              <v:line w14:anchorId="6A3666F3" id="Connecteur droit 32" o:spid="_x0000_s1026" style="position:absolute;flip:y;z-index:251704320;visibility:visible;mso-wrap-style:square;mso-wrap-distance-left:9pt;mso-wrap-distance-top:0;mso-wrap-distance-right:9pt;mso-wrap-distance-bottom:0;mso-position-horizontal:absolute;mso-position-horizontal-relative:text;mso-position-vertical:absolute;mso-position-vertical-relative:text" from="348.15pt,15.6pt" to="360.65pt,29.35pt" o:gfxdata="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" strokecolor="black [3213]"/>
+              <v:line w14:anchorId="790EA67C" id="Connecteur droit 32" o:spid="_x0000_s1026" style="position:absolute;flip:y;z-index:251703296;visibility:visible;mso-wrap-style:square;mso-wrap-distance-left:9pt;mso-wrap-distance-top:0;mso-wrap-distance-right:9pt;mso-wrap-distance-bottom:0;mso-position-horizontal:absolute;mso-position-horizontal-relative:text;mso-position-vertical:absolute;mso-position-vertical-relative:text" from="348.15pt,15.6pt" to="360.65pt,29.35pt" o:gfxdata="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" strokecolor="black [3213]"/>
             </w:pict>
           </mc:Fallback>
         </mc:AlternateContent>
@@ -4465,7 +4411,7 @@
         <mc:AlternateContent>
           <mc:Choice Requires="wps">
             <w:drawing>
-              <wp:anchor distT="0" distB="0" distL="114300" distR="114300" simplePos="0" relativeHeight="251706368" behindDoc="0" locked="0" layoutInCell="1" allowOverlap="1" wp14:anchorId="301F237D" wp14:editId="35A13014">
+              <wp:anchor distT="0" distB="0" distL="114300" distR="114300" simplePos="0" relativeHeight="251705344" behindDoc="0" locked="0" layoutInCell="1" allowOverlap="1" wp14:anchorId="301F237D" wp14:editId="35A13014">
                 <wp:simplePos x="0" y="0"/>
                 <wp:positionH relativeFrom="column">
                   <wp:posOffset>5266055</wp:posOffset>
@@ -4525,7 +4471,7 @@
           </mc:Choice>
           <mc:Fallback>
             <w:pict>
-              <v:line w14:anchorId="47EF956B" id="Connecteur droit 33" o:spid="_x0000_s1026" style="position:absolute;flip:y;z-index:251706368;visibility:visible;mso-wrap-style:square;mso-width-percent:0;mso-height-percent:0;mso-wrap-distance-left:9pt;mso-wrap-distance-top:0;mso-wrap-distance-right:9pt;mso-wrap-distance-bottom:0;mso-position-horizontal:absolute;mso-position-horizontal-relative:text;mso-position-vertical:absolute;mso-position-vertical-relative:text;mso-width-percent:0;mso-height-percent:0;mso-width-relative:margin;mso-height-relative:margin" from="414.65pt,46.55pt" to="424.7pt,60.95pt" o:gfxdata="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" strokecolor="black [3213]"/>
+              <v:line w14:anchorId="6743A5C9" id="Connecteur droit 33" o:spid="_x0000_s1026" style="position:absolute;flip:y;z-index:251705344;visibility:visible;mso-wrap-style:square;mso-width-percent:0;mso-height-percent:0;mso-wrap-distance-left:9pt;mso-wrap-distance-top:0;mso-wrap-distance-right:9pt;mso-wrap-distance-bottom:0;mso-position-horizontal:absolute;mso-position-horizontal-relative:text;mso-position-vertical:absolute;mso-position-vertical-relative:text;mso-width-percent:0;mso-height-percent:0;mso-width-relative:margin;mso-height-relative:margin" from="414.65pt,46.55pt" to="424.7pt,60.95pt" o:gfxdata="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" strokecolor="black [3213]"/>
             </w:pict>
           </mc:Fallback>
         </mc:AlternateContent>
@@ -4537,7 +4483,7 @@
         <mc:AlternateContent>
           <mc:Choice Requires="wps">
             <w:drawing>
-              <wp:anchor distT="0" distB="0" distL="114300" distR="114300" simplePos="0" relativeHeight="251701248" behindDoc="0" locked="0" layoutInCell="1" allowOverlap="1" wp14:anchorId="57BF7E6A" wp14:editId="686180B2">
+              <wp:anchor distT="0" distB="0" distL="114300" distR="114300" simplePos="0" relativeHeight="251700224" behindDoc="0" locked="0" layoutInCell="1" allowOverlap="1" wp14:anchorId="57BF7E6A" wp14:editId="686180B2">
                 <wp:simplePos x="0" y="0"/>
                 <wp:positionH relativeFrom="column">
                   <wp:posOffset>5023926</wp:posOffset>
@@ -4600,7 +4546,7 @@
           </mc:Choice>
           <mc:Fallback>
             <w:pict>
-              <v:shape w14:anchorId="57BF7E6A" id="Zone de texte 30" o:spid="_x0000_s1029" type="#_x0000_t202" style="position:absolute;left:0;text-align:left;margin-left:395.6pt;margin-top:52.1pt;width:19.4pt;height:19.4pt;z-index:251701248;visibility:visible;mso-wrap-style:square;mso-width-percent:0;mso-height-percent:0;mso-wrap-distance-left:9pt;mso-wrap-distance-top:0;mso-wrap-distance-right:9pt;mso-wrap-distance-bottom:0;mso-position-horizontal:absolute;mso-position-horizontal-relative:text;mso-position-vertical:absolute;mso-position-vertical-relative:text;mso-width-percent:0;mso-height-percent:0;mso-width-relative:margin;mso-height-relative:margin;v-text-anchor:top" o:gfxdata="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" fillcolor="white [3201]" strokeweight=".5pt">
+              <v:shape w14:anchorId="57BF7E6A" id="Zone de texte 30" o:spid="_x0000_s1029" type="#_x0000_t202" style="position:absolute;left:0;text-align:left;margin-left:395.6pt;margin-top:52.1pt;width:19.4pt;height:19.4pt;z-index:251700224;visibility:visible;mso-wrap-style:square;mso-width-percent:0;mso-height-percent:0;mso-wrap-distance-left:9pt;mso-wrap-distance-top:0;mso-wrap-distance-right:9pt;mso-wrap-distance-bottom:0;mso-position-horizontal:absolute;mso-position-horizontal-relative:text;mso-position-vertical:absolute;mso-position-vertical-relative:text;mso-width-percent:0;mso-height-percent:0;mso-width-relative:margin;mso-height-relative:margin;v-text-anchor:top" o:gfxdata="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" fillcolor="white [3201]" strokeweight=".5pt">
                 <v:textbox>
                   <w:txbxContent>
                     <w:p>
@@ -4622,7 +4568,7 @@
         <mc:AlternateContent>
           <mc:Choice Requires="wps">
             <w:drawing>
-              <wp:anchor distT="0" distB="0" distL="114300" distR="114300" simplePos="0" relativeHeight="251699200" behindDoc="0" locked="0" layoutInCell="1" allowOverlap="1" wp14:anchorId="11B12743" wp14:editId="543BDE06">
+              <wp:anchor distT="0" distB="0" distL="114300" distR="114300" simplePos="0" relativeHeight="251698176" behindDoc="0" locked="0" layoutInCell="1" allowOverlap="1" wp14:anchorId="11B12743" wp14:editId="543BDE06">
                 <wp:simplePos x="0" y="0"/>
                 <wp:positionH relativeFrom="column">
                   <wp:posOffset>4960758</wp:posOffset>
@@ -4685,7 +4631,7 @@
           </mc:Choice>
           <mc:Fallback>
             <w:pict>
-              <v:shape w14:anchorId="11B12743" id="Zone de texte 29" o:spid="_x0000_s1030" type="#_x0000_t202" style="position:absolute;left:0;text-align:left;margin-left:390.6pt;margin-top:151.65pt;width:19.4pt;height:19.4pt;z-index:251699200;visibility:visible;mso-wrap-style:square;mso-width-percent:0;mso-height-percent:0;mso-wrap-distance-left:9pt;mso-wrap-distance-top:0;mso-wrap-distance-right:9pt;mso-wrap-distance-bottom:0;mso-position-horizontal:absolute;mso-position-horizontal-relative:text;mso-position-vertical:absolute;mso-position-vertical-relative:text;mso-width-percent:0;mso-height-percent:0;mso-width-relative:margin;mso-height-relative:margin;v-text-anchor:top" o:gfxdata="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" fillcolor="white [3201]" strokeweight=".5pt">
+              <v:shape w14:anchorId="11B12743" id="Zone de texte 29" o:spid="_x0000_s1030" type="#_x0000_t202" style="position:absolute;left:0;text-align:left;margin-left:390.6pt;margin-top:151.65pt;width:19.4pt;height:19.4pt;z-index:251698176;visibility:visible;mso-wrap-style:square;mso-width-percent:0;mso-height-percent:0;mso-wrap-distance-left:9pt;mso-wrap-distance-top:0;mso-wrap-distance-right:9pt;mso-wrap-distance-bottom:0;mso-position-horizontal:absolute;mso-position-horizontal-relative:text;mso-position-vertical:absolute;mso-position-vertical-relative:text;mso-width-percent:0;mso-height-percent:0;mso-width-relative:margin;mso-height-relative:margin;v-text-anchor:top" o:gfxdata="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" fillcolor="white [3201]" strokeweight=".5pt">
                 <v:textbox>
                   <w:txbxContent>
                     <w:p>
@@ -4707,7 +4653,7 @@
         <mc:AlternateContent>
           <mc:Choice Requires="wps">
             <w:drawing>
-              <wp:anchor distT="0" distB="0" distL="114300" distR="114300" simplePos="0" relativeHeight="251697152" behindDoc="0" locked="0" layoutInCell="1" allowOverlap="1" wp14:anchorId="4D6569E2" wp14:editId="469BE987">
+              <wp:anchor distT="0" distB="0" distL="114300" distR="114300" simplePos="0" relativeHeight="251696128" behindDoc="0" locked="0" layoutInCell="1" allowOverlap="1" wp14:anchorId="4D6569E2" wp14:editId="469BE987">
                 <wp:simplePos x="0" y="0"/>
                 <wp:positionH relativeFrom="column">
                   <wp:posOffset>444417</wp:posOffset>
@@ -4770,7 +4716,7 @@
           </mc:Choice>
           <mc:Fallback>
             <w:pict>
-              <v:shape w14:anchorId="4D6569E2" id="Zone de texte 28" o:spid="_x0000_s1031" type="#_x0000_t202" style="position:absolute;left:0;text-align:left;margin-left:35pt;margin-top:99.1pt;width:19.4pt;height:19.4pt;z-index:251697152;visibility:visible;mso-wrap-style:square;mso-width-percent:0;mso-height-percent:0;mso-wrap-distance-left:9pt;mso-wrap-distance-top:0;mso-wrap-distance-right:9pt;mso-wrap-distance-bottom:0;mso-position-horizontal:absolute;mso-position-horizontal-relative:text;mso-position-vertical:absolute;mso-position-vertical-relative:text;mso-width-percent:0;mso-height-percent:0;mso-width-relative:margin;mso-height-relative:margin;v-text-anchor:top" o:gfxdata="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" fillcolor="white [3201]" strokeweight=".5pt">
+              <v:shape w14:anchorId="4D6569E2" id="Zone de texte 28" o:spid="_x0000_s1031" type="#_x0000_t202" style="position:absolute;left:0;text-align:left;margin-left:35pt;margin-top:99.1pt;width:19.4pt;height:19.4pt;z-index:251696128;visibility:visible;mso-wrap-style:square;mso-width-percent:0;mso-height-percent:0;mso-wrap-distance-left:9pt;mso-wrap-distance-top:0;mso-wrap-distance-right:9pt;mso-wrap-distance-bottom:0;mso-position-horizontal:absolute;mso-position-horizontal-relative:text;mso-position-vertical:absolute;mso-position-vertical-relative:text;mso-width-percent:0;mso-height-percent:0;mso-width-relative:margin;mso-height-relative:margin;v-text-anchor:top" o:gfxdata="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" fillcolor="white [3201]" strokeweight=".5pt">
                 <v:textbox>
                   <w:txbxContent>
                     <w:p>
@@ -4792,7 +4738,7 @@
         <mc:AlternateContent>
           <mc:Choice Requires="wps">
             <w:drawing>
-              <wp:anchor distT="0" distB="0" distL="114300" distR="114300" simplePos="0" relativeHeight="251693056" behindDoc="0" locked="0" layoutInCell="1" allowOverlap="1" wp14:anchorId="4EB3739A" wp14:editId="5566B635">
+              <wp:anchor distT="0" distB="0" distL="114300" distR="114300" simplePos="0" relativeHeight="251692032" behindDoc="0" locked="0" layoutInCell="1" allowOverlap="1" wp14:anchorId="4EB3739A" wp14:editId="5566B635">
                 <wp:simplePos x="0" y="0"/>
                 <wp:positionH relativeFrom="column">
                   <wp:posOffset>1993265</wp:posOffset>
@@ -4855,7 +4801,7 @@
           </mc:Choice>
           <mc:Fallback>
             <w:pict>
-              <v:shape w14:anchorId="4EB3739A" id="Zone de texte 26" o:spid="_x0000_s1032" type="#_x0000_t202" style="position:absolute;left:0;text-align:left;margin-left:156.95pt;margin-top:105.2pt;width:19.4pt;height:19.4pt;z-index:251693056;visibility:visible;mso-wrap-style:square;mso-width-percent:0;mso-height-percent:0;mso-wrap-distance-left:9pt;mso-wrap-distance-top:0;mso-wrap-distance-right:9pt;mso-wrap-distance-bottom:0;mso-position-horizontal:absolute;mso-position-horizontal-relative:text;mso-position-vertical:absolute;mso-position-vertical-relative:text;mso-width-percent:0;mso-height-percent:0;mso-width-relative:margin;mso-height-relative:margin;v-text-anchor:top" o:gfxdata="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" fillcolor="white [3201]" strokeweight=".5pt">
+              <v:shape w14:anchorId="4EB3739A" id="Zone de texte 26" o:spid="_x0000_s1032" type="#_x0000_t202" style="position:absolute;left:0;text-align:left;margin-left:156.95pt;margin-top:105.2pt;width:19.4pt;height:19.4pt;z-index:251692032;visibility:visible;mso-wrap-style:square;mso-width-percent:0;mso-height-percent:0;mso-wrap-distance-left:9pt;mso-wrap-distance-top:0;mso-wrap-distance-right:9pt;mso-wrap-distance-bottom:0;mso-position-horizontal:absolute;mso-position-horizontal-relative:text;mso-position-vertical:absolute;mso-position-vertical-relative:text;mso-width-percent:0;mso-height-percent:0;mso-width-relative:margin;mso-height-relative:margin;v-text-anchor:top" o:gfxdata="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" fillcolor="white [3201]" strokeweight=".5pt">
                 <v:textbox>
                   <w:txbxContent>
                     <w:p>
@@ -4877,7 +4823,7 @@
         <mc:AlternateContent>
           <mc:Choice Requires="wps">
             <w:drawing>
-              <wp:anchor distT="0" distB="0" distL="114300" distR="114300" simplePos="0" relativeHeight="251664384" behindDoc="0" locked="0" layoutInCell="1" allowOverlap="1" wp14:anchorId="600511CF" wp14:editId="3D8915C8">
+              <wp:anchor distT="0" distB="0" distL="114300" distR="114300" simplePos="0" relativeHeight="251663360" behindDoc="0" locked="0" layoutInCell="1" allowOverlap="1" wp14:anchorId="600511CF" wp14:editId="3D8915C8">
                 <wp:simplePos x="0" y="0"/>
                 <wp:positionH relativeFrom="column">
                   <wp:posOffset>1969991</wp:posOffset>
@@ -4945,7 +4891,7 @@
           </mc:Choice>
           <mc:Fallback>
             <w:pict>
-              <v:rect w14:anchorId="415F8ED2" id="Rectangle 9" o:spid="_x0000_s1026" style="position:absolute;margin-left:155.1pt;margin-top:102.15pt;width:145.25pt;height:111.7pt;z-index:251664384;visibility:visible;mso-wrap-style:square;mso-width-percent:0;mso-height-percent:0;mso-wrap-distance-left:9pt;mso-wrap-distance-top:0;mso-wrap-distance-right:9pt;mso-wrap-distance-bottom:0;mso-position-horizontal:absolute;mso-position-horizontal-relative:text;mso-position-vertical:absolute;mso-position-vertical-relative:text;mso-width-percent:0;mso-height-percent:0;mso-width-relative:margin;mso-height-relative:margin;v-text-anchor:middle" o:gfxdata="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" filled="f" strokecolor="red" strokeweight="1.25pt"/>
+              <v:rect w14:anchorId="4D4D08A1" id="Rectangle 9" o:spid="_x0000_s1026" style="position:absolute;margin-left:155.1pt;margin-top:102.15pt;width:145.25pt;height:111.7pt;z-index:251663360;visibility:visible;mso-wrap-style:square;mso-width-percent:0;mso-height-percent:0;mso-wrap-distance-left:9pt;mso-wrap-distance-top:0;mso-wrap-distance-right:9pt;mso-wrap-distance-bottom:0;mso-position-horizontal:absolute;mso-position-horizontal-relative:text;mso-position-vertical:absolute;mso-position-vertical-relative:text;mso-width-percent:0;mso-height-percent:0;mso-width-relative:margin;mso-height-relative:margin;v-text-anchor:middle" o:gfxdata="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" filled="f" strokecolor="red" strokeweight="1.25pt"/>
             </w:pict>
           </mc:Fallback>
         </mc:AlternateContent>
@@ -4957,7 +4903,7 @@
         <mc:AlternateContent>
           <mc:Choice Requires="wps">
             <w:drawing>
-              <wp:anchor distT="0" distB="0" distL="114300" distR="114300" simplePos="0" relativeHeight="251695104" behindDoc="0" locked="0" layoutInCell="1" allowOverlap="1" wp14:anchorId="30B542E3" wp14:editId="34D3BE4E">
+              <wp:anchor distT="0" distB="0" distL="114300" distR="114300" simplePos="0" relativeHeight="251694080" behindDoc="0" locked="0" layoutInCell="1" allowOverlap="1" wp14:anchorId="30B542E3" wp14:editId="34D3BE4E">
                 <wp:simplePos x="0" y="0"/>
                 <wp:positionH relativeFrom="column">
                   <wp:posOffset>157674</wp:posOffset>
@@ -5020,7 +4966,7 @@
           </mc:Choice>
           <mc:Fallback>
             <w:pict>
-              <v:shape w14:anchorId="30B542E3" id="Zone de texte 27" o:spid="_x0000_s1033" type="#_x0000_t202" style="position:absolute;left:0;text-align:left;margin-left:12.4pt;margin-top:243.7pt;width:19.4pt;height:19.4pt;z-index:251695104;visibility:visible;mso-wrap-style:square;mso-width-percent:0;mso-height-percent:0;mso-wrap-distance-left:9pt;mso-wrap-distance-top:0;mso-wrap-distance-right:9pt;mso-wrap-distance-bottom:0;mso-position-horizontal:absolute;mso-position-horizontal-relative:text;mso-position-vertical:absolute;mso-position-vertical-relative:text;mso-width-percent:0;mso-height-percent:0;mso-width-relative:margin;mso-height-relative:margin;v-text-anchor:top" o:gfxdata="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" fillcolor="white [3201]" strokeweight=".5pt">
+              <v:shape w14:anchorId="30B542E3" id="Zone de texte 27" o:spid="_x0000_s1033" type="#_x0000_t202" style="position:absolute;left:0;text-align:left;margin-left:12.4pt;margin-top:243.7pt;width:19.4pt;height:19.4pt;z-index:251694080;visibility:visible;mso-wrap-style:square;mso-width-percent:0;mso-height-percent:0;mso-wrap-distance-left:9pt;mso-wrap-distance-top:0;mso-wrap-distance-right:9pt;mso-wrap-distance-bottom:0;mso-position-horizontal:absolute;mso-position-horizontal-relative:text;mso-position-vertical:absolute;mso-position-vertical-relative:text;mso-width-percent:0;mso-height-percent:0;mso-width-relative:margin;mso-height-relative:margin;v-text-anchor:top" o:gfxdata="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" fillcolor="white [3201]" strokeweight=".5pt">
                 <v:textbox>
                   <w:txbxContent>
                     <w:p>
@@ -5042,7 +4988,7 @@
         <mc:AlternateContent>
           <mc:Choice Requires="wps">
             <w:drawing>
-              <wp:anchor distT="0" distB="0" distL="114300" distR="114300" simplePos="0" relativeHeight="251670528" behindDoc="0" locked="0" layoutInCell="1" allowOverlap="1" wp14:anchorId="38E53F09" wp14:editId="4DB012BC">
+              <wp:anchor distT="0" distB="0" distL="114300" distR="114300" simplePos="0" relativeHeight="251669504" behindDoc="0" locked="0" layoutInCell="1" allowOverlap="1" wp14:anchorId="38E53F09" wp14:editId="4DB012BC">
                 <wp:simplePos x="0" y="0"/>
                 <wp:positionH relativeFrom="column">
                   <wp:posOffset>91607</wp:posOffset>
@@ -5110,7 +5056,7 @@
           </mc:Choice>
           <mc:Fallback>
             <w:pict>
-              <v:rect w14:anchorId="1D6215A3" id="Rectangle 12" o:spid="_x0000_s1026" style="position:absolute;margin-left:7.2pt;margin-top:222.15pt;width:442.15pt;height:116.15pt;z-index:251670528;visibility:visible;mso-wrap-style:square;mso-width-percent:0;mso-height-percent:0;mso-wrap-distance-left:9pt;mso-wrap-distance-top:0;mso-wrap-distance-right:9pt;mso-wrap-distance-bottom:0;mso-position-horizontal:absolute;mso-position-horizontal-relative:text;mso-position-vertical:absolute;mso-position-vertical-relative:text;mso-width-percent:0;mso-height-percent:0;mso-width-relative:margin;mso-height-relative:margin;v-text-anchor:middle" o:gfxdata="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" filled="f" strokecolor="red" strokeweight="1.25pt"/>
+              <v:rect w14:anchorId="4774CA19" id="Rectangle 12" o:spid="_x0000_s1026" style="position:absolute;margin-left:7.2pt;margin-top:222.15pt;width:442.15pt;height:116.15pt;z-index:251669504;visibility:visible;mso-wrap-style:square;mso-width-percent:0;mso-height-percent:0;mso-wrap-distance-left:9pt;mso-wrap-distance-top:0;mso-wrap-distance-right:9pt;mso-wrap-distance-bottom:0;mso-position-horizontal:absolute;mso-position-horizontal-relative:text;mso-position-vertical:absolute;mso-position-vertical-relative:text;mso-width-percent:0;mso-height-percent:0;mso-width-relative:margin;mso-height-relative:margin;v-text-anchor:middle" o:gfxdata="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" filled="f" strokecolor="red" strokeweight="1.25pt"/>
             </w:pict>
           </mc:Fallback>
         </mc:AlternateContent>
@@ -5122,7 +5068,7 @@
         <mc:AlternateContent>
           <mc:Choice Requires="wps">
             <w:drawing>
-              <wp:anchor distT="0" distB="0" distL="114300" distR="114300" simplePos="0" relativeHeight="251672576" behindDoc="0" locked="0" layoutInCell="1" allowOverlap="1" wp14:anchorId="608D7105" wp14:editId="2D35C407">
+              <wp:anchor distT="0" distB="0" distL="114300" distR="114300" simplePos="0" relativeHeight="251671552" behindDoc="0" locked="0" layoutInCell="1" allowOverlap="1" wp14:anchorId="608D7105" wp14:editId="2D35C407">
                 <wp:simplePos x="0" y="0"/>
                 <wp:positionH relativeFrom="margin">
                   <wp:align>right</wp:align>
@@ -5190,7 +5136,7 @@
           </mc:Choice>
           <mc:Fallback>
             <w:pict>
-              <v:rect w14:anchorId="6483F002" id="Rectangle 13" o:spid="_x0000_s1026" style="position:absolute;margin-left:39.8pt;margin-top:5.55pt;width:91pt;height:18.35pt;z-index:251672576;visibility:visible;mso-wrap-style:square;mso-width-percent:0;mso-height-percent:0;mso-wrap-distance-left:9pt;mso-wrap-distance-top:0;mso-wrap-distance-right:9pt;mso-wrap-distance-bottom:0;mso-position-horizontal:right;mso-position-horizontal-relative:margin;mso-position-vertical:absolute;mso-position-vertical-relative:text;mso-width-percent:0;mso-height-percent:0;mso-width-relative:margin;mso-height-relative:margin;v-text-anchor:middle" o:gfxdata="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" filled="f" strokecolor="red" strokeweight="1.25pt">
+              <v:rect w14:anchorId="79A1C30F" id="Rectangle 13" o:spid="_x0000_s1026" style="position:absolute;margin-left:39.8pt;margin-top:5.55pt;width:91pt;height:18.35pt;z-index:251671552;visibility:visible;mso-wrap-style:square;mso-width-percent:0;mso-height-percent:0;mso-wrap-distance-left:9pt;mso-wrap-distance-top:0;mso-wrap-distance-right:9pt;mso-wrap-distance-bottom:0;mso-position-horizontal:right;mso-position-horizontal-relative:margin;mso-position-vertical:absolute;mso-position-vertical-relative:text;mso-width-percent:0;mso-height-percent:0;mso-width-relative:margin;mso-height-relative:margin;v-text-anchor:middle" o:gfxdata="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" filled="f" strokecolor="red" strokeweight="1.25pt">
                 <w10:wrap anchorx="margin"/>
               </v:rect>
             </w:pict>
@@ -5204,7 +5150,7 @@
         <mc:AlternateContent>
           <mc:Choice Requires="wps">
             <w:drawing>
-              <wp:anchor distT="0" distB="0" distL="114300" distR="114300" simplePos="0" relativeHeight="251666432" behindDoc="0" locked="0" layoutInCell="1" allowOverlap="1" wp14:anchorId="2C410228" wp14:editId="54FC86D5">
+              <wp:anchor distT="0" distB="0" distL="114300" distR="114300" simplePos="0" relativeHeight="251665408" behindDoc="0" locked="0" layoutInCell="1" allowOverlap="1" wp14:anchorId="2C410228" wp14:editId="54FC86D5">
                 <wp:simplePos x="0" y="0"/>
                 <wp:positionH relativeFrom="column">
                   <wp:posOffset>4965497</wp:posOffset>
@@ -5272,7 +5218,7 @@
           </mc:Choice>
           <mc:Fallback>
             <w:pict>
-              <v:rect w14:anchorId="38131B8B" id="Rectangle 10" o:spid="_x0000_s1026" style="position:absolute;margin-left:391pt;margin-top:174.65pt;width:50.95pt;height:33.3pt;z-index:251666432;visibility:visible;mso-wrap-style:square;mso-width-percent:0;mso-height-percent:0;mso-wrap-distance-left:9pt;mso-wrap-distance-top:0;mso-wrap-distance-right:9pt;mso-wrap-distance-bottom:0;mso-position-horizontal:absolute;mso-position-horizontal-relative:text;mso-position-vertical:absolute;mso-position-vertical-relative:text;mso-width-percent:0;mso-height-percent:0;mso-width-relative:margin;mso-height-relative:margin;v-text-anchor:middle" o:gfxdata="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" filled="f" strokecolor="red" strokeweight="1.25pt"/>
+              <v:rect w14:anchorId="38DF634F" id="Rectangle 10" o:spid="_x0000_s1026" style="position:absolute;margin-left:391pt;margin-top:174.65pt;width:50.95pt;height:33.3pt;z-index:251665408;visibility:visible;mso-wrap-style:square;mso-width-percent:0;mso-height-percent:0;mso-wrap-distance-left:9pt;mso-wrap-distance-top:0;mso-wrap-distance-right:9pt;mso-wrap-distance-bottom:0;mso-position-horizontal:absolute;mso-position-horizontal-relative:text;mso-position-vertical:absolute;mso-position-vertical-relative:text;mso-width-percent:0;mso-height-percent:0;mso-width-relative:margin;mso-height-relative:margin;v-text-anchor:middle" o:gfxdata="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" filled="f" strokecolor="red" strokeweight="1.25pt"/>
             </w:pict>
           </mc:Fallback>
         </mc:AlternateContent>
@@ -5284,7 +5230,7 @@
         <mc:AlternateContent>
           <mc:Choice Requires="wps">
             <w:drawing>
-              <wp:anchor distT="0" distB="0" distL="114300" distR="114300" simplePos="0" relativeHeight="251662336" behindDoc="0" locked="0" layoutInCell="1" allowOverlap="1">
+              <wp:anchor distT="0" distB="0" distL="114300" distR="114300" simplePos="0" relativeHeight="251661312" behindDoc="0" locked="0" layoutInCell="1" allowOverlap="1">
                 <wp:simplePos x="0" y="0"/>
                 <wp:positionH relativeFrom="column">
                   <wp:posOffset>289453</wp:posOffset>
@@ -5346,7 +5292,7 @@
           </mc:Choice>
           <mc:Fallback>
             <w:pict>
-              <v:rect w14:anchorId="4F0BDCEE" id="Rectangle 4" o:spid="_x0000_s1026" style="position:absolute;margin-left:22.8pt;margin-top:87.05pt;width:84.9pt;height:127pt;z-index:251662336;visibility:visible;mso-wrap-style:square;mso-wrap-distance-left:9pt;mso-wrap-distance-top:0;mso-wrap-distance-right:9pt;mso-wrap-distance-bottom:0;mso-position-horizontal:absolute;mso-position-horizontal-relative:text;mso-position-vertical:absolute;mso-position-vertical-relative:text;v-text-anchor:middle" o:gfxdata="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" filled="f" strokecolor="red" strokeweight="1.25pt"/>
+              <v:rect w14:anchorId="0D6D70F0" id="Rectangle 4" o:spid="_x0000_s1026" style="position:absolute;margin-left:22.8pt;margin-top:87.05pt;width:84.9pt;height:127pt;z-index:251661312;visibility:visible;mso-wrap-style:square;mso-wrap-distance-left:9pt;mso-wrap-distance-top:0;mso-wrap-distance-right:9pt;mso-wrap-distance-bottom:0;mso-position-horizontal:absolute;mso-position-horizontal-relative:text;mso-position-vertical:absolute;mso-position-vertical-relative:text;v-text-anchor:middle" o:gfxdata="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" filled="f" strokecolor="red" strokeweight="1.25pt"/>
             </w:pict>
           </mc:Fallback>
         </mc:AlternateContent>
@@ -5528,7 +5474,7 @@
         <mc:AlternateContent>
           <mc:Choice Requires="wps">
             <w:drawing>
-              <wp:anchor distT="0" distB="0" distL="114300" distR="114300" simplePos="0" relativeHeight="251683840" behindDoc="0" locked="0" layoutInCell="1" allowOverlap="1" wp14:anchorId="43D29256" wp14:editId="0044B64D">
+              <wp:anchor distT="0" distB="0" distL="114300" distR="114300" simplePos="0" relativeHeight="251682816" behindDoc="0" locked="0" layoutInCell="1" allowOverlap="1" wp14:anchorId="43D29256" wp14:editId="0044B64D">
                 <wp:simplePos x="0" y="0"/>
                 <wp:positionH relativeFrom="column">
                   <wp:posOffset>445291</wp:posOffset>
@@ -5596,7 +5542,7 @@
           </mc:Choice>
           <mc:Fallback>
             <w:pict>
-              <v:rect w14:anchorId="0FCBA9A3" id="Rectangle 22" o:spid="_x0000_s1026" style="position:absolute;margin-left:35.05pt;margin-top:225.2pt;width:383.75pt;height:102.55pt;z-index:251683840;visibility:visible;mso-wrap-style:square;mso-width-percent:0;mso-height-percent:0;mso-wrap-distance-left:9pt;mso-wrap-distance-top:0;mso-wrap-distance-right:9pt;mso-wrap-distance-bottom:0;mso-position-horizontal:absolute;mso-position-horizontal-relative:text;mso-position-vertical:absolute;mso-position-vertical-relative:text;mso-width-percent:0;mso-height-percent:0;mso-width-relative:margin;mso-height-relative:margin;v-text-anchor:middle" o:gfxdata="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" filled="f" strokecolor="red" strokeweight="1.25pt"/>
+              <v:rect w14:anchorId="5C88765D" id="Rectangle 22" o:spid="_x0000_s1026" style="position:absolute;margin-left:35.05pt;margin-top:225.2pt;width:383.75pt;height:102.55pt;z-index:251682816;visibility:visible;mso-wrap-style:square;mso-width-percent:0;mso-height-percent:0;mso-wrap-distance-left:9pt;mso-wrap-distance-top:0;mso-wrap-distance-right:9pt;mso-wrap-distance-bottom:0;mso-position-horizontal:absolute;mso-position-horizontal-relative:text;mso-position-vertical:absolute;mso-position-vertical-relative:text;mso-width-percent:0;mso-height-percent:0;mso-width-relative:margin;mso-height-relative:margin;v-text-anchor:middle" o:gfxdata="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" filled="f" strokecolor="red" strokeweight="1.25pt"/>
             </w:pict>
           </mc:Fallback>
         </mc:AlternateContent>
@@ -5608,7 +5554,7 @@
         <mc:AlternateContent>
           <mc:Choice Requires="wps">
             <w:drawing>
-              <wp:anchor distT="0" distB="0" distL="114300" distR="114300" simplePos="0" relativeHeight="251681792" behindDoc="0" locked="0" layoutInCell="1" allowOverlap="1" wp14:anchorId="24E6C484" wp14:editId="440DC4B5">
+              <wp:anchor distT="0" distB="0" distL="114300" distR="114300" simplePos="0" relativeHeight="251680768" behindDoc="0" locked="0" layoutInCell="1" allowOverlap="1" wp14:anchorId="24E6C484" wp14:editId="440DC4B5">
                 <wp:simplePos x="0" y="0"/>
                 <wp:positionH relativeFrom="column">
                   <wp:posOffset>2567210</wp:posOffset>
@@ -5676,7 +5622,7 @@
           </mc:Choice>
           <mc:Fallback>
             <w:pict>
-              <v:rect w14:anchorId="2C3ABA0A" id="Rectangle 21" o:spid="_x0000_s1026" style="position:absolute;margin-left:202.15pt;margin-top:164.1pt;width:57.05pt;height:37.35pt;z-index:251681792;visibility:visible;mso-wrap-style:square;mso-width-percent:0;mso-height-percent:0;mso-wrap-distance-left:9pt;mso-wrap-distance-top:0;mso-wrap-distance-right:9pt;mso-wrap-distance-bottom:0;mso-position-horizontal:absolute;mso-position-horizontal-relative:text;mso-position-vertical:absolute;mso-position-vertical-relative:text;mso-width-percent:0;mso-height-percent:0;mso-width-relative:margin;mso-height-relative:margin;v-text-anchor:middle" o:gfxdata="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" filled="f" strokecolor="red" strokeweight="1.25pt"/>
+              <v:rect w14:anchorId="02E1B749" id="Rectangle 21" o:spid="_x0000_s1026" style="position:absolute;margin-left:202.15pt;margin-top:164.1pt;width:57.05pt;height:37.35pt;z-index:251680768;visibility:visible;mso-wrap-style:square;mso-width-percent:0;mso-height-percent:0;mso-wrap-distance-left:9pt;mso-wrap-distance-top:0;mso-wrap-distance-right:9pt;mso-wrap-distance-bottom:0;mso-position-horizontal:absolute;mso-position-horizontal-relative:text;mso-position-vertical:absolute;mso-position-vertical-relative:text;mso-width-percent:0;mso-height-percent:0;mso-width-relative:margin;mso-height-relative:margin;v-text-anchor:middle" o:gfxdata="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" filled="f" strokecolor="red" strokeweight="1.25pt"/>
             </w:pict>
           </mc:Fallback>
         </mc:AlternateContent>
@@ -5688,7 +5634,7 @@
         <mc:AlternateContent>
           <mc:Choice Requires="wps">
             <w:drawing>
-              <wp:anchor distT="0" distB="0" distL="114300" distR="114300" simplePos="0" relativeHeight="251679744" behindDoc="0" locked="0" layoutInCell="1" allowOverlap="1" wp14:anchorId="302CE6B0" wp14:editId="459AA802">
+              <wp:anchor distT="0" distB="0" distL="114300" distR="114300" simplePos="0" relativeHeight="251678720" behindDoc="0" locked="0" layoutInCell="1" allowOverlap="1" wp14:anchorId="302CE6B0" wp14:editId="459AA802">
                 <wp:simplePos x="0" y="0"/>
                 <wp:positionH relativeFrom="column">
                   <wp:posOffset>773095</wp:posOffset>
@@ -5756,7 +5702,7 @@
           </mc:Choice>
           <mc:Fallback>
             <w:pict>
-              <v:rect w14:anchorId="772FE34A" id="Rectangle 20" o:spid="_x0000_s1026" style="position:absolute;margin-left:60.85pt;margin-top:142.35pt;width:57.05pt;height:79.45pt;z-index:251679744;visibility:visible;mso-wrap-style:square;mso-width-percent:0;mso-height-percent:0;mso-wrap-distance-left:9pt;mso-wrap-distance-top:0;mso-wrap-distance-right:9pt;mso-wrap-distance-bottom:0;mso-position-horizontal:absolute;mso-position-horizontal-relative:text;mso-position-vertical:absolute;mso-position-vertical-relative:text;mso-width-percent:0;mso-height-percent:0;mso-width-relative:margin;mso-height-relative:margin;v-text-anchor:middle" o:gfxdata="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" filled="f" strokecolor="red" strokeweight="1.25pt"/>
+              <v:rect w14:anchorId="7EED477B" id="Rectangle 20" o:spid="_x0000_s1026" style="position:absolute;margin-left:60.85pt;margin-top:142.35pt;width:57.05pt;height:79.45pt;z-index:251678720;visibility:visible;mso-wrap-style:square;mso-width-percent:0;mso-height-percent:0;mso-wrap-distance-left:9pt;mso-wrap-distance-top:0;mso-wrap-distance-right:9pt;mso-wrap-distance-bottom:0;mso-position-horizontal:absolute;mso-position-horizontal-relative:text;mso-position-vertical:absolute;mso-position-vertical-relative:text;mso-width-percent:0;mso-height-percent:0;mso-width-relative:margin;mso-height-relative:margin;v-text-anchor:middle" o:gfxdata="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" filled="f" strokecolor="red" strokeweight="1.25pt"/>
             </w:pict>
           </mc:Fallback>
         </mc:AlternateContent>
@@ -5768,7 +5714,7 @@
         <mc:AlternateContent>
           <mc:Choice Requires="wps">
             <w:drawing>
-              <wp:anchor distT="0" distB="0" distL="114300" distR="114300" simplePos="0" relativeHeight="251677696" behindDoc="0" locked="0" layoutInCell="1" allowOverlap="1" wp14:anchorId="74FB964F" wp14:editId="72C25533">
+              <wp:anchor distT="0" distB="0" distL="114300" distR="114300" simplePos="0" relativeHeight="251676672" behindDoc="0" locked="0" layoutInCell="1" allowOverlap="1" wp14:anchorId="74FB964F" wp14:editId="72C25533">
                 <wp:simplePos x="0" y="0"/>
                 <wp:positionH relativeFrom="column">
                   <wp:posOffset>815819</wp:posOffset>
@@ -5836,7 +5782,7 @@
           </mc:Choice>
           <mc:Fallback>
             <w:pict>
-              <v:rect w14:anchorId="46AACBCC" id="Rectangle 19" o:spid="_x0000_s1026" style="position:absolute;margin-left:64.25pt;margin-top:103.6pt;width:336.9pt;height:34.65pt;z-index:251677696;visibility:visible;mso-wrap-style:square;mso-width-percent:0;mso-height-percent:0;mso-wrap-distance-left:9pt;mso-wrap-distance-top:0;mso-wrap-distance-right:9pt;mso-wrap-distance-bottom:0;mso-position-horizontal:absolute;mso-position-horizontal-relative:text;mso-position-vertical:absolute;mso-position-vertical-relative:text;mso-width-percent:0;mso-height-percent:0;mso-width-relative:margin;mso-height-relative:margin;v-text-anchor:middle" o:gfxdata="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" filled="f" strokecolor="red" strokeweight="1.25pt"/>
+              <v:rect w14:anchorId="5F4CBB26" id="Rectangle 19" o:spid="_x0000_s1026" style="position:absolute;margin-left:64.25pt;margin-top:103.6pt;width:336.9pt;height:34.65pt;z-index:251676672;visibility:visible;mso-wrap-style:square;mso-width-percent:0;mso-height-percent:0;mso-wrap-distance-left:9pt;mso-wrap-distance-top:0;mso-wrap-distance-right:9pt;mso-wrap-distance-bottom:0;mso-position-horizontal:absolute;mso-position-horizontal-relative:text;mso-position-vertical:absolute;mso-position-vertical-relative:text;mso-width-percent:0;mso-height-percent:0;mso-width-relative:margin;mso-height-relative:margin;v-text-anchor:middle" o:gfxdata="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" filled="f" strokecolor="red" strokeweight="1.25pt"/>
             </w:pict>
           </mc:Fallback>
         </mc:AlternateContent>
@@ -5848,7 +5794,7 @@
         <mc:AlternateContent>
           <mc:Choice Requires="wps">
             <w:drawing>
-              <wp:anchor distT="0" distB="0" distL="114300" distR="114300" simplePos="0" relativeHeight="251675648" behindDoc="0" locked="0" layoutInCell="1" allowOverlap="1" wp14:anchorId="6D96C798" wp14:editId="4C73FE91">
+              <wp:anchor distT="0" distB="0" distL="114300" distR="114300" simplePos="0" relativeHeight="251674624" behindDoc="0" locked="0" layoutInCell="1" allowOverlap="1" wp14:anchorId="6D96C798" wp14:editId="4C73FE91">
                 <wp:simplePos x="0" y="0"/>
                 <wp:positionH relativeFrom="column">
                   <wp:posOffset>4335804</wp:posOffset>
@@ -5916,7 +5862,7 @@
           </mc:Choice>
           <mc:Fallback>
             <w:pict>
-              <v:rect w14:anchorId="3ABDE625" id="Rectangle 18" o:spid="_x0000_s1026" style="position:absolute;margin-left:341.4pt;margin-top:39.1pt;width:69.3pt;height:21.65pt;z-index:251675648;visibility:visible;mso-wrap-style:square;mso-width-percent:0;mso-height-percent:0;mso-wrap-distance-left:9pt;mso-wrap-distance-top:0;mso-wrap-distance-right:9pt;mso-wrap-distance-bottom:0;mso-position-horizontal:absolute;mso-position-horizontal-relative:text;mso-position-vertical:absolute;mso-position-vertical-relative:text;mso-width-percent:0;mso-height-percent:0;mso-width-relative:margin;mso-height-relative:margin;v-text-anchor:middle" o:gfxdata="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" filled="f" strokecolor="red" strokeweight="1.25pt"/>
+              <v:rect w14:anchorId="4446E4CE" id="Rectangle 18" o:spid="_x0000_s1026" style="position:absolute;margin-left:341.4pt;margin-top:39.1pt;width:69.3pt;height:21.65pt;z-index:251674624;visibility:visible;mso-wrap-style:square;mso-width-percent:0;mso-height-percent:0;mso-wrap-distance-left:9pt;mso-wrap-distance-top:0;mso-wrap-distance-right:9pt;mso-wrap-distance-bottom:0;mso-position-horizontal:absolute;mso-position-horizontal-relative:text;mso-position-vertical:absolute;mso-position-vertical-relative:text;mso-width-percent:0;mso-height-percent:0;mso-width-relative:margin;mso-height-relative:margin;v-text-anchor:middle" o:gfxdata="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" filled="f" strokecolor="red" strokeweight="1.25pt"/>
             </w:pict>
           </mc:Fallback>
         </mc:AlternateContent>
@@ -5926,7 +5872,7 @@
           <w:noProof/>
         </w:rPr>
         <w:drawing>
-          <wp:anchor distT="0" distB="0" distL="114300" distR="114300" simplePos="0" relativeHeight="251673600" behindDoc="0" locked="0" layoutInCell="1" allowOverlap="1">
+          <wp:anchor distT="0" distB="0" distL="114300" distR="114300" simplePos="0" relativeHeight="251672576" behindDoc="0" locked="0" layoutInCell="1" allowOverlap="1">
             <wp:simplePos x="0" y="0"/>
             <wp:positionH relativeFrom="margin">
               <wp:align>center</wp:align>
@@ -6003,7 +5949,7 @@
         <mc:AlternateContent>
           <mc:Choice Requires="wps">
             <w:drawing>
-              <wp:anchor distT="0" distB="0" distL="114300" distR="114300" simplePos="0" relativeHeight="251716608" behindDoc="0" locked="0" layoutInCell="1" allowOverlap="1" wp14:anchorId="229EBFA0" wp14:editId="3F2A29A1">
+              <wp:anchor distT="0" distB="0" distL="114300" distR="114300" simplePos="0" relativeHeight="251715584" behindDoc="0" locked="0" layoutInCell="1" allowOverlap="1" wp14:anchorId="229EBFA0" wp14:editId="3F2A29A1">
                 <wp:simplePos x="0" y="0"/>
                 <wp:positionH relativeFrom="column">
                   <wp:posOffset>4048940</wp:posOffset>
@@ -6066,7 +6012,7 @@
           </mc:Choice>
           <mc:Fallback>
             <w:pict>
-              <v:shape w14:anchorId="229EBFA0" id="Zone de texte 38" o:spid="_x0000_s1034" type="#_x0000_t202" style="position:absolute;left:0;text-align:left;margin-left:318.8pt;margin-top:8.2pt;width:19.4pt;height:19.4pt;z-index:251716608;visibility:visible;mso-wrap-style:square;mso-width-percent:0;mso-height-percent:0;mso-wrap-distance-left:9pt;mso-wrap-distance-top:0;mso-wrap-distance-right:9pt;mso-wrap-distance-bottom:0;mso-position-horizontal:absolute;mso-position-horizontal-relative:text;mso-position-vertical:absolute;mso-position-vertical-relative:text;mso-width-percent:0;mso-height-percent:0;mso-width-relative:margin;mso-height-relative:margin;v-text-anchor:top" o:gfxdata="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" fillcolor="white [3201]" strokeweight=".5pt">
+              <v:shape w14:anchorId="229EBFA0" id="Zone de texte 38" o:spid="_x0000_s1034" type="#_x0000_t202" style="position:absolute;left:0;text-align:left;margin-left:318.8pt;margin-top:8.2pt;width:19.4pt;height:19.4pt;z-index:251715584;visibility:visible;mso-wrap-style:square;mso-width-percent:0;mso-height-percent:0;mso-wrap-distance-left:9pt;mso-wrap-distance-top:0;mso-wrap-distance-right:9pt;mso-wrap-distance-bottom:0;mso-position-horizontal:absolute;mso-position-horizontal-relative:text;mso-position-vertical:absolute;mso-position-vertical-relative:text;mso-width-percent:0;mso-height-percent:0;mso-width-relative:margin;mso-height-relative:margin;v-text-anchor:top" o:gfxdata="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" fillcolor="white [3201]" strokeweight=".5pt">
                 <v:textbox>
                   <w:txbxContent>
                     <w:p>
@@ -6094,7 +6040,7 @@
         <mc:AlternateContent>
           <mc:Choice Requires="wps">
             <w:drawing>
-              <wp:anchor distT="0" distB="0" distL="114300" distR="114300" simplePos="0" relativeHeight="251708416" behindDoc="0" locked="0" layoutInCell="1" allowOverlap="1" wp14:anchorId="7AE26EBF" wp14:editId="5BBF91FE">
+              <wp:anchor distT="0" distB="0" distL="114300" distR="114300" simplePos="0" relativeHeight="251707392" behindDoc="0" locked="0" layoutInCell="1" allowOverlap="1" wp14:anchorId="7AE26EBF" wp14:editId="5BBF91FE">
                 <wp:simplePos x="0" y="0"/>
                 <wp:positionH relativeFrom="column">
                   <wp:posOffset>819150</wp:posOffset>
@@ -6157,7 +6103,7 @@
           </mc:Choice>
           <mc:Fallback>
             <w:pict>
-              <v:shape w14:anchorId="7AE26EBF" id="Zone de texte 34" o:spid="_x0000_s1035" type="#_x0000_t202" style="position:absolute;left:0;text-align:left;margin-left:64.5pt;margin-top:13.2pt;width:19.4pt;height:19.4pt;z-index:251708416;visibility:visible;mso-wrap-style:square;mso-width-percent:0;mso-height-percent:0;mso-wrap-distance-left:9pt;mso-wrap-distance-top:0;mso-wrap-distance-right:9pt;mso-wrap-distance-bottom:0;mso-position-horizontal:absolute;mso-position-horizontal-relative:text;mso-position-vertical:absolute;mso-position-vertical-relative:text;mso-width-percent:0;mso-height-percent:0;mso-width-relative:margin;mso-height-relative:margin;v-text-anchor:top" o:gfxdata="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" fillcolor="white [3201]" strokeweight=".5pt">
+              <v:shape w14:anchorId="7AE26EBF" id="Zone de texte 34" o:spid="_x0000_s1035" type="#_x0000_t202" style="position:absolute;left:0;text-align:left;margin-left:64.5pt;margin-top:13.2pt;width:19.4pt;height:19.4pt;z-index:251707392;visibility:visible;mso-wrap-style:square;mso-width-percent:0;mso-height-percent:0;mso-wrap-distance-left:9pt;mso-wrap-distance-top:0;mso-wrap-distance-right:9pt;mso-wrap-distance-bottom:0;mso-position-horizontal:absolute;mso-position-horizontal-relative:text;mso-position-vertical:absolute;mso-position-vertical-relative:text;mso-width-percent:0;mso-height-percent:0;mso-width-relative:margin;mso-height-relative:margin;v-text-anchor:top" o:gfxdata="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" fillcolor="white [3201]" strokeweight=".5pt">
                 <v:textbox>
                   <w:txbxContent>
                     <w:p>
@@ -6203,7 +6149,7 @@
         <mc:AlternateContent>
           <mc:Choice Requires="wps">
             <w:drawing>
-              <wp:anchor distT="0" distB="0" distL="114300" distR="114300" simplePos="0" relativeHeight="251712512" behindDoc="0" locked="0" layoutInCell="1" allowOverlap="1" wp14:anchorId="3ABACFB4" wp14:editId="2BBF01E3">
+              <wp:anchor distT="0" distB="0" distL="114300" distR="114300" simplePos="0" relativeHeight="251711488" behindDoc="0" locked="0" layoutInCell="1" allowOverlap="1" wp14:anchorId="3ABACFB4" wp14:editId="2BBF01E3">
                 <wp:simplePos x="0" y="0"/>
                 <wp:positionH relativeFrom="column">
                   <wp:posOffset>3352856</wp:posOffset>
@@ -6266,7 +6212,7 @@
           </mc:Choice>
           <mc:Fallback>
             <w:pict>
-              <v:shape w14:anchorId="3ABACFB4" id="Zone de texte 36" o:spid="_x0000_s1036" type="#_x0000_t202" style="position:absolute;left:0;text-align:left;margin-left:264pt;margin-top:1.25pt;width:19.4pt;height:19.4pt;z-index:251712512;visibility:visible;mso-wrap-style:square;mso-width-percent:0;mso-height-percent:0;mso-wrap-distance-left:9pt;mso-wrap-distance-top:0;mso-wrap-distance-right:9pt;mso-wrap-distance-bottom:0;mso-position-horizontal:absolute;mso-position-horizontal-relative:text;mso-position-vertical:absolute;mso-position-vertical-relative:text;mso-width-percent:0;mso-height-percent:0;mso-width-relative:margin;mso-height-relative:margin;v-text-anchor:top" o:gfxdata="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" fillcolor="white [3201]" strokeweight=".5pt">
+              <v:shape w14:anchorId="3ABACFB4" id="Zone de texte 36" o:spid="_x0000_s1036" type="#_x0000_t202" style="position:absolute;left:0;text-align:left;margin-left:264pt;margin-top:1.25pt;width:19.4pt;height:19.4pt;z-index:251711488;visibility:visible;mso-wrap-style:square;mso-width-percent:0;mso-height-percent:0;mso-wrap-distance-left:9pt;mso-wrap-distance-top:0;mso-wrap-distance-right:9pt;mso-wrap-distance-bottom:0;mso-position-horizontal:absolute;mso-position-horizontal-relative:text;mso-position-vertical:absolute;mso-position-vertical-relative:text;mso-width-percent:0;mso-height-percent:0;mso-width-relative:margin;mso-height-relative:margin;v-text-anchor:top" o:gfxdata="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" fillcolor="white [3201]" strokeweight=".5pt">
                 <v:textbox>
                   <w:txbxContent>
                     <w:p>
@@ -6288,7 +6234,7 @@
         <mc:AlternateContent>
           <mc:Choice Requires="wps">
             <w:drawing>
-              <wp:anchor distT="0" distB="0" distL="114300" distR="114300" simplePos="0" relativeHeight="251710464" behindDoc="0" locked="0" layoutInCell="1" allowOverlap="1" wp14:anchorId="29AC922A" wp14:editId="5C701ACA">
+              <wp:anchor distT="0" distB="0" distL="114300" distR="114300" simplePos="0" relativeHeight="251709440" behindDoc="0" locked="0" layoutInCell="1" allowOverlap="1" wp14:anchorId="29AC922A" wp14:editId="5C701ACA">
                 <wp:simplePos x="0" y="0"/>
                 <wp:positionH relativeFrom="column">
                   <wp:posOffset>1537932</wp:posOffset>
@@ -6351,7 +6297,7 @@
           </mc:Choice>
           <mc:Fallback>
             <w:pict>
-              <v:shape w14:anchorId="29AC922A" id="Zone de texte 35" o:spid="_x0000_s1037" type="#_x0000_t202" style="position:absolute;left:0;text-align:left;margin-left:121.1pt;margin-top:19pt;width:19.4pt;height:19.4pt;z-index:251710464;visibility:visible;mso-wrap-style:square;mso-width-percent:0;mso-height-percent:0;mso-wrap-distance-left:9pt;mso-wrap-distance-top:0;mso-wrap-distance-right:9pt;mso-wrap-distance-bottom:0;mso-position-horizontal:absolute;mso-position-horizontal-relative:text;mso-position-vertical:absolute;mso-position-vertical-relative:text;mso-width-percent:0;mso-height-percent:0;mso-width-relative:margin;mso-height-relative:margin;v-text-anchor:top" o:gfxdata="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" fillcolor="white [3201]" strokeweight=".5pt">
+              <v:shape w14:anchorId="29AC922A" id="Zone de texte 35" o:spid="_x0000_s1037" type="#_x0000_t202" style="position:absolute;left:0;text-align:left;margin-left:121.1pt;margin-top:19pt;width:19.4pt;height:19.4pt;z-index:251709440;visibility:visible;mso-wrap-style:square;mso-width-percent:0;mso-height-percent:0;mso-wrap-distance-left:9pt;mso-wrap-distance-top:0;mso-wrap-distance-right:9pt;mso-wrap-distance-bottom:0;mso-position-horizontal:absolute;mso-position-horizontal-relative:text;mso-position-vertical:absolute;mso-position-vertical-relative:text;mso-width-percent:0;mso-height-percent:0;mso-width-relative:margin;mso-height-relative:margin;v-text-anchor:top" o:gfxdata="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" fillcolor="white [3201]" strokeweight=".5pt">
                 <v:textbox>
                   <w:txbxContent>
                     <w:p>
@@ -6391,7 +6337,7 @@
         <mc:AlternateContent>
           <mc:Choice Requires="wps">
             <w:drawing>
-              <wp:anchor distT="0" distB="0" distL="114300" distR="114300" simplePos="0" relativeHeight="251714560" behindDoc="0" locked="0" layoutInCell="1" allowOverlap="1" wp14:anchorId="229EBFA0" wp14:editId="3F2A29A1">
+              <wp:anchor distT="0" distB="0" distL="114300" distR="114300" simplePos="0" relativeHeight="251713536" behindDoc="0" locked="0" layoutInCell="1" allowOverlap="1" wp14:anchorId="229EBFA0" wp14:editId="3F2A29A1">
                 <wp:simplePos x="0" y="0"/>
                 <wp:positionH relativeFrom="column">
                   <wp:posOffset>616158</wp:posOffset>
@@ -6454,7 +6400,7 @@
           </mc:Choice>
           <mc:Fallback>
             <w:pict>
-              <v:shape w14:anchorId="229EBFA0" id="Zone de texte 37" o:spid="_x0000_s1038" type="#_x0000_t202" style="position:absolute;left:0;text-align:left;margin-left:48.5pt;margin-top:8.75pt;width:19.4pt;height:19.4pt;z-index:251714560;visibility:visible;mso-wrap-style:square;mso-width-percent:0;mso-height-percent:0;mso-wrap-distance-left:9pt;mso-wrap-distance-top:0;mso-wrap-distance-right:9pt;mso-wrap-distance-bottom:0;mso-position-horizontal:absolute;mso-position-horizontal-relative:text;mso-position-vertical:absolute;mso-position-vertical-relative:text;mso-width-percent:0;mso-height-percent:0;mso-width-relative:margin;mso-height-relative:margin;v-text-anchor:top" o:gfxdata="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" fillcolor="white [3201]" strokeweight=".5pt">
+              <v:shape w14:anchorId="229EBFA0" id="Zone de texte 37" o:spid="_x0000_s1038" type="#_x0000_t202" style="position:absolute;left:0;text-align:left;margin-left:48.5pt;margin-top:8.75pt;width:19.4pt;height:19.4pt;z-index:251713536;visibility:visible;mso-wrap-style:square;mso-width-percent:0;mso-height-percent:0;mso-wrap-distance-left:9pt;mso-wrap-distance-top:0;mso-wrap-distance-right:9pt;mso-wrap-distance-bottom:0;mso-position-horizontal:absolute;mso-position-horizontal-relative:text;mso-position-vertical:absolute;mso-position-vertical-relative:text;mso-width-percent:0;mso-height-percent:0;mso-width-relative:margin;mso-height-relative:margin;v-text-anchor:top" o:gfxdata="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" fillcolor="white [3201]" strokeweight=".5pt">
                 <v:textbox>
                   <w:txbxContent>
                     <w:p>
@@ -6535,6 +6481,16 @@
     </w:p>
     <w:p>
       <w:pPr>
+        <w:tabs>
+          <w:tab w:val="left" w:pos="1052"/>
+        </w:tabs>
+      </w:pPr>
+      <w:r>
+        <w:tab/>
+      </w:r>
+    </w:p>
+    <w:p>
+      <w:pPr>
         <w:pStyle w:val="Retraitcorpsdetexte3"/>
         <w:numPr>
           <w:ilvl w:val="0"/>
@@ -6562,11 +6518,11 @@
       <w:pPr>
         <w:pStyle w:val="Titre3"/>
       </w:pPr>
-      <w:bookmarkStart w:id="21" w:name="_Toc482185337"/>
+      <w:bookmarkStart w:id="20" w:name="_Toc482185337"/>
       <w:r>
         <w:t>Maquette</w:t>
       </w:r>
-      <w:bookmarkEnd w:id="21"/>
+      <w:bookmarkEnd w:id="20"/>
       <w:r>
         <w:t xml:space="preserve"> </w:t>
       </w:r>
@@ -6583,95 +6539,13 @@
         <mc:AlternateContent>
           <mc:Choice Requires="wps">
             <w:drawing>
-              <wp:anchor distT="0" distB="0" distL="114300" distR="114300" simplePos="0" relativeHeight="251734016" behindDoc="0" locked="0" layoutInCell="1" allowOverlap="1" wp14:anchorId="332DFBC9" wp14:editId="06211ECC">
+              <wp:anchor distT="0" distB="0" distL="114300" distR="114300" simplePos="0" relativeHeight="251753472" behindDoc="0" locked="0" layoutInCell="1" allowOverlap="1" wp14:anchorId="63D286E1" wp14:editId="1E8D55FC">
                 <wp:simplePos x="0" y="0"/>
                 <wp:positionH relativeFrom="margin">
-                  <wp:posOffset>3509646</wp:posOffset>
+                  <wp:posOffset>3613812</wp:posOffset>
                 </wp:positionH>
                 <wp:positionV relativeFrom="paragraph">
-                  <wp:posOffset>1854835</wp:posOffset>
-                </wp:positionV>
-                <wp:extent cx="1771650" cy="942975"/>
-                <wp:effectExtent l="0" t="0" r="19050" b="28575"/>
-                <wp:wrapNone/>
-                <wp:docPr id="49" name="Rectangle 49"/>
-                <wp:cNvGraphicFramePr/>
-                <a:graphic xmlns:a="http://schemas.openxmlformats.org/drawingml/2006/main">
-                  <a:graphicData uri="http://schemas.microsoft.com/office/word/2010/wordprocessingShape">
-                    <wps:wsp>
-                      <wps:cNvSpPr/>
-                      <wps:spPr>
-                        <a:xfrm>
-                          <a:off x="0" y="0"/>
-                          <a:ext cx="1771650" cy="942975"/>
-                        </a:xfrm>
-                        <a:prstGeom prst="rect">
-                          <a:avLst/>
-                        </a:prstGeom>
-                        <a:noFill/>
-                        <a:ln>
-                          <a:solidFill>
-                            <a:srgbClr val="FF0000"/>
-                          </a:solidFill>
-                        </a:ln>
-                      </wps:spPr>
-                      <wps:style>
-                        <a:lnRef idx="2">
-                          <a:schemeClr val="accent1">
-                            <a:shade val="50000"/>
-                          </a:schemeClr>
-                        </a:lnRef>
-                        <a:fillRef idx="1">
-                          <a:schemeClr val="accent1"/>
-                        </a:fillRef>
-                        <a:effectRef idx="0">
-                          <a:schemeClr val="accent1"/>
-                        </a:effectRef>
-                        <a:fontRef idx="minor">
-                          <a:schemeClr val="lt1"/>
-                        </a:fontRef>
-                      </wps:style>
-                      <wps:bodyPr rot="0" spcFirstLastPara="0" vertOverflow="overflow" horzOverflow="overflow" vert="horz" wrap="square" lIns="91440" tIns="45720" rIns="91440" bIns="45720" numCol="1" spcCol="0" rtlCol="0" fromWordArt="0" anchor="ctr" anchorCtr="0" forceAA="0" compatLnSpc="1">
-                        <a:prstTxWarp prst="textNoShape">
-                          <a:avLst/>
-                        </a:prstTxWarp>
-                        <a:noAutofit/>
-                      </wps:bodyPr>
-                    </wps:wsp>
-                  </a:graphicData>
-                </a:graphic>
-                <wp14:sizeRelH relativeFrom="margin">
-                  <wp14:pctWidth>0</wp14:pctWidth>
-                </wp14:sizeRelH>
-                <wp14:sizeRelV relativeFrom="margin">
-                  <wp14:pctHeight>0</wp14:pctHeight>
-                </wp14:sizeRelV>
-              </wp:anchor>
-            </w:drawing>
-          </mc:Choice>
-          <mc:Fallback>
-            <w:pict>
-              <v:rect w14:anchorId="2AB725B5" id="Rectangle 49" o:spid="_x0000_s1026" style="position:absolute;margin-left:276.35pt;margin-top:146.05pt;width:139.5pt;height:74.25pt;z-index:251734016;visibility:visible;mso-wrap-style:square;mso-width-percent:0;mso-height-percent:0;mso-wrap-distance-left:9pt;mso-wrap-distance-top:0;mso-wrap-distance-right:9pt;mso-wrap-distance-bottom:0;mso-position-horizontal:absolute;mso-position-horizontal-relative:margin;mso-position-vertical:absolute;mso-position-vertical-relative:text;mso-width-percent:0;mso-height-percent:0;mso-width-relative:margin;mso-height-relative:margin;v-text-anchor:middle" o:gfxdata="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" filled="f" strokecolor="red" strokeweight="1.25pt">
-                <w10:wrap anchorx="margin"/>
-              </v:rect>
-            </w:pict>
-          </mc:Fallback>
-        </mc:AlternateContent>
-      </w:r>
-      <w:r>
-        <w:rPr>
-          <w:noProof/>
-        </w:rPr>
-        <mc:AlternateContent>
-          <mc:Choice Requires="wps">
-            <w:drawing>
-              <wp:anchor distT="0" distB="0" distL="114300" distR="114300" simplePos="0" relativeHeight="251736064" behindDoc="0" locked="0" layoutInCell="1" allowOverlap="1" wp14:anchorId="63D286E1" wp14:editId="1E8D55FC">
-                <wp:simplePos x="0" y="0"/>
-                <wp:positionH relativeFrom="margin">
-                  <wp:posOffset>3585845</wp:posOffset>
-                </wp:positionH>
-                <wp:positionV relativeFrom="paragraph">
-                  <wp:posOffset>1521460</wp:posOffset>
+                  <wp:posOffset>1592525</wp:posOffset>
                 </wp:positionV>
                 <wp:extent cx="266700" cy="295275"/>
                 <wp:effectExtent l="0" t="0" r="19050" b="28575"/>
@@ -6781,7 +6655,7 @@
           </mc:Choice>
           <mc:Fallback>
             <w:pict>
-              <v:shape w14:anchorId="63D286E1" id="Zone de texte 51" o:spid="_x0000_s1039" type="#_x0000_t202" style="position:absolute;left:0;text-align:left;margin-left:282.35pt;margin-top:119.8pt;width:21pt;height:23.25pt;z-index:251736064;visibility:visible;mso-wrap-style:square;mso-width-percent:0;mso-height-percent:0;mso-wrap-distance-left:9pt;mso-wrap-distance-top:0;mso-wrap-distance-right:9pt;mso-wrap-distance-bottom:0;mso-position-horizontal:absolute;mso-position-horizontal-relative:margin;mso-position-vertical:absolute;mso-position-vertical-relative:text;mso-width-percent:0;mso-height-percent:0;mso-width-relative:margin;mso-height-relative:margin;v-text-anchor:top" o:gfxdata="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" fillcolor="white [3201]" strokeweight=".5pt">
+              <v:shape w14:anchorId="63D286E1" id="Zone de texte 51" o:spid="_x0000_s1039" type="#_x0000_t202" style="position:absolute;left:0;text-align:left;margin-left:284.55pt;margin-top:125.4pt;width:21pt;height:23.25pt;z-index:251753472;visibility:visible;mso-wrap-style:square;mso-width-percent:0;mso-height-percent:0;mso-wrap-distance-left:9pt;mso-wrap-distance-top:0;mso-wrap-distance-right:9pt;mso-wrap-distance-bottom:0;mso-position-horizontal:absolute;mso-position-horizontal-relative:margin;mso-position-vertical:absolute;mso-position-vertical-relative:text;mso-width-percent:0;mso-height-percent:0;mso-width-relative:margin;mso-height-relative:margin;v-text-anchor:top" o:gfxdata="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" fillcolor="white [3201]" strokeweight=".5pt">
                 <v:textbox>
                   <w:txbxContent>
                     <w:p>
@@ -6857,13 +6731,177 @@
         <mc:AlternateContent>
           <mc:Choice Requires="wps">
             <w:drawing>
-              <wp:anchor distT="0" distB="0" distL="114300" distR="114300" simplePos="0" relativeHeight="251731968" behindDoc="0" locked="0" layoutInCell="1" allowOverlap="1" wp14:anchorId="10B312DC" wp14:editId="40E72E34">
+              <wp:anchor distT="0" distB="0" distL="114300" distR="114300" simplePos="0" relativeHeight="251752448" behindDoc="0" locked="0" layoutInCell="1" allowOverlap="1" wp14:anchorId="332DFBC9" wp14:editId="06211ECC">
                 <wp:simplePos x="0" y="0"/>
                 <wp:positionH relativeFrom="margin">
-                  <wp:posOffset>166370</wp:posOffset>
+                  <wp:posOffset>3724303</wp:posOffset>
                 </wp:positionH>
                 <wp:positionV relativeFrom="paragraph">
-                  <wp:posOffset>873760</wp:posOffset>
+                  <wp:posOffset>1918059</wp:posOffset>
+                </wp:positionV>
+                <wp:extent cx="1771650" cy="942975"/>
+                <wp:effectExtent l="0" t="0" r="19050" b="28575"/>
+                <wp:wrapNone/>
+                <wp:docPr id="49" name="Rectangle 49"/>
+                <wp:cNvGraphicFramePr/>
+                <a:graphic xmlns:a="http://schemas.openxmlformats.org/drawingml/2006/main">
+                  <a:graphicData uri="http://schemas.microsoft.com/office/word/2010/wordprocessingShape">
+                    <wps:wsp>
+                      <wps:cNvSpPr/>
+                      <wps:spPr>
+                        <a:xfrm>
+                          <a:off x="0" y="0"/>
+                          <a:ext cx="1771650" cy="942975"/>
+                        </a:xfrm>
+                        <a:prstGeom prst="rect">
+                          <a:avLst/>
+                        </a:prstGeom>
+                        <a:noFill/>
+                        <a:ln>
+                          <a:solidFill>
+                            <a:srgbClr val="FF0000"/>
+                          </a:solidFill>
+                        </a:ln>
+                      </wps:spPr>
+                      <wps:style>
+                        <a:lnRef idx="2">
+                          <a:schemeClr val="accent1">
+                            <a:shade val="50000"/>
+                          </a:schemeClr>
+                        </a:lnRef>
+                        <a:fillRef idx="1">
+                          <a:schemeClr val="accent1"/>
+                        </a:fillRef>
+                        <a:effectRef idx="0">
+                          <a:schemeClr val="accent1"/>
+                        </a:effectRef>
+                        <a:fontRef idx="minor">
+                          <a:schemeClr val="lt1"/>
+                        </a:fontRef>
+                      </wps:style>
+                      <wps:bodyPr rot="0" spcFirstLastPara="0" vertOverflow="overflow" horzOverflow="overflow" vert="horz" wrap="square" lIns="91440" tIns="45720" rIns="91440" bIns="45720" numCol="1" spcCol="0" rtlCol="0" fromWordArt="0" anchor="ctr" anchorCtr="0" forceAA="0" compatLnSpc="1">
+                        <a:prstTxWarp prst="textNoShape">
+                          <a:avLst/>
+                        </a:prstTxWarp>
+                        <a:noAutofit/>
+                      </wps:bodyPr>
+                    </wps:wsp>
+                  </a:graphicData>
+                </a:graphic>
+                <wp14:sizeRelH relativeFrom="margin">
+                  <wp14:pctWidth>0</wp14:pctWidth>
+                </wp14:sizeRelH>
+                <wp14:sizeRelV relativeFrom="margin">
+                  <wp14:pctHeight>0</wp14:pctHeight>
+                </wp14:sizeRelV>
+              </wp:anchor>
+            </w:drawing>
+          </mc:Choice>
+          <mc:Fallback>
+            <w:pict>
+              <v:rect w14:anchorId="718DEC61" id="Rectangle 49" o:spid="_x0000_s1026" style="position:absolute;margin-left:293.25pt;margin-top:151.05pt;width:139.5pt;height:74.25pt;z-index:251752448;visibility:visible;mso-wrap-style:square;mso-width-percent:0;mso-height-percent:0;mso-wrap-distance-left:9pt;mso-wrap-distance-top:0;mso-wrap-distance-right:9pt;mso-wrap-distance-bottom:0;mso-position-horizontal:absolute;mso-position-horizontal-relative:margin;mso-position-vertical:absolute;mso-position-vertical-relative:text;mso-width-percent:0;mso-height-percent:0;mso-width-relative:margin;mso-height-relative:margin;v-text-anchor:middle" o:gfxdata="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" filled="f" strokecolor="red" strokeweight="1.25pt">
+                <w10:wrap anchorx="margin"/>
+              </v:rect>
+            </w:pict>
+          </mc:Fallback>
+        </mc:AlternateContent>
+      </w:r>
+      <w:r>
+        <w:rPr>
+          <w:noProof/>
+        </w:rPr>
+        <mc:AlternateContent>
+          <mc:Choice Requires="wps">
+            <w:drawing>
+              <wp:anchor distT="0" distB="0" distL="114300" distR="114300" simplePos="0" relativeHeight="251750400" behindDoc="0" locked="0" layoutInCell="1" allowOverlap="1" wp14:anchorId="77E6037A" wp14:editId="4E2051E3">
+                <wp:simplePos x="0" y="0"/>
+                <wp:positionH relativeFrom="margin">
+                  <wp:posOffset>77470</wp:posOffset>
+                </wp:positionH>
+                <wp:positionV relativeFrom="paragraph">
+                  <wp:posOffset>1294516</wp:posOffset>
+                </wp:positionV>
+                <wp:extent cx="1281237" cy="286330"/>
+                <wp:effectExtent l="0" t="0" r="14605" b="19050"/>
+                <wp:wrapNone/>
+                <wp:docPr id="47" name="Rectangle 47"/>
+                <wp:cNvGraphicFramePr/>
+                <a:graphic xmlns:a="http://schemas.openxmlformats.org/drawingml/2006/main">
+                  <a:graphicData uri="http://schemas.microsoft.com/office/word/2010/wordprocessingShape">
+                    <wps:wsp>
+                      <wps:cNvSpPr/>
+                      <wps:spPr>
+                        <a:xfrm>
+                          <a:off x="0" y="0"/>
+                          <a:ext cx="1281237" cy="286330"/>
+                        </a:xfrm>
+                        <a:prstGeom prst="rect">
+                          <a:avLst/>
+                        </a:prstGeom>
+                        <a:noFill/>
+                        <a:ln>
+                          <a:solidFill>
+                            <a:srgbClr val="FF0000"/>
+                          </a:solidFill>
+                        </a:ln>
+                      </wps:spPr>
+                      <wps:style>
+                        <a:lnRef idx="2">
+                          <a:schemeClr val="accent1">
+                            <a:shade val="50000"/>
+                          </a:schemeClr>
+                        </a:lnRef>
+                        <a:fillRef idx="1">
+                          <a:schemeClr val="accent1"/>
+                        </a:fillRef>
+                        <a:effectRef idx="0">
+                          <a:schemeClr val="accent1"/>
+                        </a:effectRef>
+                        <a:fontRef idx="minor">
+                          <a:schemeClr val="lt1"/>
+                        </a:fontRef>
+                      </wps:style>
+                      <wps:bodyPr rot="0" spcFirstLastPara="0" vertOverflow="overflow" horzOverflow="overflow" vert="horz" wrap="square" lIns="91440" tIns="45720" rIns="91440" bIns="45720" numCol="1" spcCol="0" rtlCol="0" fromWordArt="0" anchor="ctr" anchorCtr="0" forceAA="0" compatLnSpc="1">
+                        <a:prstTxWarp prst="textNoShape">
+                          <a:avLst/>
+                        </a:prstTxWarp>
+                        <a:noAutofit/>
+                      </wps:bodyPr>
+                    </wps:wsp>
+                  </a:graphicData>
+                </a:graphic>
+                <wp14:sizeRelH relativeFrom="margin">
+                  <wp14:pctWidth>0</wp14:pctWidth>
+                </wp14:sizeRelH>
+                <wp14:sizeRelV relativeFrom="margin">
+                  <wp14:pctHeight>0</wp14:pctHeight>
+                </wp14:sizeRelV>
+              </wp:anchor>
+            </w:drawing>
+          </mc:Choice>
+          <mc:Fallback>
+            <w:pict>
+              <v:rect w14:anchorId="6A08D224" id="Rectangle 47" o:spid="_x0000_s1026" style="position:absolute;margin-left:6.1pt;margin-top:101.95pt;width:100.9pt;height:22.55pt;z-index:251750400;visibility:visible;mso-wrap-style:square;mso-width-percent:0;mso-height-percent:0;mso-wrap-distance-left:9pt;mso-wrap-distance-top:0;mso-wrap-distance-right:9pt;mso-wrap-distance-bottom:0;mso-position-horizontal:absolute;mso-position-horizontal-relative:margin;mso-position-vertical:absolute;mso-position-vertical-relative:text;mso-width-percent:0;mso-height-percent:0;mso-width-relative:margin;mso-height-relative:margin;v-text-anchor:middle" o:gfxdata="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" filled="f" strokecolor="red" strokeweight="1.25pt">
+                <w10:wrap anchorx="margin"/>
+              </v:rect>
+            </w:pict>
+          </mc:Fallback>
+        </mc:AlternateContent>
+      </w:r>
+      <w:r>
+        <w:rPr>
+          <w:noProof/>
+        </w:rPr>
+        <mc:AlternateContent>
+          <mc:Choice Requires="wps">
+            <w:drawing>
+              <wp:anchor distT="0" distB="0" distL="114300" distR="114300" simplePos="0" relativeHeight="251751424" behindDoc="0" locked="0" layoutInCell="1" allowOverlap="1" wp14:anchorId="10B312DC" wp14:editId="40E72E34">
+                <wp:simplePos x="0" y="0"/>
+                <wp:positionH relativeFrom="margin">
+                  <wp:posOffset>-255077</wp:posOffset>
+                </wp:positionH>
+                <wp:positionV relativeFrom="paragraph">
+                  <wp:posOffset>960838</wp:posOffset>
                 </wp:positionV>
                 <wp:extent cx="266700" cy="295275"/>
                 <wp:effectExtent l="0" t="0" r="19050" b="28575"/>
@@ -6973,7 +7011,7 @@
           </mc:Choice>
           <mc:Fallback>
             <w:pict>
-              <v:shape w14:anchorId="10B312DC" id="Zone de texte 48" o:spid="_x0000_s1040" type="#_x0000_t202" style="position:absolute;left:0;text-align:left;margin-left:13.1pt;margin-top:68.8pt;width:21pt;height:23.25pt;z-index:251731968;visibility:visible;mso-wrap-style:square;mso-width-percent:0;mso-height-percent:0;mso-wrap-distance-left:9pt;mso-wrap-distance-top:0;mso-wrap-distance-right:9pt;mso-wrap-distance-bottom:0;mso-position-horizontal:absolute;mso-position-horizontal-relative:margin;mso-position-vertical:absolute;mso-position-vertical-relative:text;mso-width-percent:0;mso-height-percent:0;mso-width-relative:margin;mso-height-relative:margin;v-text-anchor:top" o:gfxdata="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" fillcolor="white [3201]" strokeweight=".5pt">
+              <v:shape w14:anchorId="10B312DC" id="Zone de texte 48" o:spid="_x0000_s1040" type="#_x0000_t202" style="position:absolute;left:0;text-align:left;margin-left:-20.1pt;margin-top:75.65pt;width:21pt;height:23.25pt;z-index:251751424;visibility:visible;mso-wrap-style:square;mso-width-percent:0;mso-height-percent:0;mso-wrap-distance-left:9pt;mso-wrap-distance-top:0;mso-wrap-distance-right:9pt;mso-wrap-distance-bottom:0;mso-position-horizontal:absolute;mso-position-horizontal-relative:margin;mso-position-vertical:absolute;mso-position-vertical-relative:text;mso-width-percent:0;mso-height-percent:0;mso-width-relative:margin;mso-height-relative:margin;v-text-anchor:top" o:gfxdata="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" fillcolor="white [3201]" strokeweight=".5pt">
                 <v:textbox>
                   <w:txbxContent>
                     <w:p>
@@ -7046,110 +7084,19 @@
         <w:rPr>
           <w:noProof/>
         </w:rPr>
-        <mc:AlternateContent>
-          <mc:Choice Requires="wps">
-            <w:drawing>
-              <wp:anchor distT="0" distB="0" distL="114300" distR="114300" simplePos="0" relativeHeight="251730944" behindDoc="0" locked="0" layoutInCell="1" allowOverlap="1" wp14:anchorId="77E6037A" wp14:editId="4E2051E3">
-                <wp:simplePos x="0" y="0"/>
-                <wp:positionH relativeFrom="margin">
-                  <wp:posOffset>213995</wp:posOffset>
-                </wp:positionH>
-                <wp:positionV relativeFrom="paragraph">
-                  <wp:posOffset>1188085</wp:posOffset>
-                </wp:positionV>
-                <wp:extent cx="1209675" cy="247650"/>
-                <wp:effectExtent l="0" t="0" r="28575" b="19050"/>
-                <wp:wrapNone/>
-                <wp:docPr id="47" name="Rectangle 47"/>
-                <wp:cNvGraphicFramePr/>
-                <a:graphic xmlns:a="http://schemas.openxmlformats.org/drawingml/2006/main">
-                  <a:graphicData uri="http://schemas.microsoft.com/office/word/2010/wordprocessingShape">
-                    <wps:wsp>
-                      <wps:cNvSpPr/>
-                      <wps:spPr>
-                        <a:xfrm>
-                          <a:off x="0" y="0"/>
-                          <a:ext cx="1209675" cy="247650"/>
-                        </a:xfrm>
-                        <a:prstGeom prst="rect">
-                          <a:avLst/>
-                        </a:prstGeom>
-                        <a:noFill/>
-                        <a:ln>
-                          <a:solidFill>
-                            <a:srgbClr val="FF0000"/>
-                          </a:solidFill>
-                        </a:ln>
-                      </wps:spPr>
-                      <wps:style>
-                        <a:lnRef idx="2">
-                          <a:schemeClr val="accent1">
-                            <a:shade val="50000"/>
-                          </a:schemeClr>
-                        </a:lnRef>
-                        <a:fillRef idx="1">
-                          <a:schemeClr val="accent1"/>
-                        </a:fillRef>
-                        <a:effectRef idx="0">
-                          <a:schemeClr val="accent1"/>
-                        </a:effectRef>
-                        <a:fontRef idx="minor">
-                          <a:schemeClr val="lt1"/>
-                        </a:fontRef>
-                      </wps:style>
-                      <wps:bodyPr rot="0" spcFirstLastPara="0" vertOverflow="overflow" horzOverflow="overflow" vert="horz" wrap="square" lIns="91440" tIns="45720" rIns="91440" bIns="45720" numCol="1" spcCol="0" rtlCol="0" fromWordArt="0" anchor="ctr" anchorCtr="0" forceAA="0" compatLnSpc="1">
-                        <a:prstTxWarp prst="textNoShape">
-                          <a:avLst/>
-                        </a:prstTxWarp>
-                        <a:noAutofit/>
-                      </wps:bodyPr>
-                    </wps:wsp>
-                  </a:graphicData>
-                </a:graphic>
-                <wp14:sizeRelH relativeFrom="margin">
-                  <wp14:pctWidth>0</wp14:pctWidth>
-                </wp14:sizeRelH>
-                <wp14:sizeRelV relativeFrom="margin">
-                  <wp14:pctHeight>0</wp14:pctHeight>
-                </wp14:sizeRelV>
-              </wp:anchor>
-            </w:drawing>
-          </mc:Choice>
-          <mc:Fallback>
-            <w:pict>
-              <v:rect w14:anchorId="35A88287" id="Rectangle 47" o:spid="_x0000_s1026" style="position:absolute;margin-left:16.85pt;margin-top:93.55pt;width:95.25pt;height:19.5pt;z-index:251730944;visibility:visible;mso-wrap-style:square;mso-width-percent:0;mso-height-percent:0;mso-wrap-distance-left:9pt;mso-wrap-distance-top:0;mso-wrap-distance-right:9pt;mso-wrap-distance-bottom:0;mso-position-horizontal:absolute;mso-position-horizontal-relative:margin;mso-position-vertical:absolute;mso-position-vertical-relative:text;mso-width-percent:0;mso-height-percent:0;mso-width-relative:margin;mso-height-relative:margin;v-text-anchor:middle" o:gfxdata="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" filled="f" strokecolor="red" strokeweight="1.25pt">
-                <w10:wrap anchorx="margin"/>
-              </v:rect>
-            </w:pict>
-          </mc:Fallback>
-        </mc:AlternateContent>
-      </w:r>
-      <w:r>
-        <w:t>La maquette du site ressemble beaucoup à la version abordée au point 3.2.2. Cependant plusieurs modifications, discutée avec le chef de projet, viennent améliorer le programme.</w:t>
-      </w:r>
-    </w:p>
-    <w:p>
-      <w:pPr>
-        <w:pStyle w:val="Retraitcorpsdetexte3"/>
-        <w:ind w:left="0"/>
-      </w:pPr>
-      <w:r>
-        <w:rPr>
-          <w:noProof/>
-        </w:rPr>
         <w:drawing>
-          <wp:anchor distT="0" distB="0" distL="114300" distR="114300" simplePos="0" relativeHeight="251728896" behindDoc="0" locked="0" layoutInCell="1" allowOverlap="1">
+          <wp:anchor distT="0" distB="0" distL="114300" distR="114300" simplePos="0" relativeHeight="251749376" behindDoc="0" locked="0" layoutInCell="1" allowOverlap="1">
             <wp:simplePos x="0" y="0"/>
-            <wp:positionH relativeFrom="column">
-              <wp:posOffset>4445</wp:posOffset>
+            <wp:positionH relativeFrom="margin">
+              <wp:align>left</wp:align>
             </wp:positionH>
             <wp:positionV relativeFrom="paragraph">
-              <wp:posOffset>-2540</wp:posOffset>
+              <wp:posOffset>665480</wp:posOffset>
             </wp:positionV>
-            <wp:extent cx="5458587" cy="2457793"/>
-            <wp:effectExtent l="0" t="0" r="8890" b="0"/>
+            <wp:extent cx="5759450" cy="2312670"/>
+            <wp:effectExtent l="0" t="0" r="0" b="0"/>
             <wp:wrapTopAndBottom/>
-            <wp:docPr id="46" name="Image 46"/>
+            <wp:docPr id="39" name="Image 39"/>
             <wp:cNvGraphicFramePr>
               <a:graphicFrameLocks xmlns:a="http://schemas.openxmlformats.org/drawingml/2006/main" noChangeAspect="1"/>
             </wp:cNvGraphicFramePr>
@@ -7157,7 +7104,7 @@
               <a:graphicData uri="http://schemas.openxmlformats.org/drawingml/2006/picture">
                 <pic:pic xmlns:pic="http://schemas.openxmlformats.org/drawingml/2006/picture">
                   <pic:nvPicPr>
-                    <pic:cNvPr id="46" name="maquette-conv.PNG"/>
+                    <pic:cNvPr id="39" name="maquette-convertisseur.PNG"/>
                     <pic:cNvPicPr/>
                   </pic:nvPicPr>
                   <pic:blipFill>
@@ -7175,7 +7122,7 @@
                   <pic:spPr>
                     <a:xfrm>
                       <a:off x="0" y="0"/>
-                      <a:ext cx="5458587" cy="2457793"/>
+                      <a:ext cx="5759450" cy="2312670"/>
                     </a:xfrm>
                     <a:prstGeom prst="rect">
                       <a:avLst/>
@@ -7187,6 +7134,15 @@
           </wp:anchor>
         </w:drawing>
       </w:r>
+      <w:r>
+        <w:t>La maquette du site ressemble beaucoup à la version abordée au point 3.2.2. Cependant plusieurs modifications, discutée avec le chef de projet, viennent améliorer le programme.</w:t>
+      </w:r>
+    </w:p>
+    <w:p>
+      <w:pPr>
+        <w:pStyle w:val="Retraitcorpsdetexte3"/>
+        <w:ind w:left="0"/>
+      </w:pPr>
     </w:p>
     <w:p>
       <w:pPr>
@@ -7257,293 +7213,19 @@
           <w:noProof/>
         </w:rPr>
         <w:lastRenderedPageBreak/>
-        <mc:AlternateContent>
-          <mc:Choice Requires="wps">
-            <w:drawing>
-              <wp:anchor distT="0" distB="0" distL="114300" distR="114300" simplePos="0" relativeHeight="251748352" behindDoc="0" locked="0" layoutInCell="1" allowOverlap="1" wp14:anchorId="481D55A7" wp14:editId="286BC3FB">
-                <wp:simplePos x="0" y="0"/>
-                <wp:positionH relativeFrom="margin">
-                  <wp:posOffset>1443542</wp:posOffset>
-                </wp:positionH>
-                <wp:positionV relativeFrom="paragraph">
-                  <wp:posOffset>246462</wp:posOffset>
-                </wp:positionV>
-                <wp:extent cx="266700" cy="295275"/>
-                <wp:effectExtent l="0" t="0" r="19050" b="28575"/>
-                <wp:wrapNone/>
-                <wp:docPr id="61" name="Zone de texte 61"/>
-                <wp:cNvGraphicFramePr/>
-                <a:graphic xmlns:a="http://schemas.openxmlformats.org/drawingml/2006/main">
-                  <a:graphicData uri="http://schemas.microsoft.com/office/word/2010/wordprocessingShape">
-                    <wps:wsp>
-                      <wps:cNvSpPr txBox="1"/>
-                      <wps:spPr>
-                        <a:xfrm>
-                          <a:off x="0" y="0"/>
-                          <a:ext cx="266700" cy="295275"/>
-                        </a:xfrm>
-                        <a:prstGeom prst="rect">
-                          <a:avLst/>
-                        </a:prstGeom>
-                        <a:solidFill>
-                          <a:schemeClr val="lt1"/>
-                        </a:solidFill>
-                        <a:ln w="6350">
-                          <a:solidFill>
-                            <a:prstClr val="black"/>
-                          </a:solidFill>
-                        </a:ln>
-                      </wps:spPr>
-                      <wps:txbx>
-                        <w:txbxContent>
-                          <w:p>
-                            <w:r>
-                              <w:t>3</w:t>
-                            </w:r>
-                            <w:r>
-                              <w:rPr>
-                                <w:noProof/>
-                              </w:rPr>
-                              <w:drawing>
-                                <wp:inline distT="0" distB="0" distL="0" distR="0" wp14:anchorId="77245B01" wp14:editId="48C43245">
-                                  <wp:extent cx="77470" cy="16341"/>
-                                  <wp:effectExtent l="0" t="0" r="0" b="0"/>
-                                  <wp:docPr id="63" name="Image 63"/>
-                                  <wp:cNvGraphicFramePr>
-                                    <a:graphicFrameLocks xmlns:a="http://schemas.openxmlformats.org/drawingml/2006/main" noChangeAspect="1"/>
-                                  </wp:cNvGraphicFramePr>
-                                  <a:graphic xmlns:a="http://schemas.openxmlformats.org/drawingml/2006/main">
-                                    <a:graphicData uri="http://schemas.openxmlformats.org/drawingml/2006/picture">
-                                      <pic:pic xmlns:pic="http://schemas.openxmlformats.org/drawingml/2006/picture">
-                                        <pic:nvPicPr>
-                                          <pic:cNvPr id="0" name="Picture 3"/>
-                                          <pic:cNvPicPr>
-                                            <a:picLocks noChangeAspect="1" noChangeArrowheads="1"/>
-                                          </pic:cNvPicPr>
-                                        </pic:nvPicPr>
-                                        <pic:blipFill>
-                                          <a:blip r:embed="rId17">
-                                            <a:extLst>
-                                              <a:ext uri="{28A0092B-C50C-407E-A947-70E740481C1C}">
-                                                <a14:useLocalDpi xmlns:a14="http://schemas.microsoft.com/office/drawing/2010/main" val="0"/>
-                                              </a:ext>
-                                            </a:extLst>
-                                          </a:blip>
-                                          <a:srcRect/>
-                                          <a:stretch>
-                                            <a:fillRect/>
-                                          </a:stretch>
-                                        </pic:blipFill>
-                                        <pic:spPr bwMode="auto">
-                                          <a:xfrm>
-                                            <a:off x="0" y="0"/>
-                                            <a:ext cx="77470" cy="16341"/>
-                                          </a:xfrm>
-                                          <a:prstGeom prst="rect">
-                                            <a:avLst/>
-                                          </a:prstGeom>
-                                          <a:noFill/>
-                                          <a:ln>
-                                            <a:noFill/>
-                                          </a:ln>
-                                        </pic:spPr>
-                                      </pic:pic>
-                                    </a:graphicData>
-                                  </a:graphic>
-                                </wp:inline>
-                              </w:drawing>
-                            </w:r>
-                          </w:p>
-                        </w:txbxContent>
-                      </wps:txbx>
-                      <wps:bodyPr rot="0" spcFirstLastPara="0" vertOverflow="overflow" horzOverflow="overflow" vert="horz" wrap="square" lIns="91440" tIns="45720" rIns="91440" bIns="45720" numCol="1" spcCol="0" rtlCol="0" fromWordArt="0" anchor="t" anchorCtr="0" forceAA="0" compatLnSpc="1">
-                        <a:prstTxWarp prst="textNoShape">
-                          <a:avLst/>
-                        </a:prstTxWarp>
-                        <a:noAutofit/>
-                      </wps:bodyPr>
-                    </wps:wsp>
-                  </a:graphicData>
-                </a:graphic>
-                <wp14:sizeRelH relativeFrom="margin">
-                  <wp14:pctWidth>0</wp14:pctWidth>
-                </wp14:sizeRelH>
-                <wp14:sizeRelV relativeFrom="margin">
-                  <wp14:pctHeight>0</wp14:pctHeight>
-                </wp14:sizeRelV>
-              </wp:anchor>
-            </w:drawing>
-          </mc:Choice>
-          <mc:Fallback>
-            <w:pict>
-              <v:shape w14:anchorId="481D55A7" id="Zone de texte 61" o:spid="_x0000_s1041" type="#_x0000_t202" style="position:absolute;left:0;text-align:left;margin-left:113.65pt;margin-top:19.4pt;width:21pt;height:23.25pt;z-index:251748352;visibility:visible;mso-wrap-style:square;mso-width-percent:0;mso-height-percent:0;mso-wrap-distance-left:9pt;mso-wrap-distance-top:0;mso-wrap-distance-right:9pt;mso-wrap-distance-bottom:0;mso-position-horizontal:absolute;mso-position-horizontal-relative:margin;mso-position-vertical:absolute;mso-position-vertical-relative:text;mso-width-percent:0;mso-height-percent:0;mso-width-relative:margin;mso-height-relative:margin;v-text-anchor:top" o:gfxdata="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" fillcolor="white [3201]" strokeweight=".5pt">
-                <v:textbox>
-                  <w:txbxContent>
-                    <w:p>
-                      <w:r>
-                        <w:t>3</w:t>
-                      </w:r>
-                      <w:r>
-                        <w:rPr>
-                          <w:noProof/>
-                        </w:rPr>
-                        <w:drawing>
-                          <wp:inline distT="0" distB="0" distL="0" distR="0" wp14:anchorId="77245B01" wp14:editId="48C43245">
-                            <wp:extent cx="77470" cy="16341"/>
-                            <wp:effectExtent l="0" t="0" r="0" b="0"/>
-                            <wp:docPr id="63" name="Image 63"/>
-                            <wp:cNvGraphicFramePr>
-                              <a:graphicFrameLocks xmlns:a="http://schemas.openxmlformats.org/drawingml/2006/main" noChangeAspect="1"/>
-                            </wp:cNvGraphicFramePr>
-                            <a:graphic xmlns:a="http://schemas.openxmlformats.org/drawingml/2006/main">
-                              <a:graphicData uri="http://schemas.openxmlformats.org/drawingml/2006/picture">
-                                <pic:pic xmlns:pic="http://schemas.openxmlformats.org/drawingml/2006/picture">
-                                  <pic:nvPicPr>
-                                    <pic:cNvPr id="0" name="Picture 3"/>
-                                    <pic:cNvPicPr>
-                                      <a:picLocks noChangeAspect="1" noChangeArrowheads="1"/>
-                                    </pic:cNvPicPr>
-                                  </pic:nvPicPr>
-                                  <pic:blipFill>
-                                    <a:blip r:embed="rId17">
-                                      <a:extLst>
-                                        <a:ext uri="{28A0092B-C50C-407E-A947-70E740481C1C}">
-                                          <a14:useLocalDpi xmlns:a14="http://schemas.microsoft.com/office/drawing/2010/main" val="0"/>
-                                        </a:ext>
-                                      </a:extLst>
-                                    </a:blip>
-                                    <a:srcRect/>
-                                    <a:stretch>
-                                      <a:fillRect/>
-                                    </a:stretch>
-                                  </pic:blipFill>
-                                  <pic:spPr bwMode="auto">
-                                    <a:xfrm>
-                                      <a:off x="0" y="0"/>
-                                      <a:ext cx="77470" cy="16341"/>
-                                    </a:xfrm>
-                                    <a:prstGeom prst="rect">
-                                      <a:avLst/>
-                                    </a:prstGeom>
-                                    <a:noFill/>
-                                    <a:ln>
-                                      <a:noFill/>
-                                    </a:ln>
-                                  </pic:spPr>
-                                </pic:pic>
-                              </a:graphicData>
-                            </a:graphic>
-                          </wp:inline>
-                        </w:drawing>
-                      </w:r>
-                    </w:p>
-                  </w:txbxContent>
-                </v:textbox>
-                <w10:wrap anchorx="margin"/>
-              </v:shape>
-            </w:pict>
-          </mc:Fallback>
-        </mc:AlternateContent>
-      </w:r>
-      <w:r>
-        <w:rPr>
-          <w:noProof/>
-        </w:rPr>
-        <mc:AlternateContent>
-          <mc:Choice Requires="wps">
-            <w:drawing>
-              <wp:anchor distT="0" distB="0" distL="114300" distR="114300" simplePos="0" relativeHeight="251742208" behindDoc="0" locked="0" layoutInCell="1" allowOverlap="1" wp14:anchorId="41E2A4FC" wp14:editId="2EE040AC">
-                <wp:simplePos x="0" y="0"/>
-                <wp:positionH relativeFrom="margin">
-                  <wp:posOffset>1747520</wp:posOffset>
-                </wp:positionH>
-                <wp:positionV relativeFrom="paragraph">
-                  <wp:posOffset>250825</wp:posOffset>
-                </wp:positionV>
-                <wp:extent cx="666750" cy="295275"/>
-                <wp:effectExtent l="0" t="0" r="19050" b="28575"/>
-                <wp:wrapNone/>
-                <wp:docPr id="57" name="Rectangle 57"/>
-                <wp:cNvGraphicFramePr/>
-                <a:graphic xmlns:a="http://schemas.openxmlformats.org/drawingml/2006/main">
-                  <a:graphicData uri="http://schemas.microsoft.com/office/word/2010/wordprocessingShape">
-                    <wps:wsp>
-                      <wps:cNvSpPr/>
-                      <wps:spPr>
-                        <a:xfrm>
-                          <a:off x="0" y="0"/>
-                          <a:ext cx="666750" cy="295275"/>
-                        </a:xfrm>
-                        <a:prstGeom prst="rect">
-                          <a:avLst/>
-                        </a:prstGeom>
-                        <a:noFill/>
-                        <a:ln>
-                          <a:solidFill>
-                            <a:srgbClr val="FF0000"/>
-                          </a:solidFill>
-                        </a:ln>
-                      </wps:spPr>
-                      <wps:style>
-                        <a:lnRef idx="2">
-                          <a:schemeClr val="accent1">
-                            <a:shade val="50000"/>
-                          </a:schemeClr>
-                        </a:lnRef>
-                        <a:fillRef idx="1">
-                          <a:schemeClr val="accent1"/>
-                        </a:fillRef>
-                        <a:effectRef idx="0">
-                          <a:schemeClr val="accent1"/>
-                        </a:effectRef>
-                        <a:fontRef idx="minor">
-                          <a:schemeClr val="lt1"/>
-                        </a:fontRef>
-                      </wps:style>
-                      <wps:bodyPr rot="0" spcFirstLastPara="0" vertOverflow="overflow" horzOverflow="overflow" vert="horz" wrap="square" lIns="91440" tIns="45720" rIns="91440" bIns="45720" numCol="1" spcCol="0" rtlCol="0" fromWordArt="0" anchor="ctr" anchorCtr="0" forceAA="0" compatLnSpc="1">
-                        <a:prstTxWarp prst="textNoShape">
-                          <a:avLst/>
-                        </a:prstTxWarp>
-                        <a:noAutofit/>
-                      </wps:bodyPr>
-                    </wps:wsp>
-                  </a:graphicData>
-                </a:graphic>
-                <wp14:sizeRelH relativeFrom="margin">
-                  <wp14:pctWidth>0</wp14:pctWidth>
-                </wp14:sizeRelH>
-                <wp14:sizeRelV relativeFrom="margin">
-                  <wp14:pctHeight>0</wp14:pctHeight>
-                </wp14:sizeRelV>
-              </wp:anchor>
-            </w:drawing>
-          </mc:Choice>
-          <mc:Fallback>
-            <w:pict>
-              <v:rect w14:anchorId="0AC3377D" id="Rectangle 57" o:spid="_x0000_s1026" style="position:absolute;margin-left:137.6pt;margin-top:19.75pt;width:52.5pt;height:23.25pt;z-index:251742208;visibility:visible;mso-wrap-style:square;mso-width-percent:0;mso-height-percent:0;mso-wrap-distance-left:9pt;mso-wrap-distance-top:0;mso-wrap-distance-right:9pt;mso-wrap-distance-bottom:0;mso-position-horizontal:absolute;mso-position-horizontal-relative:margin;mso-position-vertical:absolute;mso-position-vertical-relative:text;mso-width-percent:0;mso-height-percent:0;mso-width-relative:margin;mso-height-relative:margin;v-text-anchor:middle" o:gfxdata="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" filled="f" strokecolor="red" strokeweight="1.25pt">
-                <w10:wrap anchorx="margin"/>
-              </v:rect>
-            </w:pict>
-          </mc:Fallback>
-        </mc:AlternateContent>
-      </w:r>
-      <w:r>
-        <w:rPr>
-          <w:noProof/>
-        </w:rPr>
         <w:drawing>
-          <wp:anchor distT="0" distB="0" distL="114300" distR="114300" simplePos="0" relativeHeight="251737088" behindDoc="0" locked="0" layoutInCell="1" allowOverlap="1">
+          <wp:anchor distT="0" distB="0" distL="114300" distR="114300" simplePos="0" relativeHeight="251657215" behindDoc="0" locked="0" layoutInCell="1" allowOverlap="1">
             <wp:simplePos x="0" y="0"/>
-            <wp:positionH relativeFrom="margin">
-              <wp:align>left</wp:align>
+            <wp:positionH relativeFrom="column">
+              <wp:posOffset>73743</wp:posOffset>
             </wp:positionH>
             <wp:positionV relativeFrom="paragraph">
-              <wp:posOffset>0</wp:posOffset>
+              <wp:posOffset>39867</wp:posOffset>
             </wp:positionV>
-            <wp:extent cx="2466975" cy="3800475"/>
-            <wp:effectExtent l="0" t="0" r="9525" b="9525"/>
+            <wp:extent cx="2202180" cy="4166870"/>
+            <wp:effectExtent l="0" t="0" r="7620" b="6985"/>
             <wp:wrapSquare wrapText="bothSides"/>
-            <wp:docPr id="53" name="Image 53"/>
+            <wp:docPr id="60" name="Image 60"/>
             <wp:cNvGraphicFramePr>
               <a:graphicFrameLocks xmlns:a="http://schemas.openxmlformats.org/drawingml/2006/main" noChangeAspect="1"/>
             </wp:cNvGraphicFramePr>
@@ -7551,7 +7233,7 @@
               <a:graphicData uri="http://schemas.openxmlformats.org/drawingml/2006/picture">
                 <pic:pic xmlns:pic="http://schemas.openxmlformats.org/drawingml/2006/picture">
                   <pic:nvPicPr>
-                    <pic:cNvPr id="53" name="maquette-calc.PNG"/>
+                    <pic:cNvPr id="60" name="maquette-calculatrice.PNG"/>
                     <pic:cNvPicPr/>
                   </pic:nvPicPr>
                   <pic:blipFill>
@@ -7569,7 +7251,7 @@
                   <pic:spPr>
                     <a:xfrm>
                       <a:off x="0" y="0"/>
-                      <a:ext cx="2466975" cy="3800475"/>
+                      <a:ext cx="2202180" cy="4166870"/>
                     </a:xfrm>
                     <a:prstGeom prst="rect">
                       <a:avLst/>
@@ -7578,15 +7260,27 @@
                 </pic:pic>
               </a:graphicData>
             </a:graphic>
-            <wp14:sizeRelH relativeFrom="page">
+            <wp14:sizeRelH relativeFrom="margin">
               <wp14:pctWidth>0</wp14:pctWidth>
             </wp14:sizeRelH>
-            <wp14:sizeRelV relativeFrom="page">
+            <wp14:sizeRelV relativeFrom="margin">
               <wp14:pctHeight>0</wp14:pctHeight>
             </wp14:sizeRelV>
           </wp:anchor>
         </w:drawing>
       </w:r>
+      <w:r>
+        <w:t xml:space="preserve">Pour la maquette de la calculatrice, certaines différences font aussi leurs apparitions. </w:t>
+      </w:r>
+    </w:p>
+    <w:p>
+      <w:pPr>
+        <w:pStyle w:val="Retraitcorpsdetexte3"/>
+        <w:numPr>
+          <w:ilvl w:val="0"/>
+          <w:numId w:val="16"/>
+        </w:numPr>
+      </w:pPr>
       <w:r>
         <w:rPr>
           <w:noProof/>
@@ -7594,13 +7288,13 @@
         <mc:AlternateContent>
           <mc:Choice Requires="wps">
             <w:drawing>
-              <wp:anchor distT="0" distB="0" distL="114300" distR="114300" simplePos="0" relativeHeight="251740160" behindDoc="0" locked="0" layoutInCell="1" allowOverlap="1" wp14:anchorId="2A5D1721" wp14:editId="504D0FC0">
+              <wp:anchor distT="0" distB="0" distL="114300" distR="114300" simplePos="0" relativeHeight="251739136" behindDoc="0" locked="0" layoutInCell="1" allowOverlap="1" wp14:anchorId="2A5D1721" wp14:editId="504D0FC0">
                 <wp:simplePos x="0" y="0"/>
                 <wp:positionH relativeFrom="margin">
-                  <wp:posOffset>85725</wp:posOffset>
+                  <wp:posOffset>364021</wp:posOffset>
                 </wp:positionH>
                 <wp:positionV relativeFrom="paragraph">
-                  <wp:posOffset>971550</wp:posOffset>
+                  <wp:posOffset>372331</wp:posOffset>
                 </wp:positionV>
                 <wp:extent cx="266700" cy="295275"/>
                 <wp:effectExtent l="0" t="0" r="19050" b="28575"/>
@@ -7710,7 +7404,7 @@
           </mc:Choice>
           <mc:Fallback>
             <w:pict>
-              <v:shape w14:anchorId="2A5D1721" id="Zone de texte 55" o:spid="_x0000_s1042" type="#_x0000_t202" style="position:absolute;left:0;text-align:left;margin-left:6.75pt;margin-top:76.5pt;width:21pt;height:23.25pt;z-index:251740160;visibility:visible;mso-wrap-style:square;mso-width-percent:0;mso-height-percent:0;mso-wrap-distance-left:9pt;mso-wrap-distance-top:0;mso-wrap-distance-right:9pt;mso-wrap-distance-bottom:0;mso-position-horizontal:absolute;mso-position-horizontal-relative:margin;mso-position-vertical:absolute;mso-position-vertical-relative:text;mso-width-percent:0;mso-height-percent:0;mso-width-relative:margin;mso-height-relative:margin;v-text-anchor:top" o:gfxdata="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" fillcolor="white [3201]" strokeweight=".5pt">
+              <v:shape w14:anchorId="2A5D1721" id="Zone de texte 55" o:spid="_x0000_s1041" type="#_x0000_t202" style="position:absolute;left:0;text-align:left;margin-left:28.65pt;margin-top:29.3pt;width:21pt;height:23.25pt;z-index:251739136;visibility:visible;mso-wrap-style:square;mso-width-percent:0;mso-height-percent:0;mso-wrap-distance-left:9pt;mso-wrap-distance-top:0;mso-wrap-distance-right:9pt;mso-wrap-distance-bottom:0;mso-position-horizontal:absolute;mso-position-horizontal-relative:margin;mso-position-vertical:absolute;mso-position-vertical-relative:text;mso-width-percent:0;mso-height-percent:0;mso-width-relative:margin;mso-height-relative:margin;v-text-anchor:top" o:gfxdata="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" fillcolor="white [3201]" strokeweight=".5pt">
                 <v:textbox>
                   <w:txbxContent>
                     <w:p>
@@ -7780,34 +7474,22 @@
         </mc:AlternateContent>
       </w:r>
       <w:r>
-        <w:t xml:space="preserve">Pour la maquette de la calculatrice, certaines différences font aussi leurs apparitions. </w:t>
-      </w:r>
-    </w:p>
-    <w:p>
-      <w:pPr>
-        <w:pStyle w:val="Retraitcorpsdetexte3"/>
-        <w:numPr>
-          <w:ilvl w:val="0"/>
-          <w:numId w:val="16"/>
-        </w:numPr>
-      </w:pPr>
-      <w:r>
         <w:rPr>
           <w:noProof/>
         </w:rPr>
         <mc:AlternateContent>
           <mc:Choice Requires="wps">
             <w:drawing>
-              <wp:anchor distT="0" distB="0" distL="114300" distR="114300" simplePos="0" relativeHeight="251739136" behindDoc="0" locked="0" layoutInCell="1" allowOverlap="1" wp14:anchorId="480DBCFB" wp14:editId="5217B90E">
+              <wp:anchor distT="0" distB="0" distL="114300" distR="114300" simplePos="0" relativeHeight="251738112" behindDoc="0" locked="0" layoutInCell="1" allowOverlap="1" wp14:anchorId="480DBCFB" wp14:editId="5217B90E">
                 <wp:simplePos x="0" y="0"/>
                 <wp:positionH relativeFrom="margin">
-                  <wp:posOffset>364996</wp:posOffset>
+                  <wp:posOffset>729587</wp:posOffset>
                 </wp:positionH>
                 <wp:positionV relativeFrom="paragraph">
-                  <wp:posOffset>498111</wp:posOffset>
+                  <wp:posOffset>498337</wp:posOffset>
                 </wp:positionV>
-                <wp:extent cx="1451772" cy="207600"/>
-                <wp:effectExtent l="0" t="0" r="15240" b="21590"/>
+                <wp:extent cx="937895" cy="207600"/>
+                <wp:effectExtent l="0" t="0" r="14605" b="21590"/>
                 <wp:wrapNone/>
                 <wp:docPr id="54" name="Rectangle 54"/>
                 <wp:cNvGraphicFramePr/>
@@ -7818,7 +7500,7 @@
                       <wps:spPr>
                         <a:xfrm>
                           <a:off x="0" y="0"/>
-                          <a:ext cx="1451772" cy="207600"/>
+                          <a:ext cx="937895" cy="207600"/>
                         </a:xfrm>
                         <a:prstGeom prst="rect">
                           <a:avLst/>
@@ -7866,7 +7548,7 @@
           </mc:Choice>
           <mc:Fallback>
             <w:pict>
-              <v:rect w14:anchorId="5CBE0DD5" id="Rectangle 54" o:spid="_x0000_s1026" style="position:absolute;margin-left:28.75pt;margin-top:39.2pt;width:114.3pt;height:16.35pt;z-index:251739136;visibility:visible;mso-wrap-style:square;mso-width-percent:0;mso-height-percent:0;mso-wrap-distance-left:9pt;mso-wrap-distance-top:0;mso-wrap-distance-right:9pt;mso-wrap-distance-bottom:0;mso-position-horizontal:absolute;mso-position-horizontal-relative:margin;mso-position-vertical:absolute;mso-position-vertical-relative:text;mso-width-percent:0;mso-height-percent:0;mso-width-relative:margin;mso-height-relative:margin;v-text-anchor:middle" o:gfxdata="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" filled="f" strokecolor="red" strokeweight="1.25pt">
+              <v:rect w14:anchorId="2823B4B6" id="Rectangle 54" o:spid="_x0000_s1026" style="position:absolute;margin-left:57.45pt;margin-top:39.25pt;width:73.85pt;height:16.35pt;z-index:251738112;visibility:visible;mso-wrap-style:square;mso-width-percent:0;mso-height-percent:0;mso-wrap-distance-left:9pt;mso-wrap-distance-top:0;mso-wrap-distance-right:9pt;mso-wrap-distance-bottom:0;mso-position-horizontal:absolute;mso-position-horizontal-relative:margin;mso-position-vertical:absolute;mso-position-vertical-relative:text;mso-width-percent:0;mso-height-percent:0;mso-width-relative:margin;mso-height-relative:margin;v-text-anchor:middle" o:gfxdata="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" filled="f" strokecolor="red" strokeweight="1.25pt">
                 <w10:wrap anchorx="margin"/>
               </v:rect>
             </w:pict>
@@ -7889,7 +7571,89 @@
         <mc:AlternateContent>
           <mc:Choice Requires="wps">
             <w:drawing>
-              <wp:anchor distT="0" distB="0" distL="114300" distR="114300" simplePos="0" relativeHeight="251746304" behindDoc="0" locked="0" layoutInCell="1" allowOverlap="1" wp14:anchorId="6D8DBD59" wp14:editId="71A5EB27">
+              <wp:anchor distT="0" distB="0" distL="114300" distR="114300" simplePos="0" relativeHeight="251743232" behindDoc="0" locked="0" layoutInCell="1" allowOverlap="1" wp14:anchorId="608C73F9" wp14:editId="0749F4AC">
+                <wp:simplePos x="0" y="0"/>
+                <wp:positionH relativeFrom="margin">
+                  <wp:posOffset>141190</wp:posOffset>
+                </wp:positionH>
+                <wp:positionV relativeFrom="paragraph">
+                  <wp:posOffset>126613</wp:posOffset>
+                </wp:positionV>
+                <wp:extent cx="1948069" cy="302150"/>
+                <wp:effectExtent l="0" t="0" r="14605" b="22225"/>
+                <wp:wrapNone/>
+                <wp:docPr id="58" name="Rectangle 58"/>
+                <wp:cNvGraphicFramePr/>
+                <a:graphic xmlns:a="http://schemas.openxmlformats.org/drawingml/2006/main">
+                  <a:graphicData uri="http://schemas.microsoft.com/office/word/2010/wordprocessingShape">
+                    <wps:wsp>
+                      <wps:cNvSpPr/>
+                      <wps:spPr>
+                        <a:xfrm>
+                          <a:off x="0" y="0"/>
+                          <a:ext cx="1948069" cy="302150"/>
+                        </a:xfrm>
+                        <a:prstGeom prst="rect">
+                          <a:avLst/>
+                        </a:prstGeom>
+                        <a:noFill/>
+                        <a:ln>
+                          <a:solidFill>
+                            <a:srgbClr val="FF0000"/>
+                          </a:solidFill>
+                        </a:ln>
+                      </wps:spPr>
+                      <wps:style>
+                        <a:lnRef idx="2">
+                          <a:schemeClr val="accent1">
+                            <a:shade val="50000"/>
+                          </a:schemeClr>
+                        </a:lnRef>
+                        <a:fillRef idx="1">
+                          <a:schemeClr val="accent1"/>
+                        </a:fillRef>
+                        <a:effectRef idx="0">
+                          <a:schemeClr val="accent1"/>
+                        </a:effectRef>
+                        <a:fontRef idx="minor">
+                          <a:schemeClr val="lt1"/>
+                        </a:fontRef>
+                      </wps:style>
+                      <wps:bodyPr rot="0" spcFirstLastPara="0" vertOverflow="overflow" horzOverflow="overflow" vert="horz" wrap="square" lIns="91440" tIns="45720" rIns="91440" bIns="45720" numCol="1" spcCol="0" rtlCol="0" fromWordArt="0" anchor="ctr" anchorCtr="0" forceAA="0" compatLnSpc="1">
+                        <a:prstTxWarp prst="textNoShape">
+                          <a:avLst/>
+                        </a:prstTxWarp>
+                        <a:noAutofit/>
+                      </wps:bodyPr>
+                    </wps:wsp>
+                  </a:graphicData>
+                </a:graphic>
+                <wp14:sizeRelH relativeFrom="margin">
+                  <wp14:pctWidth>0</wp14:pctWidth>
+                </wp14:sizeRelH>
+                <wp14:sizeRelV relativeFrom="margin">
+                  <wp14:pctHeight>0</wp14:pctHeight>
+                </wp14:sizeRelV>
+              </wp:anchor>
+            </w:drawing>
+          </mc:Choice>
+          <mc:Fallback>
+            <w:pict>
+              <v:rect w14:anchorId="05FAB5E0" id="Rectangle 58" o:spid="_x0000_s1026" style="position:absolute;margin-left:11.1pt;margin-top:9.95pt;width:153.4pt;height:23.8pt;z-index:251743232;visibility:visible;mso-wrap-style:square;mso-width-percent:0;mso-height-percent:0;mso-wrap-distance-left:9pt;mso-wrap-distance-top:0;mso-wrap-distance-right:9pt;mso-wrap-distance-bottom:0;mso-position-horizontal:absolute;mso-position-horizontal-relative:margin;mso-position-vertical:absolute;mso-position-vertical-relative:text;mso-width-percent:0;mso-height-percent:0;mso-width-relative:margin;mso-height-relative:margin;v-text-anchor:middle" o:gfxdata="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" filled="f" strokecolor="red" strokeweight="1.25pt">
+                <w10:wrap anchorx="margin"/>
+              </v:rect>
+            </w:pict>
+          </mc:Fallback>
+        </mc:AlternateContent>
+      </w:r>
+      <w:r>
+        <w:rPr>
+          <w:noProof/>
+        </w:rPr>
+        <mc:AlternateContent>
+          <mc:Choice Requires="wps">
+            <w:drawing>
+              <wp:anchor distT="0" distB="0" distL="114300" distR="114300" simplePos="0" relativeHeight="251745280" behindDoc="0" locked="0" layoutInCell="1" allowOverlap="1" wp14:anchorId="6D8DBD59" wp14:editId="71A5EB27">
                 <wp:simplePos x="0" y="0"/>
                 <wp:positionH relativeFrom="margin">
                   <wp:posOffset>-195333</wp:posOffset>
@@ -8005,7 +7769,7 @@
           </mc:Choice>
           <mc:Fallback>
             <w:pict>
-              <v:shape w14:anchorId="6D8DBD59" id="Zone de texte 59" o:spid="_x0000_s1043" type="#_x0000_t202" style="position:absolute;left:0;text-align:left;margin-left:-15.4pt;margin-top:7.25pt;width:21pt;height:23.25pt;z-index:251746304;visibility:visible;mso-wrap-style:square;mso-width-percent:0;mso-height-percent:0;mso-wrap-distance-left:9pt;mso-wrap-distance-top:0;mso-wrap-distance-right:9pt;mso-wrap-distance-bottom:0;mso-position-horizontal:absolute;mso-position-horizontal-relative:margin;mso-position-vertical:absolute;mso-position-vertical-relative:text;mso-width-percent:0;mso-height-percent:0;mso-width-relative:margin;mso-height-relative:margin;v-text-anchor:top" o:gfxdata="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" fillcolor="white [3201]" strokeweight=".5pt">
+              <v:shape w14:anchorId="6D8DBD59" id="Zone de texte 59" o:spid="_x0000_s1042" type="#_x0000_t202" style="position:absolute;left:0;text-align:left;margin-left:-15.4pt;margin-top:7.25pt;width:21pt;height:23.25pt;z-index:251745280;visibility:visible;mso-wrap-style:square;mso-width-percent:0;mso-height-percent:0;mso-wrap-distance-left:9pt;mso-wrap-distance-top:0;mso-wrap-distance-right:9pt;mso-wrap-distance-bottom:0;mso-position-horizontal:absolute;mso-position-horizontal-relative:margin;mso-position-vertical:absolute;mso-position-vertical-relative:text;mso-width-percent:0;mso-height-percent:0;mso-width-relative:margin;mso-height-relative:margin;v-text-anchor:top" o:gfxdata="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" fillcolor="white [3201]" strokeweight=".5pt">
                 <v:textbox>
                   <w:txbxContent>
                     <w:p>
@@ -8075,61 +7839,243 @@
         </mc:AlternateContent>
       </w:r>
       <w:r>
+        <w:t>Les valeurs disponibles dans ces opérations sont le binaire, le décimal, l’octal et l’hexadécimal.</w:t>
+      </w:r>
+    </w:p>
+    <w:p>
+      <w:pPr>
+        <w:pStyle w:val="Retraitcorpsdetexte3"/>
+        <w:numPr>
+          <w:ilvl w:val="0"/>
+          <w:numId w:val="16"/>
+        </w:numPr>
+      </w:pPr>
+      <w:r>
+        <w:rPr>
+          <w:noProof/>
+        </w:rPr>
+        <mc:AlternateContent>
+          <mc:Choice Requires="wpg">
+            <w:drawing>
+              <wp:anchor distT="0" distB="0" distL="114300" distR="114300" simplePos="0" relativeHeight="251765760" behindDoc="0" locked="0" layoutInCell="1" allowOverlap="1">
+                <wp:simplePos x="0" y="0"/>
+                <wp:positionH relativeFrom="column">
+                  <wp:posOffset>196850</wp:posOffset>
+                </wp:positionH>
+                <wp:positionV relativeFrom="paragraph">
+                  <wp:posOffset>108475</wp:posOffset>
+                </wp:positionV>
+                <wp:extent cx="1948069" cy="2178657"/>
+                <wp:effectExtent l="0" t="0" r="14605" b="12700"/>
+                <wp:wrapNone/>
+                <wp:docPr id="71" name="Groupe 71"/>
+                <wp:cNvGraphicFramePr/>
+                <a:graphic xmlns:a="http://schemas.openxmlformats.org/drawingml/2006/main">
+                  <a:graphicData uri="http://schemas.microsoft.com/office/word/2010/wordprocessingGroup">
+                    <wpg:wgp>
+                      <wpg:cNvGrpSpPr/>
+                      <wpg:grpSpPr>
+                        <a:xfrm>
+                          <a:off x="0" y="0"/>
+                          <a:ext cx="1948069" cy="2178657"/>
+                          <a:chOff x="0" y="0"/>
+                          <a:chExt cx="1948069" cy="2178657"/>
+                        </a:xfrm>
+                      </wpg:grpSpPr>
+                      <wps:wsp>
+                        <wps:cNvPr id="65" name="Rectangle 65"/>
+                        <wps:cNvSpPr/>
+                        <wps:spPr>
+                          <a:xfrm>
+                            <a:off x="0" y="0"/>
+                            <a:ext cx="1948069" cy="2178657"/>
+                          </a:xfrm>
+                          <a:prstGeom prst="rect">
+                            <a:avLst/>
+                          </a:prstGeom>
+                          <a:noFill/>
+                          <a:ln>
+                            <a:solidFill>
+                              <a:srgbClr val="FF0000"/>
+                            </a:solidFill>
+                          </a:ln>
+                        </wps:spPr>
+                        <wps:style>
+                          <a:lnRef idx="2">
+                            <a:schemeClr val="accent1">
+                              <a:shade val="50000"/>
+                            </a:schemeClr>
+                          </a:lnRef>
+                          <a:fillRef idx="1">
+                            <a:schemeClr val="accent1"/>
+                          </a:fillRef>
+                          <a:effectRef idx="0">
+                            <a:schemeClr val="accent1"/>
+                          </a:effectRef>
+                          <a:fontRef idx="minor">
+                            <a:schemeClr val="lt1"/>
+                          </a:fontRef>
+                        </wps:style>
+                        <wps:bodyPr rot="0" spcFirstLastPara="0" vertOverflow="overflow" horzOverflow="overflow" vert="horz" wrap="square" lIns="91440" tIns="45720" rIns="91440" bIns="45720" numCol="1" spcCol="0" rtlCol="0" fromWordArt="0" anchor="ctr" anchorCtr="0" forceAA="0" compatLnSpc="1">
+                          <a:prstTxWarp prst="textNoShape">
+                            <a:avLst/>
+                          </a:prstTxWarp>
+                          <a:noAutofit/>
+                        </wps:bodyPr>
+                      </wps:wsp>
+                      <wps:wsp>
+                        <wps:cNvPr id="70" name="Connecteur droit 70"/>
+                        <wps:cNvCnPr/>
+                        <wps:spPr>
+                          <a:xfrm>
+                            <a:off x="71562" y="1924215"/>
+                            <a:ext cx="461175" cy="0"/>
+                          </a:xfrm>
+                          <a:prstGeom prst="line">
+                            <a:avLst/>
+                          </a:prstGeom>
+                          <a:ln>
+                            <a:solidFill>
+                              <a:schemeClr val="tx1"/>
+                            </a:solidFill>
+                          </a:ln>
+                        </wps:spPr>
+                        <wps:style>
+                          <a:lnRef idx="1">
+                            <a:schemeClr val="accent1"/>
+                          </a:lnRef>
+                          <a:fillRef idx="0">
+                            <a:schemeClr val="accent1"/>
+                          </a:fillRef>
+                          <a:effectRef idx="0">
+                            <a:schemeClr val="accent1"/>
+                          </a:effectRef>
+                          <a:fontRef idx="minor">
+                            <a:schemeClr val="tx1"/>
+                          </a:fontRef>
+                        </wps:style>
+                        <wps:bodyPr/>
+                      </wps:wsp>
+                    </wpg:wgp>
+                  </a:graphicData>
+                </a:graphic>
+              </wp:anchor>
+            </w:drawing>
+          </mc:Choice>
+          <mc:Fallback>
+            <w:pict>
+              <v:group w14:anchorId="0887A7A4" id="Groupe 71" o:spid="_x0000_s1026" style="position:absolute;margin-left:15.5pt;margin-top:8.55pt;width:153.4pt;height:171.55pt;z-index:251765760" coordsize="19480,21786" o:gfxdata="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">
+                <v:rect id="Rectangle 65" o:spid="_x0000_s1027" style="position:absolute;width:19480;height:21786;visibility:visible;mso-wrap-style:square;v-text-anchor:middle" o:gfxdata="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" filled="f" strokecolor="red" strokeweight="1.25pt"/>
+                <v:line id="Connecteur droit 70" o:spid="_x0000_s1028" style="position:absolute;visibility:visible;mso-wrap-style:square" from="715,19242" to="5327,19242" o:connectortype="straight" o:gfxdata="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" strokecolor="black [3213]"/>
+              </v:group>
+            </w:pict>
+          </mc:Fallback>
+        </mc:AlternateContent>
+      </w:r>
+      <w:r>
         <w:rPr>
           <w:noProof/>
         </w:rPr>
         <mc:AlternateContent>
           <mc:Choice Requires="wps">
             <w:drawing>
-              <wp:anchor distT="0" distB="0" distL="114300" distR="114300" simplePos="0" relativeHeight="251744256" behindDoc="0" locked="0" layoutInCell="1" allowOverlap="1" wp14:anchorId="608C73F9" wp14:editId="0749F4AC">
+              <wp:anchor distT="0" distB="0" distL="114300" distR="114300" simplePos="0" relativeHeight="251760640" behindDoc="0" locked="0" layoutInCell="1" allowOverlap="1" wp14:anchorId="157E94C8" wp14:editId="341E7394">
                 <wp:simplePos x="0" y="0"/>
                 <wp:positionH relativeFrom="margin">
-                  <wp:posOffset>91975</wp:posOffset>
+                  <wp:posOffset>-151323</wp:posOffset>
                 </wp:positionH>
                 <wp:positionV relativeFrom="paragraph">
-                  <wp:posOffset>45895</wp:posOffset>
+                  <wp:posOffset>220924</wp:posOffset>
                 </wp:positionV>
-                <wp:extent cx="2209709" cy="352425"/>
-                <wp:effectExtent l="0" t="0" r="19685" b="28575"/>
+                <wp:extent cx="266700" cy="295275"/>
+                <wp:effectExtent l="0" t="0" r="19050" b="28575"/>
                 <wp:wrapNone/>
-                <wp:docPr id="58" name="Rectangle 58"/>
+                <wp:docPr id="66" name="Zone de texte 66"/>
                 <wp:cNvGraphicFramePr/>
                 <a:graphic xmlns:a="http://schemas.openxmlformats.org/drawingml/2006/main">
                   <a:graphicData uri="http://schemas.microsoft.com/office/word/2010/wordprocessingShape">
                     <wps:wsp>
-                      <wps:cNvSpPr/>
+                      <wps:cNvSpPr txBox="1"/>
                       <wps:spPr>
                         <a:xfrm>
                           <a:off x="0" y="0"/>
-                          <a:ext cx="2209709" cy="352425"/>
+                          <a:ext cx="266700" cy="295275"/>
                         </a:xfrm>
                         <a:prstGeom prst="rect">
                           <a:avLst/>
                         </a:prstGeom>
-                        <a:noFill/>
-                        <a:ln>
+                        <a:solidFill>
+                          <a:schemeClr val="lt1"/>
+                        </a:solidFill>
+                        <a:ln w="6350">
                           <a:solidFill>
-                            <a:srgbClr val="FF0000"/>
+                            <a:prstClr val="black"/>
                           </a:solidFill>
                         </a:ln>
                       </wps:spPr>
-                      <wps:style>
-                        <a:lnRef idx="2">
-                          <a:schemeClr val="accent1">
-                            <a:shade val="50000"/>
-                          </a:schemeClr>
-                        </a:lnRef>
-                        <a:fillRef idx="1">
-                          <a:schemeClr val="accent1"/>
-                        </a:fillRef>
-                        <a:effectRef idx="0">
-                          <a:schemeClr val="accent1"/>
-                        </a:effectRef>
-                        <a:fontRef idx="minor">
-                          <a:schemeClr val="lt1"/>
-                        </a:fontRef>
-                      </wps:style>
-                      <wps:bodyPr rot="0" spcFirstLastPara="0" vertOverflow="overflow" horzOverflow="overflow" vert="horz" wrap="square" lIns="91440" tIns="45720" rIns="91440" bIns="45720" numCol="1" spcCol="0" rtlCol="0" fromWordArt="0" anchor="ctr" anchorCtr="0" forceAA="0" compatLnSpc="1">
+                      <wps:txbx>
+                        <w:txbxContent>
+                          <w:p>
+                            <w:r>
+                              <w:t>3</w:t>
+                            </w:r>
+                            <w:r>
+                              <w:rPr>
+                                <w:noProof/>
+                              </w:rPr>
+                              <w:drawing>
+                                <wp:inline distT="0" distB="0" distL="0" distR="0" wp14:anchorId="62723B6D" wp14:editId="535EC22D">
+                                  <wp:extent cx="77470" cy="16341"/>
+                                  <wp:effectExtent l="0" t="0" r="0" b="0"/>
+                                  <wp:docPr id="67" name="Image 67"/>
+                                  <wp:cNvGraphicFramePr>
+                                    <a:graphicFrameLocks xmlns:a="http://schemas.openxmlformats.org/drawingml/2006/main" noChangeAspect="1"/>
+                                  </wp:cNvGraphicFramePr>
+                                  <a:graphic xmlns:a="http://schemas.openxmlformats.org/drawingml/2006/main">
+                                    <a:graphicData uri="http://schemas.openxmlformats.org/drawingml/2006/picture">
+                                      <pic:pic xmlns:pic="http://schemas.openxmlformats.org/drawingml/2006/picture">
+                                        <pic:nvPicPr>
+                                          <pic:cNvPr id="0" name="Picture 3"/>
+                                          <pic:cNvPicPr>
+                                            <a:picLocks noChangeAspect="1" noChangeArrowheads="1"/>
+                                          </pic:cNvPicPr>
+                                        </pic:nvPicPr>
+                                        <pic:blipFill>
+                                          <a:blip r:embed="rId17">
+                                            <a:extLst>
+                                              <a:ext uri="{28A0092B-C50C-407E-A947-70E740481C1C}">
+                                                <a14:useLocalDpi xmlns:a14="http://schemas.microsoft.com/office/drawing/2010/main" val="0"/>
+                                              </a:ext>
+                                            </a:extLst>
+                                          </a:blip>
+                                          <a:srcRect/>
+                                          <a:stretch>
+                                            <a:fillRect/>
+                                          </a:stretch>
+                                        </pic:blipFill>
+                                        <pic:spPr bwMode="auto">
+                                          <a:xfrm>
+                                            <a:off x="0" y="0"/>
+                                            <a:ext cx="77470" cy="16341"/>
+                                          </a:xfrm>
+                                          <a:prstGeom prst="rect">
+                                            <a:avLst/>
+                                          </a:prstGeom>
+                                          <a:noFill/>
+                                          <a:ln>
+                                            <a:noFill/>
+                                          </a:ln>
+                                        </pic:spPr>
+                                      </pic:pic>
+                                    </a:graphicData>
+                                  </a:graphic>
+                                </wp:inline>
+                              </w:drawing>
+                            </w:r>
+                          </w:p>
+                        </w:txbxContent>
+                      </wps:txbx>
+                      <wps:bodyPr rot="0" spcFirstLastPara="0" vertOverflow="overflow" horzOverflow="overflow" vert="horz" wrap="square" lIns="91440" tIns="45720" rIns="91440" bIns="45720" numCol="1" spcCol="0" rtlCol="0" fromWordArt="0" anchor="t" anchorCtr="0" forceAA="0" compatLnSpc="1">
                         <a:prstTxWarp prst="textNoShape">
                           <a:avLst/>
                         </a:prstTxWarp>
@@ -8149,15 +8095,431 @@
           </mc:Choice>
           <mc:Fallback>
             <w:pict>
-              <v:rect w14:anchorId="3FD18683" id="Rectangle 58" o:spid="_x0000_s1026" style="position:absolute;margin-left:7.25pt;margin-top:3.6pt;width:174pt;height:27.75pt;z-index:251744256;visibility:visible;mso-wrap-style:square;mso-width-percent:0;mso-height-percent:0;mso-wrap-distance-left:9pt;mso-wrap-distance-top:0;mso-wrap-distance-right:9pt;mso-wrap-distance-bottom:0;mso-position-horizontal:absolute;mso-position-horizontal-relative:margin;mso-position-vertical:absolute;mso-position-vertical-relative:text;mso-width-percent:0;mso-height-percent:0;mso-width-relative:margin;mso-height-relative:margin;v-text-anchor:middle" o:gfxdata="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" filled="f" strokecolor="red" strokeweight="1.25pt">
+              <v:shape w14:anchorId="157E94C8" id="Zone de texte 66" o:spid="_x0000_s1043" type="#_x0000_t202" style="position:absolute;left:0;text-align:left;margin-left:-11.9pt;margin-top:17.4pt;width:21pt;height:23.25pt;z-index:251760640;visibility:visible;mso-wrap-style:square;mso-width-percent:0;mso-height-percent:0;mso-wrap-distance-left:9pt;mso-wrap-distance-top:0;mso-wrap-distance-right:9pt;mso-wrap-distance-bottom:0;mso-position-horizontal:absolute;mso-position-horizontal-relative:margin;mso-position-vertical:absolute;mso-position-vertical-relative:text;mso-width-percent:0;mso-height-percent:0;mso-width-relative:margin;mso-height-relative:margin;v-text-anchor:top" o:gfxdata="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" fillcolor="white [3201]" strokeweight=".5pt">
+                <v:textbox>
+                  <w:txbxContent>
+                    <w:p>
+                      <w:r>
+                        <w:t>3</w:t>
+                      </w:r>
+                      <w:r>
+                        <w:rPr>
+                          <w:noProof/>
+                        </w:rPr>
+                        <w:drawing>
+                          <wp:inline distT="0" distB="0" distL="0" distR="0" wp14:anchorId="62723B6D" wp14:editId="535EC22D">
+                            <wp:extent cx="77470" cy="16341"/>
+                            <wp:effectExtent l="0" t="0" r="0" b="0"/>
+                            <wp:docPr id="67" name="Image 67"/>
+                            <wp:cNvGraphicFramePr>
+                              <a:graphicFrameLocks xmlns:a="http://schemas.openxmlformats.org/drawingml/2006/main" noChangeAspect="1"/>
+                            </wp:cNvGraphicFramePr>
+                            <a:graphic xmlns:a="http://schemas.openxmlformats.org/drawingml/2006/main">
+                              <a:graphicData uri="http://schemas.openxmlformats.org/drawingml/2006/picture">
+                                <pic:pic xmlns:pic="http://schemas.openxmlformats.org/drawingml/2006/picture">
+                                  <pic:nvPicPr>
+                                    <pic:cNvPr id="0" name="Picture 3"/>
+                                    <pic:cNvPicPr>
+                                      <a:picLocks noChangeAspect="1" noChangeArrowheads="1"/>
+                                    </pic:cNvPicPr>
+                                  </pic:nvPicPr>
+                                  <pic:blipFill>
+                                    <a:blip r:embed="rId17">
+                                      <a:extLst>
+                                        <a:ext uri="{28A0092B-C50C-407E-A947-70E740481C1C}">
+                                          <a14:useLocalDpi xmlns:a14="http://schemas.microsoft.com/office/drawing/2010/main" val="0"/>
+                                        </a:ext>
+                                      </a:extLst>
+                                    </a:blip>
+                                    <a:srcRect/>
+                                    <a:stretch>
+                                      <a:fillRect/>
+                                    </a:stretch>
+                                  </pic:blipFill>
+                                  <pic:spPr bwMode="auto">
+                                    <a:xfrm>
+                                      <a:off x="0" y="0"/>
+                                      <a:ext cx="77470" cy="16341"/>
+                                    </a:xfrm>
+                                    <a:prstGeom prst="rect">
+                                      <a:avLst/>
+                                    </a:prstGeom>
+                                    <a:noFill/>
+                                    <a:ln>
+                                      <a:noFill/>
+                                    </a:ln>
+                                  </pic:spPr>
+                                </pic:pic>
+                              </a:graphicData>
+                            </a:graphic>
+                          </wp:inline>
+                        </w:drawing>
+                      </w:r>
+                    </w:p>
+                  </w:txbxContent>
+                </v:textbox>
                 <w10:wrap anchorx="margin"/>
-              </v:rect>
+              </v:shape>
             </w:pict>
           </mc:Fallback>
         </mc:AlternateContent>
       </w:r>
       <w:r>
-        <w:t>Les valeurs disponibles dans ces opérations sont le binaire, le décimal, l’octal et l’hexadécimal.</w:t>
+        <w:rPr>
+          <w:noProof/>
+        </w:rPr>
+        <mc:AlternateContent>
+          <mc:Choice Requires="wps">
+            <w:drawing>
+              <wp:anchor distT="45720" distB="45720" distL="114300" distR="114300" simplePos="0" relativeHeight="251755520" behindDoc="0" locked="0" layoutInCell="1" allowOverlap="1">
+                <wp:simplePos x="0" y="0"/>
+                <wp:positionH relativeFrom="column">
+                  <wp:posOffset>228600</wp:posOffset>
+                </wp:positionH>
+                <wp:positionV relativeFrom="paragraph">
+                  <wp:posOffset>155851</wp:posOffset>
+                </wp:positionV>
+                <wp:extent cx="1892300" cy="2082800"/>
+                <wp:effectExtent l="0" t="0" r="12700" b="12700"/>
+                <wp:wrapSquare wrapText="bothSides"/>
+                <wp:docPr id="217" name="Zone de texte 2"/>
+                <wp:cNvGraphicFramePr>
+                  <a:graphicFrameLocks xmlns:a="http://schemas.openxmlformats.org/drawingml/2006/main"/>
+                </wp:cNvGraphicFramePr>
+                <a:graphic xmlns:a="http://schemas.openxmlformats.org/drawingml/2006/main">
+                  <a:graphicData uri="http://schemas.microsoft.com/office/word/2010/wordprocessingShape">
+                    <wps:wsp>
+                      <wps:cNvSpPr txBox="1">
+                        <a:spLocks noChangeArrowheads="1"/>
+                      </wps:cNvSpPr>
+                      <wps:spPr bwMode="auto">
+                        <a:xfrm>
+                          <a:off x="0" y="0"/>
+                          <a:ext cx="1892300" cy="2082800"/>
+                        </a:xfrm>
+                        <a:prstGeom prst="rect">
+                          <a:avLst/>
+                        </a:prstGeom>
+                        <a:solidFill>
+                          <a:srgbClr val="FFFFFF"/>
+                        </a:solidFill>
+                        <a:ln w="9525">
+                          <a:solidFill>
+                            <a:srgbClr val="000000"/>
+                          </a:solidFill>
+                          <a:miter lim="800000"/>
+                          <a:headEnd/>
+                          <a:tailEnd/>
+                        </a:ln>
+                      </wps:spPr>
+                      <wps:txbx>
+                        <w:txbxContent>
+                          <w:p>
+                            <w:pPr>
+                              <w:rPr>
+                                <w:sz w:val="16"/>
+                              </w:rPr>
+                            </w:pPr>
+                            <w:r>
+                              <w:rPr>
+                                <w:sz w:val="16"/>
+                              </w:rPr>
+                              <w:t>3A (16) = 72 (8)</w:t>
+                            </w:r>
+                          </w:p>
+                          <w:p>
+                            <w:pPr>
+                              <w:rPr>
+                                <w:sz w:val="16"/>
+                              </w:rPr>
+                            </w:pPr>
+                            <w:r>
+                              <w:rPr>
+                                <w:sz w:val="16"/>
+                              </w:rPr>
+                              <w:t>1</w:t>
+                            </w:r>
+                          </w:p>
+                          <w:p>
+                            <w:pPr>
+                              <w:rPr>
+                                <w:sz w:val="16"/>
+                              </w:rPr>
+                            </w:pPr>
+                            <w:r>
+                              <w:rPr>
+                                <w:sz w:val="16"/>
+                              </w:rPr>
+                              <w:t xml:space="preserve">   75</w:t>
+                            </w:r>
+                          </w:p>
+                          <w:p>
+                            <w:pPr>
+                              <w:rPr>
+                                <w:sz w:val="16"/>
+                              </w:rPr>
+                            </w:pPr>
+                            <w:r>
+                              <w:rPr>
+                                <w:sz w:val="16"/>
+                              </w:rPr>
+                              <w:t>+ 72</w:t>
+                            </w:r>
+                          </w:p>
+                          <w:p>
+                            <w:pPr>
+                              <w:rPr>
+                                <w:sz w:val="16"/>
+                              </w:rPr>
+                            </w:pPr>
+                            <w:r>
+                              <w:rPr>
+                                <w:sz w:val="16"/>
+                              </w:rPr>
+                              <w:t xml:space="preserve">  167 (8)</w:t>
+                            </w:r>
+                          </w:p>
+                          <w:p>
+                            <w:pPr>
+                              <w:rPr>
+                                <w:sz w:val="16"/>
+                              </w:rPr>
+                            </w:pPr>
+                          </w:p>
+                          <w:p>
+                            <w:pPr>
+                              <w:rPr>
+                                <w:sz w:val="16"/>
+                              </w:rPr>
+                            </w:pPr>
+                            <w:r>
+                              <w:rPr>
+                                <w:sz w:val="16"/>
+                              </w:rPr>
+                              <w:t>75 (8) = 3D (16)</w:t>
+                            </w:r>
+                          </w:p>
+                          <w:p>
+                            <w:pPr>
+                              <w:rPr>
+                                <w:sz w:val="16"/>
+                              </w:rPr>
+                            </w:pPr>
+                            <w:r>
+                              <w:rPr>
+                                <w:sz w:val="16"/>
+                              </w:rPr>
+                              <w:t xml:space="preserve">    1</w:t>
+                            </w:r>
+                          </w:p>
+                          <w:p>
+                            <w:pPr>
+                              <w:rPr>
+                                <w:sz w:val="16"/>
+                              </w:rPr>
+                            </w:pPr>
+                            <w:r>
+                              <w:rPr>
+                                <w:sz w:val="16"/>
+                              </w:rPr>
+                              <w:t xml:space="preserve">    3D</w:t>
+                            </w:r>
+                          </w:p>
+                          <w:p>
+                            <w:pPr>
+                              <w:rPr>
+                                <w:sz w:val="16"/>
+                              </w:rPr>
+                            </w:pPr>
+                            <w:r>
+                              <w:rPr>
+                                <w:sz w:val="16"/>
+                              </w:rPr>
+                              <w:t>+  3A</w:t>
+                            </w:r>
+                          </w:p>
+                          <w:p>
+                            <w:pPr>
+                              <w:rPr>
+                                <w:sz w:val="16"/>
+                              </w:rPr>
+                            </w:pPr>
+                            <w:r>
+                              <w:rPr>
+                                <w:sz w:val="16"/>
+                              </w:rPr>
+                              <w:t xml:space="preserve">    77 (16)</w:t>
+                            </w:r>
+                          </w:p>
+                        </w:txbxContent>
+                      </wps:txbx>
+                      <wps:bodyPr rot="0" vert="horz" wrap="square" lIns="91440" tIns="45720" rIns="91440" bIns="45720" anchor="t" anchorCtr="0">
+                        <a:noAutofit/>
+                      </wps:bodyPr>
+                    </wps:wsp>
+                  </a:graphicData>
+                </a:graphic>
+                <wp14:sizeRelH relativeFrom="margin">
+                  <wp14:pctWidth>0</wp14:pctWidth>
+                </wp14:sizeRelH>
+                <wp14:sizeRelV relativeFrom="margin">
+                  <wp14:pctHeight>0</wp14:pctHeight>
+                </wp14:sizeRelV>
+              </wp:anchor>
+            </w:drawing>
+          </mc:Choice>
+          <mc:Fallback>
+            <w:pict>
+              <v:shape id="Zone de texte 2" o:spid="_x0000_s1044" type="#_x0000_t202" style="position:absolute;left:0;text-align:left;margin-left:18pt;margin-top:12.25pt;width:149pt;height:164pt;z-index:251755520;visibility:visible;mso-wrap-style:square;mso-width-percent:0;mso-height-percent:0;mso-wrap-distance-left:9pt;mso-wrap-distance-top:3.6pt;mso-wrap-distance-right:9pt;mso-wrap-distance-bottom:3.6pt;mso-position-horizontal:absolute;mso-position-horizontal-relative:text;mso-position-vertical:absolute;mso-position-vertical-relative:text;mso-width-percent:0;mso-height-percent:0;mso-width-relative:margin;mso-height-relative:margin;v-text-anchor:top" o:gfxdata="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">
+                <v:textbox>
+                  <w:txbxContent>
+                    <w:p>
+                      <w:pPr>
+                        <w:rPr>
+                          <w:sz w:val="16"/>
+                        </w:rPr>
+                      </w:pPr>
+                      <w:r>
+                        <w:rPr>
+                          <w:sz w:val="16"/>
+                        </w:rPr>
+                        <w:t>3A (16) = 72 (8)</w:t>
+                      </w:r>
+                    </w:p>
+                    <w:p>
+                      <w:pPr>
+                        <w:rPr>
+                          <w:sz w:val="16"/>
+                        </w:rPr>
+                      </w:pPr>
+                      <w:r>
+                        <w:rPr>
+                          <w:sz w:val="16"/>
+                        </w:rPr>
+                        <w:t>1</w:t>
+                      </w:r>
+                    </w:p>
+                    <w:p>
+                      <w:pPr>
+                        <w:rPr>
+                          <w:sz w:val="16"/>
+                        </w:rPr>
+                      </w:pPr>
+                      <w:r>
+                        <w:rPr>
+                          <w:sz w:val="16"/>
+                        </w:rPr>
+                        <w:t xml:space="preserve">   75</w:t>
+                      </w:r>
+                    </w:p>
+                    <w:p>
+                      <w:pPr>
+                        <w:rPr>
+                          <w:sz w:val="16"/>
+                        </w:rPr>
+                      </w:pPr>
+                      <w:r>
+                        <w:rPr>
+                          <w:sz w:val="16"/>
+                        </w:rPr>
+                        <w:t>+ 72</w:t>
+                      </w:r>
+                    </w:p>
+                    <w:p>
+                      <w:pPr>
+                        <w:rPr>
+                          <w:sz w:val="16"/>
+                        </w:rPr>
+                      </w:pPr>
+                      <w:r>
+                        <w:rPr>
+                          <w:sz w:val="16"/>
+                        </w:rPr>
+                        <w:t xml:space="preserve">  167 (8)</w:t>
+                      </w:r>
+                    </w:p>
+                    <w:p>
+                      <w:pPr>
+                        <w:rPr>
+                          <w:sz w:val="16"/>
+                        </w:rPr>
+                      </w:pPr>
+                    </w:p>
+                    <w:p>
+                      <w:pPr>
+                        <w:rPr>
+                          <w:sz w:val="16"/>
+                        </w:rPr>
+                      </w:pPr>
+                      <w:r>
+                        <w:rPr>
+                          <w:sz w:val="16"/>
+                        </w:rPr>
+                        <w:t>75 (8) = 3D (16)</w:t>
+                      </w:r>
+                    </w:p>
+                    <w:p>
+                      <w:pPr>
+                        <w:rPr>
+                          <w:sz w:val="16"/>
+                        </w:rPr>
+                      </w:pPr>
+                      <w:r>
+                        <w:rPr>
+                          <w:sz w:val="16"/>
+                        </w:rPr>
+                        <w:t xml:space="preserve">    1</w:t>
+                      </w:r>
+                    </w:p>
+                    <w:p>
+                      <w:pPr>
+                        <w:rPr>
+                          <w:sz w:val="16"/>
+                        </w:rPr>
+                      </w:pPr>
+                      <w:r>
+                        <w:rPr>
+                          <w:sz w:val="16"/>
+                        </w:rPr>
+                        <w:t xml:space="preserve">    3D</w:t>
+                      </w:r>
+                    </w:p>
+                    <w:p>
+                      <w:pPr>
+                        <w:rPr>
+                          <w:sz w:val="16"/>
+                        </w:rPr>
+                      </w:pPr>
+                      <w:r>
+                        <w:rPr>
+                          <w:sz w:val="16"/>
+                        </w:rPr>
+                        <w:t>+  3A</w:t>
+                      </w:r>
+                    </w:p>
+                    <w:p>
+                      <w:pPr>
+                        <w:rPr>
+                          <w:sz w:val="16"/>
+                        </w:rPr>
+                      </w:pPr>
+                      <w:r>
+                        <w:rPr>
+                          <w:sz w:val="16"/>
+                        </w:rPr>
+                        <w:t xml:space="preserve">    77 (16)</w:t>
+                      </w:r>
+                    </w:p>
+                  </w:txbxContent>
+                </v:textbox>
+                <w10:wrap type="square"/>
+              </v:shape>
+            </w:pict>
+          </mc:Fallback>
+        </mc:AlternateContent>
+      </w:r>
+      <w:r>
+        <w:t>Les opérations sont aussi sous format de liste déroulante pour la même raison que les types des valeurs.</w:t>
       </w:r>
     </w:p>
     <w:p>
@@ -8169,19 +8531,147 @@
         </w:numPr>
       </w:pPr>
       <w:r>
-        <w:t>Les opérations sont aussi sous format de liste déroulante pour la même raison que les types des valeurs.</w:t>
-      </w:r>
-    </w:p>
-    <w:p>
-      <w:pPr>
-        <w:pStyle w:val="Retraitcorpsdetexte3"/>
-        <w:numPr>
-          <w:ilvl w:val="0"/>
-          <w:numId w:val="16"/>
-        </w:numPr>
-      </w:pPr>
-      <w:r>
-        <w:t>Un bouton d’aide a fait son apparition.</w:t>
+        <w:rPr>
+          <w:noProof/>
+        </w:rPr>
+        <mc:AlternateContent>
+          <mc:Choice Requires="wps">
+            <w:drawing>
+              <wp:anchor distT="0" distB="0" distL="114300" distR="114300" simplePos="0" relativeHeight="251756544" behindDoc="0" locked="0" layoutInCell="1" allowOverlap="1">
+                <wp:simplePos x="0" y="0"/>
+                <wp:positionH relativeFrom="column">
+                  <wp:posOffset>252067</wp:posOffset>
+                </wp:positionH>
+                <wp:positionV relativeFrom="paragraph">
+                  <wp:posOffset>429647</wp:posOffset>
+                </wp:positionV>
+                <wp:extent cx="1796995" cy="0"/>
+                <wp:effectExtent l="0" t="0" r="32385" b="19050"/>
+                <wp:wrapNone/>
+                <wp:docPr id="62" name="Connecteur droit 62"/>
+                <wp:cNvGraphicFramePr/>
+                <a:graphic xmlns:a="http://schemas.openxmlformats.org/drawingml/2006/main">
+                  <a:graphicData uri="http://schemas.microsoft.com/office/word/2010/wordprocessingShape">
+                    <wps:wsp>
+                      <wps:cNvCnPr/>
+                      <wps:spPr>
+                        <a:xfrm>
+                          <a:off x="0" y="0"/>
+                          <a:ext cx="1796995" cy="0"/>
+                        </a:xfrm>
+                        <a:prstGeom prst="line">
+                          <a:avLst/>
+                        </a:prstGeom>
+                        <a:ln>
+                          <a:solidFill>
+                            <a:schemeClr val="tx1"/>
+                          </a:solidFill>
+                        </a:ln>
+                      </wps:spPr>
+                      <wps:style>
+                        <a:lnRef idx="1">
+                          <a:schemeClr val="accent1"/>
+                        </a:lnRef>
+                        <a:fillRef idx="0">
+                          <a:schemeClr val="accent1"/>
+                        </a:fillRef>
+                        <a:effectRef idx="0">
+                          <a:schemeClr val="accent1"/>
+                        </a:effectRef>
+                        <a:fontRef idx="minor">
+                          <a:schemeClr val="tx1"/>
+                        </a:fontRef>
+                      </wps:style>
+                      <wps:bodyPr/>
+                    </wps:wsp>
+                  </a:graphicData>
+                </a:graphic>
+              </wp:anchor>
+            </w:drawing>
+          </mc:Choice>
+          <mc:Fallback>
+            <w:pict>
+              <v:line w14:anchorId="3E9FD77C" id="Connecteur droit 62" o:spid="_x0000_s1026" style="position:absolute;z-index:251756544;visibility:visible;mso-wrap-style:square;mso-wrap-distance-left:9pt;mso-wrap-distance-top:0;mso-wrap-distance-right:9pt;mso-wrap-distance-bottom:0;mso-position-horizontal:absolute;mso-position-horizontal-relative:text;mso-position-vertical:absolute;mso-position-vertical-relative:text" from="19.85pt,33.85pt" to="161.35pt,33.85pt" o:gfxdata="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" strokecolor="black [3213]"/>
+            </w:pict>
+          </mc:Fallback>
+        </mc:AlternateContent>
+      </w:r>
+      <w:r>
+        <w:rPr>
+          <w:noProof/>
+        </w:rPr>
+        <mc:AlternateContent>
+          <mc:Choice Requires="wps">
+            <w:drawing>
+              <wp:anchor distT="0" distB="0" distL="114300" distR="114300" simplePos="0" relativeHeight="251762688" behindDoc="0" locked="0" layoutInCell="1" allowOverlap="1" wp14:anchorId="1D3868FA" wp14:editId="181FF239">
+                <wp:simplePos x="0" y="0"/>
+                <wp:positionH relativeFrom="column">
+                  <wp:posOffset>268412</wp:posOffset>
+                </wp:positionH>
+                <wp:positionV relativeFrom="paragraph">
+                  <wp:posOffset>134316</wp:posOffset>
+                </wp:positionV>
+                <wp:extent cx="461175" cy="0"/>
+                <wp:effectExtent l="0" t="0" r="34290" b="19050"/>
+                <wp:wrapNone/>
+                <wp:docPr id="69" name="Connecteur droit 69"/>
+                <wp:cNvGraphicFramePr/>
+                <a:graphic xmlns:a="http://schemas.openxmlformats.org/drawingml/2006/main">
+                  <a:graphicData uri="http://schemas.microsoft.com/office/word/2010/wordprocessingShape">
+                    <wps:wsp>
+                      <wps:cNvCnPr/>
+                      <wps:spPr>
+                        <a:xfrm>
+                          <a:off x="0" y="0"/>
+                          <a:ext cx="461175" cy="0"/>
+                        </a:xfrm>
+                        <a:prstGeom prst="line">
+                          <a:avLst/>
+                        </a:prstGeom>
+                        <a:ln>
+                          <a:solidFill>
+                            <a:schemeClr val="tx1"/>
+                          </a:solidFill>
+                        </a:ln>
+                      </wps:spPr>
+                      <wps:style>
+                        <a:lnRef idx="1">
+                          <a:schemeClr val="accent1"/>
+                        </a:lnRef>
+                        <a:fillRef idx="0">
+                          <a:schemeClr val="accent1"/>
+                        </a:fillRef>
+                        <a:effectRef idx="0">
+                          <a:schemeClr val="accent1"/>
+                        </a:effectRef>
+                        <a:fontRef idx="minor">
+                          <a:schemeClr val="tx1"/>
+                        </a:fontRef>
+                      </wps:style>
+                      <wps:bodyPr/>
+                    </wps:wsp>
+                  </a:graphicData>
+                </a:graphic>
+                <wp14:sizeRelH relativeFrom="margin">
+                  <wp14:pctWidth>0</wp14:pctWidth>
+                </wp14:sizeRelH>
+              </wp:anchor>
+            </w:drawing>
+          </mc:Choice>
+          <mc:Fallback>
+            <w:pict>
+              <v:line w14:anchorId="09978A69" id="Connecteur droit 69" o:spid="_x0000_s1026" style="position:absolute;z-index:251762688;visibility:visible;mso-wrap-style:square;mso-width-percent:0;mso-wrap-distance-left:9pt;mso-wrap-distance-top:0;mso-wrap-distance-right:9pt;mso-wrap-distance-bottom:0;mso-position-horizontal:absolute;mso-position-horizontal-relative:text;mso-position-vertical:absolute;mso-position-vertical-relative:text;mso-width-percent:0;mso-width-relative:margin" from="21.15pt,10.6pt" to="57.45pt,10.6pt" o:gfxdata="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" strokecolor="black [3213]"/>
+            </w:pict>
+          </mc:Fallback>
+        </mc:AlternateContent>
+      </w:r>
+      <w:r>
+        <w:t>Pour les résultats étant donné qu’il faut une base commune pour effectuer les opérations, j’ai choisi de faire les 2 bases. La première version de l’opération sera toujours dans la base de la valeur 1. Et la deuxième</w:t>
+      </w:r>
+      <w:bookmarkStart w:id="21" w:name="_GoBack"/>
+      <w:bookmarkEnd w:id="21"/>
+      <w:r>
+        <w:t xml:space="preserve"> dans la base de la valeur 2. Ensuite le programme prendra les deux valeurs pour effectuer l’opération demandée et afficher le détail sous forme d’opération en colonne avec les retenues.</w:t>
       </w:r>
     </w:p>
     <w:p>
@@ -8263,8 +8753,9 @@
         <w:rPr>
           <w:noProof/>
         </w:rPr>
+        <w:lastRenderedPageBreak/>
         <w:drawing>
-          <wp:anchor distT="0" distB="0" distL="114300" distR="114300" simplePos="0" relativeHeight="251689984" behindDoc="0" locked="0" layoutInCell="1" allowOverlap="1">
+          <wp:anchor distT="0" distB="0" distL="114300" distR="114300" simplePos="0" relativeHeight="251688960" behindDoc="0" locked="0" layoutInCell="1" allowOverlap="1">
             <wp:simplePos x="0" y="0"/>
             <wp:positionH relativeFrom="margin">
               <wp:align>center</wp:align>
@@ -8391,9 +8882,8 @@
         <w:rPr>
           <w:noProof/>
         </w:rPr>
-        <w:lastRenderedPageBreak/>
         <w:drawing>
-          <wp:anchor distT="0" distB="0" distL="114300" distR="114300" simplePos="0" relativeHeight="251749376" behindDoc="0" locked="0" layoutInCell="1" allowOverlap="1">
+          <wp:anchor distT="0" distB="0" distL="114300" distR="114300" simplePos="0" relativeHeight="251748352" behindDoc="0" locked="0" layoutInCell="1" allowOverlap="1">
             <wp:simplePos x="0" y="0"/>
             <wp:positionH relativeFrom="margin">
               <wp:align>center</wp:align>
@@ -8456,7 +8946,7 @@
           <w:noProof/>
         </w:rPr>
         <w:drawing>
-          <wp:anchor distT="0" distB="0" distL="114300" distR="114300" simplePos="0" relativeHeight="251721728" behindDoc="0" locked="0" layoutInCell="1" allowOverlap="1">
+          <wp:anchor distT="0" distB="0" distL="114300" distR="114300" simplePos="0" relativeHeight="251720704" behindDoc="0" locked="0" layoutInCell="1" allowOverlap="1">
             <wp:simplePos x="0" y="0"/>
             <wp:positionH relativeFrom="margin">
               <wp:align>left</wp:align>
@@ -8536,8 +9026,9 @@
         <w:rPr>
           <w:noProof/>
         </w:rPr>
+        <w:lastRenderedPageBreak/>
         <w:drawing>
-          <wp:anchor distT="0" distB="0" distL="114300" distR="114300" simplePos="0" relativeHeight="251717632" behindDoc="0" locked="0" layoutInCell="1" allowOverlap="1">
+          <wp:anchor distT="0" distB="0" distL="114300" distR="114300" simplePos="0" relativeHeight="251716608" behindDoc="0" locked="0" layoutInCell="1" allowOverlap="1">
             <wp:simplePos x="0" y="0"/>
             <wp:positionH relativeFrom="margin">
               <wp:align>center</wp:align>
@@ -8624,7 +9115,7 @@
           <w:noProof/>
         </w:rPr>
         <w:drawing>
-          <wp:anchor distT="0" distB="0" distL="114300" distR="114300" simplePos="0" relativeHeight="251718656" behindDoc="0" locked="0" layoutInCell="1" allowOverlap="1">
+          <wp:anchor distT="0" distB="0" distL="114300" distR="114300" simplePos="0" relativeHeight="251717632" behindDoc="0" locked="0" layoutInCell="1" allowOverlap="1">
             <wp:simplePos x="0" y="0"/>
             <wp:positionH relativeFrom="margin">
               <wp:posOffset>660400</wp:posOffset>
@@ -8683,9 +9174,8 @@
         <w:rPr>
           <w:noProof/>
         </w:rPr>
-        <w:lastRenderedPageBreak/>
         <w:drawing>
-          <wp:anchor distT="0" distB="0" distL="114300" distR="114300" simplePos="0" relativeHeight="251719680" behindDoc="0" locked="0" layoutInCell="1" allowOverlap="1">
+          <wp:anchor distT="0" distB="0" distL="114300" distR="114300" simplePos="0" relativeHeight="251718656" behindDoc="0" locked="0" layoutInCell="1" allowOverlap="1">
             <wp:simplePos x="0" y="0"/>
             <wp:positionH relativeFrom="margin">
               <wp:align>center</wp:align>
@@ -8752,9 +9242,24 @@
     </w:p>
     <w:p>
       <w:pPr>
-        <w:pStyle w:val="Retraitcorpsdetexte3"/>
-        <w:ind w:left="0"/>
-      </w:pPr>
+        <w:pStyle w:val="Titre3"/>
+      </w:pPr>
+      <w:r>
+        <w:t>Développement</w:t>
+      </w:r>
+    </w:p>
+    <w:p>
+      <w:r>
+        <w:t xml:space="preserve">La plus grosse partie de ce TPI réside dans la partie développement du programme. Pour ce faire, je vais utiliser l’ide Visual Studio 2015. Il sera développé en langage </w:t>
+      </w:r>
+      <w:proofErr w:type="spellStart"/>
+      <w:r>
+        <w:t>c#</w:t>
+      </w:r>
+      <w:proofErr w:type="spellEnd"/>
+      <w:r>
+        <w:t xml:space="preserve"> et suivra les normes de l’ETML.</w:t>
+      </w:r>
     </w:p>
     <w:p>
       <w:pPr>
@@ -8801,6 +9306,7 @@
     </w:p>
     <w:p>
       <w:r>
+        <w:lastRenderedPageBreak/>
         <w:t xml:space="preserve">Pour la grille elle comportera une série de manipulations, bonnes ou mauvaises, pour vérifier le bon fonctionnement </w:t>
       </w:r>
     </w:p>
@@ -8808,8 +9314,8 @@
       <w:pPr>
         <w:pStyle w:val="Titre2"/>
       </w:pPr>
-      <w:bookmarkStart w:id="26" w:name="_Toc532179961"/>
-      <w:bookmarkStart w:id="27" w:name="_Toc482185340"/>
+      <w:bookmarkStart w:id="26" w:name="_Toc482185340"/>
+      <w:bookmarkStart w:id="27" w:name="_Toc532179961"/>
       <w:r>
         <w:t>Planification</w:t>
       </w:r>
@@ -8819,7 +9325,7 @@
       <w:r>
         <w:t>e</w:t>
       </w:r>
-      <w:bookmarkEnd w:id="27"/>
+      <w:bookmarkEnd w:id="26"/>
     </w:p>
     <w:p>
       <w:pPr>
@@ -8860,7 +9366,7 @@
       <w:bookmarkStart w:id="28" w:name="_Toc532179964"/>
       <w:bookmarkStart w:id="29" w:name="_Toc165969648"/>
       <w:bookmarkStart w:id="30" w:name="_Toc482185341"/>
-      <w:bookmarkEnd w:id="26"/>
+      <w:bookmarkEnd w:id="27"/>
       <w:r>
         <w:t>Réalisation</w:t>
       </w:r>
@@ -9153,7 +9659,6 @@
         <w:ind w:left="426" w:hanging="426"/>
       </w:pPr>
       <w:r>
-        <w:lastRenderedPageBreak/>
         <w:t>Date, raison, description, etc.</w:t>
       </w:r>
     </w:p>
@@ -9367,6 +9872,7 @@
         <w:ind w:left="426" w:hanging="426"/>
       </w:pPr>
       <w:r>
+        <w:lastRenderedPageBreak/>
         <w:t>Si ce n’est pas le cas, estimer</w:t>
       </w:r>
       <w:r>
@@ -9639,7 +10145,6 @@
       </w:pPr>
       <w:bookmarkStart w:id="59" w:name="_Toc482185353"/>
       <w:r>
-        <w:lastRenderedPageBreak/>
         <w:t>Webographie</w:t>
       </w:r>
       <w:bookmarkEnd w:id="59"/>
@@ -9896,29 +10401,7 @@
             <w:t xml:space="preserve"> </w:t>
           </w:r>
           <w:r>
-            <w:fldChar w:fldCharType="begin"/>
-          </w:r>
-          <w:r>
-            <w:instrText xml:space="preserve"> AUTHOR   \* MERGEFORMAT </w:instrText>
-          </w:r>
-          <w:r>
-            <w:fldChar w:fldCharType="separate"/>
-          </w:r>
-          <w:r>
-            <w:rPr>
-              <w:rFonts w:cs="Arial"/>
-              <w:noProof/>
-              <w:szCs w:val="16"/>
-            </w:rPr>
-            <w:t>ETML</w:t>
-          </w:r>
-          <w:r>
-            <w:rPr>
-              <w:rFonts w:cs="Arial"/>
-              <w:noProof/>
-              <w:szCs w:val="16"/>
-            </w:rPr>
-            <w:fldChar w:fldCharType="end"/>
+            <w:t>Stéphane Pittier</w:t>
           </w:r>
         </w:p>
         <w:p>
@@ -10106,7 +10589,7 @@
               <w:noProof/>
               <w:szCs w:val="16"/>
             </w:rPr>
-            <w:t>14</w:t>
+            <w:t>10</w:t>
           </w:r>
           <w:r>
             <w:rPr>
@@ -10258,31 +10741,16 @@
             </w:rPr>
             <w:t xml:space="preserve">Version: </w:t>
           </w:r>
-          <w:r>
-            <w:fldChar w:fldCharType="begin"/>
-          </w:r>
-          <w:r>
-            <w:instrText xml:space="preserve"> REVNUM   \* MERGEFORMAT </w:instrText>
-          </w:r>
-          <w:r>
-            <w:fldChar w:fldCharType="separate"/>
-          </w:r>
-          <w:r>
-            <w:rPr>
-              <w:rFonts w:cs="Arial"/>
-              <w:noProof/>
-              <w:szCs w:val="16"/>
-            </w:rPr>
-            <w:t>1</w:t>
-          </w:r>
-          <w:r>
-            <w:rPr>
-              <w:rFonts w:cs="Arial"/>
-              <w:noProof/>
-              <w:szCs w:val="16"/>
-            </w:rPr>
-            <w:fldChar w:fldCharType="end"/>
-          </w:r>
+          <w:fldSimple w:instr=" REVNUM   \* MERGEFORMAT ">
+            <w:r>
+              <w:rPr>
+                <w:rFonts w:cs="Arial"/>
+                <w:noProof/>
+                <w:szCs w:val="16"/>
+              </w:rPr>
+              <w:t>1</w:t>
+            </w:r>
+          </w:fldSimple>
           <w:r>
             <w:rPr>
               <w:rFonts w:cs="Arial"/>
@@ -10317,7 +10785,7 @@
               <w:noProof/>
               <w:szCs w:val="16"/>
             </w:rPr>
-            <w:t>10.05.2017 12:10</w:t>
+            <w:t>10.05.2017 13:21</w:t>
           </w:r>
           <w:r>
             <w:rPr>
@@ -10343,31 +10811,22 @@
               <w:szCs w:val="16"/>
             </w:rPr>
           </w:pPr>
-          <w:r>
-            <w:fldChar w:fldCharType="begin"/>
-          </w:r>
-          <w:r>
-            <w:instrText xml:space="preserve"> FILENAME  \* FirstCap  \* MERGEFORMAT </w:instrText>
-          </w:r>
-          <w:r>
-            <w:fldChar w:fldCharType="separate"/>
-          </w:r>
-          <w:r>
-            <w:rPr>
-              <w:rFonts w:cs="Arial"/>
-              <w:noProof/>
-              <w:szCs w:val="16"/>
-            </w:rPr>
-            <w:t>Document2</w:t>
-          </w:r>
-          <w:r>
-            <w:rPr>
-              <w:rFonts w:cs="Arial"/>
-              <w:noProof/>
-              <w:szCs w:val="16"/>
-            </w:rPr>
-            <w:fldChar w:fldCharType="end"/>
-          </w:r>
+          <w:fldSimple w:instr=" FILENAME  \* FirstCap  \* MERGEFORMAT ">
+            <w:r>
+              <w:rPr>
+                <w:rFonts w:cs="Arial"/>
+                <w:noProof/>
+                <w:szCs w:val="16"/>
+              </w:rPr>
+              <w:t>R-RapportTpi</w:t>
+            </w:r>
+            <w:r>
+              <w:rPr>
+                <w:noProof/>
+              </w:rPr>
+              <w:t>.docx</w:t>
+            </w:r>
+          </w:fldSimple>
         </w:p>
       </w:tc>
     </w:tr>
@@ -13696,7 +14155,7 @@
 </file>
 
 <file path=customXml/itemProps1.xml><?xml version="1.0" encoding="utf-8"?>
-<ds:datastoreItem xmlns:ds="http://schemas.openxmlformats.org/officeDocument/2006/customXml" ds:itemID="{48629D0C-7F66-49E5-A16A-D6AF8E1AE2D4}">
+<ds:datastoreItem xmlns:ds="http://schemas.openxmlformats.org/officeDocument/2006/customXml" ds:itemID="{74A4E551-13CD-4CDB-BC62-C65FD117AE67}">
   <ds:schemaRefs>
     <ds:schemaRef ds:uri="http://schemas.openxmlformats.org/officeDocument/2006/bibliography"/>
   </ds:schemaRefs>

</xml_diff>

<commit_message>
Mise à jour du 12.05.2017
Mise à jour du rapport dans la partie réalisation
Finition des methodes pour convertir dans les 6 types demandé.
</commit_message>
<xml_diff>
--- a/Documentation/R-RapportTpi.docx
+++ b/Documentation/R-RapportTpi.docx
@@ -3828,14 +3828,27 @@
                             <w:r>
                               <w:t xml:space="preserve">Figure </w:t>
                             </w:r>
-                            <w:fldSimple w:instr=" SEQ Figure \* ARABIC ">
-                              <w:r>
-                                <w:rPr>
-                                  <w:noProof/>
-                                </w:rPr>
-                                <w:t>1</w:t>
-                              </w:r>
-                            </w:fldSimple>
+                            <w:r>
+                              <w:fldChar w:fldCharType="begin"/>
+                            </w:r>
+                            <w:r>
+                              <w:instrText xml:space="preserve"> SEQ Figure \* ARABIC </w:instrText>
+                            </w:r>
+                            <w:r>
+                              <w:fldChar w:fldCharType="separate"/>
+                            </w:r>
+                            <w:r>
+                              <w:rPr>
+                                <w:noProof/>
+                              </w:rPr>
+                              <w:t>1</w:t>
+                            </w:r>
+                            <w:r>
+                              <w:rPr>
+                                <w:noProof/>
+                              </w:rPr>
+                              <w:fldChar w:fldCharType="end"/>
+                            </w:r>
                             <w:r>
                               <w:t xml:space="preserve"> Page d'accueil du site 2</w:t>
                             </w:r>
@@ -4009,14 +4022,27 @@
                             <w:r>
                               <w:t xml:space="preserve">Figure </w:t>
                             </w:r>
-                            <w:fldSimple w:instr=" SEQ Figure \* ARABIC ">
-                              <w:r>
-                                <w:rPr>
-                                  <w:noProof/>
-                                </w:rPr>
-                                <w:t>2</w:t>
-                              </w:r>
-                            </w:fldSimple>
+                            <w:r>
+                              <w:fldChar w:fldCharType="begin"/>
+                            </w:r>
+                            <w:r>
+                              <w:instrText xml:space="preserve"> SEQ Figure \* ARABIC </w:instrText>
+                            </w:r>
+                            <w:r>
+                              <w:fldChar w:fldCharType="separate"/>
+                            </w:r>
+                            <w:r>
+                              <w:rPr>
+                                <w:noProof/>
+                              </w:rPr>
+                              <w:t>2</w:t>
+                            </w:r>
+                            <w:r>
+                              <w:rPr>
+                                <w:noProof/>
+                              </w:rPr>
+                              <w:fldChar w:fldCharType="end"/>
+                            </w:r>
                             <w:r>
                               <w:t xml:space="preserve"> Exemple de conversion d'une valeur négative sur le site 1</w:t>
                             </w:r>
@@ -8680,8 +8706,6 @@
         <w:pStyle w:val="Retraitcorpsdetexte3"/>
         <w:ind w:left="720"/>
       </w:pPr>
-      <w:bookmarkStart w:id="21" w:name="_GoBack"/>
-      <w:bookmarkEnd w:id="21"/>
     </w:p>
     <w:p>
       <w:pPr>
@@ -8711,11 +8735,11 @@
       <w:pPr>
         <w:pStyle w:val="Titre3"/>
       </w:pPr>
-      <w:bookmarkStart w:id="22" w:name="_Toc482185338"/>
+      <w:bookmarkStart w:id="21" w:name="_Toc482185338"/>
       <w:r>
         <w:t>Structogrammes</w:t>
       </w:r>
-      <w:bookmarkEnd w:id="22"/>
+      <w:bookmarkEnd w:id="21"/>
     </w:p>
     <w:p>
       <w:pPr>
@@ -9268,15 +9292,15 @@
       <w:pPr>
         <w:pStyle w:val="Titre2"/>
       </w:pPr>
-      <w:bookmarkStart w:id="23" w:name="_Toc532179967"/>
-      <w:bookmarkStart w:id="24" w:name="_Toc165969651"/>
-      <w:bookmarkStart w:id="25" w:name="_Toc482185339"/>
+      <w:bookmarkStart w:id="22" w:name="_Toc532179967"/>
+      <w:bookmarkStart w:id="23" w:name="_Toc165969651"/>
+      <w:bookmarkStart w:id="24" w:name="_Toc482185339"/>
       <w:r>
         <w:t>Conception des tests</w:t>
       </w:r>
+      <w:bookmarkEnd w:id="22"/>
       <w:bookmarkEnd w:id="23"/>
       <w:bookmarkEnd w:id="24"/>
-      <w:bookmarkEnd w:id="25"/>
     </w:p>
     <w:p>
       <w:r>
@@ -9317,8 +9341,8 @@
       <w:pPr>
         <w:pStyle w:val="Titre2"/>
       </w:pPr>
-      <w:bookmarkStart w:id="26" w:name="_Toc482185340"/>
-      <w:bookmarkStart w:id="27" w:name="_Toc532179961"/>
+      <w:bookmarkStart w:id="25" w:name="_Toc482185340"/>
+      <w:bookmarkStart w:id="26" w:name="_Toc532179961"/>
       <w:r>
         <w:t>Planification</w:t>
       </w:r>
@@ -9328,7 +9352,7 @@
       <w:r>
         <w:t>e</w:t>
       </w:r>
-      <w:bookmarkEnd w:id="26"/>
+      <w:bookmarkEnd w:id="25"/>
     </w:p>
     <w:p>
       <w:pPr>
@@ -9366,30 +9390,394 @@
       <w:pPr>
         <w:pStyle w:val="Titre1"/>
       </w:pPr>
-      <w:bookmarkStart w:id="28" w:name="_Toc532179964"/>
-      <w:bookmarkStart w:id="29" w:name="_Toc165969648"/>
-      <w:bookmarkStart w:id="30" w:name="_Toc482185341"/>
+      <w:bookmarkStart w:id="27" w:name="_Toc532179964"/>
+      <w:bookmarkStart w:id="28" w:name="_Toc165969648"/>
+      <w:bookmarkStart w:id="29" w:name="_Toc482185341"/>
+      <w:bookmarkEnd w:id="26"/>
+      <w:r>
+        <w:t>Réalisation</w:t>
+      </w:r>
       <w:bookmarkEnd w:id="27"/>
-      <w:r>
-        <w:t>Réalisation</w:t>
-      </w:r>
       <w:bookmarkEnd w:id="28"/>
       <w:bookmarkEnd w:id="29"/>
+    </w:p>
+    <w:p>
+      <w:pPr>
+        <w:pStyle w:val="Titre2"/>
+      </w:pPr>
+      <w:bookmarkStart w:id="30" w:name="_Toc532179965"/>
+      <w:bookmarkStart w:id="31" w:name="_Toc165969649"/>
+      <w:bookmarkStart w:id="32" w:name="_Toc482185342"/>
+      <w:r>
+        <w:t>Dossier de Réalisation</w:t>
+      </w:r>
       <w:bookmarkEnd w:id="30"/>
-    </w:p>
-    <w:p>
-      <w:pPr>
-        <w:pStyle w:val="Titre2"/>
-      </w:pPr>
-      <w:bookmarkStart w:id="31" w:name="_Toc532179965"/>
-      <w:bookmarkStart w:id="32" w:name="_Toc165969649"/>
-      <w:bookmarkStart w:id="33" w:name="_Toc482185342"/>
-      <w:r>
-        <w:t>Dossier de Réalisation</w:t>
-      </w:r>
       <w:bookmarkEnd w:id="31"/>
       <w:bookmarkEnd w:id="32"/>
+    </w:p>
+    <w:p>
+      <w:pPr>
+        <w:pStyle w:val="Titre3"/>
+      </w:pPr>
+      <w:r>
+        <w:t xml:space="preserve">Listes des outils </w:t>
+      </w:r>
+    </w:p>
+    <w:p>
+      <w:pPr>
+        <w:pStyle w:val="Retraitcorpsdetexte3"/>
+        <w:numPr>
+          <w:ilvl w:val="0"/>
+          <w:numId w:val="8"/>
+        </w:numPr>
+      </w:pPr>
+      <w:r>
+        <w:t>Visual Studio 2015</w:t>
+      </w:r>
+    </w:p>
+    <w:p>
+      <w:pPr>
+        <w:pStyle w:val="Retraitcorpsdetexte3"/>
+        <w:numPr>
+          <w:ilvl w:val="0"/>
+          <w:numId w:val="8"/>
+        </w:numPr>
+      </w:pPr>
+      <w:r>
+        <w:t>ConventionsDeCodageV2.3.3</w:t>
+      </w:r>
+      <w:r>
+        <w:t xml:space="preserve"> ETML</w:t>
+      </w:r>
+    </w:p>
+    <w:p>
+      <w:pPr>
+        <w:pStyle w:val="Titre3"/>
+      </w:pPr>
+      <w:r>
+        <w:t>Programme</w:t>
+      </w:r>
+    </w:p>
+    <w:p>
+      <w:r>
+        <w:t>Les fichiers contenant le code sources sont disponible sur le git ou dans les annexes. Dans cette partie je vais reprendre les méthodes les plus intéressantes et les décrire dans le détail.</w:t>
+      </w:r>
+    </w:p>
+    <w:p>
+      <w:pPr>
+        <w:pStyle w:val="Titre3"/>
+      </w:pPr>
+      <w:r>
+        <w:t>Fonction Décimal -&gt; BCD</w:t>
+      </w:r>
+    </w:p>
+    <w:p>
+      <w:pPr>
+        <w:rPr>
+          <w:noProof/>
+        </w:rPr>
+      </w:pPr>
+      <w:r>
+        <w:rPr>
+          <w:noProof/>
+        </w:rPr>
+        <w:drawing>
+          <wp:anchor distT="0" distB="0" distL="114300" distR="114300" simplePos="0" relativeHeight="251766784" behindDoc="0" locked="0" layoutInCell="1" allowOverlap="1">
+            <wp:simplePos x="0" y="0"/>
+            <wp:positionH relativeFrom="margin">
+              <wp:align>left</wp:align>
+            </wp:positionH>
+            <wp:positionV relativeFrom="paragraph">
+              <wp:posOffset>466090</wp:posOffset>
+            </wp:positionV>
+            <wp:extent cx="4715124" cy="2998775"/>
+            <wp:effectExtent l="0" t="0" r="0" b="0"/>
+            <wp:wrapTopAndBottom/>
+            <wp:docPr id="46" name="Image 46"/>
+            <wp:cNvGraphicFramePr>
+              <a:graphicFrameLocks xmlns:a="http://schemas.openxmlformats.org/drawingml/2006/main" noChangeAspect="1"/>
+            </wp:cNvGraphicFramePr>
+            <a:graphic xmlns:a="http://schemas.openxmlformats.org/drawingml/2006/main">
+              <a:graphicData uri="http://schemas.openxmlformats.org/drawingml/2006/picture">
+                <pic:pic xmlns:pic="http://schemas.openxmlformats.org/drawingml/2006/picture">
+                  <pic:nvPicPr>
+                    <pic:cNvPr id="46" name="MM-captureDecimalToBcd.PNG"/>
+                    <pic:cNvPicPr/>
+                  </pic:nvPicPr>
+                  <pic:blipFill rotWithShape="1">
+                    <a:blip r:embed="rId27">
+                      <a:extLst>
+                        <a:ext uri="{28A0092B-C50C-407E-A947-70E740481C1C}">
+                          <a14:useLocalDpi xmlns:a14="http://schemas.microsoft.com/office/drawing/2010/main" val="0"/>
+                        </a:ext>
+                      </a:extLst>
+                    </a:blip>
+                    <a:srcRect l="2347" t="3972" r="24189"/>
+                    <a:stretch/>
+                  </pic:blipFill>
+                  <pic:spPr bwMode="auto">
+                    <a:xfrm>
+                      <a:off x="0" y="0"/>
+                      <a:ext cx="4715124" cy="2998775"/>
+                    </a:xfrm>
+                    <a:prstGeom prst="rect">
+                      <a:avLst/>
+                    </a:prstGeom>
+                    <a:ln>
+                      <a:noFill/>
+                    </a:ln>
+                    <a:extLst>
+                      <a:ext uri="{53640926-AAD7-44D8-BBD7-CCE9431645EC}">
+                        <a14:shadowObscured xmlns:a14="http://schemas.microsoft.com/office/drawing/2010/main"/>
+                      </a:ext>
+                    </a:extLst>
+                  </pic:spPr>
+                </pic:pic>
+              </a:graphicData>
+            </a:graphic>
+          </wp:anchor>
+        </w:drawing>
+      </w:r>
+      <w:r>
+        <w:t>La fonction pour convertir un nombre décimal en un nombre en code BCD me semble un bon exemple pour commencer.</w:t>
+      </w:r>
+      <w:r>
+        <w:t xml:space="preserve"> </w:t>
+      </w:r>
+    </w:p>
+    <w:p/>
+    <w:p>
+      <w:r>
+        <w:lastRenderedPageBreak/>
+        <w:t>La valeur entrée par l’utilisateur, est envoyée dans la méthode sous forme de tableau « String ». La première boucle commence, elle a pour effet de prendre chaque chiffre de la valeur pour ensuite la convertir en binaire. Une fois la conversion en binaire effectuée, cette nouvelle valeur est stockée dans une variable temporaire (appelé « </w:t>
+      </w:r>
+      <w:proofErr w:type="spellStart"/>
+      <w:r>
+        <w:t>temp</w:t>
+      </w:r>
+      <w:proofErr w:type="spellEnd"/>
+      <w:r>
+        <w:t xml:space="preserve"> »). Le code BCD nécessite 4 bit et dépendant de la valeur il </w:t>
+      </w:r>
+      <w:r>
+        <w:t>se</w:t>
+      </w:r>
+      <w:r>
+        <w:t xml:space="preserve"> peut que ce maximum ne soit pas atteint.</w:t>
+      </w:r>
+      <w:r>
+        <w:t xml:space="preserve"> C’est alors que la deuxième boucle entre en jeu. Son principe est de calculer la longueur de notre string et de rajoute le bon nombre de 0 devant pour arriver à quatre bits. Une fois ceci effectué, la variable </w:t>
+      </w:r>
+      <w:proofErr w:type="spellStart"/>
+      <w:r>
+        <w:t>temp</w:t>
+      </w:r>
+      <w:proofErr w:type="spellEnd"/>
+      <w:r>
+        <w:t xml:space="preserve"> est placée dans la </w:t>
+      </w:r>
+      <w:proofErr w:type="spellStart"/>
+      <w:r>
+        <w:t>textbox</w:t>
+      </w:r>
+      <w:proofErr w:type="spellEnd"/>
+      <w:r>
+        <w:t xml:space="preserve"> de la valeur BCD.</w:t>
+      </w:r>
+    </w:p>
+    <w:p/>
+    <w:p>
+      <w:pPr>
+        <w:pStyle w:val="Titre3"/>
+      </w:pPr>
+      <w:r>
+        <w:rPr>
+          <w:noProof/>
+        </w:rPr>
+        <w:drawing>
+          <wp:anchor distT="0" distB="0" distL="114300" distR="114300" simplePos="0" relativeHeight="251767808" behindDoc="0" locked="0" layoutInCell="1" allowOverlap="1">
+            <wp:simplePos x="0" y="0"/>
+            <wp:positionH relativeFrom="margin">
+              <wp:align>left</wp:align>
+            </wp:positionH>
+            <wp:positionV relativeFrom="paragraph">
+              <wp:posOffset>340360</wp:posOffset>
+            </wp:positionV>
+            <wp:extent cx="4222750" cy="2490470"/>
+            <wp:effectExtent l="0" t="0" r="6350" b="5080"/>
+            <wp:wrapTopAndBottom/>
+            <wp:docPr id="61" name="Image 61"/>
+            <wp:cNvGraphicFramePr>
+              <a:graphicFrameLocks xmlns:a="http://schemas.openxmlformats.org/drawingml/2006/main" noChangeAspect="1"/>
+            </wp:cNvGraphicFramePr>
+            <a:graphic xmlns:a="http://schemas.openxmlformats.org/drawingml/2006/main">
+              <a:graphicData uri="http://schemas.openxmlformats.org/drawingml/2006/picture">
+                <pic:pic xmlns:pic="http://schemas.openxmlformats.org/drawingml/2006/picture">
+                  <pic:nvPicPr>
+                    <pic:cNvPr id="61" name="MM-captureDecimalToGray.PNG"/>
+                    <pic:cNvPicPr/>
+                  </pic:nvPicPr>
+                  <pic:blipFill rotWithShape="1">
+                    <a:blip r:embed="rId28">
+                      <a:extLst>
+                        <a:ext uri="{28A0092B-C50C-407E-A947-70E740481C1C}">
+                          <a14:useLocalDpi xmlns:a14="http://schemas.microsoft.com/office/drawing/2010/main" val="0"/>
+                        </a:ext>
+                      </a:extLst>
+                    </a:blip>
+                    <a:srcRect l="8820" t="11153" r="26130" b="15614"/>
+                    <a:stretch/>
+                  </pic:blipFill>
+                  <pic:spPr bwMode="auto">
+                    <a:xfrm>
+                      <a:off x="0" y="0"/>
+                      <a:ext cx="4222750" cy="2490470"/>
+                    </a:xfrm>
+                    <a:prstGeom prst="rect">
+                      <a:avLst/>
+                    </a:prstGeom>
+                    <a:ln>
+                      <a:noFill/>
+                    </a:ln>
+                    <a:extLst>
+                      <a:ext uri="{53640926-AAD7-44D8-BBD7-CCE9431645EC}">
+                        <a14:shadowObscured xmlns:a14="http://schemas.microsoft.com/office/drawing/2010/main"/>
+                      </a:ext>
+                    </a:extLst>
+                  </pic:spPr>
+                </pic:pic>
+              </a:graphicData>
+            </a:graphic>
+            <wp14:sizeRelH relativeFrom="margin">
+              <wp14:pctWidth>0</wp14:pctWidth>
+            </wp14:sizeRelH>
+            <wp14:sizeRelV relativeFrom="margin">
+              <wp14:pctHeight>0</wp14:pctHeight>
+            </wp14:sizeRelV>
+          </wp:anchor>
+        </w:drawing>
+      </w:r>
+      <w:r>
+        <w:t xml:space="preserve">Fonction </w:t>
+      </w:r>
+      <w:r>
+        <w:t>Binaire</w:t>
+      </w:r>
+      <w:r>
+        <w:t xml:space="preserve"> -&gt; GRAY</w:t>
+      </w:r>
+    </w:p>
+    <w:p/>
+    <w:p>
+      <w:r>
+        <w:t xml:space="preserve">Pour cette fonction, le principe </w:t>
+      </w:r>
+      <w:r>
+        <w:t>suit</w:t>
+      </w:r>
+      <w:r>
+        <w:t xml:space="preserve"> le même cheminement que pour le « Décimal -&gt; BCD ».</w:t>
+      </w:r>
+    </w:p>
+    <w:p>
+      <w:r>
+        <w:t>Une valeur en tableau « String »</w:t>
+      </w:r>
+      <w:r>
+        <w:t xml:space="preserve"> est envoyée dans la fonction. Elle va ensuite prendre la longueur de ce tableau. Comme le bit de gauche est le même </w:t>
+      </w:r>
+      <w:r>
+        <w:t xml:space="preserve">en binaire et en code gray, il va directement le placer dans la </w:t>
+      </w:r>
+      <w:proofErr w:type="spellStart"/>
+      <w:r>
+        <w:t>textbox</w:t>
+      </w:r>
+      <w:proofErr w:type="spellEnd"/>
+      <w:r>
+        <w:t xml:space="preserve">. Pour </w:t>
+      </w:r>
+      <w:r>
+        <w:t>les autres bits</w:t>
+      </w:r>
+      <w:r>
+        <w:t xml:space="preserve">, il va sélectionner </w:t>
+      </w:r>
+      <w:r>
+        <w:t>le bit actuel</w:t>
+      </w:r>
+      <w:r>
+        <w:t xml:space="preserve"> de la boucle plus celui à la position « i-1 »</w:t>
+      </w:r>
+      <w:r>
+        <w:t xml:space="preserve">, afin d’effectuer le complément à deux. Pour être </w:t>
+      </w:r>
+      <w:r>
+        <w:t>sûre</w:t>
+      </w:r>
+      <w:r>
+        <w:t xml:space="preserve"> que le programme ne fasse pas d’erreur il va vérifier le résultat de ce complément et attribuer la valeur 1 ou 0 à la suite du </w:t>
+      </w:r>
+      <w:proofErr w:type="spellStart"/>
+      <w:r>
+        <w:t>textbox</w:t>
+      </w:r>
+      <w:proofErr w:type="spellEnd"/>
+      <w:r>
+        <w:t>.</w:t>
+      </w:r>
+      <w:bookmarkStart w:id="33" w:name="_GoBack"/>
       <w:bookmarkEnd w:id="33"/>
+    </w:p>
+    <w:p>
+      <w:pPr>
+        <w:pStyle w:val="Titre2"/>
+      </w:pPr>
+      <w:bookmarkStart w:id="34" w:name="_Toc532179960"/>
+      <w:bookmarkStart w:id="35" w:name="_Toc165969644"/>
+      <w:bookmarkStart w:id="36" w:name="_Toc482185343"/>
+      <w:r>
+        <w:t>Modifications</w:t>
+      </w:r>
+      <w:bookmarkEnd w:id="34"/>
+      <w:bookmarkEnd w:id="35"/>
+      <w:bookmarkEnd w:id="36"/>
+    </w:p>
+    <w:p>
+      <w:r>
+        <w:t>Pour le moment, le programme ne peut pas gérer les nombres à virgule flottante. Je vais régler ces soucis dès que j’aurais intégré la fonction pour les calculs et l’affichage.</w:t>
+      </w:r>
+    </w:p>
+    <w:p>
+      <w:pPr>
+        <w:pStyle w:val="Titre1"/>
+      </w:pPr>
+      <w:bookmarkStart w:id="37" w:name="_Toc532179966"/>
+      <w:bookmarkStart w:id="38" w:name="_Toc165969650"/>
+      <w:bookmarkStart w:id="39" w:name="_Toc482185344"/>
+      <w:r>
+        <w:lastRenderedPageBreak/>
+        <w:t>Tests</w:t>
+      </w:r>
+      <w:bookmarkEnd w:id="37"/>
+      <w:bookmarkEnd w:id="38"/>
+      <w:bookmarkEnd w:id="39"/>
+    </w:p>
+    <w:p>
+      <w:pPr>
+        <w:pStyle w:val="Titre2"/>
+      </w:pPr>
+      <w:bookmarkStart w:id="40" w:name="_Toc532179968"/>
+      <w:bookmarkStart w:id="41" w:name="_Toc165969652"/>
+      <w:bookmarkStart w:id="42" w:name="_Ref308525868"/>
+      <w:bookmarkStart w:id="43" w:name="_Toc482185345"/>
+      <w:r>
+        <w:t>Dossier des tests</w:t>
+      </w:r>
+      <w:bookmarkEnd w:id="40"/>
+      <w:bookmarkEnd w:id="41"/>
+      <w:bookmarkEnd w:id="42"/>
+      <w:bookmarkEnd w:id="43"/>
     </w:p>
     <w:p>
       <w:pPr>
@@ -9401,13 +9789,49 @@
         <w:ind w:left="426" w:hanging="426"/>
       </w:pPr>
       <w:r>
-        <w:t>Ce</w:t>
-      </w:r>
-      <w:r>
-        <w:t>tte partie</w:t>
-      </w:r>
-      <w:r>
-        <w:t xml:space="preserve"> permet de reproduire ou reprendre le projet par un tiers.</w:t>
+        <w:t>On dresse le bilan des t</w:t>
+      </w:r>
+      <w:r>
+        <w:t>ests effectués (qui, quand, avec quelles données…)</w:t>
+      </w:r>
+      <w:r>
+        <w:t xml:space="preserve"> sous forme de procédure. Lorsque cela est possible, fournir un tableau des tests effectués avec les résultats </w:t>
+      </w:r>
+      <w:r>
+        <w:rPr>
+          <w:color w:val="FF0000"/>
+        </w:rPr>
+        <w:t xml:space="preserve">attendus et </w:t>
+      </w:r>
+      <w:r>
+        <w:rPr>
+          <w:color w:val="FF0000"/>
+        </w:rPr>
+        <w:t>obtenus</w:t>
+      </w:r>
+      <w:r>
+        <w:rPr>
+          <w:color w:val="FF0000"/>
+        </w:rPr>
+        <w:t>, ainsi que</w:t>
+      </w:r>
+      <w:r>
+        <w:rPr>
+          <w:color w:val="FF0000"/>
+        </w:rPr>
+        <w:t xml:space="preserve"> </w:t>
+      </w:r>
+      <w:r>
+        <w:t>les</w:t>
+      </w:r>
+      <w:r>
+        <w:t xml:space="preserve"> actions à entreprendre en conséquence</w:t>
+      </w:r>
+      <w:r>
+        <w:t xml:space="preserve"> (et une estimation de leur durée)</w:t>
+      </w:r>
+      <w:r>
+        <w:t>.</w:t>
       </w:r>
     </w:p>
     <w:p>
@@ -9420,16 +9844,10 @@
         <w:ind w:left="426" w:hanging="426"/>
       </w:pPr>
       <w:r>
-        <w:t xml:space="preserve">Pour chaque </w:t>
-      </w:r>
-      <w:r>
-        <w:t xml:space="preserve">étape, il faut décrire sa mise en </w:t>
-      </w:r>
-      <w:r>
-        <w:t>œuvre. Typiquement</w:t>
-      </w:r>
-      <w:r>
-        <w:t> :</w:t>
+        <w:t xml:space="preserve">Si des tests prévus dans la stratégie n'ont pas pu être </w:t>
+      </w:r>
+      <w:r>
+        <w:t>effectués :</w:t>
       </w:r>
     </w:p>
     <w:p>
@@ -9444,8 +9862,26 @@
         </w:tabs>
         <w:ind w:left="709" w:hanging="283"/>
       </w:pPr>
-      <w:r>
-        <w:t>Versions des outils logiciels utilisés (OS, applications, pilotes, librairies, etc.)</w:t>
+      <w:proofErr w:type="gramStart"/>
+      <w:r>
+        <w:t>raison</w:t>
+      </w:r>
+      <w:proofErr w:type="gramEnd"/>
+      <w:r>
+        <w:t>, décisions, etc.</w:t>
+      </w:r>
+    </w:p>
+    <w:p>
+      <w:pPr>
+        <w:pStyle w:val="Informations"/>
+        <w:numPr>
+          <w:ilvl w:val="5"/>
+          <w:numId w:val="7"/>
+        </w:numPr>
+        <w:ind w:left="426" w:hanging="426"/>
+      </w:pPr>
+      <w:r>
+        <w:t>Liste des bugs répertoriés avec la date de découverte et leur état:</w:t>
       </w:r>
     </w:p>
     <w:p>
@@ -9461,22 +9897,149 @@
         <w:ind w:left="709" w:hanging="283"/>
       </w:pPr>
       <w:r>
-        <w:t>Configurations spéciales</w:t>
-      </w:r>
-      <w:r>
-        <w:t xml:space="preserve"> des outils (Equipements, </w:t>
-      </w:r>
-      <w:r>
-        <w:t>PC</w:t>
-      </w:r>
-      <w:r>
-        <w:t xml:space="preserve">, machines, </w:t>
-      </w:r>
-      <w:r>
-        <w:t xml:space="preserve">outillage, </w:t>
-      </w:r>
-      <w:r>
-        <w:t>etc.)</w:t>
+        <w:t>Corrigé</w:t>
+      </w:r>
+      <w:r>
+        <w:t xml:space="preserve">, </w:t>
+      </w:r>
+      <w:r>
+        <w:t>date de correction, corrigé par, etc.</w:t>
+      </w:r>
+    </w:p>
+    <w:p>
+      <w:pPr>
+        <w:pStyle w:val="Titre1"/>
+      </w:pPr>
+      <w:bookmarkStart w:id="44" w:name="_Toc165969653"/>
+      <w:bookmarkStart w:id="45" w:name="_Toc482185346"/>
+      <w:r>
+        <w:t>Conclusion</w:t>
+      </w:r>
+      <w:bookmarkEnd w:id="44"/>
+      <w:bookmarkEnd w:id="45"/>
+    </w:p>
+    <w:p>
+      <w:pPr>
+        <w:pStyle w:val="Titre2"/>
+      </w:pPr>
+      <w:bookmarkStart w:id="46" w:name="_Toc165969654"/>
+      <w:bookmarkStart w:id="47" w:name="_Toc482185347"/>
+      <w:r>
+        <w:t xml:space="preserve">Bilan des </w:t>
+      </w:r>
+      <w:bookmarkEnd w:id="46"/>
+      <w:r>
+        <w:t>fonctionnalités demandées</w:t>
+      </w:r>
+      <w:bookmarkEnd w:id="47"/>
+    </w:p>
+    <w:p>
+      <w:pPr>
+        <w:pStyle w:val="Informations"/>
+        <w:numPr>
+          <w:ilvl w:val="5"/>
+          <w:numId w:val="7"/>
+        </w:numPr>
+        <w:ind w:left="426" w:hanging="426"/>
+      </w:pPr>
+      <w:r>
+        <w:t xml:space="preserve">Il s’agit de reprendre point par point les fonctionnalités décrites dans les spécifications de départ </w:t>
+      </w:r>
+      <w:r>
+        <w:t>et de définir si elles sont atteintes ou pas, et pourquoi.</w:t>
+      </w:r>
+    </w:p>
+    <w:p>
+      <w:pPr>
+        <w:pStyle w:val="Informations"/>
+        <w:numPr>
+          <w:ilvl w:val="5"/>
+          <w:numId w:val="7"/>
+        </w:numPr>
+        <w:ind w:left="426" w:hanging="426"/>
+      </w:pPr>
+      <w:r>
+        <w:t>Si ce n’est pas le cas, estimer</w:t>
+      </w:r>
+      <w:r>
+        <w:t xml:space="preserve"> en « % » ou en « temps supplémentaire » </w:t>
+      </w:r>
+      <w:r>
+        <w:t>le travail qu’il reste à accomplir pour terminer le tout.</w:t>
+      </w:r>
+    </w:p>
+    <w:p>
+      <w:pPr>
+        <w:pStyle w:val="Titre2"/>
+      </w:pPr>
+      <w:bookmarkStart w:id="48" w:name="_Toc165969655"/>
+      <w:bookmarkStart w:id="49" w:name="_Toc482185348"/>
+      <w:r>
+        <w:t>Bilan de la planification</w:t>
+      </w:r>
+      <w:bookmarkEnd w:id="48"/>
+      <w:bookmarkEnd w:id="49"/>
+    </w:p>
+    <w:p>
+      <w:pPr>
+        <w:pStyle w:val="Informations"/>
+        <w:numPr>
+          <w:ilvl w:val="5"/>
+          <w:numId w:val="7"/>
+        </w:numPr>
+        <w:ind w:left="426" w:hanging="426"/>
+      </w:pPr>
+      <w:r>
+        <w:t xml:space="preserve">Distinguer </w:t>
+      </w:r>
+      <w:r>
+        <w:t xml:space="preserve">et expliquer </w:t>
+      </w:r>
+      <w:r>
+        <w:t xml:space="preserve">les tâches qui ont généré des retards ou de l'avance dans la </w:t>
+      </w:r>
+      <w:r>
+        <w:t>gestion du</w:t>
+      </w:r>
+      <w:r>
+        <w:t xml:space="preserve"> projet.</w:t>
+      </w:r>
+      <w:r>
+        <w:t xml:space="preserve"> Indiquer les différence</w:t>
+      </w:r>
+      <w:r>
+        <w:t>s</w:t>
+      </w:r>
+      <w:r>
+        <w:t xml:space="preserve"> entre les planifications initiales et détaillées avec le journal de travail.</w:t>
+      </w:r>
+    </w:p>
+    <w:p>
+      <w:pPr>
+        <w:pStyle w:val="Titre2"/>
+      </w:pPr>
+      <w:bookmarkStart w:id="50" w:name="_Toc165969656"/>
+      <w:bookmarkStart w:id="51" w:name="_Toc482185349"/>
+      <w:r>
+        <w:t>Bilan personnel</w:t>
+      </w:r>
+      <w:bookmarkEnd w:id="50"/>
+      <w:bookmarkEnd w:id="51"/>
+    </w:p>
+    <w:p>
+      <w:pPr>
+        <w:pStyle w:val="Informations"/>
+        <w:numPr>
+          <w:ilvl w:val="5"/>
+          <w:numId w:val="7"/>
+        </w:numPr>
+        <w:ind w:left="426" w:hanging="426"/>
+      </w:pPr>
+      <w:r>
+        <w:t>Si c’était à refaire</w:t>
+      </w:r>
+      <w:r>
+        <w:t>:</w:t>
       </w:r>
     </w:p>
     <w:p>
@@ -9492,19 +10055,22 @@
         <w:ind w:left="709" w:hanging="283"/>
       </w:pPr>
       <w:r>
-        <w:t xml:space="preserve">Code source </w:t>
-      </w:r>
-      <w:r>
-        <w:t xml:space="preserve">commenté </w:t>
-      </w:r>
-      <w:r>
-        <w:t xml:space="preserve">des </w:t>
-      </w:r>
-      <w:r>
-        <w:t>éléments logiciels</w:t>
-      </w:r>
-      <w:r>
-        <w:t xml:space="preserve"> développés.</w:t>
+        <w:t>Q</w:t>
+      </w:r>
+      <w:r>
+        <w:t xml:space="preserve">u’est-ce </w:t>
+      </w:r>
+      <w:r>
+        <w:t>qu’il faudrait garder</w:t>
+      </w:r>
+      <w:r>
+        <w:t> </w:t>
+      </w:r>
+      <w:r>
+        <w:t>? Les</w:t>
+      </w:r>
+      <w:r>
+        <w:t xml:space="preserve"> plus et les moins ?</w:t>
       </w:r>
     </w:p>
     <w:p>
@@ -9520,72 +10086,13 @@
         <w:ind w:left="709" w:hanging="283"/>
       </w:pPr>
       <w:r>
-        <w:t>Modèle physique d’une base de données.</w:t>
-      </w:r>
-    </w:p>
-    <w:p>
-      <w:pPr>
-        <w:pStyle w:val="Informations"/>
-        <w:numPr>
-          <w:ilvl w:val="6"/>
-          <w:numId w:val="5"/>
-        </w:numPr>
-        <w:tabs>
-          <w:tab w:val="clear" w:pos="4395"/>
-        </w:tabs>
-        <w:ind w:left="709" w:hanging="283"/>
-      </w:pPr>
-      <w:r>
-        <w:t>Arborescences des documents produits</w:t>
-      </w:r>
-      <w:r>
-        <w:t>.</w:t>
-      </w:r>
-    </w:p>
-    <w:p>
-      <w:pPr>
-        <w:pStyle w:val="Informations"/>
-        <w:numPr>
-          <w:ilvl w:val="6"/>
-          <w:numId w:val="5"/>
-        </w:numPr>
-        <w:tabs>
-          <w:tab w:val="clear" w:pos="4395"/>
-        </w:tabs>
-        <w:ind w:left="709" w:hanging="283"/>
-        <w:rPr>
-          <w:color w:val="FF0000"/>
-        </w:rPr>
-      </w:pPr>
-      <w:r>
-        <w:rPr>
-          <w:color w:val="FF0000"/>
-        </w:rPr>
-        <w:t xml:space="preserve">Schémas, </w:t>
-      </w:r>
-      <w:r>
-        <w:rPr>
-          <w:color w:val="FF0000"/>
-        </w:rPr>
-        <w:t>plans</w:t>
-      </w:r>
-      <w:r>
-        <w:rPr>
-          <w:color w:val="FF0000"/>
-        </w:rPr>
-        <w:t xml:space="preserve"> d’adressages, </w:t>
-      </w:r>
-      <w:r>
-        <w:rPr>
-          <w:color w:val="FF0000"/>
-        </w:rPr>
-        <w:t xml:space="preserve">plan de </w:t>
-      </w:r>
-      <w:r>
-        <w:rPr>
-          <w:color w:val="FF0000"/>
-        </w:rPr>
-        <w:t>nommage, etc.</w:t>
+        <w:t>Q</w:t>
+      </w:r>
+      <w:r>
+        <w:t xml:space="preserve">u’est-ce </w:t>
+      </w:r>
+      <w:r>
+        <w:t>qu’il faudrait gérer, réaliser ou traiter différemment ?</w:t>
       </w:r>
     </w:p>
     <w:p>
@@ -9598,34 +10105,8 @@
         <w:ind w:left="426" w:hanging="426"/>
       </w:pPr>
       <w:r>
-        <w:t>Il faut décrire le parcours de réalisation e</w:t>
-      </w:r>
-      <w:r>
-        <w:t>t</w:t>
-      </w:r>
-      <w:r>
-        <w:t xml:space="preserve"> justifi</w:t>
-      </w:r>
-      <w:r>
-        <w:t>er</w:t>
-      </w:r>
-      <w:r>
-        <w:t xml:space="preserve"> les choix. </w:t>
-      </w:r>
-    </w:p>
-    <w:p>
-      <w:pPr>
-        <w:pStyle w:val="Titre2"/>
-      </w:pPr>
-      <w:bookmarkStart w:id="34" w:name="_Toc532179960"/>
-      <w:bookmarkStart w:id="35" w:name="_Toc165969644"/>
-      <w:bookmarkStart w:id="36" w:name="_Toc482185343"/>
-      <w:r>
-        <w:t>Modifications</w:t>
-      </w:r>
-      <w:bookmarkEnd w:id="34"/>
-      <w:bookmarkEnd w:id="35"/>
-      <w:bookmarkEnd w:id="36"/>
+        <w:t>Qu’est que ce projet m’a appris ?</w:t>
+      </w:r>
     </w:p>
     <w:p>
       <w:pPr>
@@ -9637,19 +10118,7 @@
         <w:ind w:left="426" w:hanging="426"/>
       </w:pPr>
       <w:r>
-        <w:t>Historique</w:t>
-      </w:r>
-      <w:r>
-        <w:t xml:space="preserve"> des modifications demandées (ou nécessaires) au</w:t>
-      </w:r>
-      <w:r>
-        <w:t>x</w:t>
-      </w:r>
-      <w:r>
-        <w:t xml:space="preserve"> spécifications détaillé</w:t>
-      </w:r>
-      <w:r>
-        <w:t>es.</w:t>
+        <w:t>Suite à donner, améliorations souhaitables, …</w:t>
       </w:r>
     </w:p>
     <w:p>
@@ -9662,38 +10131,36 @@
         <w:ind w:left="426" w:hanging="426"/>
       </w:pPr>
       <w:r>
-        <w:t>Date, raison, description, etc.</w:t>
+        <w:t>Remerciements, signature, etc.</w:t>
       </w:r>
     </w:p>
     <w:p>
       <w:pPr>
         <w:pStyle w:val="Titre1"/>
       </w:pPr>
-      <w:bookmarkStart w:id="37" w:name="_Toc532179966"/>
-      <w:bookmarkStart w:id="38" w:name="_Toc165969650"/>
-      <w:bookmarkStart w:id="39" w:name="_Toc482185344"/>
-      <w:r>
-        <w:t>Tests</w:t>
-      </w:r>
-      <w:bookmarkEnd w:id="37"/>
-      <w:bookmarkEnd w:id="38"/>
-      <w:bookmarkEnd w:id="39"/>
+      <w:bookmarkStart w:id="52" w:name="_Toc532179971"/>
+      <w:bookmarkStart w:id="53" w:name="_Toc165969657"/>
+      <w:bookmarkStart w:id="54" w:name="_Toc482185350"/>
+      <w:r>
+        <w:t>Divers</w:t>
+      </w:r>
+      <w:bookmarkEnd w:id="52"/>
+      <w:bookmarkEnd w:id="53"/>
+      <w:bookmarkEnd w:id="54"/>
     </w:p>
     <w:p>
       <w:pPr>
         <w:pStyle w:val="Titre2"/>
       </w:pPr>
-      <w:bookmarkStart w:id="40" w:name="_Toc532179968"/>
-      <w:bookmarkStart w:id="41" w:name="_Toc165969652"/>
-      <w:bookmarkStart w:id="42" w:name="_Ref308525868"/>
-      <w:bookmarkStart w:id="43" w:name="_Toc482185345"/>
-      <w:r>
-        <w:t>Dossier des tests</w:t>
-      </w:r>
-      <w:bookmarkEnd w:id="40"/>
-      <w:bookmarkEnd w:id="41"/>
-      <w:bookmarkEnd w:id="42"/>
-      <w:bookmarkEnd w:id="43"/>
+      <w:bookmarkStart w:id="55" w:name="_Toc532179972"/>
+      <w:bookmarkStart w:id="56" w:name="_Toc165969658"/>
+      <w:bookmarkStart w:id="57" w:name="_Toc482185351"/>
+      <w:r>
+        <w:t>Journal de travail</w:t>
+      </w:r>
+      <w:bookmarkEnd w:id="55"/>
+      <w:bookmarkEnd w:id="56"/>
+      <w:bookmarkEnd w:id="57"/>
     </w:p>
     <w:p>
       <w:pPr>
@@ -9705,50 +10172,36 @@
         <w:ind w:left="426" w:hanging="426"/>
       </w:pPr>
       <w:r>
-        <w:t>On dresse le bilan des t</w:t>
-      </w:r>
-      <w:r>
-        <w:t>ests effectués (qui, quand, avec quelles données…)</w:t>
-      </w:r>
-      <w:r>
-        <w:t xml:space="preserve"> sous forme de procédure. Lorsque cela est possible, fournir un tableau des tests effectués avec les résultats </w:t>
-      </w:r>
-      <w:r>
-        <w:rPr>
-          <w:color w:val="FF0000"/>
-        </w:rPr>
-        <w:t xml:space="preserve">attendus et </w:t>
-      </w:r>
-      <w:r>
-        <w:rPr>
-          <w:color w:val="FF0000"/>
-        </w:rPr>
-        <w:t>obtenus</w:t>
-      </w:r>
-      <w:r>
-        <w:rPr>
-          <w:color w:val="FF0000"/>
-        </w:rPr>
-        <w:t>, ainsi que</w:t>
-      </w:r>
-      <w:r>
-        <w:rPr>
-          <w:color w:val="FF0000"/>
-        </w:rPr>
-        <w:t xml:space="preserve"> </w:t>
-      </w:r>
-      <w:r>
-        <w:t>les</w:t>
-      </w:r>
-      <w:r>
-        <w:t xml:space="preserve"> actions à entreprendre en conséquence</w:t>
-      </w:r>
-      <w:r>
-        <w:t xml:space="preserve"> (et une estimation de leur durée)</w:t>
+        <w:t>Date, activité</w:t>
+      </w:r>
+      <w:r>
+        <w:t xml:space="preserve"> (description qui permet</w:t>
+      </w:r>
+      <w:r>
+        <w:t xml:space="preserve"> de reproduire le cheminement du projet)</w:t>
+      </w:r>
+      <w:r>
+        <w:t>, durée</w:t>
+      </w:r>
+      <w:r>
+        <w:t>, liens et références sur des documents externes</w:t>
       </w:r>
       <w:r>
         <w:t>.</w:t>
       </w:r>
+      <w:r>
+        <w:t xml:space="preserve"> Lorsqu’une activité de recherches a été entreprise, il convient d’énumérer ce qui a été trouvé, avec les références.</w:t>
+      </w:r>
+    </w:p>
+    <w:p>
+      <w:pPr>
+        <w:pStyle w:val="Titre2"/>
+      </w:pPr>
+      <w:bookmarkStart w:id="58" w:name="_Toc482185352"/>
+      <w:r>
+        <w:t>Bibliographie</w:t>
+      </w:r>
+      <w:bookmarkEnd w:id="58"/>
     </w:p>
     <w:p>
       <w:pPr>
@@ -9760,394 +10213,25 @@
         <w:ind w:left="426" w:hanging="426"/>
       </w:pPr>
       <w:r>
-        <w:t xml:space="preserve">Si des tests prévus dans la stratégie n'ont pas pu être </w:t>
-      </w:r>
-      <w:r>
-        <w:t>effectués :</w:t>
-      </w:r>
-    </w:p>
-    <w:p>
-      <w:pPr>
-        <w:pStyle w:val="Informations"/>
-        <w:numPr>
-          <w:ilvl w:val="6"/>
-          <w:numId w:val="5"/>
-        </w:numPr>
-        <w:tabs>
-          <w:tab w:val="clear" w:pos="4395"/>
-        </w:tabs>
-        <w:ind w:left="709" w:hanging="283"/>
-      </w:pPr>
-      <w:proofErr w:type="gramStart"/>
-      <w:r>
-        <w:t>raison</w:t>
-      </w:r>
-      <w:proofErr w:type="gramEnd"/>
-      <w:r>
-        <w:t>, décisions, etc.</w:t>
-      </w:r>
-    </w:p>
-    <w:p>
-      <w:pPr>
-        <w:pStyle w:val="Informations"/>
-        <w:numPr>
-          <w:ilvl w:val="5"/>
-          <w:numId w:val="7"/>
-        </w:numPr>
-        <w:ind w:left="426" w:hanging="426"/>
-      </w:pPr>
-      <w:r>
-        <w:t>Liste des bugs répertoriés avec la date de découverte et leur état:</w:t>
-      </w:r>
-    </w:p>
-    <w:p>
-      <w:pPr>
-        <w:pStyle w:val="Informations"/>
-        <w:numPr>
-          <w:ilvl w:val="6"/>
-          <w:numId w:val="5"/>
-        </w:numPr>
-        <w:tabs>
-          <w:tab w:val="clear" w:pos="4395"/>
-        </w:tabs>
-        <w:ind w:left="709" w:hanging="283"/>
-      </w:pPr>
-      <w:r>
-        <w:t>Corrigé</w:t>
-      </w:r>
-      <w:r>
-        <w:t xml:space="preserve">, </w:t>
-      </w:r>
-      <w:r>
-        <w:t>date de correction, corrigé par, etc.</w:t>
-      </w:r>
-    </w:p>
-    <w:p>
-      <w:pPr>
-        <w:pStyle w:val="Titre1"/>
-      </w:pPr>
-      <w:bookmarkStart w:id="44" w:name="_Toc165969653"/>
-      <w:bookmarkStart w:id="45" w:name="_Toc482185346"/>
-      <w:r>
-        <w:t>Conclusion</w:t>
-      </w:r>
-      <w:bookmarkEnd w:id="44"/>
-      <w:bookmarkEnd w:id="45"/>
+        <w:t>Références des livres</w:t>
+      </w:r>
+      <w:r>
+        <w:t>, revues et publications</w:t>
+      </w:r>
+      <w:r>
+        <w:t xml:space="preserve"> u</w:t>
+      </w:r>
+      <w:r>
+        <w:t>tilisés durant le projet.</w:t>
+      </w:r>
     </w:p>
     <w:p>
       <w:pPr>
         <w:pStyle w:val="Titre2"/>
       </w:pPr>
-      <w:bookmarkStart w:id="46" w:name="_Toc165969654"/>
-      <w:bookmarkStart w:id="47" w:name="_Toc482185347"/>
-      <w:r>
-        <w:t xml:space="preserve">Bilan des </w:t>
-      </w:r>
-      <w:bookmarkEnd w:id="46"/>
-      <w:r>
-        <w:t>fonctionnalités demandées</w:t>
-      </w:r>
-      <w:bookmarkEnd w:id="47"/>
-    </w:p>
-    <w:p>
-      <w:pPr>
-        <w:pStyle w:val="Informations"/>
-        <w:numPr>
-          <w:ilvl w:val="5"/>
-          <w:numId w:val="7"/>
-        </w:numPr>
-        <w:ind w:left="426" w:hanging="426"/>
-      </w:pPr>
-      <w:r>
-        <w:t xml:space="preserve">Il s’agit de reprendre point par point les fonctionnalités décrites dans les spécifications de départ </w:t>
-      </w:r>
-      <w:r>
-        <w:t>et de définir si elles sont atteintes ou pas, et pourquoi.</w:t>
-      </w:r>
-    </w:p>
-    <w:p>
-      <w:pPr>
-        <w:pStyle w:val="Informations"/>
-        <w:numPr>
-          <w:ilvl w:val="5"/>
-          <w:numId w:val="7"/>
-        </w:numPr>
-        <w:ind w:left="426" w:hanging="426"/>
-      </w:pPr>
+      <w:bookmarkStart w:id="59" w:name="_Toc482185353"/>
       <w:r>
         <w:lastRenderedPageBreak/>
-        <w:t>Si ce n’est pas le cas, estimer</w:t>
-      </w:r>
-      <w:r>
-        <w:t xml:space="preserve"> en « % » ou en « temps supplémentaire » </w:t>
-      </w:r>
-      <w:r>
-        <w:t>le travail qu’il reste à accomplir pour terminer le tout.</w:t>
-      </w:r>
-    </w:p>
-    <w:p>
-      <w:pPr>
-        <w:pStyle w:val="Titre2"/>
-      </w:pPr>
-      <w:bookmarkStart w:id="48" w:name="_Toc165969655"/>
-      <w:bookmarkStart w:id="49" w:name="_Toc482185348"/>
-      <w:r>
-        <w:t>Bilan de la planification</w:t>
-      </w:r>
-      <w:bookmarkEnd w:id="48"/>
-      <w:bookmarkEnd w:id="49"/>
-    </w:p>
-    <w:p>
-      <w:pPr>
-        <w:pStyle w:val="Informations"/>
-        <w:numPr>
-          <w:ilvl w:val="5"/>
-          <w:numId w:val="7"/>
-        </w:numPr>
-        <w:ind w:left="426" w:hanging="426"/>
-      </w:pPr>
-      <w:r>
-        <w:t xml:space="preserve">Distinguer </w:t>
-      </w:r>
-      <w:r>
-        <w:t xml:space="preserve">et expliquer </w:t>
-      </w:r>
-      <w:r>
-        <w:t xml:space="preserve">les tâches qui ont généré des retards ou de l'avance dans la </w:t>
-      </w:r>
-      <w:r>
-        <w:t>gestion du</w:t>
-      </w:r>
-      <w:r>
-        <w:t xml:space="preserve"> projet.</w:t>
-      </w:r>
-      <w:r>
-        <w:t xml:space="preserve"> Indiquer les différence</w:t>
-      </w:r>
-      <w:r>
-        <w:t>s</w:t>
-      </w:r>
-      <w:r>
-        <w:t xml:space="preserve"> entre les planifications initiales et détaillées avec le journal de travail.</w:t>
-      </w:r>
-    </w:p>
-    <w:p>
-      <w:pPr>
-        <w:pStyle w:val="Titre2"/>
-      </w:pPr>
-      <w:bookmarkStart w:id="50" w:name="_Toc165969656"/>
-      <w:bookmarkStart w:id="51" w:name="_Toc482185349"/>
-      <w:r>
-        <w:t>Bilan personnel</w:t>
-      </w:r>
-      <w:bookmarkEnd w:id="50"/>
-      <w:bookmarkEnd w:id="51"/>
-    </w:p>
-    <w:p>
-      <w:pPr>
-        <w:pStyle w:val="Informations"/>
-        <w:numPr>
-          <w:ilvl w:val="5"/>
-          <w:numId w:val="7"/>
-        </w:numPr>
-        <w:ind w:left="426" w:hanging="426"/>
-      </w:pPr>
-      <w:r>
-        <w:t>Si c’était à refaire</w:t>
-      </w:r>
-      <w:r>
-        <w:t>:</w:t>
-      </w:r>
-    </w:p>
-    <w:p>
-      <w:pPr>
-        <w:pStyle w:val="Informations"/>
-        <w:numPr>
-          <w:ilvl w:val="6"/>
-          <w:numId w:val="5"/>
-        </w:numPr>
-        <w:tabs>
-          <w:tab w:val="clear" w:pos="4395"/>
-        </w:tabs>
-        <w:ind w:left="709" w:hanging="283"/>
-      </w:pPr>
-      <w:r>
-        <w:t>Q</w:t>
-      </w:r>
-      <w:r>
-        <w:t xml:space="preserve">u’est-ce </w:t>
-      </w:r>
-      <w:r>
-        <w:t>qu’il faudrait garder</w:t>
-      </w:r>
-      <w:r>
-        <w:t> </w:t>
-      </w:r>
-      <w:r>
-        <w:t>? Les</w:t>
-      </w:r>
-      <w:r>
-        <w:t xml:space="preserve"> plus et les moins ?</w:t>
-      </w:r>
-    </w:p>
-    <w:p>
-      <w:pPr>
-        <w:pStyle w:val="Informations"/>
-        <w:numPr>
-          <w:ilvl w:val="6"/>
-          <w:numId w:val="5"/>
-        </w:numPr>
-        <w:tabs>
-          <w:tab w:val="clear" w:pos="4395"/>
-        </w:tabs>
-        <w:ind w:left="709" w:hanging="283"/>
-      </w:pPr>
-      <w:r>
-        <w:t>Q</w:t>
-      </w:r>
-      <w:r>
-        <w:t xml:space="preserve">u’est-ce </w:t>
-      </w:r>
-      <w:r>
-        <w:t>qu’il faudrait gérer, réaliser ou traiter différemment ?</w:t>
-      </w:r>
-    </w:p>
-    <w:p>
-      <w:pPr>
-        <w:pStyle w:val="Informations"/>
-        <w:numPr>
-          <w:ilvl w:val="5"/>
-          <w:numId w:val="7"/>
-        </w:numPr>
-        <w:ind w:left="426" w:hanging="426"/>
-      </w:pPr>
-      <w:r>
-        <w:t>Qu’est que ce projet m’a appris ?</w:t>
-      </w:r>
-    </w:p>
-    <w:p>
-      <w:pPr>
-        <w:pStyle w:val="Informations"/>
-        <w:numPr>
-          <w:ilvl w:val="5"/>
-          <w:numId w:val="7"/>
-        </w:numPr>
-        <w:ind w:left="426" w:hanging="426"/>
-      </w:pPr>
-      <w:r>
-        <w:t>Suite à donner, améliorations souhaitables, …</w:t>
-      </w:r>
-    </w:p>
-    <w:p>
-      <w:pPr>
-        <w:pStyle w:val="Informations"/>
-        <w:numPr>
-          <w:ilvl w:val="5"/>
-          <w:numId w:val="7"/>
-        </w:numPr>
-        <w:ind w:left="426" w:hanging="426"/>
-      </w:pPr>
-      <w:r>
-        <w:t>Remerciements, signature, etc.</w:t>
-      </w:r>
-    </w:p>
-    <w:p>
-      <w:pPr>
-        <w:pStyle w:val="Titre1"/>
-      </w:pPr>
-      <w:bookmarkStart w:id="52" w:name="_Toc532179971"/>
-      <w:bookmarkStart w:id="53" w:name="_Toc165969657"/>
-      <w:bookmarkStart w:id="54" w:name="_Toc482185350"/>
-      <w:r>
-        <w:t>Divers</w:t>
-      </w:r>
-      <w:bookmarkEnd w:id="52"/>
-      <w:bookmarkEnd w:id="53"/>
-      <w:bookmarkEnd w:id="54"/>
-    </w:p>
-    <w:p>
-      <w:pPr>
-        <w:pStyle w:val="Titre2"/>
-      </w:pPr>
-      <w:bookmarkStart w:id="55" w:name="_Toc532179972"/>
-      <w:bookmarkStart w:id="56" w:name="_Toc165969658"/>
-      <w:bookmarkStart w:id="57" w:name="_Toc482185351"/>
-      <w:r>
-        <w:t>Journal de travail</w:t>
-      </w:r>
-      <w:bookmarkEnd w:id="55"/>
-      <w:bookmarkEnd w:id="56"/>
-      <w:bookmarkEnd w:id="57"/>
-    </w:p>
-    <w:p>
-      <w:pPr>
-        <w:pStyle w:val="Informations"/>
-        <w:numPr>
-          <w:ilvl w:val="5"/>
-          <w:numId w:val="7"/>
-        </w:numPr>
-        <w:ind w:left="426" w:hanging="426"/>
-      </w:pPr>
-      <w:r>
-        <w:t>Date, activité</w:t>
-      </w:r>
-      <w:r>
-        <w:t xml:space="preserve"> (description qui permet</w:t>
-      </w:r>
-      <w:r>
-        <w:t xml:space="preserve"> de reproduire le cheminement du projet)</w:t>
-      </w:r>
-      <w:r>
-        <w:t>, durée</w:t>
-      </w:r>
-      <w:r>
-        <w:t>, liens et références sur des documents externes</w:t>
-      </w:r>
-      <w:r>
-        <w:t>.</w:t>
-      </w:r>
-      <w:r>
-        <w:t xml:space="preserve"> Lorsqu’une activité de recherches a été entreprise, il convient d’énumérer ce qui a été trouvé, avec les références.</w:t>
-      </w:r>
-    </w:p>
-    <w:p>
-      <w:pPr>
-        <w:pStyle w:val="Titre2"/>
-      </w:pPr>
-      <w:bookmarkStart w:id="58" w:name="_Toc482185352"/>
-      <w:r>
-        <w:t>Bibliographie</w:t>
-      </w:r>
-      <w:bookmarkEnd w:id="58"/>
-    </w:p>
-    <w:p>
-      <w:pPr>
-        <w:pStyle w:val="Informations"/>
-        <w:numPr>
-          <w:ilvl w:val="5"/>
-          <w:numId w:val="7"/>
-        </w:numPr>
-        <w:ind w:left="426" w:hanging="426"/>
-      </w:pPr>
-      <w:r>
-        <w:t>Références des livres</w:t>
-      </w:r>
-      <w:r>
-        <w:t>, revues et publications</w:t>
-      </w:r>
-      <w:r>
-        <w:t xml:space="preserve"> u</w:t>
-      </w:r>
-      <w:r>
-        <w:t>tilisés durant le projet.</w:t>
-      </w:r>
-    </w:p>
-    <w:p>
-      <w:pPr>
-        <w:pStyle w:val="Titre2"/>
-      </w:pPr>
-      <w:bookmarkStart w:id="59" w:name="_Toc482185353"/>
-      <w:r>
         <w:t>Webographie</w:t>
       </w:r>
       <w:bookmarkEnd w:id="59"/>
@@ -10172,7 +10256,7 @@
           <w:numId w:val="14"/>
         </w:numPr>
       </w:pPr>
-      <w:hyperlink r:id="rId27" w:history="1">
+      <w:hyperlink r:id="rId29" w:history="1">
         <w:r>
           <w:rPr>
             <w:rStyle w:val="Lienhypertexte"/>
@@ -10193,7 +10277,7 @@
           <w:numId w:val="14"/>
         </w:numPr>
       </w:pPr>
-      <w:hyperlink r:id="rId28" w:history="1">
+      <w:hyperlink r:id="rId30" w:history="1">
         <w:r>
           <w:rPr>
             <w:rStyle w:val="Lienhypertexte"/>
@@ -10320,8 +10404,8 @@
       </w:r>
     </w:p>
     <w:sectPr>
-      <w:headerReference w:type="default" r:id="rId29"/>
-      <w:footerReference w:type="default" r:id="rId30"/>
+      <w:headerReference w:type="default" r:id="rId31"/>
+      <w:footerReference w:type="default" r:id="rId32"/>
       <w:pgSz w:w="11906" w:h="16838" w:code="9"/>
       <w:pgMar w:top="1276" w:right="1418" w:bottom="1276" w:left="1418" w:header="680" w:footer="680" w:gutter="0"/>
       <w:cols w:space="708"/>
@@ -10592,7 +10676,7 @@
               <w:noProof/>
               <w:szCs w:val="16"/>
             </w:rPr>
-            <w:t>10</w:t>
+            <w:t>14</w:t>
           </w:r>
           <w:r>
             <w:rPr>
@@ -10641,7 +10725,7 @@
               <w:noProof/>
               <w:szCs w:val="16"/>
             </w:rPr>
-            <w:t>14</w:t>
+            <w:t>16</w:t>
           </w:r>
           <w:r>
             <w:rPr>
@@ -10744,16 +10828,31 @@
             </w:rPr>
             <w:t xml:space="preserve">Version: </w:t>
           </w:r>
-          <w:fldSimple w:instr=" REVNUM   \* MERGEFORMAT ">
-            <w:r>
-              <w:rPr>
-                <w:rFonts w:cs="Arial"/>
-                <w:noProof/>
-                <w:szCs w:val="16"/>
-              </w:rPr>
-              <w:t>1</w:t>
-            </w:r>
-          </w:fldSimple>
+          <w:r>
+            <w:fldChar w:fldCharType="begin"/>
+          </w:r>
+          <w:r>
+            <w:instrText xml:space="preserve"> REVNUM   \* MERGEFORMAT </w:instrText>
+          </w:r>
+          <w:r>
+            <w:fldChar w:fldCharType="separate"/>
+          </w:r>
+          <w:r>
+            <w:rPr>
+              <w:rFonts w:cs="Arial"/>
+              <w:noProof/>
+              <w:szCs w:val="16"/>
+            </w:rPr>
+            <w:t>1</w:t>
+          </w:r>
+          <w:r>
+            <w:rPr>
+              <w:rFonts w:cs="Arial"/>
+              <w:noProof/>
+              <w:szCs w:val="16"/>
+            </w:rPr>
+            <w:fldChar w:fldCharType="end"/>
+          </w:r>
           <w:r>
             <w:rPr>
               <w:rFonts w:cs="Arial"/>
@@ -10788,7 +10887,7 @@
               <w:noProof/>
               <w:szCs w:val="16"/>
             </w:rPr>
-            <w:t>11.05.2017 11:17</w:t>
+            <w:t>11.05.2017 16:27</w:t>
           </w:r>
           <w:r>
             <w:rPr>
@@ -10814,22 +10913,35 @@
               <w:szCs w:val="16"/>
             </w:rPr>
           </w:pPr>
-          <w:fldSimple w:instr=" FILENAME  \* FirstCap  \* MERGEFORMAT ">
-            <w:r>
-              <w:rPr>
-                <w:rFonts w:cs="Arial"/>
-                <w:noProof/>
-                <w:szCs w:val="16"/>
-              </w:rPr>
-              <w:t>R-RapportTpi</w:t>
-            </w:r>
-            <w:r>
-              <w:rPr>
-                <w:noProof/>
-              </w:rPr>
-              <w:t>.docx</w:t>
-            </w:r>
-          </w:fldSimple>
+          <w:r>
+            <w:fldChar w:fldCharType="begin"/>
+          </w:r>
+          <w:r>
+            <w:instrText xml:space="preserve"> FILENAME  \* FirstCap  \* MERGEFORMAT </w:instrText>
+          </w:r>
+          <w:r>
+            <w:fldChar w:fldCharType="separate"/>
+          </w:r>
+          <w:r>
+            <w:rPr>
+              <w:rFonts w:cs="Arial"/>
+              <w:noProof/>
+              <w:szCs w:val="16"/>
+            </w:rPr>
+            <w:t>R-RapportTpi</w:t>
+          </w:r>
+          <w:r>
+            <w:rPr>
+              <w:noProof/>
+            </w:rPr>
+            <w:t>.docx</w:t>
+          </w:r>
+          <w:r>
+            <w:rPr>
+              <w:noProof/>
+            </w:rPr>
+            <w:fldChar w:fldCharType="end"/>
+          </w:r>
         </w:p>
       </w:tc>
     </w:tr>
@@ -12675,6 +12787,95 @@
       </w:rPr>
     </w:lvl>
   </w:abstractNum>
+  <w:abstractNum w:abstractNumId="16" w15:restartNumberingAfterBreak="0">
+    <w:nsid w:val="748F64A1"/>
+    <w:multiLevelType w:val="hybridMultilevel"/>
+    <w:tmpl w:val="71961418"/>
+    <w:lvl w:ilvl="0" w:tplc="100C0011">
+      <w:start w:val="1"/>
+      <w:numFmt w:val="decimal"/>
+      <w:lvlText w:val="%1)"/>
+      <w:lvlJc w:val="left"/>
+      <w:pPr>
+        <w:ind w:left="720" w:hanging="360"/>
+      </w:pPr>
+      <w:rPr>
+        <w:rFonts w:hint="default"/>
+      </w:rPr>
+    </w:lvl>
+    <w:lvl w:ilvl="1" w:tplc="100C0019" w:tentative="1">
+      <w:start w:val="1"/>
+      <w:numFmt w:val="lowerLetter"/>
+      <w:lvlText w:val="%2."/>
+      <w:lvlJc w:val="left"/>
+      <w:pPr>
+        <w:ind w:left="1440" w:hanging="360"/>
+      </w:pPr>
+    </w:lvl>
+    <w:lvl w:ilvl="2" w:tplc="100C001B" w:tentative="1">
+      <w:start w:val="1"/>
+      <w:numFmt w:val="lowerRoman"/>
+      <w:lvlText w:val="%3."/>
+      <w:lvlJc w:val="right"/>
+      <w:pPr>
+        <w:ind w:left="2160" w:hanging="180"/>
+      </w:pPr>
+    </w:lvl>
+    <w:lvl w:ilvl="3" w:tplc="100C000F" w:tentative="1">
+      <w:start w:val="1"/>
+      <w:numFmt w:val="decimal"/>
+      <w:lvlText w:val="%4."/>
+      <w:lvlJc w:val="left"/>
+      <w:pPr>
+        <w:ind w:left="2880" w:hanging="360"/>
+      </w:pPr>
+    </w:lvl>
+    <w:lvl w:ilvl="4" w:tplc="100C0019" w:tentative="1">
+      <w:start w:val="1"/>
+      <w:numFmt w:val="lowerLetter"/>
+      <w:lvlText w:val="%5."/>
+      <w:lvlJc w:val="left"/>
+      <w:pPr>
+        <w:ind w:left="3600" w:hanging="360"/>
+      </w:pPr>
+    </w:lvl>
+    <w:lvl w:ilvl="5" w:tplc="100C001B" w:tentative="1">
+      <w:start w:val="1"/>
+      <w:numFmt w:val="lowerRoman"/>
+      <w:lvlText w:val="%6."/>
+      <w:lvlJc w:val="right"/>
+      <w:pPr>
+        <w:ind w:left="4320" w:hanging="180"/>
+      </w:pPr>
+    </w:lvl>
+    <w:lvl w:ilvl="6" w:tplc="100C000F" w:tentative="1">
+      <w:start w:val="1"/>
+      <w:numFmt w:val="decimal"/>
+      <w:lvlText w:val="%7."/>
+      <w:lvlJc w:val="left"/>
+      <w:pPr>
+        <w:ind w:left="5040" w:hanging="360"/>
+      </w:pPr>
+    </w:lvl>
+    <w:lvl w:ilvl="7" w:tplc="100C0019" w:tentative="1">
+      <w:start w:val="1"/>
+      <w:numFmt w:val="lowerLetter"/>
+      <w:lvlText w:val="%8."/>
+      <w:lvlJc w:val="left"/>
+      <w:pPr>
+        <w:ind w:left="5760" w:hanging="360"/>
+      </w:pPr>
+    </w:lvl>
+    <w:lvl w:ilvl="8" w:tplc="100C001B" w:tentative="1">
+      <w:start w:val="1"/>
+      <w:numFmt w:val="lowerRoman"/>
+      <w:lvlText w:val="%9."/>
+      <w:lvlJc w:val="right"/>
+      <w:pPr>
+        <w:ind w:left="6480" w:hanging="180"/>
+      </w:pPr>
+    </w:lvl>
+  </w:abstractNum>
   <w:num w:numId="1">
     <w:abstractNumId w:val="0"/>
   </w:num>
@@ -12722,6 +12923,9 @@
   </w:num>
   <w:num w:numId="16">
     <w:abstractNumId w:val="8"/>
+  </w:num>
+  <w:num w:numId="17">
+    <w:abstractNumId w:val="16"/>
   </w:num>
   <w:numIdMacAtCleanup w:val="7"/>
 </w:numbering>
@@ -14158,7 +14362,7 @@
 </file>
 
 <file path=customXml/itemProps1.xml><?xml version="1.0" encoding="utf-8"?>
-<ds:datastoreItem xmlns:ds="http://schemas.openxmlformats.org/officeDocument/2006/customXml" ds:itemID="{5773F222-29B8-41B0-8477-F6D58DFE4A40}">
+<ds:datastoreItem xmlns:ds="http://schemas.openxmlformats.org/officeDocument/2006/customXml" ds:itemID="{F020C5D2-18E3-4DFF-A3DF-353F83D69E0B}">
   <ds:schemaRefs>
     <ds:schemaRef ds:uri="http://schemas.openxmlformats.org/officeDocument/2006/bibliography"/>
   </ds:schemaRefs>

</xml_diff>

<commit_message>
Mise à jour 17.05.2017
Début de la phase de création de la partie calcul et affichage des opérations
</commit_message>
<xml_diff>
--- a/Documentation/R-RapportTpi.docx
+++ b/Documentation/R-RapportTpi.docx
@@ -153,13 +153,8 @@
         <w:jc w:val="center"/>
       </w:pPr>
       <w:r>
-        <w:t xml:space="preserve">Chef de projet : Gilbert </w:t>
-      </w:r>
-      <w:proofErr w:type="spellStart"/>
-      <w:r>
-        <w:t>Gruaz</w:t>
-      </w:r>
-      <w:proofErr w:type="spellEnd"/>
+        <w:t>Chef de projet : Gilbert Gruaz</w:t>
+      </w:r>
     </w:p>
     <w:p>
       <w:pPr>
@@ -176,13 +171,8 @@
         <w:jc w:val="center"/>
       </w:pPr>
       <w:r>
-        <w:t xml:space="preserve">Expert 2 : Jean </w:t>
-      </w:r>
-      <w:proofErr w:type="spellStart"/>
-      <w:r>
-        <w:t>Zahn</w:t>
-      </w:r>
-      <w:proofErr w:type="spellEnd"/>
+        <w:t>Expert 2 : Jean Zahn</w:t>
+      </w:r>
     </w:p>
     <w:p>
       <w:pPr>
@@ -3731,15 +3721,7 @@
     </w:p>
     <w:p>
       <w:r>
-        <w:t xml:space="preserve">Comme écrit dans les opportunités, le programme sera développé en C#. Il utilisera le type Windows </w:t>
-      </w:r>
-      <w:proofErr w:type="spellStart"/>
-      <w:r>
-        <w:t>Form</w:t>
-      </w:r>
-      <w:proofErr w:type="spellEnd"/>
-      <w:r>
-        <w:t xml:space="preserve"> Project, plus simple d’utilisation pour l’utilisateur que la console. </w:t>
+        <w:t xml:space="preserve">Comme écrit dans les opportunités, le programme sera développé en C#. Il utilisera le type Windows Form Project, plus simple d’utilisation pour l’utilisateur que la console. </w:t>
       </w:r>
       <w:r>
         <w:t xml:space="preserve">Il sera aussi séparé en 2 fenêtre. Le convertisseur et le calculateur. </w:t>
@@ -7188,15 +7170,7 @@
         </w:numPr>
       </w:pPr>
       <w:r>
-        <w:t xml:space="preserve">Les </w:t>
-      </w:r>
-      <w:proofErr w:type="spellStart"/>
-      <w:r>
-        <w:t>checkboxs</w:t>
-      </w:r>
-      <w:proofErr w:type="spellEnd"/>
-      <w:r>
-        <w:t xml:space="preserve"> de la structure graphique, ont été remplacées par une liste déroulante plus pratique et plus petites à placer sur la fenêtre</w:t>
+        <w:t>Les checkboxs de la structure graphique, ont été remplacées par une liste déroulante plus pratique et plus petites à placer sur la fenêtre</w:t>
       </w:r>
     </w:p>
     <w:p>
@@ -8877,15 +8851,7 @@
         <w:ind w:left="0"/>
       </w:pPr>
       <w:r>
-        <w:t xml:space="preserve">Ce structogramme va me servir pour la conversion binaire, décimal, octal et hexadécimal. Les fonctions fournies par </w:t>
-      </w:r>
-      <w:proofErr w:type="spellStart"/>
-      <w:r>
-        <w:t>c#</w:t>
-      </w:r>
-      <w:proofErr w:type="spellEnd"/>
-      <w:r>
-        <w:t xml:space="preserve"> suffiront amplement à remplir ce travail.</w:t>
+        <w:t>Ce structogramme va me servir pour la conversion binaire, décimal, octal et hexadécimal. Les fonctions fournies par c# suffiront amplement à remplir ce travail.</w:t>
       </w:r>
     </w:p>
     <w:p>
@@ -9277,15 +9243,7 @@
     </w:p>
     <w:p>
       <w:r>
-        <w:t xml:space="preserve">La plus grosse partie de ce TPI réside dans la partie développement du programme. Pour ce faire, je vais utiliser l’ide Visual Studio 2015. Il sera développé en langage </w:t>
-      </w:r>
-      <w:proofErr w:type="spellStart"/>
-      <w:r>
-        <w:t>c#</w:t>
-      </w:r>
-      <w:proofErr w:type="spellEnd"/>
-      <w:r>
-        <w:t xml:space="preserve"> et suivra les normes de l’ETML.</w:t>
+        <w:t>La plus grosse partie de ce TPI réside dans la partie développement du programme. Pour ce faire, je vais utiliser l’ide Visual Studio 2015. Il sera développé en langage c# et suivra les normes de l’ETML.</w:t>
       </w:r>
     </w:p>
     <w:p>
@@ -9549,15 +9507,7 @@
     <w:p>
       <w:r>
         <w:lastRenderedPageBreak/>
-        <w:t>La valeur entrée par l’utilisateur, est envoyée dans la méthode sous forme de tableau « String ». La première boucle commence, elle a pour effet de prendre chaque chiffre de la valeur pour ensuite la convertir en binaire. Une fois la conversion en binaire effectuée, cette nouvelle valeur est stockée dans une variable temporaire (appelé « </w:t>
-      </w:r>
-      <w:proofErr w:type="spellStart"/>
-      <w:r>
-        <w:t>temp</w:t>
-      </w:r>
-      <w:proofErr w:type="spellEnd"/>
-      <w:r>
-        <w:t xml:space="preserve"> »). Le code BCD nécessite 4 bit et dépendant de la valeur il </w:t>
+        <w:t xml:space="preserve">La valeur entrée par l’utilisateur, est envoyée dans la méthode sous forme de tableau « String ». La première boucle commence, elle a pour effet de prendre chaque chiffre de la valeur pour ensuite la convertir en binaire. Une fois la conversion en binaire effectuée, cette nouvelle valeur est stockée dans une variable temporaire (appelé « temp »). Le code BCD nécessite 4 bit et dépendant de la valeur il </w:t>
       </w:r>
       <w:r>
         <w:t>se</w:t>
@@ -9566,23 +9516,7 @@
         <w:t xml:space="preserve"> peut que ce maximum ne soit pas atteint.</w:t>
       </w:r>
       <w:r>
-        <w:t xml:space="preserve"> C’est alors que la deuxième boucle entre en jeu. Son principe est de calculer la longueur de notre string et de rajoute le bon nombre de 0 devant pour arriver à quatre bits. Une fois ceci effectué, la variable </w:t>
-      </w:r>
-      <w:proofErr w:type="spellStart"/>
-      <w:r>
-        <w:t>temp</w:t>
-      </w:r>
-      <w:proofErr w:type="spellEnd"/>
-      <w:r>
-        <w:t xml:space="preserve"> est placée dans la </w:t>
-      </w:r>
-      <w:proofErr w:type="spellStart"/>
-      <w:r>
-        <w:t>textbox</w:t>
-      </w:r>
-      <w:proofErr w:type="spellEnd"/>
-      <w:r>
-        <w:t xml:space="preserve"> de la valeur BCD.</w:t>
+        <w:t xml:space="preserve"> C’est alors que la deuxième boucle entre en jeu. Son principe est de calculer la longueur de notre string et de rajoute le bon nombre de 0 devant pour arriver à quatre bits. Une fois ceci effectué, la variable temp est placée dans la textbox de la valeur BCD.</w:t>
       </w:r>
     </w:p>
     <w:p/>
@@ -9687,15 +9621,7 @@
         <w:t xml:space="preserve"> est envoyée dans la fonction. Elle va ensuite prendre la longueur de ce tableau. Comme le bit de gauche est le même </w:t>
       </w:r>
       <w:r>
-        <w:t xml:space="preserve">en binaire et en code gray, il va directement le placer dans la </w:t>
-      </w:r>
-      <w:proofErr w:type="spellStart"/>
-      <w:r>
-        <w:t>textbox</w:t>
-      </w:r>
-      <w:proofErr w:type="spellEnd"/>
-      <w:r>
-        <w:t xml:space="preserve">. Pour </w:t>
+        <w:t xml:space="preserve">en binaire et en code gray, il va directement le placer dans la textbox. Pour </w:t>
       </w:r>
       <w:r>
         <w:t>les autres bits</w:t>
@@ -9716,18 +9642,292 @@
         <w:t>sûre</w:t>
       </w:r>
       <w:r>
-        <w:t xml:space="preserve"> que le programme ne fasse pas d’erreur il va vérifier le résultat de ce complément et attribuer la valeur 1 ou 0 à la suite du </w:t>
-      </w:r>
-      <w:proofErr w:type="spellStart"/>
-      <w:r>
-        <w:t>textbox</w:t>
-      </w:r>
-      <w:proofErr w:type="spellEnd"/>
-      <w:r>
-        <w:t>.</w:t>
+        <w:t xml:space="preserve"> que le programme ne fasse pas d’erreur il va vérifier le résultat de ce complément et attribuer la valeur 1 ou 0 à la suite du textbox.</w:t>
+      </w:r>
+    </w:p>
+    <w:p/>
+    <w:p>
+      <w:pPr>
+        <w:pStyle w:val="Titre3"/>
+      </w:pPr>
+      <w:r>
+        <w:t>Fonction convertToAll</w:t>
+      </w:r>
+    </w:p>
+    <w:p>
+      <w:r>
+        <w:t xml:space="preserve">Avant de convertir en BCD ou en GRAY, les valeurs sont d’abord </w:t>
+      </w:r>
+      <w:r>
+        <w:t>converties</w:t>
+      </w:r>
+      <w:r>
+        <w:t xml:space="preserve"> dans les quatre formats de base :</w:t>
+      </w:r>
+    </w:p>
+    <w:p>
+      <w:pPr>
+        <w:pStyle w:val="Paragraphedeliste"/>
+        <w:numPr>
+          <w:ilvl w:val="0"/>
+          <w:numId w:val="8"/>
+        </w:numPr>
+      </w:pPr>
+      <w:r>
+        <w:t>Décimal</w:t>
+      </w:r>
+    </w:p>
+    <w:p>
+      <w:pPr>
+        <w:pStyle w:val="Paragraphedeliste"/>
+        <w:numPr>
+          <w:ilvl w:val="0"/>
+          <w:numId w:val="8"/>
+        </w:numPr>
+      </w:pPr>
+      <w:r>
+        <w:t>Binaire</w:t>
+      </w:r>
+    </w:p>
+    <w:p>
+      <w:pPr>
+        <w:pStyle w:val="Paragraphedeliste"/>
+        <w:numPr>
+          <w:ilvl w:val="0"/>
+          <w:numId w:val="8"/>
+        </w:numPr>
+      </w:pPr>
+      <w:r>
+        <w:t>Octal</w:t>
+      </w:r>
+    </w:p>
+    <w:p>
+      <w:pPr>
+        <w:pStyle w:val="Paragraphedeliste"/>
+        <w:numPr>
+          <w:ilvl w:val="0"/>
+          <w:numId w:val="8"/>
+        </w:numPr>
+      </w:pPr>
+      <w:r>
+        <w:lastRenderedPageBreak/>
+        <w:t>Hexadécimal</w:t>
+      </w:r>
+    </w:p>
+    <w:p>
+      <w:pPr>
+        <w:rPr>
+          <w:b/>
+        </w:rPr>
+      </w:pPr>
+      <w:r>
+        <w:t xml:space="preserve"> </w:t>
+      </w:r>
+      <w:r>
+        <w:t xml:space="preserve">La fonction va récupérer </w:t>
+      </w:r>
+      <w:r>
+        <w:t>la valeur entrée</w:t>
+      </w:r>
+      <w:r>
+        <w:t xml:space="preserve"> par l’utilisateur dans le tex</w:t>
+      </w:r>
+      <w:r>
+        <w:t>e</w:t>
+      </w:r>
+      <w:r>
+        <w:t xml:space="preserve">tBox et la base choisie dans le </w:t>
+      </w:r>
+      <w:r>
+        <w:t>combo box</w:t>
+      </w:r>
+      <w:r>
+        <w:t xml:space="preserve">. </w:t>
+      </w:r>
+      <w:r>
+        <w:t>Il va prendre cette valeur et la convertir avec les 3 bases restantes, et les placer dans les textbox correspondant.</w:t>
+      </w:r>
+      <w:r>
+        <w:t xml:space="preserve"> </w:t>
+      </w:r>
+      <w:r>
+        <w:rPr>
+          <w:b/>
+        </w:rPr>
+        <w:t>A COMPLETER AVEC LES SCREENS</w:t>
       </w:r>
       <w:bookmarkStart w:id="33" w:name="_GoBack"/>
       <w:bookmarkEnd w:id="33"/>
+    </w:p>
+    <w:p>
+      <w:pPr>
+        <w:pStyle w:val="Titre3"/>
+      </w:pPr>
+      <w:r>
+        <w:t>Méthode des Calcules</w:t>
+      </w:r>
+    </w:p>
+    <w:p>
+      <w:r>
+        <w:t xml:space="preserve">La méthode pour effectuer les opérations, se situe dans la Form Calculate. Elle se compose de </w:t>
+      </w:r>
+      <w:r>
+        <w:t>quatre</w:t>
+      </w:r>
+      <w:r>
+        <w:t xml:space="preserve"> méthodes principales :</w:t>
+      </w:r>
+    </w:p>
+    <w:p>
+      <w:pPr>
+        <w:pStyle w:val="Paragraphedeliste"/>
+        <w:numPr>
+          <w:ilvl w:val="0"/>
+          <w:numId w:val="8"/>
+        </w:numPr>
+      </w:pPr>
+      <w:r>
+        <w:t>Addition</w:t>
+      </w:r>
+    </w:p>
+    <w:p>
+      <w:pPr>
+        <w:pStyle w:val="Paragraphedeliste"/>
+        <w:numPr>
+          <w:ilvl w:val="0"/>
+          <w:numId w:val="8"/>
+        </w:numPr>
+      </w:pPr>
+      <w:r>
+        <w:t>Soustraction</w:t>
+      </w:r>
+    </w:p>
+    <w:p>
+      <w:pPr>
+        <w:pStyle w:val="Paragraphedeliste"/>
+        <w:numPr>
+          <w:ilvl w:val="0"/>
+          <w:numId w:val="8"/>
+        </w:numPr>
+      </w:pPr>
+      <w:r>
+        <w:t>Multiplication</w:t>
+      </w:r>
+    </w:p>
+    <w:p>
+      <w:pPr>
+        <w:pStyle w:val="Paragraphedeliste"/>
+        <w:numPr>
+          <w:ilvl w:val="0"/>
+          <w:numId w:val="8"/>
+        </w:numPr>
+      </w:pPr>
+      <w:r>
+        <w:t>Division</w:t>
+      </w:r>
+    </w:p>
+    <w:p>
+      <w:r>
+        <w:t>Le fait de la séparer en quatre petites fonctions, permet de mieux contrôler les spécificités de chaque opération arithmétique. Cependant cela rajoute des lignes de codes.</w:t>
+      </w:r>
+      <w:r>
+        <w:t xml:space="preserve"> Pour les opérations avec des valeurs de bases différents, elle affichera le résultat deux fois. Une fois avec la base de la valeur 1 et une fois avec la base de la valeur 2.</w:t>
+      </w:r>
+    </w:p>
+    <w:p/>
+    <w:p>
+      <w:pPr>
+        <w:pStyle w:val="Titre3"/>
+      </w:pPr>
+      <w:r>
+        <w:t>Fonction addValue</w:t>
+      </w:r>
+    </w:p>
+    <w:p>
+      <w:pPr>
+        <w:rPr>
+          <w:b/>
+        </w:rPr>
+      </w:pPr>
+      <w:r>
+        <w:t>Cette fonction permet d’additionner deux valeurs.</w:t>
+      </w:r>
+      <w:r>
+        <w:t xml:space="preserve"> </w:t>
+      </w:r>
+      <w:r>
+        <w:t xml:space="preserve">Pour commencer, les deux valeurs sont placées dans un tableau de String au bon format. En suite lors de l’addition, une boucle for permet de prendre chaque unité des 2 nombres. Elle les </w:t>
+      </w:r>
+      <w:r>
+        <w:t>compare</w:t>
+      </w:r>
+      <w:r>
+        <w:t xml:space="preserve">, et si la valeur est </w:t>
+      </w:r>
+      <w:r>
+        <w:t>égale</w:t>
+      </w:r>
+      <w:r>
+        <w:t xml:space="preserve"> à 10 ou plus grand, un 1 est ajou</w:t>
+      </w:r>
+      <w:r>
+        <w:t>té à la case i+1 du tableau des retenues</w:t>
+      </w:r>
+      <w:r>
+        <w:t>. Ensuite la valeur calculée entre la v1+v2+retenue est ajoutée à un string de réponse. Qui sera afficher par la suite.</w:t>
+      </w:r>
+      <w:r>
+        <w:t xml:space="preserve"> </w:t>
+      </w:r>
+      <w:r>
+        <w:rPr>
+          <w:b/>
+        </w:rPr>
+        <w:t>EBAUCHE A COMPLETER AVEC LES SCREENS</w:t>
+      </w:r>
+    </w:p>
+    <w:p>
+      <w:pPr>
+        <w:rPr>
+          <w:b/>
+        </w:rPr>
+      </w:pPr>
+    </w:p>
+    <w:p>
+      <w:pPr>
+        <w:pStyle w:val="Titre3"/>
+      </w:pPr>
+      <w:r>
+        <w:t>Fonction substractValue</w:t>
+      </w:r>
+    </w:p>
+    <w:p>
+      <w:pPr>
+        <w:rPr>
+          <w:b/>
+        </w:rPr>
+      </w:pPr>
+      <w:r>
+        <w:t xml:space="preserve">Pour la fonction de soustraction, le principe reste le même que l’addition. Une fois les valeurs transformée et </w:t>
+      </w:r>
+      <w:r>
+        <w:t xml:space="preserve">envoyée dans la fonction, le programme va soustraire à chaque unité. Si le résultat </w:t>
+      </w:r>
+      <w:r>
+        <w:t>est plus</w:t>
+      </w:r>
+      <w:r>
+        <w:t xml:space="preserve"> petit que 0, le programme va retirer 1 à l’unité suivante et ajouter 10 à la retenue du calcul actuelle. La valeur calculée via : v1+retenue-v2 est placée dans un string, qui seras afficher par la suite.</w:t>
+      </w:r>
+      <w:r>
+        <w:t xml:space="preserve"> </w:t>
+      </w:r>
+      <w:r>
+        <w:rPr>
+          <w:b/>
+        </w:rPr>
+        <w:t>A COMPLETER AVEC DES SCREENS</w:t>
+      </w:r>
     </w:p>
     <w:p>
       <w:pPr>
@@ -9737,6 +9937,7 @@
       <w:bookmarkStart w:id="35" w:name="_Toc165969644"/>
       <w:bookmarkStart w:id="36" w:name="_Toc482185343"/>
       <w:r>
+        <w:lastRenderedPageBreak/>
         <w:t>Modifications</w:t>
       </w:r>
       <w:bookmarkEnd w:id="34"/>
@@ -9744,11 +9945,6 @@
       <w:bookmarkEnd w:id="36"/>
     </w:p>
     <w:p>
-      <w:r>
-        <w:t>Pour le moment, le programme ne peut pas gérer les nombres à virgule flottante. Je vais régler ces soucis dès que j’aurais intégré la fonction pour les calculs et l’affichage.</w:t>
-      </w:r>
-    </w:p>
-    <w:p>
       <w:pPr>
         <w:pStyle w:val="Titre1"/>
       </w:pPr>
@@ -9756,7 +9952,6 @@
       <w:bookmarkStart w:id="38" w:name="_Toc165969650"/>
       <w:bookmarkStart w:id="39" w:name="_Toc482185344"/>
       <w:r>
-        <w:lastRenderedPageBreak/>
         <w:t>Tests</w:t>
       </w:r>
       <w:bookmarkEnd w:id="37"/>
@@ -9862,13 +10057,8 @@
         </w:tabs>
         <w:ind w:left="709" w:hanging="283"/>
       </w:pPr>
-      <w:proofErr w:type="gramStart"/>
-      <w:r>
-        <w:t>raison</w:t>
-      </w:r>
-      <w:proofErr w:type="gramEnd"/>
-      <w:r>
-        <w:t>, décisions, etc.</w:t>
+      <w:r>
+        <w:t>raison, décisions, etc.</w:t>
       </w:r>
     </w:p>
     <w:p>
@@ -10199,6 +10389,7 @@
       </w:pPr>
       <w:bookmarkStart w:id="58" w:name="_Toc482185352"/>
       <w:r>
+        <w:lastRenderedPageBreak/>
         <w:t>Bibliographie</w:t>
       </w:r>
       <w:bookmarkEnd w:id="58"/>
@@ -10231,7 +10422,6 @@
       </w:pPr>
       <w:bookmarkStart w:id="59" w:name="_Toc482185353"/>
       <w:r>
-        <w:lastRenderedPageBreak/>
         <w:t>Webographie</w:t>
       </w:r>
       <w:bookmarkEnd w:id="59"/>
@@ -10676,7 +10866,7 @@
               <w:noProof/>
               <w:szCs w:val="16"/>
             </w:rPr>
-            <w:t>14</w:t>
+            <w:t>15</w:t>
           </w:r>
           <w:r>
             <w:rPr>
@@ -10725,7 +10915,7 @@
               <w:noProof/>
               <w:szCs w:val="16"/>
             </w:rPr>
-            <w:t>16</w:t>
+            <w:t>17</w:t>
           </w:r>
           <w:r>
             <w:rPr>
@@ -10887,7 +11077,7 @@
               <w:noProof/>
               <w:szCs w:val="16"/>
             </w:rPr>
-            <w:t>11.05.2017 16:27</w:t>
+            <w:t>15.05.2017 10:40</w:t>
           </w:r>
           <w:r>
             <w:rPr>
@@ -14362,7 +14552,7 @@
 </file>
 
 <file path=customXml/itemProps1.xml><?xml version="1.0" encoding="utf-8"?>
-<ds:datastoreItem xmlns:ds="http://schemas.openxmlformats.org/officeDocument/2006/customXml" ds:itemID="{F020C5D2-18E3-4DFF-A3DF-353F83D69E0B}">
+<ds:datastoreItem xmlns:ds="http://schemas.openxmlformats.org/officeDocument/2006/customXml" ds:itemID="{FFBA8BF0-B1FF-458E-8442-2DB856B080D6}">
   <ds:schemaRefs>
     <ds:schemaRef ds:uri="http://schemas.openxmlformats.org/officeDocument/2006/bibliography"/>
   </ds:schemaRefs>

</xml_diff>

<commit_message>
Mise à jour du 19.05.2017
Refonte totale du système de calcule est mise à jour de la documentation
</commit_message>
<xml_diff>
--- a/Documentation/R-RapportTpi.docx
+++ b/Documentation/R-RapportTpi.docx
@@ -7,13 +7,7 @@
         <w:pStyle w:val="Titre"/>
       </w:pPr>
       <w:r>
-        <w:t xml:space="preserve">Titre </w:t>
-      </w:r>
-      <w:r>
-        <w:t xml:space="preserve">(nom) </w:t>
-      </w:r>
-      <w:r>
-        <w:t>du projet</w:t>
+        <w:t>Convertisseur Numérique</w:t>
       </w:r>
     </w:p>
     <w:p>
@@ -236,7 +230,7 @@
         </w:rPr>
         <w:fldChar w:fldCharType="separate"/>
       </w:r>
-      <w:hyperlink w:anchor="_Toc482185325" w:history="1">
+      <w:hyperlink w:anchor="_Toc482972945" w:history="1">
         <w:r>
           <w:rPr>
             <w:rStyle w:val="Lienhypertexte"/>
@@ -282,7 +276,7 @@
             <w:noProof/>
             <w:webHidden/>
           </w:rPr>
-          <w:instrText xml:space="preserve"> PAGEREF _Toc482185325 \h </w:instrText>
+          <w:instrText xml:space="preserve"> PAGEREF _Toc482972945 \h </w:instrText>
         </w:r>
         <w:r>
           <w:rPr>
@@ -328,7 +322,7 @@
           <w:szCs w:val="22"/>
         </w:rPr>
       </w:pPr>
-      <w:hyperlink w:anchor="_Toc482185326" w:history="1">
+      <w:hyperlink w:anchor="_Toc482972946" w:history="1">
         <w:r>
           <w:rPr>
             <w:rStyle w:val="Lienhypertexte"/>
@@ -372,7 +366,7 @@
             <w:noProof/>
             <w:webHidden/>
           </w:rPr>
-          <w:instrText xml:space="preserve"> PAGEREF _Toc482185326 \h </w:instrText>
+          <w:instrText xml:space="preserve"> PAGEREF _Toc482972946 \h </w:instrText>
         </w:r>
         <w:r>
           <w:rPr>
@@ -418,7 +412,7 @@
           <w:szCs w:val="22"/>
         </w:rPr>
       </w:pPr>
-      <w:hyperlink w:anchor="_Toc482185327" w:history="1">
+      <w:hyperlink w:anchor="_Toc482972947" w:history="1">
         <w:r>
           <w:rPr>
             <w:rStyle w:val="Lienhypertexte"/>
@@ -462,7 +456,7 @@
             <w:noProof/>
             <w:webHidden/>
           </w:rPr>
-          <w:instrText xml:space="preserve"> PAGEREF _Toc482185327 \h </w:instrText>
+          <w:instrText xml:space="preserve"> PAGEREF _Toc482972947 \h </w:instrText>
         </w:r>
         <w:r>
           <w:rPr>
@@ -508,7 +502,7 @@
           <w:szCs w:val="22"/>
         </w:rPr>
       </w:pPr>
-      <w:hyperlink w:anchor="_Toc482185328" w:history="1">
+      <w:hyperlink w:anchor="_Toc482972948" w:history="1">
         <w:r>
           <w:rPr>
             <w:rStyle w:val="Lienhypertexte"/>
@@ -552,7 +546,7 @@
             <w:noProof/>
             <w:webHidden/>
           </w:rPr>
-          <w:instrText xml:space="preserve"> PAGEREF _Toc482185328 \h </w:instrText>
+          <w:instrText xml:space="preserve"> PAGEREF _Toc482972948 \h </w:instrText>
         </w:r>
         <w:r>
           <w:rPr>
@@ -598,7 +592,7 @@
           <w:szCs w:val="22"/>
         </w:rPr>
       </w:pPr>
-      <w:hyperlink w:anchor="_Toc482185329" w:history="1">
+      <w:hyperlink w:anchor="_Toc482972949" w:history="1">
         <w:r>
           <w:rPr>
             <w:rStyle w:val="Lienhypertexte"/>
@@ -642,7 +636,7 @@
             <w:noProof/>
             <w:webHidden/>
           </w:rPr>
-          <w:instrText xml:space="preserve"> PAGEREF _Toc482185329 \h </w:instrText>
+          <w:instrText xml:space="preserve"> PAGEREF _Toc482972949 \h </w:instrText>
         </w:r>
         <w:r>
           <w:rPr>
@@ -688,7 +682,7 @@
           <w:szCs w:val="22"/>
         </w:rPr>
       </w:pPr>
-      <w:hyperlink w:anchor="_Toc482185330" w:history="1">
+      <w:hyperlink w:anchor="_Toc482972950" w:history="1">
         <w:r>
           <w:rPr>
             <w:rStyle w:val="Lienhypertexte"/>
@@ -732,7 +726,7 @@
             <w:noProof/>
             <w:webHidden/>
           </w:rPr>
-          <w:instrText xml:space="preserve"> PAGEREF _Toc482185330 \h </w:instrText>
+          <w:instrText xml:space="preserve"> PAGEREF _Toc482972950 \h </w:instrText>
         </w:r>
         <w:r>
           <w:rPr>
@@ -780,7 +774,7 @@
           <w:szCs w:val="22"/>
         </w:rPr>
       </w:pPr>
-      <w:hyperlink w:anchor="_Toc482185331" w:history="1">
+      <w:hyperlink w:anchor="_Toc482972951" w:history="1">
         <w:r>
           <w:rPr>
             <w:rStyle w:val="Lienhypertexte"/>
@@ -826,7 +820,7 @@
             <w:noProof/>
             <w:webHidden/>
           </w:rPr>
-          <w:instrText xml:space="preserve"> PAGEREF _Toc482185331 \h </w:instrText>
+          <w:instrText xml:space="preserve"> PAGEREF _Toc482972951 \h </w:instrText>
         </w:r>
         <w:r>
           <w:rPr>
@@ -874,7 +868,7 @@
           <w:szCs w:val="22"/>
         </w:rPr>
       </w:pPr>
-      <w:hyperlink w:anchor="_Toc482185332" w:history="1">
+      <w:hyperlink w:anchor="_Toc482972952" w:history="1">
         <w:r>
           <w:rPr>
             <w:rStyle w:val="Lienhypertexte"/>
@@ -920,7 +914,7 @@
             <w:noProof/>
             <w:webHidden/>
           </w:rPr>
-          <w:instrText xml:space="preserve"> PAGEREF _Toc482185332 \h </w:instrText>
+          <w:instrText xml:space="preserve"> PAGEREF _Toc482972952 \h </w:instrText>
         </w:r>
         <w:r>
           <w:rPr>
@@ -966,7 +960,7 @@
           <w:szCs w:val="22"/>
         </w:rPr>
       </w:pPr>
-      <w:hyperlink w:anchor="_Toc482185333" w:history="1">
+      <w:hyperlink w:anchor="_Toc482972953" w:history="1">
         <w:r>
           <w:rPr>
             <w:rStyle w:val="Lienhypertexte"/>
@@ -1010,7 +1004,7 @@
             <w:noProof/>
             <w:webHidden/>
           </w:rPr>
-          <w:instrText xml:space="preserve"> PAGEREF _Toc482185333 \h </w:instrText>
+          <w:instrText xml:space="preserve"> PAGEREF _Toc482972953 \h </w:instrText>
         </w:r>
         <w:r>
           <w:rPr>
@@ -1056,7 +1050,7 @@
           <w:szCs w:val="22"/>
         </w:rPr>
       </w:pPr>
-      <w:hyperlink w:anchor="_Toc482185334" w:history="1">
+      <w:hyperlink w:anchor="_Toc482972954" w:history="1">
         <w:r>
           <w:rPr>
             <w:rStyle w:val="Lienhypertexte"/>
@@ -1100,7 +1094,7 @@
             <w:noProof/>
             <w:webHidden/>
           </w:rPr>
-          <w:instrText xml:space="preserve"> PAGEREF _Toc482185334 \h </w:instrText>
+          <w:instrText xml:space="preserve"> PAGEREF _Toc482972954 \h </w:instrText>
         </w:r>
         <w:r>
           <w:rPr>
@@ -1147,7 +1141,7 @@
           <w:szCs w:val="22"/>
         </w:rPr>
       </w:pPr>
-      <w:hyperlink w:anchor="_Toc482185335" w:history="1">
+      <w:hyperlink w:anchor="_Toc482972955" w:history="1">
         <w:r>
           <w:rPr>
             <w:rStyle w:val="Lienhypertexte"/>
@@ -1192,7 +1186,7 @@
             <w:noProof/>
             <w:webHidden/>
           </w:rPr>
-          <w:instrText xml:space="preserve"> PAGEREF _Toc482185335 \h </w:instrText>
+          <w:instrText xml:space="preserve"> PAGEREF _Toc482972955 \h </w:instrText>
         </w:r>
         <w:r>
           <w:rPr>
@@ -1239,7 +1233,7 @@
           <w:szCs w:val="22"/>
         </w:rPr>
       </w:pPr>
-      <w:hyperlink w:anchor="_Toc482185336" w:history="1">
+      <w:hyperlink w:anchor="_Toc482972956" w:history="1">
         <w:r>
           <w:rPr>
             <w:rStyle w:val="Lienhypertexte"/>
@@ -1284,7 +1278,7 @@
             <w:noProof/>
             <w:webHidden/>
           </w:rPr>
-          <w:instrText xml:space="preserve"> PAGEREF _Toc482185336 \h </w:instrText>
+          <w:instrText xml:space="preserve"> PAGEREF _Toc482972956 \h </w:instrText>
         </w:r>
         <w:r>
           <w:rPr>
@@ -1331,7 +1325,7 @@
           <w:szCs w:val="22"/>
         </w:rPr>
       </w:pPr>
-      <w:hyperlink w:anchor="_Toc482185337" w:history="1">
+      <w:hyperlink w:anchor="_Toc482972957" w:history="1">
         <w:r>
           <w:rPr>
             <w:rStyle w:val="Lienhypertexte"/>
@@ -1376,7 +1370,7 @@
             <w:noProof/>
             <w:webHidden/>
           </w:rPr>
-          <w:instrText xml:space="preserve"> PAGEREF _Toc482185337 \h </w:instrText>
+          <w:instrText xml:space="preserve"> PAGEREF _Toc482972957 \h </w:instrText>
         </w:r>
         <w:r>
           <w:rPr>
@@ -1423,7 +1417,7 @@
           <w:szCs w:val="22"/>
         </w:rPr>
       </w:pPr>
-      <w:hyperlink w:anchor="_Toc482185338" w:history="1">
+      <w:hyperlink w:anchor="_Toc482972958" w:history="1">
         <w:r>
           <w:rPr>
             <w:rStyle w:val="Lienhypertexte"/>
@@ -1468,7 +1462,7 @@
             <w:noProof/>
             <w:webHidden/>
           </w:rPr>
-          <w:instrText xml:space="preserve"> PAGEREF _Toc482185338 \h </w:instrText>
+          <w:instrText xml:space="preserve"> PAGEREF _Toc482972958 \h </w:instrText>
         </w:r>
         <w:r>
           <w:rPr>
@@ -1489,6 +1483,98 @@
             <w:webHidden/>
           </w:rPr>
           <w:t>10</w:t>
+        </w:r>
+        <w:r>
+          <w:rPr>
+            <w:noProof/>
+            <w:webHidden/>
+          </w:rPr>
+          <w:fldChar w:fldCharType="end"/>
+        </w:r>
+      </w:hyperlink>
+    </w:p>
+    <w:p>
+      <w:pPr>
+        <w:pStyle w:val="TM3"/>
+        <w:tabs>
+          <w:tab w:val="left" w:pos="1200"/>
+          <w:tab w:val="right" w:leader="dot" w:pos="9060"/>
+        </w:tabs>
+        <w:rPr>
+          <w:rFonts w:eastAsiaTheme="minorEastAsia" w:cstheme="minorBidi"/>
+          <w:i w:val="0"/>
+          <w:iCs w:val="0"/>
+          <w:noProof/>
+          <w:sz w:val="22"/>
+          <w:szCs w:val="22"/>
+        </w:rPr>
+      </w:pPr>
+      <w:hyperlink w:anchor="_Toc482972959" w:history="1">
+        <w:r>
+          <w:rPr>
+            <w:rStyle w:val="Lienhypertexte"/>
+            <w:noProof/>
+          </w:rPr>
+          <w:t>3.2.5</w:t>
+        </w:r>
+        <w:r>
+          <w:rPr>
+            <w:rFonts w:eastAsiaTheme="minorEastAsia" w:cstheme="minorBidi"/>
+            <w:i w:val="0"/>
+            <w:iCs w:val="0"/>
+            <w:noProof/>
+            <w:sz w:val="22"/>
+            <w:szCs w:val="22"/>
+          </w:rPr>
+          <w:tab/>
+        </w:r>
+        <w:r>
+          <w:rPr>
+            <w:rStyle w:val="Lienhypertexte"/>
+            <w:noProof/>
+          </w:rPr>
+          <w:t>Développement</w:t>
+        </w:r>
+        <w:r>
+          <w:rPr>
+            <w:noProof/>
+            <w:webHidden/>
+          </w:rPr>
+          <w:tab/>
+        </w:r>
+        <w:r>
+          <w:rPr>
+            <w:noProof/>
+            <w:webHidden/>
+          </w:rPr>
+          <w:fldChar w:fldCharType="begin"/>
+        </w:r>
+        <w:r>
+          <w:rPr>
+            <w:noProof/>
+            <w:webHidden/>
+          </w:rPr>
+          <w:instrText xml:space="preserve"> PAGEREF _Toc482972959 \h </w:instrText>
+        </w:r>
+        <w:r>
+          <w:rPr>
+            <w:noProof/>
+            <w:webHidden/>
+          </w:rPr>
+        </w:r>
+        <w:r>
+          <w:rPr>
+            <w:noProof/>
+            <w:webHidden/>
+          </w:rPr>
+          <w:fldChar w:fldCharType="separate"/>
+        </w:r>
+        <w:r>
+          <w:rPr>
+            <w:noProof/>
+            <w:webHidden/>
+          </w:rPr>
+          <w:t>13</w:t>
         </w:r>
         <w:r>
           <w:rPr>
@@ -1514,7 +1600,7 @@
           <w:szCs w:val="22"/>
         </w:rPr>
       </w:pPr>
-      <w:hyperlink w:anchor="_Toc482185339" w:history="1">
+      <w:hyperlink w:anchor="_Toc482972960" w:history="1">
         <w:r>
           <w:rPr>
             <w:rStyle w:val="Lienhypertexte"/>
@@ -1558,7 +1644,7 @@
             <w:noProof/>
             <w:webHidden/>
           </w:rPr>
-          <w:instrText xml:space="preserve"> PAGEREF _Toc482185339 \h </w:instrText>
+          <w:instrText xml:space="preserve"> PAGEREF _Toc482972960 \h </w:instrText>
         </w:r>
         <w:r>
           <w:rPr>
@@ -1578,7 +1664,7 @@
             <w:noProof/>
             <w:webHidden/>
           </w:rPr>
-          <w:t>12</w:t>
+          <w:t>14</w:t>
         </w:r>
         <w:r>
           <w:rPr>
@@ -1604,7 +1690,7 @@
           <w:szCs w:val="22"/>
         </w:rPr>
       </w:pPr>
-      <w:hyperlink w:anchor="_Toc482185340" w:history="1">
+      <w:hyperlink w:anchor="_Toc482972961" w:history="1">
         <w:r>
           <w:rPr>
             <w:rStyle w:val="Lienhypertexte"/>
@@ -1648,7 +1734,7 @@
             <w:noProof/>
             <w:webHidden/>
           </w:rPr>
-          <w:instrText xml:space="preserve"> PAGEREF _Toc482185340 \h </w:instrText>
+          <w:instrText xml:space="preserve"> PAGEREF _Toc482972961 \h </w:instrText>
         </w:r>
         <w:r>
           <w:rPr>
@@ -1668,7 +1754,7 @@
             <w:noProof/>
             <w:webHidden/>
           </w:rPr>
-          <w:t>12</w:t>
+          <w:t>14</w:t>
         </w:r>
         <w:r>
           <w:rPr>
@@ -1696,7 +1782,7 @@
           <w:szCs w:val="22"/>
         </w:rPr>
       </w:pPr>
-      <w:hyperlink w:anchor="_Toc482185341" w:history="1">
+      <w:hyperlink w:anchor="_Toc482972962" w:history="1">
         <w:r>
           <w:rPr>
             <w:rStyle w:val="Lienhypertexte"/>
@@ -1742,7 +1828,7 @@
             <w:noProof/>
             <w:webHidden/>
           </w:rPr>
-          <w:instrText xml:space="preserve"> PAGEREF _Toc482185341 \h </w:instrText>
+          <w:instrText xml:space="preserve"> PAGEREF _Toc482972962 \h </w:instrText>
         </w:r>
         <w:r>
           <w:rPr>
@@ -1762,7 +1848,7 @@
             <w:noProof/>
             <w:webHidden/>
           </w:rPr>
-          <w:t>12</w:t>
+          <w:t>14</w:t>
         </w:r>
         <w:r>
           <w:rPr>
@@ -1788,7 +1874,7 @@
           <w:szCs w:val="22"/>
         </w:rPr>
       </w:pPr>
-      <w:hyperlink w:anchor="_Toc482185342" w:history="1">
+      <w:hyperlink w:anchor="_Toc482972963" w:history="1">
         <w:r>
           <w:rPr>
             <w:rStyle w:val="Lienhypertexte"/>
@@ -1832,7 +1918,7 @@
             <w:noProof/>
             <w:webHidden/>
           </w:rPr>
-          <w:instrText xml:space="preserve"> PAGEREF _Toc482185342 \h </w:instrText>
+          <w:instrText xml:space="preserve"> PAGEREF _Toc482972963 \h </w:instrText>
         </w:r>
         <w:r>
           <w:rPr>
@@ -1852,7 +1938,743 @@
             <w:noProof/>
             <w:webHidden/>
           </w:rPr>
-          <w:t>12</w:t>
+          <w:t>14</w:t>
+        </w:r>
+        <w:r>
+          <w:rPr>
+            <w:noProof/>
+            <w:webHidden/>
+          </w:rPr>
+          <w:fldChar w:fldCharType="end"/>
+        </w:r>
+      </w:hyperlink>
+    </w:p>
+    <w:p>
+      <w:pPr>
+        <w:pStyle w:val="TM3"/>
+        <w:tabs>
+          <w:tab w:val="left" w:pos="1200"/>
+          <w:tab w:val="right" w:leader="dot" w:pos="9060"/>
+        </w:tabs>
+        <w:rPr>
+          <w:rFonts w:eastAsiaTheme="minorEastAsia" w:cstheme="minorBidi"/>
+          <w:i w:val="0"/>
+          <w:iCs w:val="0"/>
+          <w:noProof/>
+          <w:sz w:val="22"/>
+          <w:szCs w:val="22"/>
+        </w:rPr>
+      </w:pPr>
+      <w:hyperlink w:anchor="_Toc482972964" w:history="1">
+        <w:r>
+          <w:rPr>
+            <w:rStyle w:val="Lienhypertexte"/>
+            <w:noProof/>
+          </w:rPr>
+          <w:t>4.1.1</w:t>
+        </w:r>
+        <w:r>
+          <w:rPr>
+            <w:rFonts w:eastAsiaTheme="minorEastAsia" w:cstheme="minorBidi"/>
+            <w:i w:val="0"/>
+            <w:iCs w:val="0"/>
+            <w:noProof/>
+            <w:sz w:val="22"/>
+            <w:szCs w:val="22"/>
+          </w:rPr>
+          <w:tab/>
+        </w:r>
+        <w:r>
+          <w:rPr>
+            <w:rStyle w:val="Lienhypertexte"/>
+            <w:noProof/>
+          </w:rPr>
+          <w:t>Listes des outils</w:t>
+        </w:r>
+        <w:r>
+          <w:rPr>
+            <w:noProof/>
+            <w:webHidden/>
+          </w:rPr>
+          <w:tab/>
+        </w:r>
+        <w:r>
+          <w:rPr>
+            <w:noProof/>
+            <w:webHidden/>
+          </w:rPr>
+          <w:fldChar w:fldCharType="begin"/>
+        </w:r>
+        <w:r>
+          <w:rPr>
+            <w:noProof/>
+            <w:webHidden/>
+          </w:rPr>
+          <w:instrText xml:space="preserve"> PAGEREF _Toc482972964 \h </w:instrText>
+        </w:r>
+        <w:r>
+          <w:rPr>
+            <w:noProof/>
+            <w:webHidden/>
+          </w:rPr>
+        </w:r>
+        <w:r>
+          <w:rPr>
+            <w:noProof/>
+            <w:webHidden/>
+          </w:rPr>
+          <w:fldChar w:fldCharType="separate"/>
+        </w:r>
+        <w:r>
+          <w:rPr>
+            <w:noProof/>
+            <w:webHidden/>
+          </w:rPr>
+          <w:t>14</w:t>
+        </w:r>
+        <w:r>
+          <w:rPr>
+            <w:noProof/>
+            <w:webHidden/>
+          </w:rPr>
+          <w:fldChar w:fldCharType="end"/>
+        </w:r>
+      </w:hyperlink>
+    </w:p>
+    <w:p>
+      <w:pPr>
+        <w:pStyle w:val="TM3"/>
+        <w:tabs>
+          <w:tab w:val="left" w:pos="1200"/>
+          <w:tab w:val="right" w:leader="dot" w:pos="9060"/>
+        </w:tabs>
+        <w:rPr>
+          <w:rFonts w:eastAsiaTheme="minorEastAsia" w:cstheme="minorBidi"/>
+          <w:i w:val="0"/>
+          <w:iCs w:val="0"/>
+          <w:noProof/>
+          <w:sz w:val="22"/>
+          <w:szCs w:val="22"/>
+        </w:rPr>
+      </w:pPr>
+      <w:hyperlink w:anchor="_Toc482972965" w:history="1">
+        <w:r>
+          <w:rPr>
+            <w:rStyle w:val="Lienhypertexte"/>
+            <w:noProof/>
+          </w:rPr>
+          <w:t>4.1.2</w:t>
+        </w:r>
+        <w:r>
+          <w:rPr>
+            <w:rFonts w:eastAsiaTheme="minorEastAsia" w:cstheme="minorBidi"/>
+            <w:i w:val="0"/>
+            <w:iCs w:val="0"/>
+            <w:noProof/>
+            <w:sz w:val="22"/>
+            <w:szCs w:val="22"/>
+          </w:rPr>
+          <w:tab/>
+        </w:r>
+        <w:r>
+          <w:rPr>
+            <w:rStyle w:val="Lienhypertexte"/>
+            <w:noProof/>
+          </w:rPr>
+          <w:t>Programme</w:t>
+        </w:r>
+        <w:r>
+          <w:rPr>
+            <w:noProof/>
+            <w:webHidden/>
+          </w:rPr>
+          <w:tab/>
+        </w:r>
+        <w:r>
+          <w:rPr>
+            <w:noProof/>
+            <w:webHidden/>
+          </w:rPr>
+          <w:fldChar w:fldCharType="begin"/>
+        </w:r>
+        <w:r>
+          <w:rPr>
+            <w:noProof/>
+            <w:webHidden/>
+          </w:rPr>
+          <w:instrText xml:space="preserve"> PAGEREF _Toc482972965 \h </w:instrText>
+        </w:r>
+        <w:r>
+          <w:rPr>
+            <w:noProof/>
+            <w:webHidden/>
+          </w:rPr>
+        </w:r>
+        <w:r>
+          <w:rPr>
+            <w:noProof/>
+            <w:webHidden/>
+          </w:rPr>
+          <w:fldChar w:fldCharType="separate"/>
+        </w:r>
+        <w:r>
+          <w:rPr>
+            <w:noProof/>
+            <w:webHidden/>
+          </w:rPr>
+          <w:t>14</w:t>
+        </w:r>
+        <w:r>
+          <w:rPr>
+            <w:noProof/>
+            <w:webHidden/>
+          </w:rPr>
+          <w:fldChar w:fldCharType="end"/>
+        </w:r>
+      </w:hyperlink>
+    </w:p>
+    <w:p>
+      <w:pPr>
+        <w:pStyle w:val="TM3"/>
+        <w:tabs>
+          <w:tab w:val="left" w:pos="1200"/>
+          <w:tab w:val="right" w:leader="dot" w:pos="9060"/>
+        </w:tabs>
+        <w:rPr>
+          <w:rFonts w:eastAsiaTheme="minorEastAsia" w:cstheme="minorBidi"/>
+          <w:i w:val="0"/>
+          <w:iCs w:val="0"/>
+          <w:noProof/>
+          <w:sz w:val="22"/>
+          <w:szCs w:val="22"/>
+        </w:rPr>
+      </w:pPr>
+      <w:hyperlink w:anchor="_Toc482972966" w:history="1">
+        <w:r>
+          <w:rPr>
+            <w:rStyle w:val="Lienhypertexte"/>
+            <w:noProof/>
+          </w:rPr>
+          <w:t>4.1.3</w:t>
+        </w:r>
+        <w:r>
+          <w:rPr>
+            <w:rFonts w:eastAsiaTheme="minorEastAsia" w:cstheme="minorBidi"/>
+            <w:i w:val="0"/>
+            <w:iCs w:val="0"/>
+            <w:noProof/>
+            <w:sz w:val="22"/>
+            <w:szCs w:val="22"/>
+          </w:rPr>
+          <w:tab/>
+        </w:r>
+        <w:r>
+          <w:rPr>
+            <w:rStyle w:val="Lienhypertexte"/>
+            <w:noProof/>
+          </w:rPr>
+          <w:t>Fonction Décimal -&gt; BCD</w:t>
+        </w:r>
+        <w:r>
+          <w:rPr>
+            <w:noProof/>
+            <w:webHidden/>
+          </w:rPr>
+          <w:tab/>
+        </w:r>
+        <w:r>
+          <w:rPr>
+            <w:noProof/>
+            <w:webHidden/>
+          </w:rPr>
+          <w:fldChar w:fldCharType="begin"/>
+        </w:r>
+        <w:r>
+          <w:rPr>
+            <w:noProof/>
+            <w:webHidden/>
+          </w:rPr>
+          <w:instrText xml:space="preserve"> PAGEREF _Toc482972966 \h </w:instrText>
+        </w:r>
+        <w:r>
+          <w:rPr>
+            <w:noProof/>
+            <w:webHidden/>
+          </w:rPr>
+        </w:r>
+        <w:r>
+          <w:rPr>
+            <w:noProof/>
+            <w:webHidden/>
+          </w:rPr>
+          <w:fldChar w:fldCharType="separate"/>
+        </w:r>
+        <w:r>
+          <w:rPr>
+            <w:noProof/>
+            <w:webHidden/>
+          </w:rPr>
+          <w:t>15</w:t>
+        </w:r>
+        <w:r>
+          <w:rPr>
+            <w:noProof/>
+            <w:webHidden/>
+          </w:rPr>
+          <w:fldChar w:fldCharType="end"/>
+        </w:r>
+      </w:hyperlink>
+    </w:p>
+    <w:p>
+      <w:pPr>
+        <w:pStyle w:val="TM3"/>
+        <w:tabs>
+          <w:tab w:val="left" w:pos="1200"/>
+          <w:tab w:val="right" w:leader="dot" w:pos="9060"/>
+        </w:tabs>
+        <w:rPr>
+          <w:rFonts w:eastAsiaTheme="minorEastAsia" w:cstheme="minorBidi"/>
+          <w:i w:val="0"/>
+          <w:iCs w:val="0"/>
+          <w:noProof/>
+          <w:sz w:val="22"/>
+          <w:szCs w:val="22"/>
+        </w:rPr>
+      </w:pPr>
+      <w:hyperlink w:anchor="_Toc482972967" w:history="1">
+        <w:r>
+          <w:rPr>
+            <w:rStyle w:val="Lienhypertexte"/>
+            <w:noProof/>
+          </w:rPr>
+          <w:t>4.1.4</w:t>
+        </w:r>
+        <w:r>
+          <w:rPr>
+            <w:rFonts w:eastAsiaTheme="minorEastAsia" w:cstheme="minorBidi"/>
+            <w:i w:val="0"/>
+            <w:iCs w:val="0"/>
+            <w:noProof/>
+            <w:sz w:val="22"/>
+            <w:szCs w:val="22"/>
+          </w:rPr>
+          <w:tab/>
+        </w:r>
+        <w:r>
+          <w:rPr>
+            <w:rStyle w:val="Lienhypertexte"/>
+            <w:noProof/>
+          </w:rPr>
+          <w:t>Fonction Binaire -&gt; GRAY</w:t>
+        </w:r>
+        <w:r>
+          <w:rPr>
+            <w:noProof/>
+            <w:webHidden/>
+          </w:rPr>
+          <w:tab/>
+        </w:r>
+        <w:r>
+          <w:rPr>
+            <w:noProof/>
+            <w:webHidden/>
+          </w:rPr>
+          <w:fldChar w:fldCharType="begin"/>
+        </w:r>
+        <w:r>
+          <w:rPr>
+            <w:noProof/>
+            <w:webHidden/>
+          </w:rPr>
+          <w:instrText xml:space="preserve"> PAGEREF _Toc482972967 \h </w:instrText>
+        </w:r>
+        <w:r>
+          <w:rPr>
+            <w:noProof/>
+            <w:webHidden/>
+          </w:rPr>
+        </w:r>
+        <w:r>
+          <w:rPr>
+            <w:noProof/>
+            <w:webHidden/>
+          </w:rPr>
+          <w:fldChar w:fldCharType="separate"/>
+        </w:r>
+        <w:r>
+          <w:rPr>
+            <w:noProof/>
+            <w:webHidden/>
+          </w:rPr>
+          <w:t>16</w:t>
+        </w:r>
+        <w:r>
+          <w:rPr>
+            <w:noProof/>
+            <w:webHidden/>
+          </w:rPr>
+          <w:fldChar w:fldCharType="end"/>
+        </w:r>
+      </w:hyperlink>
+    </w:p>
+    <w:p>
+      <w:pPr>
+        <w:pStyle w:val="TM3"/>
+        <w:tabs>
+          <w:tab w:val="left" w:pos="1200"/>
+          <w:tab w:val="right" w:leader="dot" w:pos="9060"/>
+        </w:tabs>
+        <w:rPr>
+          <w:rFonts w:eastAsiaTheme="minorEastAsia" w:cstheme="minorBidi"/>
+          <w:i w:val="0"/>
+          <w:iCs w:val="0"/>
+          <w:noProof/>
+          <w:sz w:val="22"/>
+          <w:szCs w:val="22"/>
+        </w:rPr>
+      </w:pPr>
+      <w:hyperlink w:anchor="_Toc482972968" w:history="1">
+        <w:r>
+          <w:rPr>
+            <w:rStyle w:val="Lienhypertexte"/>
+            <w:noProof/>
+          </w:rPr>
+          <w:t>4.1.5</w:t>
+        </w:r>
+        <w:r>
+          <w:rPr>
+            <w:rFonts w:eastAsiaTheme="minorEastAsia" w:cstheme="minorBidi"/>
+            <w:i w:val="0"/>
+            <w:iCs w:val="0"/>
+            <w:noProof/>
+            <w:sz w:val="22"/>
+            <w:szCs w:val="22"/>
+          </w:rPr>
+          <w:tab/>
+        </w:r>
+        <w:r>
+          <w:rPr>
+            <w:rStyle w:val="Lienhypertexte"/>
+            <w:noProof/>
+          </w:rPr>
+          <w:t>Fonction convertToAll</w:t>
+        </w:r>
+        <w:r>
+          <w:rPr>
+            <w:noProof/>
+            <w:webHidden/>
+          </w:rPr>
+          <w:tab/>
+        </w:r>
+        <w:r>
+          <w:rPr>
+            <w:noProof/>
+            <w:webHidden/>
+          </w:rPr>
+          <w:fldChar w:fldCharType="begin"/>
+        </w:r>
+        <w:r>
+          <w:rPr>
+            <w:noProof/>
+            <w:webHidden/>
+          </w:rPr>
+          <w:instrText xml:space="preserve"> PAGEREF _Toc482972968 \h </w:instrText>
+        </w:r>
+        <w:r>
+          <w:rPr>
+            <w:noProof/>
+            <w:webHidden/>
+          </w:rPr>
+        </w:r>
+        <w:r>
+          <w:rPr>
+            <w:noProof/>
+            <w:webHidden/>
+          </w:rPr>
+          <w:fldChar w:fldCharType="separate"/>
+        </w:r>
+        <w:r>
+          <w:rPr>
+            <w:noProof/>
+            <w:webHidden/>
+          </w:rPr>
+          <w:t>16</w:t>
+        </w:r>
+        <w:r>
+          <w:rPr>
+            <w:noProof/>
+            <w:webHidden/>
+          </w:rPr>
+          <w:fldChar w:fldCharType="end"/>
+        </w:r>
+      </w:hyperlink>
+    </w:p>
+    <w:p>
+      <w:pPr>
+        <w:pStyle w:val="TM3"/>
+        <w:tabs>
+          <w:tab w:val="left" w:pos="1200"/>
+          <w:tab w:val="right" w:leader="dot" w:pos="9060"/>
+        </w:tabs>
+        <w:rPr>
+          <w:rFonts w:eastAsiaTheme="minorEastAsia" w:cstheme="minorBidi"/>
+          <w:i w:val="0"/>
+          <w:iCs w:val="0"/>
+          <w:noProof/>
+          <w:sz w:val="22"/>
+          <w:szCs w:val="22"/>
+        </w:rPr>
+      </w:pPr>
+      <w:hyperlink w:anchor="_Toc482972969" w:history="1">
+        <w:r>
+          <w:rPr>
+            <w:rStyle w:val="Lienhypertexte"/>
+            <w:noProof/>
+          </w:rPr>
+          <w:t>4.1.6</w:t>
+        </w:r>
+        <w:r>
+          <w:rPr>
+            <w:rFonts w:eastAsiaTheme="minorEastAsia" w:cstheme="minorBidi"/>
+            <w:i w:val="0"/>
+            <w:iCs w:val="0"/>
+            <w:noProof/>
+            <w:sz w:val="22"/>
+            <w:szCs w:val="22"/>
+          </w:rPr>
+          <w:tab/>
+        </w:r>
+        <w:r>
+          <w:rPr>
+            <w:rStyle w:val="Lienhypertexte"/>
+            <w:noProof/>
+          </w:rPr>
+          <w:t>Méthode des Calcules</w:t>
+        </w:r>
+        <w:r>
+          <w:rPr>
+            <w:noProof/>
+            <w:webHidden/>
+          </w:rPr>
+          <w:tab/>
+        </w:r>
+        <w:r>
+          <w:rPr>
+            <w:noProof/>
+            <w:webHidden/>
+          </w:rPr>
+          <w:fldChar w:fldCharType="begin"/>
+        </w:r>
+        <w:r>
+          <w:rPr>
+            <w:noProof/>
+            <w:webHidden/>
+          </w:rPr>
+          <w:instrText xml:space="preserve"> PAGEREF _Toc482972969 \h </w:instrText>
+        </w:r>
+        <w:r>
+          <w:rPr>
+            <w:noProof/>
+            <w:webHidden/>
+          </w:rPr>
+        </w:r>
+        <w:r>
+          <w:rPr>
+            <w:noProof/>
+            <w:webHidden/>
+          </w:rPr>
+          <w:fldChar w:fldCharType="separate"/>
+        </w:r>
+        <w:r>
+          <w:rPr>
+            <w:noProof/>
+            <w:webHidden/>
+          </w:rPr>
+          <w:t>16</w:t>
+        </w:r>
+        <w:r>
+          <w:rPr>
+            <w:noProof/>
+            <w:webHidden/>
+          </w:rPr>
+          <w:fldChar w:fldCharType="end"/>
+        </w:r>
+      </w:hyperlink>
+    </w:p>
+    <w:p>
+      <w:pPr>
+        <w:pStyle w:val="TM3"/>
+        <w:tabs>
+          <w:tab w:val="left" w:pos="1200"/>
+          <w:tab w:val="right" w:leader="dot" w:pos="9060"/>
+        </w:tabs>
+        <w:rPr>
+          <w:rFonts w:eastAsiaTheme="minorEastAsia" w:cstheme="minorBidi"/>
+          <w:i w:val="0"/>
+          <w:iCs w:val="0"/>
+          <w:noProof/>
+          <w:sz w:val="22"/>
+          <w:szCs w:val="22"/>
+        </w:rPr>
+      </w:pPr>
+      <w:hyperlink w:anchor="_Toc482972970" w:history="1">
+        <w:r>
+          <w:rPr>
+            <w:rStyle w:val="Lienhypertexte"/>
+            <w:noProof/>
+          </w:rPr>
+          <w:t>4.1.7</w:t>
+        </w:r>
+        <w:r>
+          <w:rPr>
+            <w:rFonts w:eastAsiaTheme="minorEastAsia" w:cstheme="minorBidi"/>
+            <w:i w:val="0"/>
+            <w:iCs w:val="0"/>
+            <w:noProof/>
+            <w:sz w:val="22"/>
+            <w:szCs w:val="22"/>
+          </w:rPr>
+          <w:tab/>
+        </w:r>
+        <w:r>
+          <w:rPr>
+            <w:rStyle w:val="Lienhypertexte"/>
+            <w:noProof/>
+          </w:rPr>
+          <w:t>Fonction addValue</w:t>
+        </w:r>
+        <w:r>
+          <w:rPr>
+            <w:noProof/>
+            <w:webHidden/>
+          </w:rPr>
+          <w:tab/>
+        </w:r>
+        <w:r>
+          <w:rPr>
+            <w:noProof/>
+            <w:webHidden/>
+          </w:rPr>
+          <w:fldChar w:fldCharType="begin"/>
+        </w:r>
+        <w:r>
+          <w:rPr>
+            <w:noProof/>
+            <w:webHidden/>
+          </w:rPr>
+          <w:instrText xml:space="preserve"> PAGEREF _Toc482972970 \h </w:instrText>
+        </w:r>
+        <w:r>
+          <w:rPr>
+            <w:noProof/>
+            <w:webHidden/>
+          </w:rPr>
+        </w:r>
+        <w:r>
+          <w:rPr>
+            <w:noProof/>
+            <w:webHidden/>
+          </w:rPr>
+          <w:fldChar w:fldCharType="separate"/>
+        </w:r>
+        <w:r>
+          <w:rPr>
+            <w:noProof/>
+            <w:webHidden/>
+          </w:rPr>
+          <w:t>17</w:t>
+        </w:r>
+        <w:r>
+          <w:rPr>
+            <w:noProof/>
+            <w:webHidden/>
+          </w:rPr>
+          <w:fldChar w:fldCharType="end"/>
+        </w:r>
+      </w:hyperlink>
+    </w:p>
+    <w:p>
+      <w:pPr>
+        <w:pStyle w:val="TM3"/>
+        <w:tabs>
+          <w:tab w:val="left" w:pos="1200"/>
+          <w:tab w:val="right" w:leader="dot" w:pos="9060"/>
+        </w:tabs>
+        <w:rPr>
+          <w:rFonts w:eastAsiaTheme="minorEastAsia" w:cstheme="minorBidi"/>
+          <w:i w:val="0"/>
+          <w:iCs w:val="0"/>
+          <w:noProof/>
+          <w:sz w:val="22"/>
+          <w:szCs w:val="22"/>
+        </w:rPr>
+      </w:pPr>
+      <w:hyperlink w:anchor="_Toc482972971" w:history="1">
+        <w:r>
+          <w:rPr>
+            <w:rStyle w:val="Lienhypertexte"/>
+            <w:noProof/>
+          </w:rPr>
+          <w:t>4.1.8</w:t>
+        </w:r>
+        <w:r>
+          <w:rPr>
+            <w:rFonts w:eastAsiaTheme="minorEastAsia" w:cstheme="minorBidi"/>
+            <w:i w:val="0"/>
+            <w:iCs w:val="0"/>
+            <w:noProof/>
+            <w:sz w:val="22"/>
+            <w:szCs w:val="22"/>
+          </w:rPr>
+          <w:tab/>
+        </w:r>
+        <w:r>
+          <w:rPr>
+            <w:rStyle w:val="Lienhypertexte"/>
+            <w:noProof/>
+          </w:rPr>
+          <w:t>Fonction substractValue</w:t>
+        </w:r>
+        <w:r>
+          <w:rPr>
+            <w:noProof/>
+            <w:webHidden/>
+          </w:rPr>
+          <w:tab/>
+        </w:r>
+        <w:r>
+          <w:rPr>
+            <w:noProof/>
+            <w:webHidden/>
+          </w:rPr>
+          <w:fldChar w:fldCharType="begin"/>
+        </w:r>
+        <w:r>
+          <w:rPr>
+            <w:noProof/>
+            <w:webHidden/>
+          </w:rPr>
+          <w:instrText xml:space="preserve"> PAGEREF _Toc482972971 \h </w:instrText>
+        </w:r>
+        <w:r>
+          <w:rPr>
+            <w:noProof/>
+            <w:webHidden/>
+          </w:rPr>
+        </w:r>
+        <w:r>
+          <w:rPr>
+            <w:noProof/>
+            <w:webHidden/>
+          </w:rPr>
+          <w:fldChar w:fldCharType="separate"/>
+        </w:r>
+        <w:r>
+          <w:rPr>
+            <w:noProof/>
+            <w:webHidden/>
+          </w:rPr>
+          <w:t>17</w:t>
         </w:r>
         <w:r>
           <w:rPr>
@@ -1878,7 +2700,7 @@
           <w:szCs w:val="22"/>
         </w:rPr>
       </w:pPr>
-      <w:hyperlink w:anchor="_Toc482185343" w:history="1">
+      <w:hyperlink w:anchor="_Toc482972972" w:history="1">
         <w:r>
           <w:rPr>
             <w:rStyle w:val="Lienhypertexte"/>
@@ -1922,7 +2744,7 @@
             <w:noProof/>
             <w:webHidden/>
           </w:rPr>
-          <w:instrText xml:space="preserve"> PAGEREF _Toc482185343 \h </w:instrText>
+          <w:instrText xml:space="preserve"> PAGEREF _Toc482972972 \h </w:instrText>
         </w:r>
         <w:r>
           <w:rPr>
@@ -1942,7 +2764,99 @@
             <w:noProof/>
             <w:webHidden/>
           </w:rPr>
-          <w:t>13</w:t>
+          <w:t>17</w:t>
+        </w:r>
+        <w:r>
+          <w:rPr>
+            <w:noProof/>
+            <w:webHidden/>
+          </w:rPr>
+          <w:fldChar w:fldCharType="end"/>
+        </w:r>
+      </w:hyperlink>
+    </w:p>
+    <w:p>
+      <w:pPr>
+        <w:pStyle w:val="TM3"/>
+        <w:tabs>
+          <w:tab w:val="left" w:pos="1200"/>
+          <w:tab w:val="right" w:leader="dot" w:pos="9060"/>
+        </w:tabs>
+        <w:rPr>
+          <w:rFonts w:eastAsiaTheme="minorEastAsia" w:cstheme="minorBidi"/>
+          <w:i w:val="0"/>
+          <w:iCs w:val="0"/>
+          <w:noProof/>
+          <w:sz w:val="22"/>
+          <w:szCs w:val="22"/>
+        </w:rPr>
+      </w:pPr>
+      <w:hyperlink w:anchor="_Toc482972973" w:history="1">
+        <w:r>
+          <w:rPr>
+            <w:rStyle w:val="Lienhypertexte"/>
+            <w:noProof/>
+          </w:rPr>
+          <w:t>4.2.1</w:t>
+        </w:r>
+        <w:r>
+          <w:rPr>
+            <w:rFonts w:eastAsiaTheme="minorEastAsia" w:cstheme="minorBidi"/>
+            <w:i w:val="0"/>
+            <w:iCs w:val="0"/>
+            <w:noProof/>
+            <w:sz w:val="22"/>
+            <w:szCs w:val="22"/>
+          </w:rPr>
+          <w:tab/>
+        </w:r>
+        <w:r>
+          <w:rPr>
+            <w:rStyle w:val="Lienhypertexte"/>
+            <w:noProof/>
+          </w:rPr>
+          <w:t>La Methode pour les opérations</w:t>
+        </w:r>
+        <w:r>
+          <w:rPr>
+            <w:noProof/>
+            <w:webHidden/>
+          </w:rPr>
+          <w:tab/>
+        </w:r>
+        <w:r>
+          <w:rPr>
+            <w:noProof/>
+            <w:webHidden/>
+          </w:rPr>
+          <w:fldChar w:fldCharType="begin"/>
+        </w:r>
+        <w:r>
+          <w:rPr>
+            <w:noProof/>
+            <w:webHidden/>
+          </w:rPr>
+          <w:instrText xml:space="preserve"> PAGEREF _Toc482972973 \h </w:instrText>
+        </w:r>
+        <w:r>
+          <w:rPr>
+            <w:noProof/>
+            <w:webHidden/>
+          </w:rPr>
+        </w:r>
+        <w:r>
+          <w:rPr>
+            <w:noProof/>
+            <w:webHidden/>
+          </w:rPr>
+          <w:fldChar w:fldCharType="separate"/>
+        </w:r>
+        <w:r>
+          <w:rPr>
+            <w:noProof/>
+            <w:webHidden/>
+          </w:rPr>
+          <w:t>17</w:t>
         </w:r>
         <w:r>
           <w:rPr>
@@ -1970,7 +2884,7 @@
           <w:szCs w:val="22"/>
         </w:rPr>
       </w:pPr>
-      <w:hyperlink w:anchor="_Toc482185344" w:history="1">
+      <w:hyperlink w:anchor="_Toc482972974" w:history="1">
         <w:r>
           <w:rPr>
             <w:rStyle w:val="Lienhypertexte"/>
@@ -2016,7 +2930,7 @@
             <w:noProof/>
             <w:webHidden/>
           </w:rPr>
-          <w:instrText xml:space="preserve"> PAGEREF _Toc482185344 \h </w:instrText>
+          <w:instrText xml:space="preserve"> PAGEREF _Toc482972974 \h </w:instrText>
         </w:r>
         <w:r>
           <w:rPr>
@@ -2036,7 +2950,7 @@
             <w:noProof/>
             <w:webHidden/>
           </w:rPr>
-          <w:t>13</w:t>
+          <w:t>18</w:t>
         </w:r>
         <w:r>
           <w:rPr>
@@ -2062,7 +2976,7 @@
           <w:szCs w:val="22"/>
         </w:rPr>
       </w:pPr>
-      <w:hyperlink w:anchor="_Toc482185345" w:history="1">
+      <w:hyperlink w:anchor="_Toc482972975" w:history="1">
         <w:r>
           <w:rPr>
             <w:rStyle w:val="Lienhypertexte"/>
@@ -2106,7 +3020,7 @@
             <w:noProof/>
             <w:webHidden/>
           </w:rPr>
-          <w:instrText xml:space="preserve"> PAGEREF _Toc482185345 \h </w:instrText>
+          <w:instrText xml:space="preserve"> PAGEREF _Toc482972975 \h </w:instrText>
         </w:r>
         <w:r>
           <w:rPr>
@@ -2126,7 +3040,7 @@
             <w:noProof/>
             <w:webHidden/>
           </w:rPr>
-          <w:t>13</w:t>
+          <w:t>18</w:t>
         </w:r>
         <w:r>
           <w:rPr>
@@ -2154,7 +3068,7 @@
           <w:szCs w:val="22"/>
         </w:rPr>
       </w:pPr>
-      <w:hyperlink w:anchor="_Toc482185346" w:history="1">
+      <w:hyperlink w:anchor="_Toc482972976" w:history="1">
         <w:r>
           <w:rPr>
             <w:rStyle w:val="Lienhypertexte"/>
@@ -2200,7 +3114,7 @@
             <w:noProof/>
             <w:webHidden/>
           </w:rPr>
-          <w:instrText xml:space="preserve"> PAGEREF _Toc482185346 \h </w:instrText>
+          <w:instrText xml:space="preserve"> PAGEREF _Toc482972976 \h </w:instrText>
         </w:r>
         <w:r>
           <w:rPr>
@@ -2220,7 +3134,7 @@
             <w:noProof/>
             <w:webHidden/>
           </w:rPr>
-          <w:t>13</w:t>
+          <w:t>18</w:t>
         </w:r>
         <w:r>
           <w:rPr>
@@ -2246,7 +3160,7 @@
           <w:szCs w:val="22"/>
         </w:rPr>
       </w:pPr>
-      <w:hyperlink w:anchor="_Toc482185347" w:history="1">
+      <w:hyperlink w:anchor="_Toc482972977" w:history="1">
         <w:r>
           <w:rPr>
             <w:rStyle w:val="Lienhypertexte"/>
@@ -2290,7 +3204,7 @@
             <w:noProof/>
             <w:webHidden/>
           </w:rPr>
-          <w:instrText xml:space="preserve"> PAGEREF _Toc482185347 \h </w:instrText>
+          <w:instrText xml:space="preserve"> PAGEREF _Toc482972977 \h </w:instrText>
         </w:r>
         <w:r>
           <w:rPr>
@@ -2310,7 +3224,7 @@
             <w:noProof/>
             <w:webHidden/>
           </w:rPr>
-          <w:t>13</w:t>
+          <w:t>18</w:t>
         </w:r>
         <w:r>
           <w:rPr>
@@ -2336,7 +3250,7 @@
           <w:szCs w:val="22"/>
         </w:rPr>
       </w:pPr>
-      <w:hyperlink w:anchor="_Toc482185348" w:history="1">
+      <w:hyperlink w:anchor="_Toc482972978" w:history="1">
         <w:r>
           <w:rPr>
             <w:rStyle w:val="Lienhypertexte"/>
@@ -2380,7 +3294,7 @@
             <w:noProof/>
             <w:webHidden/>
           </w:rPr>
-          <w:instrText xml:space="preserve"> PAGEREF _Toc482185348 \h </w:instrText>
+          <w:instrText xml:space="preserve"> PAGEREF _Toc482972978 \h </w:instrText>
         </w:r>
         <w:r>
           <w:rPr>
@@ -2400,7 +3314,7 @@
             <w:noProof/>
             <w:webHidden/>
           </w:rPr>
-          <w:t>13</w:t>
+          <w:t>18</w:t>
         </w:r>
         <w:r>
           <w:rPr>
@@ -2426,7 +3340,7 @@
           <w:szCs w:val="22"/>
         </w:rPr>
       </w:pPr>
-      <w:hyperlink w:anchor="_Toc482185349" w:history="1">
+      <w:hyperlink w:anchor="_Toc482972979" w:history="1">
         <w:r>
           <w:rPr>
             <w:rStyle w:val="Lienhypertexte"/>
@@ -2470,7 +3384,7 @@
             <w:noProof/>
             <w:webHidden/>
           </w:rPr>
-          <w:instrText xml:space="preserve"> PAGEREF _Toc482185349 \h </w:instrText>
+          <w:instrText xml:space="preserve"> PAGEREF _Toc482972979 \h </w:instrText>
         </w:r>
         <w:r>
           <w:rPr>
@@ -2490,7 +3404,7 @@
             <w:noProof/>
             <w:webHidden/>
           </w:rPr>
-          <w:t>13</w:t>
+          <w:t>18</w:t>
         </w:r>
         <w:r>
           <w:rPr>
@@ -2518,7 +3432,7 @@
           <w:szCs w:val="22"/>
         </w:rPr>
       </w:pPr>
-      <w:hyperlink w:anchor="_Toc482185350" w:history="1">
+      <w:hyperlink w:anchor="_Toc482972980" w:history="1">
         <w:r>
           <w:rPr>
             <w:rStyle w:val="Lienhypertexte"/>
@@ -2564,7 +3478,7 @@
             <w:noProof/>
             <w:webHidden/>
           </w:rPr>
-          <w:instrText xml:space="preserve"> PAGEREF _Toc482185350 \h </w:instrText>
+          <w:instrText xml:space="preserve"> PAGEREF _Toc482972980 \h </w:instrText>
         </w:r>
         <w:r>
           <w:rPr>
@@ -2584,7 +3498,7 @@
             <w:noProof/>
             <w:webHidden/>
           </w:rPr>
-          <w:t>14</w:t>
+          <w:t>18</w:t>
         </w:r>
         <w:r>
           <w:rPr>
@@ -2610,7 +3524,7 @@
           <w:szCs w:val="22"/>
         </w:rPr>
       </w:pPr>
-      <w:hyperlink w:anchor="_Toc482185351" w:history="1">
+      <w:hyperlink w:anchor="_Toc482972981" w:history="1">
         <w:r>
           <w:rPr>
             <w:rStyle w:val="Lienhypertexte"/>
@@ -2654,7 +3568,7 @@
             <w:noProof/>
             <w:webHidden/>
           </w:rPr>
-          <w:instrText xml:space="preserve"> PAGEREF _Toc482185351 \h </w:instrText>
+          <w:instrText xml:space="preserve"> PAGEREF _Toc482972981 \h </w:instrText>
         </w:r>
         <w:r>
           <w:rPr>
@@ -2674,7 +3588,7 @@
             <w:noProof/>
             <w:webHidden/>
           </w:rPr>
-          <w:t>14</w:t>
+          <w:t>18</w:t>
         </w:r>
         <w:r>
           <w:rPr>
@@ -2700,7 +3614,7 @@
           <w:szCs w:val="22"/>
         </w:rPr>
       </w:pPr>
-      <w:hyperlink w:anchor="_Toc482185352" w:history="1">
+      <w:hyperlink w:anchor="_Toc482972982" w:history="1">
         <w:r>
           <w:rPr>
             <w:rStyle w:val="Lienhypertexte"/>
@@ -2744,7 +3658,7 @@
             <w:noProof/>
             <w:webHidden/>
           </w:rPr>
-          <w:instrText xml:space="preserve"> PAGEREF _Toc482185352 \h </w:instrText>
+          <w:instrText xml:space="preserve"> PAGEREF _Toc482972982 \h </w:instrText>
         </w:r>
         <w:r>
           <w:rPr>
@@ -2764,7 +3678,7 @@
             <w:noProof/>
             <w:webHidden/>
           </w:rPr>
-          <w:t>14</w:t>
+          <w:t>19</w:t>
         </w:r>
         <w:r>
           <w:rPr>
@@ -2790,7 +3704,7 @@
           <w:szCs w:val="22"/>
         </w:rPr>
       </w:pPr>
-      <w:hyperlink w:anchor="_Toc482185353" w:history="1">
+      <w:hyperlink w:anchor="_Toc482972983" w:history="1">
         <w:r>
           <w:rPr>
             <w:rStyle w:val="Lienhypertexte"/>
@@ -2834,7 +3748,7 @@
             <w:noProof/>
             <w:webHidden/>
           </w:rPr>
-          <w:instrText xml:space="preserve"> PAGEREF _Toc482185353 \h </w:instrText>
+          <w:instrText xml:space="preserve"> PAGEREF _Toc482972983 \h </w:instrText>
         </w:r>
         <w:r>
           <w:rPr>
@@ -2854,7 +3768,7 @@
             <w:noProof/>
             <w:webHidden/>
           </w:rPr>
-          <w:t>14</w:t>
+          <w:t>19</w:t>
         </w:r>
         <w:r>
           <w:rPr>
@@ -2882,7 +3796,7 @@
           <w:szCs w:val="22"/>
         </w:rPr>
       </w:pPr>
-      <w:hyperlink w:anchor="_Toc482185354" w:history="1">
+      <w:hyperlink w:anchor="_Toc482972984" w:history="1">
         <w:r>
           <w:rPr>
             <w:rStyle w:val="Lienhypertexte"/>
@@ -2928,7 +3842,7 @@
             <w:noProof/>
             <w:webHidden/>
           </w:rPr>
-          <w:instrText xml:space="preserve"> PAGEREF _Toc482185354 \h </w:instrText>
+          <w:instrText xml:space="preserve"> PAGEREF _Toc482972984 \h </w:instrText>
         </w:r>
         <w:r>
           <w:rPr>
@@ -2948,7 +3862,7 @@
             <w:noProof/>
             <w:webHidden/>
           </w:rPr>
-          <w:t>14</w:t>
+          <w:t>19</w:t>
         </w:r>
         <w:r>
           <w:rPr>
@@ -2981,7 +3895,7 @@
       </w:pPr>
       <w:bookmarkStart w:id="0" w:name="_Toc532179955"/>
       <w:bookmarkStart w:id="1" w:name="_Toc165969637"/>
-      <w:bookmarkStart w:id="2" w:name="_Toc482185325"/>
+      <w:bookmarkStart w:id="2" w:name="_Toc482972945"/>
       <w:r>
         <w:lastRenderedPageBreak/>
         <w:t>Spécifications</w:t>
@@ -2999,9 +3913,9 @@
       <w:pPr>
         <w:pStyle w:val="Titre2"/>
       </w:pPr>
-      <w:bookmarkStart w:id="3" w:name="_Toc482185326"/>
-      <w:bookmarkStart w:id="4" w:name="_Toc532179969"/>
-      <w:bookmarkStart w:id="5" w:name="_Toc165969639"/>
+      <w:bookmarkStart w:id="3" w:name="_Toc532179969"/>
+      <w:bookmarkStart w:id="4" w:name="_Toc165969639"/>
+      <w:bookmarkStart w:id="5" w:name="_Toc482972946"/>
       <w:r>
         <w:t>T</w:t>
       </w:r>
@@ -3011,7 +3925,7 @@
       <w:r>
         <w:t>e</w:t>
       </w:r>
-      <w:bookmarkEnd w:id="3"/>
+      <w:bookmarkEnd w:id="5"/>
     </w:p>
     <w:p>
       <w:r>
@@ -3027,7 +3941,7 @@
       <w:pPr>
         <w:pStyle w:val="Titre2"/>
       </w:pPr>
-      <w:bookmarkStart w:id="6" w:name="_Toc482185327"/>
+      <w:bookmarkStart w:id="6" w:name="_Toc482972947"/>
       <w:r>
         <w:t>Description</w:t>
       </w:r>
@@ -3046,7 +3960,7 @@
       <w:pPr>
         <w:pStyle w:val="Titre2"/>
       </w:pPr>
-      <w:bookmarkStart w:id="7" w:name="_Toc482185328"/>
+      <w:bookmarkStart w:id="7" w:name="_Toc482972948"/>
       <w:r>
         <w:t>Matériel et logiciels à disposition</w:t>
       </w:r>
@@ -3090,20 +4004,9 @@
     </w:p>
     <w:p>
       <w:pPr>
-        <w:pStyle w:val="Retraitcorpsdetexte"/>
-        <w:ind w:left="1068"/>
-      </w:pPr>
-    </w:p>
-    <w:p>
-      <w:pPr>
-        <w:pStyle w:val="Retraitcorpsdetexte"/>
-      </w:pPr>
-    </w:p>
-    <w:p>
-      <w:pPr>
         <w:pStyle w:val="Titre2"/>
       </w:pPr>
-      <w:bookmarkStart w:id="8" w:name="_Toc482185329"/>
+      <w:bookmarkStart w:id="8" w:name="_Toc482972949"/>
       <w:r>
         <w:t>P</w:t>
       </w:r>
@@ -3125,7 +4028,7 @@
       <w:pPr>
         <w:pStyle w:val="Titre2"/>
       </w:pPr>
-      <w:bookmarkStart w:id="9" w:name="_Toc482185330"/>
+      <w:bookmarkStart w:id="9" w:name="_Toc482972950"/>
       <w:r>
         <w:t>Cahier des charges</w:t>
       </w:r>
@@ -3189,13 +4092,13 @@
       <w:pPr>
         <w:pStyle w:val="Titre1"/>
       </w:pPr>
-      <w:bookmarkStart w:id="10" w:name="_Toc482185331"/>
+      <w:bookmarkStart w:id="10" w:name="_Toc482972951"/>
       <w:r>
         <w:lastRenderedPageBreak/>
         <w:t>Planification</w:t>
       </w:r>
+      <w:bookmarkEnd w:id="3"/>
       <w:bookmarkEnd w:id="4"/>
-      <w:bookmarkEnd w:id="5"/>
       <w:r>
         <w:t xml:space="preserve"> Initiale</w:t>
       </w:r>
@@ -3663,7 +4566,7 @@
       </w:pPr>
       <w:bookmarkStart w:id="11" w:name="_Toc532179957"/>
       <w:bookmarkStart w:id="12" w:name="_Toc165969641"/>
-      <w:bookmarkStart w:id="13" w:name="_Toc482185332"/>
+      <w:bookmarkStart w:id="13" w:name="_Toc482972952"/>
       <w:r>
         <w:lastRenderedPageBreak/>
         <w:t>Analyse</w:t>
@@ -3676,7 +4579,7 @@
       <w:pPr>
         <w:pStyle w:val="Titre2"/>
       </w:pPr>
-      <w:bookmarkStart w:id="14" w:name="_Toc482185333"/>
+      <w:bookmarkStart w:id="14" w:name="_Toc482972953"/>
       <w:r>
         <w:t>Opportunités</w:t>
       </w:r>
@@ -3708,7 +4611,7 @@
       </w:pPr>
       <w:bookmarkStart w:id="15" w:name="_Toc532179959"/>
       <w:bookmarkStart w:id="16" w:name="_Toc165969643"/>
-      <w:bookmarkStart w:id="17" w:name="_Toc482185334"/>
+      <w:bookmarkStart w:id="17" w:name="_Toc482972954"/>
       <w:r>
         <w:t>Document d’analyse</w:t>
       </w:r>
@@ -3731,7 +4634,7 @@
       <w:pPr>
         <w:pStyle w:val="Titre3"/>
       </w:pPr>
-      <w:bookmarkStart w:id="18" w:name="_Toc482185335"/>
+      <w:bookmarkStart w:id="18" w:name="_Toc482972955"/>
       <w:r>
         <w:t>Analyse concurrentielle</w:t>
       </w:r>
@@ -3810,27 +4713,14 @@
                             <w:r>
                               <w:t xml:space="preserve">Figure </w:t>
                             </w:r>
-                            <w:r>
-                              <w:fldChar w:fldCharType="begin"/>
-                            </w:r>
-                            <w:r>
-                              <w:instrText xml:space="preserve"> SEQ Figure \* ARABIC </w:instrText>
-                            </w:r>
-                            <w:r>
-                              <w:fldChar w:fldCharType="separate"/>
-                            </w:r>
-                            <w:r>
-                              <w:rPr>
-                                <w:noProof/>
-                              </w:rPr>
-                              <w:t>1</w:t>
-                            </w:r>
-                            <w:r>
-                              <w:rPr>
-                                <w:noProof/>
-                              </w:rPr>
-                              <w:fldChar w:fldCharType="end"/>
-                            </w:r>
+                            <w:fldSimple w:instr=" SEQ Figure \* ARABIC ">
+                              <w:r>
+                                <w:rPr>
+                                  <w:noProof/>
+                                </w:rPr>
+                                <w:t>1</w:t>
+                              </w:r>
+                            </w:fldSimple>
                             <w:r>
                               <w:t xml:space="preserve"> Page d'accueil du site 2</w:t>
                             </w:r>
@@ -4004,27 +4894,14 @@
                             <w:r>
                               <w:t xml:space="preserve">Figure </w:t>
                             </w:r>
-                            <w:r>
-                              <w:fldChar w:fldCharType="begin"/>
-                            </w:r>
-                            <w:r>
-                              <w:instrText xml:space="preserve"> SEQ Figure \* ARABIC </w:instrText>
-                            </w:r>
-                            <w:r>
-                              <w:fldChar w:fldCharType="separate"/>
-                            </w:r>
-                            <w:r>
-                              <w:rPr>
-                                <w:noProof/>
-                              </w:rPr>
-                              <w:t>2</w:t>
-                            </w:r>
-                            <w:r>
-                              <w:rPr>
-                                <w:noProof/>
-                              </w:rPr>
-                              <w:fldChar w:fldCharType="end"/>
-                            </w:r>
+                            <w:fldSimple w:instr=" SEQ Figure \* ARABIC ">
+                              <w:r>
+                                <w:rPr>
+                                  <w:noProof/>
+                                </w:rPr>
+                                <w:t>2</w:t>
+                              </w:r>
+                            </w:fldSimple>
                             <w:r>
                               <w:t xml:space="preserve"> Exemple de conversion d'une valeur négative sur le site 1</w:t>
                             </w:r>
@@ -4170,7 +5047,7 @@
       <w:pPr>
         <w:pStyle w:val="Titre3"/>
       </w:pPr>
-      <w:bookmarkStart w:id="19" w:name="_Toc482185336"/>
+      <w:bookmarkStart w:id="19" w:name="_Toc482972956"/>
       <w:r>
         <w:t>Structure graphique</w:t>
       </w:r>
@@ -5394,7 +6271,16 @@
         <w:t>Après avoir choisi son type, l’utilisateur</w:t>
       </w:r>
       <w:r>
-        <w:t xml:space="preserve"> doit entrer la valeur à convertir. Une fois le bouton convertit cliquer, le programme va vérifier que toutes </w:t>
+        <w:t xml:space="preserve"> doit entrer la valeur à </w:t>
+      </w:r>
+      <w:r>
+        <w:t>convertir. Après</w:t>
+      </w:r>
+      <w:r>
+        <w:t xml:space="preserve"> avoir cliqué sur le bouton convertir</w:t>
+      </w:r>
+      <w:r>
+        <w:t xml:space="preserve">, le programme va vérifier que toutes </w:t>
       </w:r>
       <w:r>
         <w:t>les informations sont correctes et lancer la méthode « Conversion »</w:t>
@@ -6526,7 +7412,7 @@
       <w:pPr>
         <w:pStyle w:val="Titre3"/>
       </w:pPr>
-      <w:bookmarkStart w:id="20" w:name="_Toc482185337"/>
+      <w:bookmarkStart w:id="20" w:name="_Toc482972957"/>
       <w:r>
         <w:t>Maquette</w:t>
       </w:r>
@@ -6774,7 +7660,7 @@
                                     </pic:cNvPicPr>
                                   </pic:nvPicPr>
                                   <pic:blipFill>
-                                    <a:blip r:embed="rId18">
+                                    <a:blip r:embed="rId17">
                                       <a:extLst>
                                         <a:ext uri="{28A0092B-C50C-407E-A947-70E740481C1C}">
                                           <a14:useLocalDpi xmlns:a14="http://schemas.microsoft.com/office/drawing/2010/main" val="0"/>
@@ -7048,7 +7934,7 @@
                                     </pic:cNvPicPr>
                                   </pic:nvPicPr>
                                   <pic:blipFill>
-                                    <a:blip r:embed="rId18">
+                                    <a:blip r:embed="rId17">
                                       <a:extLst>
                                         <a:ext uri="{28A0092B-C50C-407E-A947-70E740481C1C}">
                                           <a14:useLocalDpi xmlns:a14="http://schemas.microsoft.com/office/drawing/2010/main" val="0"/>
@@ -7116,7 +8002,7 @@
                     <pic:cNvPicPr/>
                   </pic:nvPicPr>
                   <pic:blipFill>
-                    <a:blip r:embed="rId19">
+                    <a:blip r:embed="rId18">
                       <a:extLst>
                         <a:ext uri="{28A0092B-C50C-407E-A947-70E740481C1C}">
                           <a14:useLocalDpi xmlns:a14="http://schemas.microsoft.com/office/drawing/2010/main" val="0"/>
@@ -7240,7 +8126,7 @@
                     <pic:cNvPicPr/>
                   </pic:nvPicPr>
                   <pic:blipFill>
-                    <a:blip r:embed="rId20">
+                    <a:blip r:embed="rId19">
                       <a:extLst>
                         <a:ext uri="{28A0092B-C50C-407E-A947-70E740481C1C}">
                           <a14:useLocalDpi xmlns:a14="http://schemas.microsoft.com/office/drawing/2010/main" val="0"/>
@@ -7407,7 +8293,7 @@
           </mc:Choice>
           <mc:Fallback>
             <w:pict>
-              <v:shape w14:anchorId="2A5D1721" id="Zone de texte 55" o:spid="_x0000_s1041" type="#_x0000_t202" style="position:absolute;left:0;text-align:left;margin-left:28.65pt;margin-top:29.3pt;width:21pt;height:23.25pt;z-index:251739136;visibility:visible;mso-wrap-style:square;mso-width-percent:0;mso-height-percent:0;mso-wrap-distance-left:9pt;mso-wrap-distance-top:0;mso-wrap-distance-right:9pt;mso-wrap-distance-bottom:0;mso-position-horizontal:absolute;mso-position-horizontal-relative:margin;mso-position-vertical:absolute;mso-position-vertical-relative:text;mso-width-percent:0;mso-height-percent:0;mso-width-relative:margin;mso-height-relative:margin;v-text-anchor:top" o:gfxdata="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" fillcolor="white [3201]" strokeweight=".5pt">
+              <v:shape w14:anchorId="2A5D1721" id="Zone de texte 55" o:spid="_x0000_s1041" type="#_x0000_t202" style="position:absolute;left:0;text-align:left;margin-left:28.65pt;margin-top:29.3pt;width:21pt;height:23.25pt;z-index:251739136;visibility:visible;mso-wrap-style:square;mso-width-percent:0;mso-height-percent:0;mso-wrap-distance-left:9pt;mso-wrap-distance-top:0;mso-wrap-distance-right:9pt;mso-wrap-distance-bottom:0;mso-position-horizontal:absolute;mso-position-horizontal-relative:margin;mso-position-vertical:absolute;mso-position-vertical-relative:text;mso-width-percent:0;mso-height-percent:0;mso-width-relative:margin;mso-height-relative:margin;v-text-anchor:top" o:gfxdata="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" fillcolor="white [3201]" strokeweight=".5pt">
                 <v:textbox>
                   <w:txbxContent>
                     <w:p>
@@ -7436,7 +8322,7 @@
                                     </pic:cNvPicPr>
                                   </pic:nvPicPr>
                                   <pic:blipFill>
-                                    <a:blip r:embed="rId18">
+                                    <a:blip r:embed="rId17">
                                       <a:extLst>
                                         <a:ext uri="{28A0092B-C50C-407E-A947-70E740481C1C}">
                                           <a14:useLocalDpi xmlns:a14="http://schemas.microsoft.com/office/drawing/2010/main" val="0"/>
@@ -7772,7 +8658,7 @@
           </mc:Choice>
           <mc:Fallback>
             <w:pict>
-              <v:shape w14:anchorId="6D8DBD59" id="Zone de texte 59" o:spid="_x0000_s1042" type="#_x0000_t202" style="position:absolute;left:0;text-align:left;margin-left:-15.4pt;margin-top:7.25pt;width:21pt;height:23.25pt;z-index:251745280;visibility:visible;mso-wrap-style:square;mso-width-percent:0;mso-height-percent:0;mso-wrap-distance-left:9pt;mso-wrap-distance-top:0;mso-wrap-distance-right:9pt;mso-wrap-distance-bottom:0;mso-position-horizontal:absolute;mso-position-horizontal-relative:margin;mso-position-vertical:absolute;mso-position-vertical-relative:text;mso-width-percent:0;mso-height-percent:0;mso-width-relative:margin;mso-height-relative:margin;v-text-anchor:top" o:gfxdata="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" fillcolor="white [3201]" strokeweight=".5pt">
+              <v:shape w14:anchorId="6D8DBD59" id="Zone de texte 59" o:spid="_x0000_s1042" type="#_x0000_t202" style="position:absolute;left:0;text-align:left;margin-left:-15.4pt;margin-top:7.25pt;width:21pt;height:23.25pt;z-index:251745280;visibility:visible;mso-wrap-style:square;mso-width-percent:0;mso-height-percent:0;mso-wrap-distance-left:9pt;mso-wrap-distance-top:0;mso-wrap-distance-right:9pt;mso-wrap-distance-bottom:0;mso-position-horizontal:absolute;mso-position-horizontal-relative:margin;mso-position-vertical:absolute;mso-position-vertical-relative:text;mso-width-percent:0;mso-height-percent:0;mso-width-relative:margin;mso-height-relative:margin;v-text-anchor:top" o:gfxdata="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" fillcolor="white [3201]" strokeweight=".5pt">
                 <v:textbox>
                   <w:txbxContent>
                     <w:p>
@@ -7801,7 +8687,7 @@
                                     </pic:cNvPicPr>
                                   </pic:nvPicPr>
                                   <pic:blipFill>
-                                    <a:blip r:embed="rId18">
+                                    <a:blip r:embed="rId17">
                                       <a:extLst>
                                         <a:ext uri="{28A0092B-C50C-407E-A947-70E740481C1C}">
                                           <a14:useLocalDpi xmlns:a14="http://schemas.microsoft.com/office/drawing/2010/main" val="0"/>
@@ -8101,7 +8987,7 @@
           </mc:Choice>
           <mc:Fallback>
             <w:pict>
-              <v:shape w14:anchorId="157E94C8" id="Zone de texte 66" o:spid="_x0000_s1043" type="#_x0000_t202" style="position:absolute;left:0;text-align:left;margin-left:-11.9pt;margin-top:17.4pt;width:21pt;height:23.25pt;z-index:251760640;visibility:visible;mso-wrap-style:square;mso-width-percent:0;mso-height-percent:0;mso-wrap-distance-left:9pt;mso-wrap-distance-top:0;mso-wrap-distance-right:9pt;mso-wrap-distance-bottom:0;mso-position-horizontal:absolute;mso-position-horizontal-relative:margin;mso-position-vertical:absolute;mso-position-vertical-relative:text;mso-width-percent:0;mso-height-percent:0;mso-width-relative:margin;mso-height-relative:margin;v-text-anchor:top" o:gfxdata="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" fillcolor="white [3201]" strokeweight=".5pt">
+              <v:shape w14:anchorId="157E94C8" id="Zone de texte 66" o:spid="_x0000_s1043" type="#_x0000_t202" style="position:absolute;left:0;text-align:left;margin-left:-11.9pt;margin-top:17.4pt;width:21pt;height:23.25pt;z-index:251760640;visibility:visible;mso-wrap-style:square;mso-width-percent:0;mso-height-percent:0;mso-wrap-distance-left:9pt;mso-wrap-distance-top:0;mso-wrap-distance-right:9pt;mso-wrap-distance-bottom:0;mso-position-horizontal:absolute;mso-position-horizontal-relative:margin;mso-position-vertical:absolute;mso-position-vertical-relative:text;mso-width-percent:0;mso-height-percent:0;mso-width-relative:margin;mso-height-relative:margin;v-text-anchor:top" o:gfxdata="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" fillcolor="white [3201]" strokeweight=".5pt">
                 <v:textbox>
                   <w:txbxContent>
                     <w:p>
@@ -8130,7 +9016,7 @@
                                     </pic:cNvPicPr>
                                   </pic:nvPicPr>
                                   <pic:blipFill>
-                                    <a:blip r:embed="rId18">
+                                    <a:blip r:embed="rId17">
                                       <a:extLst>
                                         <a:ext uri="{28A0092B-C50C-407E-A947-70E740481C1C}">
                                           <a14:useLocalDpi xmlns:a14="http://schemas.microsoft.com/office/drawing/2010/main" val="0"/>
@@ -8376,7 +9262,7 @@
           </mc:Choice>
           <mc:Fallback>
             <w:pict>
-              <v:shape id="Zone de texte 2" o:spid="_x0000_s1044" type="#_x0000_t202" style="position:absolute;left:0;text-align:left;margin-left:18pt;margin-top:12.25pt;width:149pt;height:164pt;z-index:251755520;visibility:visible;mso-wrap-style:square;mso-width-percent:0;mso-height-percent:0;mso-wrap-distance-left:9pt;mso-wrap-distance-top:3.6pt;mso-wrap-distance-right:9pt;mso-wrap-distance-bottom:3.6pt;mso-position-horizontal:absolute;mso-position-horizontal-relative:text;mso-position-vertical:absolute;mso-position-vertical-relative:text;mso-width-percent:0;mso-height-percent:0;mso-width-relative:margin;mso-height-relative:margin;v-text-anchor:top" o:gfxdata="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">
+              <v:shape id="Zone de texte 2" o:spid="_x0000_s1044" type="#_x0000_t202" style="position:absolute;left:0;text-align:left;margin-left:18pt;margin-top:12.25pt;width:149pt;height:164pt;z-index:251755520;visibility:visible;mso-wrap-style:square;mso-width-percent:0;mso-height-percent:0;mso-wrap-distance-left:9pt;mso-wrap-distance-top:3.6pt;mso-wrap-distance-right:9pt;mso-wrap-distance-bottom:3.6pt;mso-position-horizontal:absolute;mso-position-horizontal-relative:text;mso-position-vertical:absolute;mso-position-vertical-relative:text;mso-width-percent:0;mso-height-percent:0;mso-width-relative:margin;mso-height-relative:margin;v-text-anchor:top" o:gfxdata="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">
                 <v:textbox>
                   <w:txbxContent>
                     <w:p>
@@ -8709,7 +9595,7 @@
       <w:pPr>
         <w:pStyle w:val="Titre3"/>
       </w:pPr>
-      <w:bookmarkStart w:id="21" w:name="_Toc482185338"/>
+      <w:bookmarkStart w:id="21" w:name="_Toc482972958"/>
       <w:r>
         <w:t>Structogrammes</w:t>
       </w:r>
@@ -8779,7 +9665,7 @@
                     <pic:cNvPicPr/>
                   </pic:nvPicPr>
                   <pic:blipFill>
-                    <a:blip r:embed="rId21">
+                    <a:blip r:embed="rId20">
                       <a:extLst>
                         <a:ext uri="{28A0092B-C50C-407E-A947-70E740481C1C}">
                           <a14:useLocalDpi xmlns:a14="http://schemas.microsoft.com/office/drawing/2010/main" val="0"/>
@@ -8876,18 +9762,18 @@
           <w:noProof/>
         </w:rPr>
         <w:drawing>
-          <wp:anchor distT="0" distB="0" distL="114300" distR="114300" simplePos="0" relativeHeight="251748352" behindDoc="0" locked="0" layoutInCell="1" allowOverlap="1">
+          <wp:anchor distT="0" distB="0" distL="114300" distR="114300" simplePos="0" relativeHeight="251768832" behindDoc="0" locked="0" layoutInCell="1" allowOverlap="1">
             <wp:simplePos x="0" y="0"/>
             <wp:positionH relativeFrom="margin">
               <wp:align>center</wp:align>
             </wp:positionH>
             <wp:positionV relativeFrom="paragraph">
-              <wp:posOffset>707583</wp:posOffset>
+              <wp:posOffset>676732</wp:posOffset>
             </wp:positionV>
-            <wp:extent cx="3419061" cy="2630598"/>
-            <wp:effectExtent l="0" t="0" r="0" b="0"/>
+            <wp:extent cx="3884371" cy="2529901"/>
+            <wp:effectExtent l="0" t="0" r="1905" b="3810"/>
             <wp:wrapTopAndBottom/>
-            <wp:docPr id="45" name="Image 45"/>
+            <wp:docPr id="53" name="Image 53"/>
             <wp:cNvGraphicFramePr>
               <a:graphicFrameLocks xmlns:a="http://schemas.openxmlformats.org/drawingml/2006/main" noChangeAspect="1"/>
             </wp:cNvGraphicFramePr>
@@ -8895,11 +9781,11 @@
               <a:graphicData uri="http://schemas.openxmlformats.org/drawingml/2006/picture">
                 <pic:pic xmlns:pic="http://schemas.openxmlformats.org/drawingml/2006/picture">
                   <pic:nvPicPr>
-                    <pic:cNvPr id="45" name="structo-conv-BCD.PNG"/>
+                    <pic:cNvPr id="53" name="structo-conv-BCD.PNG"/>
                     <pic:cNvPicPr/>
                   </pic:nvPicPr>
                   <pic:blipFill>
-                    <a:blip r:embed="rId22">
+                    <a:blip r:embed="rId21">
                       <a:extLst>
                         <a:ext uri="{28A0092B-C50C-407E-A947-70E740481C1C}">
                           <a14:useLocalDpi xmlns:a14="http://schemas.microsoft.com/office/drawing/2010/main" val="0"/>
@@ -8913,7 +9799,7 @@
                   <pic:spPr>
                     <a:xfrm>
                       <a:off x="0" y="0"/>
-                      <a:ext cx="3419061" cy="2630598"/>
+                      <a:ext cx="3884371" cy="2529901"/>
                     </a:xfrm>
                     <a:prstGeom prst="rect">
                       <a:avLst/>
@@ -8934,6 +9820,12 @@
         <w:pStyle w:val="Retraitcorpsdetexte3"/>
         <w:ind w:left="0"/>
       </w:pPr>
+    </w:p>
+    <w:p>
+      <w:pPr>
+        <w:pStyle w:val="Retraitcorpsdetexte3"/>
+        <w:ind w:left="0"/>
+      </w:pPr>
       <w:r>
         <w:rPr>
           <w:noProof/>
@@ -8945,7 +9837,7 @@
               <wp:align>left</wp:align>
             </wp:positionH>
             <wp:positionV relativeFrom="paragraph">
-              <wp:posOffset>2792730</wp:posOffset>
+              <wp:posOffset>364084</wp:posOffset>
             </wp:positionV>
             <wp:extent cx="1892300" cy="841375"/>
             <wp:effectExtent l="0" t="0" r="0" b="0"/>
@@ -8962,7 +9854,7 @@
                     <pic:cNvPicPr/>
                   </pic:nvPicPr>
                   <pic:blipFill>
-                    <a:blip r:embed="rId23">
+                    <a:blip r:embed="rId22">
                       <a:extLst>
                         <a:ext uri="{28A0092B-C50C-407E-A947-70E740481C1C}">
                           <a14:useLocalDpi xmlns:a14="http://schemas.microsoft.com/office/drawing/2010/main" val="0"/>
@@ -9010,10 +9902,7 @@
     <w:p>
       <w:pPr>
         <w:pStyle w:val="Retraitcorpsdetexte3"/>
-        <w:numPr>
-          <w:ilvl w:val="0"/>
-          <w:numId w:val="11"/>
-        </w:numPr>
+        <w:ind w:left="0"/>
       </w:pPr>
       <w:r>
         <w:rPr>
@@ -9021,18 +9910,18 @@
         </w:rPr>
         <w:lastRenderedPageBreak/>
         <w:drawing>
-          <wp:anchor distT="0" distB="0" distL="114300" distR="114300" simplePos="0" relativeHeight="251716608" behindDoc="0" locked="0" layoutInCell="1" allowOverlap="1">
+          <wp:anchor distT="0" distB="0" distL="114300" distR="114300" simplePos="0" relativeHeight="251769856" behindDoc="0" locked="0" layoutInCell="1" allowOverlap="1">
             <wp:simplePos x="0" y="0"/>
             <wp:positionH relativeFrom="margin">
-              <wp:align>center</wp:align>
+              <wp:align>left</wp:align>
             </wp:positionH>
             <wp:positionV relativeFrom="paragraph">
-              <wp:posOffset>225121</wp:posOffset>
+              <wp:posOffset>670560</wp:posOffset>
             </wp:positionV>
-            <wp:extent cx="4381500" cy="1548765"/>
+            <wp:extent cx="3437890" cy="935355"/>
             <wp:effectExtent l="0" t="0" r="0" b="0"/>
             <wp:wrapTopAndBottom/>
-            <wp:docPr id="16" name="Image 16"/>
+            <wp:docPr id="57" name="Image 57"/>
             <wp:cNvGraphicFramePr>
               <a:graphicFrameLocks xmlns:a="http://schemas.openxmlformats.org/drawingml/2006/main" noChangeAspect="1"/>
             </wp:cNvGraphicFramePr>
@@ -9040,7 +9929,85 @@
               <a:graphicData uri="http://schemas.openxmlformats.org/drawingml/2006/picture">
                 <pic:pic xmlns:pic="http://schemas.openxmlformats.org/drawingml/2006/picture">
                   <pic:nvPicPr>
-                    <pic:cNvPr id="16" name="structo-calcul.PNG"/>
+                    <pic:cNvPr id="57" name="schema-binaire-gray.PNG"/>
+                    <pic:cNvPicPr/>
+                  </pic:nvPicPr>
+                  <pic:blipFill>
+                    <a:blip r:embed="rId23">
+                      <a:extLst>
+                        <a:ext uri="{28A0092B-C50C-407E-A947-70E740481C1C}">
+                          <a14:useLocalDpi xmlns:a14="http://schemas.microsoft.com/office/drawing/2010/main" val="0"/>
+                        </a:ext>
+                      </a:extLst>
+                    </a:blip>
+                    <a:stretch>
+                      <a:fillRect/>
+                    </a:stretch>
+                  </pic:blipFill>
+                  <pic:spPr>
+                    <a:xfrm>
+                      <a:off x="0" y="0"/>
+                      <a:ext cx="3437890" cy="935355"/>
+                    </a:xfrm>
+                    <a:prstGeom prst="rect">
+                      <a:avLst/>
+                    </a:prstGeom>
+                  </pic:spPr>
+                </pic:pic>
+              </a:graphicData>
+            </a:graphic>
+            <wp14:sizeRelH relativeFrom="margin">
+              <wp14:pctWidth>0</wp14:pctWidth>
+            </wp14:sizeRelH>
+            <wp14:sizeRelV relativeFrom="margin">
+              <wp14:pctHeight>0</wp14:pctHeight>
+            </wp14:sizeRelV>
+          </wp:anchor>
+        </w:drawing>
+      </w:r>
+      <w:r>
+        <w:t>Pour le code GRAY, Je garde aussi le principe donné en cours d’</w:t>
+      </w:r>
+      <w:r>
+        <w:t>ELEOC</w:t>
+      </w:r>
+      <w:r>
+        <w:t xml:space="preserve">. </w:t>
+      </w:r>
+      <w:r>
+        <w:t xml:space="preserve">Je convertis la valeur entrée par l’utilisateur en binaire. Ensuite je fais une addition logique entre le bit actuel et le bit précédent. Ce qui suis le schéma suivant. </w:t>
+      </w:r>
+    </w:p>
+    <w:p>
+      <w:pPr>
+        <w:pStyle w:val="Retraitcorpsdetexte3"/>
+        <w:ind w:left="0"/>
+      </w:pPr>
+      <w:r>
+        <w:rPr>
+          <w:noProof/>
+        </w:rPr>
+        <w:drawing>
+          <wp:anchor distT="0" distB="0" distL="114300" distR="114300" simplePos="0" relativeHeight="251770880" behindDoc="0" locked="0" layoutInCell="1" allowOverlap="1">
+            <wp:simplePos x="0" y="0"/>
+            <wp:positionH relativeFrom="margin">
+              <wp:align>center</wp:align>
+            </wp:positionH>
+            <wp:positionV relativeFrom="paragraph">
+              <wp:posOffset>1169182</wp:posOffset>
+            </wp:positionV>
+            <wp:extent cx="6430645" cy="2264410"/>
+            <wp:effectExtent l="0" t="0" r="8255" b="2540"/>
+            <wp:wrapTopAndBottom/>
+            <wp:docPr id="63" name="Image 63"/>
+            <wp:cNvGraphicFramePr>
+              <a:graphicFrameLocks xmlns:a="http://schemas.openxmlformats.org/drawingml/2006/main" noChangeAspect="1"/>
+            </wp:cNvGraphicFramePr>
+            <a:graphic xmlns:a="http://schemas.openxmlformats.org/drawingml/2006/main">
+              <a:graphicData uri="http://schemas.openxmlformats.org/drawingml/2006/picture">
+                <pic:pic xmlns:pic="http://schemas.openxmlformats.org/drawingml/2006/picture">
+                  <pic:nvPicPr>
+                    <pic:cNvPr id="63" name="structo-conv-GRAY.PNG"/>
                     <pic:cNvPicPr/>
                   </pic:nvPicPr>
                   <pic:blipFill>
@@ -9058,7 +10025,7 @@
                   <pic:spPr>
                     <a:xfrm>
                       <a:off x="0" y="0"/>
-                      <a:ext cx="4381500" cy="1548765"/>
+                      <a:ext cx="6430645" cy="2264410"/>
                     </a:xfrm>
                     <a:prstGeom prst="rect">
                       <a:avLst/>
@@ -9077,13 +10044,13 @@
         </w:drawing>
       </w:r>
       <w:r>
-        <w:t>La méthode Calcul</w:t>
+        <w:t>Ce qui donne le structogramme suivant pour la fonction binaireToGray</w:t>
       </w:r>
     </w:p>
     <w:p>
       <w:pPr>
         <w:pStyle w:val="Retraitcorpsdetexte3"/>
-        <w:ind w:left="720"/>
+        <w:ind w:left="0"/>
       </w:pPr>
     </w:p>
     <w:p>
@@ -9095,31 +10062,31 @@
         </w:numPr>
       </w:pPr>
       <w:r>
-        <w:t>La méthode Affichage</w:t>
+        <w:t>La méthode Calcul</w:t>
       </w:r>
     </w:p>
     <w:p>
       <w:pPr>
         <w:pStyle w:val="Retraitcorpsdetexte3"/>
-        <w:ind w:left="0"/>
+        <w:ind w:left="720"/>
       </w:pPr>
       <w:r>
         <w:rPr>
           <w:noProof/>
         </w:rPr>
         <w:drawing>
-          <wp:anchor distT="0" distB="0" distL="114300" distR="114300" simplePos="0" relativeHeight="251717632" behindDoc="0" locked="0" layoutInCell="1" allowOverlap="1">
+          <wp:anchor distT="0" distB="0" distL="114300" distR="114300" simplePos="0" relativeHeight="251771904" behindDoc="0" locked="0" layoutInCell="1" allowOverlap="1">
             <wp:simplePos x="0" y="0"/>
             <wp:positionH relativeFrom="margin">
-              <wp:posOffset>660400</wp:posOffset>
+              <wp:align>center</wp:align>
             </wp:positionH>
             <wp:positionV relativeFrom="paragraph">
-              <wp:posOffset>47239</wp:posOffset>
+              <wp:posOffset>475665</wp:posOffset>
             </wp:positionV>
-            <wp:extent cx="4436828" cy="1291425"/>
-            <wp:effectExtent l="0" t="0" r="1905" b="4445"/>
+            <wp:extent cx="4827905" cy="2211705"/>
+            <wp:effectExtent l="0" t="0" r="0" b="0"/>
             <wp:wrapTopAndBottom/>
-            <wp:docPr id="17" name="Image 17"/>
+            <wp:docPr id="68" name="Image 68"/>
             <wp:cNvGraphicFramePr>
               <a:graphicFrameLocks xmlns:a="http://schemas.openxmlformats.org/drawingml/2006/main" noChangeAspect="1"/>
             </wp:cNvGraphicFramePr>
@@ -9127,7 +10094,7 @@
               <a:graphicData uri="http://schemas.openxmlformats.org/drawingml/2006/picture">
                 <pic:pic xmlns:pic="http://schemas.openxmlformats.org/drawingml/2006/picture">
                   <pic:nvPicPr>
-                    <pic:cNvPr id="17" name="structo-affiche.PNG"/>
+                    <pic:cNvPr id="68" name="structo-calcul.PNG"/>
                     <pic:cNvPicPr/>
                   </pic:nvPicPr>
                   <pic:blipFill>
@@ -9145,7 +10112,7 @@
                   <pic:spPr>
                     <a:xfrm>
                       <a:off x="0" y="0"/>
-                      <a:ext cx="4436828" cy="1291425"/>
+                      <a:ext cx="4827905" cy="2211705"/>
                     </a:xfrm>
                     <a:prstGeom prst="rect">
                       <a:avLst/>
@@ -9154,32 +10121,66 @@
                 </pic:pic>
               </a:graphicData>
             </a:graphic>
+            <wp14:sizeRelH relativeFrom="margin">
+              <wp14:pctWidth>0</wp14:pctWidth>
+            </wp14:sizeRelH>
+            <wp14:sizeRelV relativeFrom="margin">
+              <wp14:pctHeight>0</wp14:pctHeight>
+            </wp14:sizeRelV>
           </wp:anchor>
         </w:drawing>
       </w:r>
+      <w:r>
+        <w:t xml:space="preserve">Comme marqué dans le chapitre 4.2.1, j’ai complétement remanié le système de calcul et d’affichage. </w:t>
+      </w:r>
     </w:p>
     <w:p>
       <w:pPr>
         <w:pStyle w:val="Retraitcorpsdetexte3"/>
-        <w:ind w:left="0"/>
-      </w:pPr>
+        <w:ind w:left="720"/>
+      </w:pPr>
+    </w:p>
+    <w:p>
+      <w:pPr>
+        <w:pStyle w:val="Retraitcorpsdetexte3"/>
+        <w:ind w:left="720"/>
+      </w:pPr>
+      <w:r>
+        <w:t>Pour détailler comment fonctionne la version détaillée du calcul, voici le structogramme de la fonction addition.</w:t>
+      </w:r>
+    </w:p>
+    <w:p>
+      <w:pPr>
+        <w:pStyle w:val="Retraitcorpsdetexte3"/>
+        <w:ind w:left="720"/>
+      </w:pPr>
+    </w:p>
+    <w:p>
+      <w:pPr>
+        <w:pStyle w:val="Retraitcorpsdetexte3"/>
+        <w:ind w:left="720"/>
+      </w:pPr>
+      <w:r>
+        <w:lastRenderedPageBreak/>
+        <w:t>Chaque opération fonctionnera sur le même système.</w:t>
+      </w:r>
       <w:r>
         <w:rPr>
           <w:noProof/>
         </w:rPr>
         <w:drawing>
-          <wp:anchor distT="0" distB="0" distL="114300" distR="114300" simplePos="0" relativeHeight="251718656" behindDoc="0" locked="0" layoutInCell="1" allowOverlap="1">
+          <wp:anchor distT="0" distB="0" distL="114300" distR="114300" simplePos="0" relativeHeight="251772928" behindDoc="0" locked="0" layoutInCell="1" allowOverlap="1">
             <wp:simplePos x="0" y="0"/>
-            <wp:positionH relativeFrom="margin">
-              <wp:align>center</wp:align>
+            <wp:positionH relativeFrom="column">
+              <wp:posOffset>460537</wp:posOffset>
             </wp:positionH>
             <wp:positionV relativeFrom="paragraph">
-              <wp:posOffset>647700</wp:posOffset>
+              <wp:posOffset>738</wp:posOffset>
             </wp:positionV>
-            <wp:extent cx="5562600" cy="1697355"/>
-            <wp:effectExtent l="0" t="0" r="0" b="0"/>
+            <wp:extent cx="4710224" cy="2772645"/>
+            <wp:effectExtent l="0" t="0" r="0" b="8890"/>
             <wp:wrapTopAndBottom/>
-            <wp:docPr id="25" name="Image 25"/>
+            <wp:docPr id="16" name="Image 16"/>
             <wp:cNvGraphicFramePr>
               <a:graphicFrameLocks xmlns:a="http://schemas.openxmlformats.org/drawingml/2006/main" noChangeAspect="1"/>
             </wp:cNvGraphicFramePr>
@@ -9187,7 +10188,7 @@
               <a:graphicData uri="http://schemas.openxmlformats.org/drawingml/2006/picture">
                 <pic:pic xmlns:pic="http://schemas.openxmlformats.org/drawingml/2006/picture">
                   <pic:nvPicPr>
-                    <pic:cNvPr id="25" name="Capture.PNG"/>
+                    <pic:cNvPr id="16" name="structo-addition.PNG"/>
                     <pic:cNvPicPr/>
                   </pic:nvPicPr>
                   <pic:blipFill>
@@ -9205,7 +10206,70 @@
                   <pic:spPr>
                     <a:xfrm>
                       <a:off x="0" y="0"/>
-                      <a:ext cx="5562600" cy="1697355"/>
+                      <a:ext cx="4710224" cy="2772645"/>
+                    </a:xfrm>
+                    <a:prstGeom prst="rect">
+                      <a:avLst/>
+                    </a:prstGeom>
+                  </pic:spPr>
+                </pic:pic>
+              </a:graphicData>
+            </a:graphic>
+          </wp:anchor>
+        </w:drawing>
+      </w:r>
+    </w:p>
+    <w:p>
+      <w:pPr>
+        <w:pStyle w:val="Retraitcorpsdetexte3"/>
+        <w:numPr>
+          <w:ilvl w:val="0"/>
+          <w:numId w:val="11"/>
+        </w:numPr>
+      </w:pPr>
+      <w:r>
+        <w:rPr>
+          <w:noProof/>
+        </w:rPr>
+        <w:drawing>
+          <wp:anchor distT="0" distB="0" distL="114300" distR="114300" simplePos="0" relativeHeight="251773952" behindDoc="0" locked="0" layoutInCell="1" allowOverlap="1">
+            <wp:simplePos x="0" y="0"/>
+            <wp:positionH relativeFrom="margin">
+              <wp:align>left</wp:align>
+            </wp:positionH>
+            <wp:positionV relativeFrom="paragraph">
+              <wp:posOffset>364490</wp:posOffset>
+            </wp:positionV>
+            <wp:extent cx="2960370" cy="2360295"/>
+            <wp:effectExtent l="0" t="0" r="0" b="1905"/>
+            <wp:wrapTopAndBottom/>
+            <wp:docPr id="72" name="Image 72"/>
+            <wp:cNvGraphicFramePr>
+              <a:graphicFrameLocks xmlns:a="http://schemas.openxmlformats.org/drawingml/2006/main" noChangeAspect="1"/>
+            </wp:cNvGraphicFramePr>
+            <a:graphic xmlns:a="http://schemas.openxmlformats.org/drawingml/2006/main">
+              <a:graphicData uri="http://schemas.openxmlformats.org/drawingml/2006/picture">
+                <pic:pic xmlns:pic="http://schemas.openxmlformats.org/drawingml/2006/picture">
+                  <pic:nvPicPr>
+                    <pic:cNvPr id="72" name="structo-affiche.PNG"/>
+                    <pic:cNvPicPr/>
+                  </pic:nvPicPr>
+                  <pic:blipFill>
+                    <a:blip r:embed="rId27">
+                      <a:extLst>
+                        <a:ext uri="{28A0092B-C50C-407E-A947-70E740481C1C}">
+                          <a14:useLocalDpi xmlns:a14="http://schemas.microsoft.com/office/drawing/2010/main" val="0"/>
+                        </a:ext>
+                      </a:extLst>
+                    </a:blip>
+                    <a:stretch>
+                      <a:fillRect/>
+                    </a:stretch>
+                  </pic:blipFill>
+                  <pic:spPr>
+                    <a:xfrm>
+                      <a:off x="0" y="0"/>
+                      <a:ext cx="2960370" cy="2360295"/>
                     </a:xfrm>
                     <a:prstGeom prst="rect">
                       <a:avLst/>
@@ -9224,6 +10288,21 @@
         </w:drawing>
       </w:r>
       <w:r>
+        <w:t>La méthode Affichage</w:t>
+      </w:r>
+    </w:p>
+    <w:p>
+      <w:pPr>
+        <w:pStyle w:val="Retraitcorpsdetexte3"/>
+        <w:ind w:left="0"/>
+      </w:pPr>
+    </w:p>
+    <w:p>
+      <w:pPr>
+        <w:pStyle w:val="Retraitcorpsdetexte3"/>
+        <w:ind w:left="0"/>
+      </w:pPr>
+      <w:r>
         <w:t>Pour la méthode d’affichage, je vais me baser sur le document utilisé en ELEOC. Il arrive à montrer de manière précise comment sont effectué</w:t>
       </w:r>
       <w:r>
@@ -9235,11 +10314,37 @@
     </w:p>
     <w:p>
       <w:pPr>
+        <w:pStyle w:val="Retraitcorpsdetexte3"/>
+        <w:ind w:left="0"/>
+        <w:rPr>
+          <w:b/>
+        </w:rPr>
+      </w:pPr>
+      <w:r>
+        <w:t xml:space="preserve">Pour le placement se sera surement des textbox qui seront utilisées. Mais si une meilleure alternative est trouvée, il en </w:t>
+      </w:r>
+      <w:r>
+        <w:t>sera</w:t>
+      </w:r>
+      <w:r>
+        <w:t xml:space="preserve"> fait mention dans le chapitre </w:t>
+      </w:r>
+      <w:r>
+        <w:rPr>
+          <w:b/>
+        </w:rPr>
+        <w:t>NOCHAPITRE.</w:t>
+      </w:r>
+    </w:p>
+    <w:p>
+      <w:pPr>
         <w:pStyle w:val="Titre3"/>
       </w:pPr>
+      <w:bookmarkStart w:id="22" w:name="_Toc482972959"/>
       <w:r>
         <w:t>Développement</w:t>
       </w:r>
+      <w:bookmarkEnd w:id="22"/>
     </w:p>
     <w:p>
       <w:r>
@@ -9250,15 +10355,16 @@
       <w:pPr>
         <w:pStyle w:val="Titre2"/>
       </w:pPr>
-      <w:bookmarkStart w:id="22" w:name="_Toc532179967"/>
-      <w:bookmarkStart w:id="23" w:name="_Toc165969651"/>
-      <w:bookmarkStart w:id="24" w:name="_Toc482185339"/>
-      <w:r>
+      <w:bookmarkStart w:id="23" w:name="_Toc532179967"/>
+      <w:bookmarkStart w:id="24" w:name="_Toc165969651"/>
+      <w:bookmarkStart w:id="25" w:name="_Toc482972960"/>
+      <w:r>
+        <w:lastRenderedPageBreak/>
         <w:t>Conception des tests</w:t>
       </w:r>
-      <w:bookmarkEnd w:id="22"/>
       <w:bookmarkEnd w:id="23"/>
       <w:bookmarkEnd w:id="24"/>
+      <w:bookmarkEnd w:id="25"/>
     </w:p>
     <w:p>
       <w:r>
@@ -9291,7 +10397,6 @@
     </w:p>
     <w:p>
       <w:r>
-        <w:lastRenderedPageBreak/>
         <w:t xml:space="preserve">Pour la grille elle comportera une série de manipulations, bonnes ou mauvaises, pour vérifier le bon fonctionnement </w:t>
       </w:r>
     </w:p>
@@ -9299,8 +10404,8 @@
       <w:pPr>
         <w:pStyle w:val="Titre2"/>
       </w:pPr>
-      <w:bookmarkStart w:id="25" w:name="_Toc482185340"/>
       <w:bookmarkStart w:id="26" w:name="_Toc532179961"/>
+      <w:bookmarkStart w:id="27" w:name="_Toc482972961"/>
       <w:r>
         <w:t>Planification</w:t>
       </w:r>
@@ -9310,7 +10415,7 @@
       <w:r>
         <w:t>e</w:t>
       </w:r>
-      <w:bookmarkEnd w:id="25"/>
+      <w:bookmarkEnd w:id="27"/>
     </w:p>
     <w:p>
       <w:pPr>
@@ -9348,37 +10453,42 @@
       <w:pPr>
         <w:pStyle w:val="Titre1"/>
       </w:pPr>
-      <w:bookmarkStart w:id="27" w:name="_Toc532179964"/>
-      <w:bookmarkStart w:id="28" w:name="_Toc165969648"/>
-      <w:bookmarkStart w:id="29" w:name="_Toc482185341"/>
+      <w:bookmarkStart w:id="28" w:name="_Toc532179964"/>
+      <w:bookmarkStart w:id="29" w:name="_Toc165969648"/>
+      <w:bookmarkStart w:id="30" w:name="_Toc482972962"/>
       <w:bookmarkEnd w:id="26"/>
       <w:r>
         <w:t>Réalisation</w:t>
       </w:r>
-      <w:bookmarkEnd w:id="27"/>
       <w:bookmarkEnd w:id="28"/>
       <w:bookmarkEnd w:id="29"/>
+      <w:bookmarkEnd w:id="30"/>
     </w:p>
     <w:p>
       <w:pPr>
         <w:pStyle w:val="Titre2"/>
       </w:pPr>
-      <w:bookmarkStart w:id="30" w:name="_Toc532179965"/>
-      <w:bookmarkStart w:id="31" w:name="_Toc165969649"/>
-      <w:bookmarkStart w:id="32" w:name="_Toc482185342"/>
+      <w:bookmarkStart w:id="31" w:name="_Toc532179965"/>
+      <w:bookmarkStart w:id="32" w:name="_Toc165969649"/>
+      <w:bookmarkStart w:id="33" w:name="_Toc482972963"/>
       <w:r>
         <w:t>Dossier de Réalisation</w:t>
       </w:r>
-      <w:bookmarkEnd w:id="30"/>
       <w:bookmarkEnd w:id="31"/>
       <w:bookmarkEnd w:id="32"/>
+      <w:bookmarkEnd w:id="33"/>
     </w:p>
     <w:p>
       <w:pPr>
         <w:pStyle w:val="Titre3"/>
       </w:pPr>
-      <w:r>
-        <w:t xml:space="preserve">Listes des outils </w:t>
+      <w:bookmarkStart w:id="34" w:name="_Toc482972964"/>
+      <w:r>
+        <w:t>Listes des outils</w:t>
+      </w:r>
+      <w:bookmarkEnd w:id="34"/>
+      <w:r>
+        <w:t xml:space="preserve"> </w:t>
       </w:r>
     </w:p>
     <w:p>
@@ -9412,22 +10522,62 @@
       <w:pPr>
         <w:pStyle w:val="Titre3"/>
       </w:pPr>
+      <w:bookmarkStart w:id="35" w:name="_Toc482972965"/>
       <w:r>
         <w:t>Programme</w:t>
       </w:r>
+      <w:bookmarkEnd w:id="35"/>
     </w:p>
     <w:p>
       <w:r>
         <w:t>Les fichiers contenant le code sources sont disponible sur le git ou dans les annexes. Dans cette partie je vais reprendre les méthodes les plus intéressantes et les décrire dans le détail.</w:t>
       </w:r>
     </w:p>
+    <w:p/>
     <w:p>
       <w:pPr>
         <w:pStyle w:val="Titre3"/>
       </w:pPr>
       <w:r>
+        <w:lastRenderedPageBreak/>
+        <w:t>Nombre à virgule</w:t>
+      </w:r>
+    </w:p>
+    <w:p>
+      <w:r>
+        <w:t>Pour le moment les nombres à virgule flottante ne fonctionne pas. La fonction de base de c# ne supporte pas les variables de format « Float » ou « Double ».</w:t>
+      </w:r>
+    </w:p>
+    <w:p/>
+    <w:p>
+      <w:r>
+        <w:t xml:space="preserve">Cependant une alternative à l’aide d’un tableau de bits est envisageable. Cela rendrait Le développement un peu plus long. En effectuant des recherches, j’ai trouvé une méthode </w:t>
+      </w:r>
+      <w:r>
+        <w:t xml:space="preserve">qui permet de passer d’un nombre à virgule décimal au tableau de bits, mais impossible de le transformer en un autre format. </w:t>
+      </w:r>
+    </w:p>
+    <w:p/>
+    <w:p>
+      <w:r>
+        <w:t xml:space="preserve">Une fois l’affichage terminé, je me pencherais plus </w:t>
+      </w:r>
+      <w:r>
+        <w:t>en profondeur</w:t>
+      </w:r>
+      <w:r>
+        <w:t xml:space="preserve"> sur ce problème.</w:t>
+      </w:r>
+    </w:p>
+    <w:p>
+      <w:pPr>
+        <w:pStyle w:val="Titre3"/>
+      </w:pPr>
+      <w:bookmarkStart w:id="36" w:name="_Toc482972966"/>
+      <w:r>
         <w:t>Fonction Décimal -&gt; BCD</w:t>
       </w:r>
+      <w:bookmarkEnd w:id="36"/>
     </w:p>
     <w:p>
       <w:pPr>
@@ -9463,7 +10613,7 @@
                     <pic:cNvPicPr/>
                   </pic:nvPicPr>
                   <pic:blipFill rotWithShape="1">
-                    <a:blip r:embed="rId27">
+                    <a:blip r:embed="rId28">
                       <a:extLst>
                         <a:ext uri="{28A0092B-C50C-407E-A947-70E740481C1C}">
                           <a14:useLocalDpi xmlns:a14="http://schemas.microsoft.com/office/drawing/2010/main" val="0"/>
@@ -9506,7 +10656,6 @@
     <w:p/>
     <w:p>
       <w:r>
-        <w:lastRenderedPageBreak/>
         <w:t xml:space="preserve">La valeur entrée par l’utilisateur, est envoyée dans la méthode sous forme de tableau « String ». La première boucle commence, elle a pour effet de prendre chaque chiffre de la valeur pour ensuite la convertir en binaire. Une fois la conversion en binaire effectuée, cette nouvelle valeur est stockée dans une variable temporaire (appelé « temp »). Le code BCD nécessite 4 bit et dépendant de la valeur il </w:t>
       </w:r>
       <w:r>
@@ -9524,10 +10673,12 @@
       <w:pPr>
         <w:pStyle w:val="Titre3"/>
       </w:pPr>
+      <w:bookmarkStart w:id="37" w:name="_Toc482972967"/>
       <w:r>
         <w:rPr>
           <w:noProof/>
         </w:rPr>
+        <w:lastRenderedPageBreak/>
         <w:drawing>
           <wp:anchor distT="0" distB="0" distL="114300" distR="114300" simplePos="0" relativeHeight="251767808" behindDoc="0" locked="0" layoutInCell="1" allowOverlap="1">
             <wp:simplePos x="0" y="0"/>
@@ -9552,7 +10703,7 @@
                     <pic:cNvPicPr/>
                   </pic:nvPicPr>
                   <pic:blipFill rotWithShape="1">
-                    <a:blip r:embed="rId28">
+                    <a:blip r:embed="rId29">
                       <a:extLst>
                         <a:ext uri="{28A0092B-C50C-407E-A947-70E740481C1C}">
                           <a14:useLocalDpi xmlns:a14="http://schemas.microsoft.com/office/drawing/2010/main" val="0"/>
@@ -9600,6 +10751,7 @@
       <w:r>
         <w:t xml:space="preserve"> -&gt; GRAY</w:t>
       </w:r>
+      <w:bookmarkEnd w:id="37"/>
     </w:p>
     <w:p/>
     <w:p>
@@ -9650,9 +10802,11 @@
       <w:pPr>
         <w:pStyle w:val="Titre3"/>
       </w:pPr>
+      <w:bookmarkStart w:id="38" w:name="_Toc482972968"/>
       <w:r>
         <w:t>Fonction convertToAll</w:t>
       </w:r>
+      <w:bookmarkEnd w:id="38"/>
     </w:p>
     <w:p>
       <w:r>
@@ -9710,7 +10864,6 @@
         </w:numPr>
       </w:pPr>
       <w:r>
-        <w:lastRenderedPageBreak/>
         <w:t>Hexadécimal</w:t>
       </w:r>
     </w:p>
@@ -9756,16 +10909,16 @@
         </w:rPr>
         <w:t>A COMPLETER AVEC LES SCREENS</w:t>
       </w:r>
-      <w:bookmarkStart w:id="33" w:name="_GoBack"/>
-      <w:bookmarkEnd w:id="33"/>
     </w:p>
     <w:p>
       <w:pPr>
         <w:pStyle w:val="Titre3"/>
       </w:pPr>
+      <w:bookmarkStart w:id="39" w:name="_Toc482972969"/>
       <w:r>
         <w:t>Méthode des Calcules</w:t>
       </w:r>
+      <w:bookmarkEnd w:id="39"/>
     </w:p>
     <w:p>
       <w:r>
@@ -9799,6 +10952,7 @@
         </w:numPr>
       </w:pPr>
       <w:r>
+        <w:lastRenderedPageBreak/>
         <w:t>Soustraction</w:t>
       </w:r>
     </w:p>
@@ -9839,9 +10993,11 @@
       <w:pPr>
         <w:pStyle w:val="Titre3"/>
       </w:pPr>
+      <w:bookmarkStart w:id="40" w:name="_Toc482972970"/>
       <w:r>
         <w:t>Fonction addValue</w:t>
       </w:r>
+      <w:bookmarkEnd w:id="40"/>
     </w:p>
     <w:p>
       <w:pPr>
@@ -9897,9 +11053,11 @@
       <w:pPr>
         <w:pStyle w:val="Titre3"/>
       </w:pPr>
+      <w:bookmarkStart w:id="41" w:name="_Toc482972971"/>
       <w:r>
         <w:t>Fonction substractValue</w:t>
       </w:r>
+      <w:bookmarkEnd w:id="41"/>
     </w:p>
     <w:p>
       <w:pPr>
@@ -9931,48 +11089,199 @@
     </w:p>
     <w:p>
       <w:pPr>
+        <w:rPr>
+          <w:b/>
+        </w:rPr>
+      </w:pPr>
+    </w:p>
+    <w:p>
+      <w:pPr>
+        <w:pStyle w:val="Titre3"/>
+      </w:pPr>
+      <w:r>
+        <w:t xml:space="preserve"> </w:t>
+      </w:r>
+      <w:r>
+        <w:t>Fonction multiplicateValue</w:t>
+      </w:r>
+    </w:p>
+    <w:p>
+      <w:r>
+        <w:t xml:space="preserve">Pour cette fonction, le principal problème à été de séparer les retenues du nombre à ajouter au résultat. </w:t>
+      </w:r>
+      <w:r>
+        <w:t>Car si dans l’addition, une retenue est toujours égale à 1 ou 0, là il se peut que la retenue vaille 9.</w:t>
+      </w:r>
+      <w:r>
+        <w:t xml:space="preserve"> Pour contrer ce problème j’ai mis en place un système de tableau à 2 dimension.</w:t>
+      </w:r>
+    </w:p>
+    <w:p/>
+    <w:p>
+      <w:r>
+        <w:t>Dans le cas d’une valeur à 2 chiffre, l’index 1 du tableau est consacré aux retenues du premier chiffre et l’index 0 aux retenues du deuxième. Les resultat sont stockée dans un tableau de string.</w:t>
+      </w:r>
+    </w:p>
+    <w:p/>
+    <w:p>
+      <w:r>
+        <w:t xml:space="preserve">Une fois les multiplications faites, une additionne tous les strings contenu dans le tableau, est cela nous donne le résultat final. </w:t>
+      </w:r>
+      <w:r>
+        <w:rPr>
+          <w:b/>
+        </w:rPr>
+        <w:t xml:space="preserve">A </w:t>
+      </w:r>
+      <w:r>
+        <w:rPr>
+          <w:b/>
+        </w:rPr>
+        <w:t>compléter</w:t>
+      </w:r>
+      <w:r>
+        <w:rPr>
+          <w:b/>
+        </w:rPr>
+        <w:t xml:space="preserve"> avec les </w:t>
+      </w:r>
+      <w:r>
+        <w:rPr>
+          <w:b/>
+        </w:rPr>
+        <w:t>sce</w:t>
+      </w:r>
+      <w:bookmarkStart w:id="42" w:name="_GoBack"/>
+      <w:bookmarkEnd w:id="42"/>
+      <w:r>
+        <w:rPr>
+          <w:b/>
+        </w:rPr>
+        <w:t>ens</w:t>
+      </w:r>
+      <w:r>
+        <w:rPr>
+          <w:b/>
+        </w:rPr>
+        <w:t>.</w:t>
+      </w:r>
+      <w:r>
+        <w:t xml:space="preserve"> </w:t>
+      </w:r>
+    </w:p>
+    <w:p>
+      <w:pPr>
         <w:pStyle w:val="Titre2"/>
       </w:pPr>
-      <w:bookmarkStart w:id="34" w:name="_Toc532179960"/>
-      <w:bookmarkStart w:id="35" w:name="_Toc165969644"/>
-      <w:bookmarkStart w:id="36" w:name="_Toc482185343"/>
+      <w:bookmarkStart w:id="43" w:name="_Toc532179960"/>
+      <w:bookmarkStart w:id="44" w:name="_Toc165969644"/>
+      <w:bookmarkStart w:id="45" w:name="_Toc482972972"/>
+      <w:r>
+        <w:t>Modifications</w:t>
+      </w:r>
+      <w:bookmarkEnd w:id="43"/>
+      <w:bookmarkEnd w:id="44"/>
+      <w:bookmarkEnd w:id="45"/>
+    </w:p>
+    <w:p>
+      <w:pPr>
+        <w:pStyle w:val="Titre3"/>
+      </w:pPr>
+      <w:bookmarkStart w:id="46" w:name="_Toc482972973"/>
+      <w:r>
+        <w:t>La Methode pour les opérations</w:t>
+      </w:r>
+      <w:bookmarkEnd w:id="46"/>
+    </w:p>
+    <w:p>
+      <w:r>
+        <w:t xml:space="preserve">Le 18.05.2017, j’ai décidé de changer le fonctionnement de la form Calculator. En effet, effectuer les opérations pour ensuite les afficher de manière détaillée me semblait une perte de temps. </w:t>
+      </w:r>
+    </w:p>
+    <w:p/>
+    <w:p>
+      <w:r>
+        <w:t>C’est pour cela que j’ai décidé de complexifier les fonctions de calcule, cela me permettra de gagner du temps sur les affichages. Selon le structogramme de la méthode, je devais effectuer l’opération avant de l’afficher de manière détaillée. Maintenant le programme fonctionne de la manière suivante. Les opérations sont déjà effectuées de manière détaillée et je n’ai plus qu’as afficher les éléments suivants :</w:t>
+      </w:r>
+    </w:p>
+    <w:p>
+      <w:pPr>
+        <w:pStyle w:val="Paragraphedeliste"/>
+        <w:numPr>
+          <w:ilvl w:val="0"/>
+          <w:numId w:val="8"/>
+        </w:numPr>
+      </w:pPr>
+      <w:r>
+        <w:t>Valeurs 1</w:t>
+      </w:r>
+    </w:p>
+    <w:p>
+      <w:pPr>
+        <w:pStyle w:val="Paragraphedeliste"/>
+        <w:numPr>
+          <w:ilvl w:val="0"/>
+          <w:numId w:val="8"/>
+        </w:numPr>
+      </w:pPr>
       <w:r>
         <w:lastRenderedPageBreak/>
-        <w:t>Modifications</w:t>
-      </w:r>
-      <w:bookmarkEnd w:id="34"/>
-      <w:bookmarkEnd w:id="35"/>
-      <w:bookmarkEnd w:id="36"/>
+        <w:t>Valeurs 2</w:t>
+      </w:r>
+    </w:p>
+    <w:p>
+      <w:pPr>
+        <w:pStyle w:val="Paragraphedeliste"/>
+        <w:numPr>
+          <w:ilvl w:val="0"/>
+          <w:numId w:val="8"/>
+        </w:numPr>
+      </w:pPr>
+      <w:r>
+        <w:t>Tableau des retenues</w:t>
+      </w:r>
+    </w:p>
+    <w:p>
+      <w:pPr>
+        <w:pStyle w:val="Paragraphedeliste"/>
+        <w:numPr>
+          <w:ilvl w:val="0"/>
+          <w:numId w:val="8"/>
+        </w:numPr>
+      </w:pPr>
+      <w:r>
+        <w:t>Le résultat</w:t>
+      </w:r>
     </w:p>
     <w:p>
       <w:pPr>
         <w:pStyle w:val="Titre1"/>
       </w:pPr>
-      <w:bookmarkStart w:id="37" w:name="_Toc532179966"/>
-      <w:bookmarkStart w:id="38" w:name="_Toc165969650"/>
-      <w:bookmarkStart w:id="39" w:name="_Toc482185344"/>
+      <w:bookmarkStart w:id="47" w:name="_Toc532179966"/>
+      <w:bookmarkStart w:id="48" w:name="_Toc165969650"/>
+      <w:bookmarkStart w:id="49" w:name="_Toc482972974"/>
       <w:r>
         <w:t>Tests</w:t>
       </w:r>
-      <w:bookmarkEnd w:id="37"/>
-      <w:bookmarkEnd w:id="38"/>
-      <w:bookmarkEnd w:id="39"/>
+      <w:bookmarkEnd w:id="47"/>
+      <w:bookmarkEnd w:id="48"/>
+      <w:bookmarkEnd w:id="49"/>
     </w:p>
     <w:p>
       <w:pPr>
         <w:pStyle w:val="Titre2"/>
       </w:pPr>
-      <w:bookmarkStart w:id="40" w:name="_Toc532179968"/>
-      <w:bookmarkStart w:id="41" w:name="_Toc165969652"/>
-      <w:bookmarkStart w:id="42" w:name="_Ref308525868"/>
-      <w:bookmarkStart w:id="43" w:name="_Toc482185345"/>
+      <w:bookmarkStart w:id="50" w:name="_Toc532179968"/>
+      <w:bookmarkStart w:id="51" w:name="_Toc165969652"/>
+      <w:bookmarkStart w:id="52" w:name="_Ref308525868"/>
+      <w:bookmarkStart w:id="53" w:name="_Toc482972975"/>
       <w:r>
         <w:t>Dossier des tests</w:t>
       </w:r>
-      <w:bookmarkEnd w:id="40"/>
-      <w:bookmarkEnd w:id="41"/>
-      <w:bookmarkEnd w:id="42"/>
-      <w:bookmarkEnd w:id="43"/>
+      <w:bookmarkEnd w:id="50"/>
+      <w:bookmarkEnd w:id="51"/>
+      <w:bookmarkEnd w:id="52"/>
+      <w:bookmarkEnd w:id="53"/>
     </w:p>
     <w:p>
       <w:pPr>
@@ -10100,28 +11409,28 @@
       <w:pPr>
         <w:pStyle w:val="Titre1"/>
       </w:pPr>
-      <w:bookmarkStart w:id="44" w:name="_Toc165969653"/>
-      <w:bookmarkStart w:id="45" w:name="_Toc482185346"/>
+      <w:bookmarkStart w:id="54" w:name="_Toc165969653"/>
+      <w:bookmarkStart w:id="55" w:name="_Toc482972976"/>
       <w:r>
         <w:t>Conclusion</w:t>
       </w:r>
-      <w:bookmarkEnd w:id="44"/>
-      <w:bookmarkEnd w:id="45"/>
+      <w:bookmarkEnd w:id="54"/>
+      <w:bookmarkEnd w:id="55"/>
     </w:p>
     <w:p>
       <w:pPr>
         <w:pStyle w:val="Titre2"/>
       </w:pPr>
-      <w:bookmarkStart w:id="46" w:name="_Toc165969654"/>
-      <w:bookmarkStart w:id="47" w:name="_Toc482185347"/>
+      <w:bookmarkStart w:id="56" w:name="_Toc165969654"/>
+      <w:bookmarkStart w:id="57" w:name="_Toc482972977"/>
       <w:r>
         <w:t xml:space="preserve">Bilan des </w:t>
       </w:r>
-      <w:bookmarkEnd w:id="46"/>
+      <w:bookmarkEnd w:id="56"/>
       <w:r>
         <w:t>fonctionnalités demandées</w:t>
       </w:r>
-      <w:bookmarkEnd w:id="47"/>
+      <w:bookmarkEnd w:id="57"/>
     </w:p>
     <w:p>
       <w:pPr>
@@ -10162,13 +11471,13 @@
       <w:pPr>
         <w:pStyle w:val="Titre2"/>
       </w:pPr>
-      <w:bookmarkStart w:id="48" w:name="_Toc165969655"/>
-      <w:bookmarkStart w:id="49" w:name="_Toc482185348"/>
+      <w:bookmarkStart w:id="58" w:name="_Toc165969655"/>
+      <w:bookmarkStart w:id="59" w:name="_Toc482972978"/>
       <w:r>
         <w:t>Bilan de la planification</w:t>
       </w:r>
-      <w:bookmarkEnd w:id="48"/>
-      <w:bookmarkEnd w:id="49"/>
+      <w:bookmarkEnd w:id="58"/>
+      <w:bookmarkEnd w:id="59"/>
     </w:p>
     <w:p>
       <w:pPr>
@@ -10208,13 +11517,13 @@
       <w:pPr>
         <w:pStyle w:val="Titre2"/>
       </w:pPr>
-      <w:bookmarkStart w:id="50" w:name="_Toc165969656"/>
-      <w:bookmarkStart w:id="51" w:name="_Toc482185349"/>
+      <w:bookmarkStart w:id="60" w:name="_Toc165969656"/>
+      <w:bookmarkStart w:id="61" w:name="_Toc482972979"/>
       <w:r>
         <w:t>Bilan personnel</w:t>
       </w:r>
-      <w:bookmarkEnd w:id="50"/>
-      <w:bookmarkEnd w:id="51"/>
+      <w:bookmarkEnd w:id="60"/>
+      <w:bookmarkEnd w:id="61"/>
     </w:p>
     <w:p>
       <w:pPr>
@@ -10328,29 +11637,29 @@
       <w:pPr>
         <w:pStyle w:val="Titre1"/>
       </w:pPr>
-      <w:bookmarkStart w:id="52" w:name="_Toc532179971"/>
-      <w:bookmarkStart w:id="53" w:name="_Toc165969657"/>
-      <w:bookmarkStart w:id="54" w:name="_Toc482185350"/>
+      <w:bookmarkStart w:id="62" w:name="_Toc532179971"/>
+      <w:bookmarkStart w:id="63" w:name="_Toc165969657"/>
+      <w:bookmarkStart w:id="64" w:name="_Toc482972980"/>
       <w:r>
         <w:t>Divers</w:t>
       </w:r>
-      <w:bookmarkEnd w:id="52"/>
-      <w:bookmarkEnd w:id="53"/>
-      <w:bookmarkEnd w:id="54"/>
+      <w:bookmarkEnd w:id="62"/>
+      <w:bookmarkEnd w:id="63"/>
+      <w:bookmarkEnd w:id="64"/>
     </w:p>
     <w:p>
       <w:pPr>
         <w:pStyle w:val="Titre2"/>
       </w:pPr>
-      <w:bookmarkStart w:id="55" w:name="_Toc532179972"/>
-      <w:bookmarkStart w:id="56" w:name="_Toc165969658"/>
-      <w:bookmarkStart w:id="57" w:name="_Toc482185351"/>
+      <w:bookmarkStart w:id="65" w:name="_Toc532179972"/>
+      <w:bookmarkStart w:id="66" w:name="_Toc165969658"/>
+      <w:bookmarkStart w:id="67" w:name="_Toc482972981"/>
       <w:r>
         <w:t>Journal de travail</w:t>
       </w:r>
-      <w:bookmarkEnd w:id="55"/>
-      <w:bookmarkEnd w:id="56"/>
-      <w:bookmarkEnd w:id="57"/>
+      <w:bookmarkEnd w:id="65"/>
+      <w:bookmarkEnd w:id="66"/>
+      <w:bookmarkEnd w:id="67"/>
     </w:p>
     <w:p>
       <w:pPr>
@@ -10387,12 +11696,12 @@
       <w:pPr>
         <w:pStyle w:val="Titre2"/>
       </w:pPr>
-      <w:bookmarkStart w:id="58" w:name="_Toc482185352"/>
+      <w:bookmarkStart w:id="68" w:name="_Toc482972982"/>
       <w:r>
         <w:lastRenderedPageBreak/>
         <w:t>Bibliographie</w:t>
       </w:r>
-      <w:bookmarkEnd w:id="58"/>
+      <w:bookmarkEnd w:id="68"/>
     </w:p>
     <w:p>
       <w:pPr>
@@ -10420,11 +11729,11 @@
       <w:pPr>
         <w:pStyle w:val="Titre2"/>
       </w:pPr>
-      <w:bookmarkStart w:id="59" w:name="_Toc482185353"/>
+      <w:bookmarkStart w:id="69" w:name="_Toc482972983"/>
       <w:r>
         <w:t>Webographie</w:t>
       </w:r>
-      <w:bookmarkEnd w:id="59"/>
+      <w:bookmarkEnd w:id="69"/>
     </w:p>
     <w:p>
       <w:pPr>
@@ -10446,7 +11755,7 @@
           <w:numId w:val="14"/>
         </w:numPr>
       </w:pPr>
-      <w:hyperlink r:id="rId29" w:history="1">
+      <w:hyperlink r:id="rId30" w:history="1">
         <w:r>
           <w:rPr>
             <w:rStyle w:val="Lienhypertexte"/>
@@ -10467,7 +11776,7 @@
           <w:numId w:val="14"/>
         </w:numPr>
       </w:pPr>
-      <w:hyperlink r:id="rId30" w:history="1">
+      <w:hyperlink r:id="rId31" w:history="1">
         <w:r>
           <w:rPr>
             <w:rStyle w:val="Lienhypertexte"/>
@@ -10489,11 +11798,11 @@
       <w:pPr>
         <w:pStyle w:val="Titre1"/>
       </w:pPr>
-      <w:bookmarkStart w:id="60" w:name="_Toc482185354"/>
+      <w:bookmarkStart w:id="70" w:name="_Toc482972984"/>
       <w:r>
         <w:t>Annexes</w:t>
       </w:r>
-      <w:bookmarkEnd w:id="60"/>
+      <w:bookmarkEnd w:id="70"/>
     </w:p>
     <w:p>
       <w:pPr>
@@ -10594,8 +11903,8 @@
       </w:r>
     </w:p>
     <w:sectPr>
-      <w:headerReference w:type="default" r:id="rId31"/>
-      <w:footerReference w:type="default" r:id="rId32"/>
+      <w:headerReference w:type="default" r:id="rId32"/>
+      <w:footerReference w:type="default" r:id="rId33"/>
       <w:pgSz w:w="11906" w:h="16838" w:code="9"/>
       <w:pgMar w:top="1276" w:right="1418" w:bottom="1276" w:left="1418" w:header="680" w:footer="680" w:gutter="0"/>
       <w:cols w:space="708"/>
@@ -10866,7 +12175,7 @@
               <w:noProof/>
               <w:szCs w:val="16"/>
             </w:rPr>
-            <w:t>15</w:t>
+            <w:t>18</w:t>
           </w:r>
           <w:r>
             <w:rPr>
@@ -10915,7 +12224,7 @@
               <w:noProof/>
               <w:szCs w:val="16"/>
             </w:rPr>
-            <w:t>17</w:t>
+            <w:t>19</w:t>
           </w:r>
           <w:r>
             <w:rPr>
@@ -11018,31 +12327,16 @@
             </w:rPr>
             <w:t xml:space="preserve">Version: </w:t>
           </w:r>
-          <w:r>
-            <w:fldChar w:fldCharType="begin"/>
-          </w:r>
-          <w:r>
-            <w:instrText xml:space="preserve"> REVNUM   \* MERGEFORMAT </w:instrText>
-          </w:r>
-          <w:r>
-            <w:fldChar w:fldCharType="separate"/>
-          </w:r>
-          <w:r>
-            <w:rPr>
-              <w:rFonts w:cs="Arial"/>
-              <w:noProof/>
-              <w:szCs w:val="16"/>
-            </w:rPr>
-            <w:t>1</w:t>
-          </w:r>
-          <w:r>
-            <w:rPr>
-              <w:rFonts w:cs="Arial"/>
-              <w:noProof/>
-              <w:szCs w:val="16"/>
-            </w:rPr>
-            <w:fldChar w:fldCharType="end"/>
-          </w:r>
+          <w:fldSimple w:instr=" REVNUM   \* MERGEFORMAT ">
+            <w:r>
+              <w:rPr>
+                <w:rFonts w:cs="Arial"/>
+                <w:noProof/>
+                <w:szCs w:val="16"/>
+              </w:rPr>
+              <w:t>1</w:t>
+            </w:r>
+          </w:fldSimple>
           <w:r>
             <w:rPr>
               <w:rFonts w:cs="Arial"/>
@@ -11077,7 +12371,7 @@
               <w:noProof/>
               <w:szCs w:val="16"/>
             </w:rPr>
-            <w:t>15.05.2017 10:40</w:t>
+            <w:t>19.05.2017 12:14</w:t>
           </w:r>
           <w:r>
             <w:rPr>
@@ -11103,35 +12397,22 @@
               <w:szCs w:val="16"/>
             </w:rPr>
           </w:pPr>
-          <w:r>
-            <w:fldChar w:fldCharType="begin"/>
-          </w:r>
-          <w:r>
-            <w:instrText xml:space="preserve"> FILENAME  \* FirstCap  \* MERGEFORMAT </w:instrText>
-          </w:r>
-          <w:r>
-            <w:fldChar w:fldCharType="separate"/>
-          </w:r>
-          <w:r>
-            <w:rPr>
-              <w:rFonts w:cs="Arial"/>
-              <w:noProof/>
-              <w:szCs w:val="16"/>
-            </w:rPr>
-            <w:t>R-RapportTpi</w:t>
-          </w:r>
-          <w:r>
-            <w:rPr>
-              <w:noProof/>
-            </w:rPr>
-            <w:t>.docx</w:t>
-          </w:r>
-          <w:r>
-            <w:rPr>
-              <w:noProof/>
-            </w:rPr>
-            <w:fldChar w:fldCharType="end"/>
-          </w:r>
+          <w:fldSimple w:instr=" FILENAME  \* FirstCap  \* MERGEFORMAT ">
+            <w:r>
+              <w:rPr>
+                <w:rFonts w:cs="Arial"/>
+                <w:noProof/>
+                <w:szCs w:val="16"/>
+              </w:rPr>
+              <w:t>R-RapportTpi</w:t>
+            </w:r>
+            <w:r>
+              <w:rPr>
+                <w:noProof/>
+              </w:rPr>
+              <w:t>.docx</w:t>
+            </w:r>
+          </w:fldSimple>
         </w:p>
       </w:tc>
     </w:tr>
@@ -11308,7 +12589,7 @@
         <v:path o:extrusionok="f" gradientshapeok="t" o:connecttype="rect"/>
         <o:lock v:ext="edit" aspectratio="t"/>
       </v:shapetype>
-      <v:shape id="_x0000_i1026" type="#_x0000_t75" style="width:11.25pt;height:11.25pt" o:bullet="t">
+      <v:shape id="_x0000_i1028" type="#_x0000_t75" style="width:11.25pt;height:11.25pt" o:bullet="t">
         <v:imagedata r:id="rId1" o:title="BD10263_"/>
       </v:shape>
     </w:pict>
@@ -14552,7 +15833,7 @@
 </file>
 
 <file path=customXml/itemProps1.xml><?xml version="1.0" encoding="utf-8"?>
-<ds:datastoreItem xmlns:ds="http://schemas.openxmlformats.org/officeDocument/2006/customXml" ds:itemID="{FFBA8BF0-B1FF-458E-8442-2DB856B080D6}">
+<ds:datastoreItem xmlns:ds="http://schemas.openxmlformats.org/officeDocument/2006/customXml" ds:itemID="{1B23CB8C-0809-48CF-878E-203A99B526FA}">
   <ds:schemaRefs>
     <ds:schemaRef ds:uri="http://schemas.openxmlformats.org/officeDocument/2006/bibliography"/>
   </ds:schemaRefs>

</xml_diff>

<commit_message>
Mise à jour du 24.05.2017
Mise à jour de la documentation et du programme sur la fonction d'affichage et de la conversion des nombres à virgule
</commit_message>
<xml_diff>
--- a/Documentation/R-RapportTpi.docx
+++ b/Documentation/R-RapportTpi.docx
@@ -180,8 +180,6 @@
         <w:t>Table des matières</w:t>
       </w:r>
     </w:p>
-    <w:bookmarkStart w:id="0" w:name="_GoBack"/>
-    <w:bookmarkEnd w:id="0"/>
     <w:p>
       <w:pPr>
         <w:pStyle w:val="TM10"/>
@@ -2492,7 +2490,7 @@
             <w:noProof/>
             <w:webHidden/>
           </w:rPr>
-          <w:t>16</w:t>
+          <w:t>17</w:t>
         </w:r>
         <w:r>
           <w:rPr>
@@ -2584,7 +2582,7 @@
             <w:noProof/>
             <w:webHidden/>
           </w:rPr>
-          <w:t>16</w:t>
+          <w:t>18</w:t>
         </w:r>
         <w:r>
           <w:rPr>
@@ -2676,7 +2674,7 @@
             <w:noProof/>
             <w:webHidden/>
           </w:rPr>
-          <w:t>17</w:t>
+          <w:t>18</w:t>
         </w:r>
         <w:r>
           <w:rPr>
@@ -2768,7 +2766,7 @@
             <w:noProof/>
             <w:webHidden/>
           </w:rPr>
-          <w:t>17</w:t>
+          <w:t>19</w:t>
         </w:r>
         <w:r>
           <w:rPr>
@@ -2860,7 +2858,7 @@
             <w:noProof/>
             <w:webHidden/>
           </w:rPr>
-          <w:t>17</w:t>
+          <w:t>19</w:t>
         </w:r>
         <w:r>
           <w:rPr>
@@ -2950,7 +2948,7 @@
             <w:noProof/>
             <w:webHidden/>
           </w:rPr>
-          <w:t>18</w:t>
+          <w:t>19</w:t>
         </w:r>
         <w:r>
           <w:rPr>
@@ -3029,20 +3027,17 @@
             <w:noProof/>
             <w:webHidden/>
           </w:rPr>
-        </w:r>
-        <w:r>
-          <w:rPr>
-            <w:noProof/>
-            <w:webHidden/>
-          </w:rPr>
           <w:fldChar w:fldCharType="separate"/>
         </w:r>
         <w:r>
           <w:rPr>
-            <w:noProof/>
-            <w:webHidden/>
-          </w:rPr>
-          <w:t>18</w:t>
+            <w:b/>
+            <w:bCs/>
+            <w:noProof/>
+            <w:webHidden/>
+            <w:lang w:val="fr-FR"/>
+          </w:rPr>
+          <w:t>Erreur ! Signet non défini.</w:t>
         </w:r>
         <w:r>
           <w:rPr>
@@ -3136,7 +3131,7 @@
             <w:noProof/>
             <w:webHidden/>
           </w:rPr>
-          <w:t>18</w:t>
+          <w:t>20</w:t>
         </w:r>
         <w:r>
           <w:rPr>
@@ -3226,7 +3221,7 @@
             <w:noProof/>
             <w:webHidden/>
           </w:rPr>
-          <w:t>18</w:t>
+          <w:t>20</w:t>
         </w:r>
         <w:r>
           <w:rPr>
@@ -3320,7 +3315,7 @@
             <w:noProof/>
             <w:webHidden/>
           </w:rPr>
-          <w:t>18</w:t>
+          <w:t>20</w:t>
         </w:r>
         <w:r>
           <w:rPr>
@@ -3410,7 +3405,7 @@
             <w:noProof/>
             <w:webHidden/>
           </w:rPr>
-          <w:t>18</w:t>
+          <w:t>20</w:t>
         </w:r>
         <w:r>
           <w:rPr>
@@ -3500,7 +3495,7 @@
             <w:noProof/>
             <w:webHidden/>
           </w:rPr>
-          <w:t>19</w:t>
+          <w:t>20</w:t>
         </w:r>
         <w:r>
           <w:rPr>
@@ -3590,7 +3585,7 @@
             <w:noProof/>
             <w:webHidden/>
           </w:rPr>
-          <w:t>19</w:t>
+          <w:t>20</w:t>
         </w:r>
         <w:r>
           <w:rPr>
@@ -3684,7 +3679,7 @@
             <w:noProof/>
             <w:webHidden/>
           </w:rPr>
-          <w:t>19</w:t>
+          <w:t>20</w:t>
         </w:r>
         <w:r>
           <w:rPr>
@@ -3774,7 +3769,7 @@
             <w:noProof/>
             <w:webHidden/>
           </w:rPr>
-          <w:t>19</w:t>
+          <w:t>20</w:t>
         </w:r>
         <w:r>
           <w:rPr>
@@ -3864,7 +3859,7 @@
             <w:noProof/>
             <w:webHidden/>
           </w:rPr>
-          <w:t>19</w:t>
+          <w:t>20</w:t>
         </w:r>
         <w:r>
           <w:rPr>
@@ -3954,7 +3949,7 @@
             <w:noProof/>
             <w:webHidden/>
           </w:rPr>
-          <w:t>19</w:t>
+          <w:t>21</w:t>
         </w:r>
         <w:r>
           <w:rPr>
@@ -4048,7 +4043,7 @@
             <w:noProof/>
             <w:webHidden/>
           </w:rPr>
-          <w:t>19</w:t>
+          <w:t>21</w:t>
         </w:r>
         <w:r>
           <w:rPr>
@@ -4079,15 +4074,16 @@
       <w:pPr>
         <w:pStyle w:val="Titre1"/>
       </w:pPr>
-      <w:bookmarkStart w:id="1" w:name="_Toc532179955"/>
-      <w:bookmarkStart w:id="2" w:name="_Toc165969637"/>
-      <w:bookmarkStart w:id="3" w:name="_Toc482973993"/>
-      <w:r>
+      <w:bookmarkStart w:id="0" w:name="_Toc532179955"/>
+      <w:bookmarkStart w:id="1" w:name="_Toc165969637"/>
+      <w:bookmarkStart w:id="2" w:name="_Toc482973993"/>
+      <w:r>
+        <w:lastRenderedPageBreak/>
         <w:t>Spécifications</w:t>
       </w:r>
+      <w:bookmarkEnd w:id="0"/>
       <w:bookmarkEnd w:id="1"/>
       <w:bookmarkEnd w:id="2"/>
-      <w:bookmarkEnd w:id="3"/>
     </w:p>
     <w:p>
       <w:pPr>
@@ -4098,9 +4094,9 @@
       <w:pPr>
         <w:pStyle w:val="Titre2"/>
       </w:pPr>
+      <w:bookmarkStart w:id="3" w:name="_Toc482973994"/>
       <w:bookmarkStart w:id="4" w:name="_Toc532179969"/>
       <w:bookmarkStart w:id="5" w:name="_Toc165969639"/>
-      <w:bookmarkStart w:id="6" w:name="_Toc482973994"/>
       <w:r>
         <w:t>T</w:t>
       </w:r>
@@ -4110,27 +4106,27 @@
       <w:r>
         <w:t>e</w:t>
       </w:r>
+      <w:bookmarkEnd w:id="3"/>
+    </w:p>
+    <w:p>
+      <w:r>
+        <w:t>Réalisation d’une application de contrôle d’exercices en électronique numérique</w:t>
+      </w:r>
+    </w:p>
+    <w:p>
+      <w:pPr>
+        <w:pStyle w:val="Retraitcorpsdetexte"/>
+      </w:pPr>
+    </w:p>
+    <w:p>
+      <w:pPr>
+        <w:pStyle w:val="Titre2"/>
+      </w:pPr>
+      <w:bookmarkStart w:id="6" w:name="_Toc482973995"/>
+      <w:r>
+        <w:t>Description</w:t>
+      </w:r>
       <w:bookmarkEnd w:id="6"/>
-    </w:p>
-    <w:p>
-      <w:r>
-        <w:t>Réalisation d’une application de contrôle d’exercices en électronique numérique</w:t>
-      </w:r>
-    </w:p>
-    <w:p>
-      <w:pPr>
-        <w:pStyle w:val="Retraitcorpsdetexte"/>
-      </w:pPr>
-    </w:p>
-    <w:p>
-      <w:pPr>
-        <w:pStyle w:val="Titre2"/>
-      </w:pPr>
-      <w:bookmarkStart w:id="7" w:name="_Toc482973995"/>
-      <w:r>
-        <w:t>Description</w:t>
-      </w:r>
-      <w:bookmarkEnd w:id="7"/>
     </w:p>
     <w:p>
       <w:pPr>
@@ -4145,11 +4141,11 @@
       <w:pPr>
         <w:pStyle w:val="Titre2"/>
       </w:pPr>
-      <w:bookmarkStart w:id="8" w:name="_Toc482973996"/>
+      <w:bookmarkStart w:id="7" w:name="_Toc482973996"/>
       <w:r>
         <w:t>Matériel et logiciels à disposition</w:t>
       </w:r>
-      <w:bookmarkEnd w:id="8"/>
+      <w:bookmarkEnd w:id="7"/>
     </w:p>
     <w:p>
       <w:pPr>
@@ -4191,14 +4187,14 @@
       <w:pPr>
         <w:pStyle w:val="Titre2"/>
       </w:pPr>
-      <w:bookmarkStart w:id="9" w:name="_Toc482973997"/>
+      <w:bookmarkStart w:id="8" w:name="_Toc482973997"/>
       <w:r>
         <w:t>P</w:t>
       </w:r>
       <w:r>
         <w:t>rérequis</w:t>
       </w:r>
-      <w:bookmarkEnd w:id="9"/>
+      <w:bookmarkEnd w:id="8"/>
     </w:p>
     <w:p>
       <w:pPr>
@@ -4213,11 +4209,11 @@
       <w:pPr>
         <w:pStyle w:val="Titre2"/>
       </w:pPr>
-      <w:bookmarkStart w:id="10" w:name="_Toc482973998"/>
+      <w:bookmarkStart w:id="9" w:name="_Toc482973998"/>
       <w:r>
         <w:t>Cahier des charges</w:t>
       </w:r>
-      <w:bookmarkEnd w:id="10"/>
+      <w:bookmarkEnd w:id="9"/>
     </w:p>
     <w:p>
       <w:pPr>
@@ -4277,8 +4273,9 @@
       <w:pPr>
         <w:pStyle w:val="Titre1"/>
       </w:pPr>
-      <w:bookmarkStart w:id="11" w:name="_Toc482973999"/>
-      <w:r>
+      <w:bookmarkStart w:id="10" w:name="_Toc482973999"/>
+      <w:r>
+        <w:lastRenderedPageBreak/>
         <w:t>Planification</w:t>
       </w:r>
       <w:bookmarkEnd w:id="4"/>
@@ -4286,7 +4283,7 @@
       <w:r>
         <w:t xml:space="preserve"> Initiale</w:t>
       </w:r>
-      <w:bookmarkEnd w:id="11"/>
+      <w:bookmarkEnd w:id="10"/>
     </w:p>
     <w:p>
       <w:r>
@@ -4748,25 +4745,26 @@
       <w:pPr>
         <w:pStyle w:val="Titre1"/>
       </w:pPr>
-      <w:bookmarkStart w:id="12" w:name="_Toc532179957"/>
-      <w:bookmarkStart w:id="13" w:name="_Toc165969641"/>
-      <w:bookmarkStart w:id="14" w:name="_Toc482974000"/>
-      <w:r>
+      <w:bookmarkStart w:id="11" w:name="_Toc532179957"/>
+      <w:bookmarkStart w:id="12" w:name="_Toc165969641"/>
+      <w:bookmarkStart w:id="13" w:name="_Toc482974000"/>
+      <w:r>
+        <w:lastRenderedPageBreak/>
         <w:t>Analyse</w:t>
       </w:r>
+      <w:bookmarkEnd w:id="11"/>
       <w:bookmarkEnd w:id="12"/>
       <w:bookmarkEnd w:id="13"/>
+    </w:p>
+    <w:p>
+      <w:pPr>
+        <w:pStyle w:val="Titre2"/>
+      </w:pPr>
+      <w:bookmarkStart w:id="14" w:name="_Toc482974001"/>
+      <w:r>
+        <w:t>Opportunités</w:t>
+      </w:r>
       <w:bookmarkEnd w:id="14"/>
-    </w:p>
-    <w:p>
-      <w:pPr>
-        <w:pStyle w:val="Titre2"/>
-      </w:pPr>
-      <w:bookmarkStart w:id="15" w:name="_Toc482974001"/>
-      <w:r>
-        <w:t>Opportunités</w:t>
-      </w:r>
-      <w:bookmarkEnd w:id="15"/>
     </w:p>
     <w:p>
       <w:pPr>
@@ -4792,36 +4790,36 @@
       <w:pPr>
         <w:pStyle w:val="Titre2"/>
       </w:pPr>
-      <w:bookmarkStart w:id="16" w:name="_Toc532179959"/>
-      <w:bookmarkStart w:id="17" w:name="_Toc165969643"/>
-      <w:bookmarkStart w:id="18" w:name="_Toc482974002"/>
+      <w:bookmarkStart w:id="15" w:name="_Toc532179959"/>
+      <w:bookmarkStart w:id="16" w:name="_Toc165969643"/>
+      <w:bookmarkStart w:id="17" w:name="_Toc482974002"/>
       <w:r>
         <w:t>Document d’analyse</w:t>
       </w:r>
+      <w:bookmarkEnd w:id="15"/>
       <w:bookmarkEnd w:id="16"/>
+      <w:r>
+        <w:t xml:space="preserve"> et conception</w:t>
+      </w:r>
       <w:bookmarkEnd w:id="17"/>
-      <w:r>
-        <w:t xml:space="preserve"> et conception</w:t>
+    </w:p>
+    <w:p>
+      <w:r>
+        <w:t xml:space="preserve">Comme écrit dans les opportunités, le programme sera développé en C#. Il utilisera le type Windows Form Project, plus simple d’utilisation pour l’utilisateur que la console. </w:t>
+      </w:r>
+      <w:r>
+        <w:t xml:space="preserve">Il sera aussi séparé en 2 fenêtre. Le convertisseur et le calculateur. </w:t>
+      </w:r>
+    </w:p>
+    <w:p>
+      <w:pPr>
+        <w:pStyle w:val="Titre3"/>
+      </w:pPr>
+      <w:bookmarkStart w:id="18" w:name="_Toc482974003"/>
+      <w:r>
+        <w:t>Analyse concurrentielle</w:t>
       </w:r>
       <w:bookmarkEnd w:id="18"/>
-    </w:p>
-    <w:p>
-      <w:r>
-        <w:t xml:space="preserve">Comme écrit dans les opportunités, le programme sera développé en C#. Il utilisera le type Windows Form Project, plus simple d’utilisation pour l’utilisateur que la console. </w:t>
-      </w:r>
-      <w:r>
-        <w:t xml:space="preserve">Il sera aussi séparé en 2 fenêtre. Le convertisseur et le calculateur. </w:t>
-      </w:r>
-    </w:p>
-    <w:p>
-      <w:pPr>
-        <w:pStyle w:val="Titre3"/>
-      </w:pPr>
-      <w:bookmarkStart w:id="19" w:name="_Toc482974003"/>
-      <w:r>
-        <w:t>Analyse concurrentielle</w:t>
-      </w:r>
-      <w:bookmarkEnd w:id="19"/>
     </w:p>
     <w:p>
       <w:pPr>
@@ -4896,27 +4894,14 @@
                             <w:r>
                               <w:t xml:space="preserve">Figure </w:t>
                             </w:r>
-                            <w:r>
-                              <w:fldChar w:fldCharType="begin"/>
-                            </w:r>
-                            <w:r>
-                              <w:instrText xml:space="preserve"> SEQ Figure \* ARABIC </w:instrText>
-                            </w:r>
-                            <w:r>
-                              <w:fldChar w:fldCharType="separate"/>
-                            </w:r>
-                            <w:r>
-                              <w:rPr>
-                                <w:noProof/>
-                              </w:rPr>
-                              <w:t>1</w:t>
-                            </w:r>
-                            <w:r>
-                              <w:rPr>
-                                <w:noProof/>
-                              </w:rPr>
-                              <w:fldChar w:fldCharType="end"/>
-                            </w:r>
+                            <w:fldSimple w:instr=" SEQ Figure \* ARABIC ">
+                              <w:r>
+                                <w:rPr>
+                                  <w:noProof/>
+                                </w:rPr>
+                                <w:t>1</w:t>
+                              </w:r>
+                            </w:fldSimple>
                             <w:r>
                               <w:t xml:space="preserve"> Page d'accueil du site 2</w:t>
                             </w:r>
@@ -4956,27 +4941,14 @@
                       <w:r>
                         <w:t xml:space="preserve">Figure </w:t>
                       </w:r>
-                      <w:r>
-                        <w:fldChar w:fldCharType="begin"/>
-                      </w:r>
-                      <w:r>
-                        <w:instrText xml:space="preserve"> SEQ Figure \* ARABIC </w:instrText>
-                      </w:r>
-                      <w:r>
-                        <w:fldChar w:fldCharType="separate"/>
-                      </w:r>
-                      <w:r>
-                        <w:rPr>
-                          <w:noProof/>
-                        </w:rPr>
-                        <w:t>1</w:t>
-                      </w:r>
-                      <w:r>
-                        <w:rPr>
-                          <w:noProof/>
-                        </w:rPr>
-                        <w:fldChar w:fldCharType="end"/>
-                      </w:r>
+                      <w:fldSimple w:instr=" SEQ Figure \* ARABIC ">
+                        <w:r>
+                          <w:rPr>
+                            <w:noProof/>
+                          </w:rPr>
+                          <w:t>1</w:t>
+                        </w:r>
+                      </w:fldSimple>
                       <w:r>
                         <w:t xml:space="preserve"> Page d'accueil du site 2</w:t>
                       </w:r>
@@ -5103,27 +5075,14 @@
                             <w:r>
                               <w:t xml:space="preserve">Figure </w:t>
                             </w:r>
-                            <w:r>
-                              <w:fldChar w:fldCharType="begin"/>
-                            </w:r>
-                            <w:r>
-                              <w:instrText xml:space="preserve"> SEQ Figure \* ARABIC </w:instrText>
-                            </w:r>
-                            <w:r>
-                              <w:fldChar w:fldCharType="separate"/>
-                            </w:r>
-                            <w:r>
-                              <w:rPr>
-                                <w:noProof/>
-                              </w:rPr>
-                              <w:t>2</w:t>
-                            </w:r>
-                            <w:r>
-                              <w:rPr>
-                                <w:noProof/>
-                              </w:rPr>
-                              <w:fldChar w:fldCharType="end"/>
-                            </w:r>
+                            <w:fldSimple w:instr=" SEQ Figure \* ARABIC ">
+                              <w:r>
+                                <w:rPr>
+                                  <w:noProof/>
+                                </w:rPr>
+                                <w:t>2</w:t>
+                              </w:r>
+                            </w:fldSimple>
                             <w:r>
                               <w:t xml:space="preserve"> Exemple de conversion d'une valeur négative sur le site 1</w:t>
                             </w:r>
@@ -5159,27 +5118,14 @@
                       <w:r>
                         <w:t xml:space="preserve">Figure </w:t>
                       </w:r>
-                      <w:r>
-                        <w:fldChar w:fldCharType="begin"/>
-                      </w:r>
-                      <w:r>
-                        <w:instrText xml:space="preserve"> SEQ Figure \* ARABIC </w:instrText>
-                      </w:r>
-                      <w:r>
-                        <w:fldChar w:fldCharType="separate"/>
-                      </w:r>
-                      <w:r>
-                        <w:rPr>
-                          <w:noProof/>
-                        </w:rPr>
-                        <w:t>2</w:t>
-                      </w:r>
-                      <w:r>
-                        <w:rPr>
-                          <w:noProof/>
-                        </w:rPr>
-                        <w:fldChar w:fldCharType="end"/>
-                      </w:r>
+                      <w:fldSimple w:instr=" SEQ Figure \* ARABIC ">
+                        <w:r>
+                          <w:rPr>
+                            <w:noProof/>
+                          </w:rPr>
+                          <w:t>2</w:t>
+                        </w:r>
+                      </w:fldSimple>
                       <w:r>
                         <w:t xml:space="preserve"> Exemple de conversion d'une valeur négative sur le site 1</w:t>
                       </w:r>
@@ -5282,11 +5228,11 @@
       <w:pPr>
         <w:pStyle w:val="Titre3"/>
       </w:pPr>
-      <w:bookmarkStart w:id="20" w:name="_Toc482974004"/>
+      <w:bookmarkStart w:id="19" w:name="_Toc482974004"/>
       <w:r>
         <w:t>Structure graphique</w:t>
       </w:r>
-      <w:bookmarkEnd w:id="20"/>
+      <w:bookmarkEnd w:id="19"/>
     </w:p>
     <w:p>
       <w:pPr>
@@ -6539,6 +6485,7 @@
         </w:numPr>
       </w:pPr>
       <w:r>
+        <w:lastRenderedPageBreak/>
         <w:t xml:space="preserve">Une fois la conversion effectuée, le résultat va s’afficher. Pour gagner du temps, le résultat comprendra toutes les possibilités du programme (Binaire, BCD, Gray, Décimal, Octal et Hexadécimal). </w:t>
       </w:r>
     </w:p>
@@ -7626,6 +7573,7 @@
         </w:numPr>
       </w:pPr>
       <w:r>
+        <w:lastRenderedPageBreak/>
         <w:t>Le panneau de résultat va afficher le résultat mais aussi un développement de l’opération pour que l’utilisateur puisse comprendre, de manière graphique, comment l’opération s’effectue.</w:t>
       </w:r>
     </w:p>
@@ -7645,11 +7593,11 @@
       <w:pPr>
         <w:pStyle w:val="Titre3"/>
       </w:pPr>
-      <w:bookmarkStart w:id="21" w:name="_Toc482974005"/>
+      <w:bookmarkStart w:id="20" w:name="_Toc482974005"/>
       <w:r>
         <w:t>Maquette</w:t>
       </w:r>
-      <w:bookmarkEnd w:id="21"/>
+      <w:bookmarkEnd w:id="20"/>
       <w:r>
         <w:t xml:space="preserve"> </w:t>
       </w:r>
@@ -8334,6 +8282,7 @@
         <w:rPr>
           <w:noProof/>
         </w:rPr>
+        <w:lastRenderedPageBreak/>
         <w:drawing>
           <wp:anchor distT="0" distB="0" distL="114300" distR="114300" simplePos="0" relativeHeight="251657215" behindDoc="0" locked="0" layoutInCell="1" allowOverlap="1">
             <wp:simplePos x="0" y="0"/>
@@ -9827,11 +9776,11 @@
       <w:pPr>
         <w:pStyle w:val="Titre3"/>
       </w:pPr>
-      <w:bookmarkStart w:id="22" w:name="_Toc482974006"/>
+      <w:bookmarkStart w:id="21" w:name="_Toc482974006"/>
       <w:r>
         <w:t>Structogrammes</w:t>
       </w:r>
-      <w:bookmarkEnd w:id="22"/>
+      <w:bookmarkEnd w:id="21"/>
     </w:p>
     <w:p>
       <w:pPr>
@@ -9872,6 +9821,7 @@
         <w:rPr>
           <w:noProof/>
         </w:rPr>
+        <w:lastRenderedPageBreak/>
         <w:drawing>
           <wp:anchor distT="0" distB="0" distL="114300" distR="114300" simplePos="0" relativeHeight="251688960" behindDoc="0" locked="0" layoutInCell="1" allowOverlap="1">
             <wp:simplePos x="0" y="0"/>
@@ -10139,6 +10089,7 @@
         <w:rPr>
           <w:noProof/>
         </w:rPr>
+        <w:lastRenderedPageBreak/>
         <w:drawing>
           <wp:anchor distT="0" distB="0" distL="114300" distR="114300" simplePos="0" relativeHeight="251769856" behindDoc="0" locked="0" layoutInCell="1" allowOverlap="1">
             <wp:simplePos x="0" y="0"/>
@@ -10391,6 +10342,7 @@
         <w:ind w:left="720"/>
       </w:pPr>
       <w:r>
+        <w:lastRenderedPageBreak/>
         <w:t>Chaque opération fonctionnera sur le même système.</w:t>
       </w:r>
       <w:r>
@@ -10569,30 +10521,31 @@
       <w:pPr>
         <w:pStyle w:val="Titre3"/>
       </w:pPr>
-      <w:bookmarkStart w:id="23" w:name="_Toc482974007"/>
+      <w:bookmarkStart w:id="22" w:name="_Toc482974007"/>
       <w:r>
         <w:t>Développement</w:t>
       </w:r>
+      <w:bookmarkEnd w:id="22"/>
+    </w:p>
+    <w:p>
+      <w:r>
+        <w:t>La plus grosse partie de ce TPI réside dans la partie développement du programme. Pour ce faire, je vais utiliser l’ide Visual Studio 2015. Il sera développé en langage c# et suivra les normes de l’ETML.</w:t>
+      </w:r>
+    </w:p>
+    <w:p>
+      <w:pPr>
+        <w:pStyle w:val="Titre2"/>
+      </w:pPr>
+      <w:bookmarkStart w:id="23" w:name="_Toc532179967"/>
+      <w:bookmarkStart w:id="24" w:name="_Toc165969651"/>
+      <w:bookmarkStart w:id="25" w:name="_Toc482974008"/>
+      <w:r>
+        <w:lastRenderedPageBreak/>
+        <w:t>Conception des tests</w:t>
+      </w:r>
       <w:bookmarkEnd w:id="23"/>
-    </w:p>
-    <w:p>
-      <w:r>
-        <w:t>La plus grosse partie de ce TPI réside dans la partie développement du programme. Pour ce faire, je vais utiliser l’ide Visual Studio 2015. Il sera développé en langage c# et suivra les normes de l’ETML.</w:t>
-      </w:r>
-    </w:p>
-    <w:p>
-      <w:pPr>
-        <w:pStyle w:val="Titre2"/>
-      </w:pPr>
-      <w:bookmarkStart w:id="24" w:name="_Toc532179967"/>
-      <w:bookmarkStart w:id="25" w:name="_Toc165969651"/>
-      <w:bookmarkStart w:id="26" w:name="_Toc482974008"/>
-      <w:r>
-        <w:t>Conception des tests</w:t>
-      </w:r>
       <w:bookmarkEnd w:id="24"/>
       <w:bookmarkEnd w:id="25"/>
-      <w:bookmarkEnd w:id="26"/>
     </w:p>
     <w:p>
       <w:r>
@@ -10632,8 +10585,8 @@
       <w:pPr>
         <w:pStyle w:val="Titre2"/>
       </w:pPr>
+      <w:bookmarkStart w:id="26" w:name="_Toc482974009"/>
       <w:bookmarkStart w:id="27" w:name="_Toc532179961"/>
-      <w:bookmarkStart w:id="28" w:name="_Toc482974009"/>
       <w:r>
         <w:t>Planification</w:t>
       </w:r>
@@ -10643,7 +10596,7 @@
       <w:r>
         <w:t>e</w:t>
       </w:r>
-      <w:bookmarkEnd w:id="28"/>
+      <w:bookmarkEnd w:id="26"/>
     </w:p>
     <w:p>
       <w:pPr>
@@ -10681,40 +10634,40 @@
       <w:pPr>
         <w:pStyle w:val="Titre1"/>
       </w:pPr>
-      <w:bookmarkStart w:id="29" w:name="_Toc532179964"/>
-      <w:bookmarkStart w:id="30" w:name="_Toc165969648"/>
-      <w:bookmarkStart w:id="31" w:name="_Toc482974010"/>
+      <w:bookmarkStart w:id="28" w:name="_Toc532179964"/>
+      <w:bookmarkStart w:id="29" w:name="_Toc165969648"/>
+      <w:bookmarkStart w:id="30" w:name="_Toc482974010"/>
       <w:bookmarkEnd w:id="27"/>
       <w:r>
         <w:t>Réalisation</w:t>
       </w:r>
+      <w:bookmarkEnd w:id="28"/>
       <w:bookmarkEnd w:id="29"/>
       <w:bookmarkEnd w:id="30"/>
+    </w:p>
+    <w:p>
+      <w:pPr>
+        <w:pStyle w:val="Titre2"/>
+      </w:pPr>
+      <w:bookmarkStart w:id="31" w:name="_Toc532179965"/>
+      <w:bookmarkStart w:id="32" w:name="_Toc165969649"/>
+      <w:bookmarkStart w:id="33" w:name="_Toc482974011"/>
+      <w:r>
+        <w:t>Dossier de Réalisation</w:t>
+      </w:r>
       <w:bookmarkEnd w:id="31"/>
-    </w:p>
-    <w:p>
-      <w:pPr>
-        <w:pStyle w:val="Titre2"/>
-      </w:pPr>
-      <w:bookmarkStart w:id="32" w:name="_Toc532179965"/>
-      <w:bookmarkStart w:id="33" w:name="_Toc165969649"/>
-      <w:bookmarkStart w:id="34" w:name="_Toc482974011"/>
-      <w:r>
-        <w:t>Dossier de Réalisation</w:t>
-      </w:r>
       <w:bookmarkEnd w:id="32"/>
       <w:bookmarkEnd w:id="33"/>
+    </w:p>
+    <w:p>
+      <w:pPr>
+        <w:pStyle w:val="Titre3"/>
+      </w:pPr>
+      <w:bookmarkStart w:id="34" w:name="_Toc482974012"/>
+      <w:r>
+        <w:t>Listes des outils</w:t>
+      </w:r>
       <w:bookmarkEnd w:id="34"/>
-    </w:p>
-    <w:p>
-      <w:pPr>
-        <w:pStyle w:val="Titre3"/>
-      </w:pPr>
-      <w:bookmarkStart w:id="35" w:name="_Toc482974012"/>
-      <w:r>
-        <w:t>Listes des outils</w:t>
-      </w:r>
-      <w:bookmarkEnd w:id="35"/>
       <w:r>
         <w:t xml:space="preserve"> </w:t>
       </w:r>
@@ -10750,63 +10703,64 @@
       <w:pPr>
         <w:pStyle w:val="Titre3"/>
       </w:pPr>
-      <w:bookmarkStart w:id="36" w:name="_Toc482974013"/>
+      <w:bookmarkStart w:id="35" w:name="_Toc482974013"/>
       <w:r>
         <w:t>Programme</w:t>
       </w:r>
+      <w:bookmarkEnd w:id="35"/>
+    </w:p>
+    <w:p>
+      <w:r>
+        <w:t>Les fichiers contenant le code sources sont disponible sur le git ou dans les annexes. Dans cette partie je vais reprendre les méthodes les plus intéressantes et les décrire dans le détail.</w:t>
+      </w:r>
+    </w:p>
+    <w:p/>
+    <w:p>
+      <w:pPr>
+        <w:pStyle w:val="Titre3"/>
+      </w:pPr>
+      <w:bookmarkStart w:id="36" w:name="_Toc482974014"/>
+      <w:r>
+        <w:t>Nombre à virgule</w:t>
+      </w:r>
       <w:bookmarkEnd w:id="36"/>
     </w:p>
     <w:p>
       <w:r>
-        <w:t>Les fichiers contenant le code sources sont disponible sur le git ou dans les annexes. Dans cette partie je vais reprendre les méthodes les plus intéressantes et les décrire dans le détail.</w:t>
+        <w:t>Pour le moment les nombres à virgule flottante ne fonctionne pas. La fonction de base de c# ne supporte pas les variables de format « Float » ou « Double ».</w:t>
       </w:r>
     </w:p>
     <w:p/>
     <w:p>
+      <w:r>
+        <w:t xml:space="preserve">Cependant une alternative à l’aide d’un tableau de bits est envisageable. Cela rendrait Le développement un peu plus long. En effectuant des recherches, j’ai trouvé une méthode </w:t>
+      </w:r>
+      <w:r>
+        <w:t xml:space="preserve">qui permet de passer d’un nombre à virgule décimal au tableau de bits, mais impossible de le transformer en un autre format. </w:t>
+      </w:r>
+    </w:p>
+    <w:p/>
+    <w:p>
+      <w:r>
+        <w:t xml:space="preserve">Une fois l’affichage terminé, je me pencherais plus </w:t>
+      </w:r>
+      <w:r>
+        <w:t>en profondeur</w:t>
+      </w:r>
+      <w:r>
+        <w:t xml:space="preserve"> sur ce problème.</w:t>
+      </w:r>
+    </w:p>
+    <w:p>
       <w:pPr>
         <w:pStyle w:val="Titre3"/>
       </w:pPr>
-      <w:bookmarkStart w:id="37" w:name="_Toc482974014"/>
-      <w:r>
-        <w:t>Nombre à virgule</w:t>
+      <w:bookmarkStart w:id="37" w:name="_Toc482974015"/>
+      <w:r>
+        <w:lastRenderedPageBreak/>
+        <w:t>Fonction Décimal -&gt; BCD</w:t>
       </w:r>
       <w:bookmarkEnd w:id="37"/>
-    </w:p>
-    <w:p>
-      <w:r>
-        <w:t>Pour le moment les nombres à virgule flottante ne fonctionne pas. La fonction de base de c# ne supporte pas les variables de format « Float » ou « Double ».</w:t>
-      </w:r>
-    </w:p>
-    <w:p/>
-    <w:p>
-      <w:r>
-        <w:t xml:space="preserve">Cependant une alternative à l’aide d’un tableau de bits est envisageable. Cela rendrait Le développement un peu plus long. En effectuant des recherches, j’ai trouvé une méthode </w:t>
-      </w:r>
-      <w:r>
-        <w:t xml:space="preserve">qui permet de passer d’un nombre à virgule décimal au tableau de bits, mais impossible de le transformer en un autre format. </w:t>
-      </w:r>
-    </w:p>
-    <w:p/>
-    <w:p>
-      <w:r>
-        <w:t xml:space="preserve">Une fois l’affichage terminé, je me pencherais plus </w:t>
-      </w:r>
-      <w:r>
-        <w:t>en profondeur</w:t>
-      </w:r>
-      <w:r>
-        <w:t xml:space="preserve"> sur ce problème.</w:t>
-      </w:r>
-    </w:p>
-    <w:p>
-      <w:pPr>
-        <w:pStyle w:val="Titre3"/>
-      </w:pPr>
-      <w:bookmarkStart w:id="38" w:name="_Toc482974015"/>
-      <w:r>
-        <w:t>Fonction Décimal -&gt; BCD</w:t>
-      </w:r>
-      <w:bookmarkEnd w:id="38"/>
     </w:p>
     <w:p>
       <w:pPr>
@@ -10896,17 +10850,17 @@
       <w:r>
         <w:t xml:space="preserve"> C’est alors que la deuxième boucle entre en jeu. Son principe est de calculer la longueur de notre string et de rajoute le bon nombre de 0 devant pour arriver à quatre bits. Une fois ceci effectué, la variable temp est placée dans la textbox de la valeur BCD.</w:t>
       </w:r>
-    </w:p>
-    <w:p/>
+      <w:bookmarkStart w:id="38" w:name="_Toc482974016"/>
+    </w:p>
     <w:p>
       <w:pPr>
         <w:pStyle w:val="Titre3"/>
       </w:pPr>
-      <w:bookmarkStart w:id="39" w:name="_Toc482974016"/>
       <w:r>
         <w:rPr>
           <w:noProof/>
         </w:rPr>
+        <w:lastRenderedPageBreak/>
         <w:drawing>
           <wp:anchor distT="0" distB="0" distL="114300" distR="114300" simplePos="0" relativeHeight="251767808" behindDoc="0" locked="0" layoutInCell="1" allowOverlap="1">
             <wp:simplePos x="0" y="0"/>
@@ -10979,7 +10933,7 @@
       <w:r>
         <w:t xml:space="preserve"> -&gt; GRAY</w:t>
       </w:r>
-      <w:bookmarkEnd w:id="39"/>
+      <w:bookmarkEnd w:id="38"/>
     </w:p>
     <w:p/>
     <w:p>
@@ -11025,26 +10979,262 @@
         <w:t xml:space="preserve"> que le programme ne fasse pas d’erreur il va vérifier le résultat de ce complément et attribuer la valeur 1 ou 0 à la suite du textbox.</w:t>
       </w:r>
     </w:p>
+    <w:p>
+      <w:pPr>
+        <w:pStyle w:val="Titre3"/>
+      </w:pPr>
+      <w:r>
+        <w:t xml:space="preserve">Fonction </w:t>
+      </w:r>
+      <w:r>
+        <w:t>convertButton_Click</w:t>
+      </w:r>
+    </w:p>
+    <w:p>
+      <w:r>
+        <w:rPr>
+          <w:noProof/>
+        </w:rPr>
+        <w:drawing>
+          <wp:anchor distT="0" distB="0" distL="114300" distR="114300" simplePos="0" relativeHeight="251774976" behindDoc="0" locked="0" layoutInCell="1" allowOverlap="1">
+            <wp:simplePos x="0" y="0"/>
+            <wp:positionH relativeFrom="margin">
+              <wp:align>left</wp:align>
+            </wp:positionH>
+            <wp:positionV relativeFrom="paragraph">
+              <wp:posOffset>328295</wp:posOffset>
+            </wp:positionV>
+            <wp:extent cx="5682615" cy="1477645"/>
+            <wp:effectExtent l="0" t="0" r="0" b="8255"/>
+            <wp:wrapTopAndBottom/>
+            <wp:docPr id="45" name="Image 45"/>
+            <wp:cNvGraphicFramePr>
+              <a:graphicFrameLocks xmlns:a="http://schemas.openxmlformats.org/drawingml/2006/main" noChangeAspect="1"/>
+            </wp:cNvGraphicFramePr>
+            <a:graphic xmlns:a="http://schemas.openxmlformats.org/drawingml/2006/main">
+              <a:graphicData uri="http://schemas.openxmlformats.org/drawingml/2006/picture">
+                <pic:pic xmlns:pic="http://schemas.openxmlformats.org/drawingml/2006/picture">
+                  <pic:nvPicPr>
+                    <pic:cNvPr id="45" name="initialisation.PNG"/>
+                    <pic:cNvPicPr/>
+                  </pic:nvPicPr>
+                  <pic:blipFill rotWithShape="1">
+                    <a:blip r:embed="rId30">
+                      <a:extLst>
+                        <a:ext uri="{28A0092B-C50C-407E-A947-70E740481C1C}">
+                          <a14:useLocalDpi xmlns:a14="http://schemas.microsoft.com/office/drawing/2010/main" val="0"/>
+                        </a:ext>
+                      </a:extLst>
+                    </a:blip>
+                    <a:srcRect l="7015" t="8490" b="5949"/>
+                    <a:stretch/>
+                  </pic:blipFill>
+                  <pic:spPr bwMode="auto">
+                    <a:xfrm>
+                      <a:off x="0" y="0"/>
+                      <a:ext cx="5682615" cy="1477645"/>
+                    </a:xfrm>
+                    <a:prstGeom prst="rect">
+                      <a:avLst/>
+                    </a:prstGeom>
+                    <a:ln>
+                      <a:noFill/>
+                    </a:ln>
+                    <a:extLst>
+                      <a:ext uri="{53640926-AAD7-44D8-BBD7-CCE9431645EC}">
+                        <a14:shadowObscured xmlns:a14="http://schemas.microsoft.com/office/drawing/2010/main"/>
+                      </a:ext>
+                    </a:extLst>
+                  </pic:spPr>
+                </pic:pic>
+              </a:graphicData>
+            </a:graphic>
+            <wp14:sizeRelH relativeFrom="margin">
+              <wp14:pctWidth>0</wp14:pctWidth>
+            </wp14:sizeRelH>
+            <wp14:sizeRelV relativeFrom="margin">
+              <wp14:pctHeight>0</wp14:pctHeight>
+            </wp14:sizeRelV>
+          </wp:anchor>
+        </w:drawing>
+      </w:r>
+      <w:r>
+        <w:t>Avant de convertir dans les 6 types, le programme va préparer les informations.</w:t>
+      </w:r>
+    </w:p>
     <w:p/>
     <w:p>
-      <w:pPr>
-        <w:pStyle w:val="Titre3"/>
-      </w:pPr>
-      <w:bookmarkStart w:id="40" w:name="_Toc482974017"/>
-      <w:r>
-        <w:t>Fonction convertToAll</w:t>
-      </w:r>
-      <w:bookmarkEnd w:id="40"/>
-    </w:p>
-    <w:p>
-      <w:r>
-        <w:t xml:space="preserve">Avant de convertir en BCD ou en GRAY, les valeurs sont d’abord </w:t>
-      </w:r>
-      <w:r>
-        <w:t>converties</w:t>
-      </w:r>
-      <w:r>
-        <w:t xml:space="preserve"> dans les quatre formats de base :</w:t>
+      <w:r>
+        <w:t>Il va tout d’abord récupérer la valeur de l’item sélectionné dans la liste déroulante et initialiser la variable baseNumber.</w:t>
+      </w:r>
+    </w:p>
+    <w:p/>
+    <w:p>
+      <w:pPr>
+        <w:rPr>
+          <w:noProof/>
+        </w:rPr>
+      </w:pPr>
+    </w:p>
+    <w:p>
+      <w:r>
+        <w:rPr>
+          <w:noProof/>
+        </w:rPr>
+        <w:lastRenderedPageBreak/>
+        <w:drawing>
+          <wp:anchor distT="0" distB="0" distL="114300" distR="114300" simplePos="0" relativeHeight="251776000" behindDoc="0" locked="0" layoutInCell="1" allowOverlap="1">
+            <wp:simplePos x="0" y="0"/>
+            <wp:positionH relativeFrom="margin">
+              <wp:align>center</wp:align>
+            </wp:positionH>
+            <wp:positionV relativeFrom="paragraph">
+              <wp:posOffset>561</wp:posOffset>
+            </wp:positionV>
+            <wp:extent cx="5039360" cy="2297430"/>
+            <wp:effectExtent l="0" t="0" r="8890" b="7620"/>
+            <wp:wrapTopAndBottom/>
+            <wp:docPr id="74" name="Image 74"/>
+            <wp:cNvGraphicFramePr>
+              <a:graphicFrameLocks xmlns:a="http://schemas.openxmlformats.org/drawingml/2006/main" noChangeAspect="1"/>
+            </wp:cNvGraphicFramePr>
+            <a:graphic xmlns:a="http://schemas.openxmlformats.org/drawingml/2006/main">
+              <a:graphicData uri="http://schemas.openxmlformats.org/drawingml/2006/picture">
+                <pic:pic xmlns:pic="http://schemas.openxmlformats.org/drawingml/2006/picture">
+                  <pic:nvPicPr>
+                    <pic:cNvPr id="74" name="tri.PNG"/>
+                    <pic:cNvPicPr/>
+                  </pic:nvPicPr>
+                  <pic:blipFill rotWithShape="1">
+                    <a:blip r:embed="rId31">
+                      <a:extLst>
+                        <a:ext uri="{28A0092B-C50C-407E-A947-70E740481C1C}">
+                          <a14:useLocalDpi xmlns:a14="http://schemas.microsoft.com/office/drawing/2010/main" val="0"/>
+                        </a:ext>
+                      </a:extLst>
+                    </a:blip>
+                    <a:srcRect l="9046" t="26419" r="13228" b="9370"/>
+                    <a:stretch/>
+                  </pic:blipFill>
+                  <pic:spPr bwMode="auto">
+                    <a:xfrm>
+                      <a:off x="0" y="0"/>
+                      <a:ext cx="5039360" cy="2297430"/>
+                    </a:xfrm>
+                    <a:prstGeom prst="rect">
+                      <a:avLst/>
+                    </a:prstGeom>
+                    <a:ln>
+                      <a:noFill/>
+                    </a:ln>
+                    <a:extLst>
+                      <a:ext uri="{53640926-AAD7-44D8-BBD7-CCE9431645EC}">
+                        <a14:shadowObscured xmlns:a14="http://schemas.microsoft.com/office/drawing/2010/main"/>
+                      </a:ext>
+                    </a:extLst>
+                  </pic:spPr>
+                </pic:pic>
+              </a:graphicData>
+            </a:graphic>
+            <wp14:sizeRelH relativeFrom="margin">
+              <wp14:pctWidth>0</wp14:pctWidth>
+            </wp14:sizeRelH>
+            <wp14:sizeRelV relativeFrom="margin">
+              <wp14:pctHeight>0</wp14:pctHeight>
+            </wp14:sizeRelV>
+          </wp:anchor>
+        </w:drawing>
+      </w:r>
+    </w:p>
+    <w:p>
+      <w:r>
+        <w:t>Ensuite, grâce à la variable « exception », le programme va définir la base de la valeur entrée par l’utilisateur. Si elle est égale à BCD ou GRAY, il va d’abord lancer la fonction de conversion adéquate.</w:t>
+      </w:r>
+    </w:p>
+    <w:p>
+      <w:r>
+        <w:rPr>
+          <w:noProof/>
+        </w:rPr>
+        <w:drawing>
+          <wp:anchor distT="0" distB="0" distL="114300" distR="114300" simplePos="0" relativeHeight="251778048" behindDoc="0" locked="0" layoutInCell="1" allowOverlap="1" wp14:anchorId="28C53B3E" wp14:editId="317E862D">
+            <wp:simplePos x="0" y="0"/>
+            <wp:positionH relativeFrom="margin">
+              <wp:align>left</wp:align>
+            </wp:positionH>
+            <wp:positionV relativeFrom="paragraph">
+              <wp:posOffset>162988</wp:posOffset>
+            </wp:positionV>
+            <wp:extent cx="5039360" cy="595630"/>
+            <wp:effectExtent l="0" t="0" r="8890" b="0"/>
+            <wp:wrapTopAndBottom/>
+            <wp:docPr id="76" name="Image 76"/>
+            <wp:cNvGraphicFramePr>
+              <a:graphicFrameLocks xmlns:a="http://schemas.openxmlformats.org/drawingml/2006/main" noChangeAspect="1"/>
+            </wp:cNvGraphicFramePr>
+            <a:graphic xmlns:a="http://schemas.openxmlformats.org/drawingml/2006/main">
+              <a:graphicData uri="http://schemas.openxmlformats.org/drawingml/2006/picture">
+                <pic:pic xmlns:pic="http://schemas.openxmlformats.org/drawingml/2006/picture">
+                  <pic:nvPicPr>
+                    <pic:cNvPr id="74" name="tri.PNG"/>
+                    <pic:cNvPicPr/>
+                  </pic:nvPicPr>
+                  <pic:blipFill rotWithShape="1">
+                    <a:blip r:embed="rId31">
+                      <a:extLst>
+                        <a:ext uri="{28A0092B-C50C-407E-A947-70E740481C1C}">
+                          <a14:useLocalDpi xmlns:a14="http://schemas.microsoft.com/office/drawing/2010/main" val="0"/>
+                        </a:ext>
+                      </a:extLst>
+                    </a:blip>
+                    <a:srcRect l="9046" t="73966" r="13228" b="9370"/>
+                    <a:stretch/>
+                  </pic:blipFill>
+                  <pic:spPr bwMode="auto">
+                    <a:xfrm>
+                      <a:off x="0" y="0"/>
+                      <a:ext cx="5039360" cy="595630"/>
+                    </a:xfrm>
+                    <a:prstGeom prst="rect">
+                      <a:avLst/>
+                    </a:prstGeom>
+                    <a:ln>
+                      <a:noFill/>
+                    </a:ln>
+                    <a:extLst>
+                      <a:ext uri="{53640926-AAD7-44D8-BBD7-CCE9431645EC}">
+                        <a14:shadowObscured xmlns:a14="http://schemas.microsoft.com/office/drawing/2010/main"/>
+                      </a:ext>
+                    </a:extLst>
+                  </pic:spPr>
+                </pic:pic>
+              </a:graphicData>
+            </a:graphic>
+            <wp14:sizeRelH relativeFrom="margin">
+              <wp14:pctWidth>0</wp14:pctWidth>
+            </wp14:sizeRelH>
+            <wp14:sizeRelV relativeFrom="margin">
+              <wp14:pctHeight>0</wp14:pctHeight>
+            </wp14:sizeRelV>
+          </wp:anchor>
+        </w:drawing>
+      </w:r>
+    </w:p>
+    <w:p>
+      <w:r>
+        <w:t xml:space="preserve">Sinon il va séparer la valeur au niveau du | pour ne garder que le chiffre de la base.  Pour </w:t>
+      </w:r>
+      <w:r>
+        <w:t>l’exemple,</w:t>
+      </w:r>
+      <w:r>
+        <w:t xml:space="preserve"> si l’utilisateur choisi le type « Binaire | 2 » Le programme donnera la valeur 2 à la variable userBase.</w:t>
+      </w:r>
+    </w:p>
+    <w:p/>
+    <w:p>
+      <w:r>
+        <w:t xml:space="preserve">Par la suite, il lancer la fonction « convertToAll » avec comme argument : </w:t>
       </w:r>
     </w:p>
     <w:p>
@@ -11056,7 +11246,7 @@
         </w:numPr>
       </w:pPr>
       <w:r>
-        <w:t>Décimal</w:t>
+        <w:t>La valeur entrée par l’utilisateur dans le textbox</w:t>
       </w:r>
     </w:p>
     <w:p>
@@ -11068,7 +11258,245 @@
         </w:numPr>
       </w:pPr>
       <w:r>
-        <w:t>Binaire</w:t>
+        <w:t>La base de la valeur choisie par l’utilisateur</w:t>
+      </w:r>
+    </w:p>
+    <w:p>
+      <w:pPr>
+        <w:pStyle w:val="Titre3"/>
+      </w:pPr>
+      <w:bookmarkStart w:id="39" w:name="_Toc482974017"/>
+      <w:r>
+        <w:rPr>
+          <w:noProof/>
+        </w:rPr>
+        <w:drawing>
+          <wp:anchor distT="0" distB="0" distL="114300" distR="114300" simplePos="0" relativeHeight="251779072" behindDoc="0" locked="0" layoutInCell="1" allowOverlap="1">
+            <wp:simplePos x="0" y="0"/>
+            <wp:positionH relativeFrom="margin">
+              <wp:align>left</wp:align>
+            </wp:positionH>
+            <wp:positionV relativeFrom="paragraph">
+              <wp:posOffset>322846</wp:posOffset>
+            </wp:positionV>
+            <wp:extent cx="5107940" cy="1614170"/>
+            <wp:effectExtent l="0" t="0" r="0" b="5080"/>
+            <wp:wrapTopAndBottom/>
+            <wp:docPr id="25" name="Image 25"/>
+            <wp:cNvGraphicFramePr>
+              <a:graphicFrameLocks xmlns:a="http://schemas.openxmlformats.org/drawingml/2006/main" noChangeAspect="1"/>
+            </wp:cNvGraphicFramePr>
+            <a:graphic xmlns:a="http://schemas.openxmlformats.org/drawingml/2006/main">
+              <a:graphicData uri="http://schemas.openxmlformats.org/drawingml/2006/picture">
+                <pic:pic xmlns:pic="http://schemas.openxmlformats.org/drawingml/2006/picture">
+                  <pic:nvPicPr>
+                    <pic:cNvPr id="25" name="methode.PNG"/>
+                    <pic:cNvPicPr/>
+                  </pic:nvPicPr>
+                  <pic:blipFill rotWithShape="1">
+                    <a:blip r:embed="rId32">
+                      <a:extLst>
+                        <a:ext uri="{28A0092B-C50C-407E-A947-70E740481C1C}">
+                          <a14:useLocalDpi xmlns:a14="http://schemas.microsoft.com/office/drawing/2010/main" val="0"/>
+                        </a:ext>
+                      </a:extLst>
+                    </a:blip>
+                    <a:srcRect l="12282" t="32927" r="9984" b="18247"/>
+                    <a:stretch/>
+                  </pic:blipFill>
+                  <pic:spPr bwMode="auto">
+                    <a:xfrm>
+                      <a:off x="0" y="0"/>
+                      <a:ext cx="5107940" cy="1614170"/>
+                    </a:xfrm>
+                    <a:prstGeom prst="rect">
+                      <a:avLst/>
+                    </a:prstGeom>
+                    <a:ln>
+                      <a:noFill/>
+                    </a:ln>
+                    <a:extLst>
+                      <a:ext uri="{53640926-AAD7-44D8-BBD7-CCE9431645EC}">
+                        <a14:shadowObscured xmlns:a14="http://schemas.microsoft.com/office/drawing/2010/main"/>
+                      </a:ext>
+                    </a:extLst>
+                  </pic:spPr>
+                </pic:pic>
+              </a:graphicData>
+            </a:graphic>
+            <wp14:sizeRelH relativeFrom="page">
+              <wp14:pctWidth>0</wp14:pctWidth>
+            </wp14:sizeRelH>
+            <wp14:sizeRelV relativeFrom="page">
+              <wp14:pctHeight>0</wp14:pctHeight>
+            </wp14:sizeRelV>
+          </wp:anchor>
+        </w:drawing>
+      </w:r>
+      <w:r>
+        <w:t>Fonction convertToAll</w:t>
+      </w:r>
+      <w:bookmarkEnd w:id="39"/>
+    </w:p>
+    <w:p>
+      <w:pPr>
+        <w:pStyle w:val="Retraitcorpsdetexte3"/>
+        <w:ind w:left="0"/>
+      </w:pPr>
+    </w:p>
+    <w:p>
+      <w:pPr>
+        <w:rPr>
+          <w:noProof/>
+        </w:rPr>
+      </w:pPr>
+      <w:r>
+        <w:rPr>
+          <w:noProof/>
+        </w:rPr>
+        <w:t xml:space="preserve">Pour cette fonction, le principe est simple. </w:t>
+      </w:r>
+      <w:r>
+        <w:rPr>
+          <w:noProof/>
+        </w:rPr>
+        <w:t xml:space="preserve"> Les valeurs envoyée par la fonction « Convert_click » sont ensuite transposée dans toutes les bases. </w:t>
+      </w:r>
+      <w:r>
+        <w:rPr>
+          <w:noProof/>
+        </w:rPr>
+        <w:t>Pour ce faire, j’utilise la fonction de conversion de type proposée par c#.</w:t>
+      </w:r>
+    </w:p>
+    <w:p>
+      <w:pPr>
+        <w:rPr>
+          <w:noProof/>
+        </w:rPr>
+      </w:pPr>
+    </w:p>
+    <w:p>
+      <w:pPr>
+        <w:rPr>
+          <w:b/>
+          <w:noProof/>
+        </w:rPr>
+      </w:pPr>
+    </w:p>
+    <w:p>
+      <w:pPr>
+        <w:rPr>
+          <w:noProof/>
+        </w:rPr>
+      </w:pPr>
+      <w:r>
+        <w:rPr>
+          <w:noProof/>
+        </w:rPr>
+        <w:drawing>
+          <wp:anchor distT="0" distB="0" distL="114300" distR="114300" simplePos="0" relativeHeight="251780096" behindDoc="0" locked="0" layoutInCell="1" allowOverlap="1">
+            <wp:simplePos x="0" y="0"/>
+            <wp:positionH relativeFrom="margin">
+              <wp:align>left</wp:align>
+            </wp:positionH>
+            <wp:positionV relativeFrom="paragraph">
+              <wp:posOffset>569</wp:posOffset>
+            </wp:positionV>
+            <wp:extent cx="5759450" cy="715645"/>
+            <wp:effectExtent l="0" t="0" r="0" b="8255"/>
+            <wp:wrapTopAndBottom/>
+            <wp:docPr id="73" name="Image 73"/>
+            <wp:cNvGraphicFramePr>
+              <a:graphicFrameLocks xmlns:a="http://schemas.openxmlformats.org/drawingml/2006/main" noChangeAspect="1"/>
+            </wp:cNvGraphicFramePr>
+            <a:graphic xmlns:a="http://schemas.openxmlformats.org/drawingml/2006/main">
+              <a:graphicData uri="http://schemas.openxmlformats.org/drawingml/2006/picture">
+                <pic:pic xmlns:pic="http://schemas.openxmlformats.org/drawingml/2006/picture">
+                  <pic:nvPicPr>
+                    <pic:cNvPr id="73" name="int32.png"/>
+                    <pic:cNvPicPr/>
+                  </pic:nvPicPr>
+                  <pic:blipFill>
+                    <a:blip r:embed="rId33">
+                      <a:extLst>
+                        <a:ext uri="{28A0092B-C50C-407E-A947-70E740481C1C}">
+                          <a14:useLocalDpi xmlns:a14="http://schemas.microsoft.com/office/drawing/2010/main" val="0"/>
+                        </a:ext>
+                      </a:extLst>
+                    </a:blip>
+                    <a:stretch>
+                      <a:fillRect/>
+                    </a:stretch>
+                  </pic:blipFill>
+                  <pic:spPr>
+                    <a:xfrm>
+                      <a:off x="0" y="0"/>
+                      <a:ext cx="5759450" cy="715645"/>
+                    </a:xfrm>
+                    <a:prstGeom prst="rect">
+                      <a:avLst/>
+                    </a:prstGeom>
+                  </pic:spPr>
+                </pic:pic>
+              </a:graphicData>
+            </a:graphic>
+          </wp:anchor>
+        </w:drawing>
+      </w:r>
+    </w:p>
+    <w:p>
+      <w:pPr>
+        <w:rPr>
+          <w:noProof/>
+        </w:rPr>
+      </w:pPr>
+      <w:r>
+        <w:rPr>
+          <w:noProof/>
+        </w:rPr>
+        <w:t>L’orsque que l’on effectue une conversion en type INT ou STRING, un argument permet de venir insérer une valeur (2,8,10 ou 16) pour choisir la base de notre base.</w:t>
+      </w:r>
+    </w:p>
+    <w:p>
+      <w:pPr>
+        <w:rPr>
+          <w:noProof/>
+        </w:rPr>
+      </w:pPr>
+    </w:p>
+    <w:p>
+      <w:pPr>
+        <w:rPr>
+          <w:noProof/>
+        </w:rPr>
+      </w:pPr>
+      <w:r>
+        <w:rPr>
+          <w:noProof/>
+        </w:rPr>
+        <w:t>Une fois ces opérations éfféctuée, le programme lance les fonction de conversion en BCD et en GRAY</w:t>
+      </w:r>
+    </w:p>
+    <w:p>
+      <w:pPr>
+        <w:pStyle w:val="Titre3"/>
+      </w:pPr>
+      <w:bookmarkStart w:id="40" w:name="_Toc482974018"/>
+      <w:r>
+        <w:t>Méthode des Calcules</w:t>
+      </w:r>
+      <w:bookmarkEnd w:id="40"/>
+    </w:p>
+    <w:p>
+      <w:r>
+        <w:t xml:space="preserve">La méthode pour effectuer les opérations, se situe dans la Form Calculate. Elle se compose de </w:t>
+      </w:r>
+      <w:r>
+        <w:t>quatre</w:t>
+      </w:r>
+      <w:r>
+        <w:t xml:space="preserve"> méthodes principales :</w:t>
       </w:r>
     </w:p>
     <w:p>
@@ -11080,7 +11508,7 @@
         </w:numPr>
       </w:pPr>
       <w:r>
-        <w:t>Octal</w:t>
+        <w:t>Addition</w:t>
       </w:r>
     </w:p>
     <w:p>
@@ -11092,71 +11520,7 @@
         </w:numPr>
       </w:pPr>
       <w:r>
-        <w:t>Hexadécimal</w:t>
-      </w:r>
-    </w:p>
-    <w:p>
-      <w:pPr>
-        <w:rPr>
-          <w:b/>
-        </w:rPr>
-      </w:pPr>
-      <w:r>
-        <w:t xml:space="preserve"> </w:t>
-      </w:r>
-      <w:r>
-        <w:t xml:space="preserve">La fonction va récupérer </w:t>
-      </w:r>
-      <w:r>
-        <w:t>la valeur entrée</w:t>
-      </w:r>
-      <w:r>
-        <w:t xml:space="preserve"> par l’utilisateur dans le tex</w:t>
-      </w:r>
-      <w:r>
-        <w:t>e</w:t>
-      </w:r>
-      <w:r>
-        <w:t xml:space="preserve">tBox et la base choisie dans le </w:t>
-      </w:r>
-      <w:r>
-        <w:t>combo box</w:t>
-      </w:r>
-      <w:r>
-        <w:t xml:space="preserve">. </w:t>
-      </w:r>
-      <w:r>
-        <w:t>Il va prendre cette valeur et la convertir avec les 3 bases restantes, et les placer dans les textbox correspondant.</w:t>
-      </w:r>
-      <w:r>
-        <w:t xml:space="preserve"> </w:t>
-      </w:r>
-      <w:r>
-        <w:rPr>
-          <w:b/>
-        </w:rPr>
-        <w:t>A COMPLETER AVEC LES SCREENS</w:t>
-      </w:r>
-    </w:p>
-    <w:p>
-      <w:pPr>
-        <w:pStyle w:val="Titre3"/>
-      </w:pPr>
-      <w:bookmarkStart w:id="41" w:name="_Toc482974018"/>
-      <w:r>
-        <w:t>Méthode des Calcules</w:t>
-      </w:r>
-      <w:bookmarkEnd w:id="41"/>
-    </w:p>
-    <w:p>
-      <w:r>
-        <w:t xml:space="preserve">La méthode pour effectuer les opérations, se situe dans la Form Calculate. Elle se compose de </w:t>
-      </w:r>
-      <w:r>
-        <w:t>quatre</w:t>
-      </w:r>
-      <w:r>
-        <w:t xml:space="preserve"> méthodes principales :</w:t>
+        <w:t>Soustraction</w:t>
       </w:r>
     </w:p>
     <w:p>
@@ -11168,7 +11532,7 @@
         </w:numPr>
       </w:pPr>
       <w:r>
-        <w:t>Addition</w:t>
+        <w:t>Multiplication</w:t>
       </w:r>
     </w:p>
     <w:p>
@@ -11180,30 +11544,6 @@
         </w:numPr>
       </w:pPr>
       <w:r>
-        <w:t>Soustraction</w:t>
-      </w:r>
-    </w:p>
-    <w:p>
-      <w:pPr>
-        <w:pStyle w:val="Paragraphedeliste"/>
-        <w:numPr>
-          <w:ilvl w:val="0"/>
-          <w:numId w:val="8"/>
-        </w:numPr>
-      </w:pPr>
-      <w:r>
-        <w:t>Multiplication</w:t>
-      </w:r>
-    </w:p>
-    <w:p>
-      <w:pPr>
-        <w:pStyle w:val="Paragraphedeliste"/>
-        <w:numPr>
-          <w:ilvl w:val="0"/>
-          <w:numId w:val="8"/>
-        </w:numPr>
-      </w:pPr>
-      <w:r>
         <w:t>Division</w:t>
       </w:r>
     </w:p>
@@ -11220,53 +11560,194 @@
       <w:pPr>
         <w:pStyle w:val="Titre3"/>
       </w:pPr>
-      <w:bookmarkStart w:id="42" w:name="_Toc482974019"/>
+      <w:bookmarkStart w:id="41" w:name="_Toc482974019"/>
       <w:r>
         <w:t>Fonction addValue</w:t>
       </w:r>
-      <w:bookmarkEnd w:id="42"/>
-    </w:p>
-    <w:p>
-      <w:pPr>
+      <w:bookmarkEnd w:id="41"/>
+    </w:p>
+    <w:p/>
+    <w:p>
+      <w:r>
         <w:rPr>
           <w:b/>
+          <w:noProof/>
         </w:rPr>
-      </w:pPr>
-      <w:r>
-        <w:t>Cette fonction permet d’additionner deux valeurs.</w:t>
-      </w:r>
-      <w:r>
-        <w:t xml:space="preserve"> </w:t>
-      </w:r>
-      <w:r>
-        <w:t xml:space="preserve">Pour commencer, les deux valeurs sont placées dans un tableau de String au bon format. En suite lors de l’addition, une boucle for permet de prendre chaque unité des 2 nombres. Elle les </w:t>
-      </w:r>
-      <w:r>
-        <w:t>compare</w:t>
-      </w:r>
-      <w:r>
-        <w:t xml:space="preserve">, et si la valeur est </w:t>
-      </w:r>
-      <w:r>
-        <w:t>égale</w:t>
-      </w:r>
-      <w:r>
-        <w:t xml:space="preserve"> à 10 ou plus grand, un 1 est ajou</w:t>
-      </w:r>
-      <w:r>
-        <w:t>té à la case i+1 du tableau des retenues</w:t>
-      </w:r>
-      <w:r>
-        <w:t>. Ensuite la valeur calculée entre la v1+v2+retenue est ajoutée à un string de réponse. Qui sera afficher par la suite.</w:t>
-      </w:r>
-      <w:r>
-        <w:t xml:space="preserve"> </w:t>
-      </w:r>
-      <w:r>
+        <w:drawing>
+          <wp:anchor distT="0" distB="0" distL="114300" distR="114300" simplePos="0" relativeHeight="251781120" behindDoc="0" locked="0" layoutInCell="1" allowOverlap="1">
+            <wp:simplePos x="0" y="0"/>
+            <wp:positionH relativeFrom="margin">
+              <wp:align>right</wp:align>
+            </wp:positionH>
+            <wp:positionV relativeFrom="paragraph">
+              <wp:posOffset>521541</wp:posOffset>
+            </wp:positionV>
+            <wp:extent cx="5886450" cy="1743710"/>
+            <wp:effectExtent l="0" t="0" r="0" b="8890"/>
+            <wp:wrapTopAndBottom/>
+            <wp:docPr id="75" name="Image 75"/>
+            <wp:cNvGraphicFramePr>
+              <a:graphicFrameLocks xmlns:a="http://schemas.openxmlformats.org/drawingml/2006/main" noChangeAspect="1"/>
+            </wp:cNvGraphicFramePr>
+            <a:graphic xmlns:a="http://schemas.openxmlformats.org/drawingml/2006/main">
+              <a:graphicData uri="http://schemas.openxmlformats.org/drawingml/2006/picture">
+                <pic:pic xmlns:pic="http://schemas.openxmlformats.org/drawingml/2006/picture">
+                  <pic:nvPicPr>
+                    <pic:cNvPr id="75" name="methode 1.PNG"/>
+                    <pic:cNvPicPr/>
+                  </pic:nvPicPr>
+                  <pic:blipFill rotWithShape="1">
+                    <a:blip r:embed="rId34">
+                      <a:extLst>
+                        <a:ext uri="{28A0092B-C50C-407E-A947-70E740481C1C}">
+                          <a14:useLocalDpi xmlns:a14="http://schemas.microsoft.com/office/drawing/2010/main" val="0"/>
+                        </a:ext>
+                      </a:extLst>
+                    </a:blip>
+                    <a:srcRect l="3811" t="4034" r="11802" b="34507"/>
+                    <a:stretch/>
+                  </pic:blipFill>
+                  <pic:spPr bwMode="auto">
+                    <a:xfrm>
+                      <a:off x="0" y="0"/>
+                      <a:ext cx="5886450" cy="1743710"/>
+                    </a:xfrm>
+                    <a:prstGeom prst="rect">
+                      <a:avLst/>
+                    </a:prstGeom>
+                    <a:ln>
+                      <a:noFill/>
+                    </a:ln>
+                    <a:extLst>
+                      <a:ext uri="{53640926-AAD7-44D8-BBD7-CCE9431645EC}">
+                        <a14:shadowObscured xmlns:a14="http://schemas.microsoft.com/office/drawing/2010/main"/>
+                      </a:ext>
+                    </a:extLst>
+                  </pic:spPr>
+                </pic:pic>
+              </a:graphicData>
+            </a:graphic>
+            <wp14:sizeRelH relativeFrom="margin">
+              <wp14:pctWidth>0</wp14:pctWidth>
+            </wp14:sizeRelH>
+            <wp14:sizeRelV relativeFrom="margin">
+              <wp14:pctHeight>0</wp14:pctHeight>
+            </wp14:sizeRelV>
+          </wp:anchor>
+        </w:drawing>
+      </w:r>
+      <w:r>
+        <w:t xml:space="preserve">Le principe restera pour toutes les fonctions de calcules. </w:t>
+      </w:r>
+      <w:r>
+        <w:t>Voici le fonctionnement</w:t>
+      </w:r>
+      <w:r>
+        <w:t xml:space="preserve"> de cette fonction.</w:t>
+      </w:r>
+    </w:p>
+    <w:p>
+      <w:r>
+        <w:t>Le programme va prendre chaque unité des valeurs, les unes après les autres.</w:t>
+      </w:r>
+    </w:p>
+    <w:p>
+      <w:pPr>
         <w:rPr>
-          <w:b/>
+          <w:noProof/>
         </w:rPr>
-        <w:t>EBAUCHE A COMPLETER AVEC LES SCREENS</w:t>
+      </w:pPr>
+      <w:r>
+        <w:rPr>
+          <w:noProof/>
+        </w:rPr>
+        <w:drawing>
+          <wp:anchor distT="0" distB="0" distL="114300" distR="114300" simplePos="0" relativeHeight="251782144" behindDoc="0" locked="0" layoutInCell="1" allowOverlap="1">
+            <wp:simplePos x="0" y="0"/>
+            <wp:positionH relativeFrom="margin">
+              <wp:align>left</wp:align>
+            </wp:positionH>
+            <wp:positionV relativeFrom="paragraph">
+              <wp:posOffset>187457</wp:posOffset>
+            </wp:positionV>
+            <wp:extent cx="5116195" cy="2406015"/>
+            <wp:effectExtent l="0" t="0" r="8255" b="0"/>
+            <wp:wrapTopAndBottom/>
+            <wp:docPr id="79" name="Image 79"/>
+            <wp:cNvGraphicFramePr>
+              <a:graphicFrameLocks xmlns:a="http://schemas.openxmlformats.org/drawingml/2006/main" noChangeAspect="1"/>
+            </wp:cNvGraphicFramePr>
+            <a:graphic xmlns:a="http://schemas.openxmlformats.org/drawingml/2006/main">
+              <a:graphicData uri="http://schemas.openxmlformats.org/drawingml/2006/picture">
+                <pic:pic xmlns:pic="http://schemas.openxmlformats.org/drawingml/2006/picture">
+                  <pic:nvPicPr>
+                    <pic:cNvPr id="79" name="methode 2.PNG"/>
+                    <pic:cNvPicPr/>
+                  </pic:nvPicPr>
+                  <pic:blipFill rotWithShape="1">
+                    <a:blip r:embed="rId35">
+                      <a:extLst>
+                        <a:ext uri="{28A0092B-C50C-407E-A947-70E740481C1C}">
+                          <a14:useLocalDpi xmlns:a14="http://schemas.microsoft.com/office/drawing/2010/main" val="0"/>
+                        </a:ext>
+                      </a:extLst>
+                    </a:blip>
+                    <a:srcRect l="8811" t="5022" r="2341" b="2444"/>
+                    <a:stretch/>
+                  </pic:blipFill>
+                  <pic:spPr bwMode="auto">
+                    <a:xfrm>
+                      <a:off x="0" y="0"/>
+                      <a:ext cx="5116195" cy="2406015"/>
+                    </a:xfrm>
+                    <a:prstGeom prst="rect">
+                      <a:avLst/>
+                    </a:prstGeom>
+                    <a:ln>
+                      <a:noFill/>
+                    </a:ln>
+                    <a:extLst>
+                      <a:ext uri="{53640926-AAD7-44D8-BBD7-CCE9431645EC}">
+                        <a14:shadowObscured xmlns:a14="http://schemas.microsoft.com/office/drawing/2010/main"/>
+                      </a:ext>
+                    </a:extLst>
+                  </pic:spPr>
+                </pic:pic>
+              </a:graphicData>
+            </a:graphic>
+            <wp14:sizeRelH relativeFrom="margin">
+              <wp14:pctWidth>0</wp14:pctWidth>
+            </wp14:sizeRelH>
+            <wp14:sizeRelV relativeFrom="margin">
+              <wp14:pctHeight>0</wp14:pctHeight>
+            </wp14:sizeRelV>
+          </wp:anchor>
+        </w:drawing>
+      </w:r>
+    </w:p>
+    <w:p/>
+    <w:p>
+      <w:r>
+        <w:t>Ensuite, il va effectuer une addition entre le chiffre 1 et le chiffre 2. Si la valeur obtenue est plus grande que la base des 2 valeurs, le programme va placer une retenue de 1 dans le tableau.</w:t>
+      </w:r>
+    </w:p>
+    <w:p>
+      <w:r>
+        <w:t xml:space="preserve">Pour le résultat, si l’addition est plus grand que la base, il va retirer la base et placer cette valeur dans </w:t>
+      </w:r>
+      <w:r>
+        <w:t>la variable de résultat</w:t>
+      </w:r>
+      <w:bookmarkStart w:id="42" w:name="_GoBack"/>
+      <w:bookmarkEnd w:id="42"/>
+      <w:r>
+        <w:t>.</w:t>
+      </w:r>
+    </w:p>
+    <w:p/>
+    <w:p>
+      <w:r>
+        <w:t>Si la valeur obtenue est moins grande que la base, il va placer un 0 dans le tableau des retenues et placer la valeur dans la variable de résultat. Mais c’est la dernière opération, et que la retenue actuelle vaut 1, il va la placer en première position du string résultat.</w:t>
       </w:r>
     </w:p>
     <w:p>
@@ -11336,7 +11817,13 @@
     </w:p>
     <w:p>
       <w:r>
-        <w:t xml:space="preserve">Pour cette fonction, le principal problème à été de séparer les retenues du nombre à ajouter au résultat. </w:t>
+        <w:t xml:space="preserve">Pour cette fonction, le principal problème </w:t>
+      </w:r>
+      <w:r>
+        <w:t>a</w:t>
+      </w:r>
+      <w:r>
+        <w:t xml:space="preserve"> été de séparer les retenues du nombre à ajouter au résultat. </w:t>
       </w:r>
       <w:r>
         <w:t>Car si dans l’addition, une retenue est toujours égale à 1 ou 0, là il se peut que la retenue vaille 9.</w:t>
@@ -11348,13 +11835,31 @@
     <w:p/>
     <w:p>
       <w:r>
-        <w:t>Dans le cas d’une valeur à 2 chiffre, l’index 1 du tableau est consacré aux retenues du premier chiffre et l’index 0 aux retenues du deuxième. Les resultat sont stockée dans un tableau de string.</w:t>
+        <w:t xml:space="preserve">Dans le cas d’une valeur à 2 chiffre, l’index 1 du tableau est consacré aux retenues du premier chiffre et l’index 0 aux retenues du deuxième. Les </w:t>
+      </w:r>
+      <w:r>
+        <w:t>résultats</w:t>
+      </w:r>
+      <w:r>
+        <w:t xml:space="preserve"> sont </w:t>
+      </w:r>
+      <w:r>
+        <w:t>stockés</w:t>
+      </w:r>
+      <w:r>
+        <w:t xml:space="preserve"> dans un tableau de string.</w:t>
       </w:r>
     </w:p>
     <w:p/>
     <w:p>
       <w:r>
-        <w:t xml:space="preserve">Une fois les multiplications faites, une additionne tous les strings contenu dans le tableau, est cela nous donne le résultat final. </w:t>
+        <w:t xml:space="preserve">Une fois les multiplications faites, une additionne tous </w:t>
+      </w:r>
+      <w:r>
+        <w:t>les strings contenus</w:t>
+      </w:r>
+      <w:r>
+        <w:t xml:space="preserve"> dans le tableau, est cela nous donne le résultat final. </w:t>
       </w:r>
       <w:r>
         <w:rPr>
@@ -11405,103 +11910,108 @@
       <w:bookmarkEnd w:id="47"/>
     </w:p>
     <w:p>
-      <w:pPr>
-        <w:pStyle w:val="Titre3"/>
-      </w:pPr>
-      <w:bookmarkStart w:id="48" w:name="_Toc482974023"/>
-      <w:r>
-        <w:t>La Methode pour les opérations</w:t>
+      <w:r>
+        <w:t>0 ss</w:t>
+      </w:r>
+      <w:r>
+        <w:t xml:space="preserve"> ne fonctionne pas. La méthode de base de c</w:t>
+      </w:r>
+      <w:r>
+        <w:t># ne supporte pas les valeurs de types « Float » ou « Double ».</w:t>
+      </w:r>
+    </w:p>
+    <w:p/>
+    <w:p>
+      <w:r>
+        <w:t>Après quelques recherches je suis tombé sur un début de solution. Il consiste à transformer notre valeur en tableau de bits, et de convertir la valeur bits par bits.</w:t>
+      </w:r>
+      <w:r>
+        <w:t xml:space="preserve"> Cependant une erreur </w:t>
+      </w:r>
+      <w:r>
+        <w:t>se</w:t>
+      </w:r>
+      <w:r>
+        <w:t xml:space="preserve"> produit lors de la conversion. </w:t>
+      </w:r>
+      <w:r>
+        <w:t>Dès que j’essaie de convertir les bits</w:t>
+      </w:r>
+      <w:r>
+        <w:t>, il revient sur une base 10.</w:t>
+      </w:r>
+    </w:p>
+    <w:p/>
+    <w:p>
+      <w:r>
+        <w:t>Sinon une deuxième so</w:t>
+      </w:r>
+      <w:r>
+        <w:t>lution serait de passer par un p</w:t>
+      </w:r>
+      <w:r>
+        <w:t xml:space="preserve">arseInt. J’ai trouvé un convertisseur qui fonctionne avec cette </w:t>
+      </w:r>
+      <w:r>
+        <w:t>méthode</w:t>
+      </w:r>
+      <w:r>
+        <w:t xml:space="preserve"> : </w:t>
+      </w:r>
+      <w:hyperlink r:id="rId36" w:history="1">
+        <w:r>
+          <w:rPr>
+            <w:rStyle w:val="Lienhypertexte"/>
+          </w:rPr>
+          <w:t>http://coderstoolbox.net/number/</w:t>
+        </w:r>
+      </w:hyperlink>
+    </w:p>
+    <w:p/>
+    <w:p>
+      <w:r>
+        <w:t>CODE A ETUDIER</w:t>
+      </w:r>
+    </w:p>
+    <w:p/>
+    <w:p>
+      <w:r>
+        <w:t>Mon objectif, c’est que le lundi 29.05.2017 je puisses modifier mon code pour y intégrer</w:t>
+      </w:r>
+      <w:r>
+        <w:t xml:space="preserve"> la conversion à virgule. Une analyse détaillée du </w:t>
+      </w:r>
+    </w:p>
+    <w:p>
+      <w:pPr>
+        <w:pStyle w:val="Titre1"/>
+      </w:pPr>
+      <w:bookmarkStart w:id="48" w:name="_Toc532179966"/>
+      <w:bookmarkStart w:id="49" w:name="_Toc165969650"/>
+      <w:bookmarkStart w:id="50" w:name="_Toc482974024"/>
+      <w:r>
+        <w:lastRenderedPageBreak/>
+        <w:t>Tests</w:t>
       </w:r>
       <w:bookmarkEnd w:id="48"/>
-    </w:p>
-    <w:p>
-      <w:r>
-        <w:t xml:space="preserve">Le 18.05.2017, j’ai décidé de changer le fonctionnement de la form Calculator. En effet, effectuer les opérations pour ensuite les afficher de manière détaillée me semblait une perte de temps. </w:t>
-      </w:r>
-    </w:p>
-    <w:p/>
-    <w:p>
-      <w:r>
-        <w:t>C’est pour cela que j’ai décidé de complexifier les fonctions de calcule, cela me permettra de gagner du temps sur les affichages. Selon le structogramme de la méthode, je devais effectuer l’opération avant de l’afficher de manière détaillée. Maintenant le programme fonctionne de la manière suivante. Les opérations sont déjà effectuées de manière détaillée et je n’ai plus qu’as afficher les éléments suivants :</w:t>
-      </w:r>
-    </w:p>
-    <w:p>
-      <w:pPr>
-        <w:pStyle w:val="Paragraphedeliste"/>
-        <w:numPr>
-          <w:ilvl w:val="0"/>
-          <w:numId w:val="8"/>
-        </w:numPr>
-      </w:pPr>
-      <w:r>
-        <w:t>Valeurs 1</w:t>
-      </w:r>
-    </w:p>
-    <w:p>
-      <w:pPr>
-        <w:pStyle w:val="Paragraphedeliste"/>
-        <w:numPr>
-          <w:ilvl w:val="0"/>
-          <w:numId w:val="8"/>
-        </w:numPr>
-      </w:pPr>
-      <w:r>
-        <w:t>Valeurs 2</w:t>
-      </w:r>
-    </w:p>
-    <w:p>
-      <w:pPr>
-        <w:pStyle w:val="Paragraphedeliste"/>
-        <w:numPr>
-          <w:ilvl w:val="0"/>
-          <w:numId w:val="8"/>
-        </w:numPr>
-      </w:pPr>
-      <w:r>
-        <w:t>Tableau des retenues</w:t>
-      </w:r>
-    </w:p>
-    <w:p>
-      <w:pPr>
-        <w:pStyle w:val="Paragraphedeliste"/>
-        <w:numPr>
-          <w:ilvl w:val="0"/>
-          <w:numId w:val="8"/>
-        </w:numPr>
-      </w:pPr>
-      <w:r>
-        <w:t>Le résultat</w:t>
-      </w:r>
-    </w:p>
-    <w:p>
-      <w:pPr>
-        <w:pStyle w:val="Titre1"/>
-      </w:pPr>
-      <w:bookmarkStart w:id="49" w:name="_Toc532179966"/>
-      <w:bookmarkStart w:id="50" w:name="_Toc165969650"/>
-      <w:bookmarkStart w:id="51" w:name="_Toc482974024"/>
-      <w:r>
-        <w:t>Tests</w:t>
-      </w:r>
       <w:bookmarkEnd w:id="49"/>
       <w:bookmarkEnd w:id="50"/>
+    </w:p>
+    <w:p>
+      <w:pPr>
+        <w:pStyle w:val="Titre2"/>
+      </w:pPr>
+      <w:bookmarkStart w:id="51" w:name="_Toc532179968"/>
+      <w:bookmarkStart w:id="52" w:name="_Toc165969652"/>
+      <w:bookmarkStart w:id="53" w:name="_Ref308525868"/>
+      <w:bookmarkStart w:id="54" w:name="_Toc482974025"/>
+      <w:r>
+        <w:t>Dossier des tests</w:t>
+      </w:r>
       <w:bookmarkEnd w:id="51"/>
-    </w:p>
-    <w:p>
-      <w:pPr>
-        <w:pStyle w:val="Titre2"/>
-      </w:pPr>
-      <w:bookmarkStart w:id="52" w:name="_Toc532179968"/>
-      <w:bookmarkStart w:id="53" w:name="_Toc165969652"/>
-      <w:bookmarkStart w:id="54" w:name="_Ref308525868"/>
-      <w:bookmarkStart w:id="55" w:name="_Toc482974025"/>
-      <w:r>
-        <w:t>Dossier des tests</w:t>
-      </w:r>
       <w:bookmarkEnd w:id="52"/>
       <w:bookmarkEnd w:id="53"/>
       <w:bookmarkEnd w:id="54"/>
-      <w:bookmarkEnd w:id="55"/>
     </w:p>
     <w:p>
       <w:pPr>
@@ -11629,28 +12139,28 @@
       <w:pPr>
         <w:pStyle w:val="Titre1"/>
       </w:pPr>
-      <w:bookmarkStart w:id="56" w:name="_Toc165969653"/>
-      <w:bookmarkStart w:id="57" w:name="_Toc482974026"/>
+      <w:bookmarkStart w:id="55" w:name="_Toc165969653"/>
+      <w:bookmarkStart w:id="56" w:name="_Toc482974026"/>
       <w:r>
         <w:t>Conclusion</w:t>
       </w:r>
+      <w:bookmarkEnd w:id="55"/>
       <w:bookmarkEnd w:id="56"/>
+    </w:p>
+    <w:p>
+      <w:pPr>
+        <w:pStyle w:val="Titre2"/>
+      </w:pPr>
+      <w:bookmarkStart w:id="57" w:name="_Toc165969654"/>
+      <w:bookmarkStart w:id="58" w:name="_Toc482974027"/>
+      <w:r>
+        <w:t xml:space="preserve">Bilan des </w:t>
+      </w:r>
       <w:bookmarkEnd w:id="57"/>
-    </w:p>
-    <w:p>
-      <w:pPr>
-        <w:pStyle w:val="Titre2"/>
-      </w:pPr>
-      <w:bookmarkStart w:id="58" w:name="_Toc165969654"/>
-      <w:bookmarkStart w:id="59" w:name="_Toc482974027"/>
-      <w:r>
-        <w:t xml:space="preserve">Bilan des </w:t>
+      <w:r>
+        <w:t>fonctionnalités demandées</w:t>
       </w:r>
       <w:bookmarkEnd w:id="58"/>
-      <w:r>
-        <w:t>fonctionnalités demandées</w:t>
-      </w:r>
-      <w:bookmarkEnd w:id="59"/>
     </w:p>
     <w:p>
       <w:pPr>
@@ -11691,13 +12201,13 @@
       <w:pPr>
         <w:pStyle w:val="Titre2"/>
       </w:pPr>
-      <w:bookmarkStart w:id="60" w:name="_Toc165969655"/>
-      <w:bookmarkStart w:id="61" w:name="_Toc482974028"/>
+      <w:bookmarkStart w:id="59" w:name="_Toc165969655"/>
+      <w:bookmarkStart w:id="60" w:name="_Toc482974028"/>
       <w:r>
         <w:t>Bilan de la planification</w:t>
       </w:r>
+      <w:bookmarkEnd w:id="59"/>
       <w:bookmarkEnd w:id="60"/>
-      <w:bookmarkEnd w:id="61"/>
     </w:p>
     <w:p>
       <w:pPr>
@@ -11737,13 +12247,13 @@
       <w:pPr>
         <w:pStyle w:val="Titre2"/>
       </w:pPr>
-      <w:bookmarkStart w:id="62" w:name="_Toc165969656"/>
-      <w:bookmarkStart w:id="63" w:name="_Toc482974029"/>
+      <w:bookmarkStart w:id="61" w:name="_Toc165969656"/>
+      <w:bookmarkStart w:id="62" w:name="_Toc482974029"/>
       <w:r>
         <w:t>Bilan personnel</w:t>
       </w:r>
+      <w:bookmarkEnd w:id="61"/>
       <w:bookmarkEnd w:id="62"/>
-      <w:bookmarkEnd w:id="63"/>
     </w:p>
     <w:p>
       <w:pPr>
@@ -11857,29 +12367,29 @@
       <w:pPr>
         <w:pStyle w:val="Titre1"/>
       </w:pPr>
-      <w:bookmarkStart w:id="64" w:name="_Toc532179971"/>
-      <w:bookmarkStart w:id="65" w:name="_Toc165969657"/>
-      <w:bookmarkStart w:id="66" w:name="_Toc482974030"/>
+      <w:bookmarkStart w:id="63" w:name="_Toc532179971"/>
+      <w:bookmarkStart w:id="64" w:name="_Toc165969657"/>
+      <w:bookmarkStart w:id="65" w:name="_Toc482974030"/>
       <w:r>
         <w:t>Divers</w:t>
       </w:r>
+      <w:bookmarkEnd w:id="63"/>
       <w:bookmarkEnd w:id="64"/>
       <w:bookmarkEnd w:id="65"/>
+    </w:p>
+    <w:p>
+      <w:pPr>
+        <w:pStyle w:val="Titre2"/>
+      </w:pPr>
+      <w:bookmarkStart w:id="66" w:name="_Toc532179972"/>
+      <w:bookmarkStart w:id="67" w:name="_Toc165969658"/>
+      <w:bookmarkStart w:id="68" w:name="_Toc482974031"/>
+      <w:r>
+        <w:t>Journal de travail</w:t>
+      </w:r>
       <w:bookmarkEnd w:id="66"/>
-    </w:p>
-    <w:p>
-      <w:pPr>
-        <w:pStyle w:val="Titre2"/>
-      </w:pPr>
-      <w:bookmarkStart w:id="67" w:name="_Toc532179972"/>
-      <w:bookmarkStart w:id="68" w:name="_Toc165969658"/>
-      <w:bookmarkStart w:id="69" w:name="_Toc482974031"/>
-      <w:r>
-        <w:t>Journal de travail</w:t>
-      </w:r>
       <w:bookmarkEnd w:id="67"/>
       <w:bookmarkEnd w:id="68"/>
-      <w:bookmarkEnd w:id="69"/>
     </w:p>
     <w:p>
       <w:pPr>
@@ -11916,11 +12426,11 @@
       <w:pPr>
         <w:pStyle w:val="Titre2"/>
       </w:pPr>
-      <w:bookmarkStart w:id="70" w:name="_Toc482974032"/>
+      <w:bookmarkStart w:id="69" w:name="_Toc482974032"/>
       <w:r>
         <w:t>Bibliographie</w:t>
       </w:r>
-      <w:bookmarkEnd w:id="70"/>
+      <w:bookmarkEnd w:id="69"/>
     </w:p>
     <w:p>
       <w:pPr>
@@ -11948,11 +12458,12 @@
       <w:pPr>
         <w:pStyle w:val="Titre2"/>
       </w:pPr>
-      <w:bookmarkStart w:id="71" w:name="_Toc482974033"/>
-      <w:r>
+      <w:bookmarkStart w:id="70" w:name="_Toc482974033"/>
+      <w:r>
+        <w:lastRenderedPageBreak/>
         <w:t>Webographie</w:t>
       </w:r>
-      <w:bookmarkEnd w:id="71"/>
+      <w:bookmarkEnd w:id="70"/>
     </w:p>
     <w:p>
       <w:pPr>
@@ -11974,7 +12485,7 @@
           <w:numId w:val="14"/>
         </w:numPr>
       </w:pPr>
-      <w:hyperlink r:id="rId30" w:history="1">
+      <w:hyperlink r:id="rId37" w:history="1">
         <w:r>
           <w:rPr>
             <w:rStyle w:val="Lienhypertexte"/>
@@ -11995,7 +12506,7 @@
           <w:numId w:val="14"/>
         </w:numPr>
       </w:pPr>
-      <w:hyperlink r:id="rId31" w:history="1">
+      <w:hyperlink r:id="rId38" w:history="1">
         <w:r>
           <w:rPr>
             <w:rStyle w:val="Lienhypertexte"/>
@@ -12017,11 +12528,11 @@
       <w:pPr>
         <w:pStyle w:val="Titre1"/>
       </w:pPr>
-      <w:bookmarkStart w:id="72" w:name="_Toc482974034"/>
+      <w:bookmarkStart w:id="71" w:name="_Toc482974034"/>
       <w:r>
         <w:t>Annexes</w:t>
       </w:r>
-      <w:bookmarkEnd w:id="72"/>
+      <w:bookmarkEnd w:id="71"/>
     </w:p>
     <w:p>
       <w:pPr>
@@ -12122,8 +12633,8 @@
       </w:r>
     </w:p>
     <w:sectPr>
-      <w:headerReference w:type="default" r:id="rId32"/>
-      <w:footerReference w:type="default" r:id="rId33"/>
+      <w:headerReference w:type="default" r:id="rId39"/>
+      <w:footerReference w:type="default" r:id="rId40"/>
       <w:pgSz w:w="11906" w:h="16838" w:code="9"/>
       <w:pgMar w:top="1276" w:right="1418" w:bottom="1276" w:left="1418" w:header="680" w:footer="680" w:gutter="0"/>
       <w:cols w:space="708"/>
@@ -12388,7 +12899,7 @@
               <w:noProof/>
               <w:szCs w:val="16"/>
             </w:rPr>
-            <w:t>19</w:t>
+            <w:t>20</w:t>
           </w:r>
           <w:r>
             <w:rPr>
@@ -12437,7 +12948,7 @@
               <w:noProof/>
               <w:szCs w:val="16"/>
             </w:rPr>
-            <w:t>19</w:t>
+            <w:t>21</w:t>
           </w:r>
           <w:r>
             <w:rPr>
@@ -12504,7 +13015,7 @@
               <w:noProof/>
               <w:szCs w:val="16"/>
             </w:rPr>
-            <w:t>19.05.2017 16:17</w:t>
+            <w:t>24.05.2017 15:30</w:t>
           </w:r>
           <w:r>
             <w:rPr>
@@ -12540,31 +13051,16 @@
             </w:rPr>
             <w:t xml:space="preserve">Version: </w:t>
           </w:r>
-          <w:r>
-            <w:fldChar w:fldCharType="begin"/>
-          </w:r>
-          <w:r>
-            <w:instrText xml:space="preserve"> REVNUM   \* MERGEFORMAT </w:instrText>
-          </w:r>
-          <w:r>
-            <w:fldChar w:fldCharType="separate"/>
-          </w:r>
-          <w:r>
-            <w:rPr>
-              <w:rFonts w:cs="Arial"/>
-              <w:noProof/>
-              <w:szCs w:val="16"/>
-            </w:rPr>
-            <w:t>498</w:t>
-          </w:r>
-          <w:r>
-            <w:rPr>
-              <w:rFonts w:cs="Arial"/>
-              <w:noProof/>
-              <w:szCs w:val="16"/>
-            </w:rPr>
-            <w:fldChar w:fldCharType="end"/>
-          </w:r>
+          <w:fldSimple w:instr=" REVNUM   \* MERGEFORMAT ">
+            <w:r>
+              <w:rPr>
+                <w:rFonts w:cs="Arial"/>
+                <w:noProof/>
+                <w:szCs w:val="16"/>
+              </w:rPr>
+              <w:t>669</w:t>
+            </w:r>
+          </w:fldSimple>
           <w:r>
             <w:rPr>
               <w:rFonts w:cs="Arial"/>
@@ -12599,7 +13095,7 @@
               <w:noProof/>
               <w:szCs w:val="16"/>
             </w:rPr>
-            <w:t>19.05.2017 16:17</w:t>
+            <w:t>24.05.2017 15:22</w:t>
           </w:r>
           <w:r>
             <w:rPr>
@@ -12625,35 +13121,22 @@
               <w:szCs w:val="16"/>
             </w:rPr>
           </w:pPr>
-          <w:r>
-            <w:fldChar w:fldCharType="begin"/>
-          </w:r>
-          <w:r>
-            <w:instrText xml:space="preserve"> FILENAME  \* FirstCap  \* MERGEFORMAT </w:instrText>
-          </w:r>
-          <w:r>
-            <w:fldChar w:fldCharType="separate"/>
-          </w:r>
-          <w:r>
-            <w:rPr>
-              <w:rFonts w:cs="Arial"/>
-              <w:noProof/>
-              <w:szCs w:val="16"/>
-            </w:rPr>
-            <w:t>R-RapportTpi</w:t>
-          </w:r>
-          <w:r>
-            <w:rPr>
-              <w:noProof/>
-            </w:rPr>
-            <w:t>.docx</w:t>
-          </w:r>
-          <w:r>
-            <w:rPr>
-              <w:noProof/>
-            </w:rPr>
-            <w:fldChar w:fldCharType="end"/>
-          </w:r>
+          <w:fldSimple w:instr=" FILENAME  \* FirstCap  \* MERGEFORMAT ">
+            <w:r>
+              <w:rPr>
+                <w:rFonts w:cs="Arial"/>
+                <w:noProof/>
+                <w:szCs w:val="16"/>
+              </w:rPr>
+              <w:t>R-RapportTpi</w:t>
+            </w:r>
+            <w:r>
+              <w:rPr>
+                <w:noProof/>
+              </w:rPr>
+              <w:t>.docx</w:t>
+            </w:r>
+          </w:fldSimple>
         </w:p>
       </w:tc>
     </w:tr>
@@ -12830,7 +13313,7 @@
         <v:path o:extrusionok="f" gradientshapeok="t" o:connecttype="rect"/>
         <o:lock v:ext="edit" aspectratio="t"/>
       </v:shapetype>
-      <v:shape id="_x0000_i1026" type="#_x0000_t75" style="width:11.25pt;height:11.25pt" o:bullet="t">
+      <v:shape id="_x0000_i1040" type="#_x0000_t75" style="width:11.25pt;height:11.25pt" o:bullet="t">
         <v:imagedata r:id="rId1" o:title="BD10263_"/>
       </v:shape>
     </w:pict>
@@ -13573,6 +14056,96 @@
     </w:lvl>
   </w:abstractNum>
   <w:abstractNum w:abstractNumId="7" w15:restartNumberingAfterBreak="0">
+    <w:nsid w:val="1D95031D"/>
+    <w:multiLevelType w:val="hybridMultilevel"/>
+    <w:tmpl w:val="B9CA02EA"/>
+    <w:lvl w:ilvl="0" w:tplc="93C699C6">
+      <w:start w:val="1"/>
+      <w:numFmt w:val="decimal"/>
+      <w:lvlText w:val="%1)"/>
+      <w:lvlJc w:val="left"/>
+      <w:pPr>
+        <w:ind w:left="720" w:hanging="360"/>
+      </w:pPr>
+      <w:rPr>
+        <w:rFonts w:cs="Consolas" w:hint="default"/>
+        <w:color w:val="000000"/>
+      </w:rPr>
+    </w:lvl>
+    <w:lvl w:ilvl="1" w:tplc="100C0019">
+      <w:start w:val="1"/>
+      <w:numFmt w:val="lowerLetter"/>
+      <w:lvlText w:val="%2."/>
+      <w:lvlJc w:val="left"/>
+      <w:pPr>
+        <w:ind w:left="1440" w:hanging="360"/>
+      </w:pPr>
+    </w:lvl>
+    <w:lvl w:ilvl="2" w:tplc="100C001B" w:tentative="1">
+      <w:start w:val="1"/>
+      <w:numFmt w:val="lowerRoman"/>
+      <w:lvlText w:val="%3."/>
+      <w:lvlJc w:val="right"/>
+      <w:pPr>
+        <w:ind w:left="2160" w:hanging="180"/>
+      </w:pPr>
+    </w:lvl>
+    <w:lvl w:ilvl="3" w:tplc="100C000F" w:tentative="1">
+      <w:start w:val="1"/>
+      <w:numFmt w:val="decimal"/>
+      <w:lvlText w:val="%4."/>
+      <w:lvlJc w:val="left"/>
+      <w:pPr>
+        <w:ind w:left="2880" w:hanging="360"/>
+      </w:pPr>
+    </w:lvl>
+    <w:lvl w:ilvl="4" w:tplc="100C0019" w:tentative="1">
+      <w:start w:val="1"/>
+      <w:numFmt w:val="lowerLetter"/>
+      <w:lvlText w:val="%5."/>
+      <w:lvlJc w:val="left"/>
+      <w:pPr>
+        <w:ind w:left="3600" w:hanging="360"/>
+      </w:pPr>
+    </w:lvl>
+    <w:lvl w:ilvl="5" w:tplc="100C001B" w:tentative="1">
+      <w:start w:val="1"/>
+      <w:numFmt w:val="lowerRoman"/>
+      <w:lvlText w:val="%6."/>
+      <w:lvlJc w:val="right"/>
+      <w:pPr>
+        <w:ind w:left="4320" w:hanging="180"/>
+      </w:pPr>
+    </w:lvl>
+    <w:lvl w:ilvl="6" w:tplc="100C000F" w:tentative="1">
+      <w:start w:val="1"/>
+      <w:numFmt w:val="decimal"/>
+      <w:lvlText w:val="%7."/>
+      <w:lvlJc w:val="left"/>
+      <w:pPr>
+        <w:ind w:left="5040" w:hanging="360"/>
+      </w:pPr>
+    </w:lvl>
+    <w:lvl w:ilvl="7" w:tplc="100C0019" w:tentative="1">
+      <w:start w:val="1"/>
+      <w:numFmt w:val="lowerLetter"/>
+      <w:lvlText w:val="%8."/>
+      <w:lvlJc w:val="left"/>
+      <w:pPr>
+        <w:ind w:left="5760" w:hanging="360"/>
+      </w:pPr>
+    </w:lvl>
+    <w:lvl w:ilvl="8" w:tplc="100C001B" w:tentative="1">
+      <w:start w:val="1"/>
+      <w:numFmt w:val="lowerRoman"/>
+      <w:lvlText w:val="%9."/>
+      <w:lvlJc w:val="right"/>
+      <w:pPr>
+        <w:ind w:left="6480" w:hanging="180"/>
+      </w:pPr>
+    </w:lvl>
+  </w:abstractNum>
+  <w:abstractNum w:abstractNumId="8" w15:restartNumberingAfterBreak="0">
     <w:nsid w:val="2A8F67FD"/>
     <w:multiLevelType w:val="multilevel"/>
     <w:tmpl w:val="E6922374"/>
@@ -13715,7 +14288,7 @@
       </w:rPr>
     </w:lvl>
   </w:abstractNum>
-  <w:abstractNum w:abstractNumId="8" w15:restartNumberingAfterBreak="0">
+  <w:abstractNum w:abstractNumId="9" w15:restartNumberingAfterBreak="0">
     <w:nsid w:val="31B53BAE"/>
     <w:multiLevelType w:val="hybridMultilevel"/>
     <w:tmpl w:val="39087B46"/>
@@ -13804,7 +14377,7 @@
       </w:pPr>
     </w:lvl>
   </w:abstractNum>
-  <w:abstractNum w:abstractNumId="9" w15:restartNumberingAfterBreak="0">
+  <w:abstractNum w:abstractNumId="10" w15:restartNumberingAfterBreak="0">
     <w:nsid w:val="486164F4"/>
     <w:multiLevelType w:val="multilevel"/>
     <w:tmpl w:val="100C0021"/>
@@ -13917,7 +14490,7 @@
       </w:rPr>
     </w:lvl>
   </w:abstractNum>
-  <w:abstractNum w:abstractNumId="10" w15:restartNumberingAfterBreak="0">
+  <w:abstractNum w:abstractNumId="11" w15:restartNumberingAfterBreak="0">
     <w:nsid w:val="5EDF55EF"/>
     <w:multiLevelType w:val="hybridMultilevel"/>
     <w:tmpl w:val="2670E664"/>
@@ -14006,7 +14579,7 @@
       </w:pPr>
     </w:lvl>
   </w:abstractNum>
-  <w:abstractNum w:abstractNumId="11" w15:restartNumberingAfterBreak="0">
+  <w:abstractNum w:abstractNumId="12" w15:restartNumberingAfterBreak="0">
     <w:nsid w:val="671146DD"/>
     <w:multiLevelType w:val="hybridMultilevel"/>
     <w:tmpl w:val="3FAC0A90"/>
@@ -14095,7 +14668,7 @@
       </w:pPr>
     </w:lvl>
   </w:abstractNum>
-  <w:abstractNum w:abstractNumId="12" w15:restartNumberingAfterBreak="0">
+  <w:abstractNum w:abstractNumId="13" w15:restartNumberingAfterBreak="0">
     <w:nsid w:val="6A5B60B3"/>
     <w:multiLevelType w:val="hybridMultilevel"/>
     <w:tmpl w:val="31481C90"/>
@@ -14184,7 +14757,7 @@
       </w:pPr>
     </w:lvl>
   </w:abstractNum>
-  <w:abstractNum w:abstractNumId="13" w15:restartNumberingAfterBreak="0">
+  <w:abstractNum w:abstractNumId="14" w15:restartNumberingAfterBreak="0">
     <w:nsid w:val="6AE407F9"/>
     <w:multiLevelType w:val="hybridMultilevel"/>
     <w:tmpl w:val="9FD436D0"/>
@@ -14297,7 +14870,7 @@
       </w:rPr>
     </w:lvl>
   </w:abstractNum>
-  <w:abstractNum w:abstractNumId="14" w15:restartNumberingAfterBreak="0">
+  <w:abstractNum w:abstractNumId="15" w15:restartNumberingAfterBreak="0">
     <w:nsid w:val="6FE4446D"/>
     <w:multiLevelType w:val="hybridMultilevel"/>
     <w:tmpl w:val="71A063FE"/>
@@ -14386,7 +14959,7 @@
       </w:pPr>
     </w:lvl>
   </w:abstractNum>
-  <w:abstractNum w:abstractNumId="15" w15:restartNumberingAfterBreak="0">
+  <w:abstractNum w:abstractNumId="16" w15:restartNumberingAfterBreak="0">
     <w:nsid w:val="70A42249"/>
     <w:multiLevelType w:val="hybridMultilevel"/>
     <w:tmpl w:val="E13EA742"/>
@@ -14499,7 +15072,7 @@
       </w:rPr>
     </w:lvl>
   </w:abstractNum>
-  <w:abstractNum w:abstractNumId="16" w15:restartNumberingAfterBreak="0">
+  <w:abstractNum w:abstractNumId="17" w15:restartNumberingAfterBreak="0">
     <w:nsid w:val="748F64A1"/>
     <w:multiLevelType w:val="hybridMultilevel"/>
     <w:tmpl w:val="71961418"/>
@@ -14598,10 +15171,10 @@
     <w:abstractNumId w:val="3"/>
   </w:num>
   <w:num w:numId="4">
-    <w:abstractNumId w:val="7"/>
+    <w:abstractNumId w:val="8"/>
   </w:num>
   <w:num w:numId="5">
-    <w:abstractNumId w:val="9"/>
+    <w:abstractNumId w:val="10"/>
   </w:num>
   <w:num w:numId="6">
     <w:abstractNumId w:val="5"/>
@@ -14610,34 +15183,37 @@
     <w:abstractNumId w:val="1"/>
   </w:num>
   <w:num w:numId="8">
-    <w:abstractNumId w:val="13"/>
+    <w:abstractNumId w:val="14"/>
   </w:num>
   <w:num w:numId="9">
-    <w:abstractNumId w:val="10"/>
+    <w:abstractNumId w:val="11"/>
   </w:num>
   <w:num w:numId="10">
-    <w:abstractNumId w:val="11"/>
+    <w:abstractNumId w:val="12"/>
   </w:num>
   <w:num w:numId="11">
     <w:abstractNumId w:val="2"/>
   </w:num>
   <w:num w:numId="12">
-    <w:abstractNumId w:val="12"/>
+    <w:abstractNumId w:val="13"/>
   </w:num>
   <w:num w:numId="13">
-    <w:abstractNumId w:val="15"/>
+    <w:abstractNumId w:val="16"/>
   </w:num>
   <w:num w:numId="14">
     <w:abstractNumId w:val="4"/>
   </w:num>
   <w:num w:numId="15">
-    <w:abstractNumId w:val="14"/>
+    <w:abstractNumId w:val="15"/>
   </w:num>
   <w:num w:numId="16">
-    <w:abstractNumId w:val="8"/>
+    <w:abstractNumId w:val="9"/>
   </w:num>
   <w:num w:numId="17">
-    <w:abstractNumId w:val="16"/>
+    <w:abstractNumId w:val="17"/>
+  </w:num>
+  <w:num w:numId="18">
+    <w:abstractNumId w:val="7"/>
   </w:num>
   <w:numIdMacAtCleanup w:val="7"/>
 </w:numbering>
@@ -15023,9 +15599,10 @@
   <w:style w:type="paragraph" w:default="1" w:styleId="Normal">
     <w:name w:val="Normal"/>
     <w:qFormat/>
-    <w:rsid w:val="00851FB9"/>
+    <w:rsid w:val="00931974"/>
     <w:pPr>
       <w:spacing w:line="360" w:lineRule="auto"/>
+      <w:jc w:val="both"/>
     </w:pPr>
   </w:style>
   <w:style w:type="paragraph" w:styleId="Titre1">
@@ -15337,7 +15914,6 @@
       </w:tabs>
       <w:spacing w:after="120"/>
       <w:ind w:left="567"/>
-      <w:jc w:val="both"/>
     </w:pPr>
   </w:style>
   <w:style w:type="paragraph" w:customStyle="1" w:styleId="Retraitnormal1">
@@ -15517,7 +16093,6 @@
     <w:rsid w:val="00753A51"/>
     <w:pPr>
       <w:ind w:left="454"/>
-      <w:jc w:val="both"/>
     </w:pPr>
     <w:rPr>
       <w:iCs/>
@@ -15530,7 +16105,6 @@
     <w:rsid w:val="00753A51"/>
     <w:pPr>
       <w:ind w:left="851"/>
-      <w:jc w:val="both"/>
     </w:pPr>
   </w:style>
   <w:style w:type="character" w:customStyle="1" w:styleId="paragraphe2Car">
@@ -16074,7 +16648,7 @@
 </file>
 
 <file path=customXml/itemProps1.xml><?xml version="1.0" encoding="utf-8"?>
-<ds:datastoreItem xmlns:ds="http://schemas.openxmlformats.org/officeDocument/2006/customXml" ds:itemID="{F5579CB2-F308-485E-8CED-AC2BDB7FA775}">
+<ds:datastoreItem xmlns:ds="http://schemas.openxmlformats.org/officeDocument/2006/customXml" ds:itemID="{603FFAE5-984A-4639-A16D-4C7C77619679}">
   <ds:schemaRefs>
     <ds:schemaRef ds:uri="http://schemas.openxmlformats.org/officeDocument/2006/bibliography"/>
   </ds:schemaRefs>

</xml_diff>

<commit_message>
Mise à jour du 31.05.2017
Mise à jour du code sur la fonction de multiplication et  d'affichage des résultats. 
le jdt et à jour, et le rapport entre  en phase final de rédaction.
</commit_message>
<xml_diff>
--- a/Documentation/R-RapportTpi.docx
+++ b/Documentation/R-RapportTpi.docx
@@ -230,7 +230,7 @@
         </w:rPr>
         <w:fldChar w:fldCharType="separate"/>
       </w:r>
-      <w:hyperlink w:anchor="_Toc482973993" w:history="1">
+      <w:hyperlink w:anchor="_Toc483995104" w:history="1">
         <w:r>
           <w:rPr>
             <w:rStyle w:val="Lienhypertexte"/>
@@ -276,7 +276,7 @@
             <w:noProof/>
             <w:webHidden/>
           </w:rPr>
-          <w:instrText xml:space="preserve"> PAGEREF _Toc482973993 \h </w:instrText>
+          <w:instrText xml:space="preserve"> PAGEREF _Toc483995104 \h </w:instrText>
         </w:r>
         <w:r>
           <w:rPr>
@@ -322,7 +322,7 @@
           <w:szCs w:val="22"/>
         </w:rPr>
       </w:pPr>
-      <w:hyperlink w:anchor="_Toc482973994" w:history="1">
+      <w:hyperlink w:anchor="_Toc483995105" w:history="1">
         <w:r>
           <w:rPr>
             <w:rStyle w:val="Lienhypertexte"/>
@@ -366,7 +366,7 @@
             <w:noProof/>
             <w:webHidden/>
           </w:rPr>
-          <w:instrText xml:space="preserve"> PAGEREF _Toc482973994 \h </w:instrText>
+          <w:instrText xml:space="preserve"> PAGEREF _Toc483995105 \h </w:instrText>
         </w:r>
         <w:r>
           <w:rPr>
@@ -412,7 +412,7 @@
           <w:szCs w:val="22"/>
         </w:rPr>
       </w:pPr>
-      <w:hyperlink w:anchor="_Toc482973995" w:history="1">
+      <w:hyperlink w:anchor="_Toc483995106" w:history="1">
         <w:r>
           <w:rPr>
             <w:rStyle w:val="Lienhypertexte"/>
@@ -456,7 +456,7 @@
             <w:noProof/>
             <w:webHidden/>
           </w:rPr>
-          <w:instrText xml:space="preserve"> PAGEREF _Toc482973995 \h </w:instrText>
+          <w:instrText xml:space="preserve"> PAGEREF _Toc483995106 \h </w:instrText>
         </w:r>
         <w:r>
           <w:rPr>
@@ -502,7 +502,7 @@
           <w:szCs w:val="22"/>
         </w:rPr>
       </w:pPr>
-      <w:hyperlink w:anchor="_Toc482973996" w:history="1">
+      <w:hyperlink w:anchor="_Toc483995107" w:history="1">
         <w:r>
           <w:rPr>
             <w:rStyle w:val="Lienhypertexte"/>
@@ -546,7 +546,7 @@
             <w:noProof/>
             <w:webHidden/>
           </w:rPr>
-          <w:instrText xml:space="preserve"> PAGEREF _Toc482973996 \h </w:instrText>
+          <w:instrText xml:space="preserve"> PAGEREF _Toc483995107 \h </w:instrText>
         </w:r>
         <w:r>
           <w:rPr>
@@ -592,7 +592,7 @@
           <w:szCs w:val="22"/>
         </w:rPr>
       </w:pPr>
-      <w:hyperlink w:anchor="_Toc482973997" w:history="1">
+      <w:hyperlink w:anchor="_Toc483995108" w:history="1">
         <w:r>
           <w:rPr>
             <w:rStyle w:val="Lienhypertexte"/>
@@ -636,7 +636,7 @@
             <w:noProof/>
             <w:webHidden/>
           </w:rPr>
-          <w:instrText xml:space="preserve"> PAGEREF _Toc482973997 \h </w:instrText>
+          <w:instrText xml:space="preserve"> PAGEREF _Toc483995108 \h </w:instrText>
         </w:r>
         <w:r>
           <w:rPr>
@@ -682,7 +682,7 @@
           <w:szCs w:val="22"/>
         </w:rPr>
       </w:pPr>
-      <w:hyperlink w:anchor="_Toc482973998" w:history="1">
+      <w:hyperlink w:anchor="_Toc483995109" w:history="1">
         <w:r>
           <w:rPr>
             <w:rStyle w:val="Lienhypertexte"/>
@@ -726,7 +726,7 @@
             <w:noProof/>
             <w:webHidden/>
           </w:rPr>
-          <w:instrText xml:space="preserve"> PAGEREF _Toc482973998 \h </w:instrText>
+          <w:instrText xml:space="preserve"> PAGEREF _Toc483995109 \h </w:instrText>
         </w:r>
         <w:r>
           <w:rPr>
@@ -774,7 +774,7 @@
           <w:szCs w:val="22"/>
         </w:rPr>
       </w:pPr>
-      <w:hyperlink w:anchor="_Toc482973999" w:history="1">
+      <w:hyperlink w:anchor="_Toc483995110" w:history="1">
         <w:r>
           <w:rPr>
             <w:rStyle w:val="Lienhypertexte"/>
@@ -820,7 +820,7 @@
             <w:noProof/>
             <w:webHidden/>
           </w:rPr>
-          <w:instrText xml:space="preserve"> PAGEREF _Toc482973999 \h </w:instrText>
+          <w:instrText xml:space="preserve"> PAGEREF _Toc483995110 \h </w:instrText>
         </w:r>
         <w:r>
           <w:rPr>
@@ -868,7 +868,7 @@
           <w:szCs w:val="22"/>
         </w:rPr>
       </w:pPr>
-      <w:hyperlink w:anchor="_Toc482974000" w:history="1">
+      <w:hyperlink w:anchor="_Toc483995111" w:history="1">
         <w:r>
           <w:rPr>
             <w:rStyle w:val="Lienhypertexte"/>
@@ -914,7 +914,7 @@
             <w:noProof/>
             <w:webHidden/>
           </w:rPr>
-          <w:instrText xml:space="preserve"> PAGEREF _Toc482974000 \h </w:instrText>
+          <w:instrText xml:space="preserve"> PAGEREF _Toc483995111 \h </w:instrText>
         </w:r>
         <w:r>
           <w:rPr>
@@ -960,7 +960,7 @@
           <w:szCs w:val="22"/>
         </w:rPr>
       </w:pPr>
-      <w:hyperlink w:anchor="_Toc482974001" w:history="1">
+      <w:hyperlink w:anchor="_Toc483995112" w:history="1">
         <w:r>
           <w:rPr>
             <w:rStyle w:val="Lienhypertexte"/>
@@ -1004,7 +1004,7 @@
             <w:noProof/>
             <w:webHidden/>
           </w:rPr>
-          <w:instrText xml:space="preserve"> PAGEREF _Toc482974001 \h </w:instrText>
+          <w:instrText xml:space="preserve"> PAGEREF _Toc483995112 \h </w:instrText>
         </w:r>
         <w:r>
           <w:rPr>
@@ -1050,7 +1050,7 @@
           <w:szCs w:val="22"/>
         </w:rPr>
       </w:pPr>
-      <w:hyperlink w:anchor="_Toc482974002" w:history="1">
+      <w:hyperlink w:anchor="_Toc483995113" w:history="1">
         <w:r>
           <w:rPr>
             <w:rStyle w:val="Lienhypertexte"/>
@@ -1094,7 +1094,7 @@
             <w:noProof/>
             <w:webHidden/>
           </w:rPr>
-          <w:instrText xml:space="preserve"> PAGEREF _Toc482974002 \h </w:instrText>
+          <w:instrText xml:space="preserve"> PAGEREF _Toc483995113 \h </w:instrText>
         </w:r>
         <w:r>
           <w:rPr>
@@ -1141,7 +1141,7 @@
           <w:szCs w:val="22"/>
         </w:rPr>
       </w:pPr>
-      <w:hyperlink w:anchor="_Toc482974003" w:history="1">
+      <w:hyperlink w:anchor="_Toc483995114" w:history="1">
         <w:r>
           <w:rPr>
             <w:rStyle w:val="Lienhypertexte"/>
@@ -1186,7 +1186,7 @@
             <w:noProof/>
             <w:webHidden/>
           </w:rPr>
-          <w:instrText xml:space="preserve"> PAGEREF _Toc482974003 \h </w:instrText>
+          <w:instrText xml:space="preserve"> PAGEREF _Toc483995114 \h </w:instrText>
         </w:r>
         <w:r>
           <w:rPr>
@@ -1233,7 +1233,7 @@
           <w:szCs w:val="22"/>
         </w:rPr>
       </w:pPr>
-      <w:hyperlink w:anchor="_Toc482974004" w:history="1">
+      <w:hyperlink w:anchor="_Toc483995115" w:history="1">
         <w:r>
           <w:rPr>
             <w:rStyle w:val="Lienhypertexte"/>
@@ -1278,7 +1278,7 @@
             <w:noProof/>
             <w:webHidden/>
           </w:rPr>
-          <w:instrText xml:space="preserve"> PAGEREF _Toc482974004 \h </w:instrText>
+          <w:instrText xml:space="preserve"> PAGEREF _Toc483995115 \h </w:instrText>
         </w:r>
         <w:r>
           <w:rPr>
@@ -1325,7 +1325,7 @@
           <w:szCs w:val="22"/>
         </w:rPr>
       </w:pPr>
-      <w:hyperlink w:anchor="_Toc482974005" w:history="1">
+      <w:hyperlink w:anchor="_Toc483995116" w:history="1">
         <w:r>
           <w:rPr>
             <w:rStyle w:val="Lienhypertexte"/>
@@ -1370,7 +1370,7 @@
             <w:noProof/>
             <w:webHidden/>
           </w:rPr>
-          <w:instrText xml:space="preserve"> PAGEREF _Toc482974005 \h </w:instrText>
+          <w:instrText xml:space="preserve"> PAGEREF _Toc483995116 \h </w:instrText>
         </w:r>
         <w:r>
           <w:rPr>
@@ -1417,7 +1417,7 @@
           <w:szCs w:val="22"/>
         </w:rPr>
       </w:pPr>
-      <w:hyperlink w:anchor="_Toc482974006" w:history="1">
+      <w:hyperlink w:anchor="_Toc483995117" w:history="1">
         <w:r>
           <w:rPr>
             <w:rStyle w:val="Lienhypertexte"/>
@@ -1462,7 +1462,7 @@
             <w:noProof/>
             <w:webHidden/>
           </w:rPr>
-          <w:instrText xml:space="preserve"> PAGEREF _Toc482974006 \h </w:instrText>
+          <w:instrText xml:space="preserve"> PAGEREF _Toc483995117 \h </w:instrText>
         </w:r>
         <w:r>
           <w:rPr>
@@ -1509,7 +1509,7 @@
           <w:szCs w:val="22"/>
         </w:rPr>
       </w:pPr>
-      <w:hyperlink w:anchor="_Toc482974007" w:history="1">
+      <w:hyperlink w:anchor="_Toc483995118" w:history="1">
         <w:r>
           <w:rPr>
             <w:rStyle w:val="Lienhypertexte"/>
@@ -1554,7 +1554,7 @@
             <w:noProof/>
             <w:webHidden/>
           </w:rPr>
-          <w:instrText xml:space="preserve"> PAGEREF _Toc482974007 \h </w:instrText>
+          <w:instrText xml:space="preserve"> PAGEREF _Toc483995118 \h </w:instrText>
         </w:r>
         <w:r>
           <w:rPr>
@@ -1600,7 +1600,7 @@
           <w:szCs w:val="22"/>
         </w:rPr>
       </w:pPr>
-      <w:hyperlink w:anchor="_Toc482974008" w:history="1">
+      <w:hyperlink w:anchor="_Toc483995119" w:history="1">
         <w:r>
           <w:rPr>
             <w:rStyle w:val="Lienhypertexte"/>
@@ -1644,7 +1644,7 @@
             <w:noProof/>
             <w:webHidden/>
           </w:rPr>
-          <w:instrText xml:space="preserve"> PAGEREF _Toc482974008 \h </w:instrText>
+          <w:instrText xml:space="preserve"> PAGEREF _Toc483995119 \h </w:instrText>
         </w:r>
         <w:r>
           <w:rPr>
@@ -1690,7 +1690,7 @@
           <w:szCs w:val="22"/>
         </w:rPr>
       </w:pPr>
-      <w:hyperlink w:anchor="_Toc482974009" w:history="1">
+      <w:hyperlink w:anchor="_Toc483995120" w:history="1">
         <w:r>
           <w:rPr>
             <w:rStyle w:val="Lienhypertexte"/>
@@ -1734,7 +1734,7 @@
             <w:noProof/>
             <w:webHidden/>
           </w:rPr>
-          <w:instrText xml:space="preserve"> PAGEREF _Toc482974009 \h </w:instrText>
+          <w:instrText xml:space="preserve"> PAGEREF _Toc483995120 \h </w:instrText>
         </w:r>
         <w:r>
           <w:rPr>
@@ -1782,7 +1782,7 @@
           <w:szCs w:val="22"/>
         </w:rPr>
       </w:pPr>
-      <w:hyperlink w:anchor="_Toc482974010" w:history="1">
+      <w:hyperlink w:anchor="_Toc483995121" w:history="1">
         <w:r>
           <w:rPr>
             <w:rStyle w:val="Lienhypertexte"/>
@@ -1828,7 +1828,7 @@
             <w:noProof/>
             <w:webHidden/>
           </w:rPr>
-          <w:instrText xml:space="preserve"> PAGEREF _Toc482974010 \h </w:instrText>
+          <w:instrText xml:space="preserve"> PAGEREF _Toc483995121 \h </w:instrText>
         </w:r>
         <w:r>
           <w:rPr>
@@ -1874,7 +1874,7 @@
           <w:szCs w:val="22"/>
         </w:rPr>
       </w:pPr>
-      <w:hyperlink w:anchor="_Toc482974011" w:history="1">
+      <w:hyperlink w:anchor="_Toc483995122" w:history="1">
         <w:r>
           <w:rPr>
             <w:rStyle w:val="Lienhypertexte"/>
@@ -1918,7 +1918,7 @@
             <w:noProof/>
             <w:webHidden/>
           </w:rPr>
-          <w:instrText xml:space="preserve"> PAGEREF _Toc482974011 \h </w:instrText>
+          <w:instrText xml:space="preserve"> PAGEREF _Toc483995122 \h </w:instrText>
         </w:r>
         <w:r>
           <w:rPr>
@@ -1965,7 +1965,7 @@
           <w:szCs w:val="22"/>
         </w:rPr>
       </w:pPr>
-      <w:hyperlink w:anchor="_Toc482974012" w:history="1">
+      <w:hyperlink w:anchor="_Toc483995123" w:history="1">
         <w:r>
           <w:rPr>
             <w:rStyle w:val="Lienhypertexte"/>
@@ -2010,7 +2010,7 @@
             <w:noProof/>
             <w:webHidden/>
           </w:rPr>
-          <w:instrText xml:space="preserve"> PAGEREF _Toc482974012 \h </w:instrText>
+          <w:instrText xml:space="preserve"> PAGEREF _Toc483995123 \h </w:instrText>
         </w:r>
         <w:r>
           <w:rPr>
@@ -2057,7 +2057,7 @@
           <w:szCs w:val="22"/>
         </w:rPr>
       </w:pPr>
-      <w:hyperlink w:anchor="_Toc482974013" w:history="1">
+      <w:hyperlink w:anchor="_Toc483995124" w:history="1">
         <w:r>
           <w:rPr>
             <w:rStyle w:val="Lienhypertexte"/>
@@ -2102,7 +2102,7 @@
             <w:noProof/>
             <w:webHidden/>
           </w:rPr>
-          <w:instrText xml:space="preserve"> PAGEREF _Toc482974013 \h </w:instrText>
+          <w:instrText xml:space="preserve"> PAGEREF _Toc483995124 \h </w:instrText>
         </w:r>
         <w:r>
           <w:rPr>
@@ -2149,7 +2149,7 @@
           <w:szCs w:val="22"/>
         </w:rPr>
       </w:pPr>
-      <w:hyperlink w:anchor="_Toc482974014" w:history="1">
+      <w:hyperlink w:anchor="_Toc483995125" w:history="1">
         <w:r>
           <w:rPr>
             <w:rStyle w:val="Lienhypertexte"/>
@@ -2194,7 +2194,7 @@
             <w:noProof/>
             <w:webHidden/>
           </w:rPr>
-          <w:instrText xml:space="preserve"> PAGEREF _Toc482974014 \h </w:instrText>
+          <w:instrText xml:space="preserve"> PAGEREF _Toc483995125 \h </w:instrText>
         </w:r>
         <w:r>
           <w:rPr>
@@ -2241,7 +2241,7 @@
           <w:szCs w:val="22"/>
         </w:rPr>
       </w:pPr>
-      <w:hyperlink w:anchor="_Toc482974015" w:history="1">
+      <w:hyperlink w:anchor="_Toc483995126" w:history="1">
         <w:r>
           <w:rPr>
             <w:rStyle w:val="Lienhypertexte"/>
@@ -2286,7 +2286,7 @@
             <w:noProof/>
             <w:webHidden/>
           </w:rPr>
-          <w:instrText xml:space="preserve"> PAGEREF _Toc482974015 \h </w:instrText>
+          <w:instrText xml:space="preserve"> PAGEREF _Toc483995126 \h </w:instrText>
         </w:r>
         <w:r>
           <w:rPr>
@@ -2333,7 +2333,7 @@
           <w:szCs w:val="22"/>
         </w:rPr>
       </w:pPr>
-      <w:hyperlink w:anchor="_Toc482974016" w:history="1">
+      <w:hyperlink w:anchor="_Toc483995127" w:history="1">
         <w:r>
           <w:rPr>
             <w:rStyle w:val="Lienhypertexte"/>
@@ -2378,7 +2378,7 @@
             <w:noProof/>
             <w:webHidden/>
           </w:rPr>
-          <w:instrText xml:space="preserve"> PAGEREF _Toc482974016 \h </w:instrText>
+          <w:instrText xml:space="preserve"> PAGEREF _Toc483995127 \h </w:instrText>
         </w:r>
         <w:r>
           <w:rPr>
@@ -2425,7 +2425,7 @@
           <w:szCs w:val="22"/>
         </w:rPr>
       </w:pPr>
-      <w:hyperlink w:anchor="_Toc482974017" w:history="1">
+      <w:hyperlink w:anchor="_Toc483995128" w:history="1">
         <w:r>
           <w:rPr>
             <w:rStyle w:val="Lienhypertexte"/>
@@ -2449,7 +2449,7 @@
             <w:rStyle w:val="Lienhypertexte"/>
             <w:noProof/>
           </w:rPr>
-          <w:t>Fonction convertToAll</w:t>
+          <w:t>Fonction convertButton_Click</w:t>
         </w:r>
         <w:r>
           <w:rPr>
@@ -2470,7 +2470,7 @@
             <w:noProof/>
             <w:webHidden/>
           </w:rPr>
-          <w:instrText xml:space="preserve"> PAGEREF _Toc482974017 \h </w:instrText>
+          <w:instrText xml:space="preserve"> PAGEREF _Toc483995128 \h </w:instrText>
         </w:r>
         <w:r>
           <w:rPr>
@@ -2490,7 +2490,7 @@
             <w:noProof/>
             <w:webHidden/>
           </w:rPr>
-          <w:t>17</w:t>
+          <w:t>16</w:t>
         </w:r>
         <w:r>
           <w:rPr>
@@ -2517,7 +2517,7 @@
           <w:szCs w:val="22"/>
         </w:rPr>
       </w:pPr>
-      <w:hyperlink w:anchor="_Toc482974018" w:history="1">
+      <w:hyperlink w:anchor="_Toc483995129" w:history="1">
         <w:r>
           <w:rPr>
             <w:rStyle w:val="Lienhypertexte"/>
@@ -2541,7 +2541,7 @@
             <w:rStyle w:val="Lienhypertexte"/>
             <w:noProof/>
           </w:rPr>
-          <w:t>Méthode des Calcules</w:t>
+          <w:t>Fonction convertToAll</w:t>
         </w:r>
         <w:r>
           <w:rPr>
@@ -2562,7 +2562,7 @@
             <w:noProof/>
             <w:webHidden/>
           </w:rPr>
-          <w:instrText xml:space="preserve"> PAGEREF _Toc482974018 \h </w:instrText>
+          <w:instrText xml:space="preserve"> PAGEREF _Toc483995129 \h </w:instrText>
         </w:r>
         <w:r>
           <w:rPr>
@@ -2582,7 +2582,7 @@
             <w:noProof/>
             <w:webHidden/>
           </w:rPr>
-          <w:t>18</w:t>
+          <w:t>17</w:t>
         </w:r>
         <w:r>
           <w:rPr>
@@ -2609,7 +2609,7 @@
           <w:szCs w:val="22"/>
         </w:rPr>
       </w:pPr>
-      <w:hyperlink w:anchor="_Toc482974019" w:history="1">
+      <w:hyperlink w:anchor="_Toc483995130" w:history="1">
         <w:r>
           <w:rPr>
             <w:rStyle w:val="Lienhypertexte"/>
@@ -2633,7 +2633,7 @@
             <w:rStyle w:val="Lienhypertexte"/>
             <w:noProof/>
           </w:rPr>
-          <w:t>Fonction addValue</w:t>
+          <w:t>Méthode des Calcules</w:t>
         </w:r>
         <w:r>
           <w:rPr>
@@ -2654,7 +2654,7 @@
             <w:noProof/>
             <w:webHidden/>
           </w:rPr>
-          <w:instrText xml:space="preserve"> PAGEREF _Toc482974019 \h </w:instrText>
+          <w:instrText xml:space="preserve"> PAGEREF _Toc483995130 \h </w:instrText>
         </w:r>
         <w:r>
           <w:rPr>
@@ -2701,7 +2701,7 @@
           <w:szCs w:val="22"/>
         </w:rPr>
       </w:pPr>
-      <w:hyperlink w:anchor="_Toc482974020" w:history="1">
+      <w:hyperlink w:anchor="_Toc483995131" w:history="1">
         <w:r>
           <w:rPr>
             <w:rStyle w:val="Lienhypertexte"/>
@@ -2725,7 +2725,7 @@
             <w:rStyle w:val="Lienhypertexte"/>
             <w:noProof/>
           </w:rPr>
-          <w:t>Fonction substractValue</w:t>
+          <w:t>Initialisation des Opérations</w:t>
         </w:r>
         <w:r>
           <w:rPr>
@@ -2746,7 +2746,7 @@
             <w:noProof/>
             <w:webHidden/>
           </w:rPr>
-          <w:instrText xml:space="preserve"> PAGEREF _Toc482974020 \h </w:instrText>
+          <w:instrText xml:space="preserve"> PAGEREF _Toc483995131 \h </w:instrText>
         </w:r>
         <w:r>
           <w:rPr>
@@ -2766,7 +2766,7 @@
             <w:noProof/>
             <w:webHidden/>
           </w:rPr>
-          <w:t>19</w:t>
+          <w:t>18</w:t>
         </w:r>
         <w:r>
           <w:rPr>
@@ -2793,7 +2793,7 @@
           <w:szCs w:val="22"/>
         </w:rPr>
       </w:pPr>
-      <w:hyperlink w:anchor="_Toc482974021" w:history="1">
+      <w:hyperlink w:anchor="_Toc483995132" w:history="1">
         <w:r>
           <w:rPr>
             <w:rStyle w:val="Lienhypertexte"/>
@@ -2817,7 +2817,7 @@
             <w:rStyle w:val="Lienhypertexte"/>
             <w:noProof/>
           </w:rPr>
-          <w:t>Fonction multiplicateValue</w:t>
+          <w:t>Fonction addValue</w:t>
         </w:r>
         <w:r>
           <w:rPr>
@@ -2838,7 +2838,7 @@
             <w:noProof/>
             <w:webHidden/>
           </w:rPr>
-          <w:instrText xml:space="preserve"> PAGEREF _Toc482974021 \h </w:instrText>
+          <w:instrText xml:space="preserve"> PAGEREF _Toc483995132 \h </w:instrText>
         </w:r>
         <w:r>
           <w:rPr>
@@ -2858,97 +2858,7 @@
             <w:noProof/>
             <w:webHidden/>
           </w:rPr>
-          <w:t>19</w:t>
-        </w:r>
-        <w:r>
-          <w:rPr>
-            <w:noProof/>
-            <w:webHidden/>
-          </w:rPr>
-          <w:fldChar w:fldCharType="end"/>
-        </w:r>
-      </w:hyperlink>
-    </w:p>
-    <w:p>
-      <w:pPr>
-        <w:pStyle w:val="TM2"/>
-        <w:tabs>
-          <w:tab w:val="left" w:pos="800"/>
-          <w:tab w:val="right" w:leader="dot" w:pos="9060"/>
-        </w:tabs>
-        <w:rPr>
-          <w:rFonts w:eastAsiaTheme="minorEastAsia" w:cstheme="minorBidi"/>
-          <w:smallCaps w:val="0"/>
-          <w:noProof/>
-          <w:sz w:val="22"/>
-          <w:szCs w:val="22"/>
-        </w:rPr>
-      </w:pPr>
-      <w:hyperlink w:anchor="_Toc482974022" w:history="1">
-        <w:r>
-          <w:rPr>
-            <w:rStyle w:val="Lienhypertexte"/>
-            <w:noProof/>
-          </w:rPr>
-          <w:t>4.2</w:t>
-        </w:r>
-        <w:r>
-          <w:rPr>
-            <w:rFonts w:eastAsiaTheme="minorEastAsia" w:cstheme="minorBidi"/>
-            <w:smallCaps w:val="0"/>
-            <w:noProof/>
-            <w:sz w:val="22"/>
-            <w:szCs w:val="22"/>
-          </w:rPr>
-          <w:tab/>
-        </w:r>
-        <w:r>
-          <w:rPr>
-            <w:rStyle w:val="Lienhypertexte"/>
-            <w:noProof/>
-          </w:rPr>
-          <w:t>Modifications</w:t>
-        </w:r>
-        <w:r>
-          <w:rPr>
-            <w:noProof/>
-            <w:webHidden/>
-          </w:rPr>
-          <w:tab/>
-        </w:r>
-        <w:r>
-          <w:rPr>
-            <w:noProof/>
-            <w:webHidden/>
-          </w:rPr>
-          <w:fldChar w:fldCharType="begin"/>
-        </w:r>
-        <w:r>
-          <w:rPr>
-            <w:noProof/>
-            <w:webHidden/>
-          </w:rPr>
-          <w:instrText xml:space="preserve"> PAGEREF _Toc482974022 \h </w:instrText>
-        </w:r>
-        <w:r>
-          <w:rPr>
-            <w:noProof/>
-            <w:webHidden/>
-          </w:rPr>
-        </w:r>
-        <w:r>
-          <w:rPr>
-            <w:noProof/>
-            <w:webHidden/>
-          </w:rPr>
-          <w:fldChar w:fldCharType="separate"/>
-        </w:r>
-        <w:r>
-          <w:rPr>
-            <w:noProof/>
-            <w:webHidden/>
-          </w:rPr>
-          <w:t>19</w:t>
+          <w:t>18</w:t>
         </w:r>
         <w:r>
           <w:rPr>
@@ -2975,13 +2885,13 @@
           <w:szCs w:val="22"/>
         </w:rPr>
       </w:pPr>
-      <w:hyperlink w:anchor="_Toc482974023" w:history="1">
+      <w:hyperlink w:anchor="_Toc483995133" w:history="1">
         <w:r>
           <w:rPr>
             <w:rStyle w:val="Lienhypertexte"/>
             <w:noProof/>
           </w:rPr>
-          <w:t>4.2.1</w:t>
+          <w:t>4.1.11</w:t>
         </w:r>
         <w:r>
           <w:rPr>
@@ -2999,7 +2909,7 @@
             <w:rStyle w:val="Lienhypertexte"/>
             <w:noProof/>
           </w:rPr>
-          <w:t>La Methode pour les opérations</w:t>
+          <w:t>Fonction substractValue</w:t>
         </w:r>
         <w:r>
           <w:rPr>
@@ -3020,7 +2930,13 @@
             <w:noProof/>
             <w:webHidden/>
           </w:rPr>
-          <w:instrText xml:space="preserve"> PAGEREF _Toc482974023 \h </w:instrText>
+          <w:instrText xml:space="preserve"> PAGEREF _Toc483995133 \h </w:instrText>
+        </w:r>
+        <w:r>
+          <w:rPr>
+            <w:noProof/>
+            <w:webHidden/>
+          </w:rPr>
         </w:r>
         <w:r>
           <w:rPr>
@@ -3031,13 +2947,376 @@
         </w:r>
         <w:r>
           <w:rPr>
-            <w:b/>
-            <w:bCs/>
-            <w:noProof/>
-            <w:webHidden/>
-            <w:lang w:val="fr-FR"/>
-          </w:rPr>
-          <w:t>Erreur ! Signet non défini.</w:t>
+            <w:noProof/>
+            <w:webHidden/>
+          </w:rPr>
+          <w:t>19</w:t>
+        </w:r>
+        <w:r>
+          <w:rPr>
+            <w:noProof/>
+            <w:webHidden/>
+          </w:rPr>
+          <w:fldChar w:fldCharType="end"/>
+        </w:r>
+      </w:hyperlink>
+    </w:p>
+    <w:p>
+      <w:pPr>
+        <w:pStyle w:val="TM3"/>
+        <w:tabs>
+          <w:tab w:val="left" w:pos="1200"/>
+          <w:tab w:val="right" w:leader="dot" w:pos="9060"/>
+        </w:tabs>
+        <w:rPr>
+          <w:rFonts w:eastAsiaTheme="minorEastAsia" w:cstheme="minorBidi"/>
+          <w:i w:val="0"/>
+          <w:iCs w:val="0"/>
+          <w:noProof/>
+          <w:sz w:val="22"/>
+          <w:szCs w:val="22"/>
+        </w:rPr>
+      </w:pPr>
+      <w:hyperlink w:anchor="_Toc483995134" w:history="1">
+        <w:r>
+          <w:rPr>
+            <w:rStyle w:val="Lienhypertexte"/>
+            <w:noProof/>
+          </w:rPr>
+          <w:t>4.1.12</w:t>
+        </w:r>
+        <w:r>
+          <w:rPr>
+            <w:rFonts w:eastAsiaTheme="minorEastAsia" w:cstheme="minorBidi"/>
+            <w:i w:val="0"/>
+            <w:iCs w:val="0"/>
+            <w:noProof/>
+            <w:sz w:val="22"/>
+            <w:szCs w:val="22"/>
+          </w:rPr>
+          <w:tab/>
+        </w:r>
+        <w:r>
+          <w:rPr>
+            <w:rStyle w:val="Lienhypertexte"/>
+            <w:noProof/>
+          </w:rPr>
+          <w:t>Fonction multiplicateValue</w:t>
+        </w:r>
+        <w:r>
+          <w:rPr>
+            <w:noProof/>
+            <w:webHidden/>
+          </w:rPr>
+          <w:tab/>
+        </w:r>
+        <w:r>
+          <w:rPr>
+            <w:noProof/>
+            <w:webHidden/>
+          </w:rPr>
+          <w:fldChar w:fldCharType="begin"/>
+        </w:r>
+        <w:r>
+          <w:rPr>
+            <w:noProof/>
+            <w:webHidden/>
+          </w:rPr>
+          <w:instrText xml:space="preserve"> PAGEREF _Toc483995134 \h </w:instrText>
+        </w:r>
+        <w:r>
+          <w:rPr>
+            <w:noProof/>
+            <w:webHidden/>
+          </w:rPr>
+        </w:r>
+        <w:r>
+          <w:rPr>
+            <w:noProof/>
+            <w:webHidden/>
+          </w:rPr>
+          <w:fldChar w:fldCharType="separate"/>
+        </w:r>
+        <w:r>
+          <w:rPr>
+            <w:noProof/>
+            <w:webHidden/>
+          </w:rPr>
+          <w:t>20</w:t>
+        </w:r>
+        <w:r>
+          <w:rPr>
+            <w:noProof/>
+            <w:webHidden/>
+          </w:rPr>
+          <w:fldChar w:fldCharType="end"/>
+        </w:r>
+      </w:hyperlink>
+    </w:p>
+    <w:p>
+      <w:pPr>
+        <w:pStyle w:val="TM3"/>
+        <w:tabs>
+          <w:tab w:val="left" w:pos="1200"/>
+          <w:tab w:val="right" w:leader="dot" w:pos="9060"/>
+        </w:tabs>
+        <w:rPr>
+          <w:rFonts w:eastAsiaTheme="minorEastAsia" w:cstheme="minorBidi"/>
+          <w:i w:val="0"/>
+          <w:iCs w:val="0"/>
+          <w:noProof/>
+          <w:sz w:val="22"/>
+          <w:szCs w:val="22"/>
+        </w:rPr>
+      </w:pPr>
+      <w:hyperlink w:anchor="_Toc483995135" w:history="1">
+        <w:r>
+          <w:rPr>
+            <w:rStyle w:val="Lienhypertexte"/>
+            <w:noProof/>
+          </w:rPr>
+          <w:t>4.1.13</w:t>
+        </w:r>
+        <w:r>
+          <w:rPr>
+            <w:rFonts w:eastAsiaTheme="minorEastAsia" w:cstheme="minorBidi"/>
+            <w:i w:val="0"/>
+            <w:iCs w:val="0"/>
+            <w:noProof/>
+            <w:sz w:val="22"/>
+            <w:szCs w:val="22"/>
+          </w:rPr>
+          <w:tab/>
+        </w:r>
+        <w:r>
+          <w:rPr>
+            <w:rStyle w:val="Lienhypertexte"/>
+            <w:noProof/>
+          </w:rPr>
+          <w:t>Fonction d’affichage</w:t>
+        </w:r>
+        <w:r>
+          <w:rPr>
+            <w:noProof/>
+            <w:webHidden/>
+          </w:rPr>
+          <w:tab/>
+        </w:r>
+        <w:r>
+          <w:rPr>
+            <w:noProof/>
+            <w:webHidden/>
+          </w:rPr>
+          <w:fldChar w:fldCharType="begin"/>
+        </w:r>
+        <w:r>
+          <w:rPr>
+            <w:noProof/>
+            <w:webHidden/>
+          </w:rPr>
+          <w:instrText xml:space="preserve"> PAGEREF _Toc483995135 \h </w:instrText>
+        </w:r>
+        <w:r>
+          <w:rPr>
+            <w:noProof/>
+            <w:webHidden/>
+          </w:rPr>
+        </w:r>
+        <w:r>
+          <w:rPr>
+            <w:noProof/>
+            <w:webHidden/>
+          </w:rPr>
+          <w:fldChar w:fldCharType="separate"/>
+        </w:r>
+        <w:r>
+          <w:rPr>
+            <w:noProof/>
+            <w:webHidden/>
+          </w:rPr>
+          <w:t>20</w:t>
+        </w:r>
+        <w:r>
+          <w:rPr>
+            <w:noProof/>
+            <w:webHidden/>
+          </w:rPr>
+          <w:fldChar w:fldCharType="end"/>
+        </w:r>
+      </w:hyperlink>
+    </w:p>
+    <w:p>
+      <w:pPr>
+        <w:pStyle w:val="TM2"/>
+        <w:tabs>
+          <w:tab w:val="left" w:pos="800"/>
+          <w:tab w:val="right" w:leader="dot" w:pos="9060"/>
+        </w:tabs>
+        <w:rPr>
+          <w:rFonts w:eastAsiaTheme="minorEastAsia" w:cstheme="minorBidi"/>
+          <w:smallCaps w:val="0"/>
+          <w:noProof/>
+          <w:sz w:val="22"/>
+          <w:szCs w:val="22"/>
+        </w:rPr>
+      </w:pPr>
+      <w:hyperlink w:anchor="_Toc483995136" w:history="1">
+        <w:r>
+          <w:rPr>
+            <w:rStyle w:val="Lienhypertexte"/>
+            <w:noProof/>
+          </w:rPr>
+          <w:t>4.2</w:t>
+        </w:r>
+        <w:r>
+          <w:rPr>
+            <w:rFonts w:eastAsiaTheme="minorEastAsia" w:cstheme="minorBidi"/>
+            <w:smallCaps w:val="0"/>
+            <w:noProof/>
+            <w:sz w:val="22"/>
+            <w:szCs w:val="22"/>
+          </w:rPr>
+          <w:tab/>
+        </w:r>
+        <w:r>
+          <w:rPr>
+            <w:rStyle w:val="Lienhypertexte"/>
+            <w:noProof/>
+          </w:rPr>
+          <w:t>Modifications</w:t>
+        </w:r>
+        <w:r>
+          <w:rPr>
+            <w:noProof/>
+            <w:webHidden/>
+          </w:rPr>
+          <w:tab/>
+        </w:r>
+        <w:r>
+          <w:rPr>
+            <w:noProof/>
+            <w:webHidden/>
+          </w:rPr>
+          <w:fldChar w:fldCharType="begin"/>
+        </w:r>
+        <w:r>
+          <w:rPr>
+            <w:noProof/>
+            <w:webHidden/>
+          </w:rPr>
+          <w:instrText xml:space="preserve"> PAGEREF _Toc483995136 \h </w:instrText>
+        </w:r>
+        <w:r>
+          <w:rPr>
+            <w:noProof/>
+            <w:webHidden/>
+          </w:rPr>
+        </w:r>
+        <w:r>
+          <w:rPr>
+            <w:noProof/>
+            <w:webHidden/>
+          </w:rPr>
+          <w:fldChar w:fldCharType="separate"/>
+        </w:r>
+        <w:r>
+          <w:rPr>
+            <w:noProof/>
+            <w:webHidden/>
+          </w:rPr>
+          <w:t>20</w:t>
+        </w:r>
+        <w:r>
+          <w:rPr>
+            <w:noProof/>
+            <w:webHidden/>
+          </w:rPr>
+          <w:fldChar w:fldCharType="end"/>
+        </w:r>
+      </w:hyperlink>
+    </w:p>
+    <w:p>
+      <w:pPr>
+        <w:pStyle w:val="TM3"/>
+        <w:tabs>
+          <w:tab w:val="left" w:pos="1200"/>
+          <w:tab w:val="right" w:leader="dot" w:pos="9060"/>
+        </w:tabs>
+        <w:rPr>
+          <w:rFonts w:eastAsiaTheme="minorEastAsia" w:cstheme="minorBidi"/>
+          <w:i w:val="0"/>
+          <w:iCs w:val="0"/>
+          <w:noProof/>
+          <w:sz w:val="22"/>
+          <w:szCs w:val="22"/>
+        </w:rPr>
+      </w:pPr>
+      <w:hyperlink w:anchor="_Toc483995137" w:history="1">
+        <w:r>
+          <w:rPr>
+            <w:rStyle w:val="Lienhypertexte"/>
+            <w:noProof/>
+          </w:rPr>
+          <w:t>4.2.1</w:t>
+        </w:r>
+        <w:r>
+          <w:rPr>
+            <w:rFonts w:eastAsiaTheme="minorEastAsia" w:cstheme="minorBidi"/>
+            <w:i w:val="0"/>
+            <w:iCs w:val="0"/>
+            <w:noProof/>
+            <w:sz w:val="22"/>
+            <w:szCs w:val="22"/>
+          </w:rPr>
+          <w:tab/>
+        </w:r>
+        <w:r>
+          <w:rPr>
+            <w:rStyle w:val="Lienhypertexte"/>
+            <w:noProof/>
+          </w:rPr>
+          <w:t>Conversion de nombre à virgule</w:t>
+        </w:r>
+        <w:r>
+          <w:rPr>
+            <w:noProof/>
+            <w:webHidden/>
+          </w:rPr>
+          <w:tab/>
+        </w:r>
+        <w:r>
+          <w:rPr>
+            <w:noProof/>
+            <w:webHidden/>
+          </w:rPr>
+          <w:fldChar w:fldCharType="begin"/>
+        </w:r>
+        <w:r>
+          <w:rPr>
+            <w:noProof/>
+            <w:webHidden/>
+          </w:rPr>
+          <w:instrText xml:space="preserve"> PAGEREF _Toc483995137 \h </w:instrText>
+        </w:r>
+        <w:r>
+          <w:rPr>
+            <w:noProof/>
+            <w:webHidden/>
+          </w:rPr>
+        </w:r>
+        <w:r>
+          <w:rPr>
+            <w:noProof/>
+            <w:webHidden/>
+          </w:rPr>
+          <w:fldChar w:fldCharType="separate"/>
+        </w:r>
+        <w:r>
+          <w:rPr>
+            <w:noProof/>
+            <w:webHidden/>
+          </w:rPr>
+          <w:t>20</w:t>
         </w:r>
         <w:r>
           <w:rPr>
@@ -3065,7 +3344,7 @@
           <w:szCs w:val="22"/>
         </w:rPr>
       </w:pPr>
-      <w:hyperlink w:anchor="_Toc482974024" w:history="1">
+      <w:hyperlink w:anchor="_Toc483995138" w:history="1">
         <w:r>
           <w:rPr>
             <w:rStyle w:val="Lienhypertexte"/>
@@ -3111,7 +3390,7 @@
             <w:noProof/>
             <w:webHidden/>
           </w:rPr>
-          <w:instrText xml:space="preserve"> PAGEREF _Toc482974024 \h </w:instrText>
+          <w:instrText xml:space="preserve"> PAGEREF _Toc483995138 \h </w:instrText>
         </w:r>
         <w:r>
           <w:rPr>
@@ -3131,7 +3410,7 @@
             <w:noProof/>
             <w:webHidden/>
           </w:rPr>
-          <w:t>20</w:t>
+          <w:t>21</w:t>
         </w:r>
         <w:r>
           <w:rPr>
@@ -3157,7 +3436,7 @@
           <w:szCs w:val="22"/>
         </w:rPr>
       </w:pPr>
-      <w:hyperlink w:anchor="_Toc482974025" w:history="1">
+      <w:hyperlink w:anchor="_Toc483995139" w:history="1">
         <w:r>
           <w:rPr>
             <w:rStyle w:val="Lienhypertexte"/>
@@ -3201,7 +3480,7 @@
             <w:noProof/>
             <w:webHidden/>
           </w:rPr>
-          <w:instrText xml:space="preserve"> PAGEREF _Toc482974025 \h </w:instrText>
+          <w:instrText xml:space="preserve"> PAGEREF _Toc483995139 \h </w:instrText>
         </w:r>
         <w:r>
           <w:rPr>
@@ -3221,7 +3500,7 @@
             <w:noProof/>
             <w:webHidden/>
           </w:rPr>
-          <w:t>20</w:t>
+          <w:t>21</w:t>
         </w:r>
         <w:r>
           <w:rPr>
@@ -3249,7 +3528,7 @@
           <w:szCs w:val="22"/>
         </w:rPr>
       </w:pPr>
-      <w:hyperlink w:anchor="_Toc482974026" w:history="1">
+      <w:hyperlink w:anchor="_Toc483995140" w:history="1">
         <w:r>
           <w:rPr>
             <w:rStyle w:val="Lienhypertexte"/>
@@ -3295,7 +3574,7 @@
             <w:noProof/>
             <w:webHidden/>
           </w:rPr>
-          <w:instrText xml:space="preserve"> PAGEREF _Toc482974026 \h </w:instrText>
+          <w:instrText xml:space="preserve"> PAGEREF _Toc483995140 \h </w:instrText>
         </w:r>
         <w:r>
           <w:rPr>
@@ -3315,7 +3594,7 @@
             <w:noProof/>
             <w:webHidden/>
           </w:rPr>
-          <w:t>20</w:t>
+          <w:t>21</w:t>
         </w:r>
         <w:r>
           <w:rPr>
@@ -3341,7 +3620,7 @@
           <w:szCs w:val="22"/>
         </w:rPr>
       </w:pPr>
-      <w:hyperlink w:anchor="_Toc482974027" w:history="1">
+      <w:hyperlink w:anchor="_Toc483995141" w:history="1">
         <w:r>
           <w:rPr>
             <w:rStyle w:val="Lienhypertexte"/>
@@ -3385,7 +3664,7 @@
             <w:noProof/>
             <w:webHidden/>
           </w:rPr>
-          <w:instrText xml:space="preserve"> PAGEREF _Toc482974027 \h </w:instrText>
+          <w:instrText xml:space="preserve"> PAGEREF _Toc483995141 \h </w:instrText>
         </w:r>
         <w:r>
           <w:rPr>
@@ -3405,7 +3684,7 @@
             <w:noProof/>
             <w:webHidden/>
           </w:rPr>
-          <w:t>20</w:t>
+          <w:t>21</w:t>
         </w:r>
         <w:r>
           <w:rPr>
@@ -3431,7 +3710,7 @@
           <w:szCs w:val="22"/>
         </w:rPr>
       </w:pPr>
-      <w:hyperlink w:anchor="_Toc482974028" w:history="1">
+      <w:hyperlink w:anchor="_Toc483995142" w:history="1">
         <w:r>
           <w:rPr>
             <w:rStyle w:val="Lienhypertexte"/>
@@ -3475,7 +3754,7 @@
             <w:noProof/>
             <w:webHidden/>
           </w:rPr>
-          <w:instrText xml:space="preserve"> PAGEREF _Toc482974028 \h </w:instrText>
+          <w:instrText xml:space="preserve"> PAGEREF _Toc483995142 \h </w:instrText>
         </w:r>
         <w:r>
           <w:rPr>
@@ -3495,7 +3774,7 @@
             <w:noProof/>
             <w:webHidden/>
           </w:rPr>
-          <w:t>20</w:t>
+          <w:t>21</w:t>
         </w:r>
         <w:r>
           <w:rPr>
@@ -3521,7 +3800,7 @@
           <w:szCs w:val="22"/>
         </w:rPr>
       </w:pPr>
-      <w:hyperlink w:anchor="_Toc482974029" w:history="1">
+      <w:hyperlink w:anchor="_Toc483995143" w:history="1">
         <w:r>
           <w:rPr>
             <w:rStyle w:val="Lienhypertexte"/>
@@ -3565,7 +3844,7 @@
             <w:noProof/>
             <w:webHidden/>
           </w:rPr>
-          <w:instrText xml:space="preserve"> PAGEREF _Toc482974029 \h </w:instrText>
+          <w:instrText xml:space="preserve"> PAGEREF _Toc483995143 \h </w:instrText>
         </w:r>
         <w:r>
           <w:rPr>
@@ -3585,7 +3864,7 @@
             <w:noProof/>
             <w:webHidden/>
           </w:rPr>
-          <w:t>20</w:t>
+          <w:t>21</w:t>
         </w:r>
         <w:r>
           <w:rPr>
@@ -3613,7 +3892,7 @@
           <w:szCs w:val="22"/>
         </w:rPr>
       </w:pPr>
-      <w:hyperlink w:anchor="_Toc482974030" w:history="1">
+      <w:hyperlink w:anchor="_Toc483995144" w:history="1">
         <w:r>
           <w:rPr>
             <w:rStyle w:val="Lienhypertexte"/>
@@ -3659,7 +3938,7 @@
             <w:noProof/>
             <w:webHidden/>
           </w:rPr>
-          <w:instrText xml:space="preserve"> PAGEREF _Toc482974030 \h </w:instrText>
+          <w:instrText xml:space="preserve"> PAGEREF _Toc483995144 \h </w:instrText>
         </w:r>
         <w:r>
           <w:rPr>
@@ -3679,7 +3958,7 @@
             <w:noProof/>
             <w:webHidden/>
           </w:rPr>
-          <w:t>20</w:t>
+          <w:t>21</w:t>
         </w:r>
         <w:r>
           <w:rPr>
@@ -3705,7 +3984,7 @@
           <w:szCs w:val="22"/>
         </w:rPr>
       </w:pPr>
-      <w:hyperlink w:anchor="_Toc482974031" w:history="1">
+      <w:hyperlink w:anchor="_Toc483995145" w:history="1">
         <w:r>
           <w:rPr>
             <w:rStyle w:val="Lienhypertexte"/>
@@ -3749,7 +4028,7 @@
             <w:noProof/>
             <w:webHidden/>
           </w:rPr>
-          <w:instrText xml:space="preserve"> PAGEREF _Toc482974031 \h </w:instrText>
+          <w:instrText xml:space="preserve"> PAGEREF _Toc483995145 \h </w:instrText>
         </w:r>
         <w:r>
           <w:rPr>
@@ -3769,7 +4048,7 @@
             <w:noProof/>
             <w:webHidden/>
           </w:rPr>
-          <w:t>20</w:t>
+          <w:t>21</w:t>
         </w:r>
         <w:r>
           <w:rPr>
@@ -3795,7 +4074,7 @@
           <w:szCs w:val="22"/>
         </w:rPr>
       </w:pPr>
-      <w:hyperlink w:anchor="_Toc482974032" w:history="1">
+      <w:hyperlink w:anchor="_Toc483995146" w:history="1">
         <w:r>
           <w:rPr>
             <w:rStyle w:val="Lienhypertexte"/>
@@ -3839,7 +4118,7 @@
             <w:noProof/>
             <w:webHidden/>
           </w:rPr>
-          <w:instrText xml:space="preserve"> PAGEREF _Toc482974032 \h </w:instrText>
+          <w:instrText xml:space="preserve"> PAGEREF _Toc483995146 \h </w:instrText>
         </w:r>
         <w:r>
           <w:rPr>
@@ -3859,7 +4138,7 @@
             <w:noProof/>
             <w:webHidden/>
           </w:rPr>
-          <w:t>20</w:t>
+          <w:t>21</w:t>
         </w:r>
         <w:r>
           <w:rPr>
@@ -3885,7 +4164,7 @@
           <w:szCs w:val="22"/>
         </w:rPr>
       </w:pPr>
-      <w:hyperlink w:anchor="_Toc482974033" w:history="1">
+      <w:hyperlink w:anchor="_Toc483995147" w:history="1">
         <w:r>
           <w:rPr>
             <w:rStyle w:val="Lienhypertexte"/>
@@ -3929,7 +4208,7 @@
             <w:noProof/>
             <w:webHidden/>
           </w:rPr>
-          <w:instrText xml:space="preserve"> PAGEREF _Toc482974033 \h </w:instrText>
+          <w:instrText xml:space="preserve"> PAGEREF _Toc483995147 \h </w:instrText>
         </w:r>
         <w:r>
           <w:rPr>
@@ -3949,7 +4228,7 @@
             <w:noProof/>
             <w:webHidden/>
           </w:rPr>
-          <w:t>21</w:t>
+          <w:t>22</w:t>
         </w:r>
         <w:r>
           <w:rPr>
@@ -3977,7 +4256,7 @@
           <w:szCs w:val="22"/>
         </w:rPr>
       </w:pPr>
-      <w:hyperlink w:anchor="_Toc482974034" w:history="1">
+      <w:hyperlink w:anchor="_Toc483995148" w:history="1">
         <w:r>
           <w:rPr>
             <w:rStyle w:val="Lienhypertexte"/>
@@ -4023,7 +4302,7 @@
             <w:noProof/>
             <w:webHidden/>
           </w:rPr>
-          <w:instrText xml:space="preserve"> PAGEREF _Toc482974034 \h </w:instrText>
+          <w:instrText xml:space="preserve"> PAGEREF _Toc483995148 \h </w:instrText>
         </w:r>
         <w:r>
           <w:rPr>
@@ -4043,7 +4322,7 @@
             <w:noProof/>
             <w:webHidden/>
           </w:rPr>
-          <w:t>21</w:t>
+          <w:t>22</w:t>
         </w:r>
         <w:r>
           <w:rPr>
@@ -4069,21 +4348,23 @@
       <w:r>
         <w:br w:type="page"/>
       </w:r>
+      <w:bookmarkStart w:id="0" w:name="_GoBack"/>
+      <w:bookmarkEnd w:id="0"/>
     </w:p>
     <w:p>
       <w:pPr>
         <w:pStyle w:val="Titre1"/>
       </w:pPr>
-      <w:bookmarkStart w:id="0" w:name="_Toc532179955"/>
-      <w:bookmarkStart w:id="1" w:name="_Toc165969637"/>
-      <w:bookmarkStart w:id="2" w:name="_Toc482973993"/>
+      <w:bookmarkStart w:id="1" w:name="_Toc532179955"/>
+      <w:bookmarkStart w:id="2" w:name="_Toc165969637"/>
+      <w:bookmarkStart w:id="3" w:name="_Toc483995104"/>
       <w:r>
         <w:lastRenderedPageBreak/>
         <w:t>Spécifications</w:t>
       </w:r>
-      <w:bookmarkEnd w:id="0"/>
       <w:bookmarkEnd w:id="1"/>
       <w:bookmarkEnd w:id="2"/>
+      <w:bookmarkEnd w:id="3"/>
     </w:p>
     <w:p>
       <w:pPr>
@@ -4094,9 +4375,9 @@
       <w:pPr>
         <w:pStyle w:val="Titre2"/>
       </w:pPr>
-      <w:bookmarkStart w:id="3" w:name="_Toc482973994"/>
       <w:bookmarkStart w:id="4" w:name="_Toc532179969"/>
       <w:bookmarkStart w:id="5" w:name="_Toc165969639"/>
+      <w:bookmarkStart w:id="6" w:name="_Toc483995105"/>
       <w:r>
         <w:t>T</w:t>
       </w:r>
@@ -4106,7 +4387,7 @@
       <w:r>
         <w:t>e</w:t>
       </w:r>
-      <w:bookmarkEnd w:id="3"/>
+      <w:bookmarkEnd w:id="6"/>
     </w:p>
     <w:p>
       <w:r>
@@ -4122,11 +4403,11 @@
       <w:pPr>
         <w:pStyle w:val="Titre2"/>
       </w:pPr>
-      <w:bookmarkStart w:id="6" w:name="_Toc482973995"/>
+      <w:bookmarkStart w:id="7" w:name="_Toc483995106"/>
       <w:r>
         <w:t>Description</w:t>
       </w:r>
-      <w:bookmarkEnd w:id="6"/>
+      <w:bookmarkEnd w:id="7"/>
     </w:p>
     <w:p>
       <w:pPr>
@@ -4141,11 +4422,11 @@
       <w:pPr>
         <w:pStyle w:val="Titre2"/>
       </w:pPr>
-      <w:bookmarkStart w:id="7" w:name="_Toc482973996"/>
+      <w:bookmarkStart w:id="8" w:name="_Toc483995107"/>
       <w:r>
         <w:t>Matériel et logiciels à disposition</w:t>
       </w:r>
-      <w:bookmarkEnd w:id="7"/>
+      <w:bookmarkEnd w:id="8"/>
     </w:p>
     <w:p>
       <w:pPr>
@@ -4187,14 +4468,14 @@
       <w:pPr>
         <w:pStyle w:val="Titre2"/>
       </w:pPr>
-      <w:bookmarkStart w:id="8" w:name="_Toc482973997"/>
+      <w:bookmarkStart w:id="9" w:name="_Toc483995108"/>
       <w:r>
         <w:t>P</w:t>
       </w:r>
       <w:r>
         <w:t>rérequis</w:t>
       </w:r>
-      <w:bookmarkEnd w:id="8"/>
+      <w:bookmarkEnd w:id="9"/>
     </w:p>
     <w:p>
       <w:pPr>
@@ -4209,11 +4490,11 @@
       <w:pPr>
         <w:pStyle w:val="Titre2"/>
       </w:pPr>
-      <w:bookmarkStart w:id="9" w:name="_Toc482973998"/>
+      <w:bookmarkStart w:id="10" w:name="_Toc483995109"/>
       <w:r>
         <w:t>Cahier des charges</w:t>
       </w:r>
-      <w:bookmarkEnd w:id="9"/>
+      <w:bookmarkEnd w:id="10"/>
     </w:p>
     <w:p>
       <w:pPr>
@@ -4273,7 +4554,7 @@
       <w:pPr>
         <w:pStyle w:val="Titre1"/>
       </w:pPr>
-      <w:bookmarkStart w:id="10" w:name="_Toc482973999"/>
+      <w:bookmarkStart w:id="11" w:name="_Toc483995110"/>
       <w:r>
         <w:lastRenderedPageBreak/>
         <w:t>Planification</w:t>
@@ -4283,7 +4564,7 @@
       <w:r>
         <w:t xml:space="preserve"> Initiale</w:t>
       </w:r>
-      <w:bookmarkEnd w:id="10"/>
+      <w:bookmarkEnd w:id="11"/>
     </w:p>
     <w:p>
       <w:r>
@@ -4745,26 +5026,26 @@
       <w:pPr>
         <w:pStyle w:val="Titre1"/>
       </w:pPr>
-      <w:bookmarkStart w:id="11" w:name="_Toc532179957"/>
-      <w:bookmarkStart w:id="12" w:name="_Toc165969641"/>
-      <w:bookmarkStart w:id="13" w:name="_Toc482974000"/>
+      <w:bookmarkStart w:id="12" w:name="_Toc532179957"/>
+      <w:bookmarkStart w:id="13" w:name="_Toc165969641"/>
+      <w:bookmarkStart w:id="14" w:name="_Toc483995111"/>
       <w:r>
         <w:lastRenderedPageBreak/>
         <w:t>Analyse</w:t>
       </w:r>
-      <w:bookmarkEnd w:id="11"/>
       <w:bookmarkEnd w:id="12"/>
       <w:bookmarkEnd w:id="13"/>
+      <w:bookmarkEnd w:id="14"/>
     </w:p>
     <w:p>
       <w:pPr>
         <w:pStyle w:val="Titre2"/>
       </w:pPr>
-      <w:bookmarkStart w:id="14" w:name="_Toc482974001"/>
+      <w:bookmarkStart w:id="15" w:name="_Toc483995112"/>
       <w:r>
         <w:t>Opportunités</w:t>
       </w:r>
-      <w:bookmarkEnd w:id="14"/>
+      <w:bookmarkEnd w:id="15"/>
     </w:p>
     <w:p>
       <w:pPr>
@@ -4790,18 +5071,18 @@
       <w:pPr>
         <w:pStyle w:val="Titre2"/>
       </w:pPr>
-      <w:bookmarkStart w:id="15" w:name="_Toc532179959"/>
-      <w:bookmarkStart w:id="16" w:name="_Toc165969643"/>
-      <w:bookmarkStart w:id="17" w:name="_Toc482974002"/>
+      <w:bookmarkStart w:id="16" w:name="_Toc532179959"/>
+      <w:bookmarkStart w:id="17" w:name="_Toc165969643"/>
+      <w:bookmarkStart w:id="18" w:name="_Toc483995113"/>
       <w:r>
         <w:t>Document d’analyse</w:t>
       </w:r>
-      <w:bookmarkEnd w:id="15"/>
       <w:bookmarkEnd w:id="16"/>
+      <w:bookmarkEnd w:id="17"/>
       <w:r>
         <w:t xml:space="preserve"> et conception</w:t>
       </w:r>
-      <w:bookmarkEnd w:id="17"/>
+      <w:bookmarkEnd w:id="18"/>
     </w:p>
     <w:p>
       <w:r>
@@ -4815,11 +5096,11 @@
       <w:pPr>
         <w:pStyle w:val="Titre3"/>
       </w:pPr>
-      <w:bookmarkStart w:id="18" w:name="_Toc482974003"/>
+      <w:bookmarkStart w:id="19" w:name="_Toc483995114"/>
       <w:r>
         <w:t>Analyse concurrentielle</w:t>
       </w:r>
-      <w:bookmarkEnd w:id="18"/>
+      <w:bookmarkEnd w:id="19"/>
     </w:p>
     <w:p>
       <w:pPr>
@@ -5211,28 +5492,14 @@
     </w:p>
     <w:p>
       <w:pPr>
-        <w:pStyle w:val="Retraitcorpsdetexte3"/>
-        <w:ind w:left="0"/>
-        <w:rPr>
-          <w:noProof/>
-        </w:rPr>
-      </w:pPr>
-    </w:p>
-    <w:p>
-      <w:pPr>
-        <w:pStyle w:val="Retraitcorpsdetexte3"/>
-        <w:ind w:left="0"/>
-      </w:pPr>
-    </w:p>
-    <w:p>
-      <w:pPr>
         <w:pStyle w:val="Titre3"/>
       </w:pPr>
-      <w:bookmarkStart w:id="19" w:name="_Toc482974004"/>
-      <w:r>
+      <w:bookmarkStart w:id="20" w:name="_Toc483995115"/>
+      <w:r>
+        <w:lastRenderedPageBreak/>
         <w:t>Structure graphique</w:t>
       </w:r>
-      <w:bookmarkEnd w:id="19"/>
+      <w:bookmarkEnd w:id="20"/>
     </w:p>
     <w:p>
       <w:pPr>
@@ -6485,7 +6752,6 @@
         </w:numPr>
       </w:pPr>
       <w:r>
-        <w:lastRenderedPageBreak/>
         <w:t xml:space="preserve">Une fois la conversion effectuée, le résultat va s’afficher. Pour gagner du temps, le résultat comprendra toutes les possibilités du programme (Binaire, BCD, Gray, Décimal, Octal et Hexadécimal). </w:t>
       </w:r>
     </w:p>
@@ -6522,6 +6788,7 @@
         </w:numPr>
       </w:pPr>
       <w:r>
+        <w:lastRenderedPageBreak/>
         <w:t>Ce bouton permet d’afficher les informations relatives aux informations et au fonctionnement du logiciel</w:t>
       </w:r>
     </w:p>
@@ -7573,7 +7840,6 @@
         </w:numPr>
       </w:pPr>
       <w:r>
-        <w:lastRenderedPageBreak/>
         <w:t>Le panneau de résultat va afficher le résultat mais aussi un développement de l’opération pour que l’utilisateur puisse comprendre, de manière graphique, comment l’opération s’effectue.</w:t>
       </w:r>
     </w:p>
@@ -7586,6 +7852,7 @@
         </w:numPr>
       </w:pPr>
       <w:r>
+        <w:lastRenderedPageBreak/>
         <w:t>Bouton pour réduire ou fermer la fenêtre de calcul. Entant donné qu’elle est indépendante par rapport à la conversion, si elle est fermée elle ne quitte pas le logiciel.</w:t>
       </w:r>
     </w:p>
@@ -7593,11 +7860,11 @@
       <w:pPr>
         <w:pStyle w:val="Titre3"/>
       </w:pPr>
-      <w:bookmarkStart w:id="20" w:name="_Toc482974005"/>
+      <w:bookmarkStart w:id="21" w:name="_Toc483995116"/>
       <w:r>
         <w:t>Maquette</w:t>
       </w:r>
-      <w:bookmarkEnd w:id="20"/>
+      <w:bookmarkEnd w:id="21"/>
       <w:r>
         <w:t xml:space="preserve"> </w:t>
       </w:r>
@@ -8358,6 +8625,280 @@
         <mc:AlternateContent>
           <mc:Choice Requires="wps">
             <w:drawing>
+              <wp:anchor distT="0" distB="0" distL="114300" distR="114300" simplePos="0" relativeHeight="251743232" behindDoc="0" locked="0" layoutInCell="1" allowOverlap="1" wp14:anchorId="608C73F9" wp14:editId="0749F4AC">
+                <wp:simplePos x="0" y="0"/>
+                <wp:positionH relativeFrom="margin">
+                  <wp:posOffset>134550</wp:posOffset>
+                </wp:positionH>
+                <wp:positionV relativeFrom="paragraph">
+                  <wp:posOffset>56341</wp:posOffset>
+                </wp:positionV>
+                <wp:extent cx="1937497" cy="255849"/>
+                <wp:effectExtent l="0" t="0" r="24765" b="11430"/>
+                <wp:wrapNone/>
+                <wp:docPr id="58" name="Rectangle 58"/>
+                <wp:cNvGraphicFramePr/>
+                <a:graphic xmlns:a="http://schemas.openxmlformats.org/drawingml/2006/main">
+                  <a:graphicData uri="http://schemas.microsoft.com/office/word/2010/wordprocessingShape">
+                    <wps:wsp>
+                      <wps:cNvSpPr/>
+                      <wps:spPr>
+                        <a:xfrm>
+                          <a:off x="0" y="0"/>
+                          <a:ext cx="1937497" cy="255849"/>
+                        </a:xfrm>
+                        <a:prstGeom prst="rect">
+                          <a:avLst/>
+                        </a:prstGeom>
+                        <a:noFill/>
+                        <a:ln>
+                          <a:solidFill>
+                            <a:srgbClr val="FF0000"/>
+                          </a:solidFill>
+                        </a:ln>
+                      </wps:spPr>
+                      <wps:style>
+                        <a:lnRef idx="2">
+                          <a:schemeClr val="accent1">
+                            <a:shade val="50000"/>
+                          </a:schemeClr>
+                        </a:lnRef>
+                        <a:fillRef idx="1">
+                          <a:schemeClr val="accent1"/>
+                        </a:fillRef>
+                        <a:effectRef idx="0">
+                          <a:schemeClr val="accent1"/>
+                        </a:effectRef>
+                        <a:fontRef idx="minor">
+                          <a:schemeClr val="lt1"/>
+                        </a:fontRef>
+                      </wps:style>
+                      <wps:bodyPr rot="0" spcFirstLastPara="0" vertOverflow="overflow" horzOverflow="overflow" vert="horz" wrap="square" lIns="91440" tIns="45720" rIns="91440" bIns="45720" numCol="1" spcCol="0" rtlCol="0" fromWordArt="0" anchor="ctr" anchorCtr="0" forceAA="0" compatLnSpc="1">
+                        <a:prstTxWarp prst="textNoShape">
+                          <a:avLst/>
+                        </a:prstTxWarp>
+                        <a:noAutofit/>
+                      </wps:bodyPr>
+                    </wps:wsp>
+                  </a:graphicData>
+                </a:graphic>
+                <wp14:sizeRelH relativeFrom="margin">
+                  <wp14:pctWidth>0</wp14:pctWidth>
+                </wp14:sizeRelH>
+                <wp14:sizeRelV relativeFrom="margin">
+                  <wp14:pctHeight>0</wp14:pctHeight>
+                </wp14:sizeRelV>
+              </wp:anchor>
+            </w:drawing>
+          </mc:Choice>
+          <mc:Fallback>
+            <w:pict>
+              <v:rect w14:anchorId="7D6C214E" id="Rectangle 58" o:spid="_x0000_s1026" style="position:absolute;margin-left:10.6pt;margin-top:4.45pt;width:152.55pt;height:20.15pt;z-index:251743232;visibility:visible;mso-wrap-style:square;mso-width-percent:0;mso-height-percent:0;mso-wrap-distance-left:9pt;mso-wrap-distance-top:0;mso-wrap-distance-right:9pt;mso-wrap-distance-bottom:0;mso-position-horizontal:absolute;mso-position-horizontal-relative:margin;mso-position-vertical:absolute;mso-position-vertical-relative:text;mso-width-percent:0;mso-height-percent:0;mso-width-relative:margin;mso-height-relative:margin;v-text-anchor:middle" o:gfxdata="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" filled="f" strokecolor="red" strokeweight="1.25pt">
+                <w10:wrap anchorx="margin"/>
+              </v:rect>
+            </w:pict>
+          </mc:Fallback>
+        </mc:AlternateContent>
+      </w:r>
+      <w:r>
+        <w:rPr>
+          <w:noProof/>
+        </w:rPr>
+        <mc:AlternateContent>
+          <mc:Choice Requires="wps">
+            <w:drawing>
+              <wp:anchor distT="0" distB="0" distL="114300" distR="114300" simplePos="0" relativeHeight="251745280" behindDoc="0" locked="0" layoutInCell="1" allowOverlap="1" wp14:anchorId="6D8DBD59" wp14:editId="71A5EB27">
+                <wp:simplePos x="0" y="0"/>
+                <wp:positionH relativeFrom="margin">
+                  <wp:posOffset>-202896</wp:posOffset>
+                </wp:positionH>
+                <wp:positionV relativeFrom="paragraph">
+                  <wp:posOffset>33793</wp:posOffset>
+                </wp:positionV>
+                <wp:extent cx="266700" cy="295275"/>
+                <wp:effectExtent l="0" t="0" r="19050" b="28575"/>
+                <wp:wrapNone/>
+                <wp:docPr id="59" name="Zone de texte 59"/>
+                <wp:cNvGraphicFramePr/>
+                <a:graphic xmlns:a="http://schemas.openxmlformats.org/drawingml/2006/main">
+                  <a:graphicData uri="http://schemas.microsoft.com/office/word/2010/wordprocessingShape">
+                    <wps:wsp>
+                      <wps:cNvSpPr txBox="1"/>
+                      <wps:spPr>
+                        <a:xfrm>
+                          <a:off x="0" y="0"/>
+                          <a:ext cx="266700" cy="295275"/>
+                        </a:xfrm>
+                        <a:prstGeom prst="rect">
+                          <a:avLst/>
+                        </a:prstGeom>
+                        <a:solidFill>
+                          <a:schemeClr val="lt1"/>
+                        </a:solidFill>
+                        <a:ln w="6350">
+                          <a:solidFill>
+                            <a:prstClr val="black"/>
+                          </a:solidFill>
+                        </a:ln>
+                      </wps:spPr>
+                      <wps:txbx>
+                        <w:txbxContent>
+                          <w:p>
+                            <w:r>
+                              <w:t>1</w:t>
+                            </w:r>
+                            <w:r>
+                              <w:rPr>
+                                <w:noProof/>
+                              </w:rPr>
+                              <w:drawing>
+                                <wp:inline distT="0" distB="0" distL="0" distR="0" wp14:anchorId="26F7F246" wp14:editId="111633DC">
+                                  <wp:extent cx="77470" cy="16341"/>
+                                  <wp:effectExtent l="0" t="0" r="0" b="0"/>
+                                  <wp:docPr id="64" name="Image 64"/>
+                                  <wp:cNvGraphicFramePr>
+                                    <a:graphicFrameLocks xmlns:a="http://schemas.openxmlformats.org/drawingml/2006/main" noChangeAspect="1"/>
+                                  </wp:cNvGraphicFramePr>
+                                  <a:graphic xmlns:a="http://schemas.openxmlformats.org/drawingml/2006/main">
+                                    <a:graphicData uri="http://schemas.openxmlformats.org/drawingml/2006/picture">
+                                      <pic:pic xmlns:pic="http://schemas.openxmlformats.org/drawingml/2006/picture">
+                                        <pic:nvPicPr>
+                                          <pic:cNvPr id="0" name="Picture 3"/>
+                                          <pic:cNvPicPr>
+                                            <a:picLocks noChangeAspect="1" noChangeArrowheads="1"/>
+                                          </pic:cNvPicPr>
+                                        </pic:nvPicPr>
+                                        <pic:blipFill>
+                                          <a:blip r:embed="rId17">
+                                            <a:extLst>
+                                              <a:ext uri="{28A0092B-C50C-407E-A947-70E740481C1C}">
+                                                <a14:useLocalDpi xmlns:a14="http://schemas.microsoft.com/office/drawing/2010/main" val="0"/>
+                                              </a:ext>
+                                            </a:extLst>
+                                          </a:blip>
+                                          <a:srcRect/>
+                                          <a:stretch>
+                                            <a:fillRect/>
+                                          </a:stretch>
+                                        </pic:blipFill>
+                                        <pic:spPr bwMode="auto">
+                                          <a:xfrm>
+                                            <a:off x="0" y="0"/>
+                                            <a:ext cx="77470" cy="16341"/>
+                                          </a:xfrm>
+                                          <a:prstGeom prst="rect">
+                                            <a:avLst/>
+                                          </a:prstGeom>
+                                          <a:noFill/>
+                                          <a:ln>
+                                            <a:noFill/>
+                                          </a:ln>
+                                        </pic:spPr>
+                                      </pic:pic>
+                                    </a:graphicData>
+                                  </a:graphic>
+                                </wp:inline>
+                              </w:drawing>
+                            </w:r>
+                          </w:p>
+                        </w:txbxContent>
+                      </wps:txbx>
+                      <wps:bodyPr rot="0" spcFirstLastPara="0" vertOverflow="overflow" horzOverflow="overflow" vert="horz" wrap="square" lIns="91440" tIns="45720" rIns="91440" bIns="45720" numCol="1" spcCol="0" rtlCol="0" fromWordArt="0" anchor="t" anchorCtr="0" forceAA="0" compatLnSpc="1">
+                        <a:prstTxWarp prst="textNoShape">
+                          <a:avLst/>
+                        </a:prstTxWarp>
+                        <a:noAutofit/>
+                      </wps:bodyPr>
+                    </wps:wsp>
+                  </a:graphicData>
+                </a:graphic>
+                <wp14:sizeRelH relativeFrom="margin">
+                  <wp14:pctWidth>0</wp14:pctWidth>
+                </wp14:sizeRelH>
+                <wp14:sizeRelV relativeFrom="margin">
+                  <wp14:pctHeight>0</wp14:pctHeight>
+                </wp14:sizeRelV>
+              </wp:anchor>
+            </w:drawing>
+          </mc:Choice>
+          <mc:Fallback>
+            <w:pict>
+              <v:shape w14:anchorId="6D8DBD59" id="Zone de texte 59" o:spid="_x0000_s1041" type="#_x0000_t202" style="position:absolute;left:0;text-align:left;margin-left:-16pt;margin-top:2.65pt;width:21pt;height:23.25pt;z-index:251745280;visibility:visible;mso-wrap-style:square;mso-width-percent:0;mso-height-percent:0;mso-wrap-distance-left:9pt;mso-wrap-distance-top:0;mso-wrap-distance-right:9pt;mso-wrap-distance-bottom:0;mso-position-horizontal:absolute;mso-position-horizontal-relative:margin;mso-position-vertical:absolute;mso-position-vertical-relative:text;mso-width-percent:0;mso-height-percent:0;mso-width-relative:margin;mso-height-relative:margin;v-text-anchor:top" o:gfxdata="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" fillcolor="white [3201]" strokeweight=".5pt">
+                <v:textbox>
+                  <w:txbxContent>
+                    <w:p>
+                      <w:r>
+                        <w:t>1</w:t>
+                      </w:r>
+                      <w:r>
+                        <w:rPr>
+                          <w:noProof/>
+                        </w:rPr>
+                        <w:drawing>
+                          <wp:inline distT="0" distB="0" distL="0" distR="0" wp14:anchorId="26F7F246" wp14:editId="111633DC">
+                            <wp:extent cx="77470" cy="16341"/>
+                            <wp:effectExtent l="0" t="0" r="0" b="0"/>
+                            <wp:docPr id="64" name="Image 64"/>
+                            <wp:cNvGraphicFramePr>
+                              <a:graphicFrameLocks xmlns:a="http://schemas.openxmlformats.org/drawingml/2006/main" noChangeAspect="1"/>
+                            </wp:cNvGraphicFramePr>
+                            <a:graphic xmlns:a="http://schemas.openxmlformats.org/drawingml/2006/main">
+                              <a:graphicData uri="http://schemas.openxmlformats.org/drawingml/2006/picture">
+                                <pic:pic xmlns:pic="http://schemas.openxmlformats.org/drawingml/2006/picture">
+                                  <pic:nvPicPr>
+                                    <pic:cNvPr id="0" name="Picture 3"/>
+                                    <pic:cNvPicPr>
+                                      <a:picLocks noChangeAspect="1" noChangeArrowheads="1"/>
+                                    </pic:cNvPicPr>
+                                  </pic:nvPicPr>
+                                  <pic:blipFill>
+                                    <a:blip r:embed="rId17">
+                                      <a:extLst>
+                                        <a:ext uri="{28A0092B-C50C-407E-A947-70E740481C1C}">
+                                          <a14:useLocalDpi xmlns:a14="http://schemas.microsoft.com/office/drawing/2010/main" val="0"/>
+                                        </a:ext>
+                                      </a:extLst>
+                                    </a:blip>
+                                    <a:srcRect/>
+                                    <a:stretch>
+                                      <a:fillRect/>
+                                    </a:stretch>
+                                  </pic:blipFill>
+                                  <pic:spPr bwMode="auto">
+                                    <a:xfrm>
+                                      <a:off x="0" y="0"/>
+                                      <a:ext cx="77470" cy="16341"/>
+                                    </a:xfrm>
+                                    <a:prstGeom prst="rect">
+                                      <a:avLst/>
+                                    </a:prstGeom>
+                                    <a:noFill/>
+                                    <a:ln>
+                                      <a:noFill/>
+                                    </a:ln>
+                                  </pic:spPr>
+                                </pic:pic>
+                              </a:graphicData>
+                            </a:graphic>
+                          </wp:inline>
+                        </w:drawing>
+                      </w:r>
+                    </w:p>
+                  </w:txbxContent>
+                </v:textbox>
+                <w10:wrap anchorx="margin"/>
+              </v:shape>
+            </w:pict>
+          </mc:Fallback>
+        </mc:AlternateContent>
+      </w:r>
+      <w:r>
+        <w:rPr>
+          <w:noProof/>
+        </w:rPr>
+        <mc:AlternateContent>
+          <mc:Choice Requires="wps">
+            <w:drawing>
               <wp:anchor distT="0" distB="0" distL="114300" distR="114300" simplePos="0" relativeHeight="251739136" behindDoc="0" locked="0" layoutInCell="1" allowOverlap="1" wp14:anchorId="2A5D1721" wp14:editId="504D0FC0">
                 <wp:simplePos x="0" y="0"/>
                 <wp:positionH relativeFrom="margin">
@@ -8474,7 +9015,7 @@
           </mc:Choice>
           <mc:Fallback>
             <w:pict>
-              <v:shape w14:anchorId="2A5D1721" id="Zone de texte 55" o:spid="_x0000_s1041" type="#_x0000_t202" style="position:absolute;left:0;text-align:left;margin-left:28.65pt;margin-top:29.3pt;width:21pt;height:23.25pt;z-index:251739136;visibility:visible;mso-wrap-style:square;mso-width-percent:0;mso-height-percent:0;mso-wrap-distance-left:9pt;mso-wrap-distance-top:0;mso-wrap-distance-right:9pt;mso-wrap-distance-bottom:0;mso-position-horizontal:absolute;mso-position-horizontal-relative:margin;mso-position-vertical:absolute;mso-position-vertical-relative:text;mso-width-percent:0;mso-height-percent:0;mso-width-relative:margin;mso-height-relative:margin;v-text-anchor:top" o:gfxdata="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" fillcolor="white [3201]" strokeweight=".5pt">
+              <v:shape w14:anchorId="2A5D1721" id="Zone de texte 55" o:spid="_x0000_s1042" type="#_x0000_t202" style="position:absolute;left:0;text-align:left;margin-left:28.65pt;margin-top:29.3pt;width:21pt;height:23.25pt;z-index:251739136;visibility:visible;mso-wrap-style:square;mso-width-percent:0;mso-height-percent:0;mso-wrap-distance-left:9pt;mso-wrap-distance-top:0;mso-wrap-distance-right:9pt;mso-wrap-distance-bottom:0;mso-position-horizontal:absolute;mso-position-horizontal-relative:margin;mso-position-vertical:absolute;mso-position-vertical-relative:text;mso-width-percent:0;mso-height-percent:0;mso-width-relative:margin;mso-height-relative:margin;v-text-anchor:top" o:gfxdata="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" fillcolor="white [3201]" strokeweight=".5pt">
                 <v:textbox>
                   <w:txbxContent>
                     <w:p>
@@ -8635,281 +9176,13 @@
         <w:ind w:left="720"/>
       </w:pPr>
       <w:r>
-        <w:rPr>
-          <w:noProof/>
-        </w:rPr>
-        <mc:AlternateContent>
-          <mc:Choice Requires="wps">
-            <w:drawing>
-              <wp:anchor distT="0" distB="0" distL="114300" distR="114300" simplePos="0" relativeHeight="251743232" behindDoc="0" locked="0" layoutInCell="1" allowOverlap="1" wp14:anchorId="608C73F9" wp14:editId="0749F4AC">
-                <wp:simplePos x="0" y="0"/>
-                <wp:positionH relativeFrom="margin">
-                  <wp:posOffset>141190</wp:posOffset>
-                </wp:positionH>
-                <wp:positionV relativeFrom="paragraph">
-                  <wp:posOffset>126613</wp:posOffset>
-                </wp:positionV>
-                <wp:extent cx="1948069" cy="302150"/>
-                <wp:effectExtent l="0" t="0" r="14605" b="22225"/>
-                <wp:wrapNone/>
-                <wp:docPr id="58" name="Rectangle 58"/>
-                <wp:cNvGraphicFramePr/>
-                <a:graphic xmlns:a="http://schemas.openxmlformats.org/drawingml/2006/main">
-                  <a:graphicData uri="http://schemas.microsoft.com/office/word/2010/wordprocessingShape">
-                    <wps:wsp>
-                      <wps:cNvSpPr/>
-                      <wps:spPr>
-                        <a:xfrm>
-                          <a:off x="0" y="0"/>
-                          <a:ext cx="1948069" cy="302150"/>
-                        </a:xfrm>
-                        <a:prstGeom prst="rect">
-                          <a:avLst/>
-                        </a:prstGeom>
-                        <a:noFill/>
-                        <a:ln>
-                          <a:solidFill>
-                            <a:srgbClr val="FF0000"/>
-                          </a:solidFill>
-                        </a:ln>
-                      </wps:spPr>
-                      <wps:style>
-                        <a:lnRef idx="2">
-                          <a:schemeClr val="accent1">
-                            <a:shade val="50000"/>
-                          </a:schemeClr>
-                        </a:lnRef>
-                        <a:fillRef idx="1">
-                          <a:schemeClr val="accent1"/>
-                        </a:fillRef>
-                        <a:effectRef idx="0">
-                          <a:schemeClr val="accent1"/>
-                        </a:effectRef>
-                        <a:fontRef idx="minor">
-                          <a:schemeClr val="lt1"/>
-                        </a:fontRef>
-                      </wps:style>
-                      <wps:bodyPr rot="0" spcFirstLastPara="0" vertOverflow="overflow" horzOverflow="overflow" vert="horz" wrap="square" lIns="91440" tIns="45720" rIns="91440" bIns="45720" numCol="1" spcCol="0" rtlCol="0" fromWordArt="0" anchor="ctr" anchorCtr="0" forceAA="0" compatLnSpc="1">
-                        <a:prstTxWarp prst="textNoShape">
-                          <a:avLst/>
-                        </a:prstTxWarp>
-                        <a:noAutofit/>
-                      </wps:bodyPr>
-                    </wps:wsp>
-                  </a:graphicData>
-                </a:graphic>
-                <wp14:sizeRelH relativeFrom="margin">
-                  <wp14:pctWidth>0</wp14:pctWidth>
-                </wp14:sizeRelH>
-                <wp14:sizeRelV relativeFrom="margin">
-                  <wp14:pctHeight>0</wp14:pctHeight>
-                </wp14:sizeRelV>
-              </wp:anchor>
-            </w:drawing>
-          </mc:Choice>
-          <mc:Fallback>
-            <w:pict>
-              <v:rect w14:anchorId="05FAB5E0" id="Rectangle 58" o:spid="_x0000_s1026" style="position:absolute;margin-left:11.1pt;margin-top:9.95pt;width:153.4pt;height:23.8pt;z-index:251743232;visibility:visible;mso-wrap-style:square;mso-width-percent:0;mso-height-percent:0;mso-wrap-distance-left:9pt;mso-wrap-distance-top:0;mso-wrap-distance-right:9pt;mso-wrap-distance-bottom:0;mso-position-horizontal:absolute;mso-position-horizontal-relative:margin;mso-position-vertical:absolute;mso-position-vertical-relative:text;mso-width-percent:0;mso-height-percent:0;mso-width-relative:margin;mso-height-relative:margin;v-text-anchor:middle" o:gfxdata="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" filled="f" strokecolor="red" strokeweight="1.25pt">
-                <w10:wrap anchorx="margin"/>
-              </v:rect>
-            </w:pict>
-          </mc:Fallback>
-        </mc:AlternateContent>
-      </w:r>
-      <w:r>
-        <w:rPr>
-          <w:noProof/>
-        </w:rPr>
-        <mc:AlternateContent>
-          <mc:Choice Requires="wps">
-            <w:drawing>
-              <wp:anchor distT="0" distB="0" distL="114300" distR="114300" simplePos="0" relativeHeight="251745280" behindDoc="0" locked="0" layoutInCell="1" allowOverlap="1" wp14:anchorId="6D8DBD59" wp14:editId="71A5EB27">
-                <wp:simplePos x="0" y="0"/>
-                <wp:positionH relativeFrom="margin">
-                  <wp:posOffset>-195333</wp:posOffset>
-                </wp:positionH>
-                <wp:positionV relativeFrom="paragraph">
-                  <wp:posOffset>91819</wp:posOffset>
-                </wp:positionV>
-                <wp:extent cx="266700" cy="295275"/>
-                <wp:effectExtent l="0" t="0" r="19050" b="28575"/>
-                <wp:wrapNone/>
-                <wp:docPr id="59" name="Zone de texte 59"/>
-                <wp:cNvGraphicFramePr/>
-                <a:graphic xmlns:a="http://schemas.openxmlformats.org/drawingml/2006/main">
-                  <a:graphicData uri="http://schemas.microsoft.com/office/word/2010/wordprocessingShape">
-                    <wps:wsp>
-                      <wps:cNvSpPr txBox="1"/>
-                      <wps:spPr>
-                        <a:xfrm>
-                          <a:off x="0" y="0"/>
-                          <a:ext cx="266700" cy="295275"/>
-                        </a:xfrm>
-                        <a:prstGeom prst="rect">
-                          <a:avLst/>
-                        </a:prstGeom>
-                        <a:solidFill>
-                          <a:schemeClr val="lt1"/>
-                        </a:solidFill>
-                        <a:ln w="6350">
-                          <a:solidFill>
-                            <a:prstClr val="black"/>
-                          </a:solidFill>
-                        </a:ln>
-                      </wps:spPr>
-                      <wps:txbx>
-                        <w:txbxContent>
-                          <w:p>
-                            <w:r>
-                              <w:t>1</w:t>
-                            </w:r>
-                            <w:r>
-                              <w:rPr>
-                                <w:noProof/>
-                              </w:rPr>
-                              <w:drawing>
-                                <wp:inline distT="0" distB="0" distL="0" distR="0" wp14:anchorId="26F7F246" wp14:editId="111633DC">
-                                  <wp:extent cx="77470" cy="16341"/>
-                                  <wp:effectExtent l="0" t="0" r="0" b="0"/>
-                                  <wp:docPr id="64" name="Image 64"/>
-                                  <wp:cNvGraphicFramePr>
-                                    <a:graphicFrameLocks xmlns:a="http://schemas.openxmlformats.org/drawingml/2006/main" noChangeAspect="1"/>
-                                  </wp:cNvGraphicFramePr>
-                                  <a:graphic xmlns:a="http://schemas.openxmlformats.org/drawingml/2006/main">
-                                    <a:graphicData uri="http://schemas.openxmlformats.org/drawingml/2006/picture">
-                                      <pic:pic xmlns:pic="http://schemas.openxmlformats.org/drawingml/2006/picture">
-                                        <pic:nvPicPr>
-                                          <pic:cNvPr id="0" name="Picture 3"/>
-                                          <pic:cNvPicPr>
-                                            <a:picLocks noChangeAspect="1" noChangeArrowheads="1"/>
-                                          </pic:cNvPicPr>
-                                        </pic:nvPicPr>
-                                        <pic:blipFill>
-                                          <a:blip r:embed="rId17">
-                                            <a:extLst>
-                                              <a:ext uri="{28A0092B-C50C-407E-A947-70E740481C1C}">
-                                                <a14:useLocalDpi xmlns:a14="http://schemas.microsoft.com/office/drawing/2010/main" val="0"/>
-                                              </a:ext>
-                                            </a:extLst>
-                                          </a:blip>
-                                          <a:srcRect/>
-                                          <a:stretch>
-                                            <a:fillRect/>
-                                          </a:stretch>
-                                        </pic:blipFill>
-                                        <pic:spPr bwMode="auto">
-                                          <a:xfrm>
-                                            <a:off x="0" y="0"/>
-                                            <a:ext cx="77470" cy="16341"/>
-                                          </a:xfrm>
-                                          <a:prstGeom prst="rect">
-                                            <a:avLst/>
-                                          </a:prstGeom>
-                                          <a:noFill/>
-                                          <a:ln>
-                                            <a:noFill/>
-                                          </a:ln>
-                                        </pic:spPr>
-                                      </pic:pic>
-                                    </a:graphicData>
-                                  </a:graphic>
-                                </wp:inline>
-                              </w:drawing>
-                            </w:r>
-                          </w:p>
-                        </w:txbxContent>
-                      </wps:txbx>
-                      <wps:bodyPr rot="0" spcFirstLastPara="0" vertOverflow="overflow" horzOverflow="overflow" vert="horz" wrap="square" lIns="91440" tIns="45720" rIns="91440" bIns="45720" numCol="1" spcCol="0" rtlCol="0" fromWordArt="0" anchor="t" anchorCtr="0" forceAA="0" compatLnSpc="1">
-                        <a:prstTxWarp prst="textNoShape">
-                          <a:avLst/>
-                        </a:prstTxWarp>
-                        <a:noAutofit/>
-                      </wps:bodyPr>
-                    </wps:wsp>
-                  </a:graphicData>
-                </a:graphic>
-                <wp14:sizeRelH relativeFrom="margin">
-                  <wp14:pctWidth>0</wp14:pctWidth>
-                </wp14:sizeRelH>
-                <wp14:sizeRelV relativeFrom="margin">
-                  <wp14:pctHeight>0</wp14:pctHeight>
-                </wp14:sizeRelV>
-              </wp:anchor>
-            </w:drawing>
-          </mc:Choice>
-          <mc:Fallback>
-            <w:pict>
-              <v:shape w14:anchorId="6D8DBD59" id="Zone de texte 59" o:spid="_x0000_s1042" type="#_x0000_t202" style="position:absolute;left:0;text-align:left;margin-left:-15.4pt;margin-top:7.25pt;width:21pt;height:23.25pt;z-index:251745280;visibility:visible;mso-wrap-style:square;mso-width-percent:0;mso-height-percent:0;mso-wrap-distance-left:9pt;mso-wrap-distance-top:0;mso-wrap-distance-right:9pt;mso-wrap-distance-bottom:0;mso-position-horizontal:absolute;mso-position-horizontal-relative:margin;mso-position-vertical:absolute;mso-position-vertical-relative:text;mso-width-percent:0;mso-height-percent:0;mso-width-relative:margin;mso-height-relative:margin;v-text-anchor:top" o:gfxdata="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" fillcolor="white [3201]" strokeweight=".5pt">
-                <v:textbox>
-                  <w:txbxContent>
-                    <w:p>
-                      <w:r>
-                        <w:t>1</w:t>
-                      </w:r>
-                      <w:r>
-                        <w:rPr>
-                          <w:noProof/>
-                        </w:rPr>
-                        <w:drawing>
-                          <wp:inline distT="0" distB="0" distL="0" distR="0" wp14:anchorId="26F7F246" wp14:editId="111633DC">
-                            <wp:extent cx="77470" cy="16341"/>
-                            <wp:effectExtent l="0" t="0" r="0" b="0"/>
-                            <wp:docPr id="64" name="Image 64"/>
-                            <wp:cNvGraphicFramePr>
-                              <a:graphicFrameLocks xmlns:a="http://schemas.openxmlformats.org/drawingml/2006/main" noChangeAspect="1"/>
-                            </wp:cNvGraphicFramePr>
-                            <a:graphic xmlns:a="http://schemas.openxmlformats.org/drawingml/2006/main">
-                              <a:graphicData uri="http://schemas.openxmlformats.org/drawingml/2006/picture">
-                                <pic:pic xmlns:pic="http://schemas.openxmlformats.org/drawingml/2006/picture">
-                                  <pic:nvPicPr>
-                                    <pic:cNvPr id="0" name="Picture 3"/>
-                                    <pic:cNvPicPr>
-                                      <a:picLocks noChangeAspect="1" noChangeArrowheads="1"/>
-                                    </pic:cNvPicPr>
-                                  </pic:nvPicPr>
-                                  <pic:blipFill>
-                                    <a:blip r:embed="rId17">
-                                      <a:extLst>
-                                        <a:ext uri="{28A0092B-C50C-407E-A947-70E740481C1C}">
-                                          <a14:useLocalDpi xmlns:a14="http://schemas.microsoft.com/office/drawing/2010/main" val="0"/>
-                                        </a:ext>
-                                      </a:extLst>
-                                    </a:blip>
-                                    <a:srcRect/>
-                                    <a:stretch>
-                                      <a:fillRect/>
-                                    </a:stretch>
-                                  </pic:blipFill>
-                                  <pic:spPr bwMode="auto">
-                                    <a:xfrm>
-                                      <a:off x="0" y="0"/>
-                                      <a:ext cx="77470" cy="16341"/>
-                                    </a:xfrm>
-                                    <a:prstGeom prst="rect">
-                                      <a:avLst/>
-                                    </a:prstGeom>
-                                    <a:noFill/>
-                                    <a:ln>
-                                      <a:noFill/>
-                                    </a:ln>
-                                  </pic:spPr>
-                                </pic:pic>
-                              </a:graphicData>
-                            </a:graphic>
-                          </wp:inline>
-                        </w:drawing>
-                      </w:r>
-                    </w:p>
-                  </w:txbxContent>
-                </v:textbox>
-                <w10:wrap anchorx="margin"/>
-              </v:shape>
-            </w:pict>
-          </mc:Fallback>
-        </mc:AlternateContent>
-      </w:r>
-      <w:r>
-        <w:t>Les valeurs disponibles dans ces opérations sont le binaire, le décimal, l’octal et l’hexadécimal.</w:t>
+        <w:t xml:space="preserve">Les </w:t>
+      </w:r>
+      <w:r>
+        <w:t>types</w:t>
+      </w:r>
+      <w:r>
+        <w:t xml:space="preserve"> disponibles dans ces opérations sont le binaire, le décimal, l’octal et l’hexadécimal.</w:t>
       </w:r>
     </w:p>
     <w:p>
@@ -9776,11 +10049,11 @@
       <w:pPr>
         <w:pStyle w:val="Titre3"/>
       </w:pPr>
-      <w:bookmarkStart w:id="21" w:name="_Toc482974006"/>
+      <w:bookmarkStart w:id="22" w:name="_Toc483995117"/>
       <w:r>
         <w:t>Structogrammes</w:t>
       </w:r>
-      <w:bookmarkEnd w:id="21"/>
+      <w:bookmarkEnd w:id="22"/>
     </w:p>
     <w:p>
       <w:pPr>
@@ -10327,7 +10600,13 @@
         <w:ind w:left="720"/>
       </w:pPr>
       <w:r>
-        <w:t>Pour détailler comment fonctionne la version détaillée du calcul, voici le structogramme de la fonction addition.</w:t>
+        <w:t xml:space="preserve">Pour </w:t>
+      </w:r>
+      <w:r>
+        <w:t>montrer</w:t>
+      </w:r>
+      <w:r>
+        <w:t xml:space="preserve"> comment fonctionne la version détaillée du calcul, voici le structogramme de la fonction addition.</w:t>
       </w:r>
     </w:p>
     <w:p>
@@ -10521,11 +10800,11 @@
       <w:pPr>
         <w:pStyle w:val="Titre3"/>
       </w:pPr>
-      <w:bookmarkStart w:id="22" w:name="_Toc482974007"/>
+      <w:bookmarkStart w:id="23" w:name="_Toc483995118"/>
       <w:r>
         <w:t>Développement</w:t>
       </w:r>
-      <w:bookmarkEnd w:id="22"/>
+      <w:bookmarkEnd w:id="23"/>
     </w:p>
     <w:p>
       <w:r>
@@ -10536,16 +10815,16 @@
       <w:pPr>
         <w:pStyle w:val="Titre2"/>
       </w:pPr>
-      <w:bookmarkStart w:id="23" w:name="_Toc532179967"/>
-      <w:bookmarkStart w:id="24" w:name="_Toc165969651"/>
-      <w:bookmarkStart w:id="25" w:name="_Toc482974008"/>
+      <w:bookmarkStart w:id="24" w:name="_Toc532179967"/>
+      <w:bookmarkStart w:id="25" w:name="_Toc165969651"/>
+      <w:bookmarkStart w:id="26" w:name="_Toc483995119"/>
       <w:r>
         <w:lastRenderedPageBreak/>
         <w:t>Conception des tests</w:t>
       </w:r>
-      <w:bookmarkEnd w:id="23"/>
       <w:bookmarkEnd w:id="24"/>
       <w:bookmarkEnd w:id="25"/>
+      <w:bookmarkEnd w:id="26"/>
     </w:p>
     <w:p>
       <w:r>
@@ -10585,8 +10864,8 @@
       <w:pPr>
         <w:pStyle w:val="Titre2"/>
       </w:pPr>
-      <w:bookmarkStart w:id="26" w:name="_Toc482974009"/>
       <w:bookmarkStart w:id="27" w:name="_Toc532179961"/>
+      <w:bookmarkStart w:id="28" w:name="_Toc483995120"/>
       <w:r>
         <w:t>Planification</w:t>
       </w:r>
@@ -10596,7 +10875,7 @@
       <w:r>
         <w:t>e</w:t>
       </w:r>
-      <w:bookmarkEnd w:id="26"/>
+      <w:bookmarkEnd w:id="28"/>
     </w:p>
     <w:p>
       <w:pPr>
@@ -10634,40 +10913,40 @@
       <w:pPr>
         <w:pStyle w:val="Titre1"/>
       </w:pPr>
-      <w:bookmarkStart w:id="28" w:name="_Toc532179964"/>
-      <w:bookmarkStart w:id="29" w:name="_Toc165969648"/>
-      <w:bookmarkStart w:id="30" w:name="_Toc482974010"/>
+      <w:bookmarkStart w:id="29" w:name="_Toc532179964"/>
+      <w:bookmarkStart w:id="30" w:name="_Toc165969648"/>
+      <w:bookmarkStart w:id="31" w:name="_Toc483995121"/>
       <w:bookmarkEnd w:id="27"/>
       <w:r>
         <w:t>Réalisation</w:t>
       </w:r>
-      <w:bookmarkEnd w:id="28"/>
       <w:bookmarkEnd w:id="29"/>
       <w:bookmarkEnd w:id="30"/>
+      <w:bookmarkEnd w:id="31"/>
     </w:p>
     <w:p>
       <w:pPr>
         <w:pStyle w:val="Titre2"/>
       </w:pPr>
-      <w:bookmarkStart w:id="31" w:name="_Toc532179965"/>
-      <w:bookmarkStart w:id="32" w:name="_Toc165969649"/>
-      <w:bookmarkStart w:id="33" w:name="_Toc482974011"/>
+      <w:bookmarkStart w:id="32" w:name="_Toc532179965"/>
+      <w:bookmarkStart w:id="33" w:name="_Toc165969649"/>
+      <w:bookmarkStart w:id="34" w:name="_Toc483995122"/>
       <w:r>
         <w:t>Dossier de Réalisation</w:t>
       </w:r>
-      <w:bookmarkEnd w:id="31"/>
       <w:bookmarkEnd w:id="32"/>
       <w:bookmarkEnd w:id="33"/>
+      <w:bookmarkEnd w:id="34"/>
     </w:p>
     <w:p>
       <w:pPr>
         <w:pStyle w:val="Titre3"/>
       </w:pPr>
-      <w:bookmarkStart w:id="34" w:name="_Toc482974012"/>
+      <w:bookmarkStart w:id="35" w:name="_Toc483995123"/>
       <w:r>
         <w:t>Listes des outils</w:t>
       </w:r>
-      <w:bookmarkEnd w:id="34"/>
+      <w:bookmarkEnd w:id="35"/>
       <w:r>
         <w:t xml:space="preserve"> </w:t>
       </w:r>
@@ -10703,11 +10982,11 @@
       <w:pPr>
         <w:pStyle w:val="Titre3"/>
       </w:pPr>
-      <w:bookmarkStart w:id="35" w:name="_Toc482974013"/>
+      <w:bookmarkStart w:id="36" w:name="_Toc483995124"/>
       <w:r>
         <w:t>Programme</w:t>
       </w:r>
-      <w:bookmarkEnd w:id="35"/>
+      <w:bookmarkEnd w:id="36"/>
     </w:p>
     <w:p>
       <w:r>
@@ -10719,11 +10998,11 @@
       <w:pPr>
         <w:pStyle w:val="Titre3"/>
       </w:pPr>
-      <w:bookmarkStart w:id="36" w:name="_Toc482974014"/>
+      <w:bookmarkStart w:id="37" w:name="_Toc483995125"/>
       <w:r>
         <w:t>Nombre à virgule</w:t>
       </w:r>
-      <w:bookmarkEnd w:id="36"/>
+      <w:bookmarkEnd w:id="37"/>
     </w:p>
     <w:p>
       <w:r>
@@ -10755,12 +11034,12 @@
       <w:pPr>
         <w:pStyle w:val="Titre3"/>
       </w:pPr>
-      <w:bookmarkStart w:id="37" w:name="_Toc482974015"/>
+      <w:bookmarkStart w:id="38" w:name="_Toc483995126"/>
       <w:r>
         <w:lastRenderedPageBreak/>
         <w:t>Fonction Décimal -&gt; BCD</w:t>
       </w:r>
-      <w:bookmarkEnd w:id="37"/>
+      <w:bookmarkEnd w:id="38"/>
     </w:p>
     <w:p>
       <w:pPr>
@@ -10850,12 +11129,12 @@
       <w:r>
         <w:t xml:space="preserve"> C’est alors que la deuxième boucle entre en jeu. Son principe est de calculer la longueur de notre string et de rajoute le bon nombre de 0 devant pour arriver à quatre bits. Une fois ceci effectué, la variable temp est placée dans la textbox de la valeur BCD.</w:t>
       </w:r>
-      <w:bookmarkStart w:id="38" w:name="_Toc482974016"/>
     </w:p>
     <w:p>
       <w:pPr>
         <w:pStyle w:val="Titre3"/>
       </w:pPr>
+      <w:bookmarkStart w:id="39" w:name="_Toc483995127"/>
       <w:r>
         <w:rPr>
           <w:noProof/>
@@ -10933,7 +11212,7 @@
       <w:r>
         <w:t xml:space="preserve"> -&gt; GRAY</w:t>
       </w:r>
-      <w:bookmarkEnd w:id="38"/>
+      <w:bookmarkEnd w:id="39"/>
     </w:p>
     <w:p/>
     <w:p>
@@ -10983,12 +11262,14 @@
       <w:pPr>
         <w:pStyle w:val="Titre3"/>
       </w:pPr>
+      <w:bookmarkStart w:id="40" w:name="_Toc483995128"/>
       <w:r>
         <w:t xml:space="preserve">Fonction </w:t>
       </w:r>
       <w:r>
         <w:t>convertButton_Click</w:t>
       </w:r>
+      <w:bookmarkEnd w:id="40"/>
     </w:p>
     <w:p>
       <w:r>
@@ -11265,7 +11546,7 @@
       <w:pPr>
         <w:pStyle w:val="Titre3"/>
       </w:pPr>
-      <w:bookmarkStart w:id="39" w:name="_Toc482974017"/>
+      <w:bookmarkStart w:id="41" w:name="_Toc483995129"/>
       <w:r>
         <w:rPr>
           <w:noProof/>
@@ -11336,7 +11617,7 @@
       <w:r>
         <w:t>Fonction convertToAll</w:t>
       </w:r>
-      <w:bookmarkEnd w:id="39"/>
+      <w:bookmarkEnd w:id="41"/>
     </w:p>
     <w:p>
       <w:pPr>
@@ -11482,11 +11763,11 @@
       <w:pPr>
         <w:pStyle w:val="Titre3"/>
       </w:pPr>
-      <w:bookmarkStart w:id="40" w:name="_Toc482974018"/>
+      <w:bookmarkStart w:id="42" w:name="_Toc483995130"/>
       <w:r>
         <w:t>Méthode des Calcules</w:t>
       </w:r>
-      <w:bookmarkEnd w:id="40"/>
+      <w:bookmarkEnd w:id="42"/>
     </w:p>
     <w:p>
       <w:r>
@@ -11552,7 +11833,10 @@
         <w:t>Le fait de la séparer en quatre petites fonctions, permet de mieux contrôler les spécificités de chaque opération arithmétique. Cependant cela rajoute des lignes de codes.</w:t>
       </w:r>
       <w:r>
-        <w:t xml:space="preserve"> Pour les opérations avec des valeurs de bases différents, elle affichera le résultat deux fois. Une fois avec la base de la valeur 1 et une fois avec la base de la valeur 2.</w:t>
+        <w:t xml:space="preserve"> Pour les opérations avec des valeurs de bases différents, </w:t>
+      </w:r>
+      <w:r>
+        <w:t>les fonctions retourneront le résultat avec la valeur 2 convertie avec la base de la valeur 1.</w:t>
       </w:r>
     </w:p>
     <w:p/>
@@ -11560,19 +11844,82 @@
       <w:pPr>
         <w:pStyle w:val="Titre3"/>
       </w:pPr>
-      <w:bookmarkStart w:id="41" w:name="_Toc482974019"/>
+      <w:bookmarkStart w:id="43" w:name="_Toc483995131"/>
+      <w:r>
+        <w:t xml:space="preserve">Initialisation </w:t>
+      </w:r>
+      <w:r>
+        <w:t xml:space="preserve">des </w:t>
+      </w:r>
+      <w:r>
+        <w:t>Opérations</w:t>
+      </w:r>
+      <w:bookmarkEnd w:id="43"/>
+    </w:p>
+    <w:p>
+      <w:r>
+        <w:t>Au moment où l’utilisateur va activer le bouton opération, le programme va initialiser tous les éléments.</w:t>
+      </w:r>
+      <w:r>
+        <w:t xml:space="preserve"> Cette initialisation va prendre place dans 2 fonction : </w:t>
+      </w:r>
+    </w:p>
+    <w:p>
+      <w:pPr>
+        <w:pStyle w:val="Paragraphedeliste"/>
+        <w:numPr>
+          <w:ilvl w:val="0"/>
+          <w:numId w:val="8"/>
+        </w:numPr>
+      </w:pPr>
+      <w:r>
+        <w:t>calculateButton_Click</w:t>
+      </w:r>
+    </w:p>
+    <w:p>
+      <w:pPr>
+        <w:pStyle w:val="Paragraphedeliste"/>
+        <w:numPr>
+          <w:ilvl w:val="0"/>
+          <w:numId w:val="8"/>
+        </w:numPr>
+      </w:pPr>
+      <w:r>
+        <w:t>calcualteValues</w:t>
+      </w:r>
+    </w:p>
+    <w:p>
+      <w:r>
+        <w:t xml:space="preserve">Un switch est mis en place pour faciliter l’aiguillage entres les diverses fonctions de calcules. </w:t>
+      </w:r>
+    </w:p>
+    <w:p/>
+    <w:p>
+      <w:pPr>
+        <w:pStyle w:val="Titre3"/>
+      </w:pPr>
+      <w:bookmarkStart w:id="44" w:name="_Toc483995132"/>
       <w:r>
         <w:t>Fonction addValue</w:t>
       </w:r>
-      <w:bookmarkEnd w:id="41"/>
+      <w:bookmarkEnd w:id="44"/>
     </w:p>
     <w:p/>
     <w:p>
-      <w:r>
+      <w:pPr>
         <w:rPr>
           <w:b/>
           <w:noProof/>
         </w:rPr>
+      </w:pPr>
+    </w:p>
+    <w:p>
+      <w:r>
+        <w:rPr>
+          <w:b/>
+          <w:noProof/>
+        </w:rPr>
+        <w:lastRenderedPageBreak/>
         <w:drawing>
           <wp:anchor distT="0" distB="0" distL="114300" distR="114300" simplePos="0" relativeHeight="251781120" behindDoc="0" locked="0" layoutInCell="1" allowOverlap="1">
             <wp:simplePos x="0" y="0"/>
@@ -11582,8 +11929,8 @@
             <wp:positionV relativeFrom="paragraph">
               <wp:posOffset>521541</wp:posOffset>
             </wp:positionV>
-            <wp:extent cx="5886450" cy="1743710"/>
-            <wp:effectExtent l="0" t="0" r="0" b="8890"/>
+            <wp:extent cx="5886450" cy="1001395"/>
+            <wp:effectExtent l="0" t="0" r="0" b="8255"/>
             <wp:wrapTopAndBottom/>
             <wp:docPr id="75" name="Image 75"/>
             <wp:cNvGraphicFramePr>
@@ -11604,13 +11951,13 @@
                         </a:ext>
                       </a:extLst>
                     </a:blip>
-                    <a:srcRect l="3811" t="4034" r="11802" b="34507"/>
+                    <a:srcRect l="3811" t="4034" r="11802" b="60654"/>
                     <a:stretch/>
                   </pic:blipFill>
                   <pic:spPr bwMode="auto">
                     <a:xfrm>
                       <a:off x="0" y="0"/>
-                      <a:ext cx="5886450" cy="1743710"/>
+                      <a:ext cx="5886450" cy="1001864"/>
                     </a:xfrm>
                     <a:prstGeom prst="rect">
                       <a:avLst/>
@@ -11738,8 +12085,6 @@
       <w:r>
         <w:t>la variable de résultat</w:t>
       </w:r>
-      <w:bookmarkStart w:id="42" w:name="_GoBack"/>
-      <w:bookmarkEnd w:id="42"/>
       <w:r>
         <w:t>.</w:t>
       </w:r>
@@ -11761,11 +12106,11 @@
       <w:pPr>
         <w:pStyle w:val="Titre3"/>
       </w:pPr>
-      <w:bookmarkStart w:id="43" w:name="_Toc482974020"/>
+      <w:bookmarkStart w:id="45" w:name="_Toc483995133"/>
       <w:r>
         <w:t>Fonction substractValue</w:t>
       </w:r>
-      <w:bookmarkEnd w:id="43"/>
+      <w:bookmarkEnd w:id="45"/>
     </w:p>
     <w:p>
       <w:pPr>
@@ -11807,13 +12152,14 @@
         <w:pStyle w:val="Titre3"/>
       </w:pPr>
       <w:r>
+        <w:lastRenderedPageBreak/>
         <w:t xml:space="preserve"> </w:t>
       </w:r>
-      <w:bookmarkStart w:id="44" w:name="_Toc482974021"/>
+      <w:bookmarkStart w:id="46" w:name="_Toc483995134"/>
       <w:r>
         <w:t>Fonction multiplicateValue</w:t>
       </w:r>
-      <w:bookmarkEnd w:id="44"/>
+      <w:bookmarkEnd w:id="46"/>
     </w:p>
     <w:p>
       <w:r>
@@ -11835,7 +12181,16 @@
     <w:p/>
     <w:p>
       <w:r>
-        <w:t xml:space="preserve">Dans le cas d’une valeur à 2 chiffre, l’index 1 du tableau est consacré aux retenues du premier chiffre et l’index 0 aux retenues du deuxième. Les </w:t>
+        <w:t>Dans le cas d’une valeur à 2 chiffre, l’index 1 du tableau est consacré aux retenues du pre</w:t>
+      </w:r>
+      <w:r>
+        <w:t>mier chiffre et l’index 0 aux r</w:t>
+      </w:r>
+      <w:r>
+        <w:t>e</w:t>
+      </w:r>
+      <w:r>
+        <w:t xml:space="preserve">tenues du deuxième. Les </w:t>
       </w:r>
       <w:r>
         <w:t>résultats</w:t>
@@ -11848,6 +12203,12 @@
       </w:r>
       <w:r>
         <w:t xml:space="preserve"> dans un tableau de string.</w:t>
+      </w:r>
+    </w:p>
+    <w:p/>
+    <w:p>
+      <w:r>
+        <w:t>Pour alléger le code, j’ai mis en place le 31.05.2017, 2 variables « factor ». Elles permettent de stocker les valeurs à multiplier et permet une meilleure lisibilité du code.</w:t>
       </w:r>
     </w:p>
     <w:p/>
@@ -11895,103 +12256,40 @@
         <w:t xml:space="preserve"> </w:t>
       </w:r>
     </w:p>
+    <w:p/>
+    <w:p>
+      <w:pPr>
+        <w:pStyle w:val="Titre3"/>
+      </w:pPr>
+      <w:r>
+        <w:t xml:space="preserve"> </w:t>
+      </w:r>
+      <w:bookmarkStart w:id="47" w:name="_Toc483995135"/>
+      <w:r>
+        <w:t>Fonction d’affichage</w:t>
+      </w:r>
+      <w:bookmarkEnd w:id="47"/>
+    </w:p>
+    <w:p>
+      <w:r>
+        <w:t>Pour afficher les résultats, 4 textboxs sont nécessaire. Ils permettent de montrer de manière simple les retenues, les valeurs et le résultat.</w:t>
+      </w:r>
+    </w:p>
+    <w:p/>
+    <w:p>
+      <w:r>
+        <w:t>Pour le code il suffit simplement de placer les bons paramètres dans les bon textboxs.</w:t>
+      </w:r>
+    </w:p>
     <w:p>
       <w:pPr>
         <w:pStyle w:val="Titre2"/>
       </w:pPr>
-      <w:bookmarkStart w:id="45" w:name="_Toc532179960"/>
-      <w:bookmarkStart w:id="46" w:name="_Toc165969644"/>
-      <w:bookmarkStart w:id="47" w:name="_Toc482974022"/>
+      <w:bookmarkStart w:id="48" w:name="_Toc532179960"/>
+      <w:bookmarkStart w:id="49" w:name="_Toc165969644"/>
+      <w:bookmarkStart w:id="50" w:name="_Toc483995136"/>
       <w:r>
         <w:t>Modifications</w:t>
-      </w:r>
-      <w:bookmarkEnd w:id="45"/>
-      <w:bookmarkEnd w:id="46"/>
-      <w:bookmarkEnd w:id="47"/>
-    </w:p>
-    <w:p>
-      <w:r>
-        <w:t>0 ss</w:t>
-      </w:r>
-      <w:r>
-        <w:t xml:space="preserve"> ne fonctionne pas. La méthode de base de c</w:t>
-      </w:r>
-      <w:r>
-        <w:t># ne supporte pas les valeurs de types « Float » ou « Double ».</w:t>
-      </w:r>
-    </w:p>
-    <w:p/>
-    <w:p>
-      <w:r>
-        <w:t>Après quelques recherches je suis tombé sur un début de solution. Il consiste à transformer notre valeur en tableau de bits, et de convertir la valeur bits par bits.</w:t>
-      </w:r>
-      <w:r>
-        <w:t xml:space="preserve"> Cependant une erreur </w:t>
-      </w:r>
-      <w:r>
-        <w:t>se</w:t>
-      </w:r>
-      <w:r>
-        <w:t xml:space="preserve"> produit lors de la conversion. </w:t>
-      </w:r>
-      <w:r>
-        <w:t>Dès que j’essaie de convertir les bits</w:t>
-      </w:r>
-      <w:r>
-        <w:t>, il revient sur une base 10.</w:t>
-      </w:r>
-    </w:p>
-    <w:p/>
-    <w:p>
-      <w:r>
-        <w:t>Sinon une deuxième so</w:t>
-      </w:r>
-      <w:r>
-        <w:t>lution serait de passer par un p</w:t>
-      </w:r>
-      <w:r>
-        <w:t xml:space="preserve">arseInt. J’ai trouvé un convertisseur qui fonctionne avec cette </w:t>
-      </w:r>
-      <w:r>
-        <w:t>méthode</w:t>
-      </w:r>
-      <w:r>
-        <w:t xml:space="preserve"> : </w:t>
-      </w:r>
-      <w:hyperlink r:id="rId36" w:history="1">
-        <w:r>
-          <w:rPr>
-            <w:rStyle w:val="Lienhypertexte"/>
-          </w:rPr>
-          <w:t>http://coderstoolbox.net/number/</w:t>
-        </w:r>
-      </w:hyperlink>
-    </w:p>
-    <w:p/>
-    <w:p>
-      <w:r>
-        <w:t>CODE A ETUDIER</w:t>
-      </w:r>
-    </w:p>
-    <w:p/>
-    <w:p>
-      <w:r>
-        <w:t>Mon objectif, c’est que le lundi 29.05.2017 je puisses modifier mon code pour y intégrer</w:t>
-      </w:r>
-      <w:r>
-        <w:t xml:space="preserve"> la conversion à virgule. Une analyse détaillée du </w:t>
-      </w:r>
-    </w:p>
-    <w:p>
-      <w:pPr>
-        <w:pStyle w:val="Titre1"/>
-      </w:pPr>
-      <w:bookmarkStart w:id="48" w:name="_Toc532179966"/>
-      <w:bookmarkStart w:id="49" w:name="_Toc165969650"/>
-      <w:bookmarkStart w:id="50" w:name="_Toc482974024"/>
-      <w:r>
-        <w:lastRenderedPageBreak/>
-        <w:t>Tests</w:t>
       </w:r>
       <w:bookmarkEnd w:id="48"/>
       <w:bookmarkEnd w:id="49"/>
@@ -11999,19 +12297,104 @@
     </w:p>
     <w:p>
       <w:pPr>
-        <w:pStyle w:val="Titre2"/>
-      </w:pPr>
-      <w:bookmarkStart w:id="51" w:name="_Toc532179968"/>
-      <w:bookmarkStart w:id="52" w:name="_Toc165969652"/>
-      <w:bookmarkStart w:id="53" w:name="_Ref308525868"/>
-      <w:bookmarkStart w:id="54" w:name="_Toc482974025"/>
-      <w:r>
-        <w:t>Dossier des tests</w:t>
+        <w:pStyle w:val="Titre3"/>
+      </w:pPr>
+      <w:bookmarkStart w:id="51" w:name="_Toc483995137"/>
+      <w:r>
+        <w:t>Conversion de nombre à virgule</w:t>
       </w:r>
       <w:bookmarkEnd w:id="51"/>
+    </w:p>
+    <w:p>
+      <w:r>
+        <w:t xml:space="preserve">La conversion de nombre à virgule </w:t>
+      </w:r>
+      <w:r>
+        <w:t>ne fonctionne pas. La méthode de base de c</w:t>
+      </w:r>
+      <w:r>
+        <w:t># ne supporte pas les valeurs de types « Float » ou « Double ».</w:t>
+      </w:r>
+    </w:p>
+    <w:p/>
+    <w:p>
+      <w:r>
+        <w:t>Après quelques recherches je suis tombé sur un début de solution. Il consiste à transformer notre valeur en tableau de bits, et de convertir la valeur bits par bits.</w:t>
+      </w:r>
+      <w:r>
+        <w:t xml:space="preserve"> Cependant une erreur </w:t>
+      </w:r>
+      <w:r>
+        <w:t>se</w:t>
+      </w:r>
+      <w:r>
+        <w:t xml:space="preserve"> produit lors de la conversion. </w:t>
+      </w:r>
+      <w:r>
+        <w:t>Dès que j’essaie de convertir les bits</w:t>
+      </w:r>
+      <w:r>
+        <w:t>, il revient sur une base 10.</w:t>
+      </w:r>
+    </w:p>
+    <w:p/>
+    <w:p>
+      <w:r>
+        <w:t>Sinon une deuxième so</w:t>
+      </w:r>
+      <w:r>
+        <w:t>lution serait de passer par un p</w:t>
+      </w:r>
+      <w:r>
+        <w:t xml:space="preserve">arseInt. J’ai trouvé un convertisseur qui fonctionne avec cette </w:t>
+      </w:r>
+      <w:r>
+        <w:t>méthode</w:t>
+      </w:r>
+      <w:r>
+        <w:t xml:space="preserve"> : </w:t>
+      </w:r>
+      <w:hyperlink r:id="rId36" w:history="1">
+        <w:r>
+          <w:rPr>
+            <w:rStyle w:val="Lienhypertexte"/>
+          </w:rPr>
+          <w:t>http://coderstoolbox.net/number/</w:t>
+        </w:r>
+      </w:hyperlink>
+    </w:p>
+    <w:p/>
+    <w:p/>
+    <w:p>
+      <w:pPr>
+        <w:pStyle w:val="Titre1"/>
+      </w:pPr>
+      <w:bookmarkStart w:id="52" w:name="_Toc532179966"/>
+      <w:bookmarkStart w:id="53" w:name="_Toc165969650"/>
+      <w:bookmarkStart w:id="54" w:name="_Toc483995138"/>
+      <w:r>
+        <w:lastRenderedPageBreak/>
+        <w:t>Tests</w:t>
+      </w:r>
       <w:bookmarkEnd w:id="52"/>
       <w:bookmarkEnd w:id="53"/>
       <w:bookmarkEnd w:id="54"/>
+    </w:p>
+    <w:p>
+      <w:pPr>
+        <w:pStyle w:val="Titre2"/>
+      </w:pPr>
+      <w:bookmarkStart w:id="55" w:name="_Toc532179968"/>
+      <w:bookmarkStart w:id="56" w:name="_Toc165969652"/>
+      <w:bookmarkStart w:id="57" w:name="_Ref308525868"/>
+      <w:bookmarkStart w:id="58" w:name="_Toc483995139"/>
+      <w:r>
+        <w:t>Dossier des tests</w:t>
+      </w:r>
+      <w:bookmarkEnd w:id="55"/>
+      <w:bookmarkEnd w:id="56"/>
+      <w:bookmarkEnd w:id="57"/>
+      <w:bookmarkEnd w:id="58"/>
     </w:p>
     <w:p>
       <w:pPr>
@@ -12139,28 +12522,28 @@
       <w:pPr>
         <w:pStyle w:val="Titre1"/>
       </w:pPr>
-      <w:bookmarkStart w:id="55" w:name="_Toc165969653"/>
-      <w:bookmarkStart w:id="56" w:name="_Toc482974026"/>
+      <w:bookmarkStart w:id="59" w:name="_Toc165969653"/>
+      <w:bookmarkStart w:id="60" w:name="_Toc483995140"/>
       <w:r>
         <w:t>Conclusion</w:t>
       </w:r>
-      <w:bookmarkEnd w:id="55"/>
-      <w:bookmarkEnd w:id="56"/>
+      <w:bookmarkEnd w:id="59"/>
+      <w:bookmarkEnd w:id="60"/>
     </w:p>
     <w:p>
       <w:pPr>
         <w:pStyle w:val="Titre2"/>
       </w:pPr>
-      <w:bookmarkStart w:id="57" w:name="_Toc165969654"/>
-      <w:bookmarkStart w:id="58" w:name="_Toc482974027"/>
+      <w:bookmarkStart w:id="61" w:name="_Toc165969654"/>
+      <w:bookmarkStart w:id="62" w:name="_Toc483995141"/>
       <w:r>
         <w:t xml:space="preserve">Bilan des </w:t>
       </w:r>
-      <w:bookmarkEnd w:id="57"/>
+      <w:bookmarkEnd w:id="61"/>
       <w:r>
         <w:t>fonctionnalités demandées</w:t>
       </w:r>
-      <w:bookmarkEnd w:id="58"/>
+      <w:bookmarkEnd w:id="62"/>
     </w:p>
     <w:p>
       <w:pPr>
@@ -12201,13 +12584,13 @@
       <w:pPr>
         <w:pStyle w:val="Titre2"/>
       </w:pPr>
-      <w:bookmarkStart w:id="59" w:name="_Toc165969655"/>
-      <w:bookmarkStart w:id="60" w:name="_Toc482974028"/>
+      <w:bookmarkStart w:id="63" w:name="_Toc165969655"/>
+      <w:bookmarkStart w:id="64" w:name="_Toc483995142"/>
       <w:r>
         <w:t>Bilan de la planification</w:t>
       </w:r>
-      <w:bookmarkEnd w:id="59"/>
-      <w:bookmarkEnd w:id="60"/>
+      <w:bookmarkEnd w:id="63"/>
+      <w:bookmarkEnd w:id="64"/>
     </w:p>
     <w:p>
       <w:pPr>
@@ -12247,13 +12630,13 @@
       <w:pPr>
         <w:pStyle w:val="Titre2"/>
       </w:pPr>
-      <w:bookmarkStart w:id="61" w:name="_Toc165969656"/>
-      <w:bookmarkStart w:id="62" w:name="_Toc482974029"/>
+      <w:bookmarkStart w:id="65" w:name="_Toc165969656"/>
+      <w:bookmarkStart w:id="66" w:name="_Toc483995143"/>
       <w:r>
         <w:t>Bilan personnel</w:t>
       </w:r>
-      <w:bookmarkEnd w:id="61"/>
-      <w:bookmarkEnd w:id="62"/>
+      <w:bookmarkEnd w:id="65"/>
+      <w:bookmarkEnd w:id="66"/>
     </w:p>
     <w:p>
       <w:pPr>
@@ -12367,29 +12750,29 @@
       <w:pPr>
         <w:pStyle w:val="Titre1"/>
       </w:pPr>
-      <w:bookmarkStart w:id="63" w:name="_Toc532179971"/>
-      <w:bookmarkStart w:id="64" w:name="_Toc165969657"/>
-      <w:bookmarkStart w:id="65" w:name="_Toc482974030"/>
+      <w:bookmarkStart w:id="67" w:name="_Toc532179971"/>
+      <w:bookmarkStart w:id="68" w:name="_Toc165969657"/>
+      <w:bookmarkStart w:id="69" w:name="_Toc483995144"/>
       <w:r>
         <w:t>Divers</w:t>
       </w:r>
-      <w:bookmarkEnd w:id="63"/>
-      <w:bookmarkEnd w:id="64"/>
-      <w:bookmarkEnd w:id="65"/>
-    </w:p>
-    <w:p>
-      <w:pPr>
-        <w:pStyle w:val="Titre2"/>
-      </w:pPr>
-      <w:bookmarkStart w:id="66" w:name="_Toc532179972"/>
-      <w:bookmarkStart w:id="67" w:name="_Toc165969658"/>
-      <w:bookmarkStart w:id="68" w:name="_Toc482974031"/>
-      <w:r>
-        <w:t>Journal de travail</w:t>
-      </w:r>
-      <w:bookmarkEnd w:id="66"/>
       <w:bookmarkEnd w:id="67"/>
       <w:bookmarkEnd w:id="68"/>
+      <w:bookmarkEnd w:id="69"/>
+    </w:p>
+    <w:p>
+      <w:pPr>
+        <w:pStyle w:val="Titre2"/>
+      </w:pPr>
+      <w:bookmarkStart w:id="70" w:name="_Toc532179972"/>
+      <w:bookmarkStart w:id="71" w:name="_Toc165969658"/>
+      <w:bookmarkStart w:id="72" w:name="_Toc483995145"/>
+      <w:r>
+        <w:t>Journal de travail</w:t>
+      </w:r>
+      <w:bookmarkEnd w:id="70"/>
+      <w:bookmarkEnd w:id="71"/>
+      <w:bookmarkEnd w:id="72"/>
     </w:p>
     <w:p>
       <w:pPr>
@@ -12426,11 +12809,11 @@
       <w:pPr>
         <w:pStyle w:val="Titre2"/>
       </w:pPr>
-      <w:bookmarkStart w:id="69" w:name="_Toc482974032"/>
+      <w:bookmarkStart w:id="73" w:name="_Toc483995146"/>
       <w:r>
         <w:t>Bibliographie</w:t>
       </w:r>
-      <w:bookmarkEnd w:id="69"/>
+      <w:bookmarkEnd w:id="73"/>
     </w:p>
     <w:p>
       <w:pPr>
@@ -12458,12 +12841,12 @@
       <w:pPr>
         <w:pStyle w:val="Titre2"/>
       </w:pPr>
-      <w:bookmarkStart w:id="70" w:name="_Toc482974033"/>
+      <w:bookmarkStart w:id="74" w:name="_Toc483995147"/>
       <w:r>
         <w:lastRenderedPageBreak/>
         <w:t>Webographie</w:t>
       </w:r>
-      <w:bookmarkEnd w:id="70"/>
+      <w:bookmarkEnd w:id="74"/>
     </w:p>
     <w:p>
       <w:pPr>
@@ -12505,6 +12888,11 @@
           <w:ilvl w:val="1"/>
           <w:numId w:val="14"/>
         </w:numPr>
+        <w:rPr>
+          <w:rStyle w:val="Lienhypertexte"/>
+          <w:color w:val="auto"/>
+          <w:u w:val="none"/>
+        </w:rPr>
       </w:pPr>
       <w:hyperlink r:id="rId38" w:history="1">
         <w:r>
@@ -12522,17 +12910,106 @@
     <w:p>
       <w:pPr>
         <w:pStyle w:val="Retraitcorpsdetexte"/>
+        <w:numPr>
+          <w:ilvl w:val="0"/>
+          <w:numId w:val="14"/>
+        </w:numPr>
+      </w:pPr>
+      <w:r>
+        <w:t>Convertisseur avec nombre à virgule</w:t>
+      </w:r>
+    </w:p>
+    <w:p>
+      <w:pPr>
+        <w:pStyle w:val="Retraitcorpsdetexte"/>
+        <w:numPr>
+          <w:ilvl w:val="1"/>
+          <w:numId w:val="14"/>
+        </w:numPr>
+      </w:pPr>
+      <w:hyperlink r:id="rId39" w:history="1">
+        <w:r>
+          <w:rPr>
+            <w:rStyle w:val="Lienhypertexte"/>
+          </w:rPr>
+          <w:t>http://coderstoolbox.net/number/</w:t>
+        </w:r>
+      </w:hyperlink>
+    </w:p>
+    <w:p>
+      <w:pPr>
+        <w:pStyle w:val="Retraitcorpsdetexte"/>
+        <w:numPr>
+          <w:ilvl w:val="0"/>
+          <w:numId w:val="14"/>
+        </w:numPr>
+      </w:pPr>
+      <w:r>
+        <w:t>Documentations c#</w:t>
+      </w:r>
+    </w:p>
+    <w:p>
+      <w:pPr>
+        <w:pStyle w:val="Retraitcorpsdetexte"/>
+        <w:numPr>
+          <w:ilvl w:val="1"/>
+          <w:numId w:val="14"/>
+        </w:numPr>
+      </w:pPr>
+      <w:hyperlink r:id="rId40" w:history="1">
+        <w:r>
+          <w:rPr>
+            <w:rStyle w:val="Lienhypertexte"/>
+          </w:rPr>
+          <w:t>https://docs.microsoft.com/en-us/dotnet/csharp/</w:t>
+        </w:r>
+      </w:hyperlink>
+    </w:p>
+    <w:p>
+      <w:pPr>
+        <w:pStyle w:val="Retraitcorpsdetexte"/>
+        <w:numPr>
+          <w:ilvl w:val="1"/>
+          <w:numId w:val="14"/>
+        </w:numPr>
+      </w:pPr>
+      <w:hyperlink r:id="rId41" w:history="1">
+        <w:r>
+          <w:rPr>
+            <w:rStyle w:val="Lienhypertexte"/>
+          </w:rPr>
+          <w:t>https://msdn.microsoft.com/fr-fr/library</w:t>
+        </w:r>
+      </w:hyperlink>
+    </w:p>
+    <w:p>
+      <w:pPr>
+        <w:pStyle w:val="Retraitcorpsdetexte"/>
+        <w:numPr>
+          <w:ilvl w:val="0"/>
+          <w:numId w:val="14"/>
+        </w:numPr>
+      </w:pPr>
+    </w:p>
+    <w:p>
+      <w:pPr>
+        <w:pStyle w:val="Retraitcorpsdetexte"/>
+      </w:pPr>
+    </w:p>
+    <w:p>
+      <w:pPr>
+        <w:pStyle w:val="Retraitcorpsdetexte"/>
       </w:pPr>
     </w:p>
     <w:p>
       <w:pPr>
         <w:pStyle w:val="Titre1"/>
       </w:pPr>
-      <w:bookmarkStart w:id="71" w:name="_Toc482974034"/>
+      <w:bookmarkStart w:id="75" w:name="_Toc483995148"/>
       <w:r>
         <w:t>Annexes</w:t>
       </w:r>
-      <w:bookmarkEnd w:id="71"/>
+      <w:bookmarkEnd w:id="75"/>
     </w:p>
     <w:p>
       <w:pPr>
@@ -12633,8 +13110,8 @@
       </w:r>
     </w:p>
     <w:sectPr>
-      <w:headerReference w:type="default" r:id="rId39"/>
-      <w:footerReference w:type="default" r:id="rId40"/>
+      <w:headerReference w:type="default" r:id="rId42"/>
+      <w:footerReference w:type="default" r:id="rId43"/>
       <w:pgSz w:w="11906" w:h="16838" w:code="9"/>
       <w:pgMar w:top="1276" w:right="1418" w:bottom="1276" w:left="1418" w:header="680" w:footer="680" w:gutter="0"/>
       <w:cols w:space="708"/>
@@ -12899,7 +13376,7 @@
               <w:noProof/>
               <w:szCs w:val="16"/>
             </w:rPr>
-            <w:t>20</w:t>
+            <w:t>8</w:t>
           </w:r>
           <w:r>
             <w:rPr>
@@ -12948,7 +13425,7 @@
               <w:noProof/>
               <w:szCs w:val="16"/>
             </w:rPr>
-            <w:t>21</w:t>
+            <w:t>22</w:t>
           </w:r>
           <w:r>
             <w:rPr>
@@ -13095,7 +13572,7 @@
               <w:noProof/>
               <w:szCs w:val="16"/>
             </w:rPr>
-            <w:t>24.05.2017 15:22</w:t>
+            <w:t>29.05.2017 11:04</w:t>
           </w:r>
           <w:r>
             <w:rPr>
@@ -13313,7 +13790,7 @@
         <v:path o:extrusionok="f" gradientshapeok="t" o:connecttype="rect"/>
         <o:lock v:ext="edit" aspectratio="t"/>
       </v:shapetype>
-      <v:shape id="_x0000_i1040" type="#_x0000_t75" style="width:11.25pt;height:11.25pt" o:bullet="t">
+      <v:shape id="_x0000_i1028" type="#_x0000_t75" style="width:11.25pt;height:11.25pt" o:bullet="t">
         <v:imagedata r:id="rId1" o:title="BD10263_"/>
       </v:shape>
     </w:pict>
@@ -13689,7 +14166,7 @@
   <w:abstractNum w:abstractNumId="4" w15:restartNumberingAfterBreak="0">
     <w:nsid w:val="0FE85A8B"/>
     <w:multiLevelType w:val="hybridMultilevel"/>
-    <w:tmpl w:val="AE047BB8"/>
+    <w:tmpl w:val="FEBE8274"/>
     <w:lvl w:ilvl="0" w:tplc="100C0001">
       <w:start w:val="1"/>
       <w:numFmt w:val="bullet"/>
@@ -16648,7 +17125,7 @@
 </file>
 
 <file path=customXml/itemProps1.xml><?xml version="1.0" encoding="utf-8"?>
-<ds:datastoreItem xmlns:ds="http://schemas.openxmlformats.org/officeDocument/2006/customXml" ds:itemID="{603FFAE5-984A-4639-A16D-4C7C77619679}">
+<ds:datastoreItem xmlns:ds="http://schemas.openxmlformats.org/officeDocument/2006/customXml" ds:itemID="{151ACC7C-ED67-4483-BF3A-A56AA6D7897F}">
   <ds:schemaRefs>
     <ds:schemaRef ds:uri="http://schemas.openxmlformats.org/officeDocument/2006/bibliography"/>
   </ds:schemaRefs>

</xml_diff>